<commit_message>
Afsnit 1.1 og 1.2 opdateret med afsnit fra SRS
</commit_message>
<xml_diff>
--- a/SystemDesign/SSDD Self Protect Suite DocID 0102.docx
+++ b/SystemDesign/SSDD Self Protect Suite DocID 0102.docx
@@ -228,6 +228,9 @@
     </w:p>
     <w:p>
       <w:pPr>
+        <w:rPr>
+          <w:lang w:val="en-GB"/>
+        </w:rPr>
         <w:sectPr>
           <w:footerReference w:type="default" r:id="rId7"/>
           <w:pgSz w:w="11906" w:h="16838"/>
@@ -347,6 +350,7 @@
         <w:r>
           <w:rPr>
             <w:noProof/>
+            <w:webHidden/>
           </w:rPr>
         </w:r>
         <w:r>
@@ -436,6 +440,7 @@
         <w:r>
           <w:rPr>
             <w:noProof/>
+            <w:webHidden/>
           </w:rPr>
         </w:r>
         <w:r>
@@ -525,6 +530,7 @@
         <w:r>
           <w:rPr>
             <w:noProof/>
+            <w:webHidden/>
           </w:rPr>
         </w:r>
         <w:r>
@@ -614,6 +620,7 @@
         <w:r>
           <w:rPr>
             <w:noProof/>
+            <w:webHidden/>
           </w:rPr>
         </w:r>
         <w:r>
@@ -703,6 +710,7 @@
         <w:r>
           <w:rPr>
             <w:noProof/>
+            <w:webHidden/>
           </w:rPr>
         </w:r>
         <w:r>
@@ -792,6 +800,7 @@
         <w:r>
           <w:rPr>
             <w:noProof/>
+            <w:webHidden/>
           </w:rPr>
         </w:r>
         <w:r>
@@ -881,6 +890,7 @@
         <w:r>
           <w:rPr>
             <w:noProof/>
+            <w:webHidden/>
           </w:rPr>
         </w:r>
         <w:r>
@@ -970,6 +980,7 @@
         <w:r>
           <w:rPr>
             <w:noProof/>
+            <w:webHidden/>
           </w:rPr>
         </w:r>
         <w:r>
@@ -1059,6 +1070,7 @@
         <w:r>
           <w:rPr>
             <w:noProof/>
+            <w:webHidden/>
           </w:rPr>
         </w:r>
         <w:r>
@@ -1148,6 +1160,7 @@
         <w:r>
           <w:rPr>
             <w:noProof/>
+            <w:webHidden/>
           </w:rPr>
         </w:r>
         <w:r>
@@ -1237,6 +1250,7 @@
         <w:r>
           <w:rPr>
             <w:noProof/>
+            <w:webHidden/>
           </w:rPr>
         </w:r>
         <w:r>
@@ -1326,6 +1340,7 @@
         <w:r>
           <w:rPr>
             <w:noProof/>
+            <w:webHidden/>
           </w:rPr>
         </w:r>
         <w:r>
@@ -1415,6 +1430,7 @@
         <w:r>
           <w:rPr>
             <w:noProof/>
+            <w:webHidden/>
           </w:rPr>
         </w:r>
         <w:r>
@@ -1504,6 +1520,7 @@
         <w:r>
           <w:rPr>
             <w:noProof/>
+            <w:webHidden/>
           </w:rPr>
         </w:r>
         <w:r>
@@ -1593,6 +1610,7 @@
         <w:r>
           <w:rPr>
             <w:noProof/>
+            <w:webHidden/>
           </w:rPr>
         </w:r>
         <w:r>
@@ -2124,8 +2142,6 @@
           <w:lang w:val="en-GB"/>
         </w:rPr>
       </w:pPr>
-      <w:bookmarkStart w:id="0" w:name="_Toc273129906"/>
-      <w:bookmarkStart w:id="1" w:name="_Toc273168907"/>
     </w:p>
     <w:p>
       <w:pPr>
@@ -2139,11 +2155,11 @@
         <w:pStyle w:val="Heading1"/>
         <w:ind w:left="360"/>
       </w:pPr>
-      <w:bookmarkStart w:id="2" w:name="_Toc273452989"/>
+      <w:bookmarkStart w:id="0" w:name="_Toc273452989"/>
       <w:r>
         <w:t>Scope.</w:t>
       </w:r>
-      <w:bookmarkEnd w:id="2"/>
+      <w:bookmarkEnd w:id="0"/>
       <w:r>
         <w:t xml:space="preserve"> </w:t>
       </w:r>
@@ -2172,13 +2188,87 @@
         <w:pStyle w:val="Heading2"/>
         <w:ind w:left="720"/>
       </w:pPr>
-      <w:bookmarkStart w:id="3" w:name="_Toc273452990"/>
+      <w:bookmarkStart w:id="1" w:name="_Toc273452990"/>
       <w:r>
         <w:t>Identification.</w:t>
       </w:r>
-      <w:bookmarkEnd w:id="3"/>
+      <w:bookmarkEnd w:id="1"/>
       <w:r>
         <w:t xml:space="preserve"> </w:t>
+      </w:r>
+    </w:p>
+    <w:p>
+      <w:pPr>
+        <w:rPr>
+          <w:lang w:val="en-GB"/>
+        </w:rPr>
+      </w:pPr>
+      <w:r>
+        <w:rPr>
+          <w:lang w:val="en-GB"/>
+        </w:rPr>
+        <w:t xml:space="preserve">This document describes a self protection suite for the F-16 combat aircraft used by the Royal Danish Air Force. The protection suite incorporates a pod for mounting under the left wing and an intelligent cockpit control unit for controlling the system. In the pod is mounted a Missile Warning System (MWS) which gives input to </w:t>
+      </w:r>
+      <w:r>
+        <w:rPr>
+          <w:lang w:val="en-GB"/>
+        </w:rPr>
+        <w:t>the cockpit control unit. T</w:t>
+      </w:r>
+      <w:r>
+        <w:rPr>
+          <w:lang w:val="en-GB"/>
+        </w:rPr>
+        <w:t xml:space="preserve">he cockpit control unit </w:t>
+      </w:r>
+      <w:r>
+        <w:rPr>
+          <w:lang w:val="en-GB"/>
+        </w:rPr>
+        <w:t xml:space="preserve">controls </w:t>
+      </w:r>
+      <w:r>
+        <w:rPr>
+          <w:lang w:val="en-GB"/>
+        </w:rPr>
+        <w:t>the dispensing of flares and chaffs from the pod. The solution shall provide warning upon detection of missile threats and be able to automatically dispense payloads in response.</w:t>
+      </w:r>
+    </w:p>
+    <w:p>
+      <w:pPr>
+        <w:rPr>
+          <w:lang w:val="en-GB"/>
+        </w:rPr>
+      </w:pPr>
+      <w:r>
+        <w:rPr>
+          <w:lang w:val="en-GB"/>
+        </w:rPr>
+        <w:t xml:space="preserve">The MWS will be provided as Government Furnished Equipment (GFE) and be physically installed by </w:t>
+      </w:r>
+      <w:r>
+        <w:rPr>
+          <w:lang w:val="en-GB"/>
+        </w:rPr>
+        <w:t>C</w:t>
+      </w:r>
+      <w:r>
+        <w:rPr>
+          <w:lang w:val="en-GB"/>
+        </w:rPr>
+        <w:t>ompany</w:t>
+      </w:r>
+      <w:r>
+        <w:rPr>
+          <w:lang w:val="en-GB"/>
+        </w:rPr>
+        <w:t xml:space="preserve"> F</w:t>
+      </w:r>
+      <w:r>
+        <w:rPr>
+          <w:lang w:val="en-GB"/>
+        </w:rPr>
+        <w:t>.</w:t>
       </w:r>
     </w:p>
     <w:p>
@@ -2243,13 +2333,285 @@
         <w:pStyle w:val="Heading2"/>
         <w:ind w:left="720"/>
       </w:pPr>
-      <w:bookmarkStart w:id="4" w:name="_Toc273452991"/>
+      <w:bookmarkStart w:id="2" w:name="_Toc273452991"/>
       <w:r>
         <w:t>System overview.</w:t>
       </w:r>
-      <w:bookmarkEnd w:id="4"/>
+      <w:bookmarkEnd w:id="2"/>
       <w:r>
         <w:t xml:space="preserve"> </w:t>
+      </w:r>
+    </w:p>
+    <w:p>
+      <w:pPr>
+        <w:rPr>
+          <w:lang w:val="en-GB"/>
+        </w:rPr>
+      </w:pPr>
+      <w:r>
+        <w:rPr>
+          <w:lang w:val="en-GB"/>
+        </w:rPr>
+        <w:t>The system is a self protection suite for a F-16 combat aircraft , it shall protect the aircraft against missile attacks. The system consists of 2 main systems:</w:t>
+      </w:r>
+    </w:p>
+    <w:p>
+      <w:pPr>
+        <w:numPr>
+          <w:ilvl w:val="0"/>
+          <w:numId w:val="4"/>
+        </w:numPr>
+        <w:rPr>
+          <w:lang w:val="en-GB"/>
+        </w:rPr>
+      </w:pPr>
+      <w:r>
+        <w:rPr>
+          <w:lang w:val="en-GB"/>
+        </w:rPr>
+        <w:t>Cockpit Unit, which communicate with the systems in the POD and Aircraft Mission Computer. Has also an interface to the aircraft intercom system and an interface for the user to control the system.</w:t>
+      </w:r>
+    </w:p>
+    <w:p>
+      <w:pPr>
+        <w:numPr>
+          <w:ilvl w:val="0"/>
+          <w:numId w:val="4"/>
+        </w:numPr>
+        <w:rPr>
+          <w:lang w:val="en-GB"/>
+        </w:rPr>
+      </w:pPr>
+      <w:r>
+        <w:rPr>
+          <w:lang w:val="en-GB"/>
+        </w:rPr>
+        <w:t>POD, which holds magazines for flares and chaffs and what is needed for firing them of, plus the MWS system.</w:t>
+      </w:r>
+    </w:p>
+    <w:p>
+      <w:pPr>
+        <w:keepNext/>
+        <w:ind w:left="540"/>
+      </w:pPr>
+      <w:r>
+        <w:rPr>
+          <w:lang w:val="en-GB"/>
+        </w:rPr>
+        <w:pict>
+          <v:shapetype id="_x0000_t75" coordsize="21600,21600" o:spt="75" o:preferrelative="t" path="m@4@5l@4@11@9@11@9@5xe" filled="f" stroked="f">
+            <v:stroke joinstyle="miter"/>
+            <v:formulas>
+              <v:f eqn="if lineDrawn pixelLineWidth 0"/>
+              <v:f eqn="sum @0 1 0"/>
+              <v:f eqn="sum 0 0 @1"/>
+              <v:f eqn="prod @2 1 2"/>
+              <v:f eqn="prod @3 21600 pixelWidth"/>
+              <v:f eqn="prod @3 21600 pixelHeight"/>
+              <v:f eqn="sum @0 0 1"/>
+              <v:f eqn="prod @6 1 2"/>
+              <v:f eqn="prod @7 21600 pixelWidth"/>
+              <v:f eqn="sum @8 21600 0"/>
+              <v:f eqn="prod @7 21600 pixelHeight"/>
+              <v:f eqn="sum @10 21600 0"/>
+            </v:formulas>
+            <v:path o:extrusionok="f" gradientshapeok="t" o:connecttype="rect"/>
+            <o:lock v:ext="edit" aspectratio="t"/>
+          </v:shapetype>
+          <v:shape id="_x0000_i1025" type="#_x0000_t75" style="width:465pt;height:388.5pt">
+            <v:imagedata r:id="rId8" o:title=""/>
+          </v:shape>
+        </w:pict>
+      </w:r>
+    </w:p>
+    <w:p>
+      <w:pPr>
+        <w:pStyle w:val="Caption"/>
+        <w:ind w:left="1080"/>
+        <w:rPr>
+          <w:lang w:val="en-GB"/>
+        </w:rPr>
+      </w:pPr>
+      <w:r>
+        <w:rPr>
+          <w:lang w:val="en-US"/>
+        </w:rPr>
+        <w:t xml:space="preserve">Figure </w:t>
+      </w:r>
+      <w:r>
+        <w:rPr>
+          <w:lang w:val="en-US"/>
+        </w:rPr>
+        <w:fldChar w:fldCharType="begin"/>
+      </w:r>
+      <w:r>
+        <w:rPr>
+          <w:lang w:val="en-US"/>
+        </w:rPr>
+        <w:instrText xml:space="preserve"> SEQ Figure \* ARABIC </w:instrText>
+      </w:r>
+      <w:r>
+        <w:rPr>
+          <w:lang w:val="en-US"/>
+        </w:rPr>
+        <w:fldChar w:fldCharType="separate"/>
+      </w:r>
+      <w:r>
+        <w:rPr>
+          <w:noProof/>
+          <w:lang w:val="en-US"/>
+        </w:rPr>
+        <w:t>1</w:t>
+      </w:r>
+      <w:r>
+        <w:rPr>
+          <w:lang w:val="en-US"/>
+        </w:rPr>
+        <w:fldChar w:fldCharType="end"/>
+      </w:r>
+    </w:p>
+    <w:p>
+      <w:pPr>
+        <w:rPr>
+          <w:lang w:val="en-GB"/>
+        </w:rPr>
+      </w:pPr>
+      <w:r>
+        <w:rPr>
+          <w:lang w:val="en-GB"/>
+        </w:rPr>
+        <w:t xml:space="preserve">Missiles shall be detected by the MWS that are provided as a GFE equipment and mounted by Company F. When missile attacks are detected information is sent to the cockpit control unit, which depending on the mode it is in will react on the information and is able to react by dispensing flares and chaffs according to the program chosen. By the interface to the aircraft intercom system audio cues and warnings can be provided. </w:t>
+      </w:r>
+    </w:p>
+    <w:p>
+      <w:pPr>
+        <w:rPr>
+          <w:lang w:val="en-GB"/>
+        </w:rPr>
+      </w:pPr>
+      <w:r>
+        <w:rPr>
+          <w:lang w:val="en-GB"/>
+        </w:rPr>
+        <w:t>The system has a number of different users depending on what is done and where:</w:t>
+      </w:r>
+    </w:p>
+    <w:p>
+      <w:pPr>
+        <w:numPr>
+          <w:ilvl w:val="0"/>
+          <w:numId w:val="3"/>
+        </w:numPr>
+        <w:rPr>
+          <w:lang w:val="en-GB"/>
+        </w:rPr>
+      </w:pPr>
+      <w:r>
+        <w:rPr>
+          <w:lang w:val="en-GB"/>
+        </w:rPr>
+        <w:t>On ground the system can be maintained by technicians that update SW and control the system</w:t>
+      </w:r>
+    </w:p>
+    <w:p>
+      <w:pPr>
+        <w:numPr>
+          <w:ilvl w:val="0"/>
+          <w:numId w:val="3"/>
+        </w:numPr>
+        <w:rPr>
+          <w:lang w:val="en-GB"/>
+        </w:rPr>
+      </w:pPr>
+      <w:r>
+        <w:rPr>
+          <w:lang w:val="en-GB"/>
+        </w:rPr>
+        <w:t>Ground personnel shall be able to mount it and</w:t>
+      </w:r>
+      <w:r>
+        <w:rPr>
+          <w:lang w:val="en-GB"/>
+        </w:rPr>
+        <w:t>,</w:t>
+      </w:r>
+      <w:r>
+        <w:rPr>
+          <w:lang w:val="en-GB"/>
+        </w:rPr>
+        <w:t xml:space="preserve"> when ready </w:t>
+      </w:r>
+      <w:r>
+        <w:rPr>
+          <w:lang w:val="en-GB"/>
+        </w:rPr>
+        <w:t>for</w:t>
+      </w:r>
+      <w:r>
+        <w:rPr>
+          <w:lang w:val="en-GB"/>
+        </w:rPr>
+        <w:t xml:space="preserve"> takeoff</w:t>
+      </w:r>
+      <w:r>
+        <w:rPr>
+          <w:lang w:val="en-GB"/>
+        </w:rPr>
+        <w:t>,</w:t>
+      </w:r>
+      <w:r>
+        <w:rPr>
+          <w:lang w:val="en-GB"/>
+        </w:rPr>
+        <w:t xml:space="preserve"> arm it.</w:t>
+      </w:r>
+    </w:p>
+    <w:p>
+      <w:pPr>
+        <w:numPr>
+          <w:ilvl w:val="0"/>
+          <w:numId w:val="3"/>
+        </w:numPr>
+        <w:rPr>
+          <w:lang w:val="en-GB"/>
+        </w:rPr>
+      </w:pPr>
+      <w:r>
+        <w:rPr>
+          <w:lang w:val="en-GB"/>
+        </w:rPr>
+        <w:t>The pilot shall use the system, by choosing an appropriate program and depending on program chosen</w:t>
+      </w:r>
+      <w:r>
+        <w:rPr>
+          <w:lang w:val="en-GB"/>
+        </w:rPr>
+        <w:t>, consent</w:t>
+      </w:r>
+      <w:r>
+        <w:rPr>
+          <w:lang w:val="en-GB"/>
+        </w:rPr>
+        <w:t xml:space="preserve"> dispense when missile attacks are detected.</w:t>
+      </w:r>
+    </w:p>
+    <w:p>
+      <w:pPr>
+        <w:rPr>
+          <w:lang w:val="en-GB"/>
+        </w:rPr>
+      </w:pPr>
+      <w:r>
+        <w:rPr>
+          <w:lang w:val="en-GB"/>
+        </w:rPr>
+        <w:t xml:space="preserve"> </w:t>
+      </w:r>
+      <w:r>
+        <w:rPr>
+          <w:lang w:val="en-GB"/>
+        </w:rPr>
+        <w:t>After dispensing has happened maintenance has to be done again to fill up the magazines again with flares and chaffs.</w:t>
       </w:r>
     </w:p>
     <w:p>
@@ -2352,11 +2714,11 @@
         <w:pStyle w:val="Heading2"/>
         <w:ind w:left="720"/>
       </w:pPr>
-      <w:bookmarkStart w:id="5" w:name="_Toc273452992"/>
+      <w:bookmarkStart w:id="3" w:name="_Toc273452992"/>
       <w:r>
         <w:t>Document overview.</w:t>
       </w:r>
-      <w:bookmarkEnd w:id="5"/>
+      <w:bookmarkEnd w:id="3"/>
       <w:r>
         <w:t xml:space="preserve"> </w:t>
       </w:r>
@@ -2404,11 +2766,11 @@
         <w:pStyle w:val="Heading1"/>
         <w:ind w:left="360"/>
       </w:pPr>
-      <w:bookmarkStart w:id="6" w:name="_Toc273452993"/>
+      <w:bookmarkStart w:id="4" w:name="_Toc273452993"/>
       <w:r>
         <w:t>Referenced documents.</w:t>
       </w:r>
-      <w:bookmarkEnd w:id="6"/>
+      <w:bookmarkEnd w:id="4"/>
       <w:r>
         <w:t xml:space="preserve"> </w:t>
       </w:r>
@@ -2475,11 +2837,11 @@
         <w:pStyle w:val="Heading1"/>
         <w:ind w:left="360"/>
       </w:pPr>
-      <w:bookmarkStart w:id="7" w:name="_Toc273452994"/>
+      <w:bookmarkStart w:id="5" w:name="_Toc273452994"/>
       <w:r>
         <w:t>System-wide design decisions.</w:t>
       </w:r>
-      <w:bookmarkEnd w:id="7"/>
+      <w:bookmarkEnd w:id="5"/>
       <w:r>
         <w:t xml:space="preserve"> </w:t>
       </w:r>
@@ -3002,11 +3364,11 @@
         <w:pStyle w:val="Heading1"/>
         <w:ind w:left="360"/>
       </w:pPr>
-      <w:bookmarkStart w:id="8" w:name="_Toc273452995"/>
+      <w:bookmarkStart w:id="6" w:name="_Toc273452995"/>
       <w:r>
         <w:t>System architectural design.</w:t>
       </w:r>
-      <w:bookmarkEnd w:id="8"/>
+      <w:bookmarkEnd w:id="6"/>
       <w:r>
         <w:t xml:space="preserve"> </w:t>
       </w:r>
@@ -3206,11 +3568,11 @@
         <w:pStyle w:val="Heading2"/>
         <w:ind w:left="720"/>
       </w:pPr>
-      <w:bookmarkStart w:id="9" w:name="_Toc273452996"/>
+      <w:bookmarkStart w:id="7" w:name="_Toc273452996"/>
       <w:r>
         <w:t>System components.</w:t>
       </w:r>
-      <w:bookmarkEnd w:id="9"/>
+      <w:bookmarkEnd w:id="7"/>
       <w:r>
         <w:t xml:space="preserve"> </w:t>
       </w:r>
@@ -4037,11 +4399,11 @@
         <w:pStyle w:val="Heading2"/>
         <w:ind w:left="720"/>
       </w:pPr>
-      <w:bookmarkStart w:id="10" w:name="_Toc273452997"/>
+      <w:bookmarkStart w:id="8" w:name="_Toc273452997"/>
       <w:r>
         <w:t>Concept of execution.</w:t>
       </w:r>
-      <w:bookmarkEnd w:id="10"/>
+      <w:bookmarkEnd w:id="8"/>
       <w:r>
         <w:t xml:space="preserve"> </w:t>
       </w:r>
@@ -4203,11 +4565,11 @@
         <w:pStyle w:val="Heading2"/>
         <w:ind w:left="720"/>
       </w:pPr>
-      <w:bookmarkStart w:id="11" w:name="_Toc273452998"/>
+      <w:bookmarkStart w:id="9" w:name="_Toc273452998"/>
       <w:r>
         <w:t>Interface design.</w:t>
       </w:r>
-      <w:bookmarkEnd w:id="11"/>
+      <w:bookmarkEnd w:id="9"/>
       <w:r>
         <w:t xml:space="preserve"> </w:t>
       </w:r>
@@ -5823,11 +6185,11 @@
         <w:pStyle w:val="Heading1"/>
         <w:ind w:left="360"/>
       </w:pPr>
-      <w:bookmarkStart w:id="12" w:name="_Toc273452999"/>
+      <w:bookmarkStart w:id="10" w:name="_Toc273452999"/>
       <w:r>
         <w:t>Requirements traceability.</w:t>
       </w:r>
-      <w:bookmarkEnd w:id="12"/>
+      <w:bookmarkEnd w:id="10"/>
       <w:r>
         <w:t xml:space="preserve"> </w:t>
       </w:r>
@@ -5932,11 +6294,11 @@
         <w:pStyle w:val="Heading1"/>
         <w:ind w:left="360"/>
       </w:pPr>
-      <w:bookmarkStart w:id="13" w:name="_Toc273453000"/>
+      <w:bookmarkStart w:id="11" w:name="_Toc273453000"/>
       <w:r>
         <w:t>Notes.</w:t>
       </w:r>
-      <w:bookmarkEnd w:id="13"/>
+      <w:bookmarkEnd w:id="11"/>
       <w:r>
         <w:t xml:space="preserve"> </w:t>
       </w:r>
@@ -6022,11 +6384,11 @@
         <w:pStyle w:val="Heading1"/>
         <w:ind w:left="360"/>
       </w:pPr>
-      <w:bookmarkStart w:id="14" w:name="_Toc273453001"/>
+      <w:bookmarkStart w:id="12" w:name="_Toc273453001"/>
       <w:r>
         <w:t>A. Appendixes.</w:t>
       </w:r>
-      <w:bookmarkEnd w:id="14"/>
+      <w:bookmarkEnd w:id="12"/>
       <w:r>
         <w:t xml:space="preserve"> </w:t>
       </w:r>
@@ -6147,22 +6509,22 @@
         <w:pStyle w:val="Heading1"/>
         <w:ind w:left="360"/>
       </w:pPr>
-      <w:bookmarkStart w:id="15" w:name="_Toc273453002"/>
+      <w:bookmarkStart w:id="13" w:name="_Toc273453002"/>
       <w:r>
         <w:t>Niv 1</w:t>
       </w:r>
-      <w:bookmarkEnd w:id="15"/>
+      <w:bookmarkEnd w:id="13"/>
     </w:p>
     <w:p>
       <w:pPr>
         <w:pStyle w:val="Heading2"/>
         <w:ind w:left="720"/>
       </w:pPr>
-      <w:bookmarkStart w:id="16" w:name="_Toc273453003"/>
+      <w:bookmarkStart w:id="14" w:name="_Toc273453003"/>
       <w:r>
         <w:t>Niv 2</w:t>
       </w:r>
-      <w:bookmarkEnd w:id="16"/>
+      <w:bookmarkEnd w:id="14"/>
     </w:p>
     <w:p>
       <w:pPr>
@@ -6210,7 +6572,7 @@
       </w:pPr>
     </w:p>
     <w:sectPr>
-      <w:footerReference w:type="default" r:id="rId8"/>
+      <w:footerReference w:type="default" r:id="rId9"/>
       <w:pgSz w:w="11906" w:h="16838"/>
       <w:pgMar w:top="1438" w:right="1134" w:bottom="1701" w:left="1134" w:header="708" w:footer="44" w:gutter="0"/>
       <w:cols w:space="708"/>
@@ -6257,7 +6619,11 @@
       </w:r>
     </w:fldSimple>
     <w:r>
-      <w:t xml:space="preserve"> Version 0.1</w:t>
+      <w:t xml:space="preserve"> </w:t>
+    </w:r>
+    <w:r>
+      <w:tab/>
+      <w:t>Version 0.1</w:t>
     </w:r>
   </w:p>
 </w:ftr>
@@ -6368,7 +6734,7 @@
         <w:noProof/>
         <w:lang w:val="en-GB"/>
       </w:rPr>
-      <w:t>2</w:t>
+      <w:t>5</w:t>
     </w:r>
     <w:r>
       <w:rPr>
@@ -6411,7 +6777,7 @@
         <w:noProof/>
         <w:lang w:val="en-GB"/>
       </w:rPr>
-      <w:t>7</w:t>
+      <w:t>9</w:t>
     </w:r>
     <w:r>
       <w:rPr>

</xml_diff>

<commit_message>
SSDD: Started on chapter 3
</commit_message>
<xml_diff>
--- a/SystemDesign/SSDD Self Protect Suite DocID 0102.docx
+++ b/SystemDesign/SSDD Self Protect Suite DocID 0102.docx
@@ -66,7 +66,7 @@
     </w:p>
     <w:p>
       <w:pPr>
-        <w:pStyle w:val="Title"/>
+        <w:pStyle w:val="Titel"/>
         <w:rPr>
           <w:rFonts w:ascii="Calibri" w:hAnsi="Calibri"/>
           <w:b/>
@@ -256,22 +256,21 @@
           <w:szCs w:val="28"/>
           <w:lang w:val="en-GB"/>
         </w:rPr>
+        <w:lastRenderedPageBreak/>
         <w:t>Index.</w:t>
       </w:r>
     </w:p>
     <w:p>
       <w:pPr>
-        <w:pStyle w:val="TOC1"/>
+        <w:pStyle w:val="Indholdsfortegnelse1"/>
         <w:tabs>
           <w:tab w:val="left" w:pos="440"/>
           <w:tab w:val="right" w:leader="dot" w:pos="9628"/>
         </w:tabs>
         <w:rPr>
-          <w:rFonts w:ascii="Times New Roman" w:hAnsi="Times New Roman"/>
+          <w:rFonts w:asciiTheme="minorHAnsi" w:eastAsiaTheme="minorEastAsia" w:hAnsiTheme="minorHAnsi" w:cstheme="minorBidi"/>
           <w:noProof/>
-          <w:sz w:val="24"/>
-          <w:szCs w:val="24"/>
-          <w:lang w:val="en-GB" w:eastAsia="en-GB"/>
+          <w:lang w:eastAsia="da-DK"/>
         </w:rPr>
       </w:pPr>
       <w:r>
@@ -301,7 +300,7 @@
         </w:rPr>
         <w:fldChar w:fldCharType="separate"/>
       </w:r>
-      <w:hyperlink w:anchor="_Toc273452989" w:history="1">
+      <w:hyperlink w:anchor="_Toc274078793" w:history="1">
         <w:r>
           <w:rPr>
             <w:rStyle w:val="Hyperlink"/>
@@ -311,11 +310,9 @@
         </w:r>
         <w:r>
           <w:rPr>
-            <w:rFonts w:ascii="Times New Roman" w:hAnsi="Times New Roman"/>
-            <w:noProof/>
-            <w:sz w:val="24"/>
-            <w:szCs w:val="24"/>
-            <w:lang w:val="en-GB" w:eastAsia="en-GB"/>
+            <w:rFonts w:asciiTheme="minorHAnsi" w:eastAsiaTheme="minorEastAsia" w:hAnsiTheme="minorHAnsi" w:cstheme="minorBidi"/>
+            <w:noProof/>
+            <w:lang w:eastAsia="da-DK"/>
           </w:rPr>
           <w:tab/>
         </w:r>
@@ -324,7 +321,7 @@
             <w:rStyle w:val="Hyperlink"/>
             <w:noProof/>
           </w:rPr>
-          <w:t>1. Scope.</w:t>
+          <w:t>Scope.</w:t>
         </w:r>
         <w:r>
           <w:rPr>
@@ -345,7 +342,7 @@
             <w:noProof/>
             <w:webHidden/>
           </w:rPr>
-          <w:instrText xml:space="preserve"> PAGEREF _Toc273452989 \h </w:instrText>
+          <w:instrText xml:space="preserve"> PAGEREF _Toc274078793 \h </w:instrText>
         </w:r>
         <w:r>
           <w:rPr>
@@ -365,7 +362,7 @@
             <w:noProof/>
             <w:webHidden/>
           </w:rPr>
-          <w:t>2</w:t>
+          <w:t>3</w:t>
         </w:r>
         <w:r>
           <w:rPr>
@@ -378,20 +375,18 @@
     </w:p>
     <w:p>
       <w:pPr>
-        <w:pStyle w:val="TOC2"/>
+        <w:pStyle w:val="Indholdsfortegnelse2"/>
         <w:tabs>
-          <w:tab w:val="left" w:pos="960"/>
+          <w:tab w:val="left" w:pos="880"/>
           <w:tab w:val="right" w:leader="dot" w:pos="9628"/>
         </w:tabs>
         <w:rPr>
-          <w:rFonts w:ascii="Times New Roman" w:hAnsi="Times New Roman"/>
+          <w:rFonts w:asciiTheme="minorHAnsi" w:eastAsiaTheme="minorEastAsia" w:hAnsiTheme="minorHAnsi" w:cstheme="minorBidi"/>
           <w:noProof/>
-          <w:sz w:val="24"/>
-          <w:szCs w:val="24"/>
-          <w:lang w:val="en-GB" w:eastAsia="en-GB"/>
-        </w:rPr>
-      </w:pPr>
-      <w:hyperlink w:anchor="_Toc273452990" w:history="1">
+          <w:lang w:eastAsia="da-DK"/>
+        </w:rPr>
+      </w:pPr>
+      <w:hyperlink w:anchor="_Toc274078794" w:history="1">
         <w:r>
           <w:rPr>
             <w:rStyle w:val="Hyperlink"/>
@@ -401,11 +396,9 @@
         </w:r>
         <w:r>
           <w:rPr>
-            <w:rFonts w:ascii="Times New Roman" w:hAnsi="Times New Roman"/>
-            <w:noProof/>
-            <w:sz w:val="24"/>
-            <w:szCs w:val="24"/>
-            <w:lang w:val="en-GB" w:eastAsia="en-GB"/>
+            <w:rFonts w:asciiTheme="minorHAnsi" w:eastAsiaTheme="minorEastAsia" w:hAnsiTheme="minorHAnsi" w:cstheme="minorBidi"/>
+            <w:noProof/>
+            <w:lang w:eastAsia="da-DK"/>
           </w:rPr>
           <w:tab/>
         </w:r>
@@ -414,7 +407,7 @@
             <w:rStyle w:val="Hyperlink"/>
             <w:noProof/>
           </w:rPr>
-          <w:t>1.1 Identification.</w:t>
+          <w:t>Identification.</w:t>
         </w:r>
         <w:r>
           <w:rPr>
@@ -435,7 +428,7 @@
             <w:noProof/>
             <w:webHidden/>
           </w:rPr>
-          <w:instrText xml:space="preserve"> PAGEREF _Toc273452990 \h </w:instrText>
+          <w:instrText xml:space="preserve"> PAGEREF _Toc274078794 \h </w:instrText>
         </w:r>
         <w:r>
           <w:rPr>
@@ -455,7 +448,7 @@
             <w:noProof/>
             <w:webHidden/>
           </w:rPr>
-          <w:t>2</w:t>
+          <w:t>3</w:t>
         </w:r>
         <w:r>
           <w:rPr>
@@ -468,20 +461,18 @@
     </w:p>
     <w:p>
       <w:pPr>
-        <w:pStyle w:val="TOC2"/>
+        <w:pStyle w:val="Indholdsfortegnelse2"/>
         <w:tabs>
-          <w:tab w:val="left" w:pos="960"/>
+          <w:tab w:val="left" w:pos="880"/>
           <w:tab w:val="right" w:leader="dot" w:pos="9628"/>
         </w:tabs>
         <w:rPr>
-          <w:rFonts w:ascii="Times New Roman" w:hAnsi="Times New Roman"/>
+          <w:rFonts w:asciiTheme="minorHAnsi" w:eastAsiaTheme="minorEastAsia" w:hAnsiTheme="minorHAnsi" w:cstheme="minorBidi"/>
           <w:noProof/>
-          <w:sz w:val="24"/>
-          <w:szCs w:val="24"/>
-          <w:lang w:val="en-GB" w:eastAsia="en-GB"/>
-        </w:rPr>
-      </w:pPr>
-      <w:hyperlink w:anchor="_Toc273452991" w:history="1">
+          <w:lang w:eastAsia="da-DK"/>
+        </w:rPr>
+      </w:pPr>
+      <w:hyperlink w:anchor="_Toc274078795" w:history="1">
         <w:r>
           <w:rPr>
             <w:rStyle w:val="Hyperlink"/>
@@ -491,11 +482,9 @@
         </w:r>
         <w:r>
           <w:rPr>
-            <w:rFonts w:ascii="Times New Roman" w:hAnsi="Times New Roman"/>
-            <w:noProof/>
-            <w:sz w:val="24"/>
-            <w:szCs w:val="24"/>
-            <w:lang w:val="en-GB" w:eastAsia="en-GB"/>
+            <w:rFonts w:asciiTheme="minorHAnsi" w:eastAsiaTheme="minorEastAsia" w:hAnsiTheme="minorHAnsi" w:cstheme="minorBidi"/>
+            <w:noProof/>
+            <w:lang w:eastAsia="da-DK"/>
           </w:rPr>
           <w:tab/>
         </w:r>
@@ -504,7 +493,7 @@
             <w:rStyle w:val="Hyperlink"/>
             <w:noProof/>
           </w:rPr>
-          <w:t>1.2 System overview.</w:t>
+          <w:t>System overview.</w:t>
         </w:r>
         <w:r>
           <w:rPr>
@@ -525,7 +514,7 @@
             <w:noProof/>
             <w:webHidden/>
           </w:rPr>
-          <w:instrText xml:space="preserve"> PAGEREF _Toc273452991 \h </w:instrText>
+          <w:instrText xml:space="preserve"> PAGEREF _Toc274078795 \h </w:instrText>
         </w:r>
         <w:r>
           <w:rPr>
@@ -558,20 +547,18 @@
     </w:p>
     <w:p>
       <w:pPr>
-        <w:pStyle w:val="TOC2"/>
+        <w:pStyle w:val="Indholdsfortegnelse2"/>
         <w:tabs>
-          <w:tab w:val="left" w:pos="960"/>
+          <w:tab w:val="left" w:pos="880"/>
           <w:tab w:val="right" w:leader="dot" w:pos="9628"/>
         </w:tabs>
         <w:rPr>
-          <w:rFonts w:ascii="Times New Roman" w:hAnsi="Times New Roman"/>
+          <w:rFonts w:asciiTheme="minorHAnsi" w:eastAsiaTheme="minorEastAsia" w:hAnsiTheme="minorHAnsi" w:cstheme="minorBidi"/>
           <w:noProof/>
-          <w:sz w:val="24"/>
-          <w:szCs w:val="24"/>
-          <w:lang w:val="en-GB" w:eastAsia="en-GB"/>
-        </w:rPr>
-      </w:pPr>
-      <w:hyperlink w:anchor="_Toc273452992" w:history="1">
+          <w:lang w:eastAsia="da-DK"/>
+        </w:rPr>
+      </w:pPr>
+      <w:hyperlink w:anchor="_Toc274078796" w:history="1">
         <w:r>
           <w:rPr>
             <w:rStyle w:val="Hyperlink"/>
@@ -581,11 +568,9 @@
         </w:r>
         <w:r>
           <w:rPr>
-            <w:rFonts w:ascii="Times New Roman" w:hAnsi="Times New Roman"/>
-            <w:noProof/>
-            <w:sz w:val="24"/>
-            <w:szCs w:val="24"/>
-            <w:lang w:val="en-GB" w:eastAsia="en-GB"/>
+            <w:rFonts w:asciiTheme="minorHAnsi" w:eastAsiaTheme="minorEastAsia" w:hAnsiTheme="minorHAnsi" w:cstheme="minorBidi"/>
+            <w:noProof/>
+            <w:lang w:eastAsia="da-DK"/>
           </w:rPr>
           <w:tab/>
         </w:r>
@@ -594,7 +579,7 @@
             <w:rStyle w:val="Hyperlink"/>
             <w:noProof/>
           </w:rPr>
-          <w:t>1.3 Document overview.</w:t>
+          <w:t>Document overview.</w:t>
         </w:r>
         <w:r>
           <w:rPr>
@@ -615,7 +600,7 @@
             <w:noProof/>
             <w:webHidden/>
           </w:rPr>
-          <w:instrText xml:space="preserve"> PAGEREF _Toc273452992 \h </w:instrText>
+          <w:instrText xml:space="preserve"> PAGEREF _Toc274078796 \h </w:instrText>
         </w:r>
         <w:r>
           <w:rPr>
@@ -635,7 +620,7 @@
             <w:noProof/>
             <w:webHidden/>
           </w:rPr>
-          <w:t>3</w:t>
+          <w:t>5</w:t>
         </w:r>
         <w:r>
           <w:rPr>
@@ -648,20 +633,18 @@
     </w:p>
     <w:p>
       <w:pPr>
-        <w:pStyle w:val="TOC1"/>
+        <w:pStyle w:val="Indholdsfortegnelse1"/>
         <w:tabs>
           <w:tab w:val="left" w:pos="440"/>
           <w:tab w:val="right" w:leader="dot" w:pos="9628"/>
         </w:tabs>
         <w:rPr>
-          <w:rFonts w:ascii="Times New Roman" w:hAnsi="Times New Roman"/>
+          <w:rFonts w:asciiTheme="minorHAnsi" w:eastAsiaTheme="minorEastAsia" w:hAnsiTheme="minorHAnsi" w:cstheme="minorBidi"/>
           <w:noProof/>
-          <w:sz w:val="24"/>
-          <w:szCs w:val="24"/>
-          <w:lang w:val="en-GB" w:eastAsia="en-GB"/>
-        </w:rPr>
-      </w:pPr>
-      <w:hyperlink w:anchor="_Toc273452993" w:history="1">
+          <w:lang w:eastAsia="da-DK"/>
+        </w:rPr>
+      </w:pPr>
+      <w:hyperlink w:anchor="_Toc274078797" w:history="1">
         <w:r>
           <w:rPr>
             <w:rStyle w:val="Hyperlink"/>
@@ -671,11 +654,9 @@
         </w:r>
         <w:r>
           <w:rPr>
-            <w:rFonts w:ascii="Times New Roman" w:hAnsi="Times New Roman"/>
-            <w:noProof/>
-            <w:sz w:val="24"/>
-            <w:szCs w:val="24"/>
-            <w:lang w:val="en-GB" w:eastAsia="en-GB"/>
+            <w:rFonts w:asciiTheme="minorHAnsi" w:eastAsiaTheme="minorEastAsia" w:hAnsiTheme="minorHAnsi" w:cstheme="minorBidi"/>
+            <w:noProof/>
+            <w:lang w:eastAsia="da-DK"/>
           </w:rPr>
           <w:tab/>
         </w:r>
@@ -684,7 +665,7 @@
             <w:rStyle w:val="Hyperlink"/>
             <w:noProof/>
           </w:rPr>
-          <w:t>2. Referenced documents.</w:t>
+          <w:t>Referenced documents.</w:t>
         </w:r>
         <w:r>
           <w:rPr>
@@ -705,7 +686,7 @@
             <w:noProof/>
             <w:webHidden/>
           </w:rPr>
-          <w:instrText xml:space="preserve"> PAGEREF _Toc273452993 \h </w:instrText>
+          <w:instrText xml:space="preserve"> PAGEREF _Toc274078797 \h </w:instrText>
         </w:r>
         <w:r>
           <w:rPr>
@@ -725,7 +706,7 @@
             <w:noProof/>
             <w:webHidden/>
           </w:rPr>
-          <w:t>3</w:t>
+          <w:t>5</w:t>
         </w:r>
         <w:r>
           <w:rPr>
@@ -738,20 +719,18 @@
     </w:p>
     <w:p>
       <w:pPr>
-        <w:pStyle w:val="TOC1"/>
+        <w:pStyle w:val="Indholdsfortegnelse1"/>
         <w:tabs>
           <w:tab w:val="left" w:pos="440"/>
           <w:tab w:val="right" w:leader="dot" w:pos="9628"/>
         </w:tabs>
         <w:rPr>
-          <w:rFonts w:ascii="Times New Roman" w:hAnsi="Times New Roman"/>
+          <w:rFonts w:asciiTheme="minorHAnsi" w:eastAsiaTheme="minorEastAsia" w:hAnsiTheme="minorHAnsi" w:cstheme="minorBidi"/>
           <w:noProof/>
-          <w:sz w:val="24"/>
-          <w:szCs w:val="24"/>
-          <w:lang w:val="en-GB" w:eastAsia="en-GB"/>
-        </w:rPr>
-      </w:pPr>
-      <w:hyperlink w:anchor="_Toc273452994" w:history="1">
+          <w:lang w:eastAsia="da-DK"/>
+        </w:rPr>
+      </w:pPr>
+      <w:hyperlink w:anchor="_Toc274078798" w:history="1">
         <w:r>
           <w:rPr>
             <w:rStyle w:val="Hyperlink"/>
@@ -761,11 +740,9 @@
         </w:r>
         <w:r>
           <w:rPr>
-            <w:rFonts w:ascii="Times New Roman" w:hAnsi="Times New Roman"/>
-            <w:noProof/>
-            <w:sz w:val="24"/>
-            <w:szCs w:val="24"/>
-            <w:lang w:val="en-GB" w:eastAsia="en-GB"/>
+            <w:rFonts w:asciiTheme="minorHAnsi" w:eastAsiaTheme="minorEastAsia" w:hAnsiTheme="minorHAnsi" w:cstheme="minorBidi"/>
+            <w:noProof/>
+            <w:lang w:eastAsia="da-DK"/>
           </w:rPr>
           <w:tab/>
         </w:r>
@@ -774,7 +751,7 @@
             <w:rStyle w:val="Hyperlink"/>
             <w:noProof/>
           </w:rPr>
-          <w:t>3. System-wide design decisions.</w:t>
+          <w:t>System-wide design decisions.</w:t>
         </w:r>
         <w:r>
           <w:rPr>
@@ -795,7 +772,7 @@
             <w:noProof/>
             <w:webHidden/>
           </w:rPr>
-          <w:instrText xml:space="preserve"> PAGEREF _Toc273452994 \h </w:instrText>
+          <w:instrText xml:space="preserve"> PAGEREF _Toc274078798 \h </w:instrText>
         </w:r>
         <w:r>
           <w:rPr>
@@ -815,7 +792,7 @@
             <w:noProof/>
             <w:webHidden/>
           </w:rPr>
-          <w:t>3</w:t>
+          <w:t>5</w:t>
         </w:r>
         <w:r>
           <w:rPr>
@@ -828,20 +805,1250 @@
     </w:p>
     <w:p>
       <w:pPr>
-        <w:pStyle w:val="TOC1"/>
+        <w:pStyle w:val="Indholdsfortegnelse2"/>
+        <w:tabs>
+          <w:tab w:val="left" w:pos="880"/>
+          <w:tab w:val="right" w:leader="dot" w:pos="9628"/>
+        </w:tabs>
+        <w:rPr>
+          <w:rFonts w:asciiTheme="minorHAnsi" w:eastAsiaTheme="minorEastAsia" w:hAnsiTheme="minorHAnsi" w:cstheme="minorBidi"/>
+          <w:noProof/>
+          <w:lang w:eastAsia="da-DK"/>
+        </w:rPr>
+      </w:pPr>
+      <w:hyperlink w:anchor="_Toc274078799" w:history="1">
+        <w:r>
+          <w:rPr>
+            <w:rStyle w:val="Hyperlink"/>
+            <w:noProof/>
+            <w:lang w:eastAsia="en-GB"/>
+          </w:rPr>
+          <w:t>3.1</w:t>
+        </w:r>
+        <w:r>
+          <w:rPr>
+            <w:rFonts w:asciiTheme="minorHAnsi" w:eastAsiaTheme="minorEastAsia" w:hAnsiTheme="minorHAnsi" w:cstheme="minorBidi"/>
+            <w:noProof/>
+            <w:lang w:eastAsia="da-DK"/>
+          </w:rPr>
+          <w:tab/>
+        </w:r>
+        <w:r>
+          <w:rPr>
+            <w:rStyle w:val="Hyperlink"/>
+            <w:noProof/>
+            <w:lang w:eastAsia="en-GB"/>
+          </w:rPr>
+          <w:t>Actors</w:t>
+        </w:r>
+        <w:r>
+          <w:rPr>
+            <w:noProof/>
+            <w:webHidden/>
+          </w:rPr>
+          <w:tab/>
+        </w:r>
+        <w:r>
+          <w:rPr>
+            <w:noProof/>
+            <w:webHidden/>
+          </w:rPr>
+          <w:fldChar w:fldCharType="begin"/>
+        </w:r>
+        <w:r>
+          <w:rPr>
+            <w:noProof/>
+            <w:webHidden/>
+          </w:rPr>
+          <w:instrText xml:space="preserve"> PAGEREF _Toc274078799 \h </w:instrText>
+        </w:r>
+        <w:r>
+          <w:rPr>
+            <w:noProof/>
+            <w:webHidden/>
+          </w:rPr>
+        </w:r>
+        <w:r>
+          <w:rPr>
+            <w:noProof/>
+            <w:webHidden/>
+          </w:rPr>
+          <w:fldChar w:fldCharType="separate"/>
+        </w:r>
+        <w:r>
+          <w:rPr>
+            <w:noProof/>
+            <w:webHidden/>
+          </w:rPr>
+          <w:t>5</w:t>
+        </w:r>
+        <w:r>
+          <w:rPr>
+            <w:noProof/>
+            <w:webHidden/>
+          </w:rPr>
+          <w:fldChar w:fldCharType="end"/>
+        </w:r>
+      </w:hyperlink>
+    </w:p>
+    <w:p>
+      <w:pPr>
+        <w:pStyle w:val="Indholdsfortegnelse2"/>
+        <w:tabs>
+          <w:tab w:val="left" w:pos="880"/>
+          <w:tab w:val="right" w:leader="dot" w:pos="9628"/>
+        </w:tabs>
+        <w:rPr>
+          <w:rFonts w:asciiTheme="minorHAnsi" w:eastAsiaTheme="minorEastAsia" w:hAnsiTheme="minorHAnsi" w:cstheme="minorBidi"/>
+          <w:noProof/>
+          <w:lang w:eastAsia="da-DK"/>
+        </w:rPr>
+      </w:pPr>
+      <w:hyperlink w:anchor="_Toc274078800" w:history="1">
+        <w:r>
+          <w:rPr>
+            <w:rStyle w:val="Hyperlink"/>
+            <w:noProof/>
+            <w:lang w:eastAsia="en-GB"/>
+          </w:rPr>
+          <w:t>3.2</w:t>
+        </w:r>
+        <w:r>
+          <w:rPr>
+            <w:rFonts w:asciiTheme="minorHAnsi" w:eastAsiaTheme="minorEastAsia" w:hAnsiTheme="minorHAnsi" w:cstheme="minorBidi"/>
+            <w:noProof/>
+            <w:lang w:eastAsia="da-DK"/>
+          </w:rPr>
+          <w:tab/>
+        </w:r>
+        <w:r>
+          <w:rPr>
+            <w:rStyle w:val="Hyperlink"/>
+            <w:noProof/>
+            <w:lang w:eastAsia="en-GB"/>
+          </w:rPr>
+          <w:t>Power On/Off</w:t>
+        </w:r>
+        <w:r>
+          <w:rPr>
+            <w:noProof/>
+            <w:webHidden/>
+          </w:rPr>
+          <w:tab/>
+        </w:r>
+        <w:r>
+          <w:rPr>
+            <w:noProof/>
+            <w:webHidden/>
+          </w:rPr>
+          <w:fldChar w:fldCharType="begin"/>
+        </w:r>
+        <w:r>
+          <w:rPr>
+            <w:noProof/>
+            <w:webHidden/>
+          </w:rPr>
+          <w:instrText xml:space="preserve"> PAGEREF _Toc274078800 \h </w:instrText>
+        </w:r>
+        <w:r>
+          <w:rPr>
+            <w:noProof/>
+            <w:webHidden/>
+          </w:rPr>
+        </w:r>
+        <w:r>
+          <w:rPr>
+            <w:noProof/>
+            <w:webHidden/>
+          </w:rPr>
+          <w:fldChar w:fldCharType="separate"/>
+        </w:r>
+        <w:r>
+          <w:rPr>
+            <w:noProof/>
+            <w:webHidden/>
+          </w:rPr>
+          <w:t>5</w:t>
+        </w:r>
+        <w:r>
+          <w:rPr>
+            <w:noProof/>
+            <w:webHidden/>
+          </w:rPr>
+          <w:fldChar w:fldCharType="end"/>
+        </w:r>
+      </w:hyperlink>
+    </w:p>
+    <w:p>
+      <w:pPr>
+        <w:pStyle w:val="Indholdsfortegnelse2"/>
+        <w:tabs>
+          <w:tab w:val="left" w:pos="880"/>
+          <w:tab w:val="right" w:leader="dot" w:pos="9628"/>
+        </w:tabs>
+        <w:rPr>
+          <w:rFonts w:asciiTheme="minorHAnsi" w:eastAsiaTheme="minorEastAsia" w:hAnsiTheme="minorHAnsi" w:cstheme="minorBidi"/>
+          <w:noProof/>
+          <w:lang w:eastAsia="da-DK"/>
+        </w:rPr>
+      </w:pPr>
+      <w:hyperlink w:anchor="_Toc274078801" w:history="1">
+        <w:r>
+          <w:rPr>
+            <w:rStyle w:val="Hyperlink"/>
+            <w:noProof/>
+            <w:lang w:eastAsia="en-GB"/>
+          </w:rPr>
+          <w:t>3.3</w:t>
+        </w:r>
+        <w:r>
+          <w:rPr>
+            <w:rFonts w:asciiTheme="minorHAnsi" w:eastAsiaTheme="minorEastAsia" w:hAnsiTheme="minorHAnsi" w:cstheme="minorBidi"/>
+            <w:noProof/>
+            <w:lang w:eastAsia="da-DK"/>
+          </w:rPr>
+          <w:tab/>
+        </w:r>
+        <w:r>
+          <w:rPr>
+            <w:rStyle w:val="Hyperlink"/>
+            <w:noProof/>
+            <w:lang w:eastAsia="en-GB"/>
+          </w:rPr>
+          <w:t>MWS enable/disable</w:t>
+        </w:r>
+        <w:r>
+          <w:rPr>
+            <w:noProof/>
+            <w:webHidden/>
+          </w:rPr>
+          <w:tab/>
+        </w:r>
+        <w:r>
+          <w:rPr>
+            <w:noProof/>
+            <w:webHidden/>
+          </w:rPr>
+          <w:fldChar w:fldCharType="begin"/>
+        </w:r>
+        <w:r>
+          <w:rPr>
+            <w:noProof/>
+            <w:webHidden/>
+          </w:rPr>
+          <w:instrText xml:space="preserve"> PAGEREF _Toc274078801 \h </w:instrText>
+        </w:r>
+        <w:r>
+          <w:rPr>
+            <w:noProof/>
+            <w:webHidden/>
+          </w:rPr>
+        </w:r>
+        <w:r>
+          <w:rPr>
+            <w:noProof/>
+            <w:webHidden/>
+          </w:rPr>
+          <w:fldChar w:fldCharType="separate"/>
+        </w:r>
+        <w:r>
+          <w:rPr>
+            <w:noProof/>
+            <w:webHidden/>
+          </w:rPr>
+          <w:t>6</w:t>
+        </w:r>
+        <w:r>
+          <w:rPr>
+            <w:noProof/>
+            <w:webHidden/>
+          </w:rPr>
+          <w:fldChar w:fldCharType="end"/>
+        </w:r>
+      </w:hyperlink>
+    </w:p>
+    <w:p>
+      <w:pPr>
+        <w:pStyle w:val="Indholdsfortegnelse2"/>
+        <w:tabs>
+          <w:tab w:val="left" w:pos="880"/>
+          <w:tab w:val="right" w:leader="dot" w:pos="9628"/>
+        </w:tabs>
+        <w:rPr>
+          <w:rFonts w:asciiTheme="minorHAnsi" w:eastAsiaTheme="minorEastAsia" w:hAnsiTheme="minorHAnsi" w:cstheme="minorBidi"/>
+          <w:noProof/>
+          <w:lang w:eastAsia="da-DK"/>
+        </w:rPr>
+      </w:pPr>
+      <w:hyperlink w:anchor="_Toc274078802" w:history="1">
+        <w:r>
+          <w:rPr>
+            <w:rStyle w:val="Hyperlink"/>
+            <w:noProof/>
+            <w:lang w:eastAsia="en-GB"/>
+          </w:rPr>
+          <w:t>3.4</w:t>
+        </w:r>
+        <w:r>
+          <w:rPr>
+            <w:rFonts w:asciiTheme="minorHAnsi" w:eastAsiaTheme="minorEastAsia" w:hAnsiTheme="minorHAnsi" w:cstheme="minorBidi"/>
+            <w:noProof/>
+            <w:lang w:eastAsia="da-DK"/>
+          </w:rPr>
+          <w:tab/>
+        </w:r>
+        <w:r>
+          <w:rPr>
+            <w:rStyle w:val="Hyperlink"/>
+            <w:noProof/>
+            <w:lang w:eastAsia="en-GB"/>
+          </w:rPr>
+          <w:t>Mode select</w:t>
+        </w:r>
+        <w:r>
+          <w:rPr>
+            <w:noProof/>
+            <w:webHidden/>
+          </w:rPr>
+          <w:tab/>
+        </w:r>
+        <w:r>
+          <w:rPr>
+            <w:noProof/>
+            <w:webHidden/>
+          </w:rPr>
+          <w:fldChar w:fldCharType="begin"/>
+        </w:r>
+        <w:r>
+          <w:rPr>
+            <w:noProof/>
+            <w:webHidden/>
+          </w:rPr>
+          <w:instrText xml:space="preserve"> PAGEREF _Toc274078802 \h </w:instrText>
+        </w:r>
+        <w:r>
+          <w:rPr>
+            <w:noProof/>
+            <w:webHidden/>
+          </w:rPr>
+        </w:r>
+        <w:r>
+          <w:rPr>
+            <w:noProof/>
+            <w:webHidden/>
+          </w:rPr>
+          <w:fldChar w:fldCharType="separate"/>
+        </w:r>
+        <w:r>
+          <w:rPr>
+            <w:noProof/>
+            <w:webHidden/>
+          </w:rPr>
+          <w:t>6</w:t>
+        </w:r>
+        <w:r>
+          <w:rPr>
+            <w:noProof/>
+            <w:webHidden/>
+          </w:rPr>
+          <w:fldChar w:fldCharType="end"/>
+        </w:r>
+      </w:hyperlink>
+    </w:p>
+    <w:p>
+      <w:pPr>
+        <w:pStyle w:val="Indholdsfortegnelse2"/>
+        <w:tabs>
+          <w:tab w:val="left" w:pos="880"/>
+          <w:tab w:val="right" w:leader="dot" w:pos="9628"/>
+        </w:tabs>
+        <w:rPr>
+          <w:rFonts w:asciiTheme="minorHAnsi" w:eastAsiaTheme="minorEastAsia" w:hAnsiTheme="minorHAnsi" w:cstheme="minorBidi"/>
+          <w:noProof/>
+          <w:lang w:eastAsia="da-DK"/>
+        </w:rPr>
+      </w:pPr>
+      <w:hyperlink w:anchor="_Toc274078803" w:history="1">
+        <w:r>
+          <w:rPr>
+            <w:rStyle w:val="Hyperlink"/>
+            <w:noProof/>
+            <w:lang w:eastAsia="en-GB"/>
+          </w:rPr>
+          <w:t>3.5</w:t>
+        </w:r>
+        <w:r>
+          <w:rPr>
+            <w:rFonts w:asciiTheme="minorHAnsi" w:eastAsiaTheme="minorEastAsia" w:hAnsiTheme="minorHAnsi" w:cstheme="minorBidi"/>
+            <w:noProof/>
+            <w:lang w:eastAsia="da-DK"/>
+          </w:rPr>
+          <w:tab/>
+        </w:r>
+        <w:r>
+          <w:rPr>
+            <w:rStyle w:val="Hyperlink"/>
+            <w:noProof/>
+            <w:lang w:eastAsia="en-GB"/>
+          </w:rPr>
+          <w:t>Zerorize</w:t>
+        </w:r>
+        <w:r>
+          <w:rPr>
+            <w:noProof/>
+            <w:webHidden/>
+          </w:rPr>
+          <w:tab/>
+        </w:r>
+        <w:r>
+          <w:rPr>
+            <w:noProof/>
+            <w:webHidden/>
+          </w:rPr>
+          <w:fldChar w:fldCharType="begin"/>
+        </w:r>
+        <w:r>
+          <w:rPr>
+            <w:noProof/>
+            <w:webHidden/>
+          </w:rPr>
+          <w:instrText xml:space="preserve"> PAGEREF _Toc274078803 \h </w:instrText>
+        </w:r>
+        <w:r>
+          <w:rPr>
+            <w:noProof/>
+            <w:webHidden/>
+          </w:rPr>
+        </w:r>
+        <w:r>
+          <w:rPr>
+            <w:noProof/>
+            <w:webHidden/>
+          </w:rPr>
+          <w:fldChar w:fldCharType="separate"/>
+        </w:r>
+        <w:r>
+          <w:rPr>
+            <w:noProof/>
+            <w:webHidden/>
+          </w:rPr>
+          <w:t>6</w:t>
+        </w:r>
+        <w:r>
+          <w:rPr>
+            <w:noProof/>
+            <w:webHidden/>
+          </w:rPr>
+          <w:fldChar w:fldCharType="end"/>
+        </w:r>
+      </w:hyperlink>
+    </w:p>
+    <w:p>
+      <w:pPr>
+        <w:pStyle w:val="Indholdsfortegnelse2"/>
+        <w:tabs>
+          <w:tab w:val="left" w:pos="880"/>
+          <w:tab w:val="right" w:leader="dot" w:pos="9628"/>
+        </w:tabs>
+        <w:rPr>
+          <w:rFonts w:asciiTheme="minorHAnsi" w:eastAsiaTheme="minorEastAsia" w:hAnsiTheme="minorHAnsi" w:cstheme="minorBidi"/>
+          <w:noProof/>
+          <w:lang w:eastAsia="da-DK"/>
+        </w:rPr>
+      </w:pPr>
+      <w:hyperlink w:anchor="_Toc274078804" w:history="1">
+        <w:r>
+          <w:rPr>
+            <w:rStyle w:val="Hyperlink"/>
+            <w:noProof/>
+            <w:lang w:eastAsia="en-GB"/>
+          </w:rPr>
+          <w:t>3.6</w:t>
+        </w:r>
+        <w:r>
+          <w:rPr>
+            <w:rFonts w:asciiTheme="minorHAnsi" w:eastAsiaTheme="minorEastAsia" w:hAnsiTheme="minorHAnsi" w:cstheme="minorBidi"/>
+            <w:noProof/>
+            <w:lang w:eastAsia="da-DK"/>
+          </w:rPr>
+          <w:tab/>
+        </w:r>
+        <w:r>
+          <w:rPr>
+            <w:rStyle w:val="Hyperlink"/>
+            <w:noProof/>
+            <w:lang w:eastAsia="en-GB"/>
+          </w:rPr>
+          <w:t>Arm</w:t>
+        </w:r>
+        <w:r>
+          <w:rPr>
+            <w:noProof/>
+            <w:webHidden/>
+          </w:rPr>
+          <w:tab/>
+        </w:r>
+        <w:r>
+          <w:rPr>
+            <w:noProof/>
+            <w:webHidden/>
+          </w:rPr>
+          <w:fldChar w:fldCharType="begin"/>
+        </w:r>
+        <w:r>
+          <w:rPr>
+            <w:noProof/>
+            <w:webHidden/>
+          </w:rPr>
+          <w:instrText xml:space="preserve"> PAGEREF _Toc274078804 \h </w:instrText>
+        </w:r>
+        <w:r>
+          <w:rPr>
+            <w:noProof/>
+            <w:webHidden/>
+          </w:rPr>
+        </w:r>
+        <w:r>
+          <w:rPr>
+            <w:noProof/>
+            <w:webHidden/>
+          </w:rPr>
+          <w:fldChar w:fldCharType="separate"/>
+        </w:r>
+        <w:r>
+          <w:rPr>
+            <w:noProof/>
+            <w:webHidden/>
+          </w:rPr>
+          <w:t>6</w:t>
+        </w:r>
+        <w:r>
+          <w:rPr>
+            <w:noProof/>
+            <w:webHidden/>
+          </w:rPr>
+          <w:fldChar w:fldCharType="end"/>
+        </w:r>
+      </w:hyperlink>
+    </w:p>
+    <w:p>
+      <w:pPr>
+        <w:pStyle w:val="Indholdsfortegnelse2"/>
+        <w:tabs>
+          <w:tab w:val="left" w:pos="880"/>
+          <w:tab w:val="right" w:leader="dot" w:pos="9628"/>
+        </w:tabs>
+        <w:rPr>
+          <w:rFonts w:asciiTheme="minorHAnsi" w:eastAsiaTheme="minorEastAsia" w:hAnsiTheme="minorHAnsi" w:cstheme="minorBidi"/>
+          <w:noProof/>
+          <w:lang w:eastAsia="da-DK"/>
+        </w:rPr>
+      </w:pPr>
+      <w:hyperlink w:anchor="_Toc274078805" w:history="1">
+        <w:r>
+          <w:rPr>
+            <w:rStyle w:val="Hyperlink"/>
+            <w:noProof/>
+            <w:lang w:eastAsia="en-GB"/>
+          </w:rPr>
+          <w:t>3.7</w:t>
+        </w:r>
+        <w:r>
+          <w:rPr>
+            <w:rFonts w:asciiTheme="minorHAnsi" w:eastAsiaTheme="minorEastAsia" w:hAnsiTheme="minorHAnsi" w:cstheme="minorBidi"/>
+            <w:noProof/>
+            <w:lang w:eastAsia="da-DK"/>
+          </w:rPr>
+          <w:tab/>
+        </w:r>
+        <w:r>
+          <w:rPr>
+            <w:rStyle w:val="Hyperlink"/>
+            <w:noProof/>
+            <w:lang w:eastAsia="en-GB"/>
+          </w:rPr>
+          <w:t>Internal Test</w:t>
+        </w:r>
+        <w:r>
+          <w:rPr>
+            <w:noProof/>
+            <w:webHidden/>
+          </w:rPr>
+          <w:tab/>
+        </w:r>
+        <w:r>
+          <w:rPr>
+            <w:noProof/>
+            <w:webHidden/>
+          </w:rPr>
+          <w:fldChar w:fldCharType="begin"/>
+        </w:r>
+        <w:r>
+          <w:rPr>
+            <w:noProof/>
+            <w:webHidden/>
+          </w:rPr>
+          <w:instrText xml:space="preserve"> PAGEREF _Toc274078805 \h </w:instrText>
+        </w:r>
+        <w:r>
+          <w:rPr>
+            <w:noProof/>
+            <w:webHidden/>
+          </w:rPr>
+        </w:r>
+        <w:r>
+          <w:rPr>
+            <w:noProof/>
+            <w:webHidden/>
+          </w:rPr>
+          <w:fldChar w:fldCharType="separate"/>
+        </w:r>
+        <w:r>
+          <w:rPr>
+            <w:noProof/>
+            <w:webHidden/>
+          </w:rPr>
+          <w:t>6</w:t>
+        </w:r>
+        <w:r>
+          <w:rPr>
+            <w:noProof/>
+            <w:webHidden/>
+          </w:rPr>
+          <w:fldChar w:fldCharType="end"/>
+        </w:r>
+      </w:hyperlink>
+    </w:p>
+    <w:p>
+      <w:pPr>
+        <w:pStyle w:val="Indholdsfortegnelse2"/>
+        <w:tabs>
+          <w:tab w:val="left" w:pos="880"/>
+          <w:tab w:val="right" w:leader="dot" w:pos="9628"/>
+        </w:tabs>
+        <w:rPr>
+          <w:rFonts w:asciiTheme="minorHAnsi" w:eastAsiaTheme="minorEastAsia" w:hAnsiTheme="minorHAnsi" w:cstheme="minorBidi"/>
+          <w:noProof/>
+          <w:lang w:eastAsia="da-DK"/>
+        </w:rPr>
+      </w:pPr>
+      <w:hyperlink w:anchor="_Toc274078806" w:history="1">
+        <w:r>
+          <w:rPr>
+            <w:rStyle w:val="Hyperlink"/>
+            <w:noProof/>
+            <w:lang w:eastAsia="en-GB"/>
+          </w:rPr>
+          <w:t>3.8</w:t>
+        </w:r>
+        <w:r>
+          <w:rPr>
+            <w:rFonts w:asciiTheme="minorHAnsi" w:eastAsiaTheme="minorEastAsia" w:hAnsiTheme="minorHAnsi" w:cstheme="minorBidi"/>
+            <w:noProof/>
+            <w:lang w:eastAsia="da-DK"/>
+          </w:rPr>
+          <w:tab/>
+        </w:r>
+        <w:r>
+          <w:rPr>
+            <w:rStyle w:val="Hyperlink"/>
+            <w:noProof/>
+            <w:lang w:eastAsia="en-GB"/>
+          </w:rPr>
+          <w:t>Thread detected</w:t>
+        </w:r>
+        <w:r>
+          <w:rPr>
+            <w:noProof/>
+            <w:webHidden/>
+          </w:rPr>
+          <w:tab/>
+        </w:r>
+        <w:r>
+          <w:rPr>
+            <w:noProof/>
+            <w:webHidden/>
+          </w:rPr>
+          <w:fldChar w:fldCharType="begin"/>
+        </w:r>
+        <w:r>
+          <w:rPr>
+            <w:noProof/>
+            <w:webHidden/>
+          </w:rPr>
+          <w:instrText xml:space="preserve"> PAGEREF _Toc274078806 \h </w:instrText>
+        </w:r>
+        <w:r>
+          <w:rPr>
+            <w:noProof/>
+            <w:webHidden/>
+          </w:rPr>
+        </w:r>
+        <w:r>
+          <w:rPr>
+            <w:noProof/>
+            <w:webHidden/>
+          </w:rPr>
+          <w:fldChar w:fldCharType="separate"/>
+        </w:r>
+        <w:r>
+          <w:rPr>
+            <w:noProof/>
+            <w:webHidden/>
+          </w:rPr>
+          <w:t>6</w:t>
+        </w:r>
+        <w:r>
+          <w:rPr>
+            <w:noProof/>
+            <w:webHidden/>
+          </w:rPr>
+          <w:fldChar w:fldCharType="end"/>
+        </w:r>
+      </w:hyperlink>
+    </w:p>
+    <w:p>
+      <w:pPr>
+        <w:pStyle w:val="Indholdsfortegnelse2"/>
+        <w:tabs>
+          <w:tab w:val="left" w:pos="880"/>
+          <w:tab w:val="right" w:leader="dot" w:pos="9628"/>
+        </w:tabs>
+        <w:rPr>
+          <w:rFonts w:asciiTheme="minorHAnsi" w:eastAsiaTheme="minorEastAsia" w:hAnsiTheme="minorHAnsi" w:cstheme="minorBidi"/>
+          <w:noProof/>
+          <w:lang w:eastAsia="da-DK"/>
+        </w:rPr>
+      </w:pPr>
+      <w:hyperlink w:anchor="_Toc274078807" w:history="1">
+        <w:r>
+          <w:rPr>
+            <w:rStyle w:val="Hyperlink"/>
+            <w:noProof/>
+            <w:lang w:eastAsia="en-GB"/>
+          </w:rPr>
+          <w:t>3.9</w:t>
+        </w:r>
+        <w:r>
+          <w:rPr>
+            <w:rFonts w:asciiTheme="minorHAnsi" w:eastAsiaTheme="minorEastAsia" w:hAnsiTheme="minorHAnsi" w:cstheme="minorBidi"/>
+            <w:noProof/>
+            <w:lang w:eastAsia="da-DK"/>
+          </w:rPr>
+          <w:tab/>
+        </w:r>
+        <w:r>
+          <w:rPr>
+            <w:rStyle w:val="Hyperlink"/>
+            <w:noProof/>
+            <w:lang w:eastAsia="en-GB"/>
+          </w:rPr>
+          <w:t>MWS status</w:t>
+        </w:r>
+        <w:r>
+          <w:rPr>
+            <w:noProof/>
+            <w:webHidden/>
+          </w:rPr>
+          <w:tab/>
+        </w:r>
+        <w:r>
+          <w:rPr>
+            <w:noProof/>
+            <w:webHidden/>
+          </w:rPr>
+          <w:fldChar w:fldCharType="begin"/>
+        </w:r>
+        <w:r>
+          <w:rPr>
+            <w:noProof/>
+            <w:webHidden/>
+          </w:rPr>
+          <w:instrText xml:space="preserve"> PAGEREF _Toc274078807 \h </w:instrText>
+        </w:r>
+        <w:r>
+          <w:rPr>
+            <w:noProof/>
+            <w:webHidden/>
+          </w:rPr>
+        </w:r>
+        <w:r>
+          <w:rPr>
+            <w:noProof/>
+            <w:webHidden/>
+          </w:rPr>
+          <w:fldChar w:fldCharType="separate"/>
+        </w:r>
+        <w:r>
+          <w:rPr>
+            <w:noProof/>
+            <w:webHidden/>
+          </w:rPr>
+          <w:t>6</w:t>
+        </w:r>
+        <w:r>
+          <w:rPr>
+            <w:noProof/>
+            <w:webHidden/>
+          </w:rPr>
+          <w:fldChar w:fldCharType="end"/>
+        </w:r>
+      </w:hyperlink>
+    </w:p>
+    <w:p>
+      <w:pPr>
+        <w:pStyle w:val="Indholdsfortegnelse2"/>
+        <w:tabs>
+          <w:tab w:val="left" w:pos="880"/>
+          <w:tab w:val="right" w:leader="dot" w:pos="9628"/>
+        </w:tabs>
+        <w:rPr>
+          <w:rFonts w:asciiTheme="minorHAnsi" w:eastAsiaTheme="minorEastAsia" w:hAnsiTheme="minorHAnsi" w:cstheme="minorBidi"/>
+          <w:noProof/>
+          <w:lang w:eastAsia="da-DK"/>
+        </w:rPr>
+      </w:pPr>
+      <w:hyperlink w:anchor="_Toc274078808" w:history="1">
+        <w:r>
+          <w:rPr>
+            <w:rStyle w:val="Hyperlink"/>
+            <w:noProof/>
+            <w:lang w:eastAsia="en-GB"/>
+          </w:rPr>
+          <w:t>3.10</w:t>
+        </w:r>
+        <w:r>
+          <w:rPr>
+            <w:rFonts w:asciiTheme="minorHAnsi" w:eastAsiaTheme="minorEastAsia" w:hAnsiTheme="minorHAnsi" w:cstheme="minorBidi"/>
+            <w:noProof/>
+            <w:lang w:eastAsia="da-DK"/>
+          </w:rPr>
+          <w:tab/>
+        </w:r>
+        <w:r>
+          <w:rPr>
+            <w:rStyle w:val="Hyperlink"/>
+            <w:noProof/>
+            <w:lang w:eastAsia="en-GB"/>
+          </w:rPr>
+          <w:t>Flash Load</w:t>
+        </w:r>
+        <w:r>
+          <w:rPr>
+            <w:noProof/>
+            <w:webHidden/>
+          </w:rPr>
+          <w:tab/>
+        </w:r>
+        <w:r>
+          <w:rPr>
+            <w:noProof/>
+            <w:webHidden/>
+          </w:rPr>
+          <w:fldChar w:fldCharType="begin"/>
+        </w:r>
+        <w:r>
+          <w:rPr>
+            <w:noProof/>
+            <w:webHidden/>
+          </w:rPr>
+          <w:instrText xml:space="preserve"> PAGEREF _Toc274078808 \h </w:instrText>
+        </w:r>
+        <w:r>
+          <w:rPr>
+            <w:noProof/>
+            <w:webHidden/>
+          </w:rPr>
+        </w:r>
+        <w:r>
+          <w:rPr>
+            <w:noProof/>
+            <w:webHidden/>
+          </w:rPr>
+          <w:fldChar w:fldCharType="separate"/>
+        </w:r>
+        <w:r>
+          <w:rPr>
+            <w:noProof/>
+            <w:webHidden/>
+          </w:rPr>
+          <w:t>6</w:t>
+        </w:r>
+        <w:r>
+          <w:rPr>
+            <w:noProof/>
+            <w:webHidden/>
+          </w:rPr>
+          <w:fldChar w:fldCharType="end"/>
+        </w:r>
+      </w:hyperlink>
+    </w:p>
+    <w:p>
+      <w:pPr>
+        <w:pStyle w:val="Indholdsfortegnelse2"/>
+        <w:tabs>
+          <w:tab w:val="left" w:pos="880"/>
+          <w:tab w:val="right" w:leader="dot" w:pos="9628"/>
+        </w:tabs>
+        <w:rPr>
+          <w:rFonts w:asciiTheme="minorHAnsi" w:eastAsiaTheme="minorEastAsia" w:hAnsiTheme="minorHAnsi" w:cstheme="minorBidi"/>
+          <w:noProof/>
+          <w:lang w:eastAsia="da-DK"/>
+        </w:rPr>
+      </w:pPr>
+      <w:hyperlink w:anchor="_Toc274078809" w:history="1">
+        <w:r>
+          <w:rPr>
+            <w:rStyle w:val="Hyperlink"/>
+            <w:noProof/>
+            <w:lang w:eastAsia="en-GB"/>
+          </w:rPr>
+          <w:t>3.11</w:t>
+        </w:r>
+        <w:r>
+          <w:rPr>
+            <w:rFonts w:asciiTheme="minorHAnsi" w:eastAsiaTheme="minorEastAsia" w:hAnsiTheme="minorHAnsi" w:cstheme="minorBidi"/>
+            <w:noProof/>
+            <w:lang w:eastAsia="da-DK"/>
+          </w:rPr>
+          <w:tab/>
+        </w:r>
+        <w:r>
+          <w:rPr>
+            <w:rStyle w:val="Hyperlink"/>
+            <w:noProof/>
+            <w:lang w:eastAsia="en-GB"/>
+          </w:rPr>
+          <w:t>Download Configuration file</w:t>
+        </w:r>
+        <w:r>
+          <w:rPr>
+            <w:noProof/>
+            <w:webHidden/>
+          </w:rPr>
+          <w:tab/>
+        </w:r>
+        <w:r>
+          <w:rPr>
+            <w:noProof/>
+            <w:webHidden/>
+          </w:rPr>
+          <w:fldChar w:fldCharType="begin"/>
+        </w:r>
+        <w:r>
+          <w:rPr>
+            <w:noProof/>
+            <w:webHidden/>
+          </w:rPr>
+          <w:instrText xml:space="preserve"> PAGEREF _Toc274078809 \h </w:instrText>
+        </w:r>
+        <w:r>
+          <w:rPr>
+            <w:noProof/>
+            <w:webHidden/>
+          </w:rPr>
+        </w:r>
+        <w:r>
+          <w:rPr>
+            <w:noProof/>
+            <w:webHidden/>
+          </w:rPr>
+          <w:fldChar w:fldCharType="separate"/>
+        </w:r>
+        <w:r>
+          <w:rPr>
+            <w:noProof/>
+            <w:webHidden/>
+          </w:rPr>
+          <w:t>6</w:t>
+        </w:r>
+        <w:r>
+          <w:rPr>
+            <w:noProof/>
+            <w:webHidden/>
+          </w:rPr>
+          <w:fldChar w:fldCharType="end"/>
+        </w:r>
+      </w:hyperlink>
+    </w:p>
+    <w:p>
+      <w:pPr>
+        <w:pStyle w:val="Indholdsfortegnelse2"/>
+        <w:tabs>
+          <w:tab w:val="left" w:pos="880"/>
+          <w:tab w:val="right" w:leader="dot" w:pos="9628"/>
+        </w:tabs>
+        <w:rPr>
+          <w:rFonts w:asciiTheme="minorHAnsi" w:eastAsiaTheme="minorEastAsia" w:hAnsiTheme="minorHAnsi" w:cstheme="minorBidi"/>
+          <w:noProof/>
+          <w:lang w:eastAsia="da-DK"/>
+        </w:rPr>
+      </w:pPr>
+      <w:hyperlink w:anchor="_Toc274078810" w:history="1">
+        <w:r>
+          <w:rPr>
+            <w:rStyle w:val="Hyperlink"/>
+            <w:noProof/>
+            <w:lang w:eastAsia="en-GB"/>
+          </w:rPr>
+          <w:t>3.12</w:t>
+        </w:r>
+        <w:r>
+          <w:rPr>
+            <w:rFonts w:asciiTheme="minorHAnsi" w:eastAsiaTheme="minorEastAsia" w:hAnsiTheme="minorHAnsi" w:cstheme="minorBidi"/>
+            <w:noProof/>
+            <w:lang w:eastAsia="da-DK"/>
+          </w:rPr>
+          <w:tab/>
+        </w:r>
+        <w:r>
+          <w:rPr>
+            <w:rStyle w:val="Hyperlink"/>
+            <w:noProof/>
+            <w:lang w:eastAsia="en-GB"/>
+          </w:rPr>
+          <w:t>Plane on ground</w:t>
+        </w:r>
+        <w:r>
+          <w:rPr>
+            <w:noProof/>
+            <w:webHidden/>
+          </w:rPr>
+          <w:tab/>
+        </w:r>
+        <w:r>
+          <w:rPr>
+            <w:noProof/>
+            <w:webHidden/>
+          </w:rPr>
+          <w:fldChar w:fldCharType="begin"/>
+        </w:r>
+        <w:r>
+          <w:rPr>
+            <w:noProof/>
+            <w:webHidden/>
+          </w:rPr>
+          <w:instrText xml:space="preserve"> PAGEREF _Toc274078810 \h </w:instrText>
+        </w:r>
+        <w:r>
+          <w:rPr>
+            <w:noProof/>
+            <w:webHidden/>
+          </w:rPr>
+        </w:r>
+        <w:r>
+          <w:rPr>
+            <w:noProof/>
+            <w:webHidden/>
+          </w:rPr>
+          <w:fldChar w:fldCharType="separate"/>
+        </w:r>
+        <w:r>
+          <w:rPr>
+            <w:noProof/>
+            <w:webHidden/>
+          </w:rPr>
+          <w:t>6</w:t>
+        </w:r>
+        <w:r>
+          <w:rPr>
+            <w:noProof/>
+            <w:webHidden/>
+          </w:rPr>
+          <w:fldChar w:fldCharType="end"/>
+        </w:r>
+      </w:hyperlink>
+    </w:p>
+    <w:p>
+      <w:pPr>
+        <w:pStyle w:val="Indholdsfortegnelse2"/>
+        <w:tabs>
+          <w:tab w:val="left" w:pos="880"/>
+          <w:tab w:val="right" w:leader="dot" w:pos="9628"/>
+        </w:tabs>
+        <w:rPr>
+          <w:rFonts w:asciiTheme="minorHAnsi" w:eastAsiaTheme="minorEastAsia" w:hAnsiTheme="minorHAnsi" w:cstheme="minorBidi"/>
+          <w:noProof/>
+          <w:lang w:eastAsia="da-DK"/>
+        </w:rPr>
+      </w:pPr>
+      <w:hyperlink w:anchor="_Toc274078811" w:history="1">
+        <w:r>
+          <w:rPr>
+            <w:rStyle w:val="Hyperlink"/>
+            <w:noProof/>
+            <w:lang w:eastAsia="en-GB"/>
+          </w:rPr>
+          <w:t>3.13</w:t>
+        </w:r>
+        <w:r>
+          <w:rPr>
+            <w:rFonts w:asciiTheme="minorHAnsi" w:eastAsiaTheme="minorEastAsia" w:hAnsiTheme="minorHAnsi" w:cstheme="minorBidi"/>
+            <w:noProof/>
+            <w:lang w:eastAsia="da-DK"/>
+          </w:rPr>
+          <w:tab/>
+        </w:r>
+        <w:r>
+          <w:rPr>
+            <w:rStyle w:val="Hyperlink"/>
+            <w:noProof/>
+            <w:lang w:eastAsia="en-GB"/>
+          </w:rPr>
+          <w:t>Position update</w:t>
+        </w:r>
+        <w:r>
+          <w:rPr>
+            <w:noProof/>
+            <w:webHidden/>
+          </w:rPr>
+          <w:tab/>
+        </w:r>
+        <w:r>
+          <w:rPr>
+            <w:noProof/>
+            <w:webHidden/>
+          </w:rPr>
+          <w:fldChar w:fldCharType="begin"/>
+        </w:r>
+        <w:r>
+          <w:rPr>
+            <w:noProof/>
+            <w:webHidden/>
+          </w:rPr>
+          <w:instrText xml:space="preserve"> PAGEREF _Toc274078811 \h </w:instrText>
+        </w:r>
+        <w:r>
+          <w:rPr>
+            <w:noProof/>
+            <w:webHidden/>
+          </w:rPr>
+        </w:r>
+        <w:r>
+          <w:rPr>
+            <w:noProof/>
+            <w:webHidden/>
+          </w:rPr>
+          <w:fldChar w:fldCharType="separate"/>
+        </w:r>
+        <w:r>
+          <w:rPr>
+            <w:noProof/>
+            <w:webHidden/>
+          </w:rPr>
+          <w:t>6</w:t>
+        </w:r>
+        <w:r>
+          <w:rPr>
+            <w:noProof/>
+            <w:webHidden/>
+          </w:rPr>
+          <w:fldChar w:fldCharType="end"/>
+        </w:r>
+      </w:hyperlink>
+    </w:p>
+    <w:p>
+      <w:pPr>
+        <w:pStyle w:val="Indholdsfortegnelse2"/>
+        <w:tabs>
+          <w:tab w:val="left" w:pos="880"/>
+          <w:tab w:val="right" w:leader="dot" w:pos="9628"/>
+        </w:tabs>
+        <w:rPr>
+          <w:rFonts w:asciiTheme="minorHAnsi" w:eastAsiaTheme="minorEastAsia" w:hAnsiTheme="minorHAnsi" w:cstheme="minorBidi"/>
+          <w:noProof/>
+          <w:lang w:eastAsia="da-DK"/>
+        </w:rPr>
+      </w:pPr>
+      <w:hyperlink w:anchor="_Toc274078812" w:history="1">
+        <w:r>
+          <w:rPr>
+            <w:rStyle w:val="Hyperlink"/>
+            <w:noProof/>
+            <w:lang w:eastAsia="en-GB"/>
+          </w:rPr>
+          <w:t>3.14</w:t>
+        </w:r>
+        <w:r>
+          <w:rPr>
+            <w:rFonts w:asciiTheme="minorHAnsi" w:eastAsiaTheme="minorEastAsia" w:hAnsiTheme="minorHAnsi" w:cstheme="minorBidi"/>
+            <w:noProof/>
+            <w:lang w:eastAsia="da-DK"/>
+          </w:rPr>
+          <w:tab/>
+        </w:r>
+        <w:r>
+          <w:rPr>
+            <w:rStyle w:val="Hyperlink"/>
+            <w:noProof/>
+            <w:lang w:eastAsia="en-GB"/>
+          </w:rPr>
+          <w:t>Play sound</w:t>
+        </w:r>
+        <w:r>
+          <w:rPr>
+            <w:noProof/>
+            <w:webHidden/>
+          </w:rPr>
+          <w:tab/>
+        </w:r>
+        <w:r>
+          <w:rPr>
+            <w:noProof/>
+            <w:webHidden/>
+          </w:rPr>
+          <w:fldChar w:fldCharType="begin"/>
+        </w:r>
+        <w:r>
+          <w:rPr>
+            <w:noProof/>
+            <w:webHidden/>
+          </w:rPr>
+          <w:instrText xml:space="preserve"> PAGEREF _Toc274078812 \h </w:instrText>
+        </w:r>
+        <w:r>
+          <w:rPr>
+            <w:noProof/>
+            <w:webHidden/>
+          </w:rPr>
+        </w:r>
+        <w:r>
+          <w:rPr>
+            <w:noProof/>
+            <w:webHidden/>
+          </w:rPr>
+          <w:fldChar w:fldCharType="separate"/>
+        </w:r>
+        <w:r>
+          <w:rPr>
+            <w:noProof/>
+            <w:webHidden/>
+          </w:rPr>
+          <w:t>7</w:t>
+        </w:r>
+        <w:r>
+          <w:rPr>
+            <w:noProof/>
+            <w:webHidden/>
+          </w:rPr>
+          <w:fldChar w:fldCharType="end"/>
+        </w:r>
+      </w:hyperlink>
+    </w:p>
+    <w:p>
+      <w:pPr>
+        <w:pStyle w:val="Indholdsfortegnelse1"/>
         <w:tabs>
           <w:tab w:val="left" w:pos="440"/>
           <w:tab w:val="right" w:leader="dot" w:pos="9628"/>
         </w:tabs>
         <w:rPr>
-          <w:rFonts w:ascii="Times New Roman" w:hAnsi="Times New Roman"/>
+          <w:rFonts w:asciiTheme="minorHAnsi" w:eastAsiaTheme="minorEastAsia" w:hAnsiTheme="minorHAnsi" w:cstheme="minorBidi"/>
           <w:noProof/>
-          <w:sz w:val="24"/>
-          <w:szCs w:val="24"/>
-          <w:lang w:val="en-GB" w:eastAsia="en-GB"/>
-        </w:rPr>
-      </w:pPr>
-      <w:hyperlink w:anchor="_Toc273452995" w:history="1">
+          <w:lang w:eastAsia="da-DK"/>
+        </w:rPr>
+      </w:pPr>
+      <w:hyperlink w:anchor="_Toc274078813" w:history="1">
         <w:r>
           <w:rPr>
             <w:rStyle w:val="Hyperlink"/>
@@ -851,11 +2058,9 @@
         </w:r>
         <w:r>
           <w:rPr>
-            <w:rFonts w:ascii="Times New Roman" w:hAnsi="Times New Roman"/>
-            <w:noProof/>
-            <w:sz w:val="24"/>
-            <w:szCs w:val="24"/>
-            <w:lang w:val="en-GB" w:eastAsia="en-GB"/>
+            <w:rFonts w:asciiTheme="minorHAnsi" w:eastAsiaTheme="minorEastAsia" w:hAnsiTheme="minorHAnsi" w:cstheme="minorBidi"/>
+            <w:noProof/>
+            <w:lang w:eastAsia="da-DK"/>
           </w:rPr>
           <w:tab/>
         </w:r>
@@ -864,7 +2069,7 @@
             <w:rStyle w:val="Hyperlink"/>
             <w:noProof/>
           </w:rPr>
-          <w:t>4. System architectural design.</w:t>
+          <w:t>System architectural design.</w:t>
         </w:r>
         <w:r>
           <w:rPr>
@@ -885,7 +2090,7 @@
             <w:noProof/>
             <w:webHidden/>
           </w:rPr>
-          <w:instrText xml:space="preserve"> PAGEREF _Toc273452995 \h </w:instrText>
+          <w:instrText xml:space="preserve"> PAGEREF _Toc274078813 \h </w:instrText>
         </w:r>
         <w:r>
           <w:rPr>
@@ -905,7 +2110,7 @@
             <w:noProof/>
             <w:webHidden/>
           </w:rPr>
-          <w:t>3</w:t>
+          <w:t>7</w:t>
         </w:r>
         <w:r>
           <w:rPr>
@@ -918,20 +2123,18 @@
     </w:p>
     <w:p>
       <w:pPr>
-        <w:pStyle w:val="TOC2"/>
+        <w:pStyle w:val="Indholdsfortegnelse2"/>
         <w:tabs>
-          <w:tab w:val="left" w:pos="960"/>
+          <w:tab w:val="left" w:pos="880"/>
           <w:tab w:val="right" w:leader="dot" w:pos="9628"/>
         </w:tabs>
         <w:rPr>
-          <w:rFonts w:ascii="Times New Roman" w:hAnsi="Times New Roman"/>
+          <w:rFonts w:asciiTheme="minorHAnsi" w:eastAsiaTheme="minorEastAsia" w:hAnsiTheme="minorHAnsi" w:cstheme="minorBidi"/>
           <w:noProof/>
-          <w:sz w:val="24"/>
-          <w:szCs w:val="24"/>
-          <w:lang w:val="en-GB" w:eastAsia="en-GB"/>
-        </w:rPr>
-      </w:pPr>
-      <w:hyperlink w:anchor="_Toc273452996" w:history="1">
+          <w:lang w:eastAsia="da-DK"/>
+        </w:rPr>
+      </w:pPr>
+      <w:hyperlink w:anchor="_Toc274078814" w:history="1">
         <w:r>
           <w:rPr>
             <w:rStyle w:val="Hyperlink"/>
@@ -941,11 +2144,9 @@
         </w:r>
         <w:r>
           <w:rPr>
-            <w:rFonts w:ascii="Times New Roman" w:hAnsi="Times New Roman"/>
-            <w:noProof/>
-            <w:sz w:val="24"/>
-            <w:szCs w:val="24"/>
-            <w:lang w:val="en-GB" w:eastAsia="en-GB"/>
+            <w:rFonts w:asciiTheme="minorHAnsi" w:eastAsiaTheme="minorEastAsia" w:hAnsiTheme="minorHAnsi" w:cstheme="minorBidi"/>
+            <w:noProof/>
+            <w:lang w:eastAsia="da-DK"/>
           </w:rPr>
           <w:tab/>
         </w:r>
@@ -954,7 +2155,7 @@
             <w:rStyle w:val="Hyperlink"/>
             <w:noProof/>
           </w:rPr>
-          <w:t>4.1 System components.</w:t>
+          <w:t>System components.</w:t>
         </w:r>
         <w:r>
           <w:rPr>
@@ -975,7 +2176,7 @@
             <w:noProof/>
             <w:webHidden/>
           </w:rPr>
-          <w:instrText xml:space="preserve"> PAGEREF _Toc273452996 \h </w:instrText>
+          <w:instrText xml:space="preserve"> PAGEREF _Toc274078814 \h </w:instrText>
         </w:r>
         <w:r>
           <w:rPr>
@@ -995,7 +2196,7 @@
             <w:noProof/>
             <w:webHidden/>
           </w:rPr>
-          <w:t>4</w:t>
+          <w:t>7</w:t>
         </w:r>
         <w:r>
           <w:rPr>
@@ -1008,20 +2209,18 @@
     </w:p>
     <w:p>
       <w:pPr>
-        <w:pStyle w:val="TOC2"/>
+        <w:pStyle w:val="Indholdsfortegnelse2"/>
         <w:tabs>
-          <w:tab w:val="left" w:pos="960"/>
+          <w:tab w:val="left" w:pos="880"/>
           <w:tab w:val="right" w:leader="dot" w:pos="9628"/>
         </w:tabs>
         <w:rPr>
-          <w:rFonts w:ascii="Times New Roman" w:hAnsi="Times New Roman"/>
+          <w:rFonts w:asciiTheme="minorHAnsi" w:eastAsiaTheme="minorEastAsia" w:hAnsiTheme="minorHAnsi" w:cstheme="minorBidi"/>
           <w:noProof/>
-          <w:sz w:val="24"/>
-          <w:szCs w:val="24"/>
-          <w:lang w:val="en-GB" w:eastAsia="en-GB"/>
-        </w:rPr>
-      </w:pPr>
-      <w:hyperlink w:anchor="_Toc273452997" w:history="1">
+          <w:lang w:eastAsia="da-DK"/>
+        </w:rPr>
+      </w:pPr>
+      <w:hyperlink w:anchor="_Toc274078815" w:history="1">
         <w:r>
           <w:rPr>
             <w:rStyle w:val="Hyperlink"/>
@@ -1031,11 +2230,9 @@
         </w:r>
         <w:r>
           <w:rPr>
-            <w:rFonts w:ascii="Times New Roman" w:hAnsi="Times New Roman"/>
-            <w:noProof/>
-            <w:sz w:val="24"/>
-            <w:szCs w:val="24"/>
-            <w:lang w:val="en-GB" w:eastAsia="en-GB"/>
+            <w:rFonts w:asciiTheme="minorHAnsi" w:eastAsiaTheme="minorEastAsia" w:hAnsiTheme="minorHAnsi" w:cstheme="minorBidi"/>
+            <w:noProof/>
+            <w:lang w:eastAsia="da-DK"/>
           </w:rPr>
           <w:tab/>
         </w:r>
@@ -1044,7 +2241,7 @@
             <w:rStyle w:val="Hyperlink"/>
             <w:noProof/>
           </w:rPr>
-          <w:t>4.2 Concept of execution.</w:t>
+          <w:t>Concept of execution.</w:t>
         </w:r>
         <w:r>
           <w:rPr>
@@ -1065,7 +2262,7 @@
             <w:noProof/>
             <w:webHidden/>
           </w:rPr>
-          <w:instrText xml:space="preserve"> PAGEREF _Toc273452997 \h </w:instrText>
+          <w:instrText xml:space="preserve"> PAGEREF _Toc274078815 \h </w:instrText>
         </w:r>
         <w:r>
           <w:rPr>
@@ -1085,7 +2282,7 @@
             <w:noProof/>
             <w:webHidden/>
           </w:rPr>
-          <w:t>5</w:t>
+          <w:t>8</w:t>
         </w:r>
         <w:r>
           <w:rPr>
@@ -1098,20 +2295,18 @@
     </w:p>
     <w:p>
       <w:pPr>
-        <w:pStyle w:val="TOC2"/>
+        <w:pStyle w:val="Indholdsfortegnelse2"/>
         <w:tabs>
-          <w:tab w:val="left" w:pos="960"/>
+          <w:tab w:val="left" w:pos="880"/>
           <w:tab w:val="right" w:leader="dot" w:pos="9628"/>
         </w:tabs>
         <w:rPr>
-          <w:rFonts w:ascii="Times New Roman" w:hAnsi="Times New Roman"/>
+          <w:rFonts w:asciiTheme="minorHAnsi" w:eastAsiaTheme="minorEastAsia" w:hAnsiTheme="minorHAnsi" w:cstheme="minorBidi"/>
           <w:noProof/>
-          <w:sz w:val="24"/>
-          <w:szCs w:val="24"/>
-          <w:lang w:val="en-GB" w:eastAsia="en-GB"/>
-        </w:rPr>
-      </w:pPr>
-      <w:hyperlink w:anchor="_Toc273452998" w:history="1">
+          <w:lang w:eastAsia="da-DK"/>
+        </w:rPr>
+      </w:pPr>
+      <w:hyperlink w:anchor="_Toc274078816" w:history="1">
         <w:r>
           <w:rPr>
             <w:rStyle w:val="Hyperlink"/>
@@ -1121,11 +2316,9 @@
         </w:r>
         <w:r>
           <w:rPr>
-            <w:rFonts w:ascii="Times New Roman" w:hAnsi="Times New Roman"/>
-            <w:noProof/>
-            <w:sz w:val="24"/>
-            <w:szCs w:val="24"/>
-            <w:lang w:val="en-GB" w:eastAsia="en-GB"/>
+            <w:rFonts w:asciiTheme="minorHAnsi" w:eastAsiaTheme="minorEastAsia" w:hAnsiTheme="minorHAnsi" w:cstheme="minorBidi"/>
+            <w:noProof/>
+            <w:lang w:eastAsia="da-DK"/>
           </w:rPr>
           <w:tab/>
         </w:r>
@@ -1134,7 +2327,7 @@
             <w:rStyle w:val="Hyperlink"/>
             <w:noProof/>
           </w:rPr>
-          <w:t>4.3 Interface design.</w:t>
+          <w:t>Interface design.</w:t>
         </w:r>
         <w:r>
           <w:rPr>
@@ -1155,7 +2348,7 @@
             <w:noProof/>
             <w:webHidden/>
           </w:rPr>
-          <w:instrText xml:space="preserve"> PAGEREF _Toc273452998 \h </w:instrText>
+          <w:instrText xml:space="preserve"> PAGEREF _Toc274078816 \h </w:instrText>
         </w:r>
         <w:r>
           <w:rPr>
@@ -1175,7 +2368,7 @@
             <w:noProof/>
             <w:webHidden/>
           </w:rPr>
-          <w:t>5</w:t>
+          <w:t>9</w:t>
         </w:r>
         <w:r>
           <w:rPr>
@@ -1188,20 +2381,18 @@
     </w:p>
     <w:p>
       <w:pPr>
-        <w:pStyle w:val="TOC1"/>
+        <w:pStyle w:val="Indholdsfortegnelse1"/>
         <w:tabs>
           <w:tab w:val="left" w:pos="440"/>
           <w:tab w:val="right" w:leader="dot" w:pos="9628"/>
         </w:tabs>
         <w:rPr>
-          <w:rFonts w:ascii="Times New Roman" w:hAnsi="Times New Roman"/>
+          <w:rFonts w:asciiTheme="minorHAnsi" w:eastAsiaTheme="minorEastAsia" w:hAnsiTheme="minorHAnsi" w:cstheme="minorBidi"/>
           <w:noProof/>
-          <w:sz w:val="24"/>
-          <w:szCs w:val="24"/>
-          <w:lang w:val="en-GB" w:eastAsia="en-GB"/>
-        </w:rPr>
-      </w:pPr>
-      <w:hyperlink w:anchor="_Toc273452999" w:history="1">
+          <w:lang w:eastAsia="da-DK"/>
+        </w:rPr>
+      </w:pPr>
+      <w:hyperlink w:anchor="_Toc274078817" w:history="1">
         <w:r>
           <w:rPr>
             <w:rStyle w:val="Hyperlink"/>
@@ -1211,11 +2402,9 @@
         </w:r>
         <w:r>
           <w:rPr>
-            <w:rFonts w:ascii="Times New Roman" w:hAnsi="Times New Roman"/>
-            <w:noProof/>
-            <w:sz w:val="24"/>
-            <w:szCs w:val="24"/>
-            <w:lang w:val="en-GB" w:eastAsia="en-GB"/>
+            <w:rFonts w:asciiTheme="minorHAnsi" w:eastAsiaTheme="minorEastAsia" w:hAnsiTheme="minorHAnsi" w:cstheme="minorBidi"/>
+            <w:noProof/>
+            <w:lang w:eastAsia="da-DK"/>
           </w:rPr>
           <w:tab/>
         </w:r>
@@ -1224,7 +2413,7 @@
             <w:rStyle w:val="Hyperlink"/>
             <w:noProof/>
           </w:rPr>
-          <w:t>5. Requirements traceability.</w:t>
+          <w:t>Requirements traceability.</w:t>
         </w:r>
         <w:r>
           <w:rPr>
@@ -1245,7 +2434,7 @@
             <w:noProof/>
             <w:webHidden/>
           </w:rPr>
-          <w:instrText xml:space="preserve"> PAGEREF _Toc273452999 \h </w:instrText>
+          <w:instrText xml:space="preserve"> PAGEREF _Toc274078817 \h </w:instrText>
         </w:r>
         <w:r>
           <w:rPr>
@@ -1265,7 +2454,7 @@
             <w:noProof/>
             <w:webHidden/>
           </w:rPr>
-          <w:t>7</w:t>
+          <w:t>10</w:t>
         </w:r>
         <w:r>
           <w:rPr>
@@ -1278,20 +2467,18 @@
     </w:p>
     <w:p>
       <w:pPr>
-        <w:pStyle w:val="TOC1"/>
+        <w:pStyle w:val="Indholdsfortegnelse1"/>
         <w:tabs>
           <w:tab w:val="left" w:pos="440"/>
           <w:tab w:val="right" w:leader="dot" w:pos="9628"/>
         </w:tabs>
         <w:rPr>
-          <w:rFonts w:ascii="Times New Roman" w:hAnsi="Times New Roman"/>
+          <w:rFonts w:asciiTheme="minorHAnsi" w:eastAsiaTheme="minorEastAsia" w:hAnsiTheme="minorHAnsi" w:cstheme="minorBidi"/>
           <w:noProof/>
-          <w:sz w:val="24"/>
-          <w:szCs w:val="24"/>
-          <w:lang w:val="en-GB" w:eastAsia="en-GB"/>
-        </w:rPr>
-      </w:pPr>
-      <w:hyperlink w:anchor="_Toc273453000" w:history="1">
+          <w:lang w:eastAsia="da-DK"/>
+        </w:rPr>
+      </w:pPr>
+      <w:hyperlink w:anchor="_Toc274078818" w:history="1">
         <w:r>
           <w:rPr>
             <w:rStyle w:val="Hyperlink"/>
@@ -1301,11 +2488,9 @@
         </w:r>
         <w:r>
           <w:rPr>
-            <w:rFonts w:ascii="Times New Roman" w:hAnsi="Times New Roman"/>
-            <w:noProof/>
-            <w:sz w:val="24"/>
-            <w:szCs w:val="24"/>
-            <w:lang w:val="en-GB" w:eastAsia="en-GB"/>
+            <w:rFonts w:asciiTheme="minorHAnsi" w:eastAsiaTheme="minorEastAsia" w:hAnsiTheme="minorHAnsi" w:cstheme="minorBidi"/>
+            <w:noProof/>
+            <w:lang w:eastAsia="da-DK"/>
           </w:rPr>
           <w:tab/>
         </w:r>
@@ -1314,7 +2499,7 @@
             <w:rStyle w:val="Hyperlink"/>
             <w:noProof/>
           </w:rPr>
-          <w:t>6. Notes.</w:t>
+          <w:t>Notes.</w:t>
         </w:r>
         <w:r>
           <w:rPr>
@@ -1335,7 +2520,7 @@
             <w:noProof/>
             <w:webHidden/>
           </w:rPr>
-          <w:instrText xml:space="preserve"> PAGEREF _Toc273453000 \h </w:instrText>
+          <w:instrText xml:space="preserve"> PAGEREF _Toc274078818 \h </w:instrText>
         </w:r>
         <w:r>
           <w:rPr>
@@ -1355,7 +2540,7 @@
             <w:noProof/>
             <w:webHidden/>
           </w:rPr>
-          <w:t>7</w:t>
+          <w:t>10</w:t>
         </w:r>
         <w:r>
           <w:rPr>
@@ -1368,20 +2553,18 @@
     </w:p>
     <w:p>
       <w:pPr>
-        <w:pStyle w:val="TOC1"/>
+        <w:pStyle w:val="Indholdsfortegnelse1"/>
         <w:tabs>
           <w:tab w:val="left" w:pos="440"/>
           <w:tab w:val="right" w:leader="dot" w:pos="9628"/>
         </w:tabs>
         <w:rPr>
-          <w:rFonts w:ascii="Times New Roman" w:hAnsi="Times New Roman"/>
+          <w:rFonts w:asciiTheme="minorHAnsi" w:eastAsiaTheme="minorEastAsia" w:hAnsiTheme="minorHAnsi" w:cstheme="minorBidi"/>
           <w:noProof/>
-          <w:sz w:val="24"/>
-          <w:szCs w:val="24"/>
-          <w:lang w:val="en-GB" w:eastAsia="en-GB"/>
-        </w:rPr>
-      </w:pPr>
-      <w:hyperlink w:anchor="_Toc273453001" w:history="1">
+          <w:lang w:eastAsia="da-DK"/>
+        </w:rPr>
+      </w:pPr>
+      <w:hyperlink w:anchor="_Toc274078819" w:history="1">
         <w:r>
           <w:rPr>
             <w:rStyle w:val="Hyperlink"/>
@@ -1391,11 +2574,9 @@
         </w:r>
         <w:r>
           <w:rPr>
-            <w:rFonts w:ascii="Times New Roman" w:hAnsi="Times New Roman"/>
-            <w:noProof/>
-            <w:sz w:val="24"/>
-            <w:szCs w:val="24"/>
-            <w:lang w:val="en-GB" w:eastAsia="en-GB"/>
+            <w:rFonts w:asciiTheme="minorHAnsi" w:eastAsiaTheme="minorEastAsia" w:hAnsiTheme="minorHAnsi" w:cstheme="minorBidi"/>
+            <w:noProof/>
+            <w:lang w:eastAsia="da-DK"/>
           </w:rPr>
           <w:tab/>
         </w:r>
@@ -1425,7 +2606,7 @@
             <w:noProof/>
             <w:webHidden/>
           </w:rPr>
-          <w:instrText xml:space="preserve"> PAGEREF _Toc273453001 \h </w:instrText>
+          <w:instrText xml:space="preserve"> PAGEREF _Toc274078819 \h </w:instrText>
         </w:r>
         <w:r>
           <w:rPr>
@@ -1445,7 +2626,7 @@
             <w:noProof/>
             <w:webHidden/>
           </w:rPr>
-          <w:t>7</w:t>
+          <w:t>11</w:t>
         </w:r>
         <w:r>
           <w:rPr>
@@ -1458,20 +2639,18 @@
     </w:p>
     <w:p>
       <w:pPr>
-        <w:pStyle w:val="TOC1"/>
+        <w:pStyle w:val="Indholdsfortegnelse1"/>
         <w:tabs>
           <w:tab w:val="left" w:pos="440"/>
           <w:tab w:val="right" w:leader="dot" w:pos="9628"/>
         </w:tabs>
         <w:rPr>
-          <w:rFonts w:ascii="Times New Roman" w:hAnsi="Times New Roman"/>
+          <w:rFonts w:asciiTheme="minorHAnsi" w:eastAsiaTheme="minorEastAsia" w:hAnsiTheme="minorHAnsi" w:cstheme="minorBidi"/>
           <w:noProof/>
-          <w:sz w:val="24"/>
-          <w:szCs w:val="24"/>
-          <w:lang w:val="en-GB" w:eastAsia="en-GB"/>
-        </w:rPr>
-      </w:pPr>
-      <w:hyperlink w:anchor="_Toc273453002" w:history="1">
+          <w:lang w:eastAsia="da-DK"/>
+        </w:rPr>
+      </w:pPr>
+      <w:hyperlink w:anchor="_Toc274078820" w:history="1">
         <w:r>
           <w:rPr>
             <w:rStyle w:val="Hyperlink"/>
@@ -1481,11 +2660,9 @@
         </w:r>
         <w:r>
           <w:rPr>
-            <w:rFonts w:ascii="Times New Roman" w:hAnsi="Times New Roman"/>
-            <w:noProof/>
-            <w:sz w:val="24"/>
-            <w:szCs w:val="24"/>
-            <w:lang w:val="en-GB" w:eastAsia="en-GB"/>
+            <w:rFonts w:asciiTheme="minorHAnsi" w:eastAsiaTheme="minorEastAsia" w:hAnsiTheme="minorHAnsi" w:cstheme="minorBidi"/>
+            <w:noProof/>
+            <w:lang w:eastAsia="da-DK"/>
           </w:rPr>
           <w:tab/>
         </w:r>
@@ -1515,7 +2692,7 @@
             <w:noProof/>
             <w:webHidden/>
           </w:rPr>
-          <w:instrText xml:space="preserve"> PAGEREF _Toc273453002 \h </w:instrText>
+          <w:instrText xml:space="preserve"> PAGEREF _Toc274078820 \h </w:instrText>
         </w:r>
         <w:r>
           <w:rPr>
@@ -1535,7 +2712,7 @@
             <w:noProof/>
             <w:webHidden/>
           </w:rPr>
-          <w:t>7</w:t>
+          <w:t>11</w:t>
         </w:r>
         <w:r>
           <w:rPr>
@@ -1548,20 +2725,18 @@
     </w:p>
     <w:p>
       <w:pPr>
-        <w:pStyle w:val="TOC2"/>
+        <w:pStyle w:val="Indholdsfortegnelse2"/>
         <w:tabs>
-          <w:tab w:val="left" w:pos="960"/>
+          <w:tab w:val="left" w:pos="880"/>
           <w:tab w:val="right" w:leader="dot" w:pos="9628"/>
         </w:tabs>
         <w:rPr>
-          <w:rFonts w:ascii="Times New Roman" w:hAnsi="Times New Roman"/>
+          <w:rFonts w:asciiTheme="minorHAnsi" w:eastAsiaTheme="minorEastAsia" w:hAnsiTheme="minorHAnsi" w:cstheme="minorBidi"/>
           <w:noProof/>
-          <w:sz w:val="24"/>
-          <w:szCs w:val="24"/>
-          <w:lang w:val="en-GB" w:eastAsia="en-GB"/>
-        </w:rPr>
-      </w:pPr>
-      <w:hyperlink w:anchor="_Toc273453003" w:history="1">
+          <w:lang w:eastAsia="da-DK"/>
+        </w:rPr>
+      </w:pPr>
+      <w:hyperlink w:anchor="_Toc274078821" w:history="1">
         <w:r>
           <w:rPr>
             <w:rStyle w:val="Hyperlink"/>
@@ -1571,11 +2746,9 @@
         </w:r>
         <w:r>
           <w:rPr>
-            <w:rFonts w:ascii="Times New Roman" w:hAnsi="Times New Roman"/>
-            <w:noProof/>
-            <w:sz w:val="24"/>
-            <w:szCs w:val="24"/>
-            <w:lang w:val="en-GB" w:eastAsia="en-GB"/>
+            <w:rFonts w:asciiTheme="minorHAnsi" w:eastAsiaTheme="minorEastAsia" w:hAnsiTheme="minorHAnsi" w:cstheme="minorBidi"/>
+            <w:noProof/>
+            <w:lang w:eastAsia="da-DK"/>
           </w:rPr>
           <w:tab/>
         </w:r>
@@ -1605,7 +2778,7 @@
             <w:noProof/>
             <w:webHidden/>
           </w:rPr>
-          <w:instrText xml:space="preserve"> PAGEREF _Toc273453003 \h </w:instrText>
+          <w:instrText xml:space="preserve"> PAGEREF _Toc274078821 \h </w:instrText>
         </w:r>
         <w:r>
           <w:rPr>
@@ -1625,7 +2798,7 @@
             <w:noProof/>
             <w:webHidden/>
           </w:rPr>
-          <w:t>7</w:t>
+          <w:t>11</w:t>
         </w:r>
         <w:r>
           <w:rPr>
@@ -1713,6 +2886,7 @@
                 <w:szCs w:val="28"/>
                 <w:lang w:val="en-GB"/>
               </w:rPr>
+              <w:lastRenderedPageBreak/>
               <w:t>Date</w:t>
             </w:r>
           </w:p>
@@ -1883,6 +3057,100 @@
                 <w:lang w:val="en-GB"/>
               </w:rPr>
               <w:t>0.1</w:t>
+            </w:r>
+          </w:p>
+        </w:tc>
+      </w:tr>
+      <w:tr>
+        <w:tc>
+          <w:tcPr>
+            <w:tcW w:w="2444" w:type="dxa"/>
+          </w:tcPr>
+          <w:p>
+            <w:pPr>
+              <w:spacing w:after="0" w:line="240" w:lineRule="auto"/>
+              <w:rPr>
+                <w:sz w:val="24"/>
+                <w:szCs w:val="24"/>
+                <w:lang w:val="en-GB"/>
+              </w:rPr>
+            </w:pPr>
+            <w:r>
+              <w:rPr>
+                <w:sz w:val="24"/>
+                <w:szCs w:val="24"/>
+                <w:lang w:val="en-GB"/>
+              </w:rPr>
+              <w:t>5/10 2010</w:t>
+            </w:r>
+          </w:p>
+        </w:tc>
+        <w:tc>
+          <w:tcPr>
+            <w:tcW w:w="2444" w:type="dxa"/>
+          </w:tcPr>
+          <w:p>
+            <w:pPr>
+              <w:spacing w:after="0" w:line="240" w:lineRule="auto"/>
+              <w:rPr>
+                <w:sz w:val="24"/>
+                <w:szCs w:val="24"/>
+                <w:lang w:val="en-GB"/>
+              </w:rPr>
+            </w:pPr>
+            <w:r>
+              <w:rPr>
+                <w:sz w:val="24"/>
+                <w:szCs w:val="24"/>
+                <w:lang w:val="en-GB"/>
+              </w:rPr>
+              <w:t>Paragraph 3 started</w:t>
+            </w:r>
+          </w:p>
+        </w:tc>
+        <w:tc>
+          <w:tcPr>
+            <w:tcW w:w="2445" w:type="dxa"/>
+          </w:tcPr>
+          <w:p>
+            <w:pPr>
+              <w:spacing w:after="0" w:line="240" w:lineRule="auto"/>
+              <w:rPr>
+                <w:sz w:val="24"/>
+                <w:szCs w:val="24"/>
+                <w:lang w:val="en-GB"/>
+              </w:rPr>
+            </w:pPr>
+            <w:r>
+              <w:rPr>
+                <w:sz w:val="24"/>
+                <w:szCs w:val="24"/>
+                <w:lang w:val="en-GB"/>
+              </w:rPr>
+              <w:t>KPI</w:t>
+            </w:r>
+          </w:p>
+        </w:tc>
+        <w:tc>
+          <w:tcPr>
+            <w:tcW w:w="2445" w:type="dxa"/>
+          </w:tcPr>
+          <w:p>
+            <w:pPr>
+              <w:spacing w:after="0" w:line="240" w:lineRule="auto"/>
+              <w:rPr>
+                <w:sz w:val="24"/>
+                <w:szCs w:val="24"/>
+                <w:lang w:val="en-GB"/>
+              </w:rPr>
+            </w:pPr>
+            <w:r>
+              <w:rPr>
+                <w:sz w:val="24"/>
+                <w:szCs w:val="24"/>
+                <w:lang w:val="en-GB"/>
+              </w:rPr>
+              <w:t>0.2</w:t>
             </w:r>
           </w:p>
         </w:tc>
@@ -2073,68 +3341,6 @@
           </w:p>
         </w:tc>
       </w:tr>
-      <w:tr>
-        <w:tc>
-          <w:tcPr>
-            <w:tcW w:w="2444" w:type="dxa"/>
-          </w:tcPr>
-          <w:p>
-            <w:pPr>
-              <w:spacing w:after="0" w:line="240" w:lineRule="auto"/>
-              <w:rPr>
-                <w:sz w:val="24"/>
-                <w:szCs w:val="24"/>
-                <w:lang w:val="en-GB"/>
-              </w:rPr>
-            </w:pPr>
-          </w:p>
-        </w:tc>
-        <w:tc>
-          <w:tcPr>
-            <w:tcW w:w="2444" w:type="dxa"/>
-          </w:tcPr>
-          <w:p>
-            <w:pPr>
-              <w:spacing w:after="0" w:line="240" w:lineRule="auto"/>
-              <w:rPr>
-                <w:sz w:val="24"/>
-                <w:szCs w:val="24"/>
-                <w:lang w:val="en-GB"/>
-              </w:rPr>
-            </w:pPr>
-          </w:p>
-        </w:tc>
-        <w:tc>
-          <w:tcPr>
-            <w:tcW w:w="2445" w:type="dxa"/>
-          </w:tcPr>
-          <w:p>
-            <w:pPr>
-              <w:spacing w:after="0" w:line="240" w:lineRule="auto"/>
-              <w:rPr>
-                <w:sz w:val="24"/>
-                <w:szCs w:val="24"/>
-                <w:lang w:val="en-GB"/>
-              </w:rPr>
-            </w:pPr>
-          </w:p>
-        </w:tc>
-        <w:tc>
-          <w:tcPr>
-            <w:tcW w:w="2445" w:type="dxa"/>
-          </w:tcPr>
-          <w:p>
-            <w:pPr>
-              <w:spacing w:after="0" w:line="240" w:lineRule="auto"/>
-              <w:rPr>
-                <w:sz w:val="24"/>
-                <w:szCs w:val="24"/>
-                <w:lang w:val="en-GB"/>
-              </w:rPr>
-            </w:pPr>
-          </w:p>
-        </w:tc>
-      </w:tr>
     </w:tbl>
     <w:p>
       <w:pPr>
@@ -2152,10 +3358,10 @@
     </w:p>
     <w:p>
       <w:pPr>
-        <w:pStyle w:val="Heading1"/>
+        <w:pStyle w:val="Overskrift1"/>
         <w:ind w:left="360"/>
       </w:pPr>
-      <w:bookmarkStart w:id="0" w:name="_Toc273452989"/>
+      <w:bookmarkStart w:id="0" w:name="_Toc274078793"/>
       <w:r>
         <w:t>Scope.</w:t>
       </w:r>
@@ -2185,10 +3391,10 @@
     </w:p>
     <w:p>
       <w:pPr>
-        <w:pStyle w:val="Heading2"/>
+        <w:pStyle w:val="Overskrift2"/>
         <w:ind w:left="720"/>
       </w:pPr>
-      <w:bookmarkStart w:id="1" w:name="_Toc273452990"/>
+      <w:bookmarkStart w:id="1" w:name="_Toc274078794"/>
       <w:r>
         <w:t>Identification.</w:t>
       </w:r>
@@ -2330,10 +3536,10 @@
     </w:p>
     <w:p>
       <w:pPr>
-        <w:pStyle w:val="Heading2"/>
+        <w:pStyle w:val="Overskrift2"/>
         <w:ind w:left="720"/>
       </w:pPr>
-      <w:bookmarkStart w:id="2" w:name="_Toc273452991"/>
+      <w:bookmarkStart w:id="2" w:name="_Toc274078795"/>
       <w:r>
         <w:t>System overview.</w:t>
       </w:r>
@@ -2398,6 +3604,7 @@
         <w:rPr>
           <w:lang w:val="en-GB"/>
         </w:rPr>
+        <w:lastRenderedPageBreak/>
         <w:pict>
           <v:shapetype id="_x0000_t75" coordsize="21600,21600" o:spt="75" o:preferrelative="t" path="m@4@5l@4@11@9@11@9@5xe" filled="f" stroked="f">
             <v:stroke joinstyle="miter"/>
@@ -2426,7 +3633,7 @@
     </w:p>
     <w:p>
       <w:pPr>
-        <w:pStyle w:val="Caption"/>
+        <w:pStyle w:val="Billedtekst"/>
         <w:ind w:left="1080"/>
         <w:rPr>
           <w:lang w:val="en-GB"/>
@@ -2630,6 +3837,7 @@
           <w:rFonts w:ascii="Arial" w:hAnsi="Arial" w:cs="Arial"/>
           <w:lang w:val="en-GB" w:eastAsia="en-GB"/>
         </w:rPr>
+        <w:lastRenderedPageBreak/>
         <w:t>This paragraph shall briefly state the purpose of the system to which</w:t>
       </w:r>
     </w:p>
@@ -2711,10 +3919,10 @@
     </w:p>
     <w:p>
       <w:pPr>
-        <w:pStyle w:val="Heading2"/>
+        <w:pStyle w:val="Overskrift2"/>
         <w:ind w:left="720"/>
       </w:pPr>
-      <w:bookmarkStart w:id="3" w:name="_Toc273452992"/>
+      <w:bookmarkStart w:id="3" w:name="_Toc274078796"/>
       <w:r>
         <w:t>Document overview.</w:t>
       </w:r>
@@ -2763,10 +3971,10 @@
     </w:p>
     <w:p>
       <w:pPr>
-        <w:pStyle w:val="Heading1"/>
+        <w:pStyle w:val="Overskrift1"/>
         <w:ind w:left="360"/>
       </w:pPr>
-      <w:bookmarkStart w:id="4" w:name="_Toc273452993"/>
+      <w:bookmarkStart w:id="4" w:name="_Toc274078797"/>
       <w:r>
         <w:t>Referenced documents.</w:t>
       </w:r>
@@ -2834,10 +4042,10 @@
     </w:p>
     <w:p>
       <w:pPr>
-        <w:pStyle w:val="Heading1"/>
+        <w:pStyle w:val="Overskrift1"/>
         <w:ind w:left="360"/>
       </w:pPr>
-      <w:bookmarkStart w:id="5" w:name="_Toc273452994"/>
+      <w:bookmarkStart w:id="5" w:name="_Toc274078798"/>
       <w:r>
         <w:t>System-wide design decisions.</w:t>
       </w:r>
@@ -2848,6 +4056,1303 @@
     </w:p>
     <w:p>
       <w:pPr>
+        <w:pStyle w:val="Overskrift2"/>
+        <w:ind w:left="720"/>
+        <w:rPr>
+          <w:lang w:eastAsia="en-GB"/>
+        </w:rPr>
+      </w:pPr>
+      <w:bookmarkStart w:id="6" w:name="_Toc274077693"/>
+      <w:bookmarkStart w:id="7" w:name="_Toc274078799"/>
+      <w:r>
+        <w:rPr>
+          <w:lang w:eastAsia="en-GB"/>
+        </w:rPr>
+        <w:t>Actors</w:t>
+      </w:r>
+      <w:bookmarkEnd w:id="6"/>
+      <w:bookmarkEnd w:id="7"/>
+    </w:p>
+    <w:p>
+      <w:pPr>
+        <w:spacing w:after="0"/>
+        <w:rPr>
+          <w:lang w:val="en-GB" w:eastAsia="en-GB"/>
+        </w:rPr>
+      </w:pPr>
+      <w:r>
+        <w:rPr>
+          <w:lang w:val="en-GB" w:eastAsia="en-GB"/>
+        </w:rPr>
+        <w:t>This paragraph lists all actors who will be using the system. An actor can be anything which creates an input event to the system e.g. a person, a machine or a signal. In the list actors are preceded with the stereotype &lt;</w:t>
+      </w:r>
+      <w:r>
+        <w:rPr>
+          <w:i/>
+          <w:lang w:val="en-GB" w:eastAsia="en-GB"/>
+        </w:rPr>
+        <w:t>Actor</w:t>
+      </w:r>
+      <w:r>
+        <w:rPr>
+          <w:lang w:val="en-GB" w:eastAsia="en-GB"/>
+        </w:rPr>
+        <w:t>&gt; and then followed by a brief description.</w:t>
+      </w:r>
+    </w:p>
+    <w:p>
+      <w:pPr>
+        <w:spacing w:after="0"/>
+        <w:rPr>
+          <w:lang w:val="en-GB" w:eastAsia="en-GB"/>
+        </w:rPr>
+      </w:pPr>
+    </w:p>
+    <w:p>
+      <w:pPr>
+        <w:spacing w:after="0"/>
+        <w:rPr>
+          <w:lang w:val="en-GB" w:eastAsia="en-GB"/>
+        </w:rPr>
+      </w:pPr>
+      <w:r>
+        <w:rPr>
+          <w:lang w:val="en-GB" w:eastAsia="en-GB"/>
+        </w:rPr>
+        <w:t>&lt;</w:t>
+      </w:r>
+      <w:r>
+        <w:rPr>
+          <w:i/>
+          <w:lang w:val="en-GB" w:eastAsia="en-GB"/>
+        </w:rPr>
+        <w:t>Actor</w:t>
+      </w:r>
+      <w:r>
+        <w:rPr>
+          <w:lang w:val="en-GB" w:eastAsia="en-GB"/>
+        </w:rPr>
+        <w:t xml:space="preserve">&gt; </w:t>
+      </w:r>
+      <w:r>
+        <w:rPr>
+          <w:b/>
+          <w:lang w:val="en-GB" w:eastAsia="en-GB"/>
+        </w:rPr>
+        <w:t>Pilot</w:t>
+      </w:r>
+      <w:r>
+        <w:rPr>
+          <w:lang w:val="en-GB" w:eastAsia="en-GB"/>
+        </w:rPr>
+        <w:t xml:space="preserve">. </w:t>
+      </w:r>
+    </w:p>
+    <w:p>
+      <w:pPr>
+        <w:spacing w:after="0"/>
+        <w:ind w:left="283"/>
+        <w:rPr>
+          <w:lang w:val="en-GB" w:eastAsia="en-GB"/>
+        </w:rPr>
+      </w:pPr>
+      <w:r>
+        <w:rPr>
+          <w:lang w:val="en-GB" w:eastAsia="en-GB"/>
+        </w:rPr>
+        <w:t>The pilot will use the system from an operational point of view.</w:t>
+      </w:r>
+    </w:p>
+    <w:p>
+      <w:pPr>
+        <w:spacing w:after="0"/>
+        <w:rPr>
+          <w:lang w:val="en-GB" w:eastAsia="en-GB"/>
+        </w:rPr>
+      </w:pPr>
+      <w:r>
+        <w:rPr>
+          <w:lang w:val="en-GB" w:eastAsia="en-GB"/>
+        </w:rPr>
+        <w:t>&lt;</w:t>
+      </w:r>
+      <w:r>
+        <w:rPr>
+          <w:i/>
+          <w:lang w:val="en-GB" w:eastAsia="en-GB"/>
+        </w:rPr>
+        <w:t>Actor</w:t>
+      </w:r>
+      <w:r>
+        <w:rPr>
+          <w:lang w:val="en-GB" w:eastAsia="en-GB"/>
+        </w:rPr>
+        <w:t xml:space="preserve">&gt; </w:t>
+      </w:r>
+      <w:r>
+        <w:rPr>
+          <w:b/>
+          <w:lang w:val="en-GB" w:eastAsia="en-GB"/>
+        </w:rPr>
+        <w:t>Service</w:t>
+      </w:r>
+      <w:r>
+        <w:rPr>
+          <w:lang w:val="en-GB" w:eastAsia="en-GB"/>
+        </w:rPr>
+        <w:t xml:space="preserve">. </w:t>
+      </w:r>
+    </w:p>
+    <w:p>
+      <w:pPr>
+        <w:spacing w:after="0"/>
+        <w:ind w:left="283"/>
+        <w:rPr>
+          <w:lang w:val="en-GB" w:eastAsia="en-GB"/>
+        </w:rPr>
+      </w:pPr>
+      <w:r>
+        <w:rPr>
+          <w:lang w:val="en-GB" w:eastAsia="en-GB"/>
+        </w:rPr>
+        <w:t xml:space="preserve">Service is service personnel who maintains the system, perform test on the system etc. </w:t>
+      </w:r>
+    </w:p>
+    <w:p>
+      <w:pPr>
+        <w:spacing w:after="0"/>
+        <w:rPr>
+          <w:lang w:val="en-GB" w:eastAsia="en-GB"/>
+        </w:rPr>
+      </w:pPr>
+      <w:r>
+        <w:rPr>
+          <w:lang w:val="en-GB" w:eastAsia="en-GB"/>
+        </w:rPr>
+        <w:t>&lt;</w:t>
+      </w:r>
+      <w:r>
+        <w:rPr>
+          <w:i/>
+          <w:lang w:val="en-GB" w:eastAsia="en-GB"/>
+        </w:rPr>
+        <w:t>Actor</w:t>
+      </w:r>
+      <w:r>
+        <w:rPr>
+          <w:lang w:val="en-GB" w:eastAsia="en-GB"/>
+        </w:rPr>
+        <w:t xml:space="preserve">&gt; </w:t>
+      </w:r>
+      <w:r>
+        <w:rPr>
+          <w:b/>
+          <w:lang w:val="en-GB" w:eastAsia="en-GB"/>
+        </w:rPr>
+        <w:t>ECU</w:t>
+      </w:r>
+      <w:r>
+        <w:rPr>
+          <w:lang w:val="en-GB" w:eastAsia="en-GB"/>
+        </w:rPr>
+        <w:t xml:space="preserve">. </w:t>
+      </w:r>
+    </w:p>
+    <w:p>
+      <w:pPr>
+        <w:spacing w:after="0"/>
+        <w:ind w:left="283"/>
+        <w:rPr>
+          <w:lang w:val="en-GB" w:eastAsia="en-GB"/>
+        </w:rPr>
+      </w:pPr>
+      <w:r>
+        <w:rPr>
+          <w:lang w:val="en-GB" w:eastAsia="en-GB"/>
+        </w:rPr>
+        <w:t>The Electronic Control Unit is an electronic device providing information from the pod.</w:t>
+      </w:r>
+    </w:p>
+    <w:p>
+      <w:pPr>
+        <w:spacing w:after="0"/>
+        <w:rPr>
+          <w:lang w:val="en-GB" w:eastAsia="en-GB"/>
+        </w:rPr>
+      </w:pPr>
+      <w:r>
+        <w:rPr>
+          <w:lang w:val="en-GB" w:eastAsia="en-GB"/>
+        </w:rPr>
+        <w:t>&lt;</w:t>
+      </w:r>
+      <w:r>
+        <w:rPr>
+          <w:i/>
+          <w:lang w:val="en-GB" w:eastAsia="en-GB"/>
+        </w:rPr>
+        <w:t>Actor</w:t>
+      </w:r>
+      <w:r>
+        <w:rPr>
+          <w:lang w:val="en-GB" w:eastAsia="en-GB"/>
+        </w:rPr>
+        <w:t xml:space="preserve">&gt; </w:t>
+      </w:r>
+      <w:r>
+        <w:rPr>
+          <w:b/>
+          <w:lang w:val="en-GB" w:eastAsia="en-GB"/>
+        </w:rPr>
+        <w:t>AMC</w:t>
+      </w:r>
+      <w:r>
+        <w:rPr>
+          <w:lang w:val="en-GB" w:eastAsia="en-GB"/>
+        </w:rPr>
+        <w:t>.</w:t>
+      </w:r>
+    </w:p>
+    <w:p>
+      <w:pPr>
+        <w:spacing w:after="0"/>
+        <w:ind w:left="284"/>
+        <w:rPr>
+          <w:lang w:val="en-GB" w:eastAsia="en-GB"/>
+        </w:rPr>
+      </w:pPr>
+      <w:r>
+        <w:rPr>
+          <w:lang w:val="en-GB" w:eastAsia="en-GB"/>
+        </w:rPr>
+        <w:t xml:space="preserve">The Aircraft Mission Computer provides info from the aircraft system. </w:t>
+      </w:r>
+    </w:p>
+    <w:p>
+      <w:pPr>
+        <w:spacing w:after="0"/>
+        <w:rPr>
+          <w:lang w:val="en-GB" w:eastAsia="en-GB"/>
+        </w:rPr>
+      </w:pPr>
+      <w:r>
+        <w:rPr>
+          <w:lang w:val="en-GB" w:eastAsia="en-GB"/>
+        </w:rPr>
+        <w:t>&lt;</w:t>
+      </w:r>
+      <w:r>
+        <w:rPr>
+          <w:i/>
+          <w:lang w:val="en-GB" w:eastAsia="en-GB"/>
+        </w:rPr>
+        <w:t>Actor</w:t>
+      </w:r>
+      <w:r>
+        <w:rPr>
+          <w:lang w:val="en-GB" w:eastAsia="en-GB"/>
+        </w:rPr>
+        <w:t xml:space="preserve">&gt; </w:t>
+      </w:r>
+      <w:r>
+        <w:rPr>
+          <w:b/>
+          <w:lang w:val="en-GB" w:eastAsia="en-GB"/>
+        </w:rPr>
+        <w:t>Zerorize</w:t>
+      </w:r>
+      <w:r>
+        <w:rPr>
+          <w:lang w:val="en-GB" w:eastAsia="en-GB"/>
+        </w:rPr>
+        <w:t>.</w:t>
+      </w:r>
+    </w:p>
+    <w:p>
+      <w:pPr>
+        <w:spacing w:after="0"/>
+        <w:ind w:left="283"/>
+        <w:rPr>
+          <w:lang w:val="en-GB" w:eastAsia="en-GB"/>
+        </w:rPr>
+      </w:pPr>
+      <w:r>
+        <w:rPr>
+          <w:lang w:val="en-GB" w:eastAsia="en-GB"/>
+        </w:rPr>
+        <w:t>Zerorize is an electrical signal.</w:t>
+      </w:r>
+    </w:p>
+    <w:p>
+      <w:pPr>
+        <w:spacing w:after="0"/>
+        <w:rPr>
+          <w:lang w:val="en-GB" w:eastAsia="en-GB"/>
+        </w:rPr>
+      </w:pPr>
+      <w:r>
+        <w:rPr>
+          <w:lang w:val="en-GB" w:eastAsia="en-GB"/>
+        </w:rPr>
+        <w:t>&lt;</w:t>
+      </w:r>
+      <w:r>
+        <w:rPr>
+          <w:i/>
+          <w:lang w:val="en-GB" w:eastAsia="en-GB"/>
+        </w:rPr>
+        <w:t>Actor</w:t>
+      </w:r>
+      <w:r>
+        <w:rPr>
+          <w:lang w:val="en-GB" w:eastAsia="en-GB"/>
+        </w:rPr>
+        <w:t xml:space="preserve">&gt; </w:t>
+      </w:r>
+      <w:r>
+        <w:rPr>
+          <w:b/>
+          <w:lang w:val="en-GB" w:eastAsia="en-GB"/>
+        </w:rPr>
+        <w:t>System</w:t>
+      </w:r>
+      <w:r>
+        <w:rPr>
+          <w:lang w:val="en-GB" w:eastAsia="en-GB"/>
+        </w:rPr>
+        <w:t xml:space="preserve">. </w:t>
+      </w:r>
+    </w:p>
+    <w:p>
+      <w:pPr>
+        <w:spacing w:after="0"/>
+        <w:ind w:left="283"/>
+        <w:rPr>
+          <w:lang w:val="en-GB" w:eastAsia="en-GB"/>
+        </w:rPr>
+      </w:pPr>
+      <w:r>
+        <w:rPr>
+          <w:lang w:val="en-GB" w:eastAsia="en-GB"/>
+        </w:rPr>
+        <w:t>The system itself can initiate actions.</w:t>
+      </w:r>
+    </w:p>
+    <w:p>
+      <w:pPr>
+        <w:spacing w:after="0"/>
+        <w:rPr>
+          <w:b/>
+          <w:lang w:val="en-GB" w:eastAsia="en-GB"/>
+        </w:rPr>
+      </w:pPr>
+      <w:r>
+        <w:rPr>
+          <w:lang w:val="en-GB" w:eastAsia="en-GB"/>
+        </w:rPr>
+        <w:t>&lt;</w:t>
+      </w:r>
+      <w:r>
+        <w:rPr>
+          <w:i/>
+          <w:lang w:val="en-GB" w:eastAsia="en-GB"/>
+        </w:rPr>
+        <w:t>Actor</w:t>
+      </w:r>
+      <w:r>
+        <w:rPr>
+          <w:lang w:val="en-GB" w:eastAsia="en-GB"/>
+        </w:rPr>
+        <w:t xml:space="preserve">&gt; </w:t>
+      </w:r>
+      <w:r>
+        <w:rPr>
+          <w:b/>
+          <w:lang w:val="en-GB" w:eastAsia="en-GB"/>
+        </w:rPr>
+        <w:t>Test</w:t>
+      </w:r>
+      <w:r>
+        <w:rPr>
+          <w:b/>
+          <w:lang w:val="en-GB" w:eastAsia="en-GB"/>
+        </w:rPr>
+        <w:t>System</w:t>
+      </w:r>
+      <w:r>
+        <w:rPr>
+          <w:b/>
+          <w:lang w:val="en-GB" w:eastAsia="en-GB"/>
+        </w:rPr>
+        <w:t xml:space="preserve">. </w:t>
+      </w:r>
+    </w:p>
+    <w:p>
+      <w:pPr>
+        <w:spacing w:after="0"/>
+        <w:ind w:left="283"/>
+        <w:rPr>
+          <w:lang w:val="en-GB" w:eastAsia="en-GB"/>
+        </w:rPr>
+      </w:pPr>
+      <w:r>
+        <w:rPr>
+          <w:lang w:val="en-GB" w:eastAsia="en-GB"/>
+        </w:rPr>
+        <w:t>The test system can program, download configuration files and perform test sequences.</w:t>
+      </w:r>
+    </w:p>
+    <w:p>
+      <w:pPr>
+        <w:pStyle w:val="Overskrift2"/>
+        <w:ind w:left="720"/>
+        <w:rPr>
+          <w:lang w:eastAsia="en-GB"/>
+        </w:rPr>
+      </w:pPr>
+      <w:bookmarkStart w:id="8" w:name="_Toc274077694"/>
+      <w:bookmarkStart w:id="9" w:name="_Toc274078800"/>
+      <w:r>
+        <w:rPr>
+          <w:lang w:eastAsia="en-GB"/>
+        </w:rPr>
+        <w:t>Power On/Off</w:t>
+      </w:r>
+      <w:bookmarkEnd w:id="8"/>
+      <w:bookmarkEnd w:id="9"/>
+    </w:p>
+    <w:p>
+      <w:pPr>
+        <w:spacing w:after="0"/>
+        <w:rPr>
+          <w:lang w:val="en-GB" w:eastAsia="en-GB"/>
+        </w:rPr>
+      </w:pPr>
+      <w:r>
+        <w:rPr>
+          <w:lang w:val="en-GB" w:eastAsia="en-GB"/>
+        </w:rPr>
+        <w:t>Actors: &lt;</w:t>
+      </w:r>
+      <w:r>
+        <w:rPr>
+          <w:i/>
+          <w:lang w:val="en-GB" w:eastAsia="en-GB"/>
+        </w:rPr>
+        <w:t>Actor</w:t>
+      </w:r>
+      <w:r>
+        <w:rPr>
+          <w:lang w:val="en-GB" w:eastAsia="en-GB"/>
+        </w:rPr>
+        <w:t xml:space="preserve">&gt; </w:t>
+      </w:r>
+      <w:r>
+        <w:rPr>
+          <w:b/>
+          <w:lang w:val="en-GB" w:eastAsia="en-GB"/>
+        </w:rPr>
+        <w:t>Pilot</w:t>
+      </w:r>
+      <w:r>
+        <w:rPr>
+          <w:b/>
+          <w:lang w:val="en-GB" w:eastAsia="en-GB"/>
+        </w:rPr>
+        <w:t xml:space="preserve">; </w:t>
+      </w:r>
+      <w:r>
+        <w:rPr>
+          <w:lang w:val="en-GB" w:eastAsia="en-GB"/>
+        </w:rPr>
+        <w:t>&lt;</w:t>
+      </w:r>
+      <w:r>
+        <w:rPr>
+          <w:i/>
+          <w:lang w:val="en-GB" w:eastAsia="en-GB"/>
+        </w:rPr>
+        <w:t>Actor</w:t>
+      </w:r>
+      <w:r>
+        <w:rPr>
+          <w:lang w:val="en-GB" w:eastAsia="en-GB"/>
+        </w:rPr>
+        <w:t xml:space="preserve">&gt; </w:t>
+      </w:r>
+      <w:r>
+        <w:rPr>
+          <w:b/>
+          <w:lang w:val="en-GB" w:eastAsia="en-GB"/>
+        </w:rPr>
+        <w:t>Service</w:t>
+      </w:r>
+    </w:p>
+    <w:p>
+      <w:pPr>
+        <w:spacing w:after="0"/>
+        <w:rPr>
+          <w:lang w:val="en-GB" w:eastAsia="en-GB"/>
+        </w:rPr>
+      </w:pPr>
+      <w:r>
+        <w:rPr>
+          <w:lang w:val="en-GB" w:eastAsia="en-GB"/>
+        </w:rPr>
+        <w:t>Description:</w:t>
+      </w:r>
+    </w:p>
+    <w:p>
+      <w:pPr>
+        <w:spacing w:after="0"/>
+        <w:rPr>
+          <w:lang w:val="en-GB" w:eastAsia="en-GB"/>
+        </w:rPr>
+      </w:pPr>
+      <w:r>
+        <w:rPr>
+          <w:lang w:val="en-GB" w:eastAsia="en-GB"/>
+        </w:rPr>
+        <w:t>Action:</w:t>
+      </w:r>
+    </w:p>
+    <w:p>
+      <w:pPr>
+        <w:spacing w:after="0"/>
+        <w:rPr>
+          <w:lang w:val="en-GB" w:eastAsia="en-GB"/>
+        </w:rPr>
+      </w:pPr>
+      <w:r>
+        <w:rPr>
+          <w:lang w:val="en-GB" w:eastAsia="en-GB"/>
+        </w:rPr>
+        <w:t>Output:</w:t>
+      </w:r>
+    </w:p>
+    <w:p>
+      <w:pPr>
+        <w:rPr>
+          <w:lang w:val="en-GB" w:eastAsia="en-GB"/>
+        </w:rPr>
+      </w:pPr>
+    </w:p>
+    <w:p>
+      <w:pPr>
+        <w:pStyle w:val="Overskrift2"/>
+        <w:ind w:left="720"/>
+        <w:rPr>
+          <w:lang w:eastAsia="en-GB"/>
+        </w:rPr>
+      </w:pPr>
+      <w:bookmarkStart w:id="10" w:name="_Toc274077695"/>
+      <w:bookmarkStart w:id="11" w:name="_Toc274078801"/>
+      <w:r>
+        <w:rPr>
+          <w:lang w:eastAsia="en-GB"/>
+        </w:rPr>
+        <w:t>MWS enable/disable</w:t>
+      </w:r>
+      <w:bookmarkEnd w:id="10"/>
+      <w:bookmarkEnd w:id="11"/>
+    </w:p>
+    <w:p>
+      <w:pPr>
+        <w:spacing w:after="0"/>
+        <w:rPr>
+          <w:lang w:val="en-GB" w:eastAsia="en-GB"/>
+        </w:rPr>
+      </w:pPr>
+      <w:r>
+        <w:rPr>
+          <w:lang w:val="en-GB" w:eastAsia="en-GB"/>
+        </w:rPr>
+        <w:t>Actors: &lt;</w:t>
+      </w:r>
+      <w:r>
+        <w:rPr>
+          <w:i/>
+          <w:lang w:val="en-GB" w:eastAsia="en-GB"/>
+        </w:rPr>
+        <w:t>Actor</w:t>
+      </w:r>
+      <w:r>
+        <w:rPr>
+          <w:lang w:val="en-GB" w:eastAsia="en-GB"/>
+        </w:rPr>
+        <w:t xml:space="preserve">&gt; </w:t>
+      </w:r>
+      <w:r>
+        <w:rPr>
+          <w:b/>
+          <w:lang w:val="en-GB" w:eastAsia="en-GB"/>
+        </w:rPr>
+        <w:t>Pilot</w:t>
+      </w:r>
+      <w:r>
+        <w:rPr>
+          <w:b/>
+          <w:lang w:val="en-GB" w:eastAsia="en-GB"/>
+        </w:rPr>
+        <w:t xml:space="preserve">; </w:t>
+      </w:r>
+      <w:r>
+        <w:rPr>
+          <w:lang w:val="en-GB" w:eastAsia="en-GB"/>
+        </w:rPr>
+        <w:t>&lt;</w:t>
+      </w:r>
+      <w:r>
+        <w:rPr>
+          <w:i/>
+          <w:lang w:val="en-GB" w:eastAsia="en-GB"/>
+        </w:rPr>
+        <w:t>Actor</w:t>
+      </w:r>
+      <w:r>
+        <w:rPr>
+          <w:lang w:val="en-GB" w:eastAsia="en-GB"/>
+        </w:rPr>
+        <w:t xml:space="preserve">&gt; </w:t>
+      </w:r>
+      <w:r>
+        <w:rPr>
+          <w:b/>
+          <w:lang w:val="en-GB" w:eastAsia="en-GB"/>
+        </w:rPr>
+        <w:t>Service</w:t>
+      </w:r>
+    </w:p>
+    <w:p>
+      <w:pPr>
+        <w:spacing w:after="0"/>
+        <w:rPr>
+          <w:lang w:val="en-GB" w:eastAsia="en-GB"/>
+        </w:rPr>
+      </w:pPr>
+      <w:r>
+        <w:rPr>
+          <w:lang w:val="en-GB" w:eastAsia="en-GB"/>
+        </w:rPr>
+        <w:t>Description:</w:t>
+      </w:r>
+    </w:p>
+    <w:p>
+      <w:pPr>
+        <w:spacing w:after="0"/>
+        <w:rPr>
+          <w:lang w:val="en-GB" w:eastAsia="en-GB"/>
+        </w:rPr>
+      </w:pPr>
+      <w:r>
+        <w:rPr>
+          <w:lang w:val="en-GB" w:eastAsia="en-GB"/>
+        </w:rPr>
+        <w:t>Action:</w:t>
+      </w:r>
+    </w:p>
+    <w:p>
+      <w:pPr>
+        <w:spacing w:after="0"/>
+        <w:rPr>
+          <w:lang w:val="en-GB" w:eastAsia="en-GB"/>
+        </w:rPr>
+      </w:pPr>
+      <w:r>
+        <w:rPr>
+          <w:lang w:val="en-GB" w:eastAsia="en-GB"/>
+        </w:rPr>
+        <w:t>Output:</w:t>
+      </w:r>
+    </w:p>
+    <w:p>
+      <w:pPr>
+        <w:pStyle w:val="Overskrift2"/>
+        <w:ind w:left="720"/>
+        <w:rPr>
+          <w:lang w:eastAsia="en-GB"/>
+        </w:rPr>
+      </w:pPr>
+      <w:bookmarkStart w:id="12" w:name="_Toc274077696"/>
+      <w:bookmarkStart w:id="13" w:name="_Toc274078802"/>
+      <w:r>
+        <w:rPr>
+          <w:lang w:eastAsia="en-GB"/>
+        </w:rPr>
+        <w:t>Mode select</w:t>
+      </w:r>
+      <w:bookmarkEnd w:id="12"/>
+      <w:bookmarkEnd w:id="13"/>
+    </w:p>
+    <w:p>
+      <w:pPr>
+        <w:rPr>
+          <w:lang w:val="en-GB" w:eastAsia="en-GB"/>
+        </w:rPr>
+      </w:pPr>
+      <w:r>
+        <w:rPr>
+          <w:lang w:val="en-GB" w:eastAsia="en-GB"/>
+        </w:rPr>
+        <w:t>&lt;</w:t>
+      </w:r>
+      <w:r>
+        <w:rPr>
+          <w:i/>
+          <w:lang w:val="en-GB" w:eastAsia="en-GB"/>
+        </w:rPr>
+        <w:t>Actor</w:t>
+      </w:r>
+      <w:r>
+        <w:rPr>
+          <w:lang w:val="en-GB" w:eastAsia="en-GB"/>
+        </w:rPr>
+        <w:t xml:space="preserve">&gt; </w:t>
+      </w:r>
+      <w:r>
+        <w:rPr>
+          <w:b/>
+          <w:lang w:val="en-GB" w:eastAsia="en-GB"/>
+        </w:rPr>
+        <w:t>Pilot</w:t>
+      </w:r>
+      <w:r>
+        <w:rPr>
+          <w:b/>
+          <w:lang w:val="en-GB" w:eastAsia="en-GB"/>
+        </w:rPr>
+        <w:t xml:space="preserve">; </w:t>
+      </w:r>
+      <w:r>
+        <w:rPr>
+          <w:lang w:val="en-GB" w:eastAsia="en-GB"/>
+        </w:rPr>
+        <w:t>&lt;</w:t>
+      </w:r>
+      <w:r>
+        <w:rPr>
+          <w:i/>
+          <w:lang w:val="en-GB" w:eastAsia="en-GB"/>
+        </w:rPr>
+        <w:t>Actor</w:t>
+      </w:r>
+      <w:r>
+        <w:rPr>
+          <w:lang w:val="en-GB" w:eastAsia="en-GB"/>
+        </w:rPr>
+        <w:t xml:space="preserve">&gt; </w:t>
+      </w:r>
+      <w:r>
+        <w:rPr>
+          <w:b/>
+          <w:lang w:val="en-GB" w:eastAsia="en-GB"/>
+        </w:rPr>
+        <w:t>Service</w:t>
+      </w:r>
+    </w:p>
+    <w:p>
+      <w:pPr>
+        <w:pStyle w:val="Overskrift2"/>
+        <w:ind w:left="720"/>
+        <w:rPr>
+          <w:lang w:eastAsia="en-GB"/>
+        </w:rPr>
+      </w:pPr>
+      <w:bookmarkStart w:id="14" w:name="_Toc274077697"/>
+      <w:bookmarkStart w:id="15" w:name="_Toc274078803"/>
+      <w:r>
+        <w:rPr>
+          <w:lang w:eastAsia="en-GB"/>
+        </w:rPr>
+        <w:t>Zerorize</w:t>
+      </w:r>
+      <w:bookmarkEnd w:id="14"/>
+      <w:bookmarkEnd w:id="15"/>
+    </w:p>
+    <w:p>
+      <w:pPr>
+        <w:pStyle w:val="Overskrift2"/>
+        <w:ind w:left="720"/>
+        <w:rPr>
+          <w:lang w:eastAsia="en-GB"/>
+        </w:rPr>
+      </w:pPr>
+      <w:bookmarkStart w:id="16" w:name="_Toc274077698"/>
+      <w:bookmarkStart w:id="17" w:name="_Toc274078804"/>
+      <w:r>
+        <w:rPr>
+          <w:lang w:eastAsia="en-GB"/>
+        </w:rPr>
+        <w:t>Arm</w:t>
+      </w:r>
+      <w:bookmarkEnd w:id="16"/>
+      <w:bookmarkEnd w:id="17"/>
+    </w:p>
+    <w:p>
+      <w:pPr>
+        <w:rPr>
+          <w:lang w:val="en-GB" w:eastAsia="en-GB"/>
+        </w:rPr>
+      </w:pPr>
+      <w:r>
+        <w:rPr>
+          <w:lang w:val="en-GB" w:eastAsia="en-GB"/>
+        </w:rPr>
+        <w:t>&lt;</w:t>
+      </w:r>
+      <w:r>
+        <w:rPr>
+          <w:i/>
+          <w:lang w:val="en-GB" w:eastAsia="en-GB"/>
+        </w:rPr>
+        <w:t>Actor</w:t>
+      </w:r>
+      <w:r>
+        <w:rPr>
+          <w:lang w:val="en-GB" w:eastAsia="en-GB"/>
+        </w:rPr>
+        <w:t xml:space="preserve">&gt; </w:t>
+      </w:r>
+      <w:r>
+        <w:rPr>
+          <w:b/>
+          <w:lang w:val="en-GB" w:eastAsia="en-GB"/>
+        </w:rPr>
+        <w:t>Pilot</w:t>
+      </w:r>
+      <w:r>
+        <w:rPr>
+          <w:b/>
+          <w:lang w:val="en-GB" w:eastAsia="en-GB"/>
+        </w:rPr>
+        <w:t xml:space="preserve">; </w:t>
+      </w:r>
+      <w:r>
+        <w:rPr>
+          <w:lang w:val="en-GB" w:eastAsia="en-GB"/>
+        </w:rPr>
+        <w:t>&lt;</w:t>
+      </w:r>
+      <w:r>
+        <w:rPr>
+          <w:i/>
+          <w:lang w:val="en-GB" w:eastAsia="en-GB"/>
+        </w:rPr>
+        <w:t>Actor</w:t>
+      </w:r>
+      <w:r>
+        <w:rPr>
+          <w:lang w:val="en-GB" w:eastAsia="en-GB"/>
+        </w:rPr>
+        <w:t xml:space="preserve">&gt; </w:t>
+      </w:r>
+      <w:r>
+        <w:rPr>
+          <w:b/>
+          <w:lang w:val="en-GB" w:eastAsia="en-GB"/>
+        </w:rPr>
+        <w:t>Service</w:t>
+      </w:r>
+    </w:p>
+    <w:p>
+      <w:pPr>
+        <w:pStyle w:val="Overskrift2"/>
+        <w:ind w:left="720"/>
+        <w:rPr>
+          <w:lang w:eastAsia="en-GB"/>
+        </w:rPr>
+      </w:pPr>
+      <w:bookmarkStart w:id="18" w:name="_Toc274077699"/>
+      <w:bookmarkStart w:id="19" w:name="_Toc274078805"/>
+      <w:r>
+        <w:rPr>
+          <w:lang w:eastAsia="en-GB"/>
+        </w:rPr>
+        <w:t>Internal Test</w:t>
+      </w:r>
+      <w:bookmarkEnd w:id="18"/>
+      <w:bookmarkEnd w:id="19"/>
+    </w:p>
+    <w:p>
+      <w:pPr>
+        <w:pStyle w:val="Overskrift2"/>
+        <w:ind w:left="720"/>
+        <w:rPr>
+          <w:lang w:eastAsia="en-GB"/>
+        </w:rPr>
+      </w:pPr>
+      <w:bookmarkStart w:id="20" w:name="_Toc274077700"/>
+      <w:bookmarkStart w:id="21" w:name="_Toc274078806"/>
+      <w:r>
+        <w:rPr>
+          <w:lang w:eastAsia="en-GB"/>
+        </w:rPr>
+        <w:t>Thread detected</w:t>
+      </w:r>
+      <w:bookmarkEnd w:id="20"/>
+      <w:bookmarkEnd w:id="21"/>
+    </w:p>
+    <w:p>
+      <w:pPr>
+        <w:pStyle w:val="Overskrift2"/>
+        <w:ind w:left="720"/>
+        <w:rPr>
+          <w:lang w:eastAsia="en-GB"/>
+        </w:rPr>
+      </w:pPr>
+      <w:bookmarkStart w:id="22" w:name="_Toc274077701"/>
+      <w:bookmarkStart w:id="23" w:name="_Toc274078807"/>
+      <w:r>
+        <w:rPr>
+          <w:lang w:eastAsia="en-GB"/>
+        </w:rPr>
+        <w:t>MWS status</w:t>
+      </w:r>
+      <w:bookmarkEnd w:id="22"/>
+      <w:bookmarkEnd w:id="23"/>
+    </w:p>
+    <w:p>
+      <w:pPr>
+        <w:pStyle w:val="Overskrift2"/>
+        <w:ind w:left="720"/>
+        <w:rPr>
+          <w:lang w:eastAsia="en-GB"/>
+        </w:rPr>
+      </w:pPr>
+      <w:bookmarkStart w:id="24" w:name="_Toc274077702"/>
+      <w:bookmarkStart w:id="25" w:name="_Toc274078808"/>
+      <w:r>
+        <w:rPr>
+          <w:lang w:eastAsia="en-GB"/>
+        </w:rPr>
+        <w:t>Flash Load</w:t>
+      </w:r>
+      <w:bookmarkEnd w:id="24"/>
+      <w:bookmarkEnd w:id="25"/>
+    </w:p>
+    <w:p>
+      <w:pPr>
+        <w:rPr>
+          <w:lang w:val="en-GB" w:eastAsia="en-GB"/>
+        </w:rPr>
+      </w:pPr>
+      <w:r>
+        <w:rPr>
+          <w:lang w:val="en-GB" w:eastAsia="en-GB"/>
+        </w:rPr>
+        <w:t>&lt;</w:t>
+      </w:r>
+      <w:r>
+        <w:rPr>
+          <w:i/>
+          <w:lang w:val="en-GB" w:eastAsia="en-GB"/>
+        </w:rPr>
+        <w:t>Actor</w:t>
+      </w:r>
+      <w:r>
+        <w:rPr>
+          <w:lang w:val="en-GB" w:eastAsia="en-GB"/>
+        </w:rPr>
+        <w:t xml:space="preserve">&gt; </w:t>
+      </w:r>
+      <w:r>
+        <w:rPr>
+          <w:b/>
+          <w:lang w:val="en-GB" w:eastAsia="en-GB"/>
+        </w:rPr>
+        <w:t>Test</w:t>
+      </w:r>
+      <w:r>
+        <w:rPr>
+          <w:b/>
+          <w:lang w:val="en-GB" w:eastAsia="en-GB"/>
+        </w:rPr>
+        <w:t>System</w:t>
+      </w:r>
+      <w:r>
+        <w:rPr>
+          <w:b/>
+          <w:lang w:val="en-GB" w:eastAsia="en-GB"/>
+        </w:rPr>
+        <w:t xml:space="preserve">; </w:t>
+      </w:r>
+      <w:r>
+        <w:rPr>
+          <w:lang w:val="en-GB" w:eastAsia="en-GB"/>
+        </w:rPr>
+        <w:t>&lt;</w:t>
+      </w:r>
+      <w:r>
+        <w:rPr>
+          <w:i/>
+          <w:lang w:val="en-GB" w:eastAsia="en-GB"/>
+        </w:rPr>
+        <w:t>Actor</w:t>
+      </w:r>
+      <w:r>
+        <w:rPr>
+          <w:lang w:val="en-GB" w:eastAsia="en-GB"/>
+        </w:rPr>
+        <w:t xml:space="preserve">&gt; </w:t>
+      </w:r>
+      <w:r>
+        <w:rPr>
+          <w:b/>
+          <w:lang w:val="en-GB" w:eastAsia="en-GB"/>
+        </w:rPr>
+        <w:t>Service</w:t>
+      </w:r>
+    </w:p>
+    <w:p>
+      <w:pPr>
+        <w:pStyle w:val="Overskrift2"/>
+        <w:ind w:left="720"/>
+        <w:rPr>
+          <w:lang w:eastAsia="en-GB"/>
+        </w:rPr>
+      </w:pPr>
+      <w:bookmarkStart w:id="26" w:name="_Toc274078809"/>
+      <w:r>
+        <w:rPr>
+          <w:lang w:eastAsia="en-GB"/>
+        </w:rPr>
+        <w:t>Download Configuration file</w:t>
+      </w:r>
+      <w:bookmarkEnd w:id="26"/>
+    </w:p>
+    <w:p>
+      <w:pPr>
+        <w:rPr>
+          <w:lang w:val="en-GB" w:eastAsia="en-GB"/>
+        </w:rPr>
+      </w:pPr>
+      <w:r>
+        <w:rPr>
+          <w:lang w:val="en-GB" w:eastAsia="en-GB"/>
+        </w:rPr>
+        <w:t>&lt;</w:t>
+      </w:r>
+      <w:r>
+        <w:rPr>
+          <w:i/>
+          <w:lang w:val="en-GB" w:eastAsia="en-GB"/>
+        </w:rPr>
+        <w:t>Actor</w:t>
+      </w:r>
+      <w:r>
+        <w:rPr>
+          <w:lang w:val="en-GB" w:eastAsia="en-GB"/>
+        </w:rPr>
+        <w:t xml:space="preserve">&gt; </w:t>
+      </w:r>
+      <w:r>
+        <w:rPr>
+          <w:b/>
+          <w:lang w:val="en-GB" w:eastAsia="en-GB"/>
+        </w:rPr>
+        <w:t>Test</w:t>
+      </w:r>
+      <w:r>
+        <w:rPr>
+          <w:b/>
+          <w:lang w:val="en-GB" w:eastAsia="en-GB"/>
+        </w:rPr>
+        <w:t>System</w:t>
+      </w:r>
+      <w:r>
+        <w:rPr>
+          <w:b/>
+          <w:lang w:val="en-GB" w:eastAsia="en-GB"/>
+        </w:rPr>
+        <w:t xml:space="preserve">; </w:t>
+      </w:r>
+      <w:r>
+        <w:rPr>
+          <w:lang w:val="en-GB" w:eastAsia="en-GB"/>
+        </w:rPr>
+        <w:t>&lt;</w:t>
+      </w:r>
+      <w:r>
+        <w:rPr>
+          <w:i/>
+          <w:lang w:val="en-GB" w:eastAsia="en-GB"/>
+        </w:rPr>
+        <w:t>Actor</w:t>
+      </w:r>
+      <w:r>
+        <w:rPr>
+          <w:lang w:val="en-GB" w:eastAsia="en-GB"/>
+        </w:rPr>
+        <w:t xml:space="preserve">&gt; </w:t>
+      </w:r>
+      <w:r>
+        <w:rPr>
+          <w:b/>
+          <w:lang w:val="en-GB" w:eastAsia="en-GB"/>
+        </w:rPr>
+        <w:t>Service</w:t>
+      </w:r>
+    </w:p>
+    <w:p>
+      <w:pPr>
+        <w:pStyle w:val="Overskrift2"/>
+        <w:ind w:left="720"/>
+        <w:rPr>
+          <w:lang w:eastAsia="en-GB"/>
+        </w:rPr>
+      </w:pPr>
+      <w:bookmarkStart w:id="27" w:name="_Toc274078810"/>
+      <w:r>
+        <w:rPr>
+          <w:lang w:eastAsia="en-GB"/>
+        </w:rPr>
+        <w:t>Plane on ground</w:t>
+      </w:r>
+      <w:bookmarkEnd w:id="27"/>
+    </w:p>
+    <w:p>
+      <w:pPr>
+        <w:rPr>
+          <w:lang w:val="en-GB" w:eastAsia="en-GB"/>
+        </w:rPr>
+      </w:pPr>
+      <w:r>
+        <w:rPr>
+          <w:lang w:val="en-GB" w:eastAsia="en-GB"/>
+        </w:rPr>
+        <w:t>&lt;</w:t>
+      </w:r>
+      <w:r>
+        <w:rPr>
+          <w:i/>
+          <w:lang w:val="en-GB" w:eastAsia="en-GB"/>
+        </w:rPr>
+        <w:t>Actor</w:t>
+      </w:r>
+      <w:r>
+        <w:rPr>
+          <w:lang w:val="en-GB" w:eastAsia="en-GB"/>
+        </w:rPr>
+        <w:t xml:space="preserve">&gt; </w:t>
+      </w:r>
+      <w:r>
+        <w:rPr>
+          <w:b/>
+          <w:lang w:val="en-GB" w:eastAsia="en-GB"/>
+        </w:rPr>
+        <w:t>AMC</w:t>
+      </w:r>
+    </w:p>
+    <w:p>
+      <w:pPr>
+        <w:pStyle w:val="Overskrift2"/>
+        <w:ind w:left="720"/>
+        <w:rPr>
+          <w:lang w:eastAsia="en-GB"/>
+        </w:rPr>
+      </w:pPr>
+      <w:bookmarkStart w:id="28" w:name="_Toc274078811"/>
+      <w:r>
+        <w:rPr>
+          <w:lang w:eastAsia="en-GB"/>
+        </w:rPr>
+        <w:t>Position update</w:t>
+      </w:r>
+      <w:bookmarkEnd w:id="28"/>
+    </w:p>
+    <w:p>
+      <w:pPr>
+        <w:rPr>
+          <w:lang w:val="en-GB" w:eastAsia="en-GB"/>
+        </w:rPr>
+      </w:pPr>
+      <w:r>
+        <w:rPr>
+          <w:lang w:val="en-GB" w:eastAsia="en-GB"/>
+        </w:rPr>
+        <w:t>&lt;</w:t>
+      </w:r>
+      <w:r>
+        <w:rPr>
+          <w:i/>
+          <w:lang w:val="en-GB" w:eastAsia="en-GB"/>
+        </w:rPr>
+        <w:t>Actor</w:t>
+      </w:r>
+      <w:r>
+        <w:rPr>
+          <w:lang w:val="en-GB" w:eastAsia="en-GB"/>
+        </w:rPr>
+        <w:t xml:space="preserve">&gt; </w:t>
+      </w:r>
+      <w:r>
+        <w:rPr>
+          <w:b/>
+          <w:lang w:val="en-GB" w:eastAsia="en-GB"/>
+        </w:rPr>
+        <w:t>AMC</w:t>
+      </w:r>
+    </w:p>
+    <w:p>
+      <w:pPr>
+        <w:pStyle w:val="Overskrift2"/>
+        <w:ind w:left="720"/>
+        <w:rPr>
+          <w:lang w:eastAsia="en-GB"/>
+        </w:rPr>
+      </w:pPr>
+      <w:bookmarkStart w:id="29" w:name="_Toc274078812"/>
+      <w:r>
+        <w:rPr>
+          <w:lang w:eastAsia="en-GB"/>
+        </w:rPr>
+        <w:lastRenderedPageBreak/>
+        <w:t>Play sound</w:t>
+      </w:r>
+      <w:bookmarkEnd w:id="29"/>
+    </w:p>
+    <w:p>
+      <w:pPr>
+        <w:rPr>
+          <w:lang w:val="en-GB" w:eastAsia="en-GB"/>
+        </w:rPr>
+      </w:pPr>
+      <w:r>
+        <w:rPr>
+          <w:lang w:val="en-GB" w:eastAsia="en-GB"/>
+        </w:rPr>
+        <w:t>&lt;</w:t>
+      </w:r>
+      <w:r>
+        <w:rPr>
+          <w:i/>
+          <w:lang w:val="en-GB" w:eastAsia="en-GB"/>
+        </w:rPr>
+        <w:t>Actor</w:t>
+      </w:r>
+      <w:r>
+        <w:rPr>
+          <w:lang w:val="en-GB" w:eastAsia="en-GB"/>
+        </w:rPr>
+        <w:t xml:space="preserve">&gt; </w:t>
+      </w:r>
+      <w:r>
+        <w:rPr>
+          <w:b/>
+          <w:lang w:val="en-GB" w:eastAsia="en-GB"/>
+        </w:rPr>
+        <w:t>System</w:t>
+      </w:r>
+    </w:p>
+    <w:p>
+      <w:pPr>
+        <w:rPr>
+          <w:lang w:val="en-GB"/>
+        </w:rPr>
+      </w:pPr>
+    </w:p>
+    <w:p>
+      <w:pPr>
         <w:autoSpaceDE w:val="0"/>
         <w:autoSpaceDN w:val="0"/>
         <w:adjustRightInd w:val="0"/>
@@ -3361,14 +5866,14 @@
     </w:p>
     <w:p>
       <w:pPr>
-        <w:pStyle w:val="Heading1"/>
+        <w:pStyle w:val="Overskrift1"/>
         <w:ind w:left="360"/>
       </w:pPr>
-      <w:bookmarkStart w:id="6" w:name="_Toc273452995"/>
+      <w:bookmarkStart w:id="30" w:name="_Toc274078813"/>
       <w:r>
         <w:t>System architectural design.</w:t>
       </w:r>
-      <w:bookmarkEnd w:id="6"/>
+      <w:bookmarkEnd w:id="30"/>
       <w:r>
         <w:t xml:space="preserve"> </w:t>
       </w:r>
@@ -3565,14 +6070,14 @@
     </w:p>
     <w:p>
       <w:pPr>
-        <w:pStyle w:val="Heading2"/>
+        <w:pStyle w:val="Overskrift2"/>
         <w:ind w:left="720"/>
       </w:pPr>
-      <w:bookmarkStart w:id="7" w:name="_Toc273452996"/>
+      <w:bookmarkStart w:id="31" w:name="_Toc274078814"/>
       <w:r>
         <w:t>System components.</w:t>
       </w:r>
-      <w:bookmarkEnd w:id="7"/>
+      <w:bookmarkEnd w:id="31"/>
       <w:r>
         <w:t xml:space="preserve"> </w:t>
       </w:r>
@@ -3669,6 +6174,7 @@
           <w:rFonts w:ascii="Arial" w:hAnsi="Arial" w:cs="Arial"/>
           <w:lang w:val="en-GB" w:eastAsia="en-GB"/>
         </w:rPr>
+        <w:lastRenderedPageBreak/>
         <w:t>b. Show the static (such as "consists of") relationship(s) of the components. Multiple</w:t>
       </w:r>
     </w:p>
@@ -4396,14 +6902,14 @@
     </w:p>
     <w:p>
       <w:pPr>
-        <w:pStyle w:val="Heading2"/>
+        <w:pStyle w:val="Overskrift2"/>
         <w:ind w:left="720"/>
       </w:pPr>
-      <w:bookmarkStart w:id="8" w:name="_Toc273452997"/>
+      <w:bookmarkStart w:id="32" w:name="_Toc274078815"/>
       <w:r>
         <w:t>Concept of execution.</w:t>
       </w:r>
-      <w:bookmarkEnd w:id="8"/>
+      <w:bookmarkEnd w:id="32"/>
       <w:r>
         <w:t xml:space="preserve"> </w:t>
       </w:r>
@@ -4562,14 +7068,15 @@
     </w:p>
     <w:p>
       <w:pPr>
-        <w:pStyle w:val="Heading2"/>
+        <w:pStyle w:val="Overskrift2"/>
         <w:ind w:left="720"/>
       </w:pPr>
-      <w:bookmarkStart w:id="9" w:name="_Toc273452998"/>
-      <w:r>
+      <w:bookmarkStart w:id="33" w:name="_Toc274078816"/>
+      <w:r>
+        <w:lastRenderedPageBreak/>
         <w:t>Interface design.</w:t>
       </w:r>
-      <w:bookmarkEnd w:id="9"/>
+      <w:bookmarkEnd w:id="33"/>
       <w:r>
         <w:t xml:space="preserve"> </w:t>
       </w:r>
@@ -4728,7 +7235,7 @@
     </w:p>
     <w:p>
       <w:pPr>
-        <w:pStyle w:val="Heading3"/>
+        <w:pStyle w:val="Overskrift3"/>
       </w:pPr>
       <w:r>
         <w:t xml:space="preserve">Interface identification and diagrams. </w:t>
@@ -4869,7 +7376,7 @@
     </w:p>
     <w:p>
       <w:pPr>
-        <w:pStyle w:val="Heading3"/>
+        <w:pStyle w:val="Overskrift3"/>
       </w:pPr>
       <w:r>
         <w:t xml:space="preserve">4.3.x (Project-unique identifier of interface). </w:t>
@@ -5479,6 +7986,7 @@
           <w:rFonts w:ascii="Arial" w:hAnsi="Arial" w:cs="Arial"/>
           <w:lang w:val="en-GB" w:eastAsia="en-GB"/>
         </w:rPr>
+        <w:lastRenderedPageBreak/>
         <w:t>9) Sources (setting/sending entities) and recipients (using/receiving entities)</w:t>
       </w:r>
     </w:p>
@@ -6182,14 +8690,14 @@
     </w:p>
     <w:p>
       <w:pPr>
-        <w:pStyle w:val="Heading1"/>
+        <w:pStyle w:val="Overskrift1"/>
         <w:ind w:left="360"/>
       </w:pPr>
-      <w:bookmarkStart w:id="10" w:name="_Toc273452999"/>
+      <w:bookmarkStart w:id="34" w:name="_Toc274078817"/>
       <w:r>
         <w:t>Requirements traceability.</w:t>
       </w:r>
-      <w:bookmarkEnd w:id="10"/>
+      <w:bookmarkEnd w:id="34"/>
       <w:r>
         <w:t xml:space="preserve"> </w:t>
       </w:r>
@@ -6291,14 +8799,14 @@
     </w:p>
     <w:p>
       <w:pPr>
-        <w:pStyle w:val="Heading1"/>
+        <w:pStyle w:val="Overskrift1"/>
         <w:ind w:left="360"/>
       </w:pPr>
-      <w:bookmarkStart w:id="11" w:name="_Toc273453000"/>
+      <w:bookmarkStart w:id="35" w:name="_Toc274078818"/>
       <w:r>
         <w:t>Notes.</w:t>
       </w:r>
-      <w:bookmarkEnd w:id="11"/>
+      <w:bookmarkEnd w:id="35"/>
       <w:r>
         <w:t xml:space="preserve"> </w:t>
       </w:r>
@@ -6381,14 +8889,15 @@
     </w:p>
     <w:p>
       <w:pPr>
-        <w:pStyle w:val="Heading1"/>
+        <w:pStyle w:val="Overskrift1"/>
         <w:ind w:left="360"/>
       </w:pPr>
-      <w:bookmarkStart w:id="12" w:name="_Toc273453001"/>
-      <w:r>
+      <w:bookmarkStart w:id="36" w:name="_Toc274078819"/>
+      <w:r>
+        <w:lastRenderedPageBreak/>
         <w:t>A. Appendixes.</w:t>
       </w:r>
-      <w:bookmarkEnd w:id="12"/>
+      <w:bookmarkEnd w:id="36"/>
       <w:r>
         <w:t xml:space="preserve"> </w:t>
       </w:r>
@@ -6506,25 +9015,25 @@
     </w:p>
     <w:p>
       <w:pPr>
-        <w:pStyle w:val="Heading1"/>
+        <w:pStyle w:val="Overskrift1"/>
         <w:ind w:left="360"/>
       </w:pPr>
-      <w:bookmarkStart w:id="13" w:name="_Toc273453002"/>
+      <w:bookmarkStart w:id="37" w:name="_Toc274078820"/>
       <w:r>
         <w:t>Niv 1</w:t>
       </w:r>
-      <w:bookmarkEnd w:id="13"/>
-    </w:p>
-    <w:p>
-      <w:pPr>
-        <w:pStyle w:val="Heading2"/>
+      <w:bookmarkEnd w:id="37"/>
+    </w:p>
+    <w:p>
+      <w:pPr>
+        <w:pStyle w:val="Overskrift2"/>
         <w:ind w:left="720"/>
       </w:pPr>
-      <w:bookmarkStart w:id="14" w:name="_Toc273453003"/>
+      <w:bookmarkStart w:id="38" w:name="_Toc274078821"/>
       <w:r>
         <w:t>Niv 2</w:t>
       </w:r>
-      <w:bookmarkEnd w:id="14"/>
+      <w:bookmarkEnd w:id="38"/>
     </w:p>
     <w:p>
       <w:pPr>
@@ -6535,7 +9044,7 @@
     </w:p>
     <w:p>
       <w:pPr>
-        <w:pStyle w:val="Heading3"/>
+        <w:pStyle w:val="Overskrift3"/>
       </w:pPr>
       <w:r>
         <w:t>Niv 3</w:t>
@@ -6550,7 +9059,7 @@
     </w:p>
     <w:p>
       <w:pPr>
-        <w:pStyle w:val="Heading4"/>
+        <w:pStyle w:val="Overskrift4"/>
         <w:ind w:left="1080"/>
       </w:pPr>
       <w:r>
@@ -6611,7 +9120,7 @@
 <w:ftr xmlns:ve="http://schemas.openxmlformats.org/markup-compatibility/2006" xmlns:o="urn:schemas-microsoft-com:office:office" xmlns:r="http://schemas.openxmlformats.org/officeDocument/2006/relationships" xmlns:m="http://schemas.openxmlformats.org/officeDocument/2006/math" xmlns:v="urn:schemas-microsoft-com:vml" xmlns:wp="http://schemas.openxmlformats.org/drawingml/2006/wordprocessingDrawing" xmlns:w10="urn:schemas-microsoft-com:office:word" xmlns:w="http://schemas.openxmlformats.org/wordprocessingml/2006/main" xmlns:wne="http://schemas.microsoft.com/office/word/2006/wordml">
   <w:p>
     <w:pPr>
-      <w:pStyle w:val="Footer"/>
+      <w:pStyle w:val="Sidefod"/>
     </w:pPr>
     <w:fldSimple w:instr=" DOCPROPERTY  &quot;Document number&quot;  \* MERGEFORMAT ">
       <w:r>
@@ -6633,7 +9142,7 @@
 <w:ftr xmlns:ve="http://schemas.openxmlformats.org/markup-compatibility/2006" xmlns:o="urn:schemas-microsoft-com:office:office" xmlns:r="http://schemas.openxmlformats.org/officeDocument/2006/relationships" xmlns:m="http://schemas.openxmlformats.org/officeDocument/2006/math" xmlns:v="urn:schemas-microsoft-com:vml" xmlns:wp="http://schemas.openxmlformats.org/drawingml/2006/wordprocessingDrawing" xmlns:w10="urn:schemas-microsoft-com:office:word" xmlns:w="http://schemas.openxmlformats.org/wordprocessingml/2006/main" xmlns:wne="http://schemas.microsoft.com/office/word/2006/wordml">
   <w:p>
     <w:pPr>
-      <w:pStyle w:val="Footer"/>
+      <w:pStyle w:val="Sidefod"/>
     </w:pPr>
     <w:r>
       <w:rPr>
@@ -6641,13 +9150,13 @@
         <w:lang w:eastAsia="zh-CN"/>
       </w:rPr>
       <w:pict>
-        <v:line id="_x0000_s2049" style="position:absolute;flip:y;z-index:251660288" from="0,19.55pt" to="486pt,19.55pt"/>
+        <v:line id="_x0000_s2049" style="position:absolute;flip:y;z-index:1" from="0,19.55pt" to="486pt,19.55pt"/>
       </w:pict>
     </w:r>
   </w:p>
   <w:p>
     <w:pPr>
-      <w:pStyle w:val="Footer"/>
+      <w:pStyle w:val="Sidefod"/>
       <w:rPr>
         <w:lang w:val="en-GB"/>
       </w:rPr>
@@ -6709,79 +9218,79 @@
     </w:r>
     <w:r>
       <w:rPr>
-        <w:rStyle w:val="PageNumber"/>
+        <w:rStyle w:val="Sidetal"/>
         <w:lang w:val="en-GB"/>
       </w:rPr>
       <w:fldChar w:fldCharType="begin"/>
     </w:r>
     <w:r>
       <w:rPr>
-        <w:rStyle w:val="PageNumber"/>
+        <w:rStyle w:val="Sidetal"/>
         <w:lang w:val="en-GB"/>
       </w:rPr>
       <w:instrText xml:space="preserve"> PAGE </w:instrText>
     </w:r>
     <w:r>
       <w:rPr>
-        <w:rStyle w:val="PageNumber"/>
+        <w:rStyle w:val="Sidetal"/>
         <w:lang w:val="en-GB"/>
       </w:rPr>
       <w:fldChar w:fldCharType="separate"/>
     </w:r>
     <w:r>
       <w:rPr>
-        <w:rStyle w:val="PageNumber"/>
+        <w:rStyle w:val="Sidetal"/>
         <w:noProof/>
         <w:lang w:val="en-GB"/>
       </w:rPr>
-      <w:t>5</w:t>
+      <w:t>2</w:t>
     </w:r>
     <w:r>
       <w:rPr>
-        <w:rStyle w:val="PageNumber"/>
+        <w:rStyle w:val="Sidetal"/>
         <w:lang w:val="en-GB"/>
       </w:rPr>
       <w:fldChar w:fldCharType="end"/>
     </w:r>
     <w:r>
       <w:rPr>
-        <w:rStyle w:val="PageNumber"/>
+        <w:rStyle w:val="Sidetal"/>
         <w:lang w:val="en-GB"/>
       </w:rPr>
       <w:t xml:space="preserve"> of </w:t>
     </w:r>
     <w:r>
       <w:rPr>
-        <w:rStyle w:val="PageNumber"/>
+        <w:rStyle w:val="Sidetal"/>
         <w:lang w:val="en-GB"/>
       </w:rPr>
       <w:fldChar w:fldCharType="begin"/>
     </w:r>
     <w:r>
       <w:rPr>
-        <w:rStyle w:val="PageNumber"/>
+        <w:rStyle w:val="Sidetal"/>
         <w:lang w:val="en-GB"/>
       </w:rPr>
       <w:instrText xml:space="preserve"> NUMPAGES </w:instrText>
     </w:r>
     <w:r>
       <w:rPr>
-        <w:rStyle w:val="PageNumber"/>
+        <w:rStyle w:val="Sidetal"/>
         <w:lang w:val="en-GB"/>
       </w:rPr>
       <w:fldChar w:fldCharType="separate"/>
     </w:r>
     <w:r>
       <w:rPr>
-        <w:rStyle w:val="PageNumber"/>
+        <w:rStyle w:val="Sidetal"/>
         <w:noProof/>
         <w:lang w:val="en-GB"/>
       </w:rPr>
-      <w:t>9</w:t>
+      <w:t>11</w:t>
     </w:r>
     <w:r>
       <w:rPr>
-        <w:rStyle w:val="PageNumber"/>
+        <w:rStyle w:val="Sidetal"/>
         <w:lang w:val="en-GB"/>
       </w:rPr>
       <w:fldChar w:fldCharType="end"/>
@@ -6789,7 +9298,7 @@
   </w:p>
   <w:p>
     <w:pPr>
-      <w:pStyle w:val="Footer"/>
+      <w:pStyle w:val="Sidefod"/>
       <w:rPr>
         <w:lang w:val="en-GB"/>
       </w:rPr>
@@ -7172,7 +9681,7 @@
     <w:lvl w:ilvl="0">
       <w:start w:val="1"/>
       <w:numFmt w:val="decimal"/>
-      <w:pStyle w:val="Heading1"/>
+      <w:pStyle w:val="Overskrift1"/>
       <w:lvlText w:val="%1."/>
       <w:lvlJc w:val="left"/>
       <w:pPr>
@@ -7185,7 +9694,7 @@
     <w:lvl w:ilvl="1">
       <w:start w:val="1"/>
       <w:numFmt w:val="decimal"/>
-      <w:pStyle w:val="Heading2"/>
+      <w:pStyle w:val="Overskrift2"/>
       <w:isLgl/>
       <w:lvlText w:val="%1.%2"/>
       <w:lvlJc w:val="left"/>
@@ -7199,7 +9708,7 @@
     <w:lvl w:ilvl="2">
       <w:start w:val="1"/>
       <w:numFmt w:val="decimal"/>
-      <w:pStyle w:val="Heading3"/>
+      <w:pStyle w:val="Overskrift3"/>
       <w:isLgl/>
       <w:lvlText w:val="%1.%2.%3"/>
       <w:lvlJc w:val="left"/>
@@ -7213,7 +9722,7 @@
     <w:lvl w:ilvl="3">
       <w:start w:val="1"/>
       <w:numFmt w:val="decimal"/>
-      <w:pStyle w:val="Heading4"/>
+      <w:pStyle w:val="Overskrift4"/>
       <w:isLgl/>
       <w:lvlText w:val="%1.%2.%3.%4"/>
       <w:lvlJc w:val="left"/>
@@ -8131,26 +10640,24 @@
     <w:rPrDefault>
       <w:rPr>
         <w:rFonts w:ascii="Calibri" w:eastAsia="Calibri" w:hAnsi="Calibri" w:cs="Times New Roman"/>
-        <w:sz w:val="22"/>
-        <w:szCs w:val="22"/>
-        <w:lang w:val="da-DK" w:eastAsia="zh-CN" w:bidi="ar-SA"/>
+        <w:lang w:val="da-DK" w:eastAsia="da-DK" w:bidi="ar-SA"/>
       </w:rPr>
     </w:rPrDefault>
     <w:pPrDefault/>
   </w:docDefaults>
   <w:latentStyles w:defLockedState="0" w:defUIPriority="99" w:defSemiHidden="1" w:defUnhideWhenUsed="1" w:defQFormat="0" w:count="267">
     <w:lsdException w:name="Normal" w:locked="1" w:semiHidden="0" w:uiPriority="0" w:unhideWhenUsed="0" w:qFormat="1"/>
-    <w:lsdException w:name="heading 1" w:locked="1" w:semiHidden="0" w:uiPriority="0" w:unhideWhenUsed="0" w:qFormat="1"/>
-    <w:lsdException w:name="heading 2" w:locked="1" w:semiHidden="0" w:uiPriority="0" w:unhideWhenUsed="0" w:qFormat="1"/>
-    <w:lsdException w:name="heading 3" w:locked="1" w:semiHidden="0" w:uiPriority="0" w:unhideWhenUsed="0" w:qFormat="1"/>
-    <w:lsdException w:name="heading 4" w:locked="1" w:semiHidden="0" w:uiPriority="0" w:unhideWhenUsed="0" w:qFormat="1"/>
+    <w:lsdException w:name="heading 1" w:locked="1" w:semiHidden="0" w:unhideWhenUsed="0" w:qFormat="1"/>
+    <w:lsdException w:name="heading 2" w:locked="1" w:semiHidden="0" w:unhideWhenUsed="0" w:qFormat="1"/>
+    <w:lsdException w:name="heading 3" w:locked="1" w:semiHidden="0" w:unhideWhenUsed="0" w:qFormat="1"/>
+    <w:lsdException w:name="heading 4" w:locked="1" w:semiHidden="0" w:unhideWhenUsed="0" w:qFormat="1"/>
     <w:lsdException w:name="heading 5" w:locked="1" w:uiPriority="0" w:qFormat="1"/>
     <w:lsdException w:name="heading 6" w:locked="1" w:uiPriority="0" w:qFormat="1"/>
     <w:lsdException w:name="heading 7" w:locked="1" w:uiPriority="0" w:qFormat="1"/>
     <w:lsdException w:name="heading 8" w:locked="1" w:uiPriority="0" w:qFormat="1"/>
     <w:lsdException w:name="heading 9" w:locked="1" w:uiPriority="0" w:qFormat="1"/>
-    <w:lsdException w:name="toc 1" w:locked="1" w:semiHidden="0" w:uiPriority="0" w:unhideWhenUsed="0"/>
-    <w:lsdException w:name="toc 2" w:locked="1" w:semiHidden="0" w:uiPriority="0" w:unhideWhenUsed="0"/>
+    <w:lsdException w:name="toc 1" w:locked="1" w:semiHidden="0" w:uiPriority="39" w:unhideWhenUsed="0"/>
+    <w:lsdException w:name="toc 2" w:locked="1" w:semiHidden="0" w:uiPriority="39" w:unhideWhenUsed="0"/>
     <w:lsdException w:name="toc 3" w:locked="1" w:semiHidden="0" w:uiPriority="0" w:unhideWhenUsed="0"/>
     <w:lsdException w:name="toc 4" w:locked="1" w:semiHidden="0" w:uiPriority="0" w:unhideWhenUsed="0"/>
     <w:lsdException w:name="toc 5" w:locked="1" w:semiHidden="0" w:uiPriority="0" w:unhideWhenUsed="0"/>
@@ -8285,14 +10792,16 @@
       <w:spacing w:after="200" w:line="276" w:lineRule="auto"/>
     </w:pPr>
     <w:rPr>
+      <w:sz w:val="22"/>
+      <w:szCs w:val="22"/>
       <w:lang w:eastAsia="en-US"/>
     </w:rPr>
   </w:style>
-  <w:style w:type="paragraph" w:styleId="Heading1">
+  <w:style w:type="paragraph" w:styleId="Overskrift1">
     <w:name w:val="heading 1"/>
     <w:basedOn w:val="Normal"/>
     <w:next w:val="Normal"/>
-    <w:link w:val="Heading1Char"/>
+    <w:link w:val="Overskrift1Tegn"/>
     <w:uiPriority w:val="99"/>
     <w:qFormat/>
     <w:rsid w:val="001B710D"/>
@@ -8314,11 +10823,11 @@
       <w:lang w:val="en-GB"/>
     </w:rPr>
   </w:style>
-  <w:style w:type="paragraph" w:styleId="Heading2">
+  <w:style w:type="paragraph" w:styleId="Overskrift2">
     <w:name w:val="heading 2"/>
-    <w:basedOn w:val="Heading1"/>
+    <w:basedOn w:val="Overskrift1"/>
     <w:next w:val="Normal"/>
-    <w:link w:val="Heading2Char"/>
+    <w:link w:val="Overskrift2Tegn"/>
     <w:autoRedefine/>
     <w:uiPriority w:val="99"/>
     <w:qFormat/>
@@ -8330,11 +10839,11 @@
       <w:outlineLvl w:val="1"/>
     </w:pPr>
   </w:style>
-  <w:style w:type="paragraph" w:styleId="Heading3">
+  <w:style w:type="paragraph" w:styleId="Overskrift3">
     <w:name w:val="heading 3"/>
-    <w:basedOn w:val="Heading4"/>
+    <w:basedOn w:val="Overskrift4"/>
     <w:next w:val="Normal"/>
-    <w:link w:val="Heading3Char"/>
+    <w:link w:val="Overskrift3Tegn"/>
     <w:autoRedefine/>
     <w:uiPriority w:val="99"/>
     <w:qFormat/>
@@ -8348,11 +10857,11 @@
       <w:outlineLvl w:val="2"/>
     </w:pPr>
   </w:style>
-  <w:style w:type="paragraph" w:styleId="Heading4">
+  <w:style w:type="paragraph" w:styleId="Overskrift4">
     <w:name w:val="heading 4"/>
     <w:basedOn w:val="Normal"/>
     <w:next w:val="Normal"/>
-    <w:link w:val="Heading4Char"/>
+    <w:link w:val="Overskrift4Tegn"/>
     <w:uiPriority w:val="99"/>
     <w:qFormat/>
     <w:locked/>
@@ -8375,12 +10884,13 @@
       <w:lang w:val="en-GB"/>
     </w:rPr>
   </w:style>
-  <w:style w:type="character" w:default="1" w:styleId="DefaultParagraphFont">
+  <w:style w:type="character" w:default="1" w:styleId="Standardskrifttypeiafsnit">
     <w:name w:val="Default Paragraph Font"/>
-    <w:uiPriority w:val="99"/>
+    <w:uiPriority w:val="1"/>
     <w:semiHidden/>
+    <w:unhideWhenUsed/>
   </w:style>
-  <w:style w:type="table" w:default="1" w:styleId="TableNormal">
+  <w:style w:type="table" w:default="1" w:styleId="Tabel-Normal">
     <w:name w:val="Normal Table"/>
     <w:uiPriority w:val="99"/>
     <w:semiHidden/>
@@ -8396,16 +10906,16 @@
       </w:tblCellMar>
     </w:tblPr>
   </w:style>
-  <w:style w:type="numbering" w:default="1" w:styleId="NoList">
+  <w:style w:type="numbering" w:default="1" w:styleId="Ingenoversigt">
     <w:name w:val="No List"/>
     <w:uiPriority w:val="99"/>
     <w:semiHidden/>
     <w:unhideWhenUsed/>
   </w:style>
-  <w:style w:type="character" w:customStyle="1" w:styleId="Heading1Char">
-    <w:name w:val="Heading 1 Char"/>
-    <w:basedOn w:val="DefaultParagraphFont"/>
-    <w:link w:val="Heading1"/>
+  <w:style w:type="character" w:customStyle="1" w:styleId="Overskrift1Tegn">
+    <w:name w:val="Overskrift 1 Tegn"/>
+    <w:basedOn w:val="Standardskrifttypeiafsnit"/>
+    <w:link w:val="Overskrift1"/>
     <w:uiPriority w:val="99"/>
     <w:locked/>
     <w:rsid w:val="001B710D"/>
@@ -8418,10 +10928,10 @@
       <w:lang w:val="en-GB" w:eastAsia="en-US" w:bidi="ar-SA"/>
     </w:rPr>
   </w:style>
-  <w:style w:type="character" w:customStyle="1" w:styleId="Heading2Char">
-    <w:name w:val="Heading 2 Char"/>
-    <w:basedOn w:val="DefaultParagraphFont"/>
-    <w:link w:val="Heading2"/>
+  <w:style w:type="character" w:customStyle="1" w:styleId="Overskrift2Tegn">
+    <w:name w:val="Overskrift 2 Tegn"/>
+    <w:basedOn w:val="Standardskrifttypeiafsnit"/>
+    <w:link w:val="Overskrift2"/>
     <w:uiPriority w:val="99"/>
     <w:locked/>
     <w:rsid w:val="003C6876"/>
@@ -8434,10 +10944,10 @@
       <w:lang w:val="en-GB" w:eastAsia="en-US" w:bidi="ar-SA"/>
     </w:rPr>
   </w:style>
-  <w:style w:type="character" w:customStyle="1" w:styleId="Heading3Char">
-    <w:name w:val="Heading 3 Char"/>
-    <w:basedOn w:val="DefaultParagraphFont"/>
-    <w:link w:val="Heading3"/>
+  <w:style w:type="character" w:customStyle="1" w:styleId="Overskrift3Tegn">
+    <w:name w:val="Overskrift 3 Tegn"/>
+    <w:basedOn w:val="Standardskrifttypeiafsnit"/>
+    <w:link w:val="Overskrift3"/>
     <w:uiPriority w:val="99"/>
     <w:locked/>
     <w:rsid w:val="00AA15FC"/>
@@ -8450,10 +10960,10 @@
       <w:lang w:val="en-GB" w:eastAsia="en-US" w:bidi="ar-SA"/>
     </w:rPr>
   </w:style>
-  <w:style w:type="character" w:customStyle="1" w:styleId="Heading4Char">
-    <w:name w:val="Heading 4 Char"/>
-    <w:basedOn w:val="DefaultParagraphFont"/>
-    <w:link w:val="Heading4"/>
+  <w:style w:type="character" w:customStyle="1" w:styleId="Overskrift4Tegn">
+    <w:name w:val="Overskrift 4 Tegn"/>
+    <w:basedOn w:val="Standardskrifttypeiafsnit"/>
+    <w:link w:val="Overskrift4"/>
     <w:uiPriority w:val="99"/>
     <w:semiHidden/>
     <w:locked/>
@@ -8467,11 +10977,11 @@
       <w:lang w:val="en-GB" w:eastAsia="en-US" w:bidi="ar-SA"/>
     </w:rPr>
   </w:style>
-  <w:style w:type="paragraph" w:styleId="Title">
+  <w:style w:type="paragraph" w:styleId="Titel">
     <w:name w:val="Title"/>
     <w:basedOn w:val="Normal"/>
     <w:next w:val="Normal"/>
-    <w:link w:val="TitleChar"/>
+    <w:link w:val="TitelTegn"/>
     <w:uiPriority w:val="99"/>
     <w:qFormat/>
     <w:rsid w:val="00B24DF7"/>
@@ -8491,10 +11001,10 @@
       <w:szCs w:val="52"/>
     </w:rPr>
   </w:style>
-  <w:style w:type="character" w:customStyle="1" w:styleId="TitleChar">
-    <w:name w:val="Title Char"/>
-    <w:basedOn w:val="DefaultParagraphFont"/>
-    <w:link w:val="Title"/>
+  <w:style w:type="character" w:customStyle="1" w:styleId="TitelTegn">
+    <w:name w:val="Titel Tegn"/>
+    <w:basedOn w:val="Standardskrifttypeiafsnit"/>
+    <w:link w:val="Titel"/>
     <w:uiPriority w:val="99"/>
     <w:locked/>
     <w:rsid w:val="00B24DF7"/>
@@ -8507,15 +11017,11 @@
       <w:szCs w:val="52"/>
     </w:rPr>
   </w:style>
-  <w:style w:type="table" w:styleId="TableGrid">
+  <w:style w:type="table" w:styleId="Tabel-Gitter">
     <w:name w:val="Table Grid"/>
-    <w:basedOn w:val="TableNormal"/>
+    <w:basedOn w:val="Tabel-Normal"/>
     <w:uiPriority w:val="99"/>
     <w:rsid w:val="00560622"/>
-    <w:rPr>
-      <w:sz w:val="20"/>
-      <w:szCs w:val="20"/>
-    </w:rPr>
     <w:tblPr>
       <w:tblInd w:w="0" w:type="dxa"/>
       <w:tblBorders>
@@ -8534,9 +11040,9 @@
       </w:tblCellMar>
     </w:tblPr>
   </w:style>
-  <w:style w:type="paragraph" w:styleId="TOCHeading">
+  <w:style w:type="paragraph" w:styleId="Overskrift">
     <w:name w:val="TOC Heading"/>
-    <w:basedOn w:val="Heading1"/>
+    <w:basedOn w:val="Overskrift1"/>
     <w:next w:val="Normal"/>
     <w:uiPriority w:val="99"/>
     <w:qFormat/>
@@ -8551,7 +11057,7 @@
       <w:color w:val="365F91"/>
     </w:rPr>
   </w:style>
-  <w:style w:type="paragraph" w:styleId="Index1">
+  <w:style w:type="paragraph" w:styleId="Indeks1">
     <w:name w:val="index 1"/>
     <w:basedOn w:val="Normal"/>
     <w:next w:val="Normal"/>
@@ -8564,23 +11070,23 @@
       <w:ind w:left="220" w:hanging="220"/>
     </w:pPr>
   </w:style>
-  <w:style w:type="paragraph" w:styleId="TOC1">
+  <w:style w:type="paragraph" w:styleId="Indholdsfortegnelse1">
     <w:name w:val="toc 1"/>
     <w:basedOn w:val="Normal"/>
     <w:next w:val="Normal"/>
     <w:autoRedefine/>
-    <w:uiPriority w:val="99"/>
+    <w:uiPriority w:val="39"/>
     <w:rsid w:val="00136E9F"/>
     <w:pPr>
       <w:spacing w:after="100"/>
     </w:pPr>
   </w:style>
-  <w:style w:type="paragraph" w:styleId="TOC2">
+  <w:style w:type="paragraph" w:styleId="Indholdsfortegnelse2">
     <w:name w:val="toc 2"/>
     <w:basedOn w:val="Normal"/>
     <w:next w:val="Normal"/>
     <w:autoRedefine/>
-    <w:uiPriority w:val="99"/>
+    <w:uiPriority w:val="39"/>
     <w:rsid w:val="00136E9F"/>
     <w:pPr>
       <w:spacing w:after="100"/>
@@ -8589,7 +11095,7 @@
   </w:style>
   <w:style w:type="character" w:styleId="Hyperlink">
     <w:name w:val="Hyperlink"/>
-    <w:basedOn w:val="DefaultParagraphFont"/>
+    <w:basedOn w:val="Standardskrifttypeiafsnit"/>
     <w:uiPriority w:val="99"/>
     <w:rsid w:val="00136E9F"/>
     <w:rPr>
@@ -8598,10 +11104,10 @@
       <w:u w:val="single"/>
     </w:rPr>
   </w:style>
-  <w:style w:type="paragraph" w:styleId="BalloonText">
+  <w:style w:type="paragraph" w:styleId="Markeringsbobletekst">
     <w:name w:val="Balloon Text"/>
     <w:basedOn w:val="Normal"/>
-    <w:link w:val="BalloonTextChar"/>
+    <w:link w:val="MarkeringsbobletekstTegn"/>
     <w:uiPriority w:val="99"/>
     <w:semiHidden/>
     <w:rsid w:val="00136E9F"/>
@@ -8614,10 +11120,10 @@
       <w:szCs w:val="16"/>
     </w:rPr>
   </w:style>
-  <w:style w:type="character" w:customStyle="1" w:styleId="BalloonTextChar">
-    <w:name w:val="Balloon Text Char"/>
-    <w:basedOn w:val="DefaultParagraphFont"/>
-    <w:link w:val="BalloonText"/>
+  <w:style w:type="character" w:customStyle="1" w:styleId="MarkeringsbobletekstTegn">
+    <w:name w:val="Markeringsbobletekst Tegn"/>
+    <w:basedOn w:val="Standardskrifttypeiafsnit"/>
+    <w:link w:val="Markeringsbobletekst"/>
     <w:uiPriority w:val="99"/>
     <w:semiHidden/>
     <w:locked/>
@@ -8628,7 +11134,7 @@
       <w:szCs w:val="16"/>
     </w:rPr>
   </w:style>
-  <w:style w:type="paragraph" w:styleId="TOC3">
+  <w:style w:type="paragraph" w:styleId="Indholdsfortegnelse3">
     <w:name w:val="toc 3"/>
     <w:basedOn w:val="Normal"/>
     <w:next w:val="Normal"/>
@@ -8643,7 +11149,7 @@
       <w:rFonts w:eastAsia="SimSun"/>
     </w:rPr>
   </w:style>
-  <w:style w:type="paragraph" w:styleId="ListParagraph">
+  <w:style w:type="paragraph" w:styleId="Listeafsnit">
     <w:name w:val="List Paragraph"/>
     <w:basedOn w:val="Normal"/>
     <w:uiPriority w:val="99"/>
@@ -8654,10 +11160,10 @@
       <w:contextualSpacing/>
     </w:pPr>
   </w:style>
-  <w:style w:type="paragraph" w:styleId="Header">
+  <w:style w:type="paragraph" w:styleId="Sidehoved">
     <w:name w:val="header"/>
     <w:basedOn w:val="Normal"/>
-    <w:link w:val="HeaderChar"/>
+    <w:link w:val="SidehovedTegn"/>
     <w:uiPriority w:val="99"/>
     <w:semiHidden/>
     <w:rsid w:val="00544BA1"/>
@@ -8668,10 +11174,10 @@
       </w:tabs>
     </w:pPr>
   </w:style>
-  <w:style w:type="character" w:customStyle="1" w:styleId="HeaderChar">
-    <w:name w:val="Header Char"/>
-    <w:basedOn w:val="DefaultParagraphFont"/>
-    <w:link w:val="Header"/>
+  <w:style w:type="character" w:customStyle="1" w:styleId="SidehovedTegn">
+    <w:name w:val="Sidehoved Tegn"/>
+    <w:basedOn w:val="Standardskrifttypeiafsnit"/>
+    <w:link w:val="Sidehoved"/>
     <w:uiPriority w:val="99"/>
     <w:semiHidden/>
     <w:locked/>
@@ -8683,10 +11189,10 @@
       <w:lang w:eastAsia="en-US"/>
     </w:rPr>
   </w:style>
-  <w:style w:type="paragraph" w:styleId="Footer">
+  <w:style w:type="paragraph" w:styleId="Sidefod">
     <w:name w:val="footer"/>
     <w:basedOn w:val="Normal"/>
-    <w:link w:val="FooterChar"/>
+    <w:link w:val="SidefodTegn"/>
     <w:uiPriority w:val="99"/>
     <w:rsid w:val="00544BA1"/>
     <w:pPr>
@@ -8696,10 +11202,10 @@
       </w:tabs>
     </w:pPr>
   </w:style>
-  <w:style w:type="character" w:customStyle="1" w:styleId="FooterChar">
-    <w:name w:val="Footer Char"/>
-    <w:basedOn w:val="DefaultParagraphFont"/>
-    <w:link w:val="Footer"/>
+  <w:style w:type="character" w:customStyle="1" w:styleId="SidefodTegn">
+    <w:name w:val="Sidefod Tegn"/>
+    <w:basedOn w:val="Standardskrifttypeiafsnit"/>
+    <w:link w:val="Sidefod"/>
     <w:uiPriority w:val="99"/>
     <w:locked/>
     <w:rsid w:val="00544BA1"/>
@@ -8710,7 +11216,7 @@
       <w:lang w:eastAsia="en-US"/>
     </w:rPr>
   </w:style>
-  <w:style w:type="paragraph" w:styleId="Caption">
+  <w:style w:type="paragraph" w:styleId="Billedtekst">
     <w:name w:val="caption"/>
     <w:basedOn w:val="Normal"/>
     <w:next w:val="Normal"/>
@@ -8725,9 +11231,9 @@
       <w:szCs w:val="20"/>
     </w:rPr>
   </w:style>
-  <w:style w:type="character" w:styleId="PageNumber">
+  <w:style w:type="character" w:styleId="Sidetal">
     <w:name w:val="page number"/>
-    <w:basedOn w:val="DefaultParagraphFont"/>
+    <w:basedOn w:val="Standardskrifttypeiafsnit"/>
     <w:uiPriority w:val="99"/>
     <w:rsid w:val="00F25EA2"/>
     <w:rPr>

</xml_diff>

<commit_message>
Added something about power and the reason for no magazine selector.
</commit_message>
<xml_diff>
--- a/SystemDesign/SSDD Self Protect Suite DocID 0102.docx
+++ b/SystemDesign/SSDD Self Protect Suite DocID 0102.docx
@@ -66,7 +66,7 @@
     </w:p>
     <w:p>
       <w:pPr>
-        <w:pStyle w:val="Titel"/>
+        <w:pStyle w:val="Title"/>
         <w:rPr>
           <w:rFonts w:ascii="Calibri" w:hAnsi="Calibri"/>
           <w:b/>
@@ -256,19 +256,18 @@
           <w:szCs w:val="28"/>
           <w:lang w:val="en-GB"/>
         </w:rPr>
-        <w:lastRenderedPageBreak/>
         <w:t>Index.</w:t>
       </w:r>
     </w:p>
     <w:p>
       <w:pPr>
-        <w:pStyle w:val="Indholdsfortegnelse1"/>
+        <w:pStyle w:val="TOC1"/>
         <w:tabs>
           <w:tab w:val="left" w:pos="440"/>
           <w:tab w:val="right" w:leader="dot" w:pos="9628"/>
         </w:tabs>
         <w:rPr>
-          <w:rFonts w:asciiTheme="minorHAnsi" w:eastAsiaTheme="minorEastAsia" w:hAnsiTheme="minorHAnsi" w:cstheme="minorBidi"/>
+          <w:rFonts w:eastAsia="SimSun"/>
           <w:noProof/>
           <w:lang w:eastAsia="da-DK"/>
         </w:rPr>
@@ -310,7 +309,7 @@
         </w:r>
         <w:r>
           <w:rPr>
-            <w:rFonts w:asciiTheme="minorHAnsi" w:eastAsiaTheme="minorEastAsia" w:hAnsiTheme="minorHAnsi" w:cstheme="minorBidi"/>
+            <w:rFonts w:eastAsia="SimSun"/>
             <w:noProof/>
             <w:lang w:eastAsia="da-DK"/>
           </w:rPr>
@@ -375,13 +374,13 @@
     </w:p>
     <w:p>
       <w:pPr>
-        <w:pStyle w:val="Indholdsfortegnelse2"/>
+        <w:pStyle w:val="TOC2"/>
         <w:tabs>
           <w:tab w:val="left" w:pos="880"/>
           <w:tab w:val="right" w:leader="dot" w:pos="9628"/>
         </w:tabs>
         <w:rPr>
-          <w:rFonts w:asciiTheme="minorHAnsi" w:eastAsiaTheme="minorEastAsia" w:hAnsiTheme="minorHAnsi" w:cstheme="minorBidi"/>
+          <w:rFonts w:eastAsia="SimSun"/>
           <w:noProof/>
           <w:lang w:eastAsia="da-DK"/>
         </w:rPr>
@@ -396,7 +395,7 @@
         </w:r>
         <w:r>
           <w:rPr>
-            <w:rFonts w:asciiTheme="minorHAnsi" w:eastAsiaTheme="minorEastAsia" w:hAnsiTheme="minorHAnsi" w:cstheme="minorBidi"/>
+            <w:rFonts w:eastAsia="SimSun"/>
             <w:noProof/>
             <w:lang w:eastAsia="da-DK"/>
           </w:rPr>
@@ -461,13 +460,13 @@
     </w:p>
     <w:p>
       <w:pPr>
-        <w:pStyle w:val="Indholdsfortegnelse2"/>
+        <w:pStyle w:val="TOC2"/>
         <w:tabs>
           <w:tab w:val="left" w:pos="880"/>
           <w:tab w:val="right" w:leader="dot" w:pos="9628"/>
         </w:tabs>
         <w:rPr>
-          <w:rFonts w:asciiTheme="minorHAnsi" w:eastAsiaTheme="minorEastAsia" w:hAnsiTheme="minorHAnsi" w:cstheme="minorBidi"/>
+          <w:rFonts w:eastAsia="SimSun"/>
           <w:noProof/>
           <w:lang w:eastAsia="da-DK"/>
         </w:rPr>
@@ -482,7 +481,7 @@
         </w:r>
         <w:r>
           <w:rPr>
-            <w:rFonts w:asciiTheme="minorHAnsi" w:eastAsiaTheme="minorEastAsia" w:hAnsiTheme="minorHAnsi" w:cstheme="minorBidi"/>
+            <w:rFonts w:eastAsia="SimSun"/>
             <w:noProof/>
             <w:lang w:eastAsia="da-DK"/>
           </w:rPr>
@@ -547,13 +546,13 @@
     </w:p>
     <w:p>
       <w:pPr>
-        <w:pStyle w:val="Indholdsfortegnelse2"/>
+        <w:pStyle w:val="TOC2"/>
         <w:tabs>
           <w:tab w:val="left" w:pos="880"/>
           <w:tab w:val="right" w:leader="dot" w:pos="9628"/>
         </w:tabs>
         <w:rPr>
-          <w:rFonts w:asciiTheme="minorHAnsi" w:eastAsiaTheme="minorEastAsia" w:hAnsiTheme="minorHAnsi" w:cstheme="minorBidi"/>
+          <w:rFonts w:eastAsia="SimSun"/>
           <w:noProof/>
           <w:lang w:eastAsia="da-DK"/>
         </w:rPr>
@@ -568,7 +567,7 @@
         </w:r>
         <w:r>
           <w:rPr>
-            <w:rFonts w:asciiTheme="minorHAnsi" w:eastAsiaTheme="minorEastAsia" w:hAnsiTheme="minorHAnsi" w:cstheme="minorBidi"/>
+            <w:rFonts w:eastAsia="SimSun"/>
             <w:noProof/>
             <w:lang w:eastAsia="da-DK"/>
           </w:rPr>
@@ -633,13 +632,13 @@
     </w:p>
     <w:p>
       <w:pPr>
-        <w:pStyle w:val="Indholdsfortegnelse1"/>
+        <w:pStyle w:val="TOC1"/>
         <w:tabs>
           <w:tab w:val="left" w:pos="440"/>
           <w:tab w:val="right" w:leader="dot" w:pos="9628"/>
         </w:tabs>
         <w:rPr>
-          <w:rFonts w:asciiTheme="minorHAnsi" w:eastAsiaTheme="minorEastAsia" w:hAnsiTheme="minorHAnsi" w:cstheme="minorBidi"/>
+          <w:rFonts w:eastAsia="SimSun"/>
           <w:noProof/>
           <w:lang w:eastAsia="da-DK"/>
         </w:rPr>
@@ -654,7 +653,7 @@
         </w:r>
         <w:r>
           <w:rPr>
-            <w:rFonts w:asciiTheme="minorHAnsi" w:eastAsiaTheme="minorEastAsia" w:hAnsiTheme="minorHAnsi" w:cstheme="minorBidi"/>
+            <w:rFonts w:eastAsia="SimSun"/>
             <w:noProof/>
             <w:lang w:eastAsia="da-DK"/>
           </w:rPr>
@@ -719,13 +718,13 @@
     </w:p>
     <w:p>
       <w:pPr>
-        <w:pStyle w:val="Indholdsfortegnelse1"/>
+        <w:pStyle w:val="TOC1"/>
         <w:tabs>
           <w:tab w:val="left" w:pos="440"/>
           <w:tab w:val="right" w:leader="dot" w:pos="9628"/>
         </w:tabs>
         <w:rPr>
-          <w:rFonts w:asciiTheme="minorHAnsi" w:eastAsiaTheme="minorEastAsia" w:hAnsiTheme="minorHAnsi" w:cstheme="minorBidi"/>
+          <w:rFonts w:eastAsia="SimSun"/>
           <w:noProof/>
           <w:lang w:eastAsia="da-DK"/>
         </w:rPr>
@@ -740,7 +739,7 @@
         </w:r>
         <w:r>
           <w:rPr>
-            <w:rFonts w:asciiTheme="minorHAnsi" w:eastAsiaTheme="minorEastAsia" w:hAnsiTheme="minorHAnsi" w:cstheme="minorBidi"/>
+            <w:rFonts w:eastAsia="SimSun"/>
             <w:noProof/>
             <w:lang w:eastAsia="da-DK"/>
           </w:rPr>
@@ -805,13 +804,13 @@
     </w:p>
     <w:p>
       <w:pPr>
-        <w:pStyle w:val="Indholdsfortegnelse2"/>
+        <w:pStyle w:val="TOC2"/>
         <w:tabs>
           <w:tab w:val="left" w:pos="880"/>
           <w:tab w:val="right" w:leader="dot" w:pos="9628"/>
         </w:tabs>
         <w:rPr>
-          <w:rFonts w:asciiTheme="minorHAnsi" w:eastAsiaTheme="minorEastAsia" w:hAnsiTheme="minorHAnsi" w:cstheme="minorBidi"/>
+          <w:rFonts w:eastAsia="SimSun"/>
           <w:noProof/>
           <w:lang w:eastAsia="da-DK"/>
         </w:rPr>
@@ -827,7 +826,7 @@
         </w:r>
         <w:r>
           <w:rPr>
-            <w:rFonts w:asciiTheme="minorHAnsi" w:eastAsiaTheme="minorEastAsia" w:hAnsiTheme="minorHAnsi" w:cstheme="minorBidi"/>
+            <w:rFonts w:eastAsia="SimSun"/>
             <w:noProof/>
             <w:lang w:eastAsia="da-DK"/>
           </w:rPr>
@@ -893,13 +892,13 @@
     </w:p>
     <w:p>
       <w:pPr>
-        <w:pStyle w:val="Indholdsfortegnelse2"/>
+        <w:pStyle w:val="TOC2"/>
         <w:tabs>
           <w:tab w:val="left" w:pos="880"/>
           <w:tab w:val="right" w:leader="dot" w:pos="9628"/>
         </w:tabs>
         <w:rPr>
-          <w:rFonts w:asciiTheme="minorHAnsi" w:eastAsiaTheme="minorEastAsia" w:hAnsiTheme="minorHAnsi" w:cstheme="minorBidi"/>
+          <w:rFonts w:eastAsia="SimSun"/>
           <w:noProof/>
           <w:lang w:eastAsia="da-DK"/>
         </w:rPr>
@@ -915,7 +914,7 @@
         </w:r>
         <w:r>
           <w:rPr>
-            <w:rFonts w:asciiTheme="minorHAnsi" w:eastAsiaTheme="minorEastAsia" w:hAnsiTheme="minorHAnsi" w:cstheme="minorBidi"/>
+            <w:rFonts w:eastAsia="SimSun"/>
             <w:noProof/>
             <w:lang w:eastAsia="da-DK"/>
           </w:rPr>
@@ -981,13 +980,13 @@
     </w:p>
     <w:p>
       <w:pPr>
-        <w:pStyle w:val="Indholdsfortegnelse2"/>
+        <w:pStyle w:val="TOC2"/>
         <w:tabs>
           <w:tab w:val="left" w:pos="880"/>
           <w:tab w:val="right" w:leader="dot" w:pos="9628"/>
         </w:tabs>
         <w:rPr>
-          <w:rFonts w:asciiTheme="minorHAnsi" w:eastAsiaTheme="minorEastAsia" w:hAnsiTheme="minorHAnsi" w:cstheme="minorBidi"/>
+          <w:rFonts w:eastAsia="SimSun"/>
           <w:noProof/>
           <w:lang w:eastAsia="da-DK"/>
         </w:rPr>
@@ -1003,7 +1002,7 @@
         </w:r>
         <w:r>
           <w:rPr>
-            <w:rFonts w:asciiTheme="minorHAnsi" w:eastAsiaTheme="minorEastAsia" w:hAnsiTheme="minorHAnsi" w:cstheme="minorBidi"/>
+            <w:rFonts w:eastAsia="SimSun"/>
             <w:noProof/>
             <w:lang w:eastAsia="da-DK"/>
           </w:rPr>
@@ -1069,13 +1068,13 @@
     </w:p>
     <w:p>
       <w:pPr>
-        <w:pStyle w:val="Indholdsfortegnelse2"/>
+        <w:pStyle w:val="TOC2"/>
         <w:tabs>
           <w:tab w:val="left" w:pos="880"/>
           <w:tab w:val="right" w:leader="dot" w:pos="9628"/>
         </w:tabs>
         <w:rPr>
-          <w:rFonts w:asciiTheme="minorHAnsi" w:eastAsiaTheme="minorEastAsia" w:hAnsiTheme="minorHAnsi" w:cstheme="minorBidi"/>
+          <w:rFonts w:eastAsia="SimSun"/>
           <w:noProof/>
           <w:lang w:eastAsia="da-DK"/>
         </w:rPr>
@@ -1091,7 +1090,7 @@
         </w:r>
         <w:r>
           <w:rPr>
-            <w:rFonts w:asciiTheme="minorHAnsi" w:eastAsiaTheme="minorEastAsia" w:hAnsiTheme="minorHAnsi" w:cstheme="minorBidi"/>
+            <w:rFonts w:eastAsia="SimSun"/>
             <w:noProof/>
             <w:lang w:eastAsia="da-DK"/>
           </w:rPr>
@@ -1157,13 +1156,13 @@
     </w:p>
     <w:p>
       <w:pPr>
-        <w:pStyle w:val="Indholdsfortegnelse2"/>
+        <w:pStyle w:val="TOC2"/>
         <w:tabs>
           <w:tab w:val="left" w:pos="880"/>
           <w:tab w:val="right" w:leader="dot" w:pos="9628"/>
         </w:tabs>
         <w:rPr>
-          <w:rFonts w:asciiTheme="minorHAnsi" w:eastAsiaTheme="minorEastAsia" w:hAnsiTheme="minorHAnsi" w:cstheme="minorBidi"/>
+          <w:rFonts w:eastAsia="SimSun"/>
           <w:noProof/>
           <w:lang w:eastAsia="da-DK"/>
         </w:rPr>
@@ -1179,7 +1178,7 @@
         </w:r>
         <w:r>
           <w:rPr>
-            <w:rFonts w:asciiTheme="minorHAnsi" w:eastAsiaTheme="minorEastAsia" w:hAnsiTheme="minorHAnsi" w:cstheme="minorBidi"/>
+            <w:rFonts w:eastAsia="SimSun"/>
             <w:noProof/>
             <w:lang w:eastAsia="da-DK"/>
           </w:rPr>
@@ -1245,13 +1244,13 @@
     </w:p>
     <w:p>
       <w:pPr>
-        <w:pStyle w:val="Indholdsfortegnelse2"/>
+        <w:pStyle w:val="TOC2"/>
         <w:tabs>
           <w:tab w:val="left" w:pos="880"/>
           <w:tab w:val="right" w:leader="dot" w:pos="9628"/>
         </w:tabs>
         <w:rPr>
-          <w:rFonts w:asciiTheme="minorHAnsi" w:eastAsiaTheme="minorEastAsia" w:hAnsiTheme="minorHAnsi" w:cstheme="minorBidi"/>
+          <w:rFonts w:eastAsia="SimSun"/>
           <w:noProof/>
           <w:lang w:eastAsia="da-DK"/>
         </w:rPr>
@@ -1267,7 +1266,7 @@
         </w:r>
         <w:r>
           <w:rPr>
-            <w:rFonts w:asciiTheme="minorHAnsi" w:eastAsiaTheme="minorEastAsia" w:hAnsiTheme="minorHAnsi" w:cstheme="minorBidi"/>
+            <w:rFonts w:eastAsia="SimSun"/>
             <w:noProof/>
             <w:lang w:eastAsia="da-DK"/>
           </w:rPr>
@@ -1333,13 +1332,13 @@
     </w:p>
     <w:p>
       <w:pPr>
-        <w:pStyle w:val="Indholdsfortegnelse2"/>
+        <w:pStyle w:val="TOC2"/>
         <w:tabs>
           <w:tab w:val="left" w:pos="880"/>
           <w:tab w:val="right" w:leader="dot" w:pos="9628"/>
         </w:tabs>
         <w:rPr>
-          <w:rFonts w:asciiTheme="minorHAnsi" w:eastAsiaTheme="minorEastAsia" w:hAnsiTheme="minorHAnsi" w:cstheme="minorBidi"/>
+          <w:rFonts w:eastAsia="SimSun"/>
           <w:noProof/>
           <w:lang w:eastAsia="da-DK"/>
         </w:rPr>
@@ -1355,7 +1354,7 @@
         </w:r>
         <w:r>
           <w:rPr>
-            <w:rFonts w:asciiTheme="minorHAnsi" w:eastAsiaTheme="minorEastAsia" w:hAnsiTheme="minorHAnsi" w:cstheme="minorBidi"/>
+            <w:rFonts w:eastAsia="SimSun"/>
             <w:noProof/>
             <w:lang w:eastAsia="da-DK"/>
           </w:rPr>
@@ -1421,13 +1420,13 @@
     </w:p>
     <w:p>
       <w:pPr>
-        <w:pStyle w:val="Indholdsfortegnelse2"/>
+        <w:pStyle w:val="TOC2"/>
         <w:tabs>
           <w:tab w:val="left" w:pos="880"/>
           <w:tab w:val="right" w:leader="dot" w:pos="9628"/>
         </w:tabs>
         <w:rPr>
-          <w:rFonts w:asciiTheme="minorHAnsi" w:eastAsiaTheme="minorEastAsia" w:hAnsiTheme="minorHAnsi" w:cstheme="minorBidi"/>
+          <w:rFonts w:eastAsia="SimSun"/>
           <w:noProof/>
           <w:lang w:eastAsia="da-DK"/>
         </w:rPr>
@@ -1443,7 +1442,7 @@
         </w:r>
         <w:r>
           <w:rPr>
-            <w:rFonts w:asciiTheme="minorHAnsi" w:eastAsiaTheme="minorEastAsia" w:hAnsiTheme="minorHAnsi" w:cstheme="minorBidi"/>
+            <w:rFonts w:eastAsia="SimSun"/>
             <w:noProof/>
             <w:lang w:eastAsia="da-DK"/>
           </w:rPr>
@@ -1509,13 +1508,13 @@
     </w:p>
     <w:p>
       <w:pPr>
-        <w:pStyle w:val="Indholdsfortegnelse1"/>
+        <w:pStyle w:val="TOC1"/>
         <w:tabs>
           <w:tab w:val="left" w:pos="440"/>
           <w:tab w:val="right" w:leader="dot" w:pos="9628"/>
         </w:tabs>
         <w:rPr>
-          <w:rFonts w:asciiTheme="minorHAnsi" w:eastAsiaTheme="minorEastAsia" w:hAnsiTheme="minorHAnsi" w:cstheme="minorBidi"/>
+          <w:rFonts w:eastAsia="SimSun"/>
           <w:noProof/>
           <w:lang w:eastAsia="da-DK"/>
         </w:rPr>
@@ -1530,7 +1529,7 @@
         </w:r>
         <w:r>
           <w:rPr>
-            <w:rFonts w:asciiTheme="minorHAnsi" w:eastAsiaTheme="minorEastAsia" w:hAnsiTheme="minorHAnsi" w:cstheme="minorBidi"/>
+            <w:rFonts w:eastAsia="SimSun"/>
             <w:noProof/>
             <w:lang w:eastAsia="da-DK"/>
           </w:rPr>
@@ -1595,13 +1594,13 @@
     </w:p>
     <w:p>
       <w:pPr>
-        <w:pStyle w:val="Indholdsfortegnelse2"/>
+        <w:pStyle w:val="TOC2"/>
         <w:tabs>
           <w:tab w:val="left" w:pos="880"/>
           <w:tab w:val="right" w:leader="dot" w:pos="9628"/>
         </w:tabs>
         <w:rPr>
-          <w:rFonts w:asciiTheme="minorHAnsi" w:eastAsiaTheme="minorEastAsia" w:hAnsiTheme="minorHAnsi" w:cstheme="minorBidi"/>
+          <w:rFonts w:eastAsia="SimSun"/>
           <w:noProof/>
           <w:lang w:eastAsia="da-DK"/>
         </w:rPr>
@@ -1616,7 +1615,7 @@
         </w:r>
         <w:r>
           <w:rPr>
-            <w:rFonts w:asciiTheme="minorHAnsi" w:eastAsiaTheme="minorEastAsia" w:hAnsiTheme="minorHAnsi" w:cstheme="minorBidi"/>
+            <w:rFonts w:eastAsia="SimSun"/>
             <w:noProof/>
             <w:lang w:eastAsia="da-DK"/>
           </w:rPr>
@@ -1681,13 +1680,13 @@
     </w:p>
     <w:p>
       <w:pPr>
-        <w:pStyle w:val="Indholdsfortegnelse2"/>
+        <w:pStyle w:val="TOC2"/>
         <w:tabs>
           <w:tab w:val="left" w:pos="880"/>
           <w:tab w:val="right" w:leader="dot" w:pos="9628"/>
         </w:tabs>
         <w:rPr>
-          <w:rFonts w:asciiTheme="minorHAnsi" w:eastAsiaTheme="minorEastAsia" w:hAnsiTheme="minorHAnsi" w:cstheme="minorBidi"/>
+          <w:rFonts w:eastAsia="SimSun"/>
           <w:noProof/>
           <w:lang w:eastAsia="da-DK"/>
         </w:rPr>
@@ -1702,7 +1701,7 @@
         </w:r>
         <w:r>
           <w:rPr>
-            <w:rFonts w:asciiTheme="minorHAnsi" w:eastAsiaTheme="minorEastAsia" w:hAnsiTheme="minorHAnsi" w:cstheme="minorBidi"/>
+            <w:rFonts w:eastAsia="SimSun"/>
             <w:noProof/>
             <w:lang w:eastAsia="da-DK"/>
           </w:rPr>
@@ -1767,13 +1766,13 @@
     </w:p>
     <w:p>
       <w:pPr>
-        <w:pStyle w:val="Indholdsfortegnelse2"/>
+        <w:pStyle w:val="TOC2"/>
         <w:tabs>
           <w:tab w:val="left" w:pos="880"/>
           <w:tab w:val="right" w:leader="dot" w:pos="9628"/>
         </w:tabs>
         <w:rPr>
-          <w:rFonts w:asciiTheme="minorHAnsi" w:eastAsiaTheme="minorEastAsia" w:hAnsiTheme="minorHAnsi" w:cstheme="minorBidi"/>
+          <w:rFonts w:eastAsia="SimSun"/>
           <w:noProof/>
           <w:lang w:eastAsia="da-DK"/>
         </w:rPr>
@@ -1788,7 +1787,7 @@
         </w:r>
         <w:r>
           <w:rPr>
-            <w:rFonts w:asciiTheme="minorHAnsi" w:eastAsiaTheme="minorEastAsia" w:hAnsiTheme="minorHAnsi" w:cstheme="minorBidi"/>
+            <w:rFonts w:eastAsia="SimSun"/>
             <w:noProof/>
             <w:lang w:eastAsia="da-DK"/>
           </w:rPr>
@@ -1853,13 +1852,13 @@
     </w:p>
     <w:p>
       <w:pPr>
-        <w:pStyle w:val="Indholdsfortegnelse1"/>
+        <w:pStyle w:val="TOC1"/>
         <w:tabs>
           <w:tab w:val="left" w:pos="440"/>
           <w:tab w:val="right" w:leader="dot" w:pos="9628"/>
         </w:tabs>
         <w:rPr>
-          <w:rFonts w:asciiTheme="minorHAnsi" w:eastAsiaTheme="minorEastAsia" w:hAnsiTheme="minorHAnsi" w:cstheme="minorBidi"/>
+          <w:rFonts w:eastAsia="SimSun"/>
           <w:noProof/>
           <w:lang w:eastAsia="da-DK"/>
         </w:rPr>
@@ -1874,7 +1873,7 @@
         </w:r>
         <w:r>
           <w:rPr>
-            <w:rFonts w:asciiTheme="minorHAnsi" w:eastAsiaTheme="minorEastAsia" w:hAnsiTheme="minorHAnsi" w:cstheme="minorBidi"/>
+            <w:rFonts w:eastAsia="SimSun"/>
             <w:noProof/>
             <w:lang w:eastAsia="da-DK"/>
           </w:rPr>
@@ -1939,13 +1938,13 @@
     </w:p>
     <w:p>
       <w:pPr>
-        <w:pStyle w:val="Indholdsfortegnelse1"/>
+        <w:pStyle w:val="TOC1"/>
         <w:tabs>
           <w:tab w:val="left" w:pos="440"/>
           <w:tab w:val="right" w:leader="dot" w:pos="9628"/>
         </w:tabs>
         <w:rPr>
-          <w:rFonts w:asciiTheme="minorHAnsi" w:eastAsiaTheme="minorEastAsia" w:hAnsiTheme="minorHAnsi" w:cstheme="minorBidi"/>
+          <w:rFonts w:eastAsia="SimSun"/>
           <w:noProof/>
           <w:lang w:eastAsia="da-DK"/>
         </w:rPr>
@@ -1960,7 +1959,7 @@
         </w:r>
         <w:r>
           <w:rPr>
-            <w:rFonts w:asciiTheme="minorHAnsi" w:eastAsiaTheme="minorEastAsia" w:hAnsiTheme="minorHAnsi" w:cstheme="minorBidi"/>
+            <w:rFonts w:eastAsia="SimSun"/>
             <w:noProof/>
             <w:lang w:eastAsia="da-DK"/>
           </w:rPr>
@@ -2025,13 +2024,13 @@
     </w:p>
     <w:p>
       <w:pPr>
-        <w:pStyle w:val="Indholdsfortegnelse1"/>
+        <w:pStyle w:val="TOC1"/>
         <w:tabs>
           <w:tab w:val="left" w:pos="440"/>
           <w:tab w:val="right" w:leader="dot" w:pos="9628"/>
         </w:tabs>
         <w:rPr>
-          <w:rFonts w:asciiTheme="minorHAnsi" w:eastAsiaTheme="minorEastAsia" w:hAnsiTheme="minorHAnsi" w:cstheme="minorBidi"/>
+          <w:rFonts w:eastAsia="SimSun"/>
           <w:noProof/>
           <w:lang w:eastAsia="da-DK"/>
         </w:rPr>
@@ -2046,7 +2045,7 @@
         </w:r>
         <w:r>
           <w:rPr>
-            <w:rFonts w:asciiTheme="minorHAnsi" w:eastAsiaTheme="minorEastAsia" w:hAnsiTheme="minorHAnsi" w:cstheme="minorBidi"/>
+            <w:rFonts w:eastAsia="SimSun"/>
             <w:noProof/>
             <w:lang w:eastAsia="da-DK"/>
           </w:rPr>
@@ -2111,13 +2110,13 @@
     </w:p>
     <w:p>
       <w:pPr>
-        <w:pStyle w:val="Indholdsfortegnelse1"/>
+        <w:pStyle w:val="TOC1"/>
         <w:tabs>
           <w:tab w:val="left" w:pos="440"/>
           <w:tab w:val="right" w:leader="dot" w:pos="9628"/>
         </w:tabs>
         <w:rPr>
-          <w:rFonts w:asciiTheme="minorHAnsi" w:eastAsiaTheme="minorEastAsia" w:hAnsiTheme="minorHAnsi" w:cstheme="minorBidi"/>
+          <w:rFonts w:eastAsia="SimSun"/>
           <w:noProof/>
           <w:lang w:eastAsia="da-DK"/>
         </w:rPr>
@@ -2132,7 +2131,7 @@
         </w:r>
         <w:r>
           <w:rPr>
-            <w:rFonts w:asciiTheme="minorHAnsi" w:eastAsiaTheme="minorEastAsia" w:hAnsiTheme="minorHAnsi" w:cstheme="minorBidi"/>
+            <w:rFonts w:eastAsia="SimSun"/>
             <w:noProof/>
             <w:lang w:eastAsia="da-DK"/>
           </w:rPr>
@@ -2197,13 +2196,13 @@
     </w:p>
     <w:p>
       <w:pPr>
-        <w:pStyle w:val="Indholdsfortegnelse2"/>
+        <w:pStyle w:val="TOC2"/>
         <w:tabs>
           <w:tab w:val="left" w:pos="880"/>
           <w:tab w:val="right" w:leader="dot" w:pos="9628"/>
         </w:tabs>
         <w:rPr>
-          <w:rFonts w:asciiTheme="minorHAnsi" w:eastAsiaTheme="minorEastAsia" w:hAnsiTheme="minorHAnsi" w:cstheme="minorBidi"/>
+          <w:rFonts w:eastAsia="SimSun"/>
           <w:noProof/>
           <w:lang w:eastAsia="da-DK"/>
         </w:rPr>
@@ -2218,7 +2217,7 @@
         </w:r>
         <w:r>
           <w:rPr>
-            <w:rFonts w:asciiTheme="minorHAnsi" w:eastAsiaTheme="minorEastAsia" w:hAnsiTheme="minorHAnsi" w:cstheme="minorBidi"/>
+            <w:rFonts w:eastAsia="SimSun"/>
             <w:noProof/>
             <w:lang w:eastAsia="da-DK"/>
           </w:rPr>
@@ -2640,6 +2639,14 @@
                 <w:lang w:val="en-GB"/>
               </w:rPr>
             </w:pPr>
+            <w:r>
+              <w:rPr>
+                <w:sz w:val="24"/>
+                <w:szCs w:val="24"/>
+                <w:lang w:val="en-GB"/>
+              </w:rPr>
+              <w:t>6/10 2010</w:t>
+            </w:r>
           </w:p>
         </w:tc>
         <w:tc>
@@ -2655,6 +2662,14 @@
                 <w:lang w:val="en-GB"/>
               </w:rPr>
             </w:pPr>
+            <w:r>
+              <w:rPr>
+                <w:sz w:val="24"/>
+                <w:szCs w:val="24"/>
+                <w:lang w:val="en-GB"/>
+              </w:rPr>
+              <w:t>Added Power and no selector descriptor</w:t>
+            </w:r>
           </w:p>
         </w:tc>
         <w:tc>
@@ -2670,6 +2685,14 @@
                 <w:lang w:val="en-GB"/>
               </w:rPr>
             </w:pPr>
+            <w:r>
+              <w:rPr>
+                <w:sz w:val="24"/>
+                <w:szCs w:val="24"/>
+                <w:lang w:val="en-GB"/>
+              </w:rPr>
+              <w:t>LMU</w:t>
+            </w:r>
           </w:p>
         </w:tc>
         <w:tc>
@@ -2685,6 +2708,14 @@
                 <w:lang w:val="en-GB"/>
               </w:rPr>
             </w:pPr>
+            <w:r>
+              <w:rPr>
+                <w:sz w:val="24"/>
+                <w:szCs w:val="24"/>
+                <w:lang w:val="en-GB"/>
+              </w:rPr>
+              <w:t>0.3</w:t>
+            </w:r>
           </w:p>
         </w:tc>
       </w:tr>
@@ -2829,12 +2860,11 @@
     </w:p>
     <w:p>
       <w:pPr>
-        <w:pStyle w:val="Overskrift1"/>
+        <w:pStyle w:val="Heading1"/>
         <w:ind w:left="360"/>
       </w:pPr>
       <w:bookmarkStart w:id="0" w:name="_Toc274167982"/>
       <w:r>
-        <w:lastRenderedPageBreak/>
         <w:t>Scope.</w:t>
       </w:r>
       <w:bookmarkEnd w:id="0"/>
@@ -2863,7 +2893,7 @@
     </w:p>
     <w:p>
       <w:pPr>
-        <w:pStyle w:val="Overskrift2"/>
+        <w:pStyle w:val="Heading2"/>
         <w:ind w:left="720"/>
       </w:pPr>
       <w:bookmarkStart w:id="1" w:name="_Toc274167983"/>
@@ -3008,7 +3038,7 @@
     </w:p>
     <w:p>
       <w:pPr>
-        <w:pStyle w:val="Overskrift2"/>
+        <w:pStyle w:val="Heading2"/>
         <w:ind w:left="720"/>
       </w:pPr>
       <w:bookmarkStart w:id="2" w:name="_Toc274167984"/>
@@ -3076,7 +3106,6 @@
         <w:rPr>
           <w:lang w:val="en-GB"/>
         </w:rPr>
-        <w:lastRenderedPageBreak/>
         <w:pict>
           <v:shapetype id="_x0000_t75" coordsize="21600,21600" o:spt="75" o:preferrelative="t" path="m@4@5l@4@11@9@11@9@5xe" filled="f" stroked="f">
             <v:stroke joinstyle="miter"/>
@@ -3097,7 +3126,7 @@
             <v:path o:extrusionok="f" gradientshapeok="t" o:connecttype="rect"/>
             <o:lock v:ext="edit" aspectratio="t"/>
           </v:shapetype>
-          <v:shape id="_x0000_i1025" type="#_x0000_t75" style="width:465pt;height:388.5pt">
+          <v:shape id="_x0000_i1025" type="#_x0000_t75" style="width:464.25pt;height:388.5pt">
             <v:imagedata r:id="rId8" o:title=""/>
           </v:shape>
         </w:pict>
@@ -3105,7 +3134,7 @@
     </w:p>
     <w:p>
       <w:pPr>
-        <w:pStyle w:val="Billedtekst"/>
+        <w:pStyle w:val="Caption"/>
         <w:ind w:left="1080"/>
         <w:rPr>
           <w:lang w:val="en-GB"/>
@@ -3309,7 +3338,6 @@
           <w:rFonts w:ascii="Arial" w:hAnsi="Arial" w:cs="Arial"/>
           <w:lang w:val="en-GB" w:eastAsia="en-GB"/>
         </w:rPr>
-        <w:lastRenderedPageBreak/>
         <w:t>This paragraph shall briefly state the purpose of the system to which</w:t>
       </w:r>
     </w:p>
@@ -3391,7 +3419,7 @@
     </w:p>
     <w:p>
       <w:pPr>
-        <w:pStyle w:val="Overskrift2"/>
+        <w:pStyle w:val="Heading2"/>
         <w:ind w:left="720"/>
       </w:pPr>
       <w:bookmarkStart w:id="3" w:name="_Toc274167985"/>
@@ -3443,7 +3471,7 @@
     </w:p>
     <w:p>
       <w:pPr>
-        <w:pStyle w:val="Overskrift1"/>
+        <w:pStyle w:val="Heading1"/>
         <w:ind w:left="360"/>
       </w:pPr>
       <w:bookmarkStart w:id="4" w:name="_Toc274167986"/>
@@ -3514,7 +3542,7 @@
     </w:p>
     <w:p>
       <w:pPr>
-        <w:pStyle w:val="Overskrift1"/>
+        <w:pStyle w:val="Heading1"/>
         <w:ind w:left="360"/>
       </w:pPr>
       <w:bookmarkStart w:id="5" w:name="_Toc274167987"/>
@@ -3528,7 +3556,7 @@
     </w:p>
     <w:p>
       <w:pPr>
-        <w:pStyle w:val="Overskrift2"/>
+        <w:pStyle w:val="Heading2"/>
         <w:ind w:left="720"/>
         <w:rPr>
           <w:lang w:eastAsia="en-GB"/>
@@ -3976,7 +4004,7 @@
     </w:p>
     <w:p>
       <w:pPr>
-        <w:pStyle w:val="Overskrift2"/>
+        <w:pStyle w:val="Heading2"/>
         <w:ind w:left="720"/>
         <w:rPr>
           <w:lang w:eastAsia="en-GB"/>
@@ -4090,7 +4118,7 @@
     </w:p>
     <w:p>
       <w:pPr>
-        <w:pStyle w:val="Overskrift2"/>
+        <w:pStyle w:val="Heading2"/>
         <w:ind w:left="720"/>
         <w:rPr>
           <w:lang w:eastAsia="en-GB"/>
@@ -4102,7 +4130,6 @@
         <w:rPr>
           <w:lang w:eastAsia="en-GB"/>
         </w:rPr>
-        <w:lastRenderedPageBreak/>
         <w:t>Mode select</w:t>
       </w:r>
       <w:bookmarkEnd w:id="10"/>
@@ -4190,7 +4217,7 @@
     </w:p>
     <w:p>
       <w:pPr>
-        <w:pStyle w:val="Overskrift2"/>
+        <w:pStyle w:val="Heading2"/>
         <w:ind w:left="720"/>
         <w:rPr>
           <w:lang w:eastAsia="en-GB"/>
@@ -4262,7 +4289,7 @@
     </w:p>
     <w:p>
       <w:pPr>
-        <w:pStyle w:val="Overskrift2"/>
+        <w:pStyle w:val="Heading2"/>
         <w:ind w:left="720"/>
         <w:rPr>
           <w:lang w:eastAsia="en-GB"/>
@@ -4360,7 +4387,7 @@
     </w:p>
     <w:p>
       <w:pPr>
-        <w:pStyle w:val="Overskrift2"/>
+        <w:pStyle w:val="Heading2"/>
         <w:ind w:left="720"/>
         <w:rPr>
           <w:lang w:eastAsia="en-GB"/>
@@ -4431,7 +4458,7 @@
     </w:p>
     <w:p>
       <w:pPr>
-        <w:pStyle w:val="Overskrift2"/>
+        <w:pStyle w:val="Heading2"/>
         <w:ind w:left="720"/>
         <w:rPr>
           <w:lang w:eastAsia="en-GB"/>
@@ -4535,7 +4562,7 @@
     </w:p>
     <w:p>
       <w:pPr>
-        <w:pStyle w:val="Overskrift2"/>
+        <w:pStyle w:val="Heading2"/>
         <w:ind w:left="720"/>
         <w:rPr>
           <w:lang w:eastAsia="en-GB"/>
@@ -4599,9 +4626,147 @@
     </w:p>
     <w:p>
       <w:pPr>
+        <w:pStyle w:val="Heading2"/>
+        <w:ind w:left="720"/>
+        <w:rPr>
+          <w:lang w:eastAsia="en-GB"/>
+        </w:rPr>
+      </w:pPr>
+      <w:r>
+        <w:rPr>
+          <w:lang w:eastAsia="en-GB"/>
+        </w:rPr>
+        <w:t>Power use</w:t>
+      </w:r>
+    </w:p>
+    <w:p>
+      <w:pPr>
+        <w:rPr>
+          <w:lang w:val="en-GB" w:eastAsia="en-GB"/>
+        </w:rPr>
+      </w:pPr>
+      <w:r>
+        <w:rPr>
+          <w:lang w:val="en-GB" w:eastAsia="en-GB"/>
+        </w:rPr>
+        <w:t>UR-20 in the doc ref TBD required dispensing 2 payloads at the same time, but looking on the power use under dispensing payloads shows a use of 349W on the 28Vdc power supply. This can not be delivered by the PCU, it can only deliver 250W. UR-20 was by agreement with Terma at SRR meeting at IHA changed to SR-53 in SRD, which says that the system shall be able to dispense 2 payloads in 40msec. By changing it to this requirement reduce the power use on the 28Vdc to 223W, well below the 250W.</w:t>
+      </w:r>
+    </w:p>
+    <w:p>
+      <w:pPr>
+        <w:pStyle w:val="Heading2"/>
+        <w:ind w:left="720"/>
+        <w:rPr>
+          <w:lang w:eastAsia="en-GB"/>
+        </w:rPr>
+      </w:pPr>
+      <w:r>
+        <w:rPr>
+          <w:lang w:eastAsia="en-GB"/>
+        </w:rPr>
+        <w:t>Magazine selector</w:t>
+      </w:r>
+    </w:p>
+    <w:p>
+      <w:pPr>
+        <w:rPr>
+          <w:lang w:val="en-GB" w:eastAsia="en-GB"/>
+        </w:rPr>
+      </w:pPr>
+      <w:r>
+        <w:rPr>
+          <w:lang w:val="en-GB" w:eastAsia="en-GB"/>
+        </w:rPr>
+        <w:t>Each DSS can control 2 magazines and it is possible to add a control line that could select between the 2 magazines. But there are no requirements on this part of the system, so the system design sketched below show no selector for selecting magazine 1 or 2. The reasons for letting out these selectors are:</w:t>
+      </w:r>
+    </w:p>
+    <w:p>
+      <w:pPr>
+        <w:numPr>
+          <w:ilvl w:val="0"/>
+          <w:numId w:val="3"/>
+        </w:numPr>
+        <w:rPr>
+          <w:lang w:val="en-GB" w:eastAsia="en-GB"/>
+        </w:rPr>
+      </w:pPr>
+      <w:r>
+        <w:rPr>
+          <w:lang w:val="en-GB" w:eastAsia="en-GB"/>
+        </w:rPr>
+        <w:t>No requirements state anything about the ability the select magazine 1 or 2.</w:t>
+      </w:r>
+    </w:p>
+    <w:p>
+      <w:pPr>
+        <w:numPr>
+          <w:ilvl w:val="0"/>
+          <w:numId w:val="3"/>
+        </w:numPr>
+        <w:rPr>
+          <w:lang w:val="en-GB" w:eastAsia="en-GB"/>
+        </w:rPr>
+      </w:pPr>
+      <w:r>
+        <w:rPr>
+          <w:lang w:val="en-GB" w:eastAsia="en-GB"/>
+        </w:rPr>
+        <w:t>No requirements require that only Chaffs or flares shall be dispensed.</w:t>
+      </w:r>
+    </w:p>
+    <w:p>
+      <w:pPr>
+        <w:numPr>
+          <w:ilvl w:val="0"/>
+          <w:numId w:val="3"/>
+        </w:numPr>
+        <w:rPr>
+          <w:lang w:val="en-GB" w:eastAsia="en-GB"/>
+        </w:rPr>
+      </w:pPr>
+      <w:r>
+        <w:rPr>
+          <w:lang w:val="en-GB" w:eastAsia="en-GB"/>
+        </w:rPr>
+        <w:t>Leaving out the selector make it a more simple system with less timing issues.</w:t>
+      </w:r>
+    </w:p>
+    <w:p>
+      <w:pPr>
+        <w:rPr>
+          <w:lang w:val="en-GB" w:eastAsia="en-GB"/>
+        </w:rPr>
+      </w:pPr>
+      <w:r>
+        <w:rPr>
+          <w:lang w:val="en-GB" w:eastAsia="en-GB"/>
+        </w:rPr>
+        <w:t>So when a DSS get the order to dispense it will start with the first payload in magazine 1, then the second one and so on until every payloads in magazine 1 is used. After all payloads in magazine 1 are used then it will dispense the first payload in magazine 2 and so on.</w:t>
+      </w:r>
+    </w:p>
+    <w:p>
+      <w:pPr>
+        <w:rPr>
+          <w:lang w:val="en-GB" w:eastAsia="en-GB"/>
+        </w:rPr>
+      </w:pPr>
+      <w:r>
         <w:rPr>
           <w:lang w:val="en-GB"/>
         </w:rPr>
+        <w:object w:dxaOrig="11310" w:dyaOrig="14696">
+          <v:shape id="_x0000_i1026" type="#_x0000_t75" style="width:480.75pt;height:624.75pt" o:ole="">
+            <v:imagedata r:id="rId9" o:title=""/>
+          </v:shape>
+          <o:OLEObject Type="Embed" ProgID="Visio.Drawing.11" ShapeID="_x0000_i1026" DrawAspect="Content" ObjectID="_1347910776" r:id="rId10"/>
+        </w:object>
+      </w:r>
+    </w:p>
+    <w:p>
+      <w:pPr>
+        <w:rPr>
+          <w:lang w:val="en-GB"/>
+        </w:rPr>
       </w:pPr>
     </w:p>
     <w:p>
@@ -4715,7 +4880,6 @@
           <w:rFonts w:ascii="Arial" w:hAnsi="Arial" w:cs="Arial"/>
           <w:lang w:val="en-GB" w:eastAsia="en-GB"/>
         </w:rPr>
-        <w:lastRenderedPageBreak/>
         <w:t>components, this section shall so state. Design decisions that respond to requirements</w:t>
       </w:r>
     </w:p>
@@ -5120,7 +5284,7 @@
     </w:p>
     <w:p>
       <w:pPr>
-        <w:pStyle w:val="Overskrift1"/>
+        <w:pStyle w:val="Heading1"/>
         <w:ind w:left="360"/>
       </w:pPr>
       <w:bookmarkStart w:id="20" w:name="_Toc274167996"/>
@@ -5324,7 +5488,7 @@
     </w:p>
     <w:p>
       <w:pPr>
-        <w:pStyle w:val="Overskrift2"/>
+        <w:pStyle w:val="Heading2"/>
         <w:ind w:left="720"/>
       </w:pPr>
       <w:bookmarkStart w:id="21" w:name="_Toc274167997"/>
@@ -5637,7 +5801,6 @@
           <w:rFonts w:ascii="Arial" w:hAnsi="Arial" w:cs="Arial"/>
           <w:lang w:val="en-GB" w:eastAsia="en-GB"/>
         </w:rPr>
-        <w:lastRenderedPageBreak/>
         <w:t>e. For each computer system or other aggregate of computer hardware resources identified</w:t>
       </w:r>
     </w:p>
@@ -6156,7 +6319,7 @@
     </w:p>
     <w:p>
       <w:pPr>
-        <w:pStyle w:val="Overskrift2"/>
+        <w:pStyle w:val="Heading2"/>
         <w:ind w:left="720"/>
       </w:pPr>
       <w:bookmarkStart w:id="22" w:name="_Toc274167998"/>
@@ -6322,7 +6485,7 @@
     </w:p>
     <w:p>
       <w:pPr>
-        <w:pStyle w:val="Overskrift2"/>
+        <w:pStyle w:val="Heading2"/>
         <w:ind w:left="720"/>
       </w:pPr>
       <w:bookmarkStart w:id="23" w:name="_Toc274167999"/>
@@ -6488,10 +6651,9 @@
     </w:p>
     <w:p>
       <w:pPr>
-        <w:pStyle w:val="Overskrift3"/>
-      </w:pPr>
-      <w:r>
-        <w:lastRenderedPageBreak/>
+        <w:pStyle w:val="Heading3"/>
+      </w:pPr>
+      <w:r>
         <w:t xml:space="preserve">Interface identification and diagrams. </w:t>
       </w:r>
     </w:p>
@@ -6630,7 +6792,7 @@
     </w:p>
     <w:p>
       <w:pPr>
-        <w:pStyle w:val="Overskrift3"/>
+        <w:pStyle w:val="Heading3"/>
       </w:pPr>
       <w:r>
         <w:t xml:space="preserve">4.3.x (Project-unique identifier of interface). </w:t>
@@ -7420,7 +7582,6 @@
           <w:rFonts w:ascii="Arial" w:hAnsi="Arial" w:cs="Arial"/>
           <w:lang w:val="en-GB" w:eastAsia="en-GB"/>
         </w:rPr>
-        <w:lastRenderedPageBreak/>
         <w:t>4) Visual and auditory characteristics of displays and other outputs (such as colors,</w:t>
       </w:r>
     </w:p>
@@ -7944,7 +8105,7 @@
     </w:p>
     <w:p>
       <w:pPr>
-        <w:pStyle w:val="Overskrift1"/>
+        <w:pStyle w:val="Heading1"/>
         <w:ind w:left="360"/>
       </w:pPr>
       <w:bookmarkStart w:id="24" w:name="_Toc274168000"/>
@@ -8053,7 +8214,7 @@
     </w:p>
     <w:p>
       <w:pPr>
-        <w:pStyle w:val="Overskrift1"/>
+        <w:pStyle w:val="Heading1"/>
         <w:ind w:left="360"/>
       </w:pPr>
       <w:bookmarkStart w:id="25" w:name="_Toc274168001"/>
@@ -8143,7 +8304,7 @@
     </w:p>
     <w:p>
       <w:pPr>
-        <w:pStyle w:val="Overskrift1"/>
+        <w:pStyle w:val="Heading1"/>
         <w:ind w:left="360"/>
       </w:pPr>
       <w:bookmarkStart w:id="26" w:name="_Toc274168002"/>
@@ -8268,7 +8429,7 @@
     </w:p>
     <w:p>
       <w:pPr>
-        <w:pStyle w:val="Overskrift1"/>
+        <w:pStyle w:val="Heading1"/>
         <w:ind w:left="360"/>
       </w:pPr>
       <w:bookmarkStart w:id="27" w:name="_Toc274168003"/>
@@ -8279,7 +8440,7 @@
     </w:p>
     <w:p>
       <w:pPr>
-        <w:pStyle w:val="Overskrift2"/>
+        <w:pStyle w:val="Heading2"/>
         <w:ind w:left="720"/>
       </w:pPr>
       <w:bookmarkStart w:id="28" w:name="_Toc274168004"/>
@@ -8297,7 +8458,7 @@
     </w:p>
     <w:p>
       <w:pPr>
-        <w:pStyle w:val="Overskrift3"/>
+        <w:pStyle w:val="Heading3"/>
       </w:pPr>
       <w:r>
         <w:t>Niv 3</w:t>
@@ -8312,7 +8473,7 @@
     </w:p>
     <w:p>
       <w:pPr>
-        <w:pStyle w:val="Overskrift4"/>
+        <w:pStyle w:val="Heading4"/>
         <w:ind w:left="1080"/>
       </w:pPr>
       <w:r>
@@ -8334,7 +8495,7 @@
       </w:pPr>
     </w:p>
     <w:sectPr>
-      <w:footerReference w:type="default" r:id="rId9"/>
+      <w:footerReference w:type="default" r:id="rId11"/>
       <w:pgSz w:w="11906" w:h="16838"/>
       <w:pgMar w:top="1438" w:right="1134" w:bottom="1701" w:left="1134" w:header="708" w:footer="44" w:gutter="0"/>
       <w:cols w:space="708"/>
@@ -8373,7 +8534,7 @@
 <w:ftr xmlns:ve="http://schemas.openxmlformats.org/markup-compatibility/2006" xmlns:o="urn:schemas-microsoft-com:office:office" xmlns:r="http://schemas.openxmlformats.org/officeDocument/2006/relationships" xmlns:m="http://schemas.openxmlformats.org/officeDocument/2006/math" xmlns:v="urn:schemas-microsoft-com:vml" xmlns:wp="http://schemas.openxmlformats.org/drawingml/2006/wordprocessingDrawing" xmlns:w10="urn:schemas-microsoft-com:office:word" xmlns:w="http://schemas.openxmlformats.org/wordprocessingml/2006/main" xmlns:wne="http://schemas.microsoft.com/office/word/2006/wordml">
   <w:p>
     <w:pPr>
-      <w:pStyle w:val="Sidefod"/>
+      <w:pStyle w:val="Footer"/>
     </w:pPr>
     <w:fldSimple w:instr=" DOCPROPERTY  &quot;Document number&quot;  \* MERGEFORMAT ">
       <w:r>
@@ -8385,7 +8546,7 @@
     </w:r>
     <w:r>
       <w:tab/>
-      <w:t>Version 0.1</w:t>
+      <w:t>Version 0.3</w:t>
     </w:r>
   </w:p>
 </w:ftr>
@@ -8395,7 +8556,7 @@
 <w:ftr xmlns:ve="http://schemas.openxmlformats.org/markup-compatibility/2006" xmlns:o="urn:schemas-microsoft-com:office:office" xmlns:r="http://schemas.openxmlformats.org/officeDocument/2006/relationships" xmlns:m="http://schemas.openxmlformats.org/officeDocument/2006/math" xmlns:v="urn:schemas-microsoft-com:vml" xmlns:wp="http://schemas.openxmlformats.org/drawingml/2006/wordprocessingDrawing" xmlns:w10="urn:schemas-microsoft-com:office:word" xmlns:w="http://schemas.openxmlformats.org/wordprocessingml/2006/main" xmlns:wne="http://schemas.microsoft.com/office/word/2006/wordml">
   <w:p>
     <w:pPr>
-      <w:pStyle w:val="Sidefod"/>
+      <w:pStyle w:val="Footer"/>
     </w:pPr>
     <w:r>
       <w:rPr>
@@ -8403,13 +8564,13 @@
         <w:lang w:eastAsia="zh-CN"/>
       </w:rPr>
       <w:pict>
-        <v:line id="_x0000_s2049" style="position:absolute;flip:y;z-index:1" from="0,19.55pt" to="486pt,19.55pt"/>
+        <v:line id="_x0000_s2049" style="position:absolute;flip:y;z-index:251660288" from="0,19.55pt" to="486pt,19.55pt"/>
       </w:pict>
     </w:r>
   </w:p>
   <w:p>
     <w:pPr>
-      <w:pStyle w:val="Sidefod"/>
+      <w:pStyle w:val="Footer"/>
       <w:rPr>
         <w:lang w:val="en-GB"/>
       </w:rPr>
@@ -8455,7 +8616,7 @@
       <w:rPr>
         <w:lang w:val="en-GB"/>
       </w:rPr>
-      <w:t>Version 0.1</w:t>
+      <w:t>Version 0.3</w:t>
     </w:r>
     <w:r>
       <w:rPr>
@@ -8471,79 +8632,79 @@
     </w:r>
     <w:r>
       <w:rPr>
-        <w:rStyle w:val="Sidetal"/>
+        <w:rStyle w:val="PageNumber"/>
         <w:lang w:val="en-GB"/>
       </w:rPr>
       <w:fldChar w:fldCharType="begin"/>
     </w:r>
     <w:r>
       <w:rPr>
-        <w:rStyle w:val="Sidetal"/>
+        <w:rStyle w:val="PageNumber"/>
         <w:lang w:val="en-GB"/>
       </w:rPr>
       <w:instrText xml:space="preserve"> PAGE </w:instrText>
     </w:r>
     <w:r>
       <w:rPr>
-        <w:rStyle w:val="Sidetal"/>
+        <w:rStyle w:val="PageNumber"/>
         <w:lang w:val="en-GB"/>
       </w:rPr>
       <w:fldChar w:fldCharType="separate"/>
     </w:r>
     <w:r>
       <w:rPr>
-        <w:rStyle w:val="Sidetal"/>
+        <w:rStyle w:val="PageNumber"/>
         <w:noProof/>
         <w:lang w:val="en-GB"/>
       </w:rPr>
-      <w:t>2</w:t>
+      <w:t>3</w:t>
     </w:r>
     <w:r>
       <w:rPr>
-        <w:rStyle w:val="Sidetal"/>
+        <w:rStyle w:val="PageNumber"/>
         <w:lang w:val="en-GB"/>
       </w:rPr>
       <w:fldChar w:fldCharType="end"/>
     </w:r>
     <w:r>
       <w:rPr>
-        <w:rStyle w:val="Sidetal"/>
+        <w:rStyle w:val="PageNumber"/>
         <w:lang w:val="en-GB"/>
       </w:rPr>
       <w:t xml:space="preserve"> of </w:t>
     </w:r>
     <w:r>
       <w:rPr>
-        <w:rStyle w:val="Sidetal"/>
+        <w:rStyle w:val="PageNumber"/>
         <w:lang w:val="en-GB"/>
       </w:rPr>
       <w:fldChar w:fldCharType="begin"/>
     </w:r>
     <w:r>
       <w:rPr>
-        <w:rStyle w:val="Sidetal"/>
+        <w:rStyle w:val="PageNumber"/>
         <w:lang w:val="en-GB"/>
       </w:rPr>
       <w:instrText xml:space="preserve"> NUMPAGES </w:instrText>
     </w:r>
     <w:r>
       <w:rPr>
-        <w:rStyle w:val="Sidetal"/>
+        <w:rStyle w:val="PageNumber"/>
         <w:lang w:val="en-GB"/>
       </w:rPr>
       <w:fldChar w:fldCharType="separate"/>
     </w:r>
     <w:r>
       <w:rPr>
-        <w:rStyle w:val="Sidetal"/>
+        <w:rStyle w:val="PageNumber"/>
         <w:noProof/>
         <w:lang w:val="en-GB"/>
       </w:rPr>
-      <w:t>11</w:t>
+      <w:t>13</w:t>
     </w:r>
     <w:r>
       <w:rPr>
-        <w:rStyle w:val="Sidetal"/>
+        <w:rStyle w:val="PageNumber"/>
         <w:lang w:val="en-GB"/>
       </w:rPr>
       <w:fldChar w:fldCharType="end"/>
@@ -8551,7 +8712,7 @@
   </w:p>
   <w:p>
     <w:pPr>
-      <w:pStyle w:val="Sidefod"/>
+      <w:pStyle w:val="Footer"/>
       <w:rPr>
         <w:lang w:val="en-GB"/>
       </w:rPr>
@@ -8934,7 +9095,7 @@
     <w:lvl w:ilvl="0">
       <w:start w:val="1"/>
       <w:numFmt w:val="decimal"/>
-      <w:pStyle w:val="Overskrift1"/>
+      <w:pStyle w:val="Heading1"/>
       <w:lvlText w:val="%1."/>
       <w:lvlJc w:val="left"/>
       <w:pPr>
@@ -8947,7 +9108,7 @@
     <w:lvl w:ilvl="1">
       <w:start w:val="1"/>
       <w:numFmt w:val="decimal"/>
-      <w:pStyle w:val="Overskrift2"/>
+      <w:pStyle w:val="Heading2"/>
       <w:isLgl/>
       <w:lvlText w:val="%1.%2"/>
       <w:lvlJc w:val="left"/>
@@ -8961,7 +9122,7 @@
     <w:lvl w:ilvl="2">
       <w:start w:val="1"/>
       <w:numFmt w:val="decimal"/>
-      <w:pStyle w:val="Overskrift3"/>
+      <w:pStyle w:val="Heading3"/>
       <w:isLgl/>
       <w:lvlText w:val="%1.%2.%3"/>
       <w:lvlJc w:val="left"/>
@@ -8975,7 +9136,7 @@
     <w:lvl w:ilvl="3">
       <w:start w:val="1"/>
       <w:numFmt w:val="decimal"/>
-      <w:pStyle w:val="Overskrift4"/>
+      <w:pStyle w:val="Heading4"/>
       <w:isLgl/>
       <w:lvlText w:val="%1.%2.%3.%4"/>
       <w:lvlJc w:val="left"/>
@@ -9893,24 +10054,26 @@
     <w:rPrDefault>
       <w:rPr>
         <w:rFonts w:ascii="Calibri" w:eastAsia="Calibri" w:hAnsi="Calibri" w:cs="Times New Roman"/>
-        <w:lang w:val="da-DK" w:eastAsia="da-DK" w:bidi="ar-SA"/>
+        <w:sz w:val="22"/>
+        <w:szCs w:val="22"/>
+        <w:lang w:val="da-DK" w:eastAsia="zh-CN" w:bidi="ar-SA"/>
       </w:rPr>
     </w:rPrDefault>
     <w:pPrDefault/>
   </w:docDefaults>
   <w:latentStyles w:defLockedState="0" w:defUIPriority="99" w:defSemiHidden="1" w:defUnhideWhenUsed="1" w:defQFormat="0" w:count="267">
     <w:lsdException w:name="Normal" w:locked="1" w:semiHidden="0" w:uiPriority="0" w:unhideWhenUsed="0" w:qFormat="1"/>
-    <w:lsdException w:name="heading 1" w:locked="1" w:semiHidden="0" w:unhideWhenUsed="0" w:qFormat="1"/>
-    <w:lsdException w:name="heading 2" w:locked="1" w:semiHidden="0" w:unhideWhenUsed="0" w:qFormat="1"/>
-    <w:lsdException w:name="heading 3" w:locked="1" w:semiHidden="0" w:unhideWhenUsed="0" w:qFormat="1"/>
-    <w:lsdException w:name="heading 4" w:locked="1" w:semiHidden="0" w:unhideWhenUsed="0" w:qFormat="1"/>
+    <w:lsdException w:name="heading 1" w:locked="1" w:semiHidden="0" w:uiPriority="0" w:unhideWhenUsed="0" w:qFormat="1"/>
+    <w:lsdException w:name="heading 2" w:locked="1" w:semiHidden="0" w:uiPriority="0" w:unhideWhenUsed="0" w:qFormat="1"/>
+    <w:lsdException w:name="heading 3" w:locked="1" w:semiHidden="0" w:uiPriority="0" w:unhideWhenUsed="0" w:qFormat="1"/>
+    <w:lsdException w:name="heading 4" w:locked="1" w:semiHidden="0" w:uiPriority="0" w:unhideWhenUsed="0" w:qFormat="1"/>
     <w:lsdException w:name="heading 5" w:locked="1" w:uiPriority="0" w:qFormat="1"/>
     <w:lsdException w:name="heading 6" w:locked="1" w:uiPriority="0" w:qFormat="1"/>
     <w:lsdException w:name="heading 7" w:locked="1" w:uiPriority="0" w:qFormat="1"/>
     <w:lsdException w:name="heading 8" w:locked="1" w:uiPriority="0" w:qFormat="1"/>
     <w:lsdException w:name="heading 9" w:locked="1" w:uiPriority="0" w:qFormat="1"/>
-    <w:lsdException w:name="toc 1" w:locked="1" w:semiHidden="0" w:uiPriority="39" w:unhideWhenUsed="0"/>
-    <w:lsdException w:name="toc 2" w:locked="1" w:semiHidden="0" w:uiPriority="39" w:unhideWhenUsed="0"/>
+    <w:lsdException w:name="toc 1" w:locked="1" w:semiHidden="0" w:uiPriority="0" w:unhideWhenUsed="0"/>
+    <w:lsdException w:name="toc 2" w:locked="1" w:semiHidden="0" w:uiPriority="0" w:unhideWhenUsed="0"/>
     <w:lsdException w:name="toc 3" w:locked="1" w:semiHidden="0" w:uiPriority="0" w:unhideWhenUsed="0"/>
     <w:lsdException w:name="toc 4" w:locked="1" w:semiHidden="0" w:uiPriority="0" w:unhideWhenUsed="0"/>
     <w:lsdException w:name="toc 5" w:locked="1" w:semiHidden="0" w:uiPriority="0" w:unhideWhenUsed="0"/>
@@ -10045,16 +10208,14 @@
       <w:spacing w:after="200" w:line="276" w:lineRule="auto"/>
     </w:pPr>
     <w:rPr>
-      <w:sz w:val="22"/>
-      <w:szCs w:val="22"/>
       <w:lang w:eastAsia="en-US"/>
     </w:rPr>
   </w:style>
-  <w:style w:type="paragraph" w:styleId="Overskrift1">
+  <w:style w:type="paragraph" w:styleId="Heading1">
     <w:name w:val="heading 1"/>
     <w:basedOn w:val="Normal"/>
     <w:next w:val="Normal"/>
-    <w:link w:val="Overskrift1Tegn"/>
+    <w:link w:val="Heading1Char"/>
     <w:uiPriority w:val="99"/>
     <w:qFormat/>
     <w:rsid w:val="001B710D"/>
@@ -10076,11 +10237,11 @@
       <w:lang w:val="en-GB"/>
     </w:rPr>
   </w:style>
-  <w:style w:type="paragraph" w:styleId="Overskrift2">
+  <w:style w:type="paragraph" w:styleId="Heading2">
     <w:name w:val="heading 2"/>
-    <w:basedOn w:val="Overskrift1"/>
+    <w:basedOn w:val="Heading1"/>
     <w:next w:val="Normal"/>
-    <w:link w:val="Overskrift2Tegn"/>
+    <w:link w:val="Heading2Char"/>
     <w:autoRedefine/>
     <w:uiPriority w:val="99"/>
     <w:qFormat/>
@@ -10092,11 +10253,11 @@
       <w:outlineLvl w:val="1"/>
     </w:pPr>
   </w:style>
-  <w:style w:type="paragraph" w:styleId="Overskrift3">
+  <w:style w:type="paragraph" w:styleId="Heading3">
     <w:name w:val="heading 3"/>
-    <w:basedOn w:val="Overskrift4"/>
+    <w:basedOn w:val="Heading4"/>
     <w:next w:val="Normal"/>
-    <w:link w:val="Overskrift3Tegn"/>
+    <w:link w:val="Heading3Char"/>
     <w:autoRedefine/>
     <w:uiPriority w:val="99"/>
     <w:qFormat/>
@@ -10110,11 +10271,11 @@
       <w:outlineLvl w:val="2"/>
     </w:pPr>
   </w:style>
-  <w:style w:type="paragraph" w:styleId="Overskrift4">
+  <w:style w:type="paragraph" w:styleId="Heading4">
     <w:name w:val="heading 4"/>
     <w:basedOn w:val="Normal"/>
     <w:next w:val="Normal"/>
-    <w:link w:val="Overskrift4Tegn"/>
+    <w:link w:val="Heading4Char"/>
     <w:uiPriority w:val="99"/>
     <w:qFormat/>
     <w:locked/>
@@ -10137,13 +10298,12 @@
       <w:lang w:val="en-GB"/>
     </w:rPr>
   </w:style>
-  <w:style w:type="character" w:default="1" w:styleId="Standardskrifttypeiafsnit">
+  <w:style w:type="character" w:default="1" w:styleId="DefaultParagraphFont">
     <w:name w:val="Default Paragraph Font"/>
-    <w:uiPriority w:val="1"/>
+    <w:uiPriority w:val="99"/>
     <w:semiHidden/>
-    <w:unhideWhenUsed/>
   </w:style>
-  <w:style w:type="table" w:default="1" w:styleId="Tabel-Normal">
+  <w:style w:type="table" w:default="1" w:styleId="TableNormal">
     <w:name w:val="Normal Table"/>
     <w:uiPriority w:val="99"/>
     <w:semiHidden/>
@@ -10159,16 +10319,16 @@
       </w:tblCellMar>
     </w:tblPr>
   </w:style>
-  <w:style w:type="numbering" w:default="1" w:styleId="Ingenoversigt">
+  <w:style w:type="numbering" w:default="1" w:styleId="NoList">
     <w:name w:val="No List"/>
     <w:uiPriority w:val="99"/>
     <w:semiHidden/>
     <w:unhideWhenUsed/>
   </w:style>
-  <w:style w:type="character" w:customStyle="1" w:styleId="Overskrift1Tegn">
-    <w:name w:val="Overskrift 1 Tegn"/>
-    <w:basedOn w:val="Standardskrifttypeiafsnit"/>
-    <w:link w:val="Overskrift1"/>
+  <w:style w:type="character" w:customStyle="1" w:styleId="Heading1Char">
+    <w:name w:val="Heading 1 Char"/>
+    <w:basedOn w:val="DefaultParagraphFont"/>
+    <w:link w:val="Heading1"/>
     <w:uiPriority w:val="99"/>
     <w:locked/>
     <w:rsid w:val="001B710D"/>
@@ -10181,10 +10341,10 @@
       <w:lang w:val="en-GB" w:eastAsia="en-US" w:bidi="ar-SA"/>
     </w:rPr>
   </w:style>
-  <w:style w:type="character" w:customStyle="1" w:styleId="Overskrift2Tegn">
-    <w:name w:val="Overskrift 2 Tegn"/>
-    <w:basedOn w:val="Standardskrifttypeiafsnit"/>
-    <w:link w:val="Overskrift2"/>
+  <w:style w:type="character" w:customStyle="1" w:styleId="Heading2Char">
+    <w:name w:val="Heading 2 Char"/>
+    <w:basedOn w:val="DefaultParagraphFont"/>
+    <w:link w:val="Heading2"/>
     <w:uiPriority w:val="99"/>
     <w:locked/>
     <w:rsid w:val="003C6876"/>
@@ -10197,10 +10357,10 @@
       <w:lang w:val="en-GB" w:eastAsia="en-US" w:bidi="ar-SA"/>
     </w:rPr>
   </w:style>
-  <w:style w:type="character" w:customStyle="1" w:styleId="Overskrift3Tegn">
-    <w:name w:val="Overskrift 3 Tegn"/>
-    <w:basedOn w:val="Standardskrifttypeiafsnit"/>
-    <w:link w:val="Overskrift3"/>
+  <w:style w:type="character" w:customStyle="1" w:styleId="Heading3Char">
+    <w:name w:val="Heading 3 Char"/>
+    <w:basedOn w:val="DefaultParagraphFont"/>
+    <w:link w:val="Heading3"/>
     <w:uiPriority w:val="99"/>
     <w:locked/>
     <w:rsid w:val="00AA15FC"/>
@@ -10213,10 +10373,10 @@
       <w:lang w:val="en-GB" w:eastAsia="en-US" w:bidi="ar-SA"/>
     </w:rPr>
   </w:style>
-  <w:style w:type="character" w:customStyle="1" w:styleId="Overskrift4Tegn">
-    <w:name w:val="Overskrift 4 Tegn"/>
-    <w:basedOn w:val="Standardskrifttypeiafsnit"/>
-    <w:link w:val="Overskrift4"/>
+  <w:style w:type="character" w:customStyle="1" w:styleId="Heading4Char">
+    <w:name w:val="Heading 4 Char"/>
+    <w:basedOn w:val="DefaultParagraphFont"/>
+    <w:link w:val="Heading4"/>
     <w:uiPriority w:val="99"/>
     <w:semiHidden/>
     <w:locked/>
@@ -10230,11 +10390,11 @@
       <w:lang w:val="en-GB" w:eastAsia="en-US" w:bidi="ar-SA"/>
     </w:rPr>
   </w:style>
-  <w:style w:type="paragraph" w:styleId="Titel">
+  <w:style w:type="paragraph" w:styleId="Title">
     <w:name w:val="Title"/>
     <w:basedOn w:val="Normal"/>
     <w:next w:val="Normal"/>
-    <w:link w:val="TitelTegn"/>
+    <w:link w:val="TitleChar"/>
     <w:uiPriority w:val="99"/>
     <w:qFormat/>
     <w:rsid w:val="00B24DF7"/>
@@ -10254,10 +10414,10 @@
       <w:szCs w:val="52"/>
     </w:rPr>
   </w:style>
-  <w:style w:type="character" w:customStyle="1" w:styleId="TitelTegn">
-    <w:name w:val="Titel Tegn"/>
-    <w:basedOn w:val="Standardskrifttypeiafsnit"/>
-    <w:link w:val="Titel"/>
+  <w:style w:type="character" w:customStyle="1" w:styleId="TitleChar">
+    <w:name w:val="Title Char"/>
+    <w:basedOn w:val="DefaultParagraphFont"/>
+    <w:link w:val="Title"/>
     <w:uiPriority w:val="99"/>
     <w:locked/>
     <w:rsid w:val="00B24DF7"/>
@@ -10270,11 +10430,15 @@
       <w:szCs w:val="52"/>
     </w:rPr>
   </w:style>
-  <w:style w:type="table" w:styleId="Tabel-Gitter">
+  <w:style w:type="table" w:styleId="TableGrid">
     <w:name w:val="Table Grid"/>
-    <w:basedOn w:val="Tabel-Normal"/>
+    <w:basedOn w:val="TableNormal"/>
     <w:uiPriority w:val="99"/>
     <w:rsid w:val="00560622"/>
+    <w:rPr>
+      <w:sz w:val="20"/>
+      <w:szCs w:val="20"/>
+    </w:rPr>
     <w:tblPr>
       <w:tblInd w:w="0" w:type="dxa"/>
       <w:tblBorders>
@@ -10293,9 +10457,9 @@
       </w:tblCellMar>
     </w:tblPr>
   </w:style>
-  <w:style w:type="paragraph" w:styleId="Overskrift">
+  <w:style w:type="paragraph" w:styleId="TOCHeading">
     <w:name w:val="TOC Heading"/>
-    <w:basedOn w:val="Overskrift1"/>
+    <w:basedOn w:val="Heading1"/>
     <w:next w:val="Normal"/>
     <w:uiPriority w:val="99"/>
     <w:qFormat/>
@@ -10310,7 +10474,7 @@
       <w:color w:val="365F91"/>
     </w:rPr>
   </w:style>
-  <w:style w:type="paragraph" w:styleId="Indeks1">
+  <w:style w:type="paragraph" w:styleId="Index1">
     <w:name w:val="index 1"/>
     <w:basedOn w:val="Normal"/>
     <w:next w:val="Normal"/>
@@ -10323,23 +10487,23 @@
       <w:ind w:left="220" w:hanging="220"/>
     </w:pPr>
   </w:style>
-  <w:style w:type="paragraph" w:styleId="Indholdsfortegnelse1">
+  <w:style w:type="paragraph" w:styleId="TOC1">
     <w:name w:val="toc 1"/>
     <w:basedOn w:val="Normal"/>
     <w:next w:val="Normal"/>
     <w:autoRedefine/>
-    <w:uiPriority w:val="39"/>
+    <w:uiPriority w:val="99"/>
     <w:rsid w:val="00136E9F"/>
     <w:pPr>
       <w:spacing w:after="100"/>
     </w:pPr>
   </w:style>
-  <w:style w:type="paragraph" w:styleId="Indholdsfortegnelse2">
+  <w:style w:type="paragraph" w:styleId="TOC2">
     <w:name w:val="toc 2"/>
     <w:basedOn w:val="Normal"/>
     <w:next w:val="Normal"/>
     <w:autoRedefine/>
-    <w:uiPriority w:val="39"/>
+    <w:uiPriority w:val="99"/>
     <w:rsid w:val="00136E9F"/>
     <w:pPr>
       <w:spacing w:after="100"/>
@@ -10348,7 +10512,7 @@
   </w:style>
   <w:style w:type="character" w:styleId="Hyperlink">
     <w:name w:val="Hyperlink"/>
-    <w:basedOn w:val="Standardskrifttypeiafsnit"/>
+    <w:basedOn w:val="DefaultParagraphFont"/>
     <w:uiPriority w:val="99"/>
     <w:rsid w:val="00136E9F"/>
     <w:rPr>
@@ -10357,10 +10521,10 @@
       <w:u w:val="single"/>
     </w:rPr>
   </w:style>
-  <w:style w:type="paragraph" w:styleId="Markeringsbobletekst">
+  <w:style w:type="paragraph" w:styleId="BalloonText">
     <w:name w:val="Balloon Text"/>
     <w:basedOn w:val="Normal"/>
-    <w:link w:val="MarkeringsbobletekstTegn"/>
+    <w:link w:val="BalloonTextChar"/>
     <w:uiPriority w:val="99"/>
     <w:semiHidden/>
     <w:rsid w:val="00136E9F"/>
@@ -10373,10 +10537,10 @@
       <w:szCs w:val="16"/>
     </w:rPr>
   </w:style>
-  <w:style w:type="character" w:customStyle="1" w:styleId="MarkeringsbobletekstTegn">
-    <w:name w:val="Markeringsbobletekst Tegn"/>
-    <w:basedOn w:val="Standardskrifttypeiafsnit"/>
-    <w:link w:val="Markeringsbobletekst"/>
+  <w:style w:type="character" w:customStyle="1" w:styleId="BalloonTextChar">
+    <w:name w:val="Balloon Text Char"/>
+    <w:basedOn w:val="DefaultParagraphFont"/>
+    <w:link w:val="BalloonText"/>
     <w:uiPriority w:val="99"/>
     <w:semiHidden/>
     <w:locked/>
@@ -10387,7 +10551,7 @@
       <w:szCs w:val="16"/>
     </w:rPr>
   </w:style>
-  <w:style w:type="paragraph" w:styleId="Indholdsfortegnelse3">
+  <w:style w:type="paragraph" w:styleId="TOC3">
     <w:name w:val="toc 3"/>
     <w:basedOn w:val="Normal"/>
     <w:next w:val="Normal"/>
@@ -10402,7 +10566,7 @@
       <w:rFonts w:eastAsia="SimSun"/>
     </w:rPr>
   </w:style>
-  <w:style w:type="paragraph" w:styleId="Listeafsnit">
+  <w:style w:type="paragraph" w:styleId="ListParagraph">
     <w:name w:val="List Paragraph"/>
     <w:basedOn w:val="Normal"/>
     <w:uiPriority w:val="99"/>
@@ -10413,10 +10577,10 @@
       <w:contextualSpacing/>
     </w:pPr>
   </w:style>
-  <w:style w:type="paragraph" w:styleId="Sidehoved">
+  <w:style w:type="paragraph" w:styleId="Header">
     <w:name w:val="header"/>
     <w:basedOn w:val="Normal"/>
-    <w:link w:val="SidehovedTegn"/>
+    <w:link w:val="HeaderChar"/>
     <w:uiPriority w:val="99"/>
     <w:semiHidden/>
     <w:rsid w:val="00544BA1"/>
@@ -10427,10 +10591,10 @@
       </w:tabs>
     </w:pPr>
   </w:style>
-  <w:style w:type="character" w:customStyle="1" w:styleId="SidehovedTegn">
-    <w:name w:val="Sidehoved Tegn"/>
-    <w:basedOn w:val="Standardskrifttypeiafsnit"/>
-    <w:link w:val="Sidehoved"/>
+  <w:style w:type="character" w:customStyle="1" w:styleId="HeaderChar">
+    <w:name w:val="Header Char"/>
+    <w:basedOn w:val="DefaultParagraphFont"/>
+    <w:link w:val="Header"/>
     <w:uiPriority w:val="99"/>
     <w:semiHidden/>
     <w:locked/>
@@ -10442,10 +10606,10 @@
       <w:lang w:eastAsia="en-US"/>
     </w:rPr>
   </w:style>
-  <w:style w:type="paragraph" w:styleId="Sidefod">
+  <w:style w:type="paragraph" w:styleId="Footer">
     <w:name w:val="footer"/>
     <w:basedOn w:val="Normal"/>
-    <w:link w:val="SidefodTegn"/>
+    <w:link w:val="FooterChar"/>
     <w:uiPriority w:val="99"/>
     <w:rsid w:val="00544BA1"/>
     <w:pPr>
@@ -10455,10 +10619,10 @@
       </w:tabs>
     </w:pPr>
   </w:style>
-  <w:style w:type="character" w:customStyle="1" w:styleId="SidefodTegn">
-    <w:name w:val="Sidefod Tegn"/>
-    <w:basedOn w:val="Standardskrifttypeiafsnit"/>
-    <w:link w:val="Sidefod"/>
+  <w:style w:type="character" w:customStyle="1" w:styleId="FooterChar">
+    <w:name w:val="Footer Char"/>
+    <w:basedOn w:val="DefaultParagraphFont"/>
+    <w:link w:val="Footer"/>
     <w:uiPriority w:val="99"/>
     <w:locked/>
     <w:rsid w:val="00544BA1"/>
@@ -10469,7 +10633,7 @@
       <w:lang w:eastAsia="en-US"/>
     </w:rPr>
   </w:style>
-  <w:style w:type="paragraph" w:styleId="Billedtekst">
+  <w:style w:type="paragraph" w:styleId="Caption">
     <w:name w:val="caption"/>
     <w:basedOn w:val="Normal"/>
     <w:next w:val="Normal"/>
@@ -10484,9 +10648,9 @@
       <w:szCs w:val="20"/>
     </w:rPr>
   </w:style>
-  <w:style w:type="character" w:styleId="Sidetal">
+  <w:style w:type="character" w:styleId="PageNumber">
     <w:name w:val="page number"/>
-    <w:basedOn w:val="Standardskrifttypeiafsnit"/>
+    <w:basedOn w:val="DefaultParagraphFont"/>
     <w:uiPriority w:val="99"/>
     <w:rsid w:val="00F25EA2"/>
     <w:rPr>

</xml_diff>

<commit_message>
Added security, safety and changed power paragraph
</commit_message>
<xml_diff>
--- a/SystemDesign/SSDD Self Protect Suite DocID 0102.docx
+++ b/SystemDesign/SSDD Self Protect Suite DocID 0102.docx
@@ -3126,7 +3126,7 @@
             <v:path o:extrusionok="f" gradientshapeok="t" o:connecttype="rect"/>
             <o:lock v:ext="edit" aspectratio="t"/>
           </v:shapetype>
-          <v:shape id="_x0000_i1025" type="#_x0000_t75" style="width:464.25pt;height:388.5pt">
+          <v:shape id="_x0000_i1025" type="#_x0000_t75" style="width:463.5pt;height:388.5pt">
             <v:imagedata r:id="rId8" o:title=""/>
           </v:shape>
         </w:pict>
@@ -4636,20 +4636,2742 @@
         <w:rPr>
           <w:lang w:eastAsia="en-GB"/>
         </w:rPr>
-        <w:t>Power use</w:t>
-      </w:r>
-    </w:p>
-    <w:p>
-      <w:pPr>
-        <w:rPr>
-          <w:lang w:val="en-GB" w:eastAsia="en-GB"/>
-        </w:rPr>
-      </w:pPr>
-      <w:r>
-        <w:rPr>
-          <w:lang w:val="en-GB" w:eastAsia="en-GB"/>
-        </w:rPr>
-        <w:t>UR-20 in the doc ref TBD required dispensing 2 payloads at the same time, but looking on the power use under dispensing payloads shows a use of 349W on the 28Vdc power supply. This can not be delivered by the PCU, it can only deliver 250W. UR-20 was by agreement with Terma at SRR meeting at IHA changed to SR-53 in SRD, which says that the system shall be able to dispense 2 payloads in 40msec. By changing it to this requirement reduce the power use on the 28Vdc to 223W, well below the 250W.</w:t>
+        <w:t>Power consumption 28Vdc in pod</w:t>
+      </w:r>
+    </w:p>
+    <w:p>
+      <w:pPr>
+        <w:rPr>
+          <w:lang w:val="en-GB" w:eastAsia="en-GB"/>
+        </w:rPr>
+      </w:pPr>
+      <w:r>
+        <w:rPr>
+          <w:lang w:val="en-GB" w:eastAsia="en-GB"/>
+        </w:rPr>
+        <w:t>The PCU used to convert from 115Vac to 28Vdc in the pod can as maximum deliver 250W. At the same time UR-20 in the doc ref TBD required dispensing 2 payloads at the same time, but looking on the power analyse:</w:t>
+      </w:r>
+    </w:p>
+    <w:p>
+      <w:pPr>
+        <w:rPr>
+          <w:rFonts w:ascii="Myriad Pro" w:hAnsi="Myriad Pro"/>
+          <w:sz w:val="20"/>
+          <w:szCs w:val="20"/>
+          <w:lang w:val="en-GB" w:eastAsia="en-GB"/>
+        </w:rPr>
+      </w:pPr>
+      <w:r>
+        <w:rPr>
+          <w:rFonts w:ascii="Myriad Pro" w:hAnsi="Myriad Pro"/>
+          <w:sz w:val="20"/>
+          <w:szCs w:val="20"/>
+          <w:lang w:val="en-GB" w:eastAsia="en-GB"/>
+        </w:rPr>
+        <w:t>D</w:t>
+      </w:r>
+      <w:r>
+        <w:rPr>
+          <w:rFonts w:ascii="Myriad Pro" w:hAnsi="Myriad Pro"/>
+          <w:sz w:val="20"/>
+          <w:szCs w:val="20"/>
+          <w:lang w:val="en-GB" w:eastAsia="en-GB"/>
+        </w:rPr>
+        <w:t xml:space="preserve">ispensing 2 </w:t>
+      </w:r>
+      <w:r>
+        <w:rPr>
+          <w:rFonts w:ascii="Myriad Pro" w:hAnsi="Myriad Pro"/>
+          <w:sz w:val="20"/>
+          <w:szCs w:val="20"/>
+          <w:lang w:val="en-GB" w:eastAsia="en-GB"/>
+        </w:rPr>
+        <w:t xml:space="preserve">payloads </w:t>
+      </w:r>
+      <w:r>
+        <w:rPr>
+          <w:rFonts w:ascii="Myriad Pro" w:hAnsi="Myriad Pro"/>
+          <w:sz w:val="20"/>
+          <w:szCs w:val="20"/>
+          <w:lang w:val="en-GB" w:eastAsia="en-GB"/>
+        </w:rPr>
+        <w:t xml:space="preserve">at the </w:t>
+      </w:r>
+      <w:r>
+        <w:rPr>
+          <w:rFonts w:ascii="Myriad Pro" w:hAnsi="Myriad Pro"/>
+          <w:sz w:val="20"/>
+          <w:szCs w:val="20"/>
+          <w:lang w:val="en-GB" w:eastAsia="en-GB"/>
+        </w:rPr>
+        <w:t>s</w:t>
+      </w:r>
+      <w:r>
+        <w:rPr>
+          <w:rFonts w:ascii="Myriad Pro" w:hAnsi="Myriad Pro"/>
+          <w:sz w:val="20"/>
+          <w:szCs w:val="20"/>
+          <w:lang w:val="en-GB" w:eastAsia="en-GB"/>
+        </w:rPr>
+        <w:t>ame time.</w:t>
+      </w:r>
+    </w:p>
+    <w:tbl>
+      <w:tblPr>
+        <w:tblW w:w="4963" w:type="dxa"/>
+        <w:tblInd w:w="93" w:type="dxa"/>
+        <w:tblLook w:val="0000"/>
+      </w:tblPr>
+      <w:tblGrid>
+        <w:gridCol w:w="960"/>
+        <w:gridCol w:w="1149"/>
+        <w:gridCol w:w="1120"/>
+        <w:gridCol w:w="960"/>
+        <w:gridCol w:w="960"/>
+      </w:tblGrid>
+      <w:tr>
+        <w:trPr>
+          <w:trHeight w:val="255"/>
+        </w:trPr>
+        <w:tc>
+          <w:tcPr>
+            <w:tcW w:w="960" w:type="dxa"/>
+            <w:tcBorders>
+              <w:top w:val="single" w:sz="4" w:space="0" w:color="auto"/>
+              <w:left w:val="single" w:sz="4" w:space="0" w:color="auto"/>
+              <w:bottom w:val="nil"/>
+              <w:right w:val="nil"/>
+            </w:tcBorders>
+            <w:noWrap/>
+            <w:vAlign w:val="bottom"/>
+          </w:tcPr>
+          <w:p>
+            <w:pPr>
+              <w:spacing w:after="0" w:line="240" w:lineRule="auto"/>
+              <w:rPr>
+                <w:rFonts w:ascii="Myriad Pro" w:hAnsi="Myriad Pro"/>
+                <w:sz w:val="20"/>
+                <w:szCs w:val="20"/>
+                <w:lang w:val="en-GB" w:eastAsia="en-GB"/>
+              </w:rPr>
+            </w:pPr>
+            <w:r>
+              <w:rPr>
+                <w:rFonts w:ascii="Myriad Pro" w:hAnsi="Myriad Pro"/>
+                <w:sz w:val="20"/>
+                <w:szCs w:val="20"/>
+                <w:lang w:val="en-GB" w:eastAsia="en-GB"/>
+              </w:rPr>
+              <w:t>115Vac</w:t>
+            </w:r>
+          </w:p>
+        </w:tc>
+        <w:tc>
+          <w:tcPr>
+            <w:tcW w:w="963" w:type="dxa"/>
+            <w:tcBorders>
+              <w:top w:val="single" w:sz="4" w:space="0" w:color="auto"/>
+              <w:left w:val="nil"/>
+              <w:bottom w:val="nil"/>
+              <w:right w:val="nil"/>
+            </w:tcBorders>
+            <w:noWrap/>
+            <w:vAlign w:val="bottom"/>
+          </w:tcPr>
+          <w:p>
+            <w:pPr>
+              <w:spacing w:after="0" w:line="240" w:lineRule="auto"/>
+              <w:rPr>
+                <w:rFonts w:ascii="Myriad Pro" w:hAnsi="Myriad Pro"/>
+                <w:sz w:val="20"/>
+                <w:szCs w:val="20"/>
+                <w:lang w:val="en-GB" w:eastAsia="en-GB"/>
+              </w:rPr>
+            </w:pPr>
+            <w:r>
+              <w:rPr>
+                <w:rFonts w:ascii="Myriad Pro" w:hAnsi="Myriad Pro"/>
+                <w:sz w:val="20"/>
+                <w:szCs w:val="20"/>
+                <w:lang w:val="en-GB" w:eastAsia="en-GB"/>
+              </w:rPr>
+              <w:t>ECU</w:t>
+            </w:r>
+          </w:p>
+        </w:tc>
+        <w:tc>
+          <w:tcPr>
+            <w:tcW w:w="1120" w:type="dxa"/>
+            <w:tcBorders>
+              <w:top w:val="single" w:sz="4" w:space="0" w:color="auto"/>
+              <w:left w:val="nil"/>
+              <w:bottom w:val="nil"/>
+              <w:right w:val="nil"/>
+            </w:tcBorders>
+            <w:noWrap/>
+            <w:vAlign w:val="bottom"/>
+          </w:tcPr>
+          <w:p>
+            <w:pPr>
+              <w:spacing w:after="0" w:line="240" w:lineRule="auto"/>
+              <w:rPr>
+                <w:rFonts w:ascii="Myriad Pro" w:hAnsi="Myriad Pro"/>
+                <w:sz w:val="20"/>
+                <w:szCs w:val="20"/>
+                <w:lang w:val="en-GB" w:eastAsia="en-GB"/>
+              </w:rPr>
+            </w:pPr>
+            <w:r>
+              <w:rPr>
+                <w:rFonts w:ascii="Myriad Pro" w:hAnsi="Myriad Pro"/>
+                <w:sz w:val="20"/>
+                <w:szCs w:val="20"/>
+                <w:lang w:val="en-GB" w:eastAsia="en-GB"/>
+              </w:rPr>
+              <w:t> </w:t>
+            </w:r>
+          </w:p>
+        </w:tc>
+        <w:tc>
+          <w:tcPr>
+            <w:tcW w:w="960" w:type="dxa"/>
+            <w:tcBorders>
+              <w:top w:val="single" w:sz="4" w:space="0" w:color="auto"/>
+              <w:left w:val="nil"/>
+              <w:bottom w:val="nil"/>
+              <w:right w:val="nil"/>
+            </w:tcBorders>
+            <w:noWrap/>
+            <w:vAlign w:val="bottom"/>
+          </w:tcPr>
+          <w:p>
+            <w:pPr>
+              <w:spacing w:after="0" w:line="240" w:lineRule="auto"/>
+              <w:jc w:val="right"/>
+              <w:rPr>
+                <w:rFonts w:ascii="Myriad Pro" w:hAnsi="Myriad Pro"/>
+                <w:sz w:val="20"/>
+                <w:szCs w:val="20"/>
+                <w:lang w:val="en-GB" w:eastAsia="en-GB"/>
+              </w:rPr>
+            </w:pPr>
+            <w:r>
+              <w:rPr>
+                <w:rFonts w:ascii="Myriad Pro" w:hAnsi="Myriad Pro"/>
+                <w:sz w:val="20"/>
+                <w:szCs w:val="20"/>
+                <w:lang w:val="en-GB" w:eastAsia="en-GB"/>
+              </w:rPr>
+              <w:t>100</w:t>
+            </w:r>
+          </w:p>
+        </w:tc>
+        <w:tc>
+          <w:tcPr>
+            <w:tcW w:w="960" w:type="dxa"/>
+            <w:tcBorders>
+              <w:top w:val="single" w:sz="4" w:space="0" w:color="auto"/>
+              <w:left w:val="nil"/>
+              <w:bottom w:val="nil"/>
+              <w:right w:val="single" w:sz="4" w:space="0" w:color="auto"/>
+            </w:tcBorders>
+            <w:noWrap/>
+            <w:vAlign w:val="bottom"/>
+          </w:tcPr>
+          <w:p>
+            <w:pPr>
+              <w:spacing w:after="0" w:line="240" w:lineRule="auto"/>
+              <w:rPr>
+                <w:rFonts w:ascii="Myriad Pro" w:hAnsi="Myriad Pro"/>
+                <w:sz w:val="20"/>
+                <w:szCs w:val="20"/>
+                <w:lang w:val="en-GB" w:eastAsia="en-GB"/>
+              </w:rPr>
+            </w:pPr>
+            <w:r>
+              <w:rPr>
+                <w:rFonts w:ascii="Myriad Pro" w:hAnsi="Myriad Pro"/>
+                <w:sz w:val="20"/>
+                <w:szCs w:val="20"/>
+                <w:lang w:val="en-GB" w:eastAsia="en-GB"/>
+              </w:rPr>
+              <w:t>W</w:t>
+            </w:r>
+          </w:p>
+        </w:tc>
+      </w:tr>
+      <w:tr>
+        <w:trPr>
+          <w:trHeight w:val="255"/>
+        </w:trPr>
+        <w:tc>
+          <w:tcPr>
+            <w:tcW w:w="960" w:type="dxa"/>
+            <w:tcBorders>
+              <w:top w:val="nil"/>
+              <w:left w:val="single" w:sz="4" w:space="0" w:color="auto"/>
+              <w:bottom w:val="nil"/>
+              <w:right w:val="nil"/>
+            </w:tcBorders>
+            <w:noWrap/>
+            <w:vAlign w:val="bottom"/>
+          </w:tcPr>
+          <w:p>
+            <w:pPr>
+              <w:spacing w:after="0" w:line="240" w:lineRule="auto"/>
+              <w:rPr>
+                <w:rFonts w:ascii="Myriad Pro" w:hAnsi="Myriad Pro"/>
+                <w:sz w:val="20"/>
+                <w:szCs w:val="20"/>
+                <w:lang w:val="en-GB" w:eastAsia="en-GB"/>
+              </w:rPr>
+            </w:pPr>
+            <w:r>
+              <w:rPr>
+                <w:rFonts w:ascii="Myriad Pro" w:hAnsi="Myriad Pro"/>
+                <w:sz w:val="20"/>
+                <w:szCs w:val="20"/>
+                <w:lang w:val="en-GB" w:eastAsia="en-GB"/>
+              </w:rPr>
+              <w:t> </w:t>
+            </w:r>
+          </w:p>
+        </w:tc>
+        <w:tc>
+          <w:tcPr>
+            <w:tcW w:w="963" w:type="dxa"/>
+            <w:tcBorders>
+              <w:top w:val="nil"/>
+              <w:left w:val="nil"/>
+              <w:bottom w:val="nil"/>
+              <w:right w:val="nil"/>
+            </w:tcBorders>
+            <w:noWrap/>
+            <w:vAlign w:val="bottom"/>
+          </w:tcPr>
+          <w:p>
+            <w:pPr>
+              <w:spacing w:after="0" w:line="240" w:lineRule="auto"/>
+              <w:rPr>
+                <w:rFonts w:ascii="Myriad Pro" w:hAnsi="Myriad Pro"/>
+                <w:sz w:val="20"/>
+                <w:szCs w:val="20"/>
+                <w:lang w:val="en-GB" w:eastAsia="en-GB"/>
+              </w:rPr>
+            </w:pPr>
+          </w:p>
+        </w:tc>
+        <w:tc>
+          <w:tcPr>
+            <w:tcW w:w="1120" w:type="dxa"/>
+            <w:tcBorders>
+              <w:top w:val="nil"/>
+              <w:left w:val="nil"/>
+              <w:bottom w:val="nil"/>
+              <w:right w:val="nil"/>
+            </w:tcBorders>
+            <w:noWrap/>
+            <w:vAlign w:val="bottom"/>
+          </w:tcPr>
+          <w:p>
+            <w:pPr>
+              <w:spacing w:after="0" w:line="240" w:lineRule="auto"/>
+              <w:rPr>
+                <w:rFonts w:ascii="Myriad Pro" w:hAnsi="Myriad Pro"/>
+                <w:sz w:val="20"/>
+                <w:szCs w:val="20"/>
+                <w:lang w:val="en-GB" w:eastAsia="en-GB"/>
+              </w:rPr>
+            </w:pPr>
+          </w:p>
+        </w:tc>
+        <w:tc>
+          <w:tcPr>
+            <w:tcW w:w="960" w:type="dxa"/>
+            <w:tcBorders>
+              <w:top w:val="nil"/>
+              <w:left w:val="nil"/>
+              <w:bottom w:val="nil"/>
+              <w:right w:val="nil"/>
+            </w:tcBorders>
+            <w:noWrap/>
+            <w:vAlign w:val="bottom"/>
+          </w:tcPr>
+          <w:p>
+            <w:pPr>
+              <w:spacing w:after="0" w:line="240" w:lineRule="auto"/>
+              <w:rPr>
+                <w:rFonts w:ascii="Myriad Pro" w:hAnsi="Myriad Pro"/>
+                <w:sz w:val="20"/>
+                <w:szCs w:val="20"/>
+                <w:lang w:val="en-GB" w:eastAsia="en-GB"/>
+              </w:rPr>
+            </w:pPr>
+          </w:p>
+        </w:tc>
+        <w:tc>
+          <w:tcPr>
+            <w:tcW w:w="960" w:type="dxa"/>
+            <w:tcBorders>
+              <w:top w:val="nil"/>
+              <w:left w:val="nil"/>
+              <w:bottom w:val="nil"/>
+              <w:right w:val="single" w:sz="4" w:space="0" w:color="auto"/>
+            </w:tcBorders>
+            <w:noWrap/>
+            <w:vAlign w:val="bottom"/>
+          </w:tcPr>
+          <w:p>
+            <w:pPr>
+              <w:spacing w:after="0" w:line="240" w:lineRule="auto"/>
+              <w:rPr>
+                <w:rFonts w:ascii="Myriad Pro" w:hAnsi="Myriad Pro"/>
+                <w:sz w:val="20"/>
+                <w:szCs w:val="20"/>
+                <w:lang w:val="en-GB" w:eastAsia="en-GB"/>
+              </w:rPr>
+            </w:pPr>
+            <w:r>
+              <w:rPr>
+                <w:rFonts w:ascii="Myriad Pro" w:hAnsi="Myriad Pro"/>
+                <w:sz w:val="20"/>
+                <w:szCs w:val="20"/>
+                <w:lang w:val="en-GB" w:eastAsia="en-GB"/>
+              </w:rPr>
+              <w:t> </w:t>
+            </w:r>
+          </w:p>
+        </w:tc>
+      </w:tr>
+      <w:tr>
+        <w:trPr>
+          <w:trHeight w:val="255"/>
+        </w:trPr>
+        <w:tc>
+          <w:tcPr>
+            <w:tcW w:w="960" w:type="dxa"/>
+            <w:tcBorders>
+              <w:top w:val="nil"/>
+              <w:left w:val="single" w:sz="4" w:space="0" w:color="auto"/>
+              <w:bottom w:val="nil"/>
+              <w:right w:val="nil"/>
+            </w:tcBorders>
+            <w:noWrap/>
+            <w:vAlign w:val="bottom"/>
+          </w:tcPr>
+          <w:p>
+            <w:pPr>
+              <w:spacing w:after="0" w:line="240" w:lineRule="auto"/>
+              <w:rPr>
+                <w:rFonts w:ascii="Myriad Pro" w:hAnsi="Myriad Pro"/>
+                <w:sz w:val="20"/>
+                <w:szCs w:val="20"/>
+                <w:lang w:val="en-GB" w:eastAsia="en-GB"/>
+              </w:rPr>
+            </w:pPr>
+            <w:r>
+              <w:rPr>
+                <w:rFonts w:ascii="Myriad Pro" w:hAnsi="Myriad Pro"/>
+                <w:sz w:val="20"/>
+                <w:szCs w:val="20"/>
+                <w:lang w:val="en-GB" w:eastAsia="en-GB"/>
+              </w:rPr>
+              <w:t>28Vdc</w:t>
+            </w:r>
+          </w:p>
+        </w:tc>
+        <w:tc>
+          <w:tcPr>
+            <w:tcW w:w="963" w:type="dxa"/>
+            <w:tcBorders>
+              <w:top w:val="nil"/>
+              <w:left w:val="nil"/>
+              <w:bottom w:val="nil"/>
+              <w:right w:val="nil"/>
+            </w:tcBorders>
+            <w:noWrap/>
+            <w:vAlign w:val="bottom"/>
+          </w:tcPr>
+          <w:p>
+            <w:pPr>
+              <w:spacing w:after="0" w:line="240" w:lineRule="auto"/>
+              <w:rPr>
+                <w:rFonts w:ascii="Myriad Pro" w:hAnsi="Myriad Pro"/>
+                <w:sz w:val="20"/>
+                <w:szCs w:val="20"/>
+                <w:lang w:val="en-GB" w:eastAsia="en-GB"/>
+              </w:rPr>
+            </w:pPr>
+            <w:r>
+              <w:rPr>
+                <w:rFonts w:ascii="Myriad Pro" w:hAnsi="Myriad Pro"/>
+                <w:sz w:val="20"/>
+                <w:szCs w:val="20"/>
+                <w:lang w:val="en-GB" w:eastAsia="en-GB"/>
+              </w:rPr>
+              <w:t>DSS's</w:t>
+            </w:r>
+          </w:p>
+        </w:tc>
+        <w:tc>
+          <w:tcPr>
+            <w:tcW w:w="1120" w:type="dxa"/>
+            <w:tcBorders>
+              <w:top w:val="nil"/>
+              <w:left w:val="nil"/>
+              <w:bottom w:val="nil"/>
+              <w:right w:val="nil"/>
+            </w:tcBorders>
+            <w:noWrap/>
+            <w:vAlign w:val="bottom"/>
+          </w:tcPr>
+          <w:p>
+            <w:pPr>
+              <w:spacing w:after="0" w:line="240" w:lineRule="auto"/>
+              <w:rPr>
+                <w:rFonts w:ascii="Myriad Pro" w:hAnsi="Myriad Pro"/>
+                <w:sz w:val="20"/>
+                <w:szCs w:val="20"/>
+                <w:lang w:val="en-GB" w:eastAsia="en-GB"/>
+              </w:rPr>
+            </w:pPr>
+            <w:r>
+              <w:rPr>
+                <w:rFonts w:ascii="Myriad Pro" w:hAnsi="Myriad Pro"/>
+                <w:sz w:val="20"/>
+                <w:szCs w:val="20"/>
+                <w:lang w:val="en-GB" w:eastAsia="en-GB"/>
+              </w:rPr>
+              <w:t>4 x 3W</w:t>
+            </w:r>
+          </w:p>
+        </w:tc>
+        <w:tc>
+          <w:tcPr>
+            <w:tcW w:w="960" w:type="dxa"/>
+            <w:tcBorders>
+              <w:top w:val="nil"/>
+              <w:left w:val="nil"/>
+              <w:bottom w:val="nil"/>
+              <w:right w:val="nil"/>
+            </w:tcBorders>
+            <w:noWrap/>
+            <w:vAlign w:val="bottom"/>
+          </w:tcPr>
+          <w:p>
+            <w:pPr>
+              <w:spacing w:after="0" w:line="240" w:lineRule="auto"/>
+              <w:jc w:val="right"/>
+              <w:rPr>
+                <w:rFonts w:ascii="Myriad Pro" w:hAnsi="Myriad Pro"/>
+                <w:sz w:val="20"/>
+                <w:szCs w:val="20"/>
+                <w:lang w:val="en-GB" w:eastAsia="en-GB"/>
+              </w:rPr>
+            </w:pPr>
+            <w:r>
+              <w:rPr>
+                <w:rFonts w:ascii="Myriad Pro" w:hAnsi="Myriad Pro"/>
+                <w:sz w:val="20"/>
+                <w:szCs w:val="20"/>
+                <w:lang w:val="en-GB" w:eastAsia="en-GB"/>
+              </w:rPr>
+              <w:t>12</w:t>
+            </w:r>
+          </w:p>
+        </w:tc>
+        <w:tc>
+          <w:tcPr>
+            <w:tcW w:w="960" w:type="dxa"/>
+            <w:tcBorders>
+              <w:top w:val="nil"/>
+              <w:left w:val="nil"/>
+              <w:bottom w:val="nil"/>
+              <w:right w:val="single" w:sz="4" w:space="0" w:color="auto"/>
+            </w:tcBorders>
+            <w:noWrap/>
+            <w:vAlign w:val="bottom"/>
+          </w:tcPr>
+          <w:p>
+            <w:pPr>
+              <w:spacing w:after="0" w:line="240" w:lineRule="auto"/>
+              <w:rPr>
+                <w:rFonts w:ascii="Myriad Pro" w:hAnsi="Myriad Pro"/>
+                <w:sz w:val="20"/>
+                <w:szCs w:val="20"/>
+                <w:lang w:val="en-GB" w:eastAsia="en-GB"/>
+              </w:rPr>
+            </w:pPr>
+            <w:r>
+              <w:rPr>
+                <w:rFonts w:ascii="Myriad Pro" w:hAnsi="Myriad Pro"/>
+                <w:sz w:val="20"/>
+                <w:szCs w:val="20"/>
+                <w:lang w:val="en-GB" w:eastAsia="en-GB"/>
+              </w:rPr>
+              <w:t>W</w:t>
+            </w:r>
+          </w:p>
+        </w:tc>
+      </w:tr>
+      <w:tr>
+        <w:trPr>
+          <w:trHeight w:val="255"/>
+        </w:trPr>
+        <w:tc>
+          <w:tcPr>
+            <w:tcW w:w="960" w:type="dxa"/>
+            <w:tcBorders>
+              <w:top w:val="nil"/>
+              <w:left w:val="single" w:sz="4" w:space="0" w:color="auto"/>
+              <w:bottom w:val="nil"/>
+              <w:right w:val="nil"/>
+            </w:tcBorders>
+            <w:noWrap/>
+            <w:vAlign w:val="bottom"/>
+          </w:tcPr>
+          <w:p>
+            <w:pPr>
+              <w:spacing w:after="0" w:line="240" w:lineRule="auto"/>
+              <w:rPr>
+                <w:rFonts w:ascii="Myriad Pro" w:hAnsi="Myriad Pro"/>
+                <w:sz w:val="20"/>
+                <w:szCs w:val="20"/>
+                <w:lang w:val="en-GB" w:eastAsia="en-GB"/>
+              </w:rPr>
+            </w:pPr>
+            <w:r>
+              <w:rPr>
+                <w:rFonts w:ascii="Myriad Pro" w:hAnsi="Myriad Pro"/>
+                <w:sz w:val="20"/>
+                <w:szCs w:val="20"/>
+                <w:lang w:val="en-GB" w:eastAsia="en-GB"/>
+              </w:rPr>
+              <w:t> </w:t>
+            </w:r>
+          </w:p>
+        </w:tc>
+        <w:tc>
+          <w:tcPr>
+            <w:tcW w:w="963" w:type="dxa"/>
+            <w:tcBorders>
+              <w:top w:val="nil"/>
+              <w:left w:val="nil"/>
+              <w:bottom w:val="nil"/>
+              <w:right w:val="nil"/>
+            </w:tcBorders>
+            <w:noWrap/>
+            <w:vAlign w:val="bottom"/>
+          </w:tcPr>
+          <w:p>
+            <w:pPr>
+              <w:spacing w:after="0" w:line="240" w:lineRule="auto"/>
+              <w:rPr>
+                <w:rFonts w:ascii="Myriad Pro" w:hAnsi="Myriad Pro"/>
+                <w:sz w:val="20"/>
+                <w:szCs w:val="20"/>
+                <w:lang w:val="en-GB" w:eastAsia="en-GB"/>
+              </w:rPr>
+            </w:pPr>
+            <w:r>
+              <w:rPr>
+                <w:rFonts w:ascii="Myriad Pro" w:hAnsi="Myriad Pro"/>
+                <w:sz w:val="20"/>
+                <w:szCs w:val="20"/>
+                <w:lang w:val="en-GB" w:eastAsia="en-GB"/>
+              </w:rPr>
+              <w:t>ECU</w:t>
+            </w:r>
+          </w:p>
+        </w:tc>
+        <w:tc>
+          <w:tcPr>
+            <w:tcW w:w="1120" w:type="dxa"/>
+            <w:tcBorders>
+              <w:top w:val="nil"/>
+              <w:left w:val="nil"/>
+              <w:bottom w:val="nil"/>
+              <w:right w:val="nil"/>
+            </w:tcBorders>
+            <w:noWrap/>
+            <w:vAlign w:val="bottom"/>
+          </w:tcPr>
+          <w:p>
+            <w:pPr>
+              <w:spacing w:after="0" w:line="240" w:lineRule="auto"/>
+              <w:rPr>
+                <w:rFonts w:ascii="Myriad Pro" w:hAnsi="Myriad Pro"/>
+                <w:sz w:val="20"/>
+                <w:szCs w:val="20"/>
+                <w:lang w:val="en-GB" w:eastAsia="en-GB"/>
+              </w:rPr>
+            </w:pPr>
+          </w:p>
+        </w:tc>
+        <w:tc>
+          <w:tcPr>
+            <w:tcW w:w="960" w:type="dxa"/>
+            <w:tcBorders>
+              <w:top w:val="nil"/>
+              <w:left w:val="nil"/>
+              <w:bottom w:val="nil"/>
+              <w:right w:val="nil"/>
+            </w:tcBorders>
+            <w:noWrap/>
+            <w:vAlign w:val="bottom"/>
+          </w:tcPr>
+          <w:p>
+            <w:pPr>
+              <w:spacing w:after="0" w:line="240" w:lineRule="auto"/>
+              <w:jc w:val="right"/>
+              <w:rPr>
+                <w:rFonts w:ascii="Myriad Pro" w:hAnsi="Myriad Pro"/>
+                <w:sz w:val="20"/>
+                <w:szCs w:val="20"/>
+                <w:lang w:val="en-GB" w:eastAsia="en-GB"/>
+              </w:rPr>
+            </w:pPr>
+            <w:r>
+              <w:rPr>
+                <w:rFonts w:ascii="Myriad Pro" w:hAnsi="Myriad Pro"/>
+                <w:sz w:val="20"/>
+                <w:szCs w:val="20"/>
+                <w:lang w:val="en-GB" w:eastAsia="en-GB"/>
+              </w:rPr>
+              <w:t>85</w:t>
+            </w:r>
+          </w:p>
+        </w:tc>
+        <w:tc>
+          <w:tcPr>
+            <w:tcW w:w="960" w:type="dxa"/>
+            <w:tcBorders>
+              <w:top w:val="nil"/>
+              <w:left w:val="nil"/>
+              <w:bottom w:val="nil"/>
+              <w:right w:val="single" w:sz="4" w:space="0" w:color="auto"/>
+            </w:tcBorders>
+            <w:noWrap/>
+            <w:vAlign w:val="bottom"/>
+          </w:tcPr>
+          <w:p>
+            <w:pPr>
+              <w:spacing w:after="0" w:line="240" w:lineRule="auto"/>
+              <w:rPr>
+                <w:rFonts w:ascii="Myriad Pro" w:hAnsi="Myriad Pro"/>
+                <w:sz w:val="20"/>
+                <w:szCs w:val="20"/>
+                <w:lang w:val="en-GB" w:eastAsia="en-GB"/>
+              </w:rPr>
+            </w:pPr>
+            <w:r>
+              <w:rPr>
+                <w:rFonts w:ascii="Myriad Pro" w:hAnsi="Myriad Pro"/>
+                <w:sz w:val="20"/>
+                <w:szCs w:val="20"/>
+                <w:lang w:val="en-GB" w:eastAsia="en-GB"/>
+              </w:rPr>
+              <w:t>W</w:t>
+            </w:r>
+          </w:p>
+        </w:tc>
+      </w:tr>
+      <w:tr>
+        <w:trPr>
+          <w:trHeight w:val="255"/>
+        </w:trPr>
+        <w:tc>
+          <w:tcPr>
+            <w:tcW w:w="960" w:type="dxa"/>
+            <w:tcBorders>
+              <w:top w:val="nil"/>
+              <w:left w:val="single" w:sz="4" w:space="0" w:color="auto"/>
+              <w:bottom w:val="nil"/>
+              <w:right w:val="nil"/>
+            </w:tcBorders>
+            <w:noWrap/>
+            <w:vAlign w:val="bottom"/>
+          </w:tcPr>
+          <w:p>
+            <w:pPr>
+              <w:spacing w:after="0" w:line="240" w:lineRule="auto"/>
+              <w:rPr>
+                <w:rFonts w:ascii="Myriad Pro" w:hAnsi="Myriad Pro"/>
+                <w:sz w:val="20"/>
+                <w:szCs w:val="20"/>
+                <w:lang w:val="en-GB" w:eastAsia="en-GB"/>
+              </w:rPr>
+            </w:pPr>
+            <w:r>
+              <w:rPr>
+                <w:rFonts w:ascii="Myriad Pro" w:hAnsi="Myriad Pro"/>
+                <w:sz w:val="20"/>
+                <w:szCs w:val="20"/>
+                <w:lang w:val="en-GB" w:eastAsia="en-GB"/>
+              </w:rPr>
+              <w:t> </w:t>
+            </w:r>
+          </w:p>
+        </w:tc>
+        <w:tc>
+          <w:tcPr>
+            <w:tcW w:w="963" w:type="dxa"/>
+            <w:tcBorders>
+              <w:top w:val="nil"/>
+              <w:left w:val="nil"/>
+              <w:bottom w:val="single" w:sz="4" w:space="0" w:color="auto"/>
+              <w:right w:val="nil"/>
+            </w:tcBorders>
+            <w:noWrap/>
+            <w:vAlign w:val="bottom"/>
+          </w:tcPr>
+          <w:p>
+            <w:pPr>
+              <w:spacing w:after="0" w:line="240" w:lineRule="auto"/>
+              <w:rPr>
+                <w:rFonts w:ascii="Myriad Pro" w:hAnsi="Myriad Pro"/>
+                <w:sz w:val="20"/>
+                <w:szCs w:val="20"/>
+                <w:lang w:val="en-GB" w:eastAsia="en-GB"/>
+              </w:rPr>
+            </w:pPr>
+            <w:r>
+              <w:rPr>
+                <w:rFonts w:ascii="Myriad Pro" w:hAnsi="Myriad Pro"/>
+                <w:sz w:val="20"/>
+                <w:szCs w:val="20"/>
+                <w:lang w:val="en-GB" w:eastAsia="en-GB"/>
+              </w:rPr>
+              <w:t>Dispensing</w:t>
+            </w:r>
+          </w:p>
+        </w:tc>
+        <w:tc>
+          <w:tcPr>
+            <w:tcW w:w="1120" w:type="dxa"/>
+            <w:tcBorders>
+              <w:top w:val="nil"/>
+              <w:left w:val="nil"/>
+              <w:bottom w:val="single" w:sz="4" w:space="0" w:color="auto"/>
+              <w:right w:val="nil"/>
+            </w:tcBorders>
+            <w:noWrap/>
+            <w:vAlign w:val="bottom"/>
+          </w:tcPr>
+          <w:p>
+            <w:pPr>
+              <w:spacing w:after="0" w:line="240" w:lineRule="auto"/>
+              <w:rPr>
+                <w:rFonts w:ascii="Myriad Pro" w:hAnsi="Myriad Pro"/>
+                <w:sz w:val="20"/>
+                <w:szCs w:val="20"/>
+                <w:lang w:val="en-GB" w:eastAsia="en-GB"/>
+              </w:rPr>
+            </w:pPr>
+            <w:r>
+              <w:rPr>
+                <w:rFonts w:ascii="Myriad Pro" w:hAnsi="Myriad Pro"/>
+                <w:sz w:val="20"/>
+                <w:szCs w:val="20"/>
+                <w:lang w:val="en-GB" w:eastAsia="en-GB"/>
+              </w:rPr>
+              <w:t>2 x 126W</w:t>
+            </w:r>
+          </w:p>
+        </w:tc>
+        <w:tc>
+          <w:tcPr>
+            <w:tcW w:w="960" w:type="dxa"/>
+            <w:tcBorders>
+              <w:top w:val="nil"/>
+              <w:left w:val="nil"/>
+              <w:bottom w:val="single" w:sz="4" w:space="0" w:color="auto"/>
+              <w:right w:val="nil"/>
+            </w:tcBorders>
+            <w:noWrap/>
+            <w:vAlign w:val="bottom"/>
+          </w:tcPr>
+          <w:p>
+            <w:pPr>
+              <w:spacing w:after="0" w:line="240" w:lineRule="auto"/>
+              <w:jc w:val="right"/>
+              <w:rPr>
+                <w:rFonts w:ascii="Myriad Pro" w:hAnsi="Myriad Pro"/>
+                <w:sz w:val="20"/>
+                <w:szCs w:val="20"/>
+                <w:lang w:val="en-GB" w:eastAsia="en-GB"/>
+              </w:rPr>
+            </w:pPr>
+            <w:r>
+              <w:rPr>
+                <w:rFonts w:ascii="Myriad Pro" w:hAnsi="Myriad Pro"/>
+                <w:sz w:val="20"/>
+                <w:szCs w:val="20"/>
+                <w:lang w:val="en-GB" w:eastAsia="en-GB"/>
+              </w:rPr>
+              <w:t>252</w:t>
+            </w:r>
+          </w:p>
+        </w:tc>
+        <w:tc>
+          <w:tcPr>
+            <w:tcW w:w="960" w:type="dxa"/>
+            <w:tcBorders>
+              <w:top w:val="nil"/>
+              <w:left w:val="nil"/>
+              <w:bottom w:val="nil"/>
+              <w:right w:val="single" w:sz="4" w:space="0" w:color="auto"/>
+            </w:tcBorders>
+            <w:noWrap/>
+            <w:vAlign w:val="bottom"/>
+          </w:tcPr>
+          <w:p>
+            <w:pPr>
+              <w:spacing w:after="0" w:line="240" w:lineRule="auto"/>
+              <w:rPr>
+                <w:rFonts w:ascii="Myriad Pro" w:hAnsi="Myriad Pro"/>
+                <w:sz w:val="20"/>
+                <w:szCs w:val="20"/>
+                <w:lang w:val="en-GB" w:eastAsia="en-GB"/>
+              </w:rPr>
+            </w:pPr>
+            <w:r>
+              <w:rPr>
+                <w:rFonts w:ascii="Myriad Pro" w:hAnsi="Myriad Pro"/>
+                <w:sz w:val="20"/>
+                <w:szCs w:val="20"/>
+                <w:lang w:val="en-GB" w:eastAsia="en-GB"/>
+              </w:rPr>
+              <w:t>W</w:t>
+            </w:r>
+          </w:p>
+        </w:tc>
+      </w:tr>
+      <w:tr>
+        <w:trPr>
+          <w:trHeight w:val="255"/>
+        </w:trPr>
+        <w:tc>
+          <w:tcPr>
+            <w:tcW w:w="960" w:type="dxa"/>
+            <w:tcBorders>
+              <w:top w:val="nil"/>
+              <w:left w:val="single" w:sz="4" w:space="0" w:color="auto"/>
+              <w:bottom w:val="nil"/>
+              <w:right w:val="nil"/>
+            </w:tcBorders>
+            <w:noWrap/>
+            <w:vAlign w:val="bottom"/>
+          </w:tcPr>
+          <w:p>
+            <w:pPr>
+              <w:spacing w:after="0" w:line="240" w:lineRule="auto"/>
+              <w:rPr>
+                <w:rFonts w:ascii="Myriad Pro" w:hAnsi="Myriad Pro"/>
+                <w:sz w:val="20"/>
+                <w:szCs w:val="20"/>
+                <w:lang w:val="en-GB" w:eastAsia="en-GB"/>
+              </w:rPr>
+            </w:pPr>
+            <w:r>
+              <w:rPr>
+                <w:rFonts w:ascii="Myriad Pro" w:hAnsi="Myriad Pro"/>
+                <w:sz w:val="20"/>
+                <w:szCs w:val="20"/>
+                <w:lang w:val="en-GB" w:eastAsia="en-GB"/>
+              </w:rPr>
+              <w:t> </w:t>
+            </w:r>
+          </w:p>
+        </w:tc>
+        <w:tc>
+          <w:tcPr>
+            <w:tcW w:w="2083" w:type="dxa"/>
+            <w:gridSpan w:val="2"/>
+            <w:tcBorders>
+              <w:top w:val="nil"/>
+              <w:left w:val="nil"/>
+              <w:bottom w:val="nil"/>
+              <w:right w:val="nil"/>
+            </w:tcBorders>
+            <w:noWrap/>
+            <w:vAlign w:val="bottom"/>
+          </w:tcPr>
+          <w:p>
+            <w:pPr>
+              <w:spacing w:after="0" w:line="240" w:lineRule="auto"/>
+              <w:rPr>
+                <w:rFonts w:ascii="Myriad Pro" w:hAnsi="Myriad Pro"/>
+                <w:sz w:val="20"/>
+                <w:szCs w:val="20"/>
+                <w:lang w:val="en-GB" w:eastAsia="en-GB"/>
+              </w:rPr>
+            </w:pPr>
+            <w:r>
+              <w:rPr>
+                <w:rFonts w:ascii="Myriad Pro" w:hAnsi="Myriad Pro"/>
+                <w:sz w:val="20"/>
+                <w:szCs w:val="20"/>
+                <w:lang w:val="en-GB" w:eastAsia="en-GB"/>
+              </w:rPr>
+              <w:t>Total 28Vdc</w:t>
+            </w:r>
+          </w:p>
+        </w:tc>
+        <w:tc>
+          <w:tcPr>
+            <w:tcW w:w="960" w:type="dxa"/>
+            <w:tcBorders>
+              <w:top w:val="nil"/>
+              <w:left w:val="nil"/>
+              <w:bottom w:val="nil"/>
+              <w:right w:val="nil"/>
+            </w:tcBorders>
+            <w:noWrap/>
+            <w:vAlign w:val="bottom"/>
+          </w:tcPr>
+          <w:p>
+            <w:pPr>
+              <w:spacing w:after="0" w:line="240" w:lineRule="auto"/>
+              <w:jc w:val="right"/>
+              <w:rPr>
+                <w:rFonts w:ascii="Myriad Pro" w:hAnsi="Myriad Pro"/>
+                <w:sz w:val="20"/>
+                <w:szCs w:val="20"/>
+                <w:lang w:val="en-GB" w:eastAsia="en-GB"/>
+              </w:rPr>
+            </w:pPr>
+            <w:r>
+              <w:rPr>
+                <w:rFonts w:ascii="Myriad Pro" w:hAnsi="Myriad Pro"/>
+                <w:sz w:val="20"/>
+                <w:szCs w:val="20"/>
+                <w:lang w:val="en-GB" w:eastAsia="en-GB"/>
+              </w:rPr>
+              <w:t>349</w:t>
+            </w:r>
+          </w:p>
+        </w:tc>
+        <w:tc>
+          <w:tcPr>
+            <w:tcW w:w="960" w:type="dxa"/>
+            <w:tcBorders>
+              <w:top w:val="nil"/>
+              <w:left w:val="nil"/>
+              <w:bottom w:val="nil"/>
+              <w:right w:val="single" w:sz="4" w:space="0" w:color="auto"/>
+            </w:tcBorders>
+            <w:noWrap/>
+            <w:vAlign w:val="bottom"/>
+          </w:tcPr>
+          <w:p>
+            <w:pPr>
+              <w:spacing w:after="0" w:line="240" w:lineRule="auto"/>
+              <w:rPr>
+                <w:rFonts w:ascii="Myriad Pro" w:hAnsi="Myriad Pro"/>
+                <w:sz w:val="20"/>
+                <w:szCs w:val="20"/>
+                <w:lang w:val="en-GB" w:eastAsia="en-GB"/>
+              </w:rPr>
+            </w:pPr>
+            <w:r>
+              <w:rPr>
+                <w:rFonts w:ascii="Myriad Pro" w:hAnsi="Myriad Pro"/>
+                <w:sz w:val="20"/>
+                <w:szCs w:val="20"/>
+                <w:lang w:val="en-GB" w:eastAsia="en-GB"/>
+              </w:rPr>
+              <w:t>W</w:t>
+            </w:r>
+          </w:p>
+        </w:tc>
+      </w:tr>
+      <w:tr>
+        <w:trPr>
+          <w:trHeight w:val="255"/>
+        </w:trPr>
+        <w:tc>
+          <w:tcPr>
+            <w:tcW w:w="960" w:type="dxa"/>
+            <w:tcBorders>
+              <w:top w:val="nil"/>
+              <w:left w:val="single" w:sz="4" w:space="0" w:color="auto"/>
+              <w:bottom w:val="single" w:sz="4" w:space="0" w:color="auto"/>
+              <w:right w:val="nil"/>
+            </w:tcBorders>
+            <w:noWrap/>
+            <w:vAlign w:val="bottom"/>
+          </w:tcPr>
+          <w:p>
+            <w:pPr>
+              <w:spacing w:after="0" w:line="240" w:lineRule="auto"/>
+              <w:rPr>
+                <w:rFonts w:ascii="Myriad Pro" w:hAnsi="Myriad Pro"/>
+                <w:sz w:val="20"/>
+                <w:szCs w:val="20"/>
+                <w:lang w:val="en-GB" w:eastAsia="en-GB"/>
+              </w:rPr>
+            </w:pPr>
+            <w:r>
+              <w:rPr>
+                <w:rFonts w:ascii="Myriad Pro" w:hAnsi="Myriad Pro"/>
+                <w:sz w:val="20"/>
+                <w:szCs w:val="20"/>
+                <w:lang w:val="en-GB" w:eastAsia="en-GB"/>
+              </w:rPr>
+              <w:t> </w:t>
+            </w:r>
+          </w:p>
+        </w:tc>
+        <w:tc>
+          <w:tcPr>
+            <w:tcW w:w="963" w:type="dxa"/>
+            <w:tcBorders>
+              <w:top w:val="nil"/>
+              <w:left w:val="nil"/>
+              <w:bottom w:val="single" w:sz="4" w:space="0" w:color="auto"/>
+              <w:right w:val="nil"/>
+            </w:tcBorders>
+            <w:noWrap/>
+            <w:vAlign w:val="bottom"/>
+          </w:tcPr>
+          <w:p>
+            <w:pPr>
+              <w:spacing w:after="0" w:line="240" w:lineRule="auto"/>
+              <w:rPr>
+                <w:rFonts w:ascii="Myriad Pro" w:hAnsi="Myriad Pro"/>
+                <w:sz w:val="20"/>
+                <w:szCs w:val="20"/>
+                <w:lang w:val="en-GB" w:eastAsia="en-GB"/>
+              </w:rPr>
+            </w:pPr>
+            <w:r>
+              <w:rPr>
+                <w:rFonts w:ascii="Myriad Pro" w:hAnsi="Myriad Pro"/>
+                <w:sz w:val="20"/>
+                <w:szCs w:val="20"/>
+                <w:lang w:val="en-GB" w:eastAsia="en-GB"/>
+              </w:rPr>
+              <w:t> </w:t>
+            </w:r>
+          </w:p>
+        </w:tc>
+        <w:tc>
+          <w:tcPr>
+            <w:tcW w:w="1120" w:type="dxa"/>
+            <w:tcBorders>
+              <w:top w:val="nil"/>
+              <w:left w:val="nil"/>
+              <w:bottom w:val="single" w:sz="4" w:space="0" w:color="auto"/>
+              <w:right w:val="nil"/>
+            </w:tcBorders>
+            <w:noWrap/>
+            <w:vAlign w:val="bottom"/>
+          </w:tcPr>
+          <w:p>
+            <w:pPr>
+              <w:spacing w:after="0" w:line="240" w:lineRule="auto"/>
+              <w:rPr>
+                <w:rFonts w:ascii="Myriad Pro" w:hAnsi="Myriad Pro"/>
+                <w:sz w:val="20"/>
+                <w:szCs w:val="20"/>
+                <w:lang w:val="en-GB" w:eastAsia="en-GB"/>
+              </w:rPr>
+            </w:pPr>
+            <w:r>
+              <w:rPr>
+                <w:rFonts w:ascii="Myriad Pro" w:hAnsi="Myriad Pro"/>
+                <w:sz w:val="20"/>
+                <w:szCs w:val="20"/>
+                <w:lang w:val="en-GB" w:eastAsia="en-GB"/>
+              </w:rPr>
+              <w:t> </w:t>
+            </w:r>
+          </w:p>
+        </w:tc>
+        <w:tc>
+          <w:tcPr>
+            <w:tcW w:w="960" w:type="dxa"/>
+            <w:tcBorders>
+              <w:top w:val="nil"/>
+              <w:left w:val="nil"/>
+              <w:bottom w:val="single" w:sz="4" w:space="0" w:color="auto"/>
+              <w:right w:val="nil"/>
+            </w:tcBorders>
+            <w:noWrap/>
+            <w:vAlign w:val="bottom"/>
+          </w:tcPr>
+          <w:p>
+            <w:pPr>
+              <w:spacing w:after="0" w:line="240" w:lineRule="auto"/>
+              <w:rPr>
+                <w:rFonts w:ascii="Myriad Pro" w:hAnsi="Myriad Pro"/>
+                <w:sz w:val="20"/>
+                <w:szCs w:val="20"/>
+                <w:lang w:val="en-GB" w:eastAsia="en-GB"/>
+              </w:rPr>
+            </w:pPr>
+            <w:r>
+              <w:rPr>
+                <w:rFonts w:ascii="Myriad Pro" w:hAnsi="Myriad Pro"/>
+                <w:sz w:val="20"/>
+                <w:szCs w:val="20"/>
+                <w:lang w:val="en-GB" w:eastAsia="en-GB"/>
+              </w:rPr>
+              <w:t> </w:t>
+            </w:r>
+          </w:p>
+        </w:tc>
+        <w:tc>
+          <w:tcPr>
+            <w:tcW w:w="960" w:type="dxa"/>
+            <w:tcBorders>
+              <w:top w:val="nil"/>
+              <w:left w:val="nil"/>
+              <w:bottom w:val="nil"/>
+              <w:right w:val="single" w:sz="4" w:space="0" w:color="auto"/>
+            </w:tcBorders>
+            <w:noWrap/>
+            <w:vAlign w:val="bottom"/>
+          </w:tcPr>
+          <w:p>
+            <w:pPr>
+              <w:spacing w:after="0" w:line="240" w:lineRule="auto"/>
+              <w:rPr>
+                <w:rFonts w:ascii="Myriad Pro" w:hAnsi="Myriad Pro"/>
+                <w:sz w:val="20"/>
+                <w:szCs w:val="20"/>
+                <w:lang w:val="en-GB" w:eastAsia="en-GB"/>
+              </w:rPr>
+            </w:pPr>
+            <w:r>
+              <w:rPr>
+                <w:rFonts w:ascii="Myriad Pro" w:hAnsi="Myriad Pro"/>
+                <w:sz w:val="20"/>
+                <w:szCs w:val="20"/>
+                <w:lang w:val="en-GB" w:eastAsia="en-GB"/>
+              </w:rPr>
+              <w:t> </w:t>
+            </w:r>
+          </w:p>
+        </w:tc>
+      </w:tr>
+      <w:tr>
+        <w:trPr>
+          <w:trHeight w:val="255"/>
+        </w:trPr>
+        <w:tc>
+          <w:tcPr>
+            <w:tcW w:w="960" w:type="dxa"/>
+            <w:tcBorders>
+              <w:top w:val="nil"/>
+              <w:left w:val="single" w:sz="4" w:space="0" w:color="auto"/>
+              <w:bottom w:val="single" w:sz="4" w:space="0" w:color="auto"/>
+              <w:right w:val="nil"/>
+            </w:tcBorders>
+            <w:noWrap/>
+            <w:vAlign w:val="bottom"/>
+          </w:tcPr>
+          <w:p>
+            <w:pPr>
+              <w:spacing w:after="0" w:line="240" w:lineRule="auto"/>
+              <w:rPr>
+                <w:rFonts w:ascii="Myriad Pro" w:hAnsi="Myriad Pro"/>
+                <w:sz w:val="20"/>
+                <w:szCs w:val="20"/>
+                <w:lang w:val="en-GB" w:eastAsia="en-GB"/>
+              </w:rPr>
+            </w:pPr>
+            <w:r>
+              <w:rPr>
+                <w:rFonts w:ascii="Myriad Pro" w:hAnsi="Myriad Pro"/>
+                <w:sz w:val="20"/>
+                <w:szCs w:val="20"/>
+                <w:lang w:val="en-GB" w:eastAsia="en-GB"/>
+              </w:rPr>
+              <w:t>Total all</w:t>
+            </w:r>
+          </w:p>
+        </w:tc>
+        <w:tc>
+          <w:tcPr>
+            <w:tcW w:w="963" w:type="dxa"/>
+            <w:tcBorders>
+              <w:top w:val="nil"/>
+              <w:left w:val="nil"/>
+              <w:bottom w:val="single" w:sz="4" w:space="0" w:color="auto"/>
+              <w:right w:val="nil"/>
+            </w:tcBorders>
+            <w:noWrap/>
+            <w:vAlign w:val="bottom"/>
+          </w:tcPr>
+          <w:p>
+            <w:pPr>
+              <w:spacing w:after="0" w:line="240" w:lineRule="auto"/>
+              <w:rPr>
+                <w:rFonts w:ascii="Myriad Pro" w:hAnsi="Myriad Pro"/>
+                <w:sz w:val="20"/>
+                <w:szCs w:val="20"/>
+                <w:lang w:val="en-GB" w:eastAsia="en-GB"/>
+              </w:rPr>
+            </w:pPr>
+            <w:r>
+              <w:rPr>
+                <w:rFonts w:ascii="Myriad Pro" w:hAnsi="Myriad Pro"/>
+                <w:sz w:val="20"/>
+                <w:szCs w:val="20"/>
+                <w:lang w:val="en-GB" w:eastAsia="en-GB"/>
+              </w:rPr>
+              <w:t> </w:t>
+            </w:r>
+          </w:p>
+        </w:tc>
+        <w:tc>
+          <w:tcPr>
+            <w:tcW w:w="1120" w:type="dxa"/>
+            <w:tcBorders>
+              <w:top w:val="nil"/>
+              <w:left w:val="nil"/>
+              <w:bottom w:val="single" w:sz="4" w:space="0" w:color="auto"/>
+              <w:right w:val="nil"/>
+            </w:tcBorders>
+            <w:noWrap/>
+            <w:vAlign w:val="bottom"/>
+          </w:tcPr>
+          <w:p>
+            <w:pPr>
+              <w:spacing w:after="0" w:line="240" w:lineRule="auto"/>
+              <w:rPr>
+                <w:rFonts w:ascii="Myriad Pro" w:hAnsi="Myriad Pro"/>
+                <w:sz w:val="20"/>
+                <w:szCs w:val="20"/>
+                <w:lang w:val="en-GB" w:eastAsia="en-GB"/>
+              </w:rPr>
+            </w:pPr>
+            <w:r>
+              <w:rPr>
+                <w:rFonts w:ascii="Myriad Pro" w:hAnsi="Myriad Pro"/>
+                <w:sz w:val="20"/>
+                <w:szCs w:val="20"/>
+                <w:lang w:val="en-GB" w:eastAsia="en-GB"/>
+              </w:rPr>
+              <w:t> </w:t>
+            </w:r>
+          </w:p>
+        </w:tc>
+        <w:tc>
+          <w:tcPr>
+            <w:tcW w:w="960" w:type="dxa"/>
+            <w:tcBorders>
+              <w:top w:val="nil"/>
+              <w:left w:val="nil"/>
+              <w:bottom w:val="single" w:sz="4" w:space="0" w:color="auto"/>
+              <w:right w:val="nil"/>
+            </w:tcBorders>
+            <w:noWrap/>
+            <w:vAlign w:val="bottom"/>
+          </w:tcPr>
+          <w:p>
+            <w:pPr>
+              <w:spacing w:after="0" w:line="240" w:lineRule="auto"/>
+              <w:jc w:val="right"/>
+              <w:rPr>
+                <w:rFonts w:ascii="Myriad Pro" w:hAnsi="Myriad Pro"/>
+                <w:sz w:val="20"/>
+                <w:szCs w:val="20"/>
+                <w:lang w:val="en-GB" w:eastAsia="en-GB"/>
+              </w:rPr>
+            </w:pPr>
+            <w:r>
+              <w:rPr>
+                <w:rFonts w:ascii="Myriad Pro" w:hAnsi="Myriad Pro"/>
+                <w:sz w:val="20"/>
+                <w:szCs w:val="20"/>
+                <w:lang w:val="en-GB" w:eastAsia="en-GB"/>
+              </w:rPr>
+              <w:t>449</w:t>
+            </w:r>
+          </w:p>
+        </w:tc>
+        <w:tc>
+          <w:tcPr>
+            <w:tcW w:w="960" w:type="dxa"/>
+            <w:tcBorders>
+              <w:top w:val="nil"/>
+              <w:left w:val="nil"/>
+              <w:bottom w:val="single" w:sz="4" w:space="0" w:color="auto"/>
+              <w:right w:val="single" w:sz="4" w:space="0" w:color="auto"/>
+            </w:tcBorders>
+            <w:noWrap/>
+            <w:vAlign w:val="bottom"/>
+          </w:tcPr>
+          <w:p>
+            <w:pPr>
+              <w:spacing w:after="0" w:line="240" w:lineRule="auto"/>
+              <w:rPr>
+                <w:rFonts w:ascii="Myriad Pro" w:hAnsi="Myriad Pro"/>
+                <w:sz w:val="20"/>
+                <w:szCs w:val="20"/>
+                <w:lang w:val="en-GB" w:eastAsia="en-GB"/>
+              </w:rPr>
+            </w:pPr>
+            <w:r>
+              <w:rPr>
+                <w:rFonts w:ascii="Myriad Pro" w:hAnsi="Myriad Pro"/>
+                <w:sz w:val="20"/>
+                <w:szCs w:val="20"/>
+                <w:lang w:val="en-GB" w:eastAsia="en-GB"/>
+              </w:rPr>
+              <w:t>W</w:t>
+            </w:r>
+          </w:p>
+        </w:tc>
+      </w:tr>
+    </w:tbl>
+    <w:p>
+      <w:pPr>
+        <w:rPr>
+          <w:lang w:val="en-GB" w:eastAsia="en-GB"/>
+        </w:rPr>
+      </w:pPr>
+    </w:p>
+    <w:p>
+      <w:pPr>
+        <w:rPr>
+          <w:lang w:val="en-GB" w:eastAsia="en-GB"/>
+        </w:rPr>
+      </w:pPr>
+      <w:r>
+        <w:rPr>
+          <w:lang w:val="en-GB" w:eastAsia="en-GB"/>
+        </w:rPr>
+        <w:t>Shows that the power consumption on the 28Vdc in the pod is above 250W.</w:t>
+      </w:r>
+    </w:p>
+    <w:p>
+      <w:pPr>
+        <w:rPr>
+          <w:lang w:val="en-GB" w:eastAsia="en-GB"/>
+        </w:rPr>
+      </w:pPr>
+      <w:r>
+        <w:rPr>
+          <w:lang w:val="en-GB" w:eastAsia="en-GB"/>
+        </w:rPr>
+        <w:t>When reducing to only dispense 1 payload each time reduce power consumption to:</w:t>
+      </w:r>
+    </w:p>
+    <w:tbl>
+      <w:tblPr>
+        <w:tblW w:w="4960" w:type="dxa"/>
+        <w:tblInd w:w="93" w:type="dxa"/>
+        <w:tblLook w:val="0000"/>
+      </w:tblPr>
+      <w:tblGrid>
+        <w:gridCol w:w="960"/>
+        <w:gridCol w:w="960"/>
+        <w:gridCol w:w="1120"/>
+        <w:gridCol w:w="960"/>
+        <w:gridCol w:w="960"/>
+      </w:tblGrid>
+      <w:tr>
+        <w:trPr>
+          <w:trHeight w:val="255"/>
+        </w:trPr>
+        <w:tc>
+          <w:tcPr>
+            <w:tcW w:w="960" w:type="dxa"/>
+            <w:tcBorders>
+              <w:top w:val="single" w:sz="4" w:space="0" w:color="auto"/>
+              <w:left w:val="single" w:sz="4" w:space="0" w:color="auto"/>
+              <w:bottom w:val="nil"/>
+              <w:right w:val="nil"/>
+            </w:tcBorders>
+            <w:noWrap/>
+            <w:vAlign w:val="bottom"/>
+          </w:tcPr>
+          <w:p>
+            <w:pPr>
+              <w:spacing w:after="0" w:line="240" w:lineRule="auto"/>
+              <w:rPr>
+                <w:rFonts w:ascii="Myriad Pro" w:hAnsi="Myriad Pro"/>
+                <w:sz w:val="20"/>
+                <w:szCs w:val="20"/>
+                <w:lang w:val="en-GB" w:eastAsia="en-GB"/>
+              </w:rPr>
+            </w:pPr>
+            <w:r>
+              <w:rPr>
+                <w:rFonts w:ascii="Myriad Pro" w:hAnsi="Myriad Pro"/>
+                <w:sz w:val="20"/>
+                <w:szCs w:val="20"/>
+                <w:lang w:val="en-GB" w:eastAsia="en-GB"/>
+              </w:rPr>
+              <w:t>115Vac</w:t>
+            </w:r>
+          </w:p>
+        </w:tc>
+        <w:tc>
+          <w:tcPr>
+            <w:tcW w:w="960" w:type="dxa"/>
+            <w:tcBorders>
+              <w:top w:val="single" w:sz="4" w:space="0" w:color="auto"/>
+              <w:left w:val="nil"/>
+              <w:bottom w:val="nil"/>
+              <w:right w:val="nil"/>
+            </w:tcBorders>
+            <w:noWrap/>
+            <w:vAlign w:val="bottom"/>
+          </w:tcPr>
+          <w:p>
+            <w:pPr>
+              <w:spacing w:after="0" w:line="240" w:lineRule="auto"/>
+              <w:rPr>
+                <w:rFonts w:ascii="Myriad Pro" w:hAnsi="Myriad Pro"/>
+                <w:sz w:val="20"/>
+                <w:szCs w:val="20"/>
+                <w:lang w:val="en-GB" w:eastAsia="en-GB"/>
+              </w:rPr>
+            </w:pPr>
+            <w:r>
+              <w:rPr>
+                <w:rFonts w:ascii="Myriad Pro" w:hAnsi="Myriad Pro"/>
+                <w:sz w:val="20"/>
+                <w:szCs w:val="20"/>
+                <w:lang w:val="en-GB" w:eastAsia="en-GB"/>
+              </w:rPr>
+              <w:t>ECU</w:t>
+            </w:r>
+          </w:p>
+        </w:tc>
+        <w:tc>
+          <w:tcPr>
+            <w:tcW w:w="1120" w:type="dxa"/>
+            <w:tcBorders>
+              <w:top w:val="single" w:sz="4" w:space="0" w:color="auto"/>
+              <w:left w:val="nil"/>
+              <w:bottom w:val="nil"/>
+              <w:right w:val="nil"/>
+            </w:tcBorders>
+            <w:noWrap/>
+            <w:vAlign w:val="bottom"/>
+          </w:tcPr>
+          <w:p>
+            <w:pPr>
+              <w:spacing w:after="0" w:line="240" w:lineRule="auto"/>
+              <w:rPr>
+                <w:rFonts w:ascii="Myriad Pro" w:hAnsi="Myriad Pro"/>
+                <w:sz w:val="20"/>
+                <w:szCs w:val="20"/>
+                <w:lang w:val="en-GB" w:eastAsia="en-GB"/>
+              </w:rPr>
+            </w:pPr>
+            <w:r>
+              <w:rPr>
+                <w:rFonts w:ascii="Myriad Pro" w:hAnsi="Myriad Pro"/>
+                <w:sz w:val="20"/>
+                <w:szCs w:val="20"/>
+                <w:lang w:val="en-GB" w:eastAsia="en-GB"/>
+              </w:rPr>
+              <w:t> </w:t>
+            </w:r>
+          </w:p>
+        </w:tc>
+        <w:tc>
+          <w:tcPr>
+            <w:tcW w:w="960" w:type="dxa"/>
+            <w:tcBorders>
+              <w:top w:val="single" w:sz="4" w:space="0" w:color="auto"/>
+              <w:left w:val="nil"/>
+              <w:bottom w:val="nil"/>
+              <w:right w:val="nil"/>
+            </w:tcBorders>
+            <w:noWrap/>
+            <w:vAlign w:val="bottom"/>
+          </w:tcPr>
+          <w:p>
+            <w:pPr>
+              <w:spacing w:after="0" w:line="240" w:lineRule="auto"/>
+              <w:jc w:val="right"/>
+              <w:rPr>
+                <w:rFonts w:ascii="Myriad Pro" w:hAnsi="Myriad Pro"/>
+                <w:sz w:val="20"/>
+                <w:szCs w:val="20"/>
+                <w:lang w:val="en-GB" w:eastAsia="en-GB"/>
+              </w:rPr>
+            </w:pPr>
+            <w:r>
+              <w:rPr>
+                <w:rFonts w:ascii="Myriad Pro" w:hAnsi="Myriad Pro"/>
+                <w:sz w:val="20"/>
+                <w:szCs w:val="20"/>
+                <w:lang w:val="en-GB" w:eastAsia="en-GB"/>
+              </w:rPr>
+              <w:t>100</w:t>
+            </w:r>
+          </w:p>
+        </w:tc>
+        <w:tc>
+          <w:tcPr>
+            <w:tcW w:w="960" w:type="dxa"/>
+            <w:tcBorders>
+              <w:top w:val="single" w:sz="4" w:space="0" w:color="auto"/>
+              <w:left w:val="nil"/>
+              <w:bottom w:val="nil"/>
+              <w:right w:val="single" w:sz="4" w:space="0" w:color="auto"/>
+            </w:tcBorders>
+            <w:noWrap/>
+            <w:vAlign w:val="bottom"/>
+          </w:tcPr>
+          <w:p>
+            <w:pPr>
+              <w:spacing w:after="0" w:line="240" w:lineRule="auto"/>
+              <w:rPr>
+                <w:rFonts w:ascii="Myriad Pro" w:hAnsi="Myriad Pro"/>
+                <w:sz w:val="20"/>
+                <w:szCs w:val="20"/>
+                <w:lang w:val="en-GB" w:eastAsia="en-GB"/>
+              </w:rPr>
+            </w:pPr>
+            <w:r>
+              <w:rPr>
+                <w:rFonts w:ascii="Myriad Pro" w:hAnsi="Myriad Pro"/>
+                <w:sz w:val="20"/>
+                <w:szCs w:val="20"/>
+                <w:lang w:val="en-GB" w:eastAsia="en-GB"/>
+              </w:rPr>
+              <w:t>W</w:t>
+            </w:r>
+          </w:p>
+        </w:tc>
+      </w:tr>
+      <w:tr>
+        <w:trPr>
+          <w:trHeight w:val="255"/>
+        </w:trPr>
+        <w:tc>
+          <w:tcPr>
+            <w:tcW w:w="960" w:type="dxa"/>
+            <w:tcBorders>
+              <w:top w:val="nil"/>
+              <w:left w:val="single" w:sz="4" w:space="0" w:color="auto"/>
+              <w:bottom w:val="nil"/>
+              <w:right w:val="nil"/>
+            </w:tcBorders>
+            <w:noWrap/>
+            <w:vAlign w:val="bottom"/>
+          </w:tcPr>
+          <w:p>
+            <w:pPr>
+              <w:spacing w:after="0" w:line="240" w:lineRule="auto"/>
+              <w:rPr>
+                <w:rFonts w:ascii="Myriad Pro" w:hAnsi="Myriad Pro"/>
+                <w:sz w:val="20"/>
+                <w:szCs w:val="20"/>
+                <w:lang w:val="en-GB" w:eastAsia="en-GB"/>
+              </w:rPr>
+            </w:pPr>
+            <w:r>
+              <w:rPr>
+                <w:rFonts w:ascii="Myriad Pro" w:hAnsi="Myriad Pro"/>
+                <w:sz w:val="20"/>
+                <w:szCs w:val="20"/>
+                <w:lang w:val="en-GB" w:eastAsia="en-GB"/>
+              </w:rPr>
+              <w:t> </w:t>
+            </w:r>
+          </w:p>
+        </w:tc>
+        <w:tc>
+          <w:tcPr>
+            <w:tcW w:w="960" w:type="dxa"/>
+            <w:tcBorders>
+              <w:top w:val="nil"/>
+              <w:left w:val="nil"/>
+              <w:bottom w:val="nil"/>
+              <w:right w:val="nil"/>
+            </w:tcBorders>
+            <w:noWrap/>
+            <w:vAlign w:val="bottom"/>
+          </w:tcPr>
+          <w:p>
+            <w:pPr>
+              <w:spacing w:after="0" w:line="240" w:lineRule="auto"/>
+              <w:rPr>
+                <w:rFonts w:ascii="Myriad Pro" w:hAnsi="Myriad Pro"/>
+                <w:sz w:val="20"/>
+                <w:szCs w:val="20"/>
+                <w:lang w:val="en-GB" w:eastAsia="en-GB"/>
+              </w:rPr>
+            </w:pPr>
+          </w:p>
+        </w:tc>
+        <w:tc>
+          <w:tcPr>
+            <w:tcW w:w="1120" w:type="dxa"/>
+            <w:tcBorders>
+              <w:top w:val="nil"/>
+              <w:left w:val="nil"/>
+              <w:bottom w:val="nil"/>
+              <w:right w:val="nil"/>
+            </w:tcBorders>
+            <w:noWrap/>
+            <w:vAlign w:val="bottom"/>
+          </w:tcPr>
+          <w:p>
+            <w:pPr>
+              <w:spacing w:after="0" w:line="240" w:lineRule="auto"/>
+              <w:rPr>
+                <w:rFonts w:ascii="Myriad Pro" w:hAnsi="Myriad Pro"/>
+                <w:sz w:val="20"/>
+                <w:szCs w:val="20"/>
+                <w:lang w:val="en-GB" w:eastAsia="en-GB"/>
+              </w:rPr>
+            </w:pPr>
+          </w:p>
+        </w:tc>
+        <w:tc>
+          <w:tcPr>
+            <w:tcW w:w="960" w:type="dxa"/>
+            <w:tcBorders>
+              <w:top w:val="nil"/>
+              <w:left w:val="nil"/>
+              <w:bottom w:val="nil"/>
+              <w:right w:val="nil"/>
+            </w:tcBorders>
+            <w:noWrap/>
+            <w:vAlign w:val="bottom"/>
+          </w:tcPr>
+          <w:p>
+            <w:pPr>
+              <w:spacing w:after="0" w:line="240" w:lineRule="auto"/>
+              <w:rPr>
+                <w:rFonts w:ascii="Myriad Pro" w:hAnsi="Myriad Pro"/>
+                <w:sz w:val="20"/>
+                <w:szCs w:val="20"/>
+                <w:lang w:val="en-GB" w:eastAsia="en-GB"/>
+              </w:rPr>
+            </w:pPr>
+          </w:p>
+        </w:tc>
+        <w:tc>
+          <w:tcPr>
+            <w:tcW w:w="960" w:type="dxa"/>
+            <w:tcBorders>
+              <w:top w:val="nil"/>
+              <w:left w:val="nil"/>
+              <w:bottom w:val="nil"/>
+              <w:right w:val="single" w:sz="4" w:space="0" w:color="auto"/>
+            </w:tcBorders>
+            <w:noWrap/>
+            <w:vAlign w:val="bottom"/>
+          </w:tcPr>
+          <w:p>
+            <w:pPr>
+              <w:spacing w:after="0" w:line="240" w:lineRule="auto"/>
+              <w:rPr>
+                <w:rFonts w:ascii="Myriad Pro" w:hAnsi="Myriad Pro"/>
+                <w:sz w:val="20"/>
+                <w:szCs w:val="20"/>
+                <w:lang w:val="en-GB" w:eastAsia="en-GB"/>
+              </w:rPr>
+            </w:pPr>
+            <w:r>
+              <w:rPr>
+                <w:rFonts w:ascii="Myriad Pro" w:hAnsi="Myriad Pro"/>
+                <w:sz w:val="20"/>
+                <w:szCs w:val="20"/>
+                <w:lang w:val="en-GB" w:eastAsia="en-GB"/>
+              </w:rPr>
+              <w:t> </w:t>
+            </w:r>
+          </w:p>
+        </w:tc>
+      </w:tr>
+      <w:tr>
+        <w:trPr>
+          <w:trHeight w:val="255"/>
+        </w:trPr>
+        <w:tc>
+          <w:tcPr>
+            <w:tcW w:w="960" w:type="dxa"/>
+            <w:tcBorders>
+              <w:top w:val="nil"/>
+              <w:left w:val="single" w:sz="4" w:space="0" w:color="auto"/>
+              <w:bottom w:val="nil"/>
+              <w:right w:val="nil"/>
+            </w:tcBorders>
+            <w:noWrap/>
+            <w:vAlign w:val="bottom"/>
+          </w:tcPr>
+          <w:p>
+            <w:pPr>
+              <w:spacing w:after="0" w:line="240" w:lineRule="auto"/>
+              <w:rPr>
+                <w:rFonts w:ascii="Myriad Pro" w:hAnsi="Myriad Pro"/>
+                <w:sz w:val="20"/>
+                <w:szCs w:val="20"/>
+                <w:lang w:val="en-GB" w:eastAsia="en-GB"/>
+              </w:rPr>
+            </w:pPr>
+            <w:r>
+              <w:rPr>
+                <w:rFonts w:ascii="Myriad Pro" w:hAnsi="Myriad Pro"/>
+                <w:sz w:val="20"/>
+                <w:szCs w:val="20"/>
+                <w:lang w:val="en-GB" w:eastAsia="en-GB"/>
+              </w:rPr>
+              <w:t>28Vdc</w:t>
+            </w:r>
+          </w:p>
+        </w:tc>
+        <w:tc>
+          <w:tcPr>
+            <w:tcW w:w="960" w:type="dxa"/>
+            <w:tcBorders>
+              <w:top w:val="nil"/>
+              <w:left w:val="nil"/>
+              <w:bottom w:val="nil"/>
+              <w:right w:val="nil"/>
+            </w:tcBorders>
+            <w:noWrap/>
+            <w:vAlign w:val="bottom"/>
+          </w:tcPr>
+          <w:p>
+            <w:pPr>
+              <w:spacing w:after="0" w:line="240" w:lineRule="auto"/>
+              <w:rPr>
+                <w:rFonts w:ascii="Myriad Pro" w:hAnsi="Myriad Pro"/>
+                <w:sz w:val="20"/>
+                <w:szCs w:val="20"/>
+                <w:lang w:val="en-GB" w:eastAsia="en-GB"/>
+              </w:rPr>
+            </w:pPr>
+            <w:r>
+              <w:rPr>
+                <w:rFonts w:ascii="Myriad Pro" w:hAnsi="Myriad Pro"/>
+                <w:sz w:val="20"/>
+                <w:szCs w:val="20"/>
+                <w:lang w:val="en-GB" w:eastAsia="en-GB"/>
+              </w:rPr>
+              <w:t>DSS's</w:t>
+            </w:r>
+          </w:p>
+        </w:tc>
+        <w:tc>
+          <w:tcPr>
+            <w:tcW w:w="1120" w:type="dxa"/>
+            <w:tcBorders>
+              <w:top w:val="nil"/>
+              <w:left w:val="nil"/>
+              <w:bottom w:val="nil"/>
+              <w:right w:val="nil"/>
+            </w:tcBorders>
+            <w:noWrap/>
+            <w:vAlign w:val="bottom"/>
+          </w:tcPr>
+          <w:p>
+            <w:pPr>
+              <w:spacing w:after="0" w:line="240" w:lineRule="auto"/>
+              <w:rPr>
+                <w:rFonts w:ascii="Myriad Pro" w:hAnsi="Myriad Pro"/>
+                <w:sz w:val="20"/>
+                <w:szCs w:val="20"/>
+                <w:lang w:val="en-GB" w:eastAsia="en-GB"/>
+              </w:rPr>
+            </w:pPr>
+            <w:r>
+              <w:rPr>
+                <w:rFonts w:ascii="Myriad Pro" w:hAnsi="Myriad Pro"/>
+                <w:sz w:val="20"/>
+                <w:szCs w:val="20"/>
+                <w:lang w:val="en-GB" w:eastAsia="en-GB"/>
+              </w:rPr>
+              <w:t>4 x 3W</w:t>
+            </w:r>
+          </w:p>
+        </w:tc>
+        <w:tc>
+          <w:tcPr>
+            <w:tcW w:w="960" w:type="dxa"/>
+            <w:tcBorders>
+              <w:top w:val="nil"/>
+              <w:left w:val="nil"/>
+              <w:bottom w:val="nil"/>
+              <w:right w:val="nil"/>
+            </w:tcBorders>
+            <w:noWrap/>
+            <w:vAlign w:val="bottom"/>
+          </w:tcPr>
+          <w:p>
+            <w:pPr>
+              <w:spacing w:after="0" w:line="240" w:lineRule="auto"/>
+              <w:jc w:val="right"/>
+              <w:rPr>
+                <w:rFonts w:ascii="Myriad Pro" w:hAnsi="Myriad Pro"/>
+                <w:sz w:val="20"/>
+                <w:szCs w:val="20"/>
+                <w:lang w:val="en-GB" w:eastAsia="en-GB"/>
+              </w:rPr>
+            </w:pPr>
+            <w:r>
+              <w:rPr>
+                <w:rFonts w:ascii="Myriad Pro" w:hAnsi="Myriad Pro"/>
+                <w:sz w:val="20"/>
+                <w:szCs w:val="20"/>
+                <w:lang w:val="en-GB" w:eastAsia="en-GB"/>
+              </w:rPr>
+              <w:t>12</w:t>
+            </w:r>
+          </w:p>
+        </w:tc>
+        <w:tc>
+          <w:tcPr>
+            <w:tcW w:w="960" w:type="dxa"/>
+            <w:tcBorders>
+              <w:top w:val="nil"/>
+              <w:left w:val="nil"/>
+              <w:bottom w:val="nil"/>
+              <w:right w:val="single" w:sz="4" w:space="0" w:color="auto"/>
+            </w:tcBorders>
+            <w:noWrap/>
+            <w:vAlign w:val="bottom"/>
+          </w:tcPr>
+          <w:p>
+            <w:pPr>
+              <w:spacing w:after="0" w:line="240" w:lineRule="auto"/>
+              <w:rPr>
+                <w:rFonts w:ascii="Myriad Pro" w:hAnsi="Myriad Pro"/>
+                <w:sz w:val="20"/>
+                <w:szCs w:val="20"/>
+                <w:lang w:val="en-GB" w:eastAsia="en-GB"/>
+              </w:rPr>
+            </w:pPr>
+            <w:r>
+              <w:rPr>
+                <w:rFonts w:ascii="Myriad Pro" w:hAnsi="Myriad Pro"/>
+                <w:sz w:val="20"/>
+                <w:szCs w:val="20"/>
+                <w:lang w:val="en-GB" w:eastAsia="en-GB"/>
+              </w:rPr>
+              <w:t>W</w:t>
+            </w:r>
+          </w:p>
+        </w:tc>
+      </w:tr>
+      <w:tr>
+        <w:trPr>
+          <w:trHeight w:val="255"/>
+        </w:trPr>
+        <w:tc>
+          <w:tcPr>
+            <w:tcW w:w="960" w:type="dxa"/>
+            <w:tcBorders>
+              <w:top w:val="nil"/>
+              <w:left w:val="single" w:sz="4" w:space="0" w:color="auto"/>
+              <w:bottom w:val="nil"/>
+              <w:right w:val="nil"/>
+            </w:tcBorders>
+            <w:noWrap/>
+            <w:vAlign w:val="bottom"/>
+          </w:tcPr>
+          <w:p>
+            <w:pPr>
+              <w:spacing w:after="0" w:line="240" w:lineRule="auto"/>
+              <w:rPr>
+                <w:rFonts w:ascii="Myriad Pro" w:hAnsi="Myriad Pro"/>
+                <w:sz w:val="20"/>
+                <w:szCs w:val="20"/>
+                <w:lang w:val="en-GB" w:eastAsia="en-GB"/>
+              </w:rPr>
+            </w:pPr>
+            <w:r>
+              <w:rPr>
+                <w:rFonts w:ascii="Myriad Pro" w:hAnsi="Myriad Pro"/>
+                <w:sz w:val="20"/>
+                <w:szCs w:val="20"/>
+                <w:lang w:val="en-GB" w:eastAsia="en-GB"/>
+              </w:rPr>
+              <w:t> </w:t>
+            </w:r>
+          </w:p>
+        </w:tc>
+        <w:tc>
+          <w:tcPr>
+            <w:tcW w:w="960" w:type="dxa"/>
+            <w:tcBorders>
+              <w:top w:val="nil"/>
+              <w:left w:val="nil"/>
+              <w:bottom w:val="nil"/>
+              <w:right w:val="nil"/>
+            </w:tcBorders>
+            <w:noWrap/>
+            <w:vAlign w:val="bottom"/>
+          </w:tcPr>
+          <w:p>
+            <w:pPr>
+              <w:spacing w:after="0" w:line="240" w:lineRule="auto"/>
+              <w:rPr>
+                <w:rFonts w:ascii="Myriad Pro" w:hAnsi="Myriad Pro"/>
+                <w:sz w:val="20"/>
+                <w:szCs w:val="20"/>
+                <w:lang w:val="en-GB" w:eastAsia="en-GB"/>
+              </w:rPr>
+            </w:pPr>
+            <w:r>
+              <w:rPr>
+                <w:rFonts w:ascii="Myriad Pro" w:hAnsi="Myriad Pro"/>
+                <w:sz w:val="20"/>
+                <w:szCs w:val="20"/>
+                <w:lang w:val="en-GB" w:eastAsia="en-GB"/>
+              </w:rPr>
+              <w:t>ECU</w:t>
+            </w:r>
+          </w:p>
+        </w:tc>
+        <w:tc>
+          <w:tcPr>
+            <w:tcW w:w="1120" w:type="dxa"/>
+            <w:tcBorders>
+              <w:top w:val="nil"/>
+              <w:left w:val="nil"/>
+              <w:bottom w:val="nil"/>
+              <w:right w:val="nil"/>
+            </w:tcBorders>
+            <w:noWrap/>
+            <w:vAlign w:val="bottom"/>
+          </w:tcPr>
+          <w:p>
+            <w:pPr>
+              <w:spacing w:after="0" w:line="240" w:lineRule="auto"/>
+              <w:rPr>
+                <w:rFonts w:ascii="Myriad Pro" w:hAnsi="Myriad Pro"/>
+                <w:sz w:val="20"/>
+                <w:szCs w:val="20"/>
+                <w:lang w:val="en-GB" w:eastAsia="en-GB"/>
+              </w:rPr>
+            </w:pPr>
+          </w:p>
+        </w:tc>
+        <w:tc>
+          <w:tcPr>
+            <w:tcW w:w="960" w:type="dxa"/>
+            <w:tcBorders>
+              <w:top w:val="nil"/>
+              <w:left w:val="nil"/>
+              <w:bottom w:val="nil"/>
+              <w:right w:val="nil"/>
+            </w:tcBorders>
+            <w:noWrap/>
+            <w:vAlign w:val="bottom"/>
+          </w:tcPr>
+          <w:p>
+            <w:pPr>
+              <w:spacing w:after="0" w:line="240" w:lineRule="auto"/>
+              <w:jc w:val="right"/>
+              <w:rPr>
+                <w:rFonts w:ascii="Myriad Pro" w:hAnsi="Myriad Pro"/>
+                <w:sz w:val="20"/>
+                <w:szCs w:val="20"/>
+                <w:lang w:val="en-GB" w:eastAsia="en-GB"/>
+              </w:rPr>
+            </w:pPr>
+            <w:r>
+              <w:rPr>
+                <w:rFonts w:ascii="Myriad Pro" w:hAnsi="Myriad Pro"/>
+                <w:sz w:val="20"/>
+                <w:szCs w:val="20"/>
+                <w:lang w:val="en-GB" w:eastAsia="en-GB"/>
+              </w:rPr>
+              <w:t>85</w:t>
+            </w:r>
+          </w:p>
+        </w:tc>
+        <w:tc>
+          <w:tcPr>
+            <w:tcW w:w="960" w:type="dxa"/>
+            <w:tcBorders>
+              <w:top w:val="nil"/>
+              <w:left w:val="nil"/>
+              <w:bottom w:val="nil"/>
+              <w:right w:val="single" w:sz="4" w:space="0" w:color="auto"/>
+            </w:tcBorders>
+            <w:noWrap/>
+            <w:vAlign w:val="bottom"/>
+          </w:tcPr>
+          <w:p>
+            <w:pPr>
+              <w:spacing w:after="0" w:line="240" w:lineRule="auto"/>
+              <w:rPr>
+                <w:rFonts w:ascii="Myriad Pro" w:hAnsi="Myriad Pro"/>
+                <w:sz w:val="20"/>
+                <w:szCs w:val="20"/>
+                <w:lang w:val="en-GB" w:eastAsia="en-GB"/>
+              </w:rPr>
+            </w:pPr>
+            <w:r>
+              <w:rPr>
+                <w:rFonts w:ascii="Myriad Pro" w:hAnsi="Myriad Pro"/>
+                <w:sz w:val="20"/>
+                <w:szCs w:val="20"/>
+                <w:lang w:val="en-GB" w:eastAsia="en-GB"/>
+              </w:rPr>
+              <w:t>W</w:t>
+            </w:r>
+          </w:p>
+        </w:tc>
+      </w:tr>
+      <w:tr>
+        <w:trPr>
+          <w:trHeight w:val="255"/>
+        </w:trPr>
+        <w:tc>
+          <w:tcPr>
+            <w:tcW w:w="960" w:type="dxa"/>
+            <w:tcBorders>
+              <w:top w:val="nil"/>
+              <w:left w:val="single" w:sz="4" w:space="0" w:color="auto"/>
+              <w:bottom w:val="nil"/>
+              <w:right w:val="nil"/>
+            </w:tcBorders>
+            <w:noWrap/>
+            <w:vAlign w:val="bottom"/>
+          </w:tcPr>
+          <w:p>
+            <w:pPr>
+              <w:spacing w:after="0" w:line="240" w:lineRule="auto"/>
+              <w:rPr>
+                <w:rFonts w:ascii="Myriad Pro" w:hAnsi="Myriad Pro"/>
+                <w:sz w:val="20"/>
+                <w:szCs w:val="20"/>
+                <w:lang w:val="en-GB" w:eastAsia="en-GB"/>
+              </w:rPr>
+            </w:pPr>
+            <w:r>
+              <w:rPr>
+                <w:rFonts w:ascii="Myriad Pro" w:hAnsi="Myriad Pro"/>
+                <w:sz w:val="20"/>
+                <w:szCs w:val="20"/>
+                <w:lang w:val="en-GB" w:eastAsia="en-GB"/>
+              </w:rPr>
+              <w:t> </w:t>
+            </w:r>
+          </w:p>
+        </w:tc>
+        <w:tc>
+          <w:tcPr>
+            <w:tcW w:w="2080" w:type="dxa"/>
+            <w:gridSpan w:val="2"/>
+            <w:tcBorders>
+              <w:top w:val="nil"/>
+              <w:left w:val="nil"/>
+              <w:bottom w:val="single" w:sz="4" w:space="0" w:color="auto"/>
+              <w:right w:val="nil"/>
+            </w:tcBorders>
+            <w:noWrap/>
+            <w:vAlign w:val="bottom"/>
+          </w:tcPr>
+          <w:p>
+            <w:pPr>
+              <w:spacing w:after="0" w:line="240" w:lineRule="auto"/>
+              <w:rPr>
+                <w:rFonts w:ascii="Myriad Pro" w:hAnsi="Myriad Pro"/>
+                <w:sz w:val="20"/>
+                <w:szCs w:val="20"/>
+                <w:lang w:val="en-GB" w:eastAsia="en-GB"/>
+              </w:rPr>
+            </w:pPr>
+            <w:r>
+              <w:rPr>
+                <w:rFonts w:ascii="Myriad Pro" w:hAnsi="Myriad Pro"/>
+                <w:sz w:val="20"/>
+                <w:szCs w:val="20"/>
+                <w:lang w:val="en-GB" w:eastAsia="en-GB"/>
+              </w:rPr>
+              <w:t>Dispensing</w:t>
+            </w:r>
+          </w:p>
+        </w:tc>
+        <w:tc>
+          <w:tcPr>
+            <w:tcW w:w="960" w:type="dxa"/>
+            <w:tcBorders>
+              <w:top w:val="nil"/>
+              <w:left w:val="nil"/>
+              <w:bottom w:val="single" w:sz="4" w:space="0" w:color="auto"/>
+              <w:right w:val="nil"/>
+            </w:tcBorders>
+            <w:noWrap/>
+            <w:vAlign w:val="bottom"/>
+          </w:tcPr>
+          <w:p>
+            <w:pPr>
+              <w:spacing w:after="0" w:line="240" w:lineRule="auto"/>
+              <w:jc w:val="right"/>
+              <w:rPr>
+                <w:rFonts w:ascii="Myriad Pro" w:hAnsi="Myriad Pro"/>
+                <w:sz w:val="20"/>
+                <w:szCs w:val="20"/>
+                <w:lang w:val="en-GB" w:eastAsia="en-GB"/>
+              </w:rPr>
+            </w:pPr>
+            <w:r>
+              <w:rPr>
+                <w:rFonts w:ascii="Myriad Pro" w:hAnsi="Myriad Pro"/>
+                <w:sz w:val="20"/>
+                <w:szCs w:val="20"/>
+                <w:lang w:val="en-GB" w:eastAsia="en-GB"/>
+              </w:rPr>
+              <w:t>126</w:t>
+            </w:r>
+          </w:p>
+        </w:tc>
+        <w:tc>
+          <w:tcPr>
+            <w:tcW w:w="960" w:type="dxa"/>
+            <w:tcBorders>
+              <w:top w:val="nil"/>
+              <w:left w:val="nil"/>
+              <w:bottom w:val="nil"/>
+              <w:right w:val="single" w:sz="4" w:space="0" w:color="auto"/>
+            </w:tcBorders>
+            <w:noWrap/>
+            <w:vAlign w:val="bottom"/>
+          </w:tcPr>
+          <w:p>
+            <w:pPr>
+              <w:spacing w:after="0" w:line="240" w:lineRule="auto"/>
+              <w:rPr>
+                <w:rFonts w:ascii="Myriad Pro" w:hAnsi="Myriad Pro"/>
+                <w:sz w:val="20"/>
+                <w:szCs w:val="20"/>
+                <w:lang w:val="en-GB" w:eastAsia="en-GB"/>
+              </w:rPr>
+            </w:pPr>
+            <w:r>
+              <w:rPr>
+                <w:rFonts w:ascii="Myriad Pro" w:hAnsi="Myriad Pro"/>
+                <w:sz w:val="20"/>
+                <w:szCs w:val="20"/>
+                <w:lang w:val="en-GB" w:eastAsia="en-GB"/>
+              </w:rPr>
+              <w:t>W</w:t>
+            </w:r>
+          </w:p>
+        </w:tc>
+      </w:tr>
+      <w:tr>
+        <w:trPr>
+          <w:trHeight w:val="255"/>
+        </w:trPr>
+        <w:tc>
+          <w:tcPr>
+            <w:tcW w:w="960" w:type="dxa"/>
+            <w:tcBorders>
+              <w:top w:val="nil"/>
+              <w:left w:val="single" w:sz="4" w:space="0" w:color="auto"/>
+              <w:bottom w:val="nil"/>
+              <w:right w:val="nil"/>
+            </w:tcBorders>
+            <w:noWrap/>
+            <w:vAlign w:val="bottom"/>
+          </w:tcPr>
+          <w:p>
+            <w:pPr>
+              <w:spacing w:after="0" w:line="240" w:lineRule="auto"/>
+              <w:rPr>
+                <w:rFonts w:ascii="Myriad Pro" w:hAnsi="Myriad Pro"/>
+                <w:sz w:val="20"/>
+                <w:szCs w:val="20"/>
+                <w:lang w:val="en-GB" w:eastAsia="en-GB"/>
+              </w:rPr>
+            </w:pPr>
+            <w:r>
+              <w:rPr>
+                <w:rFonts w:ascii="Myriad Pro" w:hAnsi="Myriad Pro"/>
+                <w:sz w:val="20"/>
+                <w:szCs w:val="20"/>
+                <w:lang w:val="en-GB" w:eastAsia="en-GB"/>
+              </w:rPr>
+              <w:t> </w:t>
+            </w:r>
+          </w:p>
+        </w:tc>
+        <w:tc>
+          <w:tcPr>
+            <w:tcW w:w="2080" w:type="dxa"/>
+            <w:gridSpan w:val="2"/>
+            <w:tcBorders>
+              <w:top w:val="nil"/>
+              <w:left w:val="nil"/>
+              <w:bottom w:val="nil"/>
+              <w:right w:val="nil"/>
+            </w:tcBorders>
+            <w:noWrap/>
+            <w:vAlign w:val="bottom"/>
+          </w:tcPr>
+          <w:p>
+            <w:pPr>
+              <w:spacing w:after="0" w:line="240" w:lineRule="auto"/>
+              <w:rPr>
+                <w:rFonts w:ascii="Myriad Pro" w:hAnsi="Myriad Pro"/>
+                <w:sz w:val="20"/>
+                <w:szCs w:val="20"/>
+                <w:lang w:val="en-GB" w:eastAsia="en-GB"/>
+              </w:rPr>
+            </w:pPr>
+            <w:r>
+              <w:rPr>
+                <w:rFonts w:ascii="Myriad Pro" w:hAnsi="Myriad Pro"/>
+                <w:sz w:val="20"/>
+                <w:szCs w:val="20"/>
+                <w:lang w:val="en-GB" w:eastAsia="en-GB"/>
+              </w:rPr>
+              <w:t>Total 28Vdc</w:t>
+            </w:r>
+          </w:p>
+        </w:tc>
+        <w:tc>
+          <w:tcPr>
+            <w:tcW w:w="960" w:type="dxa"/>
+            <w:tcBorders>
+              <w:top w:val="nil"/>
+              <w:left w:val="nil"/>
+              <w:bottom w:val="nil"/>
+              <w:right w:val="nil"/>
+            </w:tcBorders>
+            <w:noWrap/>
+            <w:vAlign w:val="bottom"/>
+          </w:tcPr>
+          <w:p>
+            <w:pPr>
+              <w:spacing w:after="0" w:line="240" w:lineRule="auto"/>
+              <w:jc w:val="right"/>
+              <w:rPr>
+                <w:rFonts w:ascii="Myriad Pro" w:hAnsi="Myriad Pro"/>
+                <w:sz w:val="20"/>
+                <w:szCs w:val="20"/>
+                <w:lang w:val="en-GB" w:eastAsia="en-GB"/>
+              </w:rPr>
+            </w:pPr>
+            <w:r>
+              <w:rPr>
+                <w:rFonts w:ascii="Myriad Pro" w:hAnsi="Myriad Pro"/>
+                <w:sz w:val="20"/>
+                <w:szCs w:val="20"/>
+                <w:lang w:val="en-GB" w:eastAsia="en-GB"/>
+              </w:rPr>
+              <w:t>223</w:t>
+            </w:r>
+          </w:p>
+        </w:tc>
+        <w:tc>
+          <w:tcPr>
+            <w:tcW w:w="960" w:type="dxa"/>
+            <w:tcBorders>
+              <w:top w:val="nil"/>
+              <w:left w:val="nil"/>
+              <w:bottom w:val="nil"/>
+              <w:right w:val="single" w:sz="4" w:space="0" w:color="auto"/>
+            </w:tcBorders>
+            <w:noWrap/>
+            <w:vAlign w:val="bottom"/>
+          </w:tcPr>
+          <w:p>
+            <w:pPr>
+              <w:spacing w:after="0" w:line="240" w:lineRule="auto"/>
+              <w:rPr>
+                <w:rFonts w:ascii="Myriad Pro" w:hAnsi="Myriad Pro"/>
+                <w:sz w:val="20"/>
+                <w:szCs w:val="20"/>
+                <w:lang w:val="en-GB" w:eastAsia="en-GB"/>
+              </w:rPr>
+            </w:pPr>
+            <w:r>
+              <w:rPr>
+                <w:rFonts w:ascii="Myriad Pro" w:hAnsi="Myriad Pro"/>
+                <w:sz w:val="20"/>
+                <w:szCs w:val="20"/>
+                <w:lang w:val="en-GB" w:eastAsia="en-GB"/>
+              </w:rPr>
+              <w:t>W</w:t>
+            </w:r>
+          </w:p>
+        </w:tc>
+      </w:tr>
+      <w:tr>
+        <w:trPr>
+          <w:trHeight w:val="255"/>
+        </w:trPr>
+        <w:tc>
+          <w:tcPr>
+            <w:tcW w:w="960" w:type="dxa"/>
+            <w:tcBorders>
+              <w:top w:val="nil"/>
+              <w:left w:val="single" w:sz="4" w:space="0" w:color="auto"/>
+              <w:bottom w:val="single" w:sz="4" w:space="0" w:color="auto"/>
+              <w:right w:val="nil"/>
+            </w:tcBorders>
+            <w:noWrap/>
+            <w:vAlign w:val="bottom"/>
+          </w:tcPr>
+          <w:p>
+            <w:pPr>
+              <w:spacing w:after="0" w:line="240" w:lineRule="auto"/>
+              <w:rPr>
+                <w:rFonts w:ascii="Myriad Pro" w:hAnsi="Myriad Pro"/>
+                <w:sz w:val="20"/>
+                <w:szCs w:val="20"/>
+                <w:lang w:val="en-GB" w:eastAsia="en-GB"/>
+              </w:rPr>
+            </w:pPr>
+            <w:r>
+              <w:rPr>
+                <w:rFonts w:ascii="Myriad Pro" w:hAnsi="Myriad Pro"/>
+                <w:sz w:val="20"/>
+                <w:szCs w:val="20"/>
+                <w:lang w:val="en-GB" w:eastAsia="en-GB"/>
+              </w:rPr>
+              <w:t> </w:t>
+            </w:r>
+          </w:p>
+        </w:tc>
+        <w:tc>
+          <w:tcPr>
+            <w:tcW w:w="960" w:type="dxa"/>
+            <w:tcBorders>
+              <w:top w:val="nil"/>
+              <w:left w:val="nil"/>
+              <w:bottom w:val="single" w:sz="4" w:space="0" w:color="auto"/>
+              <w:right w:val="nil"/>
+            </w:tcBorders>
+            <w:noWrap/>
+            <w:vAlign w:val="bottom"/>
+          </w:tcPr>
+          <w:p>
+            <w:pPr>
+              <w:spacing w:after="0" w:line="240" w:lineRule="auto"/>
+              <w:rPr>
+                <w:rFonts w:ascii="Myriad Pro" w:hAnsi="Myriad Pro"/>
+                <w:sz w:val="20"/>
+                <w:szCs w:val="20"/>
+                <w:lang w:val="en-GB" w:eastAsia="en-GB"/>
+              </w:rPr>
+            </w:pPr>
+            <w:r>
+              <w:rPr>
+                <w:rFonts w:ascii="Myriad Pro" w:hAnsi="Myriad Pro"/>
+                <w:sz w:val="20"/>
+                <w:szCs w:val="20"/>
+                <w:lang w:val="en-GB" w:eastAsia="en-GB"/>
+              </w:rPr>
+              <w:t> </w:t>
+            </w:r>
+          </w:p>
+        </w:tc>
+        <w:tc>
+          <w:tcPr>
+            <w:tcW w:w="1120" w:type="dxa"/>
+            <w:tcBorders>
+              <w:top w:val="nil"/>
+              <w:left w:val="nil"/>
+              <w:bottom w:val="single" w:sz="4" w:space="0" w:color="auto"/>
+              <w:right w:val="nil"/>
+            </w:tcBorders>
+            <w:noWrap/>
+            <w:vAlign w:val="bottom"/>
+          </w:tcPr>
+          <w:p>
+            <w:pPr>
+              <w:spacing w:after="0" w:line="240" w:lineRule="auto"/>
+              <w:rPr>
+                <w:rFonts w:ascii="Myriad Pro" w:hAnsi="Myriad Pro"/>
+                <w:sz w:val="20"/>
+                <w:szCs w:val="20"/>
+                <w:lang w:val="en-GB" w:eastAsia="en-GB"/>
+              </w:rPr>
+            </w:pPr>
+            <w:r>
+              <w:rPr>
+                <w:rFonts w:ascii="Myriad Pro" w:hAnsi="Myriad Pro"/>
+                <w:sz w:val="20"/>
+                <w:szCs w:val="20"/>
+                <w:lang w:val="en-GB" w:eastAsia="en-GB"/>
+              </w:rPr>
+              <w:t> </w:t>
+            </w:r>
+          </w:p>
+        </w:tc>
+        <w:tc>
+          <w:tcPr>
+            <w:tcW w:w="960" w:type="dxa"/>
+            <w:tcBorders>
+              <w:top w:val="nil"/>
+              <w:left w:val="nil"/>
+              <w:bottom w:val="single" w:sz="4" w:space="0" w:color="auto"/>
+              <w:right w:val="nil"/>
+            </w:tcBorders>
+            <w:noWrap/>
+            <w:vAlign w:val="bottom"/>
+          </w:tcPr>
+          <w:p>
+            <w:pPr>
+              <w:spacing w:after="0" w:line="240" w:lineRule="auto"/>
+              <w:rPr>
+                <w:rFonts w:ascii="Myriad Pro" w:hAnsi="Myriad Pro"/>
+                <w:sz w:val="20"/>
+                <w:szCs w:val="20"/>
+                <w:lang w:val="en-GB" w:eastAsia="en-GB"/>
+              </w:rPr>
+            </w:pPr>
+            <w:r>
+              <w:rPr>
+                <w:rFonts w:ascii="Myriad Pro" w:hAnsi="Myriad Pro"/>
+                <w:sz w:val="20"/>
+                <w:szCs w:val="20"/>
+                <w:lang w:val="en-GB" w:eastAsia="en-GB"/>
+              </w:rPr>
+              <w:t> </w:t>
+            </w:r>
+          </w:p>
+        </w:tc>
+        <w:tc>
+          <w:tcPr>
+            <w:tcW w:w="960" w:type="dxa"/>
+            <w:tcBorders>
+              <w:top w:val="nil"/>
+              <w:left w:val="nil"/>
+              <w:bottom w:val="nil"/>
+              <w:right w:val="single" w:sz="4" w:space="0" w:color="auto"/>
+            </w:tcBorders>
+            <w:noWrap/>
+            <w:vAlign w:val="bottom"/>
+          </w:tcPr>
+          <w:p>
+            <w:pPr>
+              <w:spacing w:after="0" w:line="240" w:lineRule="auto"/>
+              <w:rPr>
+                <w:rFonts w:ascii="Myriad Pro" w:hAnsi="Myriad Pro"/>
+                <w:sz w:val="20"/>
+                <w:szCs w:val="20"/>
+                <w:lang w:val="en-GB" w:eastAsia="en-GB"/>
+              </w:rPr>
+            </w:pPr>
+            <w:r>
+              <w:rPr>
+                <w:rFonts w:ascii="Myriad Pro" w:hAnsi="Myriad Pro"/>
+                <w:sz w:val="20"/>
+                <w:szCs w:val="20"/>
+                <w:lang w:val="en-GB" w:eastAsia="en-GB"/>
+              </w:rPr>
+              <w:t> </w:t>
+            </w:r>
+          </w:p>
+        </w:tc>
+      </w:tr>
+      <w:tr>
+        <w:trPr>
+          <w:trHeight w:val="255"/>
+        </w:trPr>
+        <w:tc>
+          <w:tcPr>
+            <w:tcW w:w="960" w:type="dxa"/>
+            <w:tcBorders>
+              <w:top w:val="nil"/>
+              <w:left w:val="single" w:sz="4" w:space="0" w:color="auto"/>
+              <w:bottom w:val="single" w:sz="4" w:space="0" w:color="auto"/>
+              <w:right w:val="nil"/>
+            </w:tcBorders>
+            <w:noWrap/>
+            <w:vAlign w:val="bottom"/>
+          </w:tcPr>
+          <w:p>
+            <w:pPr>
+              <w:spacing w:after="0" w:line="240" w:lineRule="auto"/>
+              <w:rPr>
+                <w:rFonts w:ascii="Myriad Pro" w:hAnsi="Myriad Pro"/>
+                <w:sz w:val="20"/>
+                <w:szCs w:val="20"/>
+                <w:lang w:val="en-GB" w:eastAsia="en-GB"/>
+              </w:rPr>
+            </w:pPr>
+            <w:r>
+              <w:rPr>
+                <w:rFonts w:ascii="Myriad Pro" w:hAnsi="Myriad Pro"/>
+                <w:sz w:val="20"/>
+                <w:szCs w:val="20"/>
+                <w:lang w:val="en-GB" w:eastAsia="en-GB"/>
+              </w:rPr>
+              <w:t>Total all</w:t>
+            </w:r>
+          </w:p>
+        </w:tc>
+        <w:tc>
+          <w:tcPr>
+            <w:tcW w:w="960" w:type="dxa"/>
+            <w:tcBorders>
+              <w:top w:val="nil"/>
+              <w:left w:val="nil"/>
+              <w:bottom w:val="single" w:sz="4" w:space="0" w:color="auto"/>
+              <w:right w:val="nil"/>
+            </w:tcBorders>
+            <w:noWrap/>
+            <w:vAlign w:val="bottom"/>
+          </w:tcPr>
+          <w:p>
+            <w:pPr>
+              <w:spacing w:after="0" w:line="240" w:lineRule="auto"/>
+              <w:rPr>
+                <w:rFonts w:ascii="Myriad Pro" w:hAnsi="Myriad Pro"/>
+                <w:sz w:val="20"/>
+                <w:szCs w:val="20"/>
+                <w:lang w:val="en-GB" w:eastAsia="en-GB"/>
+              </w:rPr>
+            </w:pPr>
+            <w:r>
+              <w:rPr>
+                <w:rFonts w:ascii="Myriad Pro" w:hAnsi="Myriad Pro"/>
+                <w:sz w:val="20"/>
+                <w:szCs w:val="20"/>
+                <w:lang w:val="en-GB" w:eastAsia="en-GB"/>
+              </w:rPr>
+              <w:t> </w:t>
+            </w:r>
+          </w:p>
+        </w:tc>
+        <w:tc>
+          <w:tcPr>
+            <w:tcW w:w="1120" w:type="dxa"/>
+            <w:tcBorders>
+              <w:top w:val="nil"/>
+              <w:left w:val="nil"/>
+              <w:bottom w:val="single" w:sz="4" w:space="0" w:color="auto"/>
+              <w:right w:val="nil"/>
+            </w:tcBorders>
+            <w:noWrap/>
+            <w:vAlign w:val="bottom"/>
+          </w:tcPr>
+          <w:p>
+            <w:pPr>
+              <w:spacing w:after="0" w:line="240" w:lineRule="auto"/>
+              <w:rPr>
+                <w:rFonts w:ascii="Myriad Pro" w:hAnsi="Myriad Pro"/>
+                <w:sz w:val="20"/>
+                <w:szCs w:val="20"/>
+                <w:lang w:val="en-GB" w:eastAsia="en-GB"/>
+              </w:rPr>
+            </w:pPr>
+            <w:r>
+              <w:rPr>
+                <w:rFonts w:ascii="Myriad Pro" w:hAnsi="Myriad Pro"/>
+                <w:sz w:val="20"/>
+                <w:szCs w:val="20"/>
+                <w:lang w:val="en-GB" w:eastAsia="en-GB"/>
+              </w:rPr>
+              <w:t> </w:t>
+            </w:r>
+          </w:p>
+        </w:tc>
+        <w:tc>
+          <w:tcPr>
+            <w:tcW w:w="960" w:type="dxa"/>
+            <w:tcBorders>
+              <w:top w:val="nil"/>
+              <w:left w:val="nil"/>
+              <w:bottom w:val="single" w:sz="4" w:space="0" w:color="auto"/>
+              <w:right w:val="nil"/>
+            </w:tcBorders>
+            <w:noWrap/>
+            <w:vAlign w:val="bottom"/>
+          </w:tcPr>
+          <w:p>
+            <w:pPr>
+              <w:spacing w:after="0" w:line="240" w:lineRule="auto"/>
+              <w:jc w:val="right"/>
+              <w:rPr>
+                <w:rFonts w:ascii="Myriad Pro" w:hAnsi="Myriad Pro"/>
+                <w:sz w:val="20"/>
+                <w:szCs w:val="20"/>
+                <w:lang w:val="en-GB" w:eastAsia="en-GB"/>
+              </w:rPr>
+            </w:pPr>
+            <w:r>
+              <w:rPr>
+                <w:rFonts w:ascii="Myriad Pro" w:hAnsi="Myriad Pro"/>
+                <w:sz w:val="20"/>
+                <w:szCs w:val="20"/>
+                <w:lang w:val="en-GB" w:eastAsia="en-GB"/>
+              </w:rPr>
+              <w:t>323</w:t>
+            </w:r>
+          </w:p>
+        </w:tc>
+        <w:tc>
+          <w:tcPr>
+            <w:tcW w:w="960" w:type="dxa"/>
+            <w:tcBorders>
+              <w:top w:val="nil"/>
+              <w:left w:val="nil"/>
+              <w:bottom w:val="single" w:sz="4" w:space="0" w:color="auto"/>
+              <w:right w:val="single" w:sz="4" w:space="0" w:color="auto"/>
+            </w:tcBorders>
+            <w:noWrap/>
+            <w:vAlign w:val="bottom"/>
+          </w:tcPr>
+          <w:p>
+            <w:pPr>
+              <w:spacing w:after="0" w:line="240" w:lineRule="auto"/>
+              <w:rPr>
+                <w:rFonts w:ascii="Myriad Pro" w:hAnsi="Myriad Pro"/>
+                <w:sz w:val="20"/>
+                <w:szCs w:val="20"/>
+                <w:lang w:val="en-GB" w:eastAsia="en-GB"/>
+              </w:rPr>
+            </w:pPr>
+            <w:r>
+              <w:rPr>
+                <w:rFonts w:ascii="Myriad Pro" w:hAnsi="Myriad Pro"/>
+                <w:sz w:val="20"/>
+                <w:szCs w:val="20"/>
+                <w:lang w:val="en-GB" w:eastAsia="en-GB"/>
+              </w:rPr>
+              <w:t>W</w:t>
+            </w:r>
+          </w:p>
+        </w:tc>
+      </w:tr>
+    </w:tbl>
+    <w:p>
+      <w:pPr>
+        <w:rPr>
+          <w:lang w:val="en-GB" w:eastAsia="en-GB"/>
+        </w:rPr>
+      </w:pPr>
+    </w:p>
+    <w:p>
+      <w:pPr>
+        <w:rPr>
+          <w:lang w:val="en-GB" w:eastAsia="en-GB"/>
+        </w:rPr>
+      </w:pPr>
+      <w:r>
+        <w:rPr>
+          <w:lang w:val="en-GB" w:eastAsia="en-GB"/>
+        </w:rPr>
+        <w:t>223W is well below the maximum of 250W.</w:t>
+      </w:r>
+    </w:p>
+    <w:p>
+      <w:pPr>
+        <w:rPr>
+          <w:lang w:val="en-GB" w:eastAsia="en-GB"/>
+        </w:rPr>
+      </w:pPr>
+      <w:r>
+        <w:rPr>
+          <w:lang w:val="en-GB" w:eastAsia="en-GB"/>
+        </w:rPr>
+        <w:t>UR-20 was by agreement with Terma at SRR meeting at IHA changed to SR-53 in SRD, which says that the system shall be able to dispense 2 payloads in 40msec. By changing it to this requirement reduced the power use on the 28Vdc to 223W, well below the 250W.</w:t>
       </w:r>
     </w:p>
     <w:p>
@@ -4747,7 +7469,7 @@
     <w:p>
       <w:pPr>
         <w:rPr>
-          <w:lang w:val="en-GB" w:eastAsia="en-GB"/>
+          <w:lang w:val="en-GB"/>
         </w:rPr>
       </w:pPr>
       <w:r>
@@ -4758,8 +7480,78 @@
           <v:shape id="_x0000_i1026" type="#_x0000_t75" style="width:480.75pt;height:624.75pt" o:ole="">
             <v:imagedata r:id="rId9" o:title=""/>
           </v:shape>
-          <o:OLEObject Type="Embed" ProgID="Visio.Drawing.11" ShapeID="_x0000_i1026" DrawAspect="Content" ObjectID="_1347910776" r:id="rId10"/>
+          <o:OLEObject Type="Embed" ProgID="Visio.Drawing.11" ShapeID="_x0000_i1026" DrawAspect="Content" ObjectID="_1347982497" r:id="rId10"/>
         </w:object>
+      </w:r>
+    </w:p>
+    <w:p>
+      <w:pPr>
+        <w:rPr>
+          <w:lang w:val="en-GB"/>
+        </w:rPr>
+      </w:pPr>
+    </w:p>
+    <w:p>
+      <w:pPr>
+        <w:rPr>
+          <w:lang w:val="en-GB"/>
+        </w:rPr>
+      </w:pPr>
+    </w:p>
+    <w:p>
+      <w:pPr>
+        <w:pStyle w:val="Heading2"/>
+        <w:ind w:left="720"/>
+        <w:rPr>
+          <w:lang w:eastAsia="en-GB"/>
+        </w:rPr>
+      </w:pPr>
+      <w:r>
+        <w:rPr>
+          <w:lang w:eastAsia="en-GB"/>
+        </w:rPr>
+        <w:t>Safety</w:t>
+      </w:r>
+    </w:p>
+    <w:p>
+      <w:pPr>
+        <w:rPr>
+          <w:lang w:val="en-GB" w:eastAsia="en-GB"/>
+        </w:rPr>
+      </w:pPr>
+      <w:r>
+        <w:rPr>
+          <w:lang w:val="en-GB" w:eastAsia="en-GB"/>
+        </w:rPr>
+        <w:t>To prevent that chaffs or flares can be fired at times where it can be dangerous to other users or ground personal and so on a hardware safety interlock is build into the system preventing the DSS’s get a firing signal for any chaffs or flares. Further more the CCU is always monitoring the “Plane On Ground” signal which is received as data on the bus from the AMC and as long this signal is logical high, indicating the plane is not in the air the CCU may not give a signal for firing chaffs or flares even though the MWS gives a missile warning.</w:t>
+      </w:r>
+    </w:p>
+    <w:p>
+      <w:pPr>
+        <w:pStyle w:val="Heading2"/>
+        <w:ind w:left="720"/>
+        <w:rPr>
+          <w:lang w:eastAsia="en-GB"/>
+        </w:rPr>
+      </w:pPr>
+      <w:r>
+        <w:rPr>
+          <w:lang w:eastAsia="en-GB"/>
+        </w:rPr>
+        <w:t>Security</w:t>
+      </w:r>
+    </w:p>
+    <w:p>
+      <w:pPr>
+        <w:rPr>
+          <w:lang w:val="en-GB" w:eastAsia="en-GB"/>
+        </w:rPr>
+      </w:pPr>
+      <w:r>
+        <w:rPr>
+          <w:lang w:val="en-GB" w:eastAsia="en-GB"/>
+        </w:rPr>
+        <w:t>For security reasons the CCU is monitoring a zeroize signal from the aircraft if this signal goes logical high the self protection suite shall erase sensitive data in the system. If the signal goes to a high level the CCU will send a zeroize signal to the ECU in the MWS to start the erasure of sensitive data there and also start to erase its own sensitive data.</w:t>
       </w:r>
     </w:p>
     <w:p>
@@ -6659,6 +9451,83 @@
     </w:p>
     <w:p>
       <w:pPr>
+        <w:rPr>
+          <w:lang w:val="en-GB"/>
+        </w:rPr>
+      </w:pPr>
+      <w:r>
+        <w:rPr>
+          <w:lang w:val="en-GB"/>
+        </w:rPr>
+        <w:t>The system has a number interfaces, some internal, some external, some mecanical and some are software interfaces.  Below is a sketch showing some the interfaces. The mechanical interface used to mount the pod on the wing and software interfaces are not shown here.</w:t>
+      </w:r>
+    </w:p>
+    <w:p>
+      <w:pPr>
+        <w:rPr>
+          <w:lang w:val="en-GB"/>
+        </w:rPr>
+      </w:pPr>
+    </w:p>
+    <w:p>
+      <w:pPr>
+        <w:rPr>
+          <w:lang w:val="en-GB"/>
+        </w:rPr>
+      </w:pPr>
+    </w:p>
+    <w:p>
+      <w:pPr>
+        <w:rPr>
+          <w:lang w:val="en-GB"/>
+        </w:rPr>
+      </w:pPr>
+      <w:r>
+        <w:rPr>
+          <w:lang w:val="en-GB"/>
+        </w:rPr>
+        <w:pict>
+          <v:shape id="_x0000_i1027" type="#_x0000_t75" style="width:449.25pt;height:355.5pt">
+            <v:imagedata r:id="rId11" o:title=""/>
+          </v:shape>
+        </w:pict>
+      </w:r>
+    </w:p>
+    <w:p>
+      <w:pPr>
+        <w:pStyle w:val="Caption"/>
+        <w:ind w:left="360"/>
+        <w:rPr>
+          <w:lang w:val="en-GB"/>
+        </w:rPr>
+      </w:pPr>
+      <w:r>
+        <w:rPr>
+          <w:lang w:val="en-GB"/>
+        </w:rPr>
+        <w:t xml:space="preserve">Figure </w:t>
+      </w:r>
+      <w:r>
+        <w:rPr>
+          <w:lang w:val="en-GB"/>
+        </w:rPr>
+        <w:t>TBD</w:t>
+      </w:r>
+      <w:r>
+        <w:rPr>
+          <w:lang w:val="en-GB"/>
+        </w:rPr>
+        <w:t xml:space="preserve"> - </w:t>
+      </w:r>
+      <w:r>
+        <w:rPr>
+          <w:lang w:val="en-GB"/>
+        </w:rPr>
+        <w:t>Interface A, E, F G and H are interfaces to external parts/systems.</w:t>
+      </w:r>
+    </w:p>
+    <w:p>
+      <w:pPr>
         <w:autoSpaceDE w:val="0"/>
         <w:autoSpaceDN w:val="0"/>
         <w:adjustRightInd w:val="0"/>
@@ -6794,8 +9663,659 @@
       <w:pPr>
         <w:pStyle w:val="Heading3"/>
       </w:pPr>
-      <w:r>
-        <w:t xml:space="preserve">4.3.x (Project-unique identifier of interface). </w:t>
+      <w:bookmarkStart w:id="24" w:name="_Toc273129925"/>
+      <w:bookmarkStart w:id="25" w:name="_Toc273118147"/>
+      <w:r>
+        <w:t>Interface A (Cockpit Control Unit to Intercom).</w:t>
+      </w:r>
+      <w:bookmarkEnd w:id="24"/>
+    </w:p>
+    <w:p>
+      <w:pPr>
+        <w:rPr>
+          <w:lang w:val="en-GB"/>
+        </w:rPr>
+      </w:pPr>
+      <w:r>
+        <w:rPr>
+          <w:lang w:val="en-GB"/>
+        </w:rPr>
+        <w:t>To interface the Cockpit Control Unit to the aircraft intercom system the interface will follow the interface described in audio interface for intercom in the F16: FAII-34G.</w:t>
+      </w:r>
+    </w:p>
+    <w:p>
+      <w:pPr>
+        <w:pStyle w:val="Heading3"/>
+      </w:pPr>
+      <w:bookmarkStart w:id="26" w:name="_Interface_B_(Cockpit"/>
+      <w:bookmarkStart w:id="27" w:name="_Toc273129931"/>
+      <w:bookmarkEnd w:id="26"/>
+      <w:r>
+        <w:t>Interface B (Cockpit Control Unit to Safety Switch).</w:t>
+      </w:r>
+      <w:bookmarkEnd w:id="27"/>
+    </w:p>
+    <w:p>
+      <w:pPr>
+        <w:rPr>
+          <w:lang w:val="en-GB"/>
+        </w:rPr>
+      </w:pPr>
+      <w:r>
+        <w:rPr>
+          <w:lang w:val="en-GB"/>
+        </w:rPr>
+        <w:t>Between the cockpit control unit and the pod there are 6 discrete wires, used for various signals:</w:t>
+      </w:r>
+    </w:p>
+    <w:p>
+      <w:pPr>
+        <w:numPr>
+          <w:ilvl w:val="0"/>
+          <w:numId w:val="3"/>
+        </w:numPr>
+        <w:rPr>
+          <w:lang w:val="en-GB"/>
+        </w:rPr>
+      </w:pPr>
+      <w:r>
+        <w:rPr>
+          <w:lang w:val="en-GB"/>
+        </w:rPr>
+        <w:t>4 of them for controlling the firing chaffs and flares using the 4 DSS’. Logical high is firing command. Pins used:</w:t>
+      </w:r>
+    </w:p>
+    <w:p>
+      <w:pPr>
+        <w:numPr>
+          <w:ilvl w:val="1"/>
+          <w:numId w:val="3"/>
+        </w:numPr>
+        <w:rPr>
+          <w:lang w:val="en-GB"/>
+        </w:rPr>
+      </w:pPr>
+      <w:r>
+        <w:rPr>
+          <w:lang w:val="en-GB"/>
+        </w:rPr>
+        <w:t>No 1: DSS Forward fire</w:t>
+      </w:r>
+    </w:p>
+    <w:p>
+      <w:pPr>
+        <w:numPr>
+          <w:ilvl w:val="1"/>
+          <w:numId w:val="3"/>
+        </w:numPr>
+        <w:rPr>
+          <w:lang w:val="en-GB"/>
+        </w:rPr>
+      </w:pPr>
+      <w:r>
+        <w:rPr>
+          <w:lang w:val="en-GB"/>
+        </w:rPr>
+        <w:t>No 2: DSS Downward fire 1</w:t>
+      </w:r>
+    </w:p>
+    <w:p>
+      <w:pPr>
+        <w:numPr>
+          <w:ilvl w:val="1"/>
+          <w:numId w:val="3"/>
+        </w:numPr>
+        <w:rPr>
+          <w:lang w:val="en-GB"/>
+        </w:rPr>
+      </w:pPr>
+      <w:r>
+        <w:rPr>
+          <w:lang w:val="en-GB"/>
+        </w:rPr>
+        <w:t>No 3: DSS Downward fire 2</w:t>
+      </w:r>
+    </w:p>
+    <w:p>
+      <w:pPr>
+        <w:numPr>
+          <w:ilvl w:val="1"/>
+          <w:numId w:val="3"/>
+        </w:numPr>
+        <w:rPr>
+          <w:lang w:val="en-GB"/>
+        </w:rPr>
+      </w:pPr>
+      <w:r>
+        <w:rPr>
+          <w:lang w:val="en-GB"/>
+        </w:rPr>
+        <w:t xml:space="preserve">No 4: DSS Backward fire </w:t>
+      </w:r>
+    </w:p>
+    <w:p>
+      <w:pPr>
+        <w:numPr>
+          <w:ilvl w:val="0"/>
+          <w:numId w:val="3"/>
+        </w:numPr>
+        <w:rPr>
+          <w:lang w:val="en-GB"/>
+        </w:rPr>
+      </w:pPr>
+      <w:r>
+        <w:rPr>
+          <w:lang w:val="en-GB"/>
+        </w:rPr>
+        <w:t>1 for controlling the power switch in pod. Logical High level Power Switch ON</w:t>
+      </w:r>
+    </w:p>
+    <w:p>
+      <w:pPr>
+        <w:numPr>
+          <w:ilvl w:val="1"/>
+          <w:numId w:val="3"/>
+        </w:numPr>
+        <w:rPr>
+          <w:lang w:val="en-GB"/>
+        </w:rPr>
+      </w:pPr>
+      <w:r>
+        <w:rPr>
+          <w:lang w:val="en-GB"/>
+        </w:rPr>
+        <w:t>No 5: Power Switch</w:t>
+      </w:r>
+    </w:p>
+    <w:p>
+      <w:pPr>
+        <w:numPr>
+          <w:ilvl w:val="0"/>
+          <w:numId w:val="3"/>
+        </w:numPr>
+        <w:rPr>
+          <w:lang w:val="en-GB"/>
+        </w:rPr>
+      </w:pPr>
+      <w:r>
+        <w:rPr>
+          <w:lang w:val="en-GB"/>
+        </w:rPr>
+        <w:t>1 is a spare wire.</w:t>
+      </w:r>
+    </w:p>
+    <w:p>
+      <w:pPr>
+        <w:numPr>
+          <w:ilvl w:val="1"/>
+          <w:numId w:val="3"/>
+        </w:numPr>
+        <w:rPr>
+          <w:lang w:val="en-GB"/>
+        </w:rPr>
+      </w:pPr>
+      <w:r>
+        <w:rPr>
+          <w:lang w:val="en-GB"/>
+        </w:rPr>
+        <w:t>No 6: Spare</w:t>
+      </w:r>
+    </w:p>
+    <w:p>
+      <w:pPr>
+        <w:rPr>
+          <w:lang w:val="en-GB"/>
+        </w:rPr>
+      </w:pPr>
+      <w:r>
+        <w:rPr>
+          <w:lang w:val="en-GB"/>
+        </w:rPr>
+        <w:t xml:space="preserve">At the Cockpit control unit is used an </w:t>
+      </w:r>
+      <w:r>
+        <w:rPr>
+          <w:lang w:val="en-GB"/>
+        </w:rPr>
+        <w:t xml:space="preserve">EDWC7f connector for </w:t>
+      </w:r>
+      <w:r>
+        <w:rPr>
+          <w:lang w:val="en-GB"/>
+        </w:rPr>
+        <w:t xml:space="preserve">the </w:t>
+      </w:r>
+      <w:r>
+        <w:rPr>
+          <w:lang w:val="en-GB"/>
+        </w:rPr>
+        <w:t>discrete wires</w:t>
+      </w:r>
+      <w:r>
+        <w:rPr>
+          <w:lang w:val="en-GB"/>
+        </w:rPr>
+        <w:t>, the same connector is used at the pod.</w:t>
+      </w:r>
+    </w:p>
+    <w:p>
+      <w:pPr>
+        <w:pStyle w:val="Heading3"/>
+      </w:pPr>
+      <w:bookmarkStart w:id="28" w:name="_Toc273129932"/>
+      <w:r>
+        <w:t>Interface C (Cockpit Control Unit to Power Switch in pod).</w:t>
+      </w:r>
+      <w:bookmarkEnd w:id="28"/>
+    </w:p>
+    <w:p>
+      <w:pPr>
+        <w:rPr>
+          <w:lang w:val="en-US"/>
+        </w:rPr>
+      </w:pPr>
+      <w:r>
+        <w:rPr>
+          <w:lang w:val="en-US"/>
+        </w:rPr>
+        <w:t>To control the power in the pod there is a controllable power switch in the pod. Through interface C this control signal is feed from Cockpit Control Unit to the power switch.</w:t>
+      </w:r>
+      <w:r>
+        <w:rPr>
+          <w:lang w:val="en-US"/>
+        </w:rPr>
+        <w:t xml:space="preserve"> Connections, connector and levels are described in </w:t>
+      </w:r>
+      <w:hyperlink w:anchor="_Interface_B_(Cockpit" w:history="1">
+        <w:r>
+          <w:rPr>
+            <w:rStyle w:val="Hyperlink"/>
+            <w:lang w:val="en-US"/>
+          </w:rPr>
+          <w:t>Interface B (Cockpit Control Unit to Safety Switch).</w:t>
+        </w:r>
+      </w:hyperlink>
+      <w:r>
+        <w:rPr>
+          <w:lang w:val="en-US"/>
+        </w:rPr>
+        <w:t xml:space="preserve"> As the two interfaces use the same connector.</w:t>
+      </w:r>
+    </w:p>
+    <w:p>
+      <w:pPr>
+        <w:pStyle w:val="Heading3"/>
+      </w:pPr>
+      <w:bookmarkStart w:id="29" w:name="_Toc273129933"/>
+      <w:r>
+        <w:t>Interface D (Cockpit Control Unit to ECU).</w:t>
+      </w:r>
+      <w:bookmarkEnd w:id="29"/>
+    </w:p>
+    <w:p>
+      <w:pPr>
+        <w:rPr>
+          <w:lang w:val="en-GB"/>
+        </w:rPr>
+      </w:pPr>
+      <w:r>
+        <w:rPr>
+          <w:lang w:val="en-US"/>
+        </w:rPr>
+        <w:t xml:space="preserve">This interface is used for the communication between the Cockpit Control Unit and ECU. </w:t>
+      </w:r>
+      <w:r>
+        <w:rPr>
+          <w:lang w:val="en-US"/>
+        </w:rPr>
+        <w:t xml:space="preserve">Communication is done via the </w:t>
+      </w:r>
+      <w:r>
+        <w:rPr>
+          <w:lang w:val="en-GB"/>
+        </w:rPr>
+        <w:t xml:space="preserve">MIL-1553B </w:t>
+      </w:r>
+      <w:r>
+        <w:rPr>
+          <w:lang w:val="en-GB"/>
+        </w:rPr>
+        <w:t>data bus which defines levels, baudrate, databit and so on. Connector used is</w:t>
+      </w:r>
+      <w:r>
+        <w:rPr>
+          <w:lang w:val="en-US"/>
+        </w:rPr>
+        <w:t xml:space="preserve"> </w:t>
+      </w:r>
+      <w:r>
+        <w:rPr>
+          <w:lang w:val="en-GB"/>
+        </w:rPr>
+        <w:t>a EDC29b connector</w:t>
+      </w:r>
+      <w:r>
+        <w:rPr>
+          <w:lang w:val="en-GB"/>
+        </w:rPr>
+        <w:t>.</w:t>
+      </w:r>
+    </w:p>
+    <w:p>
+      <w:pPr>
+        <w:rPr>
+          <w:lang w:val="en-GB"/>
+        </w:rPr>
+      </w:pPr>
+      <w:r>
+        <w:rPr>
+          <w:lang w:val="en-GB"/>
+        </w:rPr>
+        <w:t>Data on the bus will be command and data for controlling the MWS and getting data from it. Commands and data formats are described in the MWS-CD document and will not be described further here. TBD Data and commands that shall be sent to the ECU are data like:</w:t>
+      </w:r>
+    </w:p>
+    <w:p>
+      <w:pPr>
+        <w:numPr>
+          <w:ilvl w:val="0"/>
+          <w:numId w:val="3"/>
+        </w:numPr>
+        <w:rPr>
+          <w:lang w:val="en-GB"/>
+        </w:rPr>
+      </w:pPr>
+      <w:r>
+        <w:rPr>
+          <w:lang w:val="en-GB"/>
+        </w:rPr>
+        <w:t>Aircraft attitude.</w:t>
+      </w:r>
+    </w:p>
+    <w:p>
+      <w:pPr>
+        <w:numPr>
+          <w:ilvl w:val="0"/>
+          <w:numId w:val="3"/>
+        </w:numPr>
+        <w:rPr>
+          <w:lang w:val="en-US"/>
+        </w:rPr>
+      </w:pPr>
+      <w:r>
+        <w:rPr>
+          <w:lang w:val="en-GB"/>
+        </w:rPr>
+        <w:t>Aircraft Heading.</w:t>
+      </w:r>
+    </w:p>
+    <w:p>
+      <w:pPr>
+        <w:numPr>
+          <w:ilvl w:val="0"/>
+          <w:numId w:val="3"/>
+        </w:numPr>
+        <w:rPr>
+          <w:lang w:val="en-US"/>
+        </w:rPr>
+      </w:pPr>
+      <w:r>
+        <w:rPr>
+          <w:lang w:val="en-GB"/>
+        </w:rPr>
+        <w:t>Aircraft altitude.</w:t>
+      </w:r>
+    </w:p>
+    <w:p>
+      <w:pPr>
+        <w:numPr>
+          <w:ilvl w:val="0"/>
+          <w:numId w:val="3"/>
+        </w:numPr>
+        <w:rPr>
+          <w:lang w:val="en-US"/>
+        </w:rPr>
+      </w:pPr>
+      <w:r>
+        <w:rPr>
+          <w:lang w:val="en-GB"/>
+        </w:rPr>
+        <w:t xml:space="preserve">GPS data. </w:t>
+      </w:r>
+    </w:p>
+    <w:p>
+      <w:pPr>
+        <w:numPr>
+          <w:ilvl w:val="0"/>
+          <w:numId w:val="3"/>
+        </w:numPr>
+        <w:rPr>
+          <w:lang w:val="en-US"/>
+        </w:rPr>
+      </w:pPr>
+      <w:r>
+        <w:rPr>
+          <w:lang w:val="en-US"/>
+        </w:rPr>
+        <w:t>Commands for starting ECU Built in self test.</w:t>
+      </w:r>
+    </w:p>
+    <w:p>
+      <w:pPr>
+        <w:rPr>
+          <w:lang w:val="en-US"/>
+        </w:rPr>
+      </w:pPr>
+      <w:r>
+        <w:rPr>
+          <w:lang w:val="en-US"/>
+        </w:rPr>
+        <w:t>The ECU will the other way make it possible for the CCU to get:</w:t>
+      </w:r>
+    </w:p>
+    <w:p>
+      <w:pPr>
+        <w:numPr>
+          <w:ilvl w:val="0"/>
+          <w:numId w:val="3"/>
+        </w:numPr>
+        <w:rPr>
+          <w:lang w:val="en-US"/>
+        </w:rPr>
+      </w:pPr>
+      <w:r>
+        <w:rPr>
+          <w:lang w:val="en-US"/>
+        </w:rPr>
+        <w:t>Status information each 20msec.</w:t>
+      </w:r>
+    </w:p>
+    <w:p>
+      <w:pPr>
+        <w:numPr>
+          <w:ilvl w:val="0"/>
+          <w:numId w:val="3"/>
+        </w:numPr>
+        <w:rPr>
+          <w:lang w:val="en-US"/>
+        </w:rPr>
+      </w:pPr>
+      <w:r>
+        <w:rPr>
+          <w:lang w:val="en-US"/>
+        </w:rPr>
+        <w:t>Result of Built in self test .</w:t>
+      </w:r>
+    </w:p>
+    <w:p>
+      <w:pPr>
+        <w:numPr>
+          <w:ilvl w:val="0"/>
+          <w:numId w:val="3"/>
+        </w:numPr>
+        <w:rPr>
+          <w:lang w:val="en-US"/>
+        </w:rPr>
+      </w:pPr>
+      <w:r>
+        <w:rPr>
+          <w:lang w:val="en-US"/>
+        </w:rPr>
+        <w:t>Thread information in inertial format.</w:t>
+      </w:r>
+    </w:p>
+    <w:p>
+      <w:pPr>
+        <w:pStyle w:val="Heading3"/>
+      </w:pPr>
+      <w:bookmarkStart w:id="30" w:name="_Toc273129926"/>
+      <w:r>
+        <w:t>Interface E ( Power to  Power Switch in pod).</w:t>
+      </w:r>
+      <w:bookmarkEnd w:id="30"/>
+    </w:p>
+    <w:p>
+      <w:pPr>
+        <w:rPr>
+          <w:lang w:val="en-US"/>
+        </w:rPr>
+      </w:pPr>
+      <w:r>
+        <w:rPr>
+          <w:lang w:val="en-US"/>
+        </w:rPr>
+        <w:t>To be able to control the power to the pod a contro</w:t>
+      </w:r>
+      <w:r>
+        <w:rPr>
+          <w:lang w:val="en-US"/>
+        </w:rPr>
+        <w:t>llable power switch in the pod is mounted</w:t>
+      </w:r>
+      <w:r>
+        <w:rPr>
+          <w:lang w:val="en-US"/>
+        </w:rPr>
+        <w:t>. Power from the supply in the wing is connected to this power switch</w:t>
+      </w:r>
+      <w:r>
+        <w:rPr>
+          <w:lang w:val="en-US"/>
+        </w:rPr>
+        <w:t xml:space="preserve"> through the connector mounted by subcontractor on the pod</w:t>
+      </w:r>
+      <w:r>
+        <w:rPr>
+          <w:lang w:val="en-US"/>
+        </w:rPr>
+        <w:t xml:space="preserve"> and not as indicated to the ECU.</w:t>
+      </w:r>
+      <w:r>
+        <w:rPr>
+          <w:lang w:val="en-US"/>
+        </w:rPr>
+        <w:t xml:space="preserve"> This wiring is done by the subcontractor which makes the harness as total for the pod, so it will not be described further here.</w:t>
+      </w:r>
+    </w:p>
+    <w:p>
+      <w:pPr>
+        <w:pStyle w:val="Heading3"/>
+      </w:pPr>
+      <w:bookmarkStart w:id="31" w:name="_Toc273129927"/>
+      <w:r>
+        <w:t>Interface F (Cockpit Control Unit to Aircraft Mission Computer).</w:t>
+      </w:r>
+      <w:bookmarkEnd w:id="25"/>
+      <w:bookmarkEnd w:id="31"/>
+    </w:p>
+    <w:p>
+      <w:pPr>
+        <w:rPr>
+          <w:lang w:val="en-US"/>
+        </w:rPr>
+      </w:pPr>
+      <w:r>
+        <w:rPr>
+          <w:lang w:val="en-US"/>
+        </w:rPr>
+        <w:t xml:space="preserve">This interface shall make it possible to communicate with the AMC. Information will both be from AMC to the </w:t>
+      </w:r>
+      <w:r>
+        <w:rPr>
+          <w:lang w:val="en-US"/>
+        </w:rPr>
+        <w:t>CCU</w:t>
+      </w:r>
+      <w:r>
+        <w:rPr>
+          <w:lang w:val="en-US"/>
+        </w:rPr>
+        <w:t xml:space="preserve"> and from the </w:t>
+      </w:r>
+      <w:r>
+        <w:rPr>
+          <w:lang w:val="en-US"/>
+        </w:rPr>
+        <w:t>CCU</w:t>
+      </w:r>
+      <w:r>
+        <w:rPr>
+          <w:lang w:val="en-US"/>
+        </w:rPr>
+        <w:t xml:space="preserve"> to the AMC.</w:t>
+      </w:r>
+      <w:bookmarkStart w:id="32" w:name="_Toc273129928"/>
+      <w:r>
+        <w:rPr>
+          <w:lang w:val="en-US"/>
+        </w:rPr>
+        <w:t xml:space="preserve"> </w:t>
+      </w:r>
+    </w:p>
+    <w:p>
+      <w:pPr>
+        <w:pStyle w:val="Heading3"/>
+      </w:pPr>
+      <w:r>
+        <w:t>Interface G (Power to Cockpit Control Unit).</w:t>
+      </w:r>
+      <w:bookmarkEnd w:id="32"/>
+    </w:p>
+    <w:p>
+      <w:pPr>
+        <w:ind w:left="360"/>
+        <w:rPr>
+          <w:lang w:val="en-US"/>
+        </w:rPr>
+      </w:pPr>
+      <w:r>
+        <w:rPr>
+          <w:lang w:val="en-US"/>
+        </w:rPr>
+        <w:t>The Cockpit Control Unit will be supplied with 28VDC  from the aircraft.</w:t>
+      </w:r>
+    </w:p>
+    <w:p>
+      <w:pPr>
+        <w:pStyle w:val="Heading3"/>
+      </w:pPr>
+      <w:bookmarkStart w:id="33" w:name="_Toc273129929"/>
+      <w:r>
+        <w:t>Interface H (Zeroize to Cockpit Control Unit).</w:t>
+      </w:r>
+      <w:bookmarkEnd w:id="33"/>
+    </w:p>
+    <w:p>
+      <w:pPr>
+        <w:ind w:left="360"/>
+        <w:rPr>
+          <w:lang w:val="en-US"/>
+        </w:rPr>
+      </w:pPr>
+      <w:r>
+        <w:rPr>
+          <w:lang w:val="en-US"/>
+        </w:rPr>
+        <w:t>The Cockpit Control Unit will be given  a discrete signal from aircraft.</w:t>
       </w:r>
     </w:p>
     <w:p>
@@ -8108,11 +11628,11 @@
         <w:pStyle w:val="Heading1"/>
         <w:ind w:left="360"/>
       </w:pPr>
-      <w:bookmarkStart w:id="24" w:name="_Toc274168000"/>
+      <w:bookmarkStart w:id="34" w:name="_Toc274168000"/>
       <w:r>
         <w:t>Requirements traceability.</w:t>
       </w:r>
-      <w:bookmarkEnd w:id="24"/>
+      <w:bookmarkEnd w:id="34"/>
       <w:r>
         <w:t xml:space="preserve"> </w:t>
       </w:r>
@@ -8217,11 +11737,11 @@
         <w:pStyle w:val="Heading1"/>
         <w:ind w:left="360"/>
       </w:pPr>
-      <w:bookmarkStart w:id="25" w:name="_Toc274168001"/>
+      <w:bookmarkStart w:id="35" w:name="_Toc274168001"/>
       <w:r>
         <w:t>Notes.</w:t>
       </w:r>
-      <w:bookmarkEnd w:id="25"/>
+      <w:bookmarkEnd w:id="35"/>
       <w:r>
         <w:t xml:space="preserve"> </w:t>
       </w:r>
@@ -8307,11 +11827,11 @@
         <w:pStyle w:val="Heading1"/>
         <w:ind w:left="360"/>
       </w:pPr>
-      <w:bookmarkStart w:id="26" w:name="_Toc274168002"/>
+      <w:bookmarkStart w:id="36" w:name="_Toc274168002"/>
       <w:r>
         <w:t>A. Appendixes.</w:t>
       </w:r>
-      <w:bookmarkEnd w:id="26"/>
+      <w:bookmarkEnd w:id="36"/>
       <w:r>
         <w:t xml:space="preserve"> </w:t>
       </w:r>
@@ -8432,22 +11952,22 @@
         <w:pStyle w:val="Heading1"/>
         <w:ind w:left="360"/>
       </w:pPr>
-      <w:bookmarkStart w:id="27" w:name="_Toc274168003"/>
+      <w:bookmarkStart w:id="37" w:name="_Toc274168003"/>
       <w:r>
         <w:t>Niv 1</w:t>
       </w:r>
-      <w:bookmarkEnd w:id="27"/>
+      <w:bookmarkEnd w:id="37"/>
     </w:p>
     <w:p>
       <w:pPr>
         <w:pStyle w:val="Heading2"/>
         <w:ind w:left="720"/>
       </w:pPr>
-      <w:bookmarkStart w:id="28" w:name="_Toc274168004"/>
+      <w:bookmarkStart w:id="38" w:name="_Toc274168004"/>
       <w:r>
         <w:t>Niv 2</w:t>
       </w:r>
-      <w:bookmarkEnd w:id="28"/>
+      <w:bookmarkEnd w:id="38"/>
     </w:p>
     <w:p>
       <w:pPr>
@@ -8495,7 +12015,7 @@
       </w:pPr>
     </w:p>
     <w:sectPr>
-      <w:footerReference w:type="default" r:id="rId11"/>
+      <w:footerReference w:type="default" r:id="rId12"/>
       <w:pgSz w:w="11906" w:h="16838"/>
       <w:pgMar w:top="1438" w:right="1134" w:bottom="1701" w:left="1134" w:header="708" w:footer="44" w:gutter="0"/>
       <w:cols w:space="708"/>
@@ -8657,7 +12177,7 @@
         <w:noProof/>
         <w:lang w:val="en-GB"/>
       </w:rPr>
-      <w:t>3</w:t>
+      <w:t>14</w:t>
     </w:r>
     <w:r>
       <w:rPr>
@@ -8700,7 +12220,7 @@
         <w:noProof/>
         <w:lang w:val="en-GB"/>
       </w:rPr>
-      <w:t>13</w:t>
+      <w:t>16</w:t>
     </w:r>
     <w:r>
       <w:rPr>

</xml_diff>

<commit_message>
SSDD : added component diagram to 4.1 Updated visio doc
</commit_message>
<xml_diff>
--- a/SystemDesign/SSDD Self Protect Suite DocID 0102.docx
+++ b/SystemDesign/SSDD Self Protect Suite DocID 0102.docx
@@ -66,7 +66,7 @@
     </w:p>
     <w:p>
       <w:pPr>
-        <w:pStyle w:val="Title"/>
+        <w:pStyle w:val="Titel"/>
         <w:rPr>
           <w:rFonts w:ascii="Calibri" w:hAnsi="Calibri"/>
           <w:b/>
@@ -256,12 +256,13 @@
           <w:szCs w:val="28"/>
           <w:lang w:val="en-GB"/>
         </w:rPr>
+        <w:lastRenderedPageBreak/>
         <w:t>Index.</w:t>
       </w:r>
     </w:p>
     <w:p>
       <w:pPr>
-        <w:pStyle w:val="TOC1"/>
+        <w:pStyle w:val="Indholdsfortegnelse1"/>
         <w:tabs>
           <w:tab w:val="left" w:pos="440"/>
           <w:tab w:val="right" w:leader="dot" w:pos="9628"/>
@@ -374,7 +375,7 @@
     </w:p>
     <w:p>
       <w:pPr>
-        <w:pStyle w:val="TOC2"/>
+        <w:pStyle w:val="Indholdsfortegnelse2"/>
         <w:tabs>
           <w:tab w:val="left" w:pos="880"/>
           <w:tab w:val="right" w:leader="dot" w:pos="9628"/>
@@ -460,7 +461,7 @@
     </w:p>
     <w:p>
       <w:pPr>
-        <w:pStyle w:val="TOC2"/>
+        <w:pStyle w:val="Indholdsfortegnelse2"/>
         <w:tabs>
           <w:tab w:val="left" w:pos="880"/>
           <w:tab w:val="right" w:leader="dot" w:pos="9628"/>
@@ -546,7 +547,7 @@
     </w:p>
     <w:p>
       <w:pPr>
-        <w:pStyle w:val="TOC2"/>
+        <w:pStyle w:val="Indholdsfortegnelse2"/>
         <w:tabs>
           <w:tab w:val="left" w:pos="880"/>
           <w:tab w:val="right" w:leader="dot" w:pos="9628"/>
@@ -632,7 +633,7 @@
     </w:p>
     <w:p>
       <w:pPr>
-        <w:pStyle w:val="TOC1"/>
+        <w:pStyle w:val="Indholdsfortegnelse1"/>
         <w:tabs>
           <w:tab w:val="left" w:pos="440"/>
           <w:tab w:val="right" w:leader="dot" w:pos="9628"/>
@@ -718,7 +719,7 @@
     </w:p>
     <w:p>
       <w:pPr>
-        <w:pStyle w:val="TOC1"/>
+        <w:pStyle w:val="Indholdsfortegnelse1"/>
         <w:tabs>
           <w:tab w:val="left" w:pos="440"/>
           <w:tab w:val="right" w:leader="dot" w:pos="9628"/>
@@ -804,7 +805,7 @@
     </w:p>
     <w:p>
       <w:pPr>
-        <w:pStyle w:val="TOC2"/>
+        <w:pStyle w:val="Indholdsfortegnelse2"/>
         <w:tabs>
           <w:tab w:val="left" w:pos="880"/>
           <w:tab w:val="right" w:leader="dot" w:pos="9628"/>
@@ -892,7 +893,7 @@
     </w:p>
     <w:p>
       <w:pPr>
-        <w:pStyle w:val="TOC2"/>
+        <w:pStyle w:val="Indholdsfortegnelse2"/>
         <w:tabs>
           <w:tab w:val="left" w:pos="880"/>
           <w:tab w:val="right" w:leader="dot" w:pos="9628"/>
@@ -980,7 +981,7 @@
     </w:p>
     <w:p>
       <w:pPr>
-        <w:pStyle w:val="TOC2"/>
+        <w:pStyle w:val="Indholdsfortegnelse2"/>
         <w:tabs>
           <w:tab w:val="left" w:pos="880"/>
           <w:tab w:val="right" w:leader="dot" w:pos="9628"/>
@@ -1068,7 +1069,7 @@
     </w:p>
     <w:p>
       <w:pPr>
-        <w:pStyle w:val="TOC2"/>
+        <w:pStyle w:val="Indholdsfortegnelse2"/>
         <w:tabs>
           <w:tab w:val="left" w:pos="880"/>
           <w:tab w:val="right" w:leader="dot" w:pos="9628"/>
@@ -1156,7 +1157,7 @@
     </w:p>
     <w:p>
       <w:pPr>
-        <w:pStyle w:val="TOC2"/>
+        <w:pStyle w:val="Indholdsfortegnelse2"/>
         <w:tabs>
           <w:tab w:val="left" w:pos="880"/>
           <w:tab w:val="right" w:leader="dot" w:pos="9628"/>
@@ -1244,7 +1245,7 @@
     </w:p>
     <w:p>
       <w:pPr>
-        <w:pStyle w:val="TOC2"/>
+        <w:pStyle w:val="Indholdsfortegnelse2"/>
         <w:tabs>
           <w:tab w:val="left" w:pos="880"/>
           <w:tab w:val="right" w:leader="dot" w:pos="9628"/>
@@ -1332,7 +1333,7 @@
     </w:p>
     <w:p>
       <w:pPr>
-        <w:pStyle w:val="TOC2"/>
+        <w:pStyle w:val="Indholdsfortegnelse2"/>
         <w:tabs>
           <w:tab w:val="left" w:pos="880"/>
           <w:tab w:val="right" w:leader="dot" w:pos="9628"/>
@@ -1420,7 +1421,7 @@
     </w:p>
     <w:p>
       <w:pPr>
-        <w:pStyle w:val="TOC2"/>
+        <w:pStyle w:val="Indholdsfortegnelse2"/>
         <w:tabs>
           <w:tab w:val="left" w:pos="880"/>
           <w:tab w:val="right" w:leader="dot" w:pos="9628"/>
@@ -1508,7 +1509,7 @@
     </w:p>
     <w:p>
       <w:pPr>
-        <w:pStyle w:val="TOC1"/>
+        <w:pStyle w:val="Indholdsfortegnelse1"/>
         <w:tabs>
           <w:tab w:val="left" w:pos="440"/>
           <w:tab w:val="right" w:leader="dot" w:pos="9628"/>
@@ -1594,7 +1595,7 @@
     </w:p>
     <w:p>
       <w:pPr>
-        <w:pStyle w:val="TOC2"/>
+        <w:pStyle w:val="Indholdsfortegnelse2"/>
         <w:tabs>
           <w:tab w:val="left" w:pos="880"/>
           <w:tab w:val="right" w:leader="dot" w:pos="9628"/>
@@ -1680,7 +1681,7 @@
     </w:p>
     <w:p>
       <w:pPr>
-        <w:pStyle w:val="TOC2"/>
+        <w:pStyle w:val="Indholdsfortegnelse2"/>
         <w:tabs>
           <w:tab w:val="left" w:pos="880"/>
           <w:tab w:val="right" w:leader="dot" w:pos="9628"/>
@@ -1766,7 +1767,7 @@
     </w:p>
     <w:p>
       <w:pPr>
-        <w:pStyle w:val="TOC2"/>
+        <w:pStyle w:val="Indholdsfortegnelse2"/>
         <w:tabs>
           <w:tab w:val="left" w:pos="880"/>
           <w:tab w:val="right" w:leader="dot" w:pos="9628"/>
@@ -1852,7 +1853,7 @@
     </w:p>
     <w:p>
       <w:pPr>
-        <w:pStyle w:val="TOC1"/>
+        <w:pStyle w:val="Indholdsfortegnelse1"/>
         <w:tabs>
           <w:tab w:val="left" w:pos="440"/>
           <w:tab w:val="right" w:leader="dot" w:pos="9628"/>
@@ -1938,7 +1939,7 @@
     </w:p>
     <w:p>
       <w:pPr>
-        <w:pStyle w:val="TOC1"/>
+        <w:pStyle w:val="Indholdsfortegnelse1"/>
         <w:tabs>
           <w:tab w:val="left" w:pos="440"/>
           <w:tab w:val="right" w:leader="dot" w:pos="9628"/>
@@ -2024,7 +2025,7 @@
     </w:p>
     <w:p>
       <w:pPr>
-        <w:pStyle w:val="TOC1"/>
+        <w:pStyle w:val="Indholdsfortegnelse1"/>
         <w:tabs>
           <w:tab w:val="left" w:pos="440"/>
           <w:tab w:val="right" w:leader="dot" w:pos="9628"/>
@@ -2110,7 +2111,7 @@
     </w:p>
     <w:p>
       <w:pPr>
-        <w:pStyle w:val="TOC1"/>
+        <w:pStyle w:val="Indholdsfortegnelse1"/>
         <w:tabs>
           <w:tab w:val="left" w:pos="440"/>
           <w:tab w:val="right" w:leader="dot" w:pos="9628"/>
@@ -2196,7 +2197,7 @@
     </w:p>
     <w:p>
       <w:pPr>
-        <w:pStyle w:val="TOC2"/>
+        <w:pStyle w:val="Indholdsfortegnelse2"/>
         <w:tabs>
           <w:tab w:val="left" w:pos="880"/>
           <w:tab w:val="right" w:leader="dot" w:pos="9628"/>
@@ -2860,7 +2861,7 @@
     </w:p>
     <w:p>
       <w:pPr>
-        <w:pStyle w:val="Heading1"/>
+        <w:pStyle w:val="Overskrift1"/>
         <w:ind w:left="360"/>
       </w:pPr>
       <w:bookmarkStart w:id="0" w:name="_Toc274167982"/>
@@ -2893,7 +2894,7 @@
     </w:p>
     <w:p>
       <w:pPr>
-        <w:pStyle w:val="Heading2"/>
+        <w:pStyle w:val="Overskrift2"/>
         <w:ind w:left="720"/>
       </w:pPr>
       <w:bookmarkStart w:id="1" w:name="_Toc274167983"/>
@@ -3038,7 +3039,7 @@
     </w:p>
     <w:p>
       <w:pPr>
-        <w:pStyle w:val="Heading2"/>
+        <w:pStyle w:val="Overskrift2"/>
         <w:ind w:left="720"/>
       </w:pPr>
       <w:bookmarkStart w:id="2" w:name="_Toc274167984"/>
@@ -3106,6 +3107,7 @@
         <w:rPr>
           <w:lang w:val="en-GB"/>
         </w:rPr>
+        <w:lastRenderedPageBreak/>
         <w:pict>
           <v:shapetype id="_x0000_t75" coordsize="21600,21600" o:spt="75" o:preferrelative="t" path="m@4@5l@4@11@9@11@9@5xe" filled="f" stroked="f">
             <v:stroke joinstyle="miter"/>
@@ -3134,7 +3136,7 @@
     </w:p>
     <w:p>
       <w:pPr>
-        <w:pStyle w:val="Caption"/>
+        <w:pStyle w:val="Billedtekst"/>
         <w:ind w:left="1080"/>
         <w:rPr>
           <w:lang w:val="en-GB"/>
@@ -3338,6 +3340,7 @@
           <w:rFonts w:ascii="Arial" w:hAnsi="Arial" w:cs="Arial"/>
           <w:lang w:val="en-GB" w:eastAsia="en-GB"/>
         </w:rPr>
+        <w:lastRenderedPageBreak/>
         <w:t>This paragraph shall briefly state the purpose of the system to which</w:t>
       </w:r>
     </w:p>
@@ -3419,7 +3422,7 @@
     </w:p>
     <w:p>
       <w:pPr>
-        <w:pStyle w:val="Heading2"/>
+        <w:pStyle w:val="Overskrift2"/>
         <w:ind w:left="720"/>
       </w:pPr>
       <w:bookmarkStart w:id="3" w:name="_Toc274167985"/>
@@ -3471,7 +3474,7 @@
     </w:p>
     <w:p>
       <w:pPr>
-        <w:pStyle w:val="Heading1"/>
+        <w:pStyle w:val="Overskrift1"/>
         <w:ind w:left="360"/>
       </w:pPr>
       <w:bookmarkStart w:id="4" w:name="_Toc274167986"/>
@@ -3542,7 +3545,7 @@
     </w:p>
     <w:p>
       <w:pPr>
-        <w:pStyle w:val="Heading1"/>
+        <w:pStyle w:val="Overskrift1"/>
         <w:ind w:left="360"/>
       </w:pPr>
       <w:bookmarkStart w:id="5" w:name="_Toc274167987"/>
@@ -3556,7 +3559,7 @@
     </w:p>
     <w:p>
       <w:pPr>
-        <w:pStyle w:val="Heading2"/>
+        <w:pStyle w:val="Overskrift2"/>
         <w:ind w:left="720"/>
         <w:rPr>
           <w:lang w:eastAsia="en-GB"/>
@@ -4004,7 +4007,7 @@
     </w:p>
     <w:p>
       <w:pPr>
-        <w:pStyle w:val="Heading2"/>
+        <w:pStyle w:val="Overskrift2"/>
         <w:ind w:left="720"/>
         <w:rPr>
           <w:lang w:eastAsia="en-GB"/>
@@ -4118,7 +4121,7 @@
     </w:p>
     <w:p>
       <w:pPr>
-        <w:pStyle w:val="Heading2"/>
+        <w:pStyle w:val="Overskrift2"/>
         <w:ind w:left="720"/>
         <w:rPr>
           <w:lang w:eastAsia="en-GB"/>
@@ -4130,6 +4133,7 @@
         <w:rPr>
           <w:lang w:eastAsia="en-GB"/>
         </w:rPr>
+        <w:lastRenderedPageBreak/>
         <w:t>Mode select</w:t>
       </w:r>
       <w:bookmarkEnd w:id="10"/>
@@ -4217,7 +4221,7 @@
     </w:p>
     <w:p>
       <w:pPr>
-        <w:pStyle w:val="Heading2"/>
+        <w:pStyle w:val="Overskrift2"/>
         <w:ind w:left="720"/>
         <w:rPr>
           <w:lang w:eastAsia="en-GB"/>
@@ -4289,7 +4293,7 @@
     </w:p>
     <w:p>
       <w:pPr>
-        <w:pStyle w:val="Heading2"/>
+        <w:pStyle w:val="Overskrift2"/>
         <w:ind w:left="720"/>
         <w:rPr>
           <w:lang w:eastAsia="en-GB"/>
@@ -4387,7 +4391,7 @@
     </w:p>
     <w:p>
       <w:pPr>
-        <w:pStyle w:val="Heading2"/>
+        <w:pStyle w:val="Overskrift2"/>
         <w:ind w:left="720"/>
         <w:rPr>
           <w:lang w:eastAsia="en-GB"/>
@@ -4458,7 +4462,7 @@
     </w:p>
     <w:p>
       <w:pPr>
-        <w:pStyle w:val="Heading2"/>
+        <w:pStyle w:val="Overskrift2"/>
         <w:ind w:left="720"/>
         <w:rPr>
           <w:lang w:eastAsia="en-GB"/>
@@ -4562,7 +4566,7 @@
     </w:p>
     <w:p>
       <w:pPr>
-        <w:pStyle w:val="Heading2"/>
+        <w:pStyle w:val="Overskrift2"/>
         <w:ind w:left="720"/>
         <w:rPr>
           <w:lang w:eastAsia="en-GB"/>
@@ -4626,7 +4630,7 @@
     </w:p>
     <w:p>
       <w:pPr>
-        <w:pStyle w:val="Heading2"/>
+        <w:pStyle w:val="Overskrift2"/>
         <w:ind w:left="720"/>
         <w:rPr>
           <w:lang w:eastAsia="en-GB"/>
@@ -4668,6 +4672,7 @@
           <w:szCs w:val="20"/>
           <w:lang w:val="en-GB" w:eastAsia="en-GB"/>
         </w:rPr>
+        <w:lastRenderedPageBreak/>
         <w:t>D</w:t>
       </w:r>
       <w:r>
@@ -7376,7 +7381,7 @@
     </w:p>
     <w:p>
       <w:pPr>
-        <w:pStyle w:val="Heading2"/>
+        <w:pStyle w:val="Overskrift2"/>
         <w:ind w:left="720"/>
         <w:rPr>
           <w:lang w:eastAsia="en-GB"/>
@@ -7480,7 +7485,7 @@
           <v:shape id="_x0000_i1026" type="#_x0000_t75" style="width:480.75pt;height:624.75pt" o:ole="">
             <v:imagedata r:id="rId9" o:title=""/>
           </v:shape>
-          <o:OLEObject Type="Embed" ProgID="Visio.Drawing.11" ShapeID="_x0000_i1026" DrawAspect="Content" ObjectID="_1347982497" r:id="rId10"/>
+          <o:OLEObject Type="Embed" ProgID="Visio.Drawing.11" ShapeID="_x0000_i1026" DrawAspect="Content" ObjectID="_1347993769" r:id="rId10"/>
         </w:object>
       </w:r>
     </w:p>
@@ -7500,7 +7505,7 @@
     </w:p>
     <w:p>
       <w:pPr>
-        <w:pStyle w:val="Heading2"/>
+        <w:pStyle w:val="Overskrift2"/>
         <w:ind w:left="720"/>
         <w:rPr>
           <w:lang w:eastAsia="en-GB"/>
@@ -7510,6 +7515,7 @@
         <w:rPr>
           <w:lang w:eastAsia="en-GB"/>
         </w:rPr>
+        <w:lastRenderedPageBreak/>
         <w:t>Safety</w:t>
       </w:r>
     </w:p>
@@ -7528,7 +7534,7 @@
     </w:p>
     <w:p>
       <w:pPr>
-        <w:pStyle w:val="Heading2"/>
+        <w:pStyle w:val="Overskrift2"/>
         <w:ind w:left="720"/>
         <w:rPr>
           <w:lang w:eastAsia="en-GB"/>
@@ -8076,7 +8082,7 @@
     </w:p>
     <w:p>
       <w:pPr>
-        <w:pStyle w:val="Heading1"/>
+        <w:pStyle w:val="Overskrift1"/>
         <w:ind w:left="360"/>
       </w:pPr>
       <w:bookmarkStart w:id="20" w:name="_Toc274167996"/>
@@ -8161,6 +8167,7 @@
           <w:rFonts w:ascii="Arial" w:hAnsi="Arial" w:cs="Arial"/>
           <w:lang w:val="en-GB" w:eastAsia="en-GB"/>
         </w:rPr>
+        <w:lastRenderedPageBreak/>
         <w:t>paragraph, it may be presented once and referenced from the other paragraphs. Design</w:t>
       </w:r>
     </w:p>
@@ -8280,7 +8287,7 @@
     </w:p>
     <w:p>
       <w:pPr>
-        <w:pStyle w:val="Heading2"/>
+        <w:pStyle w:val="Overskrift2"/>
         <w:ind w:left="720"/>
       </w:pPr>
       <w:bookmarkStart w:id="21" w:name="_Toc274167997"/>
@@ -8294,6 +8301,40 @@
     </w:p>
     <w:p>
       <w:pPr>
+        <w:rPr>
+          <w:lang w:val="en-GB"/>
+        </w:rPr>
+      </w:pPr>
+    </w:p>
+    <w:p>
+      <w:pPr>
+        <w:rPr>
+          <w:lang w:val="en-GB"/>
+        </w:rPr>
+      </w:pPr>
+      <w:r>
+        <w:object w:dxaOrig="9838" w:dyaOrig="12129">
+          <v:shape id="_x0000_i1028" type="#_x0000_t75" style="width:481.5pt;height:594pt" o:ole="">
+            <v:imagedata r:id="rId11" o:title=""/>
+          </v:shape>
+          <o:OLEObject Type="Embed" ProgID="Visio.Drawing.11" ShapeID="_x0000_i1028" DrawAspect="Content" ObjectID="_1347993770" r:id="rId12"/>
+        </w:object>
+      </w:r>
+    </w:p>
+    <w:p>
+      <w:pPr>
+        <w:autoSpaceDE w:val="0"/>
+        <w:autoSpaceDN w:val="0"/>
+        <w:adjustRightInd w:val="0"/>
+        <w:spacing w:after="0" w:line="240" w:lineRule="auto"/>
+        <w:rPr>
+          <w:rFonts w:ascii="Arial" w:hAnsi="Arial" w:cs="Arial"/>
+          <w:lang w:val="en-GB" w:eastAsia="en-GB"/>
+        </w:rPr>
+      </w:pPr>
+    </w:p>
+    <w:p>
+      <w:pPr>
         <w:autoSpaceDE w:val="0"/>
         <w:autoSpaceDN w:val="0"/>
         <w:adjustRightInd w:val="0"/>
@@ -8403,6 +8444,7 @@
           <w:rFonts w:ascii="Arial" w:hAnsi="Arial" w:cs="Arial"/>
           <w:lang w:val="en-GB" w:eastAsia="en-GB"/>
         </w:rPr>
+        <w:lastRenderedPageBreak/>
         <w:t>relationships may be presented, depending on the selected design methodology.</w:t>
       </w:r>
     </w:p>
@@ -9111,7 +9153,7 @@
     </w:p>
     <w:p>
       <w:pPr>
-        <w:pStyle w:val="Heading2"/>
+        <w:pStyle w:val="Overskrift2"/>
         <w:ind w:left="720"/>
       </w:pPr>
       <w:bookmarkStart w:id="22" w:name="_Toc274167998"/>
@@ -9277,7 +9319,7 @@
     </w:p>
     <w:p>
       <w:pPr>
-        <w:pStyle w:val="Heading2"/>
+        <w:pStyle w:val="Overskrift2"/>
         <w:ind w:left="720"/>
       </w:pPr>
       <w:bookmarkStart w:id="23" w:name="_Toc274167999"/>
@@ -9324,6 +9366,7 @@
           <w:rFonts w:ascii="Arial" w:hAnsi="Arial" w:cs="Arial"/>
           <w:lang w:val="en-GB" w:eastAsia="en-GB"/>
         </w:rPr>
+        <w:lastRenderedPageBreak/>
         <w:t>describe the interface characteristics of the system components. It shall include both interfaces</w:t>
       </w:r>
     </w:p>
@@ -9443,7 +9486,7 @@
     </w:p>
     <w:p>
       <w:pPr>
-        <w:pStyle w:val="Heading3"/>
+        <w:pStyle w:val="Overskrift3"/>
       </w:pPr>
       <w:r>
         <w:t xml:space="preserve">Interface identification and diagrams. </w:t>
@@ -9488,14 +9531,14 @@
         </w:rPr>
         <w:pict>
           <v:shape id="_x0000_i1027" type="#_x0000_t75" style="width:449.25pt;height:355.5pt">
-            <v:imagedata r:id="rId11" o:title=""/>
+            <v:imagedata r:id="rId13" o:title=""/>
           </v:shape>
         </w:pict>
       </w:r>
     </w:p>
     <w:p>
       <w:pPr>
-        <w:pStyle w:val="Caption"/>
+        <w:pStyle w:val="Billedtekst"/>
         <w:ind w:left="360"/>
         <w:rPr>
           <w:lang w:val="en-GB"/>
@@ -9637,6 +9680,7 @@
           <w:rFonts w:ascii="Arial" w:hAnsi="Arial" w:cs="Arial"/>
           <w:lang w:val="en-GB" w:eastAsia="en-GB"/>
         </w:rPr>
+        <w:lastRenderedPageBreak/>
         <w:t>or modified (thus having interface requirements imposed on them). One or more interface</w:t>
       </w:r>
     </w:p>
@@ -9661,7 +9705,7 @@
     </w:p>
     <w:p>
       <w:pPr>
-        <w:pStyle w:val="Heading3"/>
+        <w:pStyle w:val="Overskrift3"/>
       </w:pPr>
       <w:bookmarkStart w:id="24" w:name="_Toc273129925"/>
       <w:bookmarkStart w:id="25" w:name="_Toc273118147"/>
@@ -9685,7 +9729,7 @@
     </w:p>
     <w:p>
       <w:pPr>
-        <w:pStyle w:val="Heading3"/>
+        <w:pStyle w:val="Overskrift3"/>
       </w:pPr>
       <w:bookmarkStart w:id="26" w:name="_Interface_B_(Cockpit"/>
       <w:bookmarkStart w:id="27" w:name="_Toc273129931"/>
@@ -9900,7 +9944,7 @@
     </w:p>
     <w:p>
       <w:pPr>
-        <w:pStyle w:val="Heading3"/>
+        <w:pStyle w:val="Overskrift3"/>
       </w:pPr>
       <w:bookmarkStart w:id="28" w:name="_Toc273129932"/>
       <w:r>
@@ -9944,7 +9988,7 @@
     </w:p>
     <w:p>
       <w:pPr>
-        <w:pStyle w:val="Heading3"/>
+        <w:pStyle w:val="Overskrift3"/>
       </w:pPr>
       <w:bookmarkStart w:id="29" w:name="_Toc273129933"/>
       <w:r>
@@ -10045,6 +10089,7 @@
         <w:rPr>
           <w:lang w:val="en-GB"/>
         </w:rPr>
+        <w:lastRenderedPageBreak/>
         <w:t>Aircraft Heading.</w:t>
       </w:r>
     </w:p>
@@ -10165,7 +10210,7 @@
     </w:p>
     <w:p>
       <w:pPr>
-        <w:pStyle w:val="Heading3"/>
+        <w:pStyle w:val="Overskrift3"/>
       </w:pPr>
       <w:bookmarkStart w:id="30" w:name="_Toc273129926"/>
       <w:r>
@@ -10218,7 +10263,7 @@
     </w:p>
     <w:p>
       <w:pPr>
-        <w:pStyle w:val="Heading3"/>
+        <w:pStyle w:val="Overskrift3"/>
       </w:pPr>
       <w:bookmarkStart w:id="31" w:name="_Toc273129927"/>
       <w:r>
@@ -10273,7 +10318,7 @@
     </w:p>
     <w:p>
       <w:pPr>
-        <w:pStyle w:val="Heading3"/>
+        <w:pStyle w:val="Overskrift3"/>
       </w:pPr>
       <w:r>
         <w:t>Interface G (Power to Cockpit Control Unit).</w:t>
@@ -10296,7 +10341,7 @@
     </w:p>
     <w:p>
       <w:pPr>
-        <w:pStyle w:val="Heading3"/>
+        <w:pStyle w:val="Overskrift3"/>
       </w:pPr>
       <w:bookmarkStart w:id="33" w:name="_Toc273129929"/>
       <w:r>
@@ -10622,6 +10667,7 @@
           <w:rFonts w:ascii="Arial" w:hAnsi="Arial" w:cs="Arial"/>
           <w:lang w:val="en-GB" w:eastAsia="en-GB"/>
         </w:rPr>
+        <w:lastRenderedPageBreak/>
         <w:t>c. Characteristics of individual data elements that the interfacing entity(ies) will provide, store, send, access, receive, etc., such as:</w:t>
       </w:r>
     </w:p>
@@ -11625,11 +11671,12 @@
     </w:p>
     <w:p>
       <w:pPr>
-        <w:pStyle w:val="Heading1"/>
+        <w:pStyle w:val="Overskrift1"/>
         <w:ind w:left="360"/>
       </w:pPr>
       <w:bookmarkStart w:id="34" w:name="_Toc274168000"/>
       <w:r>
+        <w:lastRenderedPageBreak/>
         <w:t>Requirements traceability.</w:t>
       </w:r>
       <w:bookmarkEnd w:id="34"/>
@@ -11734,7 +11781,7 @@
     </w:p>
     <w:p>
       <w:pPr>
-        <w:pStyle w:val="Heading1"/>
+        <w:pStyle w:val="Overskrift1"/>
         <w:ind w:left="360"/>
       </w:pPr>
       <w:bookmarkStart w:id="35" w:name="_Toc274168001"/>
@@ -11824,7 +11871,7 @@
     </w:p>
     <w:p>
       <w:pPr>
-        <w:pStyle w:val="Heading1"/>
+        <w:pStyle w:val="Overskrift1"/>
         <w:ind w:left="360"/>
       </w:pPr>
       <w:bookmarkStart w:id="36" w:name="_Toc274168002"/>
@@ -11949,7 +11996,7 @@
     </w:p>
     <w:p>
       <w:pPr>
-        <w:pStyle w:val="Heading1"/>
+        <w:pStyle w:val="Overskrift1"/>
         <w:ind w:left="360"/>
       </w:pPr>
       <w:bookmarkStart w:id="37" w:name="_Toc274168003"/>
@@ -11960,7 +12007,7 @@
     </w:p>
     <w:p>
       <w:pPr>
-        <w:pStyle w:val="Heading2"/>
+        <w:pStyle w:val="Overskrift2"/>
         <w:ind w:left="720"/>
       </w:pPr>
       <w:bookmarkStart w:id="38" w:name="_Toc274168004"/>
@@ -11978,7 +12025,7 @@
     </w:p>
     <w:p>
       <w:pPr>
-        <w:pStyle w:val="Heading3"/>
+        <w:pStyle w:val="Overskrift3"/>
       </w:pPr>
       <w:r>
         <w:t>Niv 3</w:t>
@@ -11993,7 +12040,7 @@
     </w:p>
     <w:p>
       <w:pPr>
-        <w:pStyle w:val="Heading4"/>
+        <w:pStyle w:val="Overskrift4"/>
         <w:ind w:left="1080"/>
       </w:pPr>
       <w:r>
@@ -12015,7 +12062,7 @@
       </w:pPr>
     </w:p>
     <w:sectPr>
-      <w:footerReference w:type="default" r:id="rId12"/>
+      <w:footerReference w:type="default" r:id="rId14"/>
       <w:pgSz w:w="11906" w:h="16838"/>
       <w:pgMar w:top="1438" w:right="1134" w:bottom="1701" w:left="1134" w:header="708" w:footer="44" w:gutter="0"/>
       <w:cols w:space="708"/>
@@ -12054,7 +12101,7 @@
 <w:ftr xmlns:ve="http://schemas.openxmlformats.org/markup-compatibility/2006" xmlns:o="urn:schemas-microsoft-com:office:office" xmlns:r="http://schemas.openxmlformats.org/officeDocument/2006/relationships" xmlns:m="http://schemas.openxmlformats.org/officeDocument/2006/math" xmlns:v="urn:schemas-microsoft-com:vml" xmlns:wp="http://schemas.openxmlformats.org/drawingml/2006/wordprocessingDrawing" xmlns:w10="urn:schemas-microsoft-com:office:word" xmlns:w="http://schemas.openxmlformats.org/wordprocessingml/2006/main" xmlns:wne="http://schemas.microsoft.com/office/word/2006/wordml">
   <w:p>
     <w:pPr>
-      <w:pStyle w:val="Footer"/>
+      <w:pStyle w:val="Sidefod"/>
     </w:pPr>
     <w:fldSimple w:instr=" DOCPROPERTY  &quot;Document number&quot;  \* MERGEFORMAT ">
       <w:r>
@@ -12076,7 +12123,7 @@
 <w:ftr xmlns:ve="http://schemas.openxmlformats.org/markup-compatibility/2006" xmlns:o="urn:schemas-microsoft-com:office:office" xmlns:r="http://schemas.openxmlformats.org/officeDocument/2006/relationships" xmlns:m="http://schemas.openxmlformats.org/officeDocument/2006/math" xmlns:v="urn:schemas-microsoft-com:vml" xmlns:wp="http://schemas.openxmlformats.org/drawingml/2006/wordprocessingDrawing" xmlns:w10="urn:schemas-microsoft-com:office:word" xmlns:w="http://schemas.openxmlformats.org/wordprocessingml/2006/main" xmlns:wne="http://schemas.microsoft.com/office/word/2006/wordml">
   <w:p>
     <w:pPr>
-      <w:pStyle w:val="Footer"/>
+      <w:pStyle w:val="Sidefod"/>
     </w:pPr>
     <w:r>
       <w:rPr>
@@ -12084,13 +12131,13 @@
         <w:lang w:eastAsia="zh-CN"/>
       </w:rPr>
       <w:pict>
-        <v:line id="_x0000_s2049" style="position:absolute;flip:y;z-index:251660288" from="0,19.55pt" to="486pt,19.55pt"/>
+        <v:line id="_x0000_s2049" style="position:absolute;flip:y;z-index:1" from="0,19.55pt" to="486pt,19.55pt"/>
       </w:pict>
     </w:r>
   </w:p>
   <w:p>
     <w:pPr>
-      <w:pStyle w:val="Footer"/>
+      <w:pStyle w:val="Sidefod"/>
       <w:rPr>
         <w:lang w:val="en-GB"/>
       </w:rPr>
@@ -12152,79 +12199,79 @@
     </w:r>
     <w:r>
       <w:rPr>
-        <w:rStyle w:val="PageNumber"/>
+        <w:rStyle w:val="Sidetal"/>
         <w:lang w:val="en-GB"/>
       </w:rPr>
       <w:fldChar w:fldCharType="begin"/>
     </w:r>
     <w:r>
       <w:rPr>
-        <w:rStyle w:val="PageNumber"/>
+        <w:rStyle w:val="Sidetal"/>
         <w:lang w:val="en-GB"/>
       </w:rPr>
       <w:instrText xml:space="preserve"> PAGE </w:instrText>
     </w:r>
     <w:r>
       <w:rPr>
-        <w:rStyle w:val="PageNumber"/>
+        <w:rStyle w:val="Sidetal"/>
         <w:lang w:val="en-GB"/>
       </w:rPr>
       <w:fldChar w:fldCharType="separate"/>
     </w:r>
     <w:r>
       <w:rPr>
-        <w:rStyle w:val="PageNumber"/>
+        <w:rStyle w:val="Sidetal"/>
         <w:noProof/>
         <w:lang w:val="en-GB"/>
       </w:rPr>
-      <w:t>14</w:t>
+      <w:t>10</w:t>
     </w:r>
     <w:r>
       <w:rPr>
-        <w:rStyle w:val="PageNumber"/>
+        <w:rStyle w:val="Sidetal"/>
         <w:lang w:val="en-GB"/>
       </w:rPr>
       <w:fldChar w:fldCharType="end"/>
     </w:r>
     <w:r>
       <w:rPr>
-        <w:rStyle w:val="PageNumber"/>
+        <w:rStyle w:val="Sidetal"/>
         <w:lang w:val="en-GB"/>
       </w:rPr>
       <w:t xml:space="preserve"> of </w:t>
     </w:r>
     <w:r>
       <w:rPr>
-        <w:rStyle w:val="PageNumber"/>
+        <w:rStyle w:val="Sidetal"/>
         <w:lang w:val="en-GB"/>
       </w:rPr>
       <w:fldChar w:fldCharType="begin"/>
     </w:r>
     <w:r>
       <w:rPr>
-        <w:rStyle w:val="PageNumber"/>
+        <w:rStyle w:val="Sidetal"/>
         <w:lang w:val="en-GB"/>
       </w:rPr>
       <w:instrText xml:space="preserve"> NUMPAGES </w:instrText>
     </w:r>
     <w:r>
       <w:rPr>
-        <w:rStyle w:val="PageNumber"/>
+        <w:rStyle w:val="Sidetal"/>
         <w:lang w:val="en-GB"/>
       </w:rPr>
       <w:fldChar w:fldCharType="separate"/>
     </w:r>
     <w:r>
       <w:rPr>
-        <w:rStyle w:val="PageNumber"/>
+        <w:rStyle w:val="Sidetal"/>
         <w:noProof/>
         <w:lang w:val="en-GB"/>
       </w:rPr>
-      <w:t>16</w:t>
+      <w:t>17</w:t>
     </w:r>
     <w:r>
       <w:rPr>
-        <w:rStyle w:val="PageNumber"/>
+        <w:rStyle w:val="Sidetal"/>
         <w:lang w:val="en-GB"/>
       </w:rPr>
       <w:fldChar w:fldCharType="end"/>
@@ -12232,7 +12279,7 @@
   </w:p>
   <w:p>
     <w:pPr>
-      <w:pStyle w:val="Footer"/>
+      <w:pStyle w:val="Sidefod"/>
       <w:rPr>
         <w:lang w:val="en-GB"/>
       </w:rPr>
@@ -12615,7 +12662,7 @@
     <w:lvl w:ilvl="0">
       <w:start w:val="1"/>
       <w:numFmt w:val="decimal"/>
-      <w:pStyle w:val="Heading1"/>
+      <w:pStyle w:val="Overskrift1"/>
       <w:lvlText w:val="%1."/>
       <w:lvlJc w:val="left"/>
       <w:pPr>
@@ -12628,7 +12675,7 @@
     <w:lvl w:ilvl="1">
       <w:start w:val="1"/>
       <w:numFmt w:val="decimal"/>
-      <w:pStyle w:val="Heading2"/>
+      <w:pStyle w:val="Overskrift2"/>
       <w:isLgl/>
       <w:lvlText w:val="%1.%2"/>
       <w:lvlJc w:val="left"/>
@@ -12642,7 +12689,7 @@
     <w:lvl w:ilvl="2">
       <w:start w:val="1"/>
       <w:numFmt w:val="decimal"/>
-      <w:pStyle w:val="Heading3"/>
+      <w:pStyle w:val="Overskrift3"/>
       <w:isLgl/>
       <w:lvlText w:val="%1.%2.%3"/>
       <w:lvlJc w:val="left"/>
@@ -12656,7 +12703,7 @@
     <w:lvl w:ilvl="3">
       <w:start w:val="1"/>
       <w:numFmt w:val="decimal"/>
-      <w:pStyle w:val="Heading4"/>
+      <w:pStyle w:val="Overskrift4"/>
       <w:isLgl/>
       <w:lvlText w:val="%1.%2.%3.%4"/>
       <w:lvlJc w:val="left"/>
@@ -13574,9 +13621,7 @@
     <w:rPrDefault>
       <w:rPr>
         <w:rFonts w:ascii="Calibri" w:eastAsia="Calibri" w:hAnsi="Calibri" w:cs="Times New Roman"/>
-        <w:sz w:val="22"/>
-        <w:szCs w:val="22"/>
-        <w:lang w:val="da-DK" w:eastAsia="zh-CN" w:bidi="ar-SA"/>
+        <w:lang w:val="da-DK" w:eastAsia="da-DK" w:bidi="ar-SA"/>
       </w:rPr>
     </w:rPrDefault>
     <w:pPrDefault/>
@@ -13728,14 +13773,16 @@
       <w:spacing w:after="200" w:line="276" w:lineRule="auto"/>
     </w:pPr>
     <w:rPr>
+      <w:sz w:val="22"/>
+      <w:szCs w:val="22"/>
       <w:lang w:eastAsia="en-US"/>
     </w:rPr>
   </w:style>
-  <w:style w:type="paragraph" w:styleId="Heading1">
+  <w:style w:type="paragraph" w:styleId="Overskrift1">
     <w:name w:val="heading 1"/>
     <w:basedOn w:val="Normal"/>
     <w:next w:val="Normal"/>
-    <w:link w:val="Heading1Char"/>
+    <w:link w:val="Overskrift1Tegn"/>
     <w:uiPriority w:val="99"/>
     <w:qFormat/>
     <w:rsid w:val="001B710D"/>
@@ -13757,11 +13804,11 @@
       <w:lang w:val="en-GB"/>
     </w:rPr>
   </w:style>
-  <w:style w:type="paragraph" w:styleId="Heading2">
+  <w:style w:type="paragraph" w:styleId="Overskrift2">
     <w:name w:val="heading 2"/>
-    <w:basedOn w:val="Heading1"/>
+    <w:basedOn w:val="Overskrift1"/>
     <w:next w:val="Normal"/>
-    <w:link w:val="Heading2Char"/>
+    <w:link w:val="Overskrift2Tegn"/>
     <w:autoRedefine/>
     <w:uiPriority w:val="99"/>
     <w:qFormat/>
@@ -13773,11 +13820,11 @@
       <w:outlineLvl w:val="1"/>
     </w:pPr>
   </w:style>
-  <w:style w:type="paragraph" w:styleId="Heading3">
+  <w:style w:type="paragraph" w:styleId="Overskrift3">
     <w:name w:val="heading 3"/>
-    <w:basedOn w:val="Heading4"/>
+    <w:basedOn w:val="Overskrift4"/>
     <w:next w:val="Normal"/>
-    <w:link w:val="Heading3Char"/>
+    <w:link w:val="Overskrift3Tegn"/>
     <w:autoRedefine/>
     <w:uiPriority w:val="99"/>
     <w:qFormat/>
@@ -13791,11 +13838,11 @@
       <w:outlineLvl w:val="2"/>
     </w:pPr>
   </w:style>
-  <w:style w:type="paragraph" w:styleId="Heading4">
+  <w:style w:type="paragraph" w:styleId="Overskrift4">
     <w:name w:val="heading 4"/>
     <w:basedOn w:val="Normal"/>
     <w:next w:val="Normal"/>
-    <w:link w:val="Heading4Char"/>
+    <w:link w:val="Overskrift4Tegn"/>
     <w:uiPriority w:val="99"/>
     <w:qFormat/>
     <w:locked/>
@@ -13818,12 +13865,13 @@
       <w:lang w:val="en-GB"/>
     </w:rPr>
   </w:style>
-  <w:style w:type="character" w:default="1" w:styleId="DefaultParagraphFont">
+  <w:style w:type="character" w:default="1" w:styleId="Standardskrifttypeiafsnit">
     <w:name w:val="Default Paragraph Font"/>
-    <w:uiPriority w:val="99"/>
+    <w:uiPriority w:val="1"/>
     <w:semiHidden/>
+    <w:unhideWhenUsed/>
   </w:style>
-  <w:style w:type="table" w:default="1" w:styleId="TableNormal">
+  <w:style w:type="table" w:default="1" w:styleId="Tabel-Normal">
     <w:name w:val="Normal Table"/>
     <w:uiPriority w:val="99"/>
     <w:semiHidden/>
@@ -13839,16 +13887,16 @@
       </w:tblCellMar>
     </w:tblPr>
   </w:style>
-  <w:style w:type="numbering" w:default="1" w:styleId="NoList">
+  <w:style w:type="numbering" w:default="1" w:styleId="Ingenoversigt">
     <w:name w:val="No List"/>
     <w:uiPriority w:val="99"/>
     <w:semiHidden/>
     <w:unhideWhenUsed/>
   </w:style>
-  <w:style w:type="character" w:customStyle="1" w:styleId="Heading1Char">
-    <w:name w:val="Heading 1 Char"/>
-    <w:basedOn w:val="DefaultParagraphFont"/>
-    <w:link w:val="Heading1"/>
+  <w:style w:type="character" w:customStyle="1" w:styleId="Overskrift1Tegn">
+    <w:name w:val="Overskrift 1 Tegn"/>
+    <w:basedOn w:val="Standardskrifttypeiafsnit"/>
+    <w:link w:val="Overskrift1"/>
     <w:uiPriority w:val="99"/>
     <w:locked/>
     <w:rsid w:val="001B710D"/>
@@ -13861,10 +13909,10 @@
       <w:lang w:val="en-GB" w:eastAsia="en-US" w:bidi="ar-SA"/>
     </w:rPr>
   </w:style>
-  <w:style w:type="character" w:customStyle="1" w:styleId="Heading2Char">
-    <w:name w:val="Heading 2 Char"/>
-    <w:basedOn w:val="DefaultParagraphFont"/>
-    <w:link w:val="Heading2"/>
+  <w:style w:type="character" w:customStyle="1" w:styleId="Overskrift2Tegn">
+    <w:name w:val="Overskrift 2 Tegn"/>
+    <w:basedOn w:val="Standardskrifttypeiafsnit"/>
+    <w:link w:val="Overskrift2"/>
     <w:uiPriority w:val="99"/>
     <w:locked/>
     <w:rsid w:val="003C6876"/>
@@ -13877,10 +13925,10 @@
       <w:lang w:val="en-GB" w:eastAsia="en-US" w:bidi="ar-SA"/>
     </w:rPr>
   </w:style>
-  <w:style w:type="character" w:customStyle="1" w:styleId="Heading3Char">
-    <w:name w:val="Heading 3 Char"/>
-    <w:basedOn w:val="DefaultParagraphFont"/>
-    <w:link w:val="Heading3"/>
+  <w:style w:type="character" w:customStyle="1" w:styleId="Overskrift3Tegn">
+    <w:name w:val="Overskrift 3 Tegn"/>
+    <w:basedOn w:val="Standardskrifttypeiafsnit"/>
+    <w:link w:val="Overskrift3"/>
     <w:uiPriority w:val="99"/>
     <w:locked/>
     <w:rsid w:val="00AA15FC"/>
@@ -13893,10 +13941,10 @@
       <w:lang w:val="en-GB" w:eastAsia="en-US" w:bidi="ar-SA"/>
     </w:rPr>
   </w:style>
-  <w:style w:type="character" w:customStyle="1" w:styleId="Heading4Char">
-    <w:name w:val="Heading 4 Char"/>
-    <w:basedOn w:val="DefaultParagraphFont"/>
-    <w:link w:val="Heading4"/>
+  <w:style w:type="character" w:customStyle="1" w:styleId="Overskrift4Tegn">
+    <w:name w:val="Overskrift 4 Tegn"/>
+    <w:basedOn w:val="Standardskrifttypeiafsnit"/>
+    <w:link w:val="Overskrift4"/>
     <w:uiPriority w:val="99"/>
     <w:semiHidden/>
     <w:locked/>
@@ -13910,11 +13958,11 @@
       <w:lang w:val="en-GB" w:eastAsia="en-US" w:bidi="ar-SA"/>
     </w:rPr>
   </w:style>
-  <w:style w:type="paragraph" w:styleId="Title">
+  <w:style w:type="paragraph" w:styleId="Titel">
     <w:name w:val="Title"/>
     <w:basedOn w:val="Normal"/>
     <w:next w:val="Normal"/>
-    <w:link w:val="TitleChar"/>
+    <w:link w:val="TitelTegn"/>
     <w:uiPriority w:val="99"/>
     <w:qFormat/>
     <w:rsid w:val="00B24DF7"/>
@@ -13934,10 +13982,10 @@
       <w:szCs w:val="52"/>
     </w:rPr>
   </w:style>
-  <w:style w:type="character" w:customStyle="1" w:styleId="TitleChar">
-    <w:name w:val="Title Char"/>
-    <w:basedOn w:val="DefaultParagraphFont"/>
-    <w:link w:val="Title"/>
+  <w:style w:type="character" w:customStyle="1" w:styleId="TitelTegn">
+    <w:name w:val="Titel Tegn"/>
+    <w:basedOn w:val="Standardskrifttypeiafsnit"/>
+    <w:link w:val="Titel"/>
     <w:uiPriority w:val="99"/>
     <w:locked/>
     <w:rsid w:val="00B24DF7"/>
@@ -13950,15 +13998,11 @@
       <w:szCs w:val="52"/>
     </w:rPr>
   </w:style>
-  <w:style w:type="table" w:styleId="TableGrid">
+  <w:style w:type="table" w:styleId="Tabel-Gitter">
     <w:name w:val="Table Grid"/>
-    <w:basedOn w:val="TableNormal"/>
+    <w:basedOn w:val="Tabel-Normal"/>
     <w:uiPriority w:val="99"/>
     <w:rsid w:val="00560622"/>
-    <w:rPr>
-      <w:sz w:val="20"/>
-      <w:szCs w:val="20"/>
-    </w:rPr>
     <w:tblPr>
       <w:tblInd w:w="0" w:type="dxa"/>
       <w:tblBorders>
@@ -13977,9 +14021,9 @@
       </w:tblCellMar>
     </w:tblPr>
   </w:style>
-  <w:style w:type="paragraph" w:styleId="TOCHeading">
+  <w:style w:type="paragraph" w:styleId="Overskrift">
     <w:name w:val="TOC Heading"/>
-    <w:basedOn w:val="Heading1"/>
+    <w:basedOn w:val="Overskrift1"/>
     <w:next w:val="Normal"/>
     <w:uiPriority w:val="99"/>
     <w:qFormat/>
@@ -13994,7 +14038,7 @@
       <w:color w:val="365F91"/>
     </w:rPr>
   </w:style>
-  <w:style w:type="paragraph" w:styleId="Index1">
+  <w:style w:type="paragraph" w:styleId="Indeks1">
     <w:name w:val="index 1"/>
     <w:basedOn w:val="Normal"/>
     <w:next w:val="Normal"/>
@@ -14007,7 +14051,7 @@
       <w:ind w:left="220" w:hanging="220"/>
     </w:pPr>
   </w:style>
-  <w:style w:type="paragraph" w:styleId="TOC1">
+  <w:style w:type="paragraph" w:styleId="Indholdsfortegnelse1">
     <w:name w:val="toc 1"/>
     <w:basedOn w:val="Normal"/>
     <w:next w:val="Normal"/>
@@ -14018,7 +14062,7 @@
       <w:spacing w:after="100"/>
     </w:pPr>
   </w:style>
-  <w:style w:type="paragraph" w:styleId="TOC2">
+  <w:style w:type="paragraph" w:styleId="Indholdsfortegnelse2">
     <w:name w:val="toc 2"/>
     <w:basedOn w:val="Normal"/>
     <w:next w:val="Normal"/>
@@ -14032,7 +14076,7 @@
   </w:style>
   <w:style w:type="character" w:styleId="Hyperlink">
     <w:name w:val="Hyperlink"/>
-    <w:basedOn w:val="DefaultParagraphFont"/>
+    <w:basedOn w:val="Standardskrifttypeiafsnit"/>
     <w:uiPriority w:val="99"/>
     <w:rsid w:val="00136E9F"/>
     <w:rPr>
@@ -14041,10 +14085,10 @@
       <w:u w:val="single"/>
     </w:rPr>
   </w:style>
-  <w:style w:type="paragraph" w:styleId="BalloonText">
+  <w:style w:type="paragraph" w:styleId="Markeringsbobletekst">
     <w:name w:val="Balloon Text"/>
     <w:basedOn w:val="Normal"/>
-    <w:link w:val="BalloonTextChar"/>
+    <w:link w:val="MarkeringsbobletekstTegn"/>
     <w:uiPriority w:val="99"/>
     <w:semiHidden/>
     <w:rsid w:val="00136E9F"/>
@@ -14057,10 +14101,10 @@
       <w:szCs w:val="16"/>
     </w:rPr>
   </w:style>
-  <w:style w:type="character" w:customStyle="1" w:styleId="BalloonTextChar">
-    <w:name w:val="Balloon Text Char"/>
-    <w:basedOn w:val="DefaultParagraphFont"/>
-    <w:link w:val="BalloonText"/>
+  <w:style w:type="character" w:customStyle="1" w:styleId="MarkeringsbobletekstTegn">
+    <w:name w:val="Markeringsbobletekst Tegn"/>
+    <w:basedOn w:val="Standardskrifttypeiafsnit"/>
+    <w:link w:val="Markeringsbobletekst"/>
     <w:uiPriority w:val="99"/>
     <w:semiHidden/>
     <w:locked/>
@@ -14071,7 +14115,7 @@
       <w:szCs w:val="16"/>
     </w:rPr>
   </w:style>
-  <w:style w:type="paragraph" w:styleId="TOC3">
+  <w:style w:type="paragraph" w:styleId="Indholdsfortegnelse3">
     <w:name w:val="toc 3"/>
     <w:basedOn w:val="Normal"/>
     <w:next w:val="Normal"/>
@@ -14086,7 +14130,7 @@
       <w:rFonts w:eastAsia="SimSun"/>
     </w:rPr>
   </w:style>
-  <w:style w:type="paragraph" w:styleId="ListParagraph">
+  <w:style w:type="paragraph" w:styleId="Listeafsnit">
     <w:name w:val="List Paragraph"/>
     <w:basedOn w:val="Normal"/>
     <w:uiPriority w:val="99"/>
@@ -14097,10 +14141,10 @@
       <w:contextualSpacing/>
     </w:pPr>
   </w:style>
-  <w:style w:type="paragraph" w:styleId="Header">
+  <w:style w:type="paragraph" w:styleId="Sidehoved">
     <w:name w:val="header"/>
     <w:basedOn w:val="Normal"/>
-    <w:link w:val="HeaderChar"/>
+    <w:link w:val="SidehovedTegn"/>
     <w:uiPriority w:val="99"/>
     <w:semiHidden/>
     <w:rsid w:val="00544BA1"/>
@@ -14111,10 +14155,10 @@
       </w:tabs>
     </w:pPr>
   </w:style>
-  <w:style w:type="character" w:customStyle="1" w:styleId="HeaderChar">
-    <w:name w:val="Header Char"/>
-    <w:basedOn w:val="DefaultParagraphFont"/>
-    <w:link w:val="Header"/>
+  <w:style w:type="character" w:customStyle="1" w:styleId="SidehovedTegn">
+    <w:name w:val="Sidehoved Tegn"/>
+    <w:basedOn w:val="Standardskrifttypeiafsnit"/>
+    <w:link w:val="Sidehoved"/>
     <w:uiPriority w:val="99"/>
     <w:semiHidden/>
     <w:locked/>
@@ -14126,10 +14170,10 @@
       <w:lang w:eastAsia="en-US"/>
     </w:rPr>
   </w:style>
-  <w:style w:type="paragraph" w:styleId="Footer">
+  <w:style w:type="paragraph" w:styleId="Sidefod">
     <w:name w:val="footer"/>
     <w:basedOn w:val="Normal"/>
-    <w:link w:val="FooterChar"/>
+    <w:link w:val="SidefodTegn"/>
     <w:uiPriority w:val="99"/>
     <w:rsid w:val="00544BA1"/>
     <w:pPr>
@@ -14139,10 +14183,10 @@
       </w:tabs>
     </w:pPr>
   </w:style>
-  <w:style w:type="character" w:customStyle="1" w:styleId="FooterChar">
-    <w:name w:val="Footer Char"/>
-    <w:basedOn w:val="DefaultParagraphFont"/>
-    <w:link w:val="Footer"/>
+  <w:style w:type="character" w:customStyle="1" w:styleId="SidefodTegn">
+    <w:name w:val="Sidefod Tegn"/>
+    <w:basedOn w:val="Standardskrifttypeiafsnit"/>
+    <w:link w:val="Sidefod"/>
     <w:uiPriority w:val="99"/>
     <w:locked/>
     <w:rsid w:val="00544BA1"/>
@@ -14153,7 +14197,7 @@
       <w:lang w:eastAsia="en-US"/>
     </w:rPr>
   </w:style>
-  <w:style w:type="paragraph" w:styleId="Caption">
+  <w:style w:type="paragraph" w:styleId="Billedtekst">
     <w:name w:val="caption"/>
     <w:basedOn w:val="Normal"/>
     <w:next w:val="Normal"/>
@@ -14168,9 +14212,9 @@
       <w:szCs w:val="20"/>
     </w:rPr>
   </w:style>
-  <w:style w:type="character" w:styleId="PageNumber">
+  <w:style w:type="character" w:styleId="Sidetal">
     <w:name w:val="page number"/>
-    <w:basedOn w:val="DefaultParagraphFont"/>
+    <w:basedOn w:val="Standardskrifttypeiafsnit"/>
     <w:uiPriority w:val="99"/>
     <w:rsid w:val="00F25EA2"/>
     <w:rPr>

</xml_diff>

<commit_message>
Forgot the mechanical interface under the wing
</commit_message>
<xml_diff>
--- a/SystemDesign/SSDD Self Protect Suite DocID 0102.docx
+++ b/SystemDesign/SSDD Self Protect Suite DocID 0102.docx
@@ -3126,7 +3126,7 @@
             <v:path o:extrusionok="f" gradientshapeok="t" o:connecttype="rect"/>
             <o:lock v:ext="edit" aspectratio="t"/>
           </v:shapetype>
-          <v:shape id="_x0000_i1025" type="#_x0000_t75" style="width:462.75pt;height:388.5pt">
+          <v:shape id="_x0000_i1025" type="#_x0000_t75" style="width:462pt;height:388.5pt">
             <v:imagedata r:id="rId8" o:title=""/>
           </v:shape>
         </w:pict>
@@ -7593,7 +7593,7 @@
           <v:shape id="_x0000_i1026" type="#_x0000_t75" style="width:480.75pt;height:624.75pt" o:ole="">
             <v:imagedata r:id="rId9" o:title=""/>
           </v:shape>
-          <o:OLEObject Type="Embed" ProgID="Visio.Drawing.11" ShapeID="_x0000_i1026" DrawAspect="Content" ObjectID="_1347996449" r:id="rId10"/>
+          <o:OLEObject Type="Embed" ProgID="Visio.Drawing.11" ShapeID="_x0000_i1026" DrawAspect="Content" ObjectID="_1347997154" r:id="rId10"/>
         </w:object>
       </w:r>
     </w:p>
@@ -8423,7 +8423,7 @@
           <v:shape id="_x0000_i1027" type="#_x0000_t75" style="width:477pt;height:588pt" o:ole="">
             <v:imagedata r:id="rId11" o:title=""/>
           </v:shape>
-          <o:OLEObject Type="Embed" ProgID="Visio.Drawing.11" ShapeID="_x0000_i1027" DrawAspect="Content" ObjectID="_1347996450" r:id="rId12"/>
+          <o:OLEObject Type="Embed" ProgID="Visio.Drawing.11" ShapeID="_x0000_i1027" DrawAspect="Content" ObjectID="_1347997155" r:id="rId12"/>
         </w:object>
       </w:r>
     </w:p>
@@ -9637,7 +9637,7 @@
           <w:lang w:val="en-GB"/>
         </w:rPr>
         <w:pict>
-          <v:shape id="_x0000_i1028" type="#_x0000_t75" style="width:449.25pt;height:355.5pt">
+          <v:shape id="_x0000_i1028" type="#_x0000_t75" style="width:449.25pt;height:351.75pt">
             <v:imagedata r:id="rId13" o:title=""/>
           </v:shape>
         </w:pict>
@@ -10724,7 +10724,6 @@
     </w:p>
     <w:p>
       <w:pPr>
-        <w:ind w:left="360"/>
         <w:rPr>
           <w:lang w:val="en-GB"/>
         </w:rPr>
@@ -10818,9 +10817,8 @@
     </w:p>
     <w:p>
       <w:pPr>
-        <w:ind w:left="360"/>
-        <w:rPr>
-          <w:lang w:val="en-US"/>
+        <w:rPr>
+          <w:lang w:val="en-GB"/>
         </w:rPr>
       </w:pPr>
       <w:r>
@@ -10874,6 +10872,40 @@
         </w:rPr>
         <w:t xml:space="preserve"> paragraph. </w:t>
       </w:r>
+    </w:p>
+    <w:p>
+      <w:pPr>
+        <w:pStyle w:val="Heading3"/>
+        <w:numPr>
+          <w:ilvl w:val="2"/>
+          <w:numId w:val="7"/>
+        </w:numPr>
+        <w:ind w:left="720"/>
+      </w:pPr>
+      <w:r>
+        <w:t>Mechanical interface, pod to wing</w:t>
+      </w:r>
+    </w:p>
+    <w:p>
+      <w:pPr>
+        <w:rPr>
+          <w:lang w:val="en-GB"/>
+        </w:rPr>
+      </w:pPr>
+      <w:r>
+        <w:rPr>
+          <w:lang w:val="en-GB"/>
+        </w:rPr>
+        <w:t>The pod has a mechanical interface to the left wing and it will be mounted with standard T hooks spaces with 13 inches.</w:t>
+      </w:r>
+    </w:p>
+    <w:p>
+      <w:pPr>
+        <w:ind w:left="360"/>
+        <w:rPr>
+          <w:lang w:val="en-GB"/>
+        </w:rPr>
+      </w:pPr>
     </w:p>
     <w:bookmarkEnd w:id="24"/>
     <w:bookmarkEnd w:id="25"/>
@@ -12737,7 +12769,7 @@
         <w:noProof/>
         <w:lang w:val="en-GB"/>
       </w:rPr>
-      <w:t>7</w:t>
+      <w:t>15</w:t>
     </w:r>
     <w:r>
       <w:rPr>

</xml_diff>

<commit_message>
SSDD: Added component ID's
</commit_message>
<xml_diff>
--- a/SystemDesign/SSDD Self Protect Suite DocID 0102.docx
+++ b/SystemDesign/SSDD Self Protect Suite DocID 0102.docx
@@ -66,7 +66,7 @@
     </w:p>
     <w:p>
       <w:pPr>
-        <w:pStyle w:val="Title"/>
+        <w:pStyle w:val="Titel"/>
         <w:rPr>
           <w:rFonts w:ascii="Calibri" w:hAnsi="Calibri"/>
           <w:b/>
@@ -256,12 +256,13 @@
           <w:szCs w:val="28"/>
           <w:lang w:val="en-GB"/>
         </w:rPr>
+        <w:lastRenderedPageBreak/>
         <w:t>Index.</w:t>
       </w:r>
     </w:p>
     <w:p>
       <w:pPr>
-        <w:pStyle w:val="TOC1"/>
+        <w:pStyle w:val="Indholdsfortegnelse1"/>
         <w:tabs>
           <w:tab w:val="left" w:pos="440"/>
           <w:tab w:val="right" w:leader="dot" w:pos="9628"/>
@@ -374,7 +375,7 @@
     </w:p>
     <w:p>
       <w:pPr>
-        <w:pStyle w:val="TOC2"/>
+        <w:pStyle w:val="Indholdsfortegnelse2"/>
         <w:tabs>
           <w:tab w:val="left" w:pos="880"/>
           <w:tab w:val="right" w:leader="dot" w:pos="9628"/>
@@ -460,7 +461,7 @@
     </w:p>
     <w:p>
       <w:pPr>
-        <w:pStyle w:val="TOC2"/>
+        <w:pStyle w:val="Indholdsfortegnelse2"/>
         <w:tabs>
           <w:tab w:val="left" w:pos="880"/>
           <w:tab w:val="right" w:leader="dot" w:pos="9628"/>
@@ -546,7 +547,7 @@
     </w:p>
     <w:p>
       <w:pPr>
-        <w:pStyle w:val="TOC2"/>
+        <w:pStyle w:val="Indholdsfortegnelse2"/>
         <w:tabs>
           <w:tab w:val="left" w:pos="880"/>
           <w:tab w:val="right" w:leader="dot" w:pos="9628"/>
@@ -632,7 +633,7 @@
     </w:p>
     <w:p>
       <w:pPr>
-        <w:pStyle w:val="TOC1"/>
+        <w:pStyle w:val="Indholdsfortegnelse1"/>
         <w:tabs>
           <w:tab w:val="left" w:pos="440"/>
           <w:tab w:val="right" w:leader="dot" w:pos="9628"/>
@@ -718,7 +719,7 @@
     </w:p>
     <w:p>
       <w:pPr>
-        <w:pStyle w:val="TOC1"/>
+        <w:pStyle w:val="Indholdsfortegnelse1"/>
         <w:tabs>
           <w:tab w:val="left" w:pos="440"/>
           <w:tab w:val="right" w:leader="dot" w:pos="9628"/>
@@ -804,7 +805,7 @@
     </w:p>
     <w:p>
       <w:pPr>
-        <w:pStyle w:val="TOC2"/>
+        <w:pStyle w:val="Indholdsfortegnelse2"/>
         <w:tabs>
           <w:tab w:val="left" w:pos="880"/>
           <w:tab w:val="right" w:leader="dot" w:pos="9628"/>
@@ -892,7 +893,7 @@
     </w:p>
     <w:p>
       <w:pPr>
-        <w:pStyle w:val="TOC2"/>
+        <w:pStyle w:val="Indholdsfortegnelse2"/>
         <w:tabs>
           <w:tab w:val="left" w:pos="880"/>
           <w:tab w:val="right" w:leader="dot" w:pos="9628"/>
@@ -980,7 +981,7 @@
     </w:p>
     <w:p>
       <w:pPr>
-        <w:pStyle w:val="TOC2"/>
+        <w:pStyle w:val="Indholdsfortegnelse2"/>
         <w:tabs>
           <w:tab w:val="left" w:pos="880"/>
           <w:tab w:val="right" w:leader="dot" w:pos="9628"/>
@@ -1068,7 +1069,7 @@
     </w:p>
     <w:p>
       <w:pPr>
-        <w:pStyle w:val="TOC2"/>
+        <w:pStyle w:val="Indholdsfortegnelse2"/>
         <w:tabs>
           <w:tab w:val="left" w:pos="880"/>
           <w:tab w:val="right" w:leader="dot" w:pos="9628"/>
@@ -1156,7 +1157,7 @@
     </w:p>
     <w:p>
       <w:pPr>
-        <w:pStyle w:val="TOC2"/>
+        <w:pStyle w:val="Indholdsfortegnelse2"/>
         <w:tabs>
           <w:tab w:val="left" w:pos="880"/>
           <w:tab w:val="right" w:leader="dot" w:pos="9628"/>
@@ -1244,7 +1245,7 @@
     </w:p>
     <w:p>
       <w:pPr>
-        <w:pStyle w:val="TOC2"/>
+        <w:pStyle w:val="Indholdsfortegnelse2"/>
         <w:tabs>
           <w:tab w:val="left" w:pos="880"/>
           <w:tab w:val="right" w:leader="dot" w:pos="9628"/>
@@ -1332,7 +1333,7 @@
     </w:p>
     <w:p>
       <w:pPr>
-        <w:pStyle w:val="TOC2"/>
+        <w:pStyle w:val="Indholdsfortegnelse2"/>
         <w:tabs>
           <w:tab w:val="left" w:pos="880"/>
           <w:tab w:val="right" w:leader="dot" w:pos="9628"/>
@@ -1420,7 +1421,7 @@
     </w:p>
     <w:p>
       <w:pPr>
-        <w:pStyle w:val="TOC2"/>
+        <w:pStyle w:val="Indholdsfortegnelse2"/>
         <w:tabs>
           <w:tab w:val="left" w:pos="880"/>
           <w:tab w:val="right" w:leader="dot" w:pos="9628"/>
@@ -1508,7 +1509,7 @@
     </w:p>
     <w:p>
       <w:pPr>
-        <w:pStyle w:val="TOC1"/>
+        <w:pStyle w:val="Indholdsfortegnelse1"/>
         <w:tabs>
           <w:tab w:val="left" w:pos="440"/>
           <w:tab w:val="right" w:leader="dot" w:pos="9628"/>
@@ -1594,7 +1595,7 @@
     </w:p>
     <w:p>
       <w:pPr>
-        <w:pStyle w:val="TOC2"/>
+        <w:pStyle w:val="Indholdsfortegnelse2"/>
         <w:tabs>
           <w:tab w:val="left" w:pos="880"/>
           <w:tab w:val="right" w:leader="dot" w:pos="9628"/>
@@ -1680,7 +1681,7 @@
     </w:p>
     <w:p>
       <w:pPr>
-        <w:pStyle w:val="TOC2"/>
+        <w:pStyle w:val="Indholdsfortegnelse2"/>
         <w:tabs>
           <w:tab w:val="left" w:pos="880"/>
           <w:tab w:val="right" w:leader="dot" w:pos="9628"/>
@@ -1766,7 +1767,7 @@
     </w:p>
     <w:p>
       <w:pPr>
-        <w:pStyle w:val="TOC2"/>
+        <w:pStyle w:val="Indholdsfortegnelse2"/>
         <w:tabs>
           <w:tab w:val="left" w:pos="880"/>
           <w:tab w:val="right" w:leader="dot" w:pos="9628"/>
@@ -1852,7 +1853,7 @@
     </w:p>
     <w:p>
       <w:pPr>
-        <w:pStyle w:val="TOC1"/>
+        <w:pStyle w:val="Indholdsfortegnelse1"/>
         <w:tabs>
           <w:tab w:val="left" w:pos="440"/>
           <w:tab w:val="right" w:leader="dot" w:pos="9628"/>
@@ -1938,7 +1939,7 @@
     </w:p>
     <w:p>
       <w:pPr>
-        <w:pStyle w:val="TOC1"/>
+        <w:pStyle w:val="Indholdsfortegnelse1"/>
         <w:tabs>
           <w:tab w:val="left" w:pos="440"/>
           <w:tab w:val="right" w:leader="dot" w:pos="9628"/>
@@ -2024,7 +2025,7 @@
     </w:p>
     <w:p>
       <w:pPr>
-        <w:pStyle w:val="TOC1"/>
+        <w:pStyle w:val="Indholdsfortegnelse1"/>
         <w:tabs>
           <w:tab w:val="left" w:pos="440"/>
           <w:tab w:val="right" w:leader="dot" w:pos="9628"/>
@@ -2110,7 +2111,7 @@
     </w:p>
     <w:p>
       <w:pPr>
-        <w:pStyle w:val="TOC1"/>
+        <w:pStyle w:val="Indholdsfortegnelse1"/>
         <w:tabs>
           <w:tab w:val="left" w:pos="440"/>
           <w:tab w:val="right" w:leader="dot" w:pos="9628"/>
@@ -2196,7 +2197,7 @@
     </w:p>
     <w:p>
       <w:pPr>
-        <w:pStyle w:val="TOC2"/>
+        <w:pStyle w:val="Indholdsfortegnelse2"/>
         <w:tabs>
           <w:tab w:val="left" w:pos="880"/>
           <w:tab w:val="right" w:leader="dot" w:pos="9628"/>
@@ -2860,7 +2861,7 @@
     </w:p>
     <w:p>
       <w:pPr>
-        <w:pStyle w:val="Heading1"/>
+        <w:pStyle w:val="Overskrift1"/>
         <w:ind w:left="360"/>
       </w:pPr>
       <w:bookmarkStart w:id="0" w:name="_Toc274167982"/>
@@ -2893,7 +2894,7 @@
     </w:p>
     <w:p>
       <w:pPr>
-        <w:pStyle w:val="Heading2"/>
+        <w:pStyle w:val="Overskrift2"/>
         <w:ind w:left="720"/>
       </w:pPr>
       <w:bookmarkStart w:id="1" w:name="_Toc274167983"/>
@@ -3038,7 +3039,7 @@
     </w:p>
     <w:p>
       <w:pPr>
-        <w:pStyle w:val="Heading2"/>
+        <w:pStyle w:val="Overskrift2"/>
         <w:ind w:left="720"/>
       </w:pPr>
       <w:bookmarkStart w:id="2" w:name="_Toc274167984"/>
@@ -3106,6 +3107,7 @@
         <w:rPr>
           <w:lang w:val="en-GB"/>
         </w:rPr>
+        <w:lastRenderedPageBreak/>
         <w:pict>
           <v:shapetype id="_x0000_t75" coordsize="21600,21600" o:spt="75" o:preferrelative="t" path="m@4@5l@4@11@9@11@9@5xe" filled="f" stroked="f">
             <v:stroke joinstyle="miter"/>
@@ -3134,7 +3136,7 @@
     </w:p>
     <w:p>
       <w:pPr>
-        <w:pStyle w:val="Caption"/>
+        <w:pStyle w:val="Billedtekst"/>
         <w:ind w:left="1080"/>
         <w:rPr>
           <w:lang w:val="en-GB"/>
@@ -3338,6 +3340,7 @@
           <w:rFonts w:ascii="Arial" w:hAnsi="Arial" w:cs="Arial"/>
           <w:lang w:val="en-GB" w:eastAsia="en-GB"/>
         </w:rPr>
+        <w:lastRenderedPageBreak/>
         <w:t>This paragraph shall briefly state the purpose of the system to which</w:t>
       </w:r>
     </w:p>
@@ -3419,7 +3422,7 @@
     </w:p>
     <w:p>
       <w:pPr>
-        <w:pStyle w:val="Heading2"/>
+        <w:pStyle w:val="Overskrift2"/>
         <w:ind w:left="720"/>
       </w:pPr>
       <w:bookmarkStart w:id="3" w:name="_Toc274167985"/>
@@ -3471,7 +3474,7 @@
     </w:p>
     <w:p>
       <w:pPr>
-        <w:pStyle w:val="Heading1"/>
+        <w:pStyle w:val="Overskrift1"/>
         <w:ind w:left="360"/>
       </w:pPr>
       <w:bookmarkStart w:id="4" w:name="_Toc274167986"/>
@@ -3542,7 +3545,7 @@
     </w:p>
     <w:p>
       <w:pPr>
-        <w:pStyle w:val="Heading1"/>
+        <w:pStyle w:val="Overskrift1"/>
         <w:ind w:left="360"/>
       </w:pPr>
       <w:bookmarkStart w:id="5" w:name="_Toc274167987"/>
@@ -3556,7 +3559,7 @@
     </w:p>
     <w:p>
       <w:pPr>
-        <w:pStyle w:val="Heading2"/>
+        <w:pStyle w:val="Overskrift2"/>
         <w:ind w:left="720"/>
         <w:rPr>
           <w:lang w:eastAsia="en-GB"/>
@@ -4004,7 +4007,7 @@
     </w:p>
     <w:p>
       <w:pPr>
-        <w:pStyle w:val="Heading2"/>
+        <w:pStyle w:val="Overskrift2"/>
         <w:ind w:left="720"/>
         <w:rPr>
           <w:lang w:eastAsia="en-GB"/>
@@ -4118,7 +4121,7 @@
     </w:p>
     <w:p>
       <w:pPr>
-        <w:pStyle w:val="Heading2"/>
+        <w:pStyle w:val="Overskrift2"/>
         <w:ind w:left="720"/>
         <w:rPr>
           <w:lang w:eastAsia="en-GB"/>
@@ -4130,6 +4133,7 @@
         <w:rPr>
           <w:lang w:eastAsia="en-GB"/>
         </w:rPr>
+        <w:lastRenderedPageBreak/>
         <w:t>Mode select</w:t>
       </w:r>
       <w:bookmarkEnd w:id="10"/>
@@ -4217,7 +4221,7 @@
     </w:p>
     <w:p>
       <w:pPr>
-        <w:pStyle w:val="Heading2"/>
+        <w:pStyle w:val="Overskrift2"/>
         <w:ind w:left="720"/>
         <w:rPr>
           <w:lang w:eastAsia="en-GB"/>
@@ -4289,7 +4293,7 @@
     </w:p>
     <w:p>
       <w:pPr>
-        <w:pStyle w:val="Heading2"/>
+        <w:pStyle w:val="Overskrift2"/>
         <w:ind w:left="720"/>
         <w:rPr>
           <w:lang w:eastAsia="en-GB"/>
@@ -4387,7 +4391,7 @@
     </w:p>
     <w:p>
       <w:pPr>
-        <w:pStyle w:val="Heading2"/>
+        <w:pStyle w:val="Overskrift2"/>
         <w:ind w:left="720"/>
         <w:rPr>
           <w:lang w:eastAsia="en-GB"/>
@@ -4458,7 +4462,7 @@
     </w:p>
     <w:p>
       <w:pPr>
-        <w:pStyle w:val="Heading2"/>
+        <w:pStyle w:val="Overskrift2"/>
         <w:ind w:left="720"/>
         <w:rPr>
           <w:lang w:eastAsia="en-GB"/>
@@ -4562,7 +4566,7 @@
     </w:p>
     <w:p>
       <w:pPr>
-        <w:pStyle w:val="Heading2"/>
+        <w:pStyle w:val="Overskrift2"/>
         <w:ind w:left="720"/>
         <w:rPr>
           <w:lang w:eastAsia="en-GB"/>
@@ -4626,7 +4630,7 @@
     </w:p>
     <w:p>
       <w:pPr>
-        <w:pStyle w:val="Heading2"/>
+        <w:pStyle w:val="Overskrift2"/>
         <w:ind w:left="720"/>
         <w:rPr>
           <w:lang w:eastAsia="en-GB"/>
@@ -4668,6 +4672,7 @@
           <w:szCs w:val="20"/>
           <w:lang w:val="en-GB" w:eastAsia="en-GB"/>
         </w:rPr>
+        <w:lastRenderedPageBreak/>
         <w:t>D</w:t>
       </w:r>
       <w:r>
@@ -7489,7 +7494,7 @@
     </w:p>
     <w:p>
       <w:pPr>
-        <w:pStyle w:val="Heading2"/>
+        <w:pStyle w:val="Overskrift2"/>
         <w:ind w:left="720"/>
         <w:rPr>
           <w:lang w:eastAsia="en-GB"/>
@@ -7576,7 +7581,14 @@
         <w:rPr>
           <w:lang w:val="en-GB" w:eastAsia="en-GB"/>
         </w:rPr>
-        <w:t>So when a DSS get the order to dispense it will start with the first payload in magazine 1, then the second one and it will continue so until every payloads in magazine 1 is used. After all payloads in magazine 1 are used then it will dispense the first payload in magazine 2 and continue so until the last payload in magazine 2 is used.</w:t>
+        <w:t xml:space="preserve">So when a DSS get the order to dispense it will start with the first payload in magazine 1, then the second one and it will continue so until every payloads in magazine 1 is used. After all payloads in magazine 1 are </w:t>
+      </w:r>
+      <w:r>
+        <w:rPr>
+          <w:lang w:val="en-GB" w:eastAsia="en-GB"/>
+        </w:rPr>
+        <w:lastRenderedPageBreak/>
+        <w:t>used then it will dispense the first payload in magazine 2 and continue so until the last payload in magazine 2 is used.</w:t>
       </w:r>
     </w:p>
     <w:p>
@@ -7593,7 +7605,7 @@
           <v:shape id="_x0000_i1026" type="#_x0000_t75" style="width:480.75pt;height:624.75pt" o:ole="">
             <v:imagedata r:id="rId9" o:title=""/>
           </v:shape>
-          <o:OLEObject Type="Embed" ProgID="Visio.Drawing.11" ShapeID="_x0000_i1026" DrawAspect="Content" ObjectID="_1347997154" r:id="rId10"/>
+          <o:OLEObject Type="Embed" ProgID="Visio.Drawing.11" ShapeID="_x0000_i1026" DrawAspect="Content" ObjectID="_1347997792" r:id="rId10"/>
         </w:object>
       </w:r>
     </w:p>
@@ -7613,7 +7625,7 @@
     </w:p>
     <w:p>
       <w:pPr>
-        <w:pStyle w:val="Heading2"/>
+        <w:pStyle w:val="Overskrift2"/>
         <w:ind w:left="720"/>
         <w:rPr>
           <w:lang w:eastAsia="en-GB"/>
@@ -7641,7 +7653,7 @@
     </w:p>
     <w:p>
       <w:pPr>
-        <w:pStyle w:val="Heading2"/>
+        <w:pStyle w:val="Overskrift2"/>
         <w:ind w:left="720"/>
         <w:rPr>
           <w:lang w:eastAsia="en-GB"/>
@@ -8189,11 +8201,12 @@
     </w:p>
     <w:p>
       <w:pPr>
-        <w:pStyle w:val="Heading1"/>
+        <w:pStyle w:val="Overskrift1"/>
         <w:ind w:left="360"/>
       </w:pPr>
       <w:bookmarkStart w:id="20" w:name="_Toc274167996"/>
       <w:r>
+        <w:lastRenderedPageBreak/>
         <w:t>System architectural design.</w:t>
       </w:r>
       <w:bookmarkEnd w:id="20"/>
@@ -8393,7 +8406,7 @@
     </w:p>
     <w:p>
       <w:pPr>
-        <w:pStyle w:val="Heading2"/>
+        <w:pStyle w:val="Overskrift2"/>
         <w:ind w:left="720"/>
       </w:pPr>
       <w:bookmarkStart w:id="21" w:name="_Toc274167997"/>
@@ -8423,7 +8436,7 @@
           <v:shape id="_x0000_i1027" type="#_x0000_t75" style="width:477pt;height:588pt" o:ole="">
             <v:imagedata r:id="rId11" o:title=""/>
           </v:shape>
-          <o:OLEObject Type="Embed" ProgID="Visio.Drawing.11" ShapeID="_x0000_i1027" DrawAspect="Content" ObjectID="_1347997155" r:id="rId12"/>
+          <o:OLEObject Type="Embed" ProgID="Visio.Drawing.11" ShapeID="_x0000_i1027" DrawAspect="Content" ObjectID="_1347997793" r:id="rId12"/>
         </w:object>
       </w:r>
     </w:p>
@@ -8450,6 +8463,2920 @@
           <w:lang w:val="en-GB" w:eastAsia="en-GB"/>
         </w:rPr>
       </w:pPr>
+    </w:p>
+    <w:p>
+      <w:pPr>
+        <w:autoSpaceDE w:val="0"/>
+        <w:autoSpaceDN w:val="0"/>
+        <w:adjustRightInd w:val="0"/>
+        <w:spacing w:after="0" w:line="240" w:lineRule="auto"/>
+        <w:rPr>
+          <w:rFonts w:ascii="Arial" w:hAnsi="Arial" w:cs="Arial"/>
+          <w:lang w:val="en-GB" w:eastAsia="en-GB"/>
+        </w:rPr>
+      </w:pPr>
+    </w:p>
+    <w:p>
+      <w:pPr>
+        <w:autoSpaceDE w:val="0"/>
+        <w:autoSpaceDN w:val="0"/>
+        <w:adjustRightInd w:val="0"/>
+        <w:spacing w:after="0" w:line="240" w:lineRule="auto"/>
+        <w:rPr>
+          <w:rFonts w:ascii="Arial" w:hAnsi="Arial" w:cs="Arial"/>
+          <w:lang w:val="en-GB" w:eastAsia="en-GB"/>
+        </w:rPr>
+      </w:pPr>
+    </w:p>
+    <w:p>
+      <w:pPr>
+        <w:autoSpaceDE w:val="0"/>
+        <w:autoSpaceDN w:val="0"/>
+        <w:adjustRightInd w:val="0"/>
+        <w:spacing w:after="0" w:line="240" w:lineRule="auto"/>
+        <w:rPr>
+          <w:rFonts w:ascii="Arial" w:hAnsi="Arial" w:cs="Arial"/>
+          <w:lang w:val="en-GB" w:eastAsia="en-GB"/>
+        </w:rPr>
+      </w:pPr>
+    </w:p>
+    <w:p>
+      <w:pPr>
+        <w:autoSpaceDE w:val="0"/>
+        <w:autoSpaceDN w:val="0"/>
+        <w:adjustRightInd w:val="0"/>
+        <w:spacing w:after="0" w:line="240" w:lineRule="auto"/>
+        <w:rPr>
+          <w:rFonts w:ascii="Arial" w:hAnsi="Arial" w:cs="Arial"/>
+          <w:lang w:val="en-GB" w:eastAsia="en-GB"/>
+        </w:rPr>
+      </w:pPr>
+    </w:p>
+    <w:tbl>
+      <w:tblPr>
+        <w:tblW w:w="0" w:type="auto"/>
+        <w:tblBorders>
+          <w:top w:val="single" w:sz="4" w:space="0" w:color="000000"/>
+          <w:left w:val="single" w:sz="4" w:space="0" w:color="000000"/>
+          <w:bottom w:val="single" w:sz="4" w:space="0" w:color="000000"/>
+          <w:right w:val="single" w:sz="4" w:space="0" w:color="000000"/>
+          <w:insideH w:val="single" w:sz="4" w:space="0" w:color="000000"/>
+          <w:insideV w:val="single" w:sz="4" w:space="0" w:color="000000"/>
+        </w:tblBorders>
+        <w:tblLook w:val="04A0"/>
+      </w:tblPr>
+      <w:tblGrid>
+        <w:gridCol w:w="1371"/>
+        <w:gridCol w:w="2759"/>
+        <w:gridCol w:w="3210"/>
+        <w:gridCol w:w="1672"/>
+        <w:gridCol w:w="842"/>
+      </w:tblGrid>
+      <w:tr>
+        <w:tc>
+          <w:tcPr>
+            <w:tcW w:w="1371" w:type="dxa"/>
+          </w:tcPr>
+          <w:p>
+            <w:pPr>
+              <w:autoSpaceDE w:val="0"/>
+              <w:autoSpaceDN w:val="0"/>
+              <w:adjustRightInd w:val="0"/>
+              <w:spacing w:after="0" w:line="240" w:lineRule="auto"/>
+              <w:jc w:val="center"/>
+              <w:rPr>
+                <w:rFonts w:ascii="Arial" w:hAnsi="Arial" w:cs="Arial"/>
+                <w:lang w:val="en-GB" w:eastAsia="en-GB"/>
+              </w:rPr>
+            </w:pPr>
+            <w:r>
+              <w:rPr>
+                <w:rFonts w:ascii="Arial" w:hAnsi="Arial" w:cs="Arial"/>
+                <w:lang w:val="en-GB" w:eastAsia="en-GB"/>
+              </w:rPr>
+              <w:lastRenderedPageBreak/>
+              <w:t>Component ID</w:t>
+            </w:r>
+          </w:p>
+        </w:tc>
+        <w:tc>
+          <w:tcPr>
+            <w:tcW w:w="2759" w:type="dxa"/>
+          </w:tcPr>
+          <w:p>
+            <w:pPr>
+              <w:autoSpaceDE w:val="0"/>
+              <w:autoSpaceDN w:val="0"/>
+              <w:adjustRightInd w:val="0"/>
+              <w:spacing w:after="0" w:line="240" w:lineRule="auto"/>
+              <w:jc w:val="center"/>
+              <w:rPr>
+                <w:rFonts w:ascii="Arial" w:hAnsi="Arial" w:cs="Arial"/>
+                <w:lang w:val="en-GB" w:eastAsia="en-GB"/>
+              </w:rPr>
+            </w:pPr>
+            <w:r>
+              <w:rPr>
+                <w:rFonts w:ascii="Arial" w:hAnsi="Arial" w:cs="Arial"/>
+                <w:lang w:val="en-GB" w:eastAsia="en-GB"/>
+              </w:rPr>
+              <w:t>Component name</w:t>
+            </w:r>
+          </w:p>
+        </w:tc>
+        <w:tc>
+          <w:tcPr>
+            <w:tcW w:w="3210" w:type="dxa"/>
+          </w:tcPr>
+          <w:p>
+            <w:pPr>
+              <w:autoSpaceDE w:val="0"/>
+              <w:autoSpaceDN w:val="0"/>
+              <w:adjustRightInd w:val="0"/>
+              <w:spacing w:after="0" w:line="240" w:lineRule="auto"/>
+              <w:jc w:val="center"/>
+              <w:rPr>
+                <w:rFonts w:ascii="Arial" w:hAnsi="Arial" w:cs="Arial"/>
+                <w:lang w:val="en-GB" w:eastAsia="en-GB"/>
+              </w:rPr>
+            </w:pPr>
+            <w:r>
+              <w:rPr>
+                <w:rFonts w:ascii="Arial" w:hAnsi="Arial" w:cs="Arial"/>
+                <w:lang w:val="en-GB" w:eastAsia="en-GB"/>
+              </w:rPr>
+              <w:t>Description</w:t>
+            </w:r>
+          </w:p>
+        </w:tc>
+        <w:tc>
+          <w:tcPr>
+            <w:tcW w:w="1672" w:type="dxa"/>
+          </w:tcPr>
+          <w:p>
+            <w:pPr>
+              <w:autoSpaceDE w:val="0"/>
+              <w:autoSpaceDN w:val="0"/>
+              <w:adjustRightInd w:val="0"/>
+              <w:spacing w:after="0" w:line="240" w:lineRule="auto"/>
+              <w:jc w:val="center"/>
+              <w:rPr>
+                <w:rFonts w:ascii="Arial" w:hAnsi="Arial" w:cs="Arial"/>
+                <w:lang w:val="en-GB" w:eastAsia="en-GB"/>
+              </w:rPr>
+            </w:pPr>
+            <w:r>
+              <w:rPr>
+                <w:rFonts w:ascii="Arial" w:hAnsi="Arial" w:cs="Arial"/>
+                <w:lang w:val="en-GB" w:eastAsia="en-GB"/>
+              </w:rPr>
+              <w:t>Design decision</w:t>
+            </w:r>
+          </w:p>
+        </w:tc>
+        <w:tc>
+          <w:tcPr>
+            <w:tcW w:w="842" w:type="dxa"/>
+          </w:tcPr>
+          <w:p>
+            <w:pPr>
+              <w:autoSpaceDE w:val="0"/>
+              <w:autoSpaceDN w:val="0"/>
+              <w:adjustRightInd w:val="0"/>
+              <w:spacing w:after="0" w:line="240" w:lineRule="auto"/>
+              <w:jc w:val="center"/>
+              <w:rPr>
+                <w:rFonts w:ascii="Arial" w:hAnsi="Arial" w:cs="Arial"/>
+                <w:lang w:val="en-GB" w:eastAsia="en-GB"/>
+              </w:rPr>
+            </w:pPr>
+          </w:p>
+        </w:tc>
+      </w:tr>
+      <w:tr>
+        <w:tc>
+          <w:tcPr>
+            <w:tcW w:w="1371" w:type="dxa"/>
+          </w:tcPr>
+          <w:p>
+            <w:pPr>
+              <w:autoSpaceDE w:val="0"/>
+              <w:autoSpaceDN w:val="0"/>
+              <w:adjustRightInd w:val="0"/>
+              <w:spacing w:after="0" w:line="240" w:lineRule="auto"/>
+              <w:rPr>
+                <w:rFonts w:ascii="Arial" w:hAnsi="Arial" w:cs="Arial"/>
+                <w:lang w:val="en-GB" w:eastAsia="en-GB"/>
+              </w:rPr>
+            </w:pPr>
+            <w:r>
+              <w:rPr>
+                <w:rFonts w:ascii="Arial" w:hAnsi="Arial" w:cs="Arial"/>
+                <w:lang w:val="en-GB" w:eastAsia="en-GB"/>
+              </w:rPr>
+              <w:t>IFCI001</w:t>
+            </w:r>
+          </w:p>
+        </w:tc>
+        <w:tc>
+          <w:tcPr>
+            <w:tcW w:w="2759" w:type="dxa"/>
+          </w:tcPr>
+          <w:p>
+            <w:pPr>
+              <w:autoSpaceDE w:val="0"/>
+              <w:autoSpaceDN w:val="0"/>
+              <w:adjustRightInd w:val="0"/>
+              <w:spacing w:after="0" w:line="240" w:lineRule="auto"/>
+              <w:rPr>
+                <w:rFonts w:ascii="Arial" w:hAnsi="Arial" w:cs="Arial"/>
+                <w:lang w:val="en-GB" w:eastAsia="en-GB"/>
+              </w:rPr>
+            </w:pPr>
+            <w:r>
+              <w:rPr>
+                <w:rFonts w:ascii="Arial" w:hAnsi="Arial" w:cs="Arial"/>
+                <w:lang w:val="en-GB" w:eastAsia="en-GB"/>
+              </w:rPr>
+              <w:t>Maintenance</w:t>
+            </w:r>
+          </w:p>
+        </w:tc>
+        <w:tc>
+          <w:tcPr>
+            <w:tcW w:w="3210" w:type="dxa"/>
+          </w:tcPr>
+          <w:p>
+            <w:pPr>
+              <w:autoSpaceDE w:val="0"/>
+              <w:autoSpaceDN w:val="0"/>
+              <w:adjustRightInd w:val="0"/>
+              <w:spacing w:after="0" w:line="240" w:lineRule="auto"/>
+              <w:rPr>
+                <w:rFonts w:ascii="Arial" w:hAnsi="Arial" w:cs="Arial"/>
+                <w:lang w:val="en-GB" w:eastAsia="en-GB"/>
+              </w:rPr>
+            </w:pPr>
+            <w:r>
+              <w:rPr>
+                <w:rFonts w:ascii="Arial" w:hAnsi="Arial" w:cs="Arial"/>
+                <w:lang w:val="en-GB" w:eastAsia="en-GB"/>
+              </w:rPr>
+              <w:t>Maintenance interface for service personnel</w:t>
+            </w:r>
+          </w:p>
+        </w:tc>
+        <w:tc>
+          <w:tcPr>
+            <w:tcW w:w="1672" w:type="dxa"/>
+          </w:tcPr>
+          <w:p>
+            <w:pPr>
+              <w:autoSpaceDE w:val="0"/>
+              <w:autoSpaceDN w:val="0"/>
+              <w:adjustRightInd w:val="0"/>
+              <w:spacing w:after="0" w:line="240" w:lineRule="auto"/>
+              <w:rPr>
+                <w:rFonts w:ascii="Arial" w:hAnsi="Arial" w:cs="Arial"/>
+                <w:lang w:val="en-GB" w:eastAsia="en-GB"/>
+              </w:rPr>
+            </w:pPr>
+          </w:p>
+        </w:tc>
+        <w:tc>
+          <w:tcPr>
+            <w:tcW w:w="842" w:type="dxa"/>
+          </w:tcPr>
+          <w:p>
+            <w:pPr>
+              <w:autoSpaceDE w:val="0"/>
+              <w:autoSpaceDN w:val="0"/>
+              <w:adjustRightInd w:val="0"/>
+              <w:spacing w:after="0" w:line="240" w:lineRule="auto"/>
+              <w:rPr>
+                <w:rFonts w:ascii="Arial" w:hAnsi="Arial" w:cs="Arial"/>
+                <w:lang w:val="en-GB" w:eastAsia="en-GB"/>
+              </w:rPr>
+            </w:pPr>
+          </w:p>
+        </w:tc>
+      </w:tr>
+      <w:tr>
+        <w:tc>
+          <w:tcPr>
+            <w:tcW w:w="1371" w:type="dxa"/>
+          </w:tcPr>
+          <w:p>
+            <w:pPr>
+              <w:autoSpaceDE w:val="0"/>
+              <w:autoSpaceDN w:val="0"/>
+              <w:adjustRightInd w:val="0"/>
+              <w:spacing w:after="0" w:line="240" w:lineRule="auto"/>
+              <w:rPr>
+                <w:rFonts w:ascii="Arial" w:hAnsi="Arial" w:cs="Arial"/>
+                <w:lang w:val="en-GB" w:eastAsia="en-GB"/>
+              </w:rPr>
+            </w:pPr>
+            <w:r>
+              <w:rPr>
+                <w:rFonts w:ascii="Arial" w:hAnsi="Arial" w:cs="Arial"/>
+                <w:lang w:val="en-GB" w:eastAsia="en-GB"/>
+              </w:rPr>
+              <w:t>B001</w:t>
+            </w:r>
+          </w:p>
+        </w:tc>
+        <w:tc>
+          <w:tcPr>
+            <w:tcW w:w="2759" w:type="dxa"/>
+          </w:tcPr>
+          <w:p>
+            <w:pPr>
+              <w:autoSpaceDE w:val="0"/>
+              <w:autoSpaceDN w:val="0"/>
+              <w:adjustRightInd w:val="0"/>
+              <w:spacing w:after="0" w:line="240" w:lineRule="auto"/>
+              <w:rPr>
+                <w:rFonts w:ascii="Arial" w:hAnsi="Arial" w:cs="Arial"/>
+                <w:lang w:val="en-GB" w:eastAsia="en-GB"/>
+              </w:rPr>
+            </w:pPr>
+            <w:r>
+              <w:rPr>
+                <w:rFonts w:ascii="Arial" w:hAnsi="Arial" w:cs="Arial"/>
+                <w:lang w:val="en-GB" w:eastAsia="en-GB"/>
+              </w:rPr>
+              <w:t>Maintenance</w:t>
+            </w:r>
+          </w:p>
+        </w:tc>
+        <w:tc>
+          <w:tcPr>
+            <w:tcW w:w="3210" w:type="dxa"/>
+          </w:tcPr>
+          <w:p>
+            <w:pPr>
+              <w:autoSpaceDE w:val="0"/>
+              <w:autoSpaceDN w:val="0"/>
+              <w:adjustRightInd w:val="0"/>
+              <w:spacing w:after="0" w:line="240" w:lineRule="auto"/>
+              <w:rPr>
+                <w:rFonts w:ascii="Arial" w:hAnsi="Arial" w:cs="Arial"/>
+                <w:lang w:val="en-GB" w:eastAsia="en-GB"/>
+              </w:rPr>
+            </w:pPr>
+            <w:r>
+              <w:rPr>
+                <w:rFonts w:ascii="Arial" w:hAnsi="Arial" w:cs="Arial"/>
+                <w:lang w:val="en-GB" w:eastAsia="en-GB"/>
+              </w:rPr>
+              <w:t>Maintenance connections to the self protection suite</w:t>
+            </w:r>
+          </w:p>
+        </w:tc>
+        <w:tc>
+          <w:tcPr>
+            <w:tcW w:w="1672" w:type="dxa"/>
+          </w:tcPr>
+          <w:p>
+            <w:pPr>
+              <w:autoSpaceDE w:val="0"/>
+              <w:autoSpaceDN w:val="0"/>
+              <w:adjustRightInd w:val="0"/>
+              <w:spacing w:after="0" w:line="240" w:lineRule="auto"/>
+              <w:rPr>
+                <w:rFonts w:ascii="Arial" w:hAnsi="Arial" w:cs="Arial"/>
+                <w:lang w:val="en-GB" w:eastAsia="en-GB"/>
+              </w:rPr>
+            </w:pPr>
+          </w:p>
+        </w:tc>
+        <w:tc>
+          <w:tcPr>
+            <w:tcW w:w="842" w:type="dxa"/>
+          </w:tcPr>
+          <w:p>
+            <w:pPr>
+              <w:autoSpaceDE w:val="0"/>
+              <w:autoSpaceDN w:val="0"/>
+              <w:adjustRightInd w:val="0"/>
+              <w:spacing w:after="0" w:line="240" w:lineRule="auto"/>
+              <w:rPr>
+                <w:rFonts w:ascii="Arial" w:hAnsi="Arial" w:cs="Arial"/>
+                <w:lang w:val="en-GB" w:eastAsia="en-GB"/>
+              </w:rPr>
+            </w:pPr>
+          </w:p>
+        </w:tc>
+      </w:tr>
+      <w:tr>
+        <w:tc>
+          <w:tcPr>
+            <w:tcW w:w="1371" w:type="dxa"/>
+          </w:tcPr>
+          <w:p>
+            <w:pPr>
+              <w:autoSpaceDE w:val="0"/>
+              <w:autoSpaceDN w:val="0"/>
+              <w:adjustRightInd w:val="0"/>
+              <w:spacing w:after="0" w:line="240" w:lineRule="auto"/>
+              <w:rPr>
+                <w:rFonts w:ascii="Arial" w:hAnsi="Arial" w:cs="Arial"/>
+                <w:lang w:val="en-GB" w:eastAsia="en-GB"/>
+              </w:rPr>
+            </w:pPr>
+            <w:r>
+              <w:rPr>
+                <w:rFonts w:ascii="Arial" w:hAnsi="Arial" w:cs="Arial"/>
+                <w:lang w:val="en-GB" w:eastAsia="en-GB"/>
+              </w:rPr>
+              <w:t>IFCI002</w:t>
+            </w:r>
+          </w:p>
+        </w:tc>
+        <w:tc>
+          <w:tcPr>
+            <w:tcW w:w="2759" w:type="dxa"/>
+          </w:tcPr>
+          <w:p>
+            <w:pPr>
+              <w:autoSpaceDE w:val="0"/>
+              <w:autoSpaceDN w:val="0"/>
+              <w:adjustRightInd w:val="0"/>
+              <w:spacing w:after="0" w:line="240" w:lineRule="auto"/>
+              <w:rPr>
+                <w:rFonts w:ascii="Arial" w:hAnsi="Arial" w:cs="Arial"/>
+                <w:lang w:val="en-GB" w:eastAsia="en-GB"/>
+              </w:rPr>
+            </w:pPr>
+            <w:r>
+              <w:rPr>
+                <w:rFonts w:ascii="Arial" w:hAnsi="Arial" w:cs="Arial"/>
+                <w:lang w:val="en-GB" w:eastAsia="en-GB"/>
+              </w:rPr>
+              <w:t>CCU</w:t>
+            </w:r>
+          </w:p>
+        </w:tc>
+        <w:tc>
+          <w:tcPr>
+            <w:tcW w:w="3210" w:type="dxa"/>
+          </w:tcPr>
+          <w:p>
+            <w:pPr>
+              <w:autoSpaceDE w:val="0"/>
+              <w:autoSpaceDN w:val="0"/>
+              <w:adjustRightInd w:val="0"/>
+              <w:spacing w:after="0" w:line="240" w:lineRule="auto"/>
+              <w:rPr>
+                <w:rFonts w:ascii="Arial" w:hAnsi="Arial" w:cs="Arial"/>
+                <w:lang w:val="en-GB" w:eastAsia="en-GB"/>
+              </w:rPr>
+            </w:pPr>
+            <w:r>
+              <w:rPr>
+                <w:rFonts w:ascii="Arial" w:hAnsi="Arial" w:cs="Arial"/>
+                <w:lang w:val="en-GB" w:eastAsia="en-GB"/>
+              </w:rPr>
+              <w:t>Interface specification for CCU</w:t>
+            </w:r>
+          </w:p>
+        </w:tc>
+        <w:tc>
+          <w:tcPr>
+            <w:tcW w:w="1672" w:type="dxa"/>
+          </w:tcPr>
+          <w:p>
+            <w:pPr>
+              <w:autoSpaceDE w:val="0"/>
+              <w:autoSpaceDN w:val="0"/>
+              <w:adjustRightInd w:val="0"/>
+              <w:spacing w:after="0" w:line="240" w:lineRule="auto"/>
+              <w:rPr>
+                <w:rFonts w:ascii="Arial" w:hAnsi="Arial" w:cs="Arial"/>
+                <w:lang w:val="en-GB" w:eastAsia="en-GB"/>
+              </w:rPr>
+            </w:pPr>
+          </w:p>
+        </w:tc>
+        <w:tc>
+          <w:tcPr>
+            <w:tcW w:w="842" w:type="dxa"/>
+          </w:tcPr>
+          <w:p>
+            <w:pPr>
+              <w:autoSpaceDE w:val="0"/>
+              <w:autoSpaceDN w:val="0"/>
+              <w:adjustRightInd w:val="0"/>
+              <w:spacing w:after="0" w:line="240" w:lineRule="auto"/>
+              <w:rPr>
+                <w:rFonts w:ascii="Arial" w:hAnsi="Arial" w:cs="Arial"/>
+                <w:lang w:val="en-GB" w:eastAsia="en-GB"/>
+              </w:rPr>
+            </w:pPr>
+          </w:p>
+        </w:tc>
+      </w:tr>
+      <w:tr>
+        <w:tc>
+          <w:tcPr>
+            <w:tcW w:w="1371" w:type="dxa"/>
+          </w:tcPr>
+          <w:p>
+            <w:pPr>
+              <w:autoSpaceDE w:val="0"/>
+              <w:autoSpaceDN w:val="0"/>
+              <w:adjustRightInd w:val="0"/>
+              <w:spacing w:after="0" w:line="240" w:lineRule="auto"/>
+              <w:rPr>
+                <w:rFonts w:ascii="Arial" w:hAnsi="Arial" w:cs="Arial"/>
+                <w:lang w:val="en-GB" w:eastAsia="en-GB"/>
+              </w:rPr>
+            </w:pPr>
+            <w:r>
+              <w:rPr>
+                <w:rFonts w:ascii="Arial" w:hAnsi="Arial" w:cs="Arial"/>
+                <w:lang w:val="en-GB" w:eastAsia="en-GB"/>
+              </w:rPr>
+              <w:t>HWCI002</w:t>
+            </w:r>
+          </w:p>
+        </w:tc>
+        <w:tc>
+          <w:tcPr>
+            <w:tcW w:w="2759" w:type="dxa"/>
+          </w:tcPr>
+          <w:p>
+            <w:pPr>
+              <w:autoSpaceDE w:val="0"/>
+              <w:autoSpaceDN w:val="0"/>
+              <w:adjustRightInd w:val="0"/>
+              <w:spacing w:after="0" w:line="240" w:lineRule="auto"/>
+              <w:rPr>
+                <w:rFonts w:ascii="Arial" w:hAnsi="Arial" w:cs="Arial"/>
+                <w:lang w:val="en-GB" w:eastAsia="en-GB"/>
+              </w:rPr>
+            </w:pPr>
+            <w:r>
+              <w:rPr>
+                <w:rFonts w:ascii="Arial" w:hAnsi="Arial" w:cs="Arial"/>
+                <w:lang w:val="en-GB" w:eastAsia="en-GB"/>
+              </w:rPr>
+              <w:t>CCU</w:t>
+            </w:r>
+          </w:p>
+        </w:tc>
+        <w:tc>
+          <w:tcPr>
+            <w:tcW w:w="3210" w:type="dxa"/>
+          </w:tcPr>
+          <w:p>
+            <w:pPr>
+              <w:autoSpaceDE w:val="0"/>
+              <w:autoSpaceDN w:val="0"/>
+              <w:adjustRightInd w:val="0"/>
+              <w:spacing w:after="0" w:line="240" w:lineRule="auto"/>
+              <w:rPr>
+                <w:rFonts w:ascii="Arial" w:hAnsi="Arial" w:cs="Arial"/>
+                <w:lang w:val="en-GB" w:eastAsia="en-GB"/>
+              </w:rPr>
+            </w:pPr>
+            <w:r>
+              <w:rPr>
+                <w:rFonts w:ascii="Arial" w:hAnsi="Arial" w:cs="Arial"/>
+                <w:lang w:val="en-GB" w:eastAsia="en-GB"/>
+              </w:rPr>
+              <w:t>CCU electronics, connectors and enclosure</w:t>
+            </w:r>
+          </w:p>
+        </w:tc>
+        <w:tc>
+          <w:tcPr>
+            <w:tcW w:w="1672" w:type="dxa"/>
+          </w:tcPr>
+          <w:p>
+            <w:pPr>
+              <w:autoSpaceDE w:val="0"/>
+              <w:autoSpaceDN w:val="0"/>
+              <w:adjustRightInd w:val="0"/>
+              <w:spacing w:after="0" w:line="240" w:lineRule="auto"/>
+              <w:rPr>
+                <w:rFonts w:ascii="Arial" w:hAnsi="Arial" w:cs="Arial"/>
+                <w:lang w:val="en-GB" w:eastAsia="en-GB"/>
+              </w:rPr>
+            </w:pPr>
+          </w:p>
+        </w:tc>
+        <w:tc>
+          <w:tcPr>
+            <w:tcW w:w="842" w:type="dxa"/>
+          </w:tcPr>
+          <w:p>
+            <w:pPr>
+              <w:autoSpaceDE w:val="0"/>
+              <w:autoSpaceDN w:val="0"/>
+              <w:adjustRightInd w:val="0"/>
+              <w:spacing w:after="0" w:line="240" w:lineRule="auto"/>
+              <w:rPr>
+                <w:rFonts w:ascii="Arial" w:hAnsi="Arial" w:cs="Arial"/>
+                <w:lang w:val="en-GB" w:eastAsia="en-GB"/>
+              </w:rPr>
+            </w:pPr>
+          </w:p>
+        </w:tc>
+      </w:tr>
+      <w:tr>
+        <w:tc>
+          <w:tcPr>
+            <w:tcW w:w="1371" w:type="dxa"/>
+          </w:tcPr>
+          <w:p>
+            <w:pPr>
+              <w:autoSpaceDE w:val="0"/>
+              <w:autoSpaceDN w:val="0"/>
+              <w:adjustRightInd w:val="0"/>
+              <w:spacing w:after="0" w:line="240" w:lineRule="auto"/>
+              <w:rPr>
+                <w:rFonts w:ascii="Arial" w:hAnsi="Arial" w:cs="Arial"/>
+                <w:lang w:val="en-GB" w:eastAsia="en-GB"/>
+              </w:rPr>
+            </w:pPr>
+            <w:r>
+              <w:rPr>
+                <w:rFonts w:ascii="Arial" w:hAnsi="Arial" w:cs="Arial"/>
+                <w:lang w:val="en-GB" w:eastAsia="en-GB"/>
+              </w:rPr>
+              <w:t>SWCI001</w:t>
+            </w:r>
+          </w:p>
+        </w:tc>
+        <w:tc>
+          <w:tcPr>
+            <w:tcW w:w="2759" w:type="dxa"/>
+          </w:tcPr>
+          <w:p>
+            <w:pPr>
+              <w:autoSpaceDE w:val="0"/>
+              <w:autoSpaceDN w:val="0"/>
+              <w:adjustRightInd w:val="0"/>
+              <w:spacing w:after="0" w:line="240" w:lineRule="auto"/>
+              <w:rPr>
+                <w:rFonts w:ascii="Arial" w:hAnsi="Arial" w:cs="Arial"/>
+                <w:lang w:val="en-GB" w:eastAsia="en-GB"/>
+              </w:rPr>
+            </w:pPr>
+            <w:r>
+              <w:rPr>
+                <w:rFonts w:ascii="Arial" w:hAnsi="Arial" w:cs="Arial"/>
+                <w:lang w:val="en-GB" w:eastAsia="en-GB"/>
+              </w:rPr>
+              <w:t>CCU</w:t>
+            </w:r>
+          </w:p>
+        </w:tc>
+        <w:tc>
+          <w:tcPr>
+            <w:tcW w:w="3210" w:type="dxa"/>
+          </w:tcPr>
+          <w:p>
+            <w:pPr>
+              <w:autoSpaceDE w:val="0"/>
+              <w:autoSpaceDN w:val="0"/>
+              <w:adjustRightInd w:val="0"/>
+              <w:spacing w:after="0" w:line="240" w:lineRule="auto"/>
+              <w:rPr>
+                <w:rFonts w:ascii="Arial" w:hAnsi="Arial" w:cs="Arial"/>
+                <w:lang w:val="en-GB" w:eastAsia="en-GB"/>
+              </w:rPr>
+            </w:pPr>
+            <w:r>
+              <w:rPr>
+                <w:rFonts w:ascii="Arial" w:hAnsi="Arial" w:cs="Arial"/>
+                <w:lang w:val="en-GB" w:eastAsia="en-GB"/>
+              </w:rPr>
+              <w:t>Software block for CCU</w:t>
+            </w:r>
+          </w:p>
+        </w:tc>
+        <w:tc>
+          <w:tcPr>
+            <w:tcW w:w="1672" w:type="dxa"/>
+          </w:tcPr>
+          <w:p>
+            <w:pPr>
+              <w:autoSpaceDE w:val="0"/>
+              <w:autoSpaceDN w:val="0"/>
+              <w:adjustRightInd w:val="0"/>
+              <w:spacing w:after="0" w:line="240" w:lineRule="auto"/>
+              <w:rPr>
+                <w:rFonts w:ascii="Arial" w:hAnsi="Arial" w:cs="Arial"/>
+                <w:lang w:val="en-GB" w:eastAsia="en-GB"/>
+              </w:rPr>
+            </w:pPr>
+          </w:p>
+        </w:tc>
+        <w:tc>
+          <w:tcPr>
+            <w:tcW w:w="842" w:type="dxa"/>
+          </w:tcPr>
+          <w:p>
+            <w:pPr>
+              <w:autoSpaceDE w:val="0"/>
+              <w:autoSpaceDN w:val="0"/>
+              <w:adjustRightInd w:val="0"/>
+              <w:spacing w:after="0" w:line="240" w:lineRule="auto"/>
+              <w:rPr>
+                <w:rFonts w:ascii="Arial" w:hAnsi="Arial" w:cs="Arial"/>
+                <w:lang w:val="en-GB" w:eastAsia="en-GB"/>
+              </w:rPr>
+            </w:pPr>
+          </w:p>
+        </w:tc>
+      </w:tr>
+      <w:tr>
+        <w:tc>
+          <w:tcPr>
+            <w:tcW w:w="1371" w:type="dxa"/>
+          </w:tcPr>
+          <w:p>
+            <w:pPr>
+              <w:autoSpaceDE w:val="0"/>
+              <w:autoSpaceDN w:val="0"/>
+              <w:adjustRightInd w:val="0"/>
+              <w:spacing w:after="0" w:line="240" w:lineRule="auto"/>
+              <w:rPr>
+                <w:rFonts w:ascii="Arial" w:hAnsi="Arial" w:cs="Arial"/>
+                <w:lang w:val="en-GB" w:eastAsia="en-GB"/>
+              </w:rPr>
+            </w:pPr>
+            <w:r>
+              <w:rPr>
+                <w:rFonts w:ascii="Arial" w:hAnsi="Arial" w:cs="Arial"/>
+                <w:lang w:val="en-GB" w:eastAsia="en-GB"/>
+              </w:rPr>
+              <w:t>SWCI002</w:t>
+            </w:r>
+          </w:p>
+        </w:tc>
+        <w:tc>
+          <w:tcPr>
+            <w:tcW w:w="2759" w:type="dxa"/>
+          </w:tcPr>
+          <w:p>
+            <w:pPr>
+              <w:autoSpaceDE w:val="0"/>
+              <w:autoSpaceDN w:val="0"/>
+              <w:adjustRightInd w:val="0"/>
+              <w:spacing w:after="0" w:line="240" w:lineRule="auto"/>
+              <w:rPr>
+                <w:rFonts w:ascii="Arial" w:hAnsi="Arial" w:cs="Arial"/>
+                <w:lang w:val="en-GB" w:eastAsia="en-GB"/>
+              </w:rPr>
+            </w:pPr>
+            <w:r>
+              <w:rPr>
+                <w:rFonts w:ascii="Arial" w:hAnsi="Arial" w:cs="Arial"/>
+                <w:lang w:val="en-GB" w:eastAsia="en-GB"/>
+              </w:rPr>
+              <w:t>Application</w:t>
+            </w:r>
+          </w:p>
+        </w:tc>
+        <w:tc>
+          <w:tcPr>
+            <w:tcW w:w="3210" w:type="dxa"/>
+          </w:tcPr>
+          <w:p>
+            <w:pPr>
+              <w:autoSpaceDE w:val="0"/>
+              <w:autoSpaceDN w:val="0"/>
+              <w:adjustRightInd w:val="0"/>
+              <w:spacing w:after="0" w:line="240" w:lineRule="auto"/>
+              <w:rPr>
+                <w:rFonts w:ascii="Arial" w:hAnsi="Arial" w:cs="Arial"/>
+                <w:lang w:val="en-GB" w:eastAsia="en-GB"/>
+              </w:rPr>
+            </w:pPr>
+            <w:r>
+              <w:rPr>
+                <w:rFonts w:ascii="Arial" w:hAnsi="Arial" w:cs="Arial"/>
+                <w:lang w:val="en-GB" w:eastAsia="en-GB"/>
+              </w:rPr>
+              <w:t xml:space="preserve">Software component includes all applications. </w:t>
+            </w:r>
+          </w:p>
+        </w:tc>
+        <w:tc>
+          <w:tcPr>
+            <w:tcW w:w="1672" w:type="dxa"/>
+          </w:tcPr>
+          <w:p>
+            <w:pPr>
+              <w:autoSpaceDE w:val="0"/>
+              <w:autoSpaceDN w:val="0"/>
+              <w:adjustRightInd w:val="0"/>
+              <w:spacing w:after="0" w:line="240" w:lineRule="auto"/>
+              <w:rPr>
+                <w:rFonts w:ascii="Arial" w:hAnsi="Arial" w:cs="Arial"/>
+                <w:lang w:val="en-GB" w:eastAsia="en-GB"/>
+              </w:rPr>
+            </w:pPr>
+          </w:p>
+        </w:tc>
+        <w:tc>
+          <w:tcPr>
+            <w:tcW w:w="842" w:type="dxa"/>
+          </w:tcPr>
+          <w:p>
+            <w:pPr>
+              <w:autoSpaceDE w:val="0"/>
+              <w:autoSpaceDN w:val="0"/>
+              <w:adjustRightInd w:val="0"/>
+              <w:spacing w:after="0" w:line="240" w:lineRule="auto"/>
+              <w:rPr>
+                <w:rFonts w:ascii="Arial" w:hAnsi="Arial" w:cs="Arial"/>
+                <w:lang w:val="en-GB" w:eastAsia="en-GB"/>
+              </w:rPr>
+            </w:pPr>
+          </w:p>
+        </w:tc>
+      </w:tr>
+      <w:tr>
+        <w:tc>
+          <w:tcPr>
+            <w:tcW w:w="1371" w:type="dxa"/>
+          </w:tcPr>
+          <w:p>
+            <w:pPr>
+              <w:autoSpaceDE w:val="0"/>
+              <w:autoSpaceDN w:val="0"/>
+              <w:adjustRightInd w:val="0"/>
+              <w:spacing w:after="0" w:line="240" w:lineRule="auto"/>
+              <w:rPr>
+                <w:rFonts w:ascii="Arial" w:hAnsi="Arial" w:cs="Arial"/>
+                <w:lang w:val="en-GB" w:eastAsia="en-GB"/>
+              </w:rPr>
+            </w:pPr>
+            <w:r>
+              <w:rPr>
+                <w:rFonts w:ascii="Arial" w:hAnsi="Arial" w:cs="Arial"/>
+                <w:lang w:val="en-GB" w:eastAsia="en-GB"/>
+              </w:rPr>
+              <w:t>SWCI003</w:t>
+            </w:r>
+          </w:p>
+        </w:tc>
+        <w:tc>
+          <w:tcPr>
+            <w:tcW w:w="2759" w:type="dxa"/>
+          </w:tcPr>
+          <w:p>
+            <w:pPr>
+              <w:autoSpaceDE w:val="0"/>
+              <w:autoSpaceDN w:val="0"/>
+              <w:adjustRightInd w:val="0"/>
+              <w:spacing w:after="0" w:line="240" w:lineRule="auto"/>
+              <w:rPr>
+                <w:rFonts w:ascii="Arial" w:hAnsi="Arial" w:cs="Arial"/>
+                <w:lang w:val="en-GB" w:eastAsia="en-GB"/>
+              </w:rPr>
+            </w:pPr>
+            <w:r>
+              <w:rPr>
+                <w:rFonts w:ascii="Arial" w:hAnsi="Arial" w:cs="Arial"/>
+                <w:lang w:val="en-GB" w:eastAsia="en-GB"/>
+              </w:rPr>
+              <w:t>Platform</w:t>
+            </w:r>
+          </w:p>
+        </w:tc>
+        <w:tc>
+          <w:tcPr>
+            <w:tcW w:w="3210" w:type="dxa"/>
+          </w:tcPr>
+          <w:p>
+            <w:pPr>
+              <w:autoSpaceDE w:val="0"/>
+              <w:autoSpaceDN w:val="0"/>
+              <w:adjustRightInd w:val="0"/>
+              <w:spacing w:after="0" w:line="240" w:lineRule="auto"/>
+              <w:rPr>
+                <w:rFonts w:ascii="Arial" w:hAnsi="Arial" w:cs="Arial"/>
+                <w:lang w:val="en-GB" w:eastAsia="en-GB"/>
+              </w:rPr>
+            </w:pPr>
+            <w:r>
+              <w:rPr>
+                <w:rFonts w:ascii="Arial" w:hAnsi="Arial" w:cs="Arial"/>
+                <w:lang w:val="en-GB" w:eastAsia="en-GB"/>
+              </w:rPr>
+              <w:t>Software component to handle scheduler/timers/keys etc.</w:t>
+            </w:r>
+          </w:p>
+        </w:tc>
+        <w:tc>
+          <w:tcPr>
+            <w:tcW w:w="1672" w:type="dxa"/>
+          </w:tcPr>
+          <w:p>
+            <w:pPr>
+              <w:autoSpaceDE w:val="0"/>
+              <w:autoSpaceDN w:val="0"/>
+              <w:adjustRightInd w:val="0"/>
+              <w:spacing w:after="0" w:line="240" w:lineRule="auto"/>
+              <w:rPr>
+                <w:rFonts w:ascii="Arial" w:hAnsi="Arial" w:cs="Arial"/>
+                <w:lang w:val="en-GB" w:eastAsia="en-GB"/>
+              </w:rPr>
+            </w:pPr>
+          </w:p>
+        </w:tc>
+        <w:tc>
+          <w:tcPr>
+            <w:tcW w:w="842" w:type="dxa"/>
+          </w:tcPr>
+          <w:p>
+            <w:pPr>
+              <w:autoSpaceDE w:val="0"/>
+              <w:autoSpaceDN w:val="0"/>
+              <w:adjustRightInd w:val="0"/>
+              <w:spacing w:after="0" w:line="240" w:lineRule="auto"/>
+              <w:rPr>
+                <w:rFonts w:ascii="Arial" w:hAnsi="Arial" w:cs="Arial"/>
+                <w:lang w:val="en-GB" w:eastAsia="en-GB"/>
+              </w:rPr>
+            </w:pPr>
+          </w:p>
+        </w:tc>
+      </w:tr>
+      <w:tr>
+        <w:tc>
+          <w:tcPr>
+            <w:tcW w:w="1371" w:type="dxa"/>
+          </w:tcPr>
+          <w:p>
+            <w:pPr>
+              <w:autoSpaceDE w:val="0"/>
+              <w:autoSpaceDN w:val="0"/>
+              <w:adjustRightInd w:val="0"/>
+              <w:spacing w:after="0" w:line="240" w:lineRule="auto"/>
+              <w:rPr>
+                <w:rFonts w:ascii="Arial" w:hAnsi="Arial" w:cs="Arial"/>
+                <w:lang w:val="en-GB" w:eastAsia="en-GB"/>
+              </w:rPr>
+            </w:pPr>
+            <w:r>
+              <w:rPr>
+                <w:rFonts w:ascii="Arial" w:hAnsi="Arial" w:cs="Arial"/>
+                <w:lang w:val="en-GB" w:eastAsia="en-GB"/>
+              </w:rPr>
+              <w:t>SWCI004</w:t>
+            </w:r>
+          </w:p>
+        </w:tc>
+        <w:tc>
+          <w:tcPr>
+            <w:tcW w:w="2759" w:type="dxa"/>
+          </w:tcPr>
+          <w:p>
+            <w:pPr>
+              <w:autoSpaceDE w:val="0"/>
+              <w:autoSpaceDN w:val="0"/>
+              <w:adjustRightInd w:val="0"/>
+              <w:spacing w:after="0" w:line="240" w:lineRule="auto"/>
+              <w:rPr>
+                <w:rFonts w:ascii="Arial" w:hAnsi="Arial" w:cs="Arial"/>
+                <w:lang w:val="en-GB" w:eastAsia="en-GB"/>
+              </w:rPr>
+            </w:pPr>
+            <w:r>
+              <w:rPr>
+                <w:rFonts w:ascii="Arial" w:hAnsi="Arial" w:cs="Arial"/>
+                <w:lang w:val="en-GB" w:eastAsia="en-GB"/>
+              </w:rPr>
+              <w:t>Hal</w:t>
+            </w:r>
+          </w:p>
+        </w:tc>
+        <w:tc>
+          <w:tcPr>
+            <w:tcW w:w="3210" w:type="dxa"/>
+          </w:tcPr>
+          <w:p>
+            <w:pPr>
+              <w:autoSpaceDE w:val="0"/>
+              <w:autoSpaceDN w:val="0"/>
+              <w:adjustRightInd w:val="0"/>
+              <w:spacing w:after="0" w:line="240" w:lineRule="auto"/>
+              <w:rPr>
+                <w:rFonts w:ascii="Arial" w:hAnsi="Arial" w:cs="Arial"/>
+                <w:lang w:val="en-GB" w:eastAsia="en-GB"/>
+              </w:rPr>
+            </w:pPr>
+            <w:r>
+              <w:rPr>
+                <w:rFonts w:ascii="Arial" w:hAnsi="Arial" w:cs="Arial"/>
+                <w:lang w:val="en-GB" w:eastAsia="en-GB"/>
+              </w:rPr>
+              <w:t>Hardware application layer. Software component which decouples hw from sw.</w:t>
+            </w:r>
+          </w:p>
+        </w:tc>
+        <w:tc>
+          <w:tcPr>
+            <w:tcW w:w="1672" w:type="dxa"/>
+          </w:tcPr>
+          <w:p>
+            <w:pPr>
+              <w:autoSpaceDE w:val="0"/>
+              <w:autoSpaceDN w:val="0"/>
+              <w:adjustRightInd w:val="0"/>
+              <w:spacing w:after="0" w:line="240" w:lineRule="auto"/>
+              <w:rPr>
+                <w:rFonts w:ascii="Arial" w:hAnsi="Arial" w:cs="Arial"/>
+                <w:lang w:val="en-GB" w:eastAsia="en-GB"/>
+              </w:rPr>
+            </w:pPr>
+          </w:p>
+        </w:tc>
+        <w:tc>
+          <w:tcPr>
+            <w:tcW w:w="842" w:type="dxa"/>
+          </w:tcPr>
+          <w:p>
+            <w:pPr>
+              <w:autoSpaceDE w:val="0"/>
+              <w:autoSpaceDN w:val="0"/>
+              <w:adjustRightInd w:val="0"/>
+              <w:spacing w:after="0" w:line="240" w:lineRule="auto"/>
+              <w:rPr>
+                <w:rFonts w:ascii="Arial" w:hAnsi="Arial" w:cs="Arial"/>
+                <w:lang w:val="en-GB" w:eastAsia="en-GB"/>
+              </w:rPr>
+            </w:pPr>
+          </w:p>
+        </w:tc>
+      </w:tr>
+      <w:tr>
+        <w:tc>
+          <w:tcPr>
+            <w:tcW w:w="1371" w:type="dxa"/>
+          </w:tcPr>
+          <w:p>
+            <w:pPr>
+              <w:autoSpaceDE w:val="0"/>
+              <w:autoSpaceDN w:val="0"/>
+              <w:adjustRightInd w:val="0"/>
+              <w:spacing w:after="0" w:line="240" w:lineRule="auto"/>
+              <w:rPr>
+                <w:rFonts w:ascii="Arial" w:hAnsi="Arial" w:cs="Arial"/>
+                <w:lang w:val="en-GB" w:eastAsia="en-GB"/>
+              </w:rPr>
+            </w:pPr>
+            <w:r>
+              <w:rPr>
+                <w:rFonts w:ascii="Arial" w:hAnsi="Arial" w:cs="Arial"/>
+                <w:lang w:val="en-GB" w:eastAsia="en-GB"/>
+              </w:rPr>
+              <w:t>SWCI005</w:t>
+            </w:r>
+          </w:p>
+        </w:tc>
+        <w:tc>
+          <w:tcPr>
+            <w:tcW w:w="2759" w:type="dxa"/>
+          </w:tcPr>
+          <w:p>
+            <w:pPr>
+              <w:autoSpaceDE w:val="0"/>
+              <w:autoSpaceDN w:val="0"/>
+              <w:adjustRightInd w:val="0"/>
+              <w:spacing w:after="0" w:line="240" w:lineRule="auto"/>
+              <w:rPr>
+                <w:rFonts w:ascii="Arial" w:hAnsi="Arial" w:cs="Arial"/>
+                <w:lang w:val="en-GB" w:eastAsia="en-GB"/>
+              </w:rPr>
+            </w:pPr>
+            <w:r>
+              <w:rPr>
+                <w:rFonts w:ascii="Arial" w:hAnsi="Arial" w:cs="Arial"/>
+                <w:lang w:val="en-GB" w:eastAsia="en-GB"/>
+              </w:rPr>
+              <w:t>Thread</w:t>
+            </w:r>
+          </w:p>
+        </w:tc>
+        <w:tc>
+          <w:tcPr>
+            <w:tcW w:w="3210" w:type="dxa"/>
+          </w:tcPr>
+          <w:p>
+            <w:pPr>
+              <w:autoSpaceDE w:val="0"/>
+              <w:autoSpaceDN w:val="0"/>
+              <w:adjustRightInd w:val="0"/>
+              <w:spacing w:after="0" w:line="240" w:lineRule="auto"/>
+              <w:rPr>
+                <w:rFonts w:ascii="Arial" w:hAnsi="Arial" w:cs="Arial"/>
+                <w:lang w:val="en-GB" w:eastAsia="en-GB"/>
+              </w:rPr>
+            </w:pPr>
+            <w:r>
+              <w:rPr>
+                <w:rFonts w:ascii="Arial" w:hAnsi="Arial" w:cs="Arial"/>
+                <w:lang w:val="en-GB" w:eastAsia="en-GB"/>
+              </w:rPr>
+              <w:t>Application which handles incoming missile attachs.</w:t>
+            </w:r>
+          </w:p>
+        </w:tc>
+        <w:tc>
+          <w:tcPr>
+            <w:tcW w:w="1672" w:type="dxa"/>
+          </w:tcPr>
+          <w:p>
+            <w:pPr>
+              <w:autoSpaceDE w:val="0"/>
+              <w:autoSpaceDN w:val="0"/>
+              <w:adjustRightInd w:val="0"/>
+              <w:spacing w:after="0" w:line="240" w:lineRule="auto"/>
+              <w:rPr>
+                <w:rFonts w:ascii="Arial" w:hAnsi="Arial" w:cs="Arial"/>
+                <w:lang w:val="en-GB" w:eastAsia="en-GB"/>
+              </w:rPr>
+            </w:pPr>
+          </w:p>
+        </w:tc>
+        <w:tc>
+          <w:tcPr>
+            <w:tcW w:w="842" w:type="dxa"/>
+          </w:tcPr>
+          <w:p>
+            <w:pPr>
+              <w:autoSpaceDE w:val="0"/>
+              <w:autoSpaceDN w:val="0"/>
+              <w:adjustRightInd w:val="0"/>
+              <w:spacing w:after="0" w:line="240" w:lineRule="auto"/>
+              <w:rPr>
+                <w:rFonts w:ascii="Arial" w:hAnsi="Arial" w:cs="Arial"/>
+                <w:lang w:val="en-GB" w:eastAsia="en-GB"/>
+              </w:rPr>
+            </w:pPr>
+          </w:p>
+        </w:tc>
+      </w:tr>
+      <w:tr>
+        <w:tc>
+          <w:tcPr>
+            <w:tcW w:w="1371" w:type="dxa"/>
+          </w:tcPr>
+          <w:p>
+            <w:pPr>
+              <w:autoSpaceDE w:val="0"/>
+              <w:autoSpaceDN w:val="0"/>
+              <w:adjustRightInd w:val="0"/>
+              <w:spacing w:after="0" w:line="240" w:lineRule="auto"/>
+              <w:rPr>
+                <w:rFonts w:ascii="Arial" w:hAnsi="Arial" w:cs="Arial"/>
+                <w:lang w:val="en-GB" w:eastAsia="en-GB"/>
+              </w:rPr>
+            </w:pPr>
+            <w:r>
+              <w:rPr>
+                <w:rFonts w:ascii="Arial" w:hAnsi="Arial" w:cs="Arial"/>
+                <w:lang w:val="en-GB" w:eastAsia="en-GB"/>
+              </w:rPr>
+              <w:t>SWCI006</w:t>
+            </w:r>
+          </w:p>
+        </w:tc>
+        <w:tc>
+          <w:tcPr>
+            <w:tcW w:w="2759" w:type="dxa"/>
+          </w:tcPr>
+          <w:p>
+            <w:pPr>
+              <w:autoSpaceDE w:val="0"/>
+              <w:autoSpaceDN w:val="0"/>
+              <w:adjustRightInd w:val="0"/>
+              <w:spacing w:after="0" w:line="240" w:lineRule="auto"/>
+              <w:rPr>
+                <w:rFonts w:ascii="Arial" w:hAnsi="Arial" w:cs="Arial"/>
+                <w:lang w:val="en-GB" w:eastAsia="en-GB"/>
+              </w:rPr>
+            </w:pPr>
+            <w:r>
+              <w:rPr>
+                <w:rFonts w:ascii="Arial" w:hAnsi="Arial" w:cs="Arial"/>
+                <w:lang w:val="en-GB" w:eastAsia="en-GB"/>
+              </w:rPr>
+              <w:t>Mode</w:t>
+            </w:r>
+          </w:p>
+        </w:tc>
+        <w:tc>
+          <w:tcPr>
+            <w:tcW w:w="3210" w:type="dxa"/>
+          </w:tcPr>
+          <w:p>
+            <w:pPr>
+              <w:autoSpaceDE w:val="0"/>
+              <w:autoSpaceDN w:val="0"/>
+              <w:adjustRightInd w:val="0"/>
+              <w:spacing w:after="0" w:line="240" w:lineRule="auto"/>
+              <w:rPr>
+                <w:rFonts w:ascii="Arial" w:hAnsi="Arial" w:cs="Arial"/>
+                <w:lang w:val="en-GB" w:eastAsia="en-GB"/>
+              </w:rPr>
+            </w:pPr>
+            <w:r>
+              <w:rPr>
+                <w:rFonts w:ascii="Arial" w:hAnsi="Arial" w:cs="Arial"/>
+                <w:lang w:val="en-GB" w:eastAsia="en-GB"/>
+              </w:rPr>
+              <w:t>Application to handle mode requests</w:t>
+            </w:r>
+          </w:p>
+        </w:tc>
+        <w:tc>
+          <w:tcPr>
+            <w:tcW w:w="1672" w:type="dxa"/>
+          </w:tcPr>
+          <w:p>
+            <w:pPr>
+              <w:autoSpaceDE w:val="0"/>
+              <w:autoSpaceDN w:val="0"/>
+              <w:adjustRightInd w:val="0"/>
+              <w:spacing w:after="0" w:line="240" w:lineRule="auto"/>
+              <w:rPr>
+                <w:rFonts w:ascii="Arial" w:hAnsi="Arial" w:cs="Arial"/>
+                <w:lang w:val="en-GB" w:eastAsia="en-GB"/>
+              </w:rPr>
+            </w:pPr>
+          </w:p>
+        </w:tc>
+        <w:tc>
+          <w:tcPr>
+            <w:tcW w:w="842" w:type="dxa"/>
+          </w:tcPr>
+          <w:p>
+            <w:pPr>
+              <w:autoSpaceDE w:val="0"/>
+              <w:autoSpaceDN w:val="0"/>
+              <w:adjustRightInd w:val="0"/>
+              <w:spacing w:after="0" w:line="240" w:lineRule="auto"/>
+              <w:rPr>
+                <w:rFonts w:ascii="Arial" w:hAnsi="Arial" w:cs="Arial"/>
+                <w:lang w:val="en-GB" w:eastAsia="en-GB"/>
+              </w:rPr>
+            </w:pPr>
+          </w:p>
+        </w:tc>
+      </w:tr>
+      <w:tr>
+        <w:tc>
+          <w:tcPr>
+            <w:tcW w:w="1371" w:type="dxa"/>
+          </w:tcPr>
+          <w:p>
+            <w:pPr>
+              <w:autoSpaceDE w:val="0"/>
+              <w:autoSpaceDN w:val="0"/>
+              <w:adjustRightInd w:val="0"/>
+              <w:spacing w:after="0" w:line="240" w:lineRule="auto"/>
+              <w:rPr>
+                <w:rFonts w:ascii="Arial" w:hAnsi="Arial" w:cs="Arial"/>
+                <w:lang w:val="en-GB" w:eastAsia="en-GB"/>
+              </w:rPr>
+            </w:pPr>
+            <w:r>
+              <w:rPr>
+                <w:rFonts w:ascii="Arial" w:hAnsi="Arial" w:cs="Arial"/>
+                <w:lang w:val="en-GB" w:eastAsia="en-GB"/>
+              </w:rPr>
+              <w:t>SWCI007</w:t>
+            </w:r>
+          </w:p>
+        </w:tc>
+        <w:tc>
+          <w:tcPr>
+            <w:tcW w:w="2759" w:type="dxa"/>
+          </w:tcPr>
+          <w:p>
+            <w:pPr>
+              <w:autoSpaceDE w:val="0"/>
+              <w:autoSpaceDN w:val="0"/>
+              <w:adjustRightInd w:val="0"/>
+              <w:spacing w:after="0" w:line="240" w:lineRule="auto"/>
+              <w:rPr>
+                <w:rFonts w:ascii="Arial" w:hAnsi="Arial" w:cs="Arial"/>
+                <w:lang w:val="en-GB" w:eastAsia="en-GB"/>
+              </w:rPr>
+            </w:pPr>
+            <w:r>
+              <w:rPr>
+                <w:rFonts w:ascii="Arial" w:hAnsi="Arial" w:cs="Arial"/>
+                <w:lang w:val="en-GB" w:eastAsia="en-GB"/>
+              </w:rPr>
+              <w:t>Pod control</w:t>
+            </w:r>
+          </w:p>
+        </w:tc>
+        <w:tc>
+          <w:tcPr>
+            <w:tcW w:w="3210" w:type="dxa"/>
+          </w:tcPr>
+          <w:p>
+            <w:pPr>
+              <w:autoSpaceDE w:val="0"/>
+              <w:autoSpaceDN w:val="0"/>
+              <w:adjustRightInd w:val="0"/>
+              <w:spacing w:after="0" w:line="240" w:lineRule="auto"/>
+              <w:rPr>
+                <w:rFonts w:ascii="Arial" w:hAnsi="Arial" w:cs="Arial"/>
+                <w:lang w:val="en-GB" w:eastAsia="en-GB"/>
+              </w:rPr>
+            </w:pPr>
+            <w:r>
+              <w:rPr>
+                <w:rFonts w:ascii="Arial" w:hAnsi="Arial" w:cs="Arial"/>
+                <w:lang w:val="en-GB" w:eastAsia="en-GB"/>
+              </w:rPr>
+              <w:t>Application to handle setup and communication with MWS</w:t>
+            </w:r>
+          </w:p>
+        </w:tc>
+        <w:tc>
+          <w:tcPr>
+            <w:tcW w:w="1672" w:type="dxa"/>
+          </w:tcPr>
+          <w:p>
+            <w:pPr>
+              <w:autoSpaceDE w:val="0"/>
+              <w:autoSpaceDN w:val="0"/>
+              <w:adjustRightInd w:val="0"/>
+              <w:spacing w:after="0" w:line="240" w:lineRule="auto"/>
+              <w:rPr>
+                <w:rFonts w:ascii="Arial" w:hAnsi="Arial" w:cs="Arial"/>
+                <w:lang w:val="en-GB" w:eastAsia="en-GB"/>
+              </w:rPr>
+            </w:pPr>
+          </w:p>
+        </w:tc>
+        <w:tc>
+          <w:tcPr>
+            <w:tcW w:w="842" w:type="dxa"/>
+          </w:tcPr>
+          <w:p>
+            <w:pPr>
+              <w:autoSpaceDE w:val="0"/>
+              <w:autoSpaceDN w:val="0"/>
+              <w:adjustRightInd w:val="0"/>
+              <w:spacing w:after="0" w:line="240" w:lineRule="auto"/>
+              <w:rPr>
+                <w:rFonts w:ascii="Arial" w:hAnsi="Arial" w:cs="Arial"/>
+                <w:lang w:val="en-GB" w:eastAsia="en-GB"/>
+              </w:rPr>
+            </w:pPr>
+          </w:p>
+        </w:tc>
+      </w:tr>
+      <w:tr>
+        <w:tc>
+          <w:tcPr>
+            <w:tcW w:w="1371" w:type="dxa"/>
+          </w:tcPr>
+          <w:p>
+            <w:pPr>
+              <w:autoSpaceDE w:val="0"/>
+              <w:autoSpaceDN w:val="0"/>
+              <w:adjustRightInd w:val="0"/>
+              <w:spacing w:after="0" w:line="240" w:lineRule="auto"/>
+              <w:rPr>
+                <w:rFonts w:ascii="Arial" w:hAnsi="Arial" w:cs="Arial"/>
+                <w:lang w:val="en-GB" w:eastAsia="en-GB"/>
+              </w:rPr>
+            </w:pPr>
+            <w:r>
+              <w:rPr>
+                <w:rFonts w:ascii="Arial" w:hAnsi="Arial" w:cs="Arial"/>
+                <w:lang w:val="en-GB" w:eastAsia="en-GB"/>
+              </w:rPr>
+              <w:t>IFCI003</w:t>
+            </w:r>
+          </w:p>
+        </w:tc>
+        <w:tc>
+          <w:tcPr>
+            <w:tcW w:w="2759" w:type="dxa"/>
+          </w:tcPr>
+          <w:p>
+            <w:pPr>
+              <w:autoSpaceDE w:val="0"/>
+              <w:autoSpaceDN w:val="0"/>
+              <w:adjustRightInd w:val="0"/>
+              <w:spacing w:after="0" w:line="240" w:lineRule="auto"/>
+              <w:rPr>
+                <w:rFonts w:ascii="Arial" w:hAnsi="Arial" w:cs="Arial"/>
+                <w:lang w:val="en-GB" w:eastAsia="en-GB"/>
+              </w:rPr>
+            </w:pPr>
+            <w:r>
+              <w:rPr>
+                <w:rFonts w:ascii="Arial" w:hAnsi="Arial" w:cs="Arial"/>
+                <w:lang w:val="en-GB" w:eastAsia="en-GB"/>
+              </w:rPr>
+              <w:t>AMC</w:t>
+            </w:r>
+          </w:p>
+        </w:tc>
+        <w:tc>
+          <w:tcPr>
+            <w:tcW w:w="3210" w:type="dxa"/>
+          </w:tcPr>
+          <w:p>
+            <w:pPr>
+              <w:autoSpaceDE w:val="0"/>
+              <w:autoSpaceDN w:val="0"/>
+              <w:adjustRightInd w:val="0"/>
+              <w:spacing w:after="0" w:line="240" w:lineRule="auto"/>
+              <w:rPr>
+                <w:rFonts w:ascii="Arial" w:hAnsi="Arial" w:cs="Arial"/>
+                <w:lang w:val="en-GB" w:eastAsia="en-GB"/>
+              </w:rPr>
+            </w:pPr>
+            <w:r>
+              <w:rPr>
+                <w:rFonts w:ascii="Arial" w:hAnsi="Arial" w:cs="Arial"/>
+                <w:lang w:val="en-GB" w:eastAsia="en-GB"/>
+              </w:rPr>
+              <w:t>Aircraft mission computer interface specification</w:t>
+            </w:r>
+          </w:p>
+        </w:tc>
+        <w:tc>
+          <w:tcPr>
+            <w:tcW w:w="1672" w:type="dxa"/>
+          </w:tcPr>
+          <w:p>
+            <w:pPr>
+              <w:autoSpaceDE w:val="0"/>
+              <w:autoSpaceDN w:val="0"/>
+              <w:adjustRightInd w:val="0"/>
+              <w:spacing w:after="0" w:line="240" w:lineRule="auto"/>
+              <w:rPr>
+                <w:rFonts w:ascii="Arial" w:hAnsi="Arial" w:cs="Arial"/>
+                <w:lang w:val="en-GB" w:eastAsia="en-GB"/>
+              </w:rPr>
+            </w:pPr>
+          </w:p>
+        </w:tc>
+        <w:tc>
+          <w:tcPr>
+            <w:tcW w:w="842" w:type="dxa"/>
+          </w:tcPr>
+          <w:p>
+            <w:pPr>
+              <w:autoSpaceDE w:val="0"/>
+              <w:autoSpaceDN w:val="0"/>
+              <w:adjustRightInd w:val="0"/>
+              <w:spacing w:after="0" w:line="240" w:lineRule="auto"/>
+              <w:rPr>
+                <w:rFonts w:ascii="Arial" w:hAnsi="Arial" w:cs="Arial"/>
+                <w:lang w:val="en-GB" w:eastAsia="en-GB"/>
+              </w:rPr>
+            </w:pPr>
+          </w:p>
+        </w:tc>
+      </w:tr>
+      <w:tr>
+        <w:tc>
+          <w:tcPr>
+            <w:tcW w:w="1371" w:type="dxa"/>
+          </w:tcPr>
+          <w:p>
+            <w:pPr>
+              <w:autoSpaceDE w:val="0"/>
+              <w:autoSpaceDN w:val="0"/>
+              <w:adjustRightInd w:val="0"/>
+              <w:spacing w:after="0" w:line="240" w:lineRule="auto"/>
+              <w:rPr>
+                <w:rFonts w:ascii="Arial" w:hAnsi="Arial" w:cs="Arial"/>
+                <w:lang w:val="en-GB" w:eastAsia="en-GB"/>
+              </w:rPr>
+            </w:pPr>
+            <w:r>
+              <w:rPr>
+                <w:rFonts w:ascii="Arial" w:hAnsi="Arial" w:cs="Arial"/>
+                <w:lang w:val="en-GB" w:eastAsia="en-GB"/>
+              </w:rPr>
+              <w:t>HWCI003</w:t>
+            </w:r>
+          </w:p>
+        </w:tc>
+        <w:tc>
+          <w:tcPr>
+            <w:tcW w:w="2759" w:type="dxa"/>
+          </w:tcPr>
+          <w:p>
+            <w:pPr>
+              <w:autoSpaceDE w:val="0"/>
+              <w:autoSpaceDN w:val="0"/>
+              <w:adjustRightInd w:val="0"/>
+              <w:spacing w:after="0" w:line="240" w:lineRule="auto"/>
+              <w:rPr>
+                <w:rFonts w:ascii="Arial" w:hAnsi="Arial" w:cs="Arial"/>
+                <w:lang w:val="en-GB" w:eastAsia="en-GB"/>
+              </w:rPr>
+            </w:pPr>
+            <w:r>
+              <w:rPr>
+                <w:rFonts w:ascii="Arial" w:hAnsi="Arial" w:cs="Arial"/>
+                <w:lang w:val="en-GB" w:eastAsia="en-GB"/>
+              </w:rPr>
+              <w:t>AMC</w:t>
+            </w:r>
+          </w:p>
+        </w:tc>
+        <w:tc>
+          <w:tcPr>
+            <w:tcW w:w="3210" w:type="dxa"/>
+          </w:tcPr>
+          <w:p>
+            <w:pPr>
+              <w:autoSpaceDE w:val="0"/>
+              <w:autoSpaceDN w:val="0"/>
+              <w:adjustRightInd w:val="0"/>
+              <w:spacing w:after="0" w:line="240" w:lineRule="auto"/>
+              <w:rPr>
+                <w:rFonts w:ascii="Arial" w:hAnsi="Arial" w:cs="Arial"/>
+                <w:lang w:val="en-GB" w:eastAsia="en-GB"/>
+              </w:rPr>
+            </w:pPr>
+            <w:r>
+              <w:rPr>
+                <w:rFonts w:ascii="Arial" w:hAnsi="Arial" w:cs="Arial"/>
+                <w:lang w:val="en-GB" w:eastAsia="en-GB"/>
+              </w:rPr>
+              <w:t>Aircraft mission computer block</w:t>
+            </w:r>
+          </w:p>
+        </w:tc>
+        <w:tc>
+          <w:tcPr>
+            <w:tcW w:w="1672" w:type="dxa"/>
+          </w:tcPr>
+          <w:p>
+            <w:pPr>
+              <w:autoSpaceDE w:val="0"/>
+              <w:autoSpaceDN w:val="0"/>
+              <w:adjustRightInd w:val="0"/>
+              <w:spacing w:after="0" w:line="240" w:lineRule="auto"/>
+              <w:rPr>
+                <w:rFonts w:ascii="Arial" w:hAnsi="Arial" w:cs="Arial"/>
+                <w:lang w:val="en-GB" w:eastAsia="en-GB"/>
+              </w:rPr>
+            </w:pPr>
+          </w:p>
+        </w:tc>
+        <w:tc>
+          <w:tcPr>
+            <w:tcW w:w="842" w:type="dxa"/>
+          </w:tcPr>
+          <w:p>
+            <w:pPr>
+              <w:autoSpaceDE w:val="0"/>
+              <w:autoSpaceDN w:val="0"/>
+              <w:adjustRightInd w:val="0"/>
+              <w:spacing w:after="0" w:line="240" w:lineRule="auto"/>
+              <w:rPr>
+                <w:rFonts w:ascii="Arial" w:hAnsi="Arial" w:cs="Arial"/>
+                <w:lang w:val="en-GB" w:eastAsia="en-GB"/>
+              </w:rPr>
+            </w:pPr>
+          </w:p>
+        </w:tc>
+      </w:tr>
+      <w:tr>
+        <w:tc>
+          <w:tcPr>
+            <w:tcW w:w="1371" w:type="dxa"/>
+          </w:tcPr>
+          <w:p>
+            <w:pPr>
+              <w:autoSpaceDE w:val="0"/>
+              <w:autoSpaceDN w:val="0"/>
+              <w:adjustRightInd w:val="0"/>
+              <w:spacing w:after="0" w:line="240" w:lineRule="auto"/>
+              <w:rPr>
+                <w:rFonts w:ascii="Arial" w:hAnsi="Arial" w:cs="Arial"/>
+                <w:lang w:val="en-GB" w:eastAsia="en-GB"/>
+              </w:rPr>
+            </w:pPr>
+            <w:r>
+              <w:rPr>
+                <w:rFonts w:ascii="Arial" w:hAnsi="Arial" w:cs="Arial"/>
+                <w:lang w:val="en-GB" w:eastAsia="en-GB"/>
+              </w:rPr>
+              <w:t>IFCI004</w:t>
+            </w:r>
+          </w:p>
+        </w:tc>
+        <w:tc>
+          <w:tcPr>
+            <w:tcW w:w="2759" w:type="dxa"/>
+          </w:tcPr>
+          <w:p>
+            <w:pPr>
+              <w:autoSpaceDE w:val="0"/>
+              <w:autoSpaceDN w:val="0"/>
+              <w:adjustRightInd w:val="0"/>
+              <w:spacing w:after="0" w:line="240" w:lineRule="auto"/>
+              <w:rPr>
+                <w:rFonts w:ascii="Arial" w:hAnsi="Arial" w:cs="Arial"/>
+                <w:lang w:val="en-GB" w:eastAsia="en-GB"/>
+              </w:rPr>
+            </w:pPr>
+            <w:r>
+              <w:rPr>
+                <w:rFonts w:ascii="Arial" w:hAnsi="Arial" w:cs="Arial"/>
+                <w:lang w:val="en-GB" w:eastAsia="en-GB"/>
+              </w:rPr>
+              <w:t>Intercom</w:t>
+            </w:r>
+          </w:p>
+        </w:tc>
+        <w:tc>
+          <w:tcPr>
+            <w:tcW w:w="3210" w:type="dxa"/>
+          </w:tcPr>
+          <w:p>
+            <w:pPr>
+              <w:autoSpaceDE w:val="0"/>
+              <w:autoSpaceDN w:val="0"/>
+              <w:adjustRightInd w:val="0"/>
+              <w:spacing w:after="0" w:line="240" w:lineRule="auto"/>
+              <w:rPr>
+                <w:rFonts w:ascii="Arial" w:hAnsi="Arial" w:cs="Arial"/>
+                <w:lang w:val="en-GB" w:eastAsia="en-GB"/>
+              </w:rPr>
+            </w:pPr>
+            <w:r>
+              <w:rPr>
+                <w:rFonts w:ascii="Arial" w:hAnsi="Arial" w:cs="Arial"/>
+                <w:lang w:val="en-GB" w:eastAsia="en-GB"/>
+              </w:rPr>
+              <w:t>Intercom interface specification</w:t>
+            </w:r>
+          </w:p>
+        </w:tc>
+        <w:tc>
+          <w:tcPr>
+            <w:tcW w:w="1672" w:type="dxa"/>
+          </w:tcPr>
+          <w:p>
+            <w:pPr>
+              <w:autoSpaceDE w:val="0"/>
+              <w:autoSpaceDN w:val="0"/>
+              <w:adjustRightInd w:val="0"/>
+              <w:spacing w:after="0" w:line="240" w:lineRule="auto"/>
+              <w:rPr>
+                <w:rFonts w:ascii="Arial" w:hAnsi="Arial" w:cs="Arial"/>
+                <w:lang w:val="en-GB" w:eastAsia="en-GB"/>
+              </w:rPr>
+            </w:pPr>
+          </w:p>
+        </w:tc>
+        <w:tc>
+          <w:tcPr>
+            <w:tcW w:w="842" w:type="dxa"/>
+          </w:tcPr>
+          <w:p>
+            <w:pPr>
+              <w:autoSpaceDE w:val="0"/>
+              <w:autoSpaceDN w:val="0"/>
+              <w:adjustRightInd w:val="0"/>
+              <w:spacing w:after="0" w:line="240" w:lineRule="auto"/>
+              <w:rPr>
+                <w:rFonts w:ascii="Arial" w:hAnsi="Arial" w:cs="Arial"/>
+                <w:lang w:val="en-GB" w:eastAsia="en-GB"/>
+              </w:rPr>
+            </w:pPr>
+          </w:p>
+        </w:tc>
+      </w:tr>
+      <w:tr>
+        <w:tc>
+          <w:tcPr>
+            <w:tcW w:w="1371" w:type="dxa"/>
+          </w:tcPr>
+          <w:p>
+            <w:pPr>
+              <w:autoSpaceDE w:val="0"/>
+              <w:autoSpaceDN w:val="0"/>
+              <w:adjustRightInd w:val="0"/>
+              <w:spacing w:after="0" w:line="240" w:lineRule="auto"/>
+              <w:rPr>
+                <w:rFonts w:ascii="Arial" w:hAnsi="Arial" w:cs="Arial"/>
+                <w:lang w:val="en-GB" w:eastAsia="en-GB"/>
+              </w:rPr>
+            </w:pPr>
+            <w:r>
+              <w:rPr>
+                <w:rFonts w:ascii="Arial" w:hAnsi="Arial" w:cs="Arial"/>
+                <w:lang w:val="en-GB" w:eastAsia="en-GB"/>
+              </w:rPr>
+              <w:t>HWCI004</w:t>
+            </w:r>
+          </w:p>
+        </w:tc>
+        <w:tc>
+          <w:tcPr>
+            <w:tcW w:w="2759" w:type="dxa"/>
+          </w:tcPr>
+          <w:p>
+            <w:pPr>
+              <w:autoSpaceDE w:val="0"/>
+              <w:autoSpaceDN w:val="0"/>
+              <w:adjustRightInd w:val="0"/>
+              <w:spacing w:after="0" w:line="240" w:lineRule="auto"/>
+              <w:rPr>
+                <w:rFonts w:ascii="Arial" w:hAnsi="Arial" w:cs="Arial"/>
+                <w:lang w:val="en-GB" w:eastAsia="en-GB"/>
+              </w:rPr>
+            </w:pPr>
+            <w:r>
+              <w:rPr>
+                <w:rFonts w:ascii="Arial" w:hAnsi="Arial" w:cs="Arial"/>
+                <w:lang w:val="en-GB" w:eastAsia="en-GB"/>
+              </w:rPr>
+              <w:t>Intercom</w:t>
+            </w:r>
+          </w:p>
+        </w:tc>
+        <w:tc>
+          <w:tcPr>
+            <w:tcW w:w="3210" w:type="dxa"/>
+          </w:tcPr>
+          <w:p>
+            <w:pPr>
+              <w:autoSpaceDE w:val="0"/>
+              <w:autoSpaceDN w:val="0"/>
+              <w:adjustRightInd w:val="0"/>
+              <w:spacing w:after="0" w:line="240" w:lineRule="auto"/>
+              <w:rPr>
+                <w:rFonts w:ascii="Arial" w:hAnsi="Arial" w:cs="Arial"/>
+                <w:lang w:val="en-GB" w:eastAsia="en-GB"/>
+              </w:rPr>
+            </w:pPr>
+            <w:r>
+              <w:rPr>
+                <w:rFonts w:ascii="Arial" w:hAnsi="Arial" w:cs="Arial"/>
+                <w:lang w:val="en-GB" w:eastAsia="en-GB"/>
+              </w:rPr>
+              <w:t>Intercom handling audio</w:t>
+            </w:r>
+          </w:p>
+        </w:tc>
+        <w:tc>
+          <w:tcPr>
+            <w:tcW w:w="1672" w:type="dxa"/>
+          </w:tcPr>
+          <w:p>
+            <w:pPr>
+              <w:autoSpaceDE w:val="0"/>
+              <w:autoSpaceDN w:val="0"/>
+              <w:adjustRightInd w:val="0"/>
+              <w:spacing w:after="0" w:line="240" w:lineRule="auto"/>
+              <w:rPr>
+                <w:rFonts w:ascii="Arial" w:hAnsi="Arial" w:cs="Arial"/>
+                <w:lang w:val="en-GB" w:eastAsia="en-GB"/>
+              </w:rPr>
+            </w:pPr>
+          </w:p>
+        </w:tc>
+        <w:tc>
+          <w:tcPr>
+            <w:tcW w:w="842" w:type="dxa"/>
+          </w:tcPr>
+          <w:p>
+            <w:pPr>
+              <w:autoSpaceDE w:val="0"/>
+              <w:autoSpaceDN w:val="0"/>
+              <w:adjustRightInd w:val="0"/>
+              <w:spacing w:after="0" w:line="240" w:lineRule="auto"/>
+              <w:rPr>
+                <w:rFonts w:ascii="Arial" w:hAnsi="Arial" w:cs="Arial"/>
+                <w:lang w:val="en-GB" w:eastAsia="en-GB"/>
+              </w:rPr>
+            </w:pPr>
+          </w:p>
+        </w:tc>
+      </w:tr>
+      <w:tr>
+        <w:tc>
+          <w:tcPr>
+            <w:tcW w:w="1371" w:type="dxa"/>
+          </w:tcPr>
+          <w:p>
+            <w:pPr>
+              <w:autoSpaceDE w:val="0"/>
+              <w:autoSpaceDN w:val="0"/>
+              <w:adjustRightInd w:val="0"/>
+              <w:spacing w:after="0" w:line="240" w:lineRule="auto"/>
+              <w:rPr>
+                <w:rFonts w:ascii="Arial" w:hAnsi="Arial" w:cs="Arial"/>
+                <w:lang w:val="en-GB" w:eastAsia="en-GB"/>
+              </w:rPr>
+            </w:pPr>
+            <w:r>
+              <w:rPr>
+                <w:rFonts w:ascii="Arial" w:hAnsi="Arial" w:cs="Arial"/>
+                <w:lang w:val="en-GB" w:eastAsia="en-GB"/>
+              </w:rPr>
+              <w:t>HWCI005</w:t>
+            </w:r>
+          </w:p>
+        </w:tc>
+        <w:tc>
+          <w:tcPr>
+            <w:tcW w:w="2759" w:type="dxa"/>
+          </w:tcPr>
+          <w:p>
+            <w:pPr>
+              <w:autoSpaceDE w:val="0"/>
+              <w:autoSpaceDN w:val="0"/>
+              <w:adjustRightInd w:val="0"/>
+              <w:spacing w:after="0" w:line="240" w:lineRule="auto"/>
+              <w:rPr>
+                <w:rFonts w:ascii="Arial" w:hAnsi="Arial" w:cs="Arial"/>
+                <w:lang w:val="en-GB" w:eastAsia="en-GB"/>
+              </w:rPr>
+            </w:pPr>
+            <w:r>
+              <w:rPr>
+                <w:rFonts w:ascii="Arial" w:hAnsi="Arial" w:cs="Arial"/>
+                <w:lang w:val="en-GB" w:eastAsia="en-GB"/>
+              </w:rPr>
+              <w:t>Signal</w:t>
+            </w:r>
+          </w:p>
+        </w:tc>
+        <w:tc>
+          <w:tcPr>
+            <w:tcW w:w="3210" w:type="dxa"/>
+          </w:tcPr>
+          <w:p>
+            <w:pPr>
+              <w:autoSpaceDE w:val="0"/>
+              <w:autoSpaceDN w:val="0"/>
+              <w:adjustRightInd w:val="0"/>
+              <w:spacing w:after="0" w:line="240" w:lineRule="auto"/>
+              <w:rPr>
+                <w:rFonts w:ascii="Arial" w:hAnsi="Arial" w:cs="Arial"/>
+                <w:lang w:val="en-GB" w:eastAsia="en-GB"/>
+              </w:rPr>
+            </w:pPr>
+            <w:r>
+              <w:rPr>
+                <w:rFonts w:ascii="Arial" w:hAnsi="Arial" w:cs="Arial"/>
+                <w:lang w:val="en-GB" w:eastAsia="en-GB"/>
+              </w:rPr>
+              <w:t>Hardware block with connections for all discrete signals</w:t>
+            </w:r>
+          </w:p>
+        </w:tc>
+        <w:tc>
+          <w:tcPr>
+            <w:tcW w:w="1672" w:type="dxa"/>
+          </w:tcPr>
+          <w:p>
+            <w:pPr>
+              <w:autoSpaceDE w:val="0"/>
+              <w:autoSpaceDN w:val="0"/>
+              <w:adjustRightInd w:val="0"/>
+              <w:spacing w:after="0" w:line="240" w:lineRule="auto"/>
+              <w:rPr>
+                <w:rFonts w:ascii="Arial" w:hAnsi="Arial" w:cs="Arial"/>
+                <w:lang w:val="en-GB" w:eastAsia="en-GB"/>
+              </w:rPr>
+            </w:pPr>
+          </w:p>
+        </w:tc>
+        <w:tc>
+          <w:tcPr>
+            <w:tcW w:w="842" w:type="dxa"/>
+          </w:tcPr>
+          <w:p>
+            <w:pPr>
+              <w:autoSpaceDE w:val="0"/>
+              <w:autoSpaceDN w:val="0"/>
+              <w:adjustRightInd w:val="0"/>
+              <w:spacing w:after="0" w:line="240" w:lineRule="auto"/>
+              <w:rPr>
+                <w:rFonts w:ascii="Arial" w:hAnsi="Arial" w:cs="Arial"/>
+                <w:lang w:val="en-GB" w:eastAsia="en-GB"/>
+              </w:rPr>
+            </w:pPr>
+          </w:p>
+        </w:tc>
+      </w:tr>
+      <w:tr>
+        <w:tc>
+          <w:tcPr>
+            <w:tcW w:w="1371" w:type="dxa"/>
+          </w:tcPr>
+          <w:p>
+            <w:pPr>
+              <w:autoSpaceDE w:val="0"/>
+              <w:autoSpaceDN w:val="0"/>
+              <w:adjustRightInd w:val="0"/>
+              <w:spacing w:after="0" w:line="240" w:lineRule="auto"/>
+              <w:rPr>
+                <w:rFonts w:ascii="Arial" w:hAnsi="Arial" w:cs="Arial"/>
+                <w:lang w:val="en-GB" w:eastAsia="en-GB"/>
+              </w:rPr>
+            </w:pPr>
+            <w:r>
+              <w:rPr>
+                <w:rFonts w:ascii="Arial" w:hAnsi="Arial" w:cs="Arial"/>
+                <w:lang w:val="en-GB" w:eastAsia="en-GB"/>
+              </w:rPr>
+              <w:t>HWCI006</w:t>
+            </w:r>
+          </w:p>
+        </w:tc>
+        <w:tc>
+          <w:tcPr>
+            <w:tcW w:w="2759" w:type="dxa"/>
+          </w:tcPr>
+          <w:p>
+            <w:pPr>
+              <w:autoSpaceDE w:val="0"/>
+              <w:autoSpaceDN w:val="0"/>
+              <w:adjustRightInd w:val="0"/>
+              <w:spacing w:after="0" w:line="240" w:lineRule="auto"/>
+              <w:rPr>
+                <w:rFonts w:ascii="Arial" w:hAnsi="Arial" w:cs="Arial"/>
+                <w:lang w:val="en-GB" w:eastAsia="en-GB"/>
+              </w:rPr>
+            </w:pPr>
+            <w:r>
+              <w:rPr>
+                <w:rFonts w:ascii="Arial" w:hAnsi="Arial" w:cs="Arial"/>
+                <w:lang w:val="en-GB" w:eastAsia="en-GB"/>
+              </w:rPr>
+              <w:t>Display</w:t>
+            </w:r>
+          </w:p>
+        </w:tc>
+        <w:tc>
+          <w:tcPr>
+            <w:tcW w:w="3210" w:type="dxa"/>
+          </w:tcPr>
+          <w:p>
+            <w:pPr>
+              <w:autoSpaceDE w:val="0"/>
+              <w:autoSpaceDN w:val="0"/>
+              <w:adjustRightInd w:val="0"/>
+              <w:spacing w:after="0" w:line="240" w:lineRule="auto"/>
+              <w:rPr>
+                <w:rFonts w:ascii="Arial" w:hAnsi="Arial" w:cs="Arial"/>
+                <w:lang w:val="en-GB" w:eastAsia="en-GB"/>
+              </w:rPr>
+            </w:pPr>
+            <w:r>
+              <w:rPr>
+                <w:rFonts w:ascii="Arial" w:hAnsi="Arial" w:cs="Arial"/>
+                <w:lang w:val="en-GB" w:eastAsia="en-GB"/>
+              </w:rPr>
+              <w:t>Aircraft mission computer display for displaying information and thread warnings from the CCU</w:t>
+            </w:r>
+          </w:p>
+        </w:tc>
+        <w:tc>
+          <w:tcPr>
+            <w:tcW w:w="1672" w:type="dxa"/>
+          </w:tcPr>
+          <w:p>
+            <w:pPr>
+              <w:autoSpaceDE w:val="0"/>
+              <w:autoSpaceDN w:val="0"/>
+              <w:adjustRightInd w:val="0"/>
+              <w:spacing w:after="0" w:line="240" w:lineRule="auto"/>
+              <w:rPr>
+                <w:rFonts w:ascii="Arial" w:hAnsi="Arial" w:cs="Arial"/>
+                <w:lang w:val="en-GB" w:eastAsia="en-GB"/>
+              </w:rPr>
+            </w:pPr>
+          </w:p>
+        </w:tc>
+        <w:tc>
+          <w:tcPr>
+            <w:tcW w:w="842" w:type="dxa"/>
+          </w:tcPr>
+          <w:p>
+            <w:pPr>
+              <w:autoSpaceDE w:val="0"/>
+              <w:autoSpaceDN w:val="0"/>
+              <w:adjustRightInd w:val="0"/>
+              <w:spacing w:after="0" w:line="240" w:lineRule="auto"/>
+              <w:rPr>
+                <w:rFonts w:ascii="Arial" w:hAnsi="Arial" w:cs="Arial"/>
+                <w:lang w:val="en-GB" w:eastAsia="en-GB"/>
+              </w:rPr>
+            </w:pPr>
+          </w:p>
+        </w:tc>
+      </w:tr>
+      <w:tr>
+        <w:tc>
+          <w:tcPr>
+            <w:tcW w:w="1371" w:type="dxa"/>
+          </w:tcPr>
+          <w:p>
+            <w:pPr>
+              <w:autoSpaceDE w:val="0"/>
+              <w:autoSpaceDN w:val="0"/>
+              <w:adjustRightInd w:val="0"/>
+              <w:spacing w:after="0" w:line="240" w:lineRule="auto"/>
+              <w:rPr>
+                <w:rFonts w:ascii="Arial" w:hAnsi="Arial" w:cs="Arial"/>
+                <w:lang w:val="en-GB" w:eastAsia="en-GB"/>
+              </w:rPr>
+            </w:pPr>
+            <w:r>
+              <w:rPr>
+                <w:rFonts w:ascii="Arial" w:hAnsi="Arial" w:cs="Arial"/>
+                <w:lang w:val="en-GB" w:eastAsia="en-GB"/>
+              </w:rPr>
+              <w:t>HWCI007</w:t>
+            </w:r>
+          </w:p>
+        </w:tc>
+        <w:tc>
+          <w:tcPr>
+            <w:tcW w:w="2759" w:type="dxa"/>
+          </w:tcPr>
+          <w:p>
+            <w:pPr>
+              <w:autoSpaceDE w:val="0"/>
+              <w:autoSpaceDN w:val="0"/>
+              <w:adjustRightInd w:val="0"/>
+              <w:spacing w:after="0" w:line="240" w:lineRule="auto"/>
+              <w:rPr>
+                <w:rFonts w:ascii="Arial" w:hAnsi="Arial" w:cs="Arial"/>
+                <w:lang w:val="en-GB" w:eastAsia="en-GB"/>
+              </w:rPr>
+            </w:pPr>
+            <w:r>
+              <w:rPr>
+                <w:rFonts w:ascii="Arial" w:hAnsi="Arial" w:cs="Arial"/>
+                <w:lang w:val="en-GB" w:eastAsia="en-GB"/>
+              </w:rPr>
+              <w:t>Power switch</w:t>
+            </w:r>
+          </w:p>
+        </w:tc>
+        <w:tc>
+          <w:tcPr>
+            <w:tcW w:w="3210" w:type="dxa"/>
+          </w:tcPr>
+          <w:p>
+            <w:pPr>
+              <w:autoSpaceDE w:val="0"/>
+              <w:autoSpaceDN w:val="0"/>
+              <w:adjustRightInd w:val="0"/>
+              <w:spacing w:after="0" w:line="240" w:lineRule="auto"/>
+              <w:rPr>
+                <w:rFonts w:ascii="Arial" w:hAnsi="Arial" w:cs="Arial"/>
+                <w:lang w:val="en-GB" w:eastAsia="en-GB"/>
+              </w:rPr>
+            </w:pPr>
+            <w:r>
+              <w:rPr>
+                <w:rFonts w:ascii="Arial" w:hAnsi="Arial" w:cs="Arial"/>
+                <w:lang w:val="en-GB" w:eastAsia="en-GB"/>
+              </w:rPr>
+              <w:t>Power switch for enabling MWS</w:t>
+            </w:r>
+          </w:p>
+        </w:tc>
+        <w:tc>
+          <w:tcPr>
+            <w:tcW w:w="1672" w:type="dxa"/>
+          </w:tcPr>
+          <w:p>
+            <w:pPr>
+              <w:autoSpaceDE w:val="0"/>
+              <w:autoSpaceDN w:val="0"/>
+              <w:adjustRightInd w:val="0"/>
+              <w:spacing w:after="0" w:line="240" w:lineRule="auto"/>
+              <w:rPr>
+                <w:rFonts w:ascii="Arial" w:hAnsi="Arial" w:cs="Arial"/>
+                <w:lang w:val="en-GB" w:eastAsia="en-GB"/>
+              </w:rPr>
+            </w:pPr>
+          </w:p>
+        </w:tc>
+        <w:tc>
+          <w:tcPr>
+            <w:tcW w:w="842" w:type="dxa"/>
+          </w:tcPr>
+          <w:p>
+            <w:pPr>
+              <w:autoSpaceDE w:val="0"/>
+              <w:autoSpaceDN w:val="0"/>
+              <w:adjustRightInd w:val="0"/>
+              <w:spacing w:after="0" w:line="240" w:lineRule="auto"/>
+              <w:rPr>
+                <w:rFonts w:ascii="Arial" w:hAnsi="Arial" w:cs="Arial"/>
+                <w:lang w:val="en-GB" w:eastAsia="en-GB"/>
+              </w:rPr>
+            </w:pPr>
+          </w:p>
+        </w:tc>
+      </w:tr>
+      <w:tr>
+        <w:tc>
+          <w:tcPr>
+            <w:tcW w:w="1371" w:type="dxa"/>
+          </w:tcPr>
+          <w:p>
+            <w:pPr>
+              <w:autoSpaceDE w:val="0"/>
+              <w:autoSpaceDN w:val="0"/>
+              <w:adjustRightInd w:val="0"/>
+              <w:spacing w:after="0" w:line="240" w:lineRule="auto"/>
+              <w:rPr>
+                <w:rFonts w:ascii="Arial" w:hAnsi="Arial" w:cs="Arial"/>
+                <w:lang w:val="en-GB" w:eastAsia="en-GB"/>
+              </w:rPr>
+            </w:pPr>
+            <w:r>
+              <w:rPr>
+                <w:rFonts w:ascii="Arial" w:hAnsi="Arial" w:cs="Arial"/>
+                <w:lang w:val="en-GB" w:eastAsia="en-GB"/>
+              </w:rPr>
+              <w:t>HWCI008</w:t>
+            </w:r>
+          </w:p>
+        </w:tc>
+        <w:tc>
+          <w:tcPr>
+            <w:tcW w:w="2759" w:type="dxa"/>
+          </w:tcPr>
+          <w:p>
+            <w:pPr>
+              <w:autoSpaceDE w:val="0"/>
+              <w:autoSpaceDN w:val="0"/>
+              <w:adjustRightInd w:val="0"/>
+              <w:spacing w:after="0" w:line="240" w:lineRule="auto"/>
+              <w:rPr>
+                <w:rFonts w:ascii="Arial" w:hAnsi="Arial" w:cs="Arial"/>
+                <w:lang w:val="en-GB" w:eastAsia="en-GB"/>
+              </w:rPr>
+            </w:pPr>
+            <w:r>
+              <w:rPr>
+                <w:rFonts w:ascii="Arial" w:hAnsi="Arial" w:cs="Arial"/>
+                <w:lang w:val="en-GB" w:eastAsia="en-GB"/>
+              </w:rPr>
+              <w:t>ECU</w:t>
+            </w:r>
+          </w:p>
+        </w:tc>
+        <w:tc>
+          <w:tcPr>
+            <w:tcW w:w="3210" w:type="dxa"/>
+          </w:tcPr>
+          <w:p>
+            <w:pPr>
+              <w:autoSpaceDE w:val="0"/>
+              <w:autoSpaceDN w:val="0"/>
+              <w:adjustRightInd w:val="0"/>
+              <w:spacing w:after="0" w:line="240" w:lineRule="auto"/>
+              <w:rPr>
+                <w:rFonts w:ascii="Arial" w:hAnsi="Arial" w:cs="Arial"/>
+                <w:lang w:val="en-GB" w:eastAsia="en-GB"/>
+              </w:rPr>
+            </w:pPr>
+            <w:r>
+              <w:rPr>
+                <w:rFonts w:ascii="Arial" w:hAnsi="Arial" w:cs="Arial"/>
+                <w:lang w:val="en-GB" w:eastAsia="en-GB"/>
+              </w:rPr>
+              <w:t>ECU block</w:t>
+            </w:r>
+          </w:p>
+        </w:tc>
+        <w:tc>
+          <w:tcPr>
+            <w:tcW w:w="1672" w:type="dxa"/>
+          </w:tcPr>
+          <w:p>
+            <w:pPr>
+              <w:autoSpaceDE w:val="0"/>
+              <w:autoSpaceDN w:val="0"/>
+              <w:adjustRightInd w:val="0"/>
+              <w:spacing w:after="0" w:line="240" w:lineRule="auto"/>
+              <w:rPr>
+                <w:rFonts w:ascii="Arial" w:hAnsi="Arial" w:cs="Arial"/>
+                <w:lang w:val="en-GB" w:eastAsia="en-GB"/>
+              </w:rPr>
+            </w:pPr>
+          </w:p>
+        </w:tc>
+        <w:tc>
+          <w:tcPr>
+            <w:tcW w:w="842" w:type="dxa"/>
+          </w:tcPr>
+          <w:p>
+            <w:pPr>
+              <w:autoSpaceDE w:val="0"/>
+              <w:autoSpaceDN w:val="0"/>
+              <w:adjustRightInd w:val="0"/>
+              <w:spacing w:after="0" w:line="240" w:lineRule="auto"/>
+              <w:rPr>
+                <w:rFonts w:ascii="Arial" w:hAnsi="Arial" w:cs="Arial"/>
+                <w:lang w:val="en-GB" w:eastAsia="en-GB"/>
+              </w:rPr>
+            </w:pPr>
+          </w:p>
+        </w:tc>
+      </w:tr>
+      <w:tr>
+        <w:tc>
+          <w:tcPr>
+            <w:tcW w:w="1371" w:type="dxa"/>
+          </w:tcPr>
+          <w:p>
+            <w:pPr>
+              <w:autoSpaceDE w:val="0"/>
+              <w:autoSpaceDN w:val="0"/>
+              <w:adjustRightInd w:val="0"/>
+              <w:spacing w:after="0" w:line="240" w:lineRule="auto"/>
+              <w:rPr>
+                <w:rFonts w:ascii="Arial" w:hAnsi="Arial" w:cs="Arial"/>
+                <w:lang w:val="en-GB" w:eastAsia="en-GB"/>
+              </w:rPr>
+            </w:pPr>
+            <w:r>
+              <w:rPr>
+                <w:rFonts w:ascii="Arial" w:hAnsi="Arial" w:cs="Arial"/>
+                <w:lang w:val="en-GB" w:eastAsia="en-GB"/>
+              </w:rPr>
+              <w:t>HWCI009</w:t>
+            </w:r>
+          </w:p>
+        </w:tc>
+        <w:tc>
+          <w:tcPr>
+            <w:tcW w:w="2759" w:type="dxa"/>
+          </w:tcPr>
+          <w:p>
+            <w:pPr>
+              <w:autoSpaceDE w:val="0"/>
+              <w:autoSpaceDN w:val="0"/>
+              <w:adjustRightInd w:val="0"/>
+              <w:spacing w:after="0" w:line="240" w:lineRule="auto"/>
+              <w:rPr>
+                <w:rFonts w:ascii="Arial" w:hAnsi="Arial" w:cs="Arial"/>
+                <w:lang w:val="en-GB" w:eastAsia="en-GB"/>
+              </w:rPr>
+            </w:pPr>
+            <w:r>
+              <w:rPr>
+                <w:rFonts w:ascii="Arial" w:hAnsi="Arial" w:cs="Arial"/>
+                <w:lang w:val="en-GB" w:eastAsia="en-GB"/>
+              </w:rPr>
+              <w:t>PCU</w:t>
+            </w:r>
+          </w:p>
+        </w:tc>
+        <w:tc>
+          <w:tcPr>
+            <w:tcW w:w="3210" w:type="dxa"/>
+          </w:tcPr>
+          <w:p>
+            <w:pPr>
+              <w:autoSpaceDE w:val="0"/>
+              <w:autoSpaceDN w:val="0"/>
+              <w:adjustRightInd w:val="0"/>
+              <w:spacing w:after="0" w:line="240" w:lineRule="auto"/>
+              <w:rPr>
+                <w:rFonts w:ascii="Arial" w:hAnsi="Arial" w:cs="Arial"/>
+                <w:lang w:val="en-GB" w:eastAsia="en-GB"/>
+              </w:rPr>
+            </w:pPr>
+            <w:r>
+              <w:rPr>
+                <w:rFonts w:ascii="Arial" w:hAnsi="Arial" w:cs="Arial"/>
+                <w:lang w:val="en-GB" w:eastAsia="en-GB"/>
+              </w:rPr>
+              <w:t>Power conversion unit. converting 115Vac to 28Vdc for DSS’s</w:t>
+            </w:r>
+          </w:p>
+        </w:tc>
+        <w:tc>
+          <w:tcPr>
+            <w:tcW w:w="1672" w:type="dxa"/>
+          </w:tcPr>
+          <w:p>
+            <w:pPr>
+              <w:autoSpaceDE w:val="0"/>
+              <w:autoSpaceDN w:val="0"/>
+              <w:adjustRightInd w:val="0"/>
+              <w:spacing w:after="0" w:line="240" w:lineRule="auto"/>
+              <w:rPr>
+                <w:rFonts w:ascii="Arial" w:hAnsi="Arial" w:cs="Arial"/>
+                <w:lang w:val="en-GB" w:eastAsia="en-GB"/>
+              </w:rPr>
+            </w:pPr>
+          </w:p>
+        </w:tc>
+        <w:tc>
+          <w:tcPr>
+            <w:tcW w:w="842" w:type="dxa"/>
+          </w:tcPr>
+          <w:p>
+            <w:pPr>
+              <w:autoSpaceDE w:val="0"/>
+              <w:autoSpaceDN w:val="0"/>
+              <w:adjustRightInd w:val="0"/>
+              <w:spacing w:after="0" w:line="240" w:lineRule="auto"/>
+              <w:rPr>
+                <w:rFonts w:ascii="Arial" w:hAnsi="Arial" w:cs="Arial"/>
+                <w:lang w:val="en-GB" w:eastAsia="en-GB"/>
+              </w:rPr>
+            </w:pPr>
+          </w:p>
+        </w:tc>
+      </w:tr>
+      <w:tr>
+        <w:tc>
+          <w:tcPr>
+            <w:tcW w:w="1371" w:type="dxa"/>
+          </w:tcPr>
+          <w:p>
+            <w:pPr>
+              <w:autoSpaceDE w:val="0"/>
+              <w:autoSpaceDN w:val="0"/>
+              <w:adjustRightInd w:val="0"/>
+              <w:spacing w:after="0" w:line="240" w:lineRule="auto"/>
+              <w:rPr>
+                <w:rFonts w:ascii="Arial" w:hAnsi="Arial" w:cs="Arial"/>
+                <w:lang w:val="en-GB" w:eastAsia="en-GB"/>
+              </w:rPr>
+            </w:pPr>
+            <w:r>
+              <w:rPr>
+                <w:rFonts w:ascii="Arial" w:hAnsi="Arial" w:cs="Arial"/>
+                <w:lang w:val="en-GB" w:eastAsia="en-GB"/>
+              </w:rPr>
+              <w:t>IFCI005</w:t>
+            </w:r>
+          </w:p>
+        </w:tc>
+        <w:tc>
+          <w:tcPr>
+            <w:tcW w:w="2759" w:type="dxa"/>
+          </w:tcPr>
+          <w:p>
+            <w:pPr>
+              <w:autoSpaceDE w:val="0"/>
+              <w:autoSpaceDN w:val="0"/>
+              <w:adjustRightInd w:val="0"/>
+              <w:spacing w:after="0" w:line="240" w:lineRule="auto"/>
+              <w:rPr>
+                <w:rFonts w:ascii="Arial" w:hAnsi="Arial" w:cs="Arial"/>
+                <w:lang w:val="en-GB" w:eastAsia="en-GB"/>
+              </w:rPr>
+            </w:pPr>
+            <w:r>
+              <w:rPr>
+                <w:rFonts w:ascii="Arial" w:hAnsi="Arial" w:cs="Arial"/>
+                <w:lang w:val="en-GB" w:eastAsia="en-GB"/>
+              </w:rPr>
+              <w:t>Pod</w:t>
+            </w:r>
+          </w:p>
+        </w:tc>
+        <w:tc>
+          <w:tcPr>
+            <w:tcW w:w="3210" w:type="dxa"/>
+          </w:tcPr>
+          <w:p>
+            <w:pPr>
+              <w:autoSpaceDE w:val="0"/>
+              <w:autoSpaceDN w:val="0"/>
+              <w:adjustRightInd w:val="0"/>
+              <w:spacing w:after="0" w:line="240" w:lineRule="auto"/>
+              <w:rPr>
+                <w:rFonts w:ascii="Arial" w:hAnsi="Arial" w:cs="Arial"/>
+                <w:lang w:val="en-GB" w:eastAsia="en-GB"/>
+              </w:rPr>
+            </w:pPr>
+            <w:r>
+              <w:rPr>
+                <w:rFonts w:ascii="Arial" w:hAnsi="Arial" w:cs="Arial"/>
+                <w:lang w:val="en-GB" w:eastAsia="en-GB"/>
+              </w:rPr>
+              <w:t>Interface provided by the pod incl. Communication bus, discrete signals</w:t>
+            </w:r>
+          </w:p>
+        </w:tc>
+        <w:tc>
+          <w:tcPr>
+            <w:tcW w:w="1672" w:type="dxa"/>
+          </w:tcPr>
+          <w:p>
+            <w:pPr>
+              <w:autoSpaceDE w:val="0"/>
+              <w:autoSpaceDN w:val="0"/>
+              <w:adjustRightInd w:val="0"/>
+              <w:spacing w:after="0" w:line="240" w:lineRule="auto"/>
+              <w:rPr>
+                <w:rFonts w:ascii="Arial" w:hAnsi="Arial" w:cs="Arial"/>
+                <w:lang w:val="en-GB" w:eastAsia="en-GB"/>
+              </w:rPr>
+            </w:pPr>
+          </w:p>
+        </w:tc>
+        <w:tc>
+          <w:tcPr>
+            <w:tcW w:w="842" w:type="dxa"/>
+          </w:tcPr>
+          <w:p>
+            <w:pPr>
+              <w:autoSpaceDE w:val="0"/>
+              <w:autoSpaceDN w:val="0"/>
+              <w:adjustRightInd w:val="0"/>
+              <w:spacing w:after="0" w:line="240" w:lineRule="auto"/>
+              <w:rPr>
+                <w:rFonts w:ascii="Arial" w:hAnsi="Arial" w:cs="Arial"/>
+                <w:lang w:val="en-GB" w:eastAsia="en-GB"/>
+              </w:rPr>
+            </w:pPr>
+          </w:p>
+        </w:tc>
+      </w:tr>
+      <w:tr>
+        <w:tc>
+          <w:tcPr>
+            <w:tcW w:w="1371" w:type="dxa"/>
+          </w:tcPr>
+          <w:p>
+            <w:pPr>
+              <w:autoSpaceDE w:val="0"/>
+              <w:autoSpaceDN w:val="0"/>
+              <w:adjustRightInd w:val="0"/>
+              <w:spacing w:after="0" w:line="240" w:lineRule="auto"/>
+              <w:rPr>
+                <w:rFonts w:ascii="Arial" w:hAnsi="Arial" w:cs="Arial"/>
+                <w:lang w:val="en-GB" w:eastAsia="en-GB"/>
+              </w:rPr>
+            </w:pPr>
+            <w:r>
+              <w:rPr>
+                <w:rFonts w:ascii="Arial" w:hAnsi="Arial" w:cs="Arial"/>
+                <w:lang w:val="en-GB" w:eastAsia="en-GB"/>
+              </w:rPr>
+              <w:t>B002</w:t>
+            </w:r>
+          </w:p>
+        </w:tc>
+        <w:tc>
+          <w:tcPr>
+            <w:tcW w:w="2759" w:type="dxa"/>
+          </w:tcPr>
+          <w:p>
+            <w:pPr>
+              <w:autoSpaceDE w:val="0"/>
+              <w:autoSpaceDN w:val="0"/>
+              <w:adjustRightInd w:val="0"/>
+              <w:spacing w:after="0" w:line="240" w:lineRule="auto"/>
+              <w:rPr>
+                <w:rFonts w:ascii="Arial" w:hAnsi="Arial" w:cs="Arial"/>
+                <w:lang w:val="en-GB" w:eastAsia="en-GB"/>
+              </w:rPr>
+            </w:pPr>
+            <w:r>
+              <w:rPr>
+                <w:rFonts w:ascii="Arial" w:hAnsi="Arial" w:cs="Arial"/>
+                <w:lang w:val="en-GB" w:eastAsia="en-GB"/>
+              </w:rPr>
+              <w:t>Pod</w:t>
+            </w:r>
+          </w:p>
+        </w:tc>
+        <w:tc>
+          <w:tcPr>
+            <w:tcW w:w="3210" w:type="dxa"/>
+          </w:tcPr>
+          <w:p>
+            <w:pPr>
+              <w:autoSpaceDE w:val="0"/>
+              <w:autoSpaceDN w:val="0"/>
+              <w:adjustRightInd w:val="0"/>
+              <w:spacing w:after="0" w:line="240" w:lineRule="auto"/>
+              <w:rPr>
+                <w:rFonts w:ascii="Arial" w:hAnsi="Arial" w:cs="Arial"/>
+                <w:lang w:val="en-GB" w:eastAsia="en-GB"/>
+              </w:rPr>
+            </w:pPr>
+            <w:r>
+              <w:rPr>
+                <w:rFonts w:ascii="Arial" w:hAnsi="Arial" w:cs="Arial"/>
+                <w:lang w:val="en-GB" w:eastAsia="en-GB"/>
+              </w:rPr>
+              <w:t>Pod block</w:t>
+            </w:r>
+          </w:p>
+        </w:tc>
+        <w:tc>
+          <w:tcPr>
+            <w:tcW w:w="1672" w:type="dxa"/>
+          </w:tcPr>
+          <w:p>
+            <w:pPr>
+              <w:autoSpaceDE w:val="0"/>
+              <w:autoSpaceDN w:val="0"/>
+              <w:adjustRightInd w:val="0"/>
+              <w:spacing w:after="0" w:line="240" w:lineRule="auto"/>
+              <w:rPr>
+                <w:rFonts w:ascii="Arial" w:hAnsi="Arial" w:cs="Arial"/>
+                <w:lang w:val="en-GB" w:eastAsia="en-GB"/>
+              </w:rPr>
+            </w:pPr>
+          </w:p>
+        </w:tc>
+        <w:tc>
+          <w:tcPr>
+            <w:tcW w:w="842" w:type="dxa"/>
+          </w:tcPr>
+          <w:p>
+            <w:pPr>
+              <w:autoSpaceDE w:val="0"/>
+              <w:autoSpaceDN w:val="0"/>
+              <w:adjustRightInd w:val="0"/>
+              <w:spacing w:after="0" w:line="240" w:lineRule="auto"/>
+              <w:rPr>
+                <w:rFonts w:ascii="Arial" w:hAnsi="Arial" w:cs="Arial"/>
+                <w:lang w:val="en-GB" w:eastAsia="en-GB"/>
+              </w:rPr>
+            </w:pPr>
+          </w:p>
+        </w:tc>
+      </w:tr>
+      <w:tr>
+        <w:tc>
+          <w:tcPr>
+            <w:tcW w:w="1371" w:type="dxa"/>
+          </w:tcPr>
+          <w:p>
+            <w:pPr>
+              <w:autoSpaceDE w:val="0"/>
+              <w:autoSpaceDN w:val="0"/>
+              <w:adjustRightInd w:val="0"/>
+              <w:spacing w:after="0" w:line="240" w:lineRule="auto"/>
+              <w:rPr>
+                <w:rFonts w:ascii="Arial" w:hAnsi="Arial" w:cs="Arial"/>
+                <w:lang w:val="en-GB" w:eastAsia="en-GB"/>
+              </w:rPr>
+            </w:pPr>
+            <w:r>
+              <w:rPr>
+                <w:rFonts w:ascii="Arial" w:hAnsi="Arial" w:cs="Arial"/>
+                <w:lang w:val="en-GB" w:eastAsia="en-GB"/>
+              </w:rPr>
+              <w:t>IFCI006</w:t>
+            </w:r>
+          </w:p>
+        </w:tc>
+        <w:tc>
+          <w:tcPr>
+            <w:tcW w:w="2759" w:type="dxa"/>
+          </w:tcPr>
+          <w:p>
+            <w:pPr>
+              <w:autoSpaceDE w:val="0"/>
+              <w:autoSpaceDN w:val="0"/>
+              <w:adjustRightInd w:val="0"/>
+              <w:spacing w:after="0" w:line="240" w:lineRule="auto"/>
+              <w:rPr>
+                <w:rFonts w:ascii="Arial" w:hAnsi="Arial" w:cs="Arial"/>
+                <w:lang w:val="en-GB" w:eastAsia="en-GB"/>
+              </w:rPr>
+            </w:pPr>
+            <w:r>
+              <w:rPr>
+                <w:rFonts w:ascii="Arial" w:hAnsi="Arial" w:cs="Arial"/>
+                <w:lang w:val="en-GB" w:eastAsia="en-GB"/>
+              </w:rPr>
+              <w:t>Safety switch</w:t>
+            </w:r>
+          </w:p>
+        </w:tc>
+        <w:tc>
+          <w:tcPr>
+            <w:tcW w:w="3210" w:type="dxa"/>
+          </w:tcPr>
+          <w:p>
+            <w:pPr>
+              <w:autoSpaceDE w:val="0"/>
+              <w:autoSpaceDN w:val="0"/>
+              <w:adjustRightInd w:val="0"/>
+              <w:spacing w:after="0" w:line="240" w:lineRule="auto"/>
+              <w:rPr>
+                <w:rFonts w:ascii="Arial" w:hAnsi="Arial" w:cs="Arial"/>
+                <w:lang w:val="en-GB" w:eastAsia="en-GB"/>
+              </w:rPr>
+            </w:pPr>
+            <w:r>
+              <w:rPr>
+                <w:rFonts w:ascii="Arial" w:hAnsi="Arial" w:cs="Arial"/>
+                <w:lang w:val="en-GB" w:eastAsia="en-GB"/>
+              </w:rPr>
+              <w:t>Interface specification for safety switch</w:t>
+            </w:r>
+          </w:p>
+        </w:tc>
+        <w:tc>
+          <w:tcPr>
+            <w:tcW w:w="1672" w:type="dxa"/>
+          </w:tcPr>
+          <w:p>
+            <w:pPr>
+              <w:autoSpaceDE w:val="0"/>
+              <w:autoSpaceDN w:val="0"/>
+              <w:adjustRightInd w:val="0"/>
+              <w:spacing w:after="0" w:line="240" w:lineRule="auto"/>
+              <w:rPr>
+                <w:rFonts w:ascii="Arial" w:hAnsi="Arial" w:cs="Arial"/>
+                <w:lang w:val="en-GB" w:eastAsia="en-GB"/>
+              </w:rPr>
+            </w:pPr>
+          </w:p>
+        </w:tc>
+        <w:tc>
+          <w:tcPr>
+            <w:tcW w:w="842" w:type="dxa"/>
+          </w:tcPr>
+          <w:p>
+            <w:pPr>
+              <w:autoSpaceDE w:val="0"/>
+              <w:autoSpaceDN w:val="0"/>
+              <w:adjustRightInd w:val="0"/>
+              <w:spacing w:after="0" w:line="240" w:lineRule="auto"/>
+              <w:rPr>
+                <w:rFonts w:ascii="Arial" w:hAnsi="Arial" w:cs="Arial"/>
+                <w:lang w:val="en-GB" w:eastAsia="en-GB"/>
+              </w:rPr>
+            </w:pPr>
+          </w:p>
+        </w:tc>
+      </w:tr>
+      <w:tr>
+        <w:tc>
+          <w:tcPr>
+            <w:tcW w:w="1371" w:type="dxa"/>
+          </w:tcPr>
+          <w:p>
+            <w:pPr>
+              <w:autoSpaceDE w:val="0"/>
+              <w:autoSpaceDN w:val="0"/>
+              <w:adjustRightInd w:val="0"/>
+              <w:spacing w:after="0" w:line="240" w:lineRule="auto"/>
+              <w:rPr>
+                <w:rFonts w:ascii="Arial" w:hAnsi="Arial" w:cs="Arial"/>
+                <w:lang w:val="en-GB" w:eastAsia="en-GB"/>
+              </w:rPr>
+            </w:pPr>
+            <w:r>
+              <w:rPr>
+                <w:rFonts w:ascii="Arial" w:hAnsi="Arial" w:cs="Arial"/>
+                <w:lang w:val="en-GB" w:eastAsia="en-GB"/>
+              </w:rPr>
+              <w:t>E001</w:t>
+            </w:r>
+          </w:p>
+        </w:tc>
+        <w:tc>
+          <w:tcPr>
+            <w:tcW w:w="2759" w:type="dxa"/>
+          </w:tcPr>
+          <w:p>
+            <w:pPr>
+              <w:autoSpaceDE w:val="0"/>
+              <w:autoSpaceDN w:val="0"/>
+              <w:adjustRightInd w:val="0"/>
+              <w:spacing w:after="0" w:line="240" w:lineRule="auto"/>
+              <w:rPr>
+                <w:rFonts w:ascii="Arial" w:hAnsi="Arial" w:cs="Arial"/>
+                <w:lang w:val="en-GB" w:eastAsia="en-GB"/>
+              </w:rPr>
+            </w:pPr>
+            <w:r>
+              <w:rPr>
+                <w:rFonts w:ascii="Arial" w:hAnsi="Arial" w:cs="Arial"/>
+                <w:lang w:val="en-GB" w:eastAsia="en-GB"/>
+              </w:rPr>
+              <w:t>Safety Pin</w:t>
+            </w:r>
+          </w:p>
+        </w:tc>
+        <w:tc>
+          <w:tcPr>
+            <w:tcW w:w="3210" w:type="dxa"/>
+          </w:tcPr>
+          <w:p>
+            <w:pPr>
+              <w:autoSpaceDE w:val="0"/>
+              <w:autoSpaceDN w:val="0"/>
+              <w:adjustRightInd w:val="0"/>
+              <w:spacing w:after="0" w:line="240" w:lineRule="auto"/>
+              <w:rPr>
+                <w:rFonts w:ascii="Arial" w:hAnsi="Arial" w:cs="Arial"/>
+                <w:lang w:val="en-GB" w:eastAsia="en-GB"/>
+              </w:rPr>
+            </w:pPr>
+            <w:r>
+              <w:rPr>
+                <w:rFonts w:ascii="Arial" w:hAnsi="Arial" w:cs="Arial"/>
+                <w:lang w:val="en-GB" w:eastAsia="en-GB"/>
+              </w:rPr>
+              <w:t>Safety pin to operate safety switch</w:t>
+            </w:r>
+          </w:p>
+        </w:tc>
+        <w:tc>
+          <w:tcPr>
+            <w:tcW w:w="1672" w:type="dxa"/>
+          </w:tcPr>
+          <w:p>
+            <w:pPr>
+              <w:autoSpaceDE w:val="0"/>
+              <w:autoSpaceDN w:val="0"/>
+              <w:adjustRightInd w:val="0"/>
+              <w:spacing w:after="0" w:line="240" w:lineRule="auto"/>
+              <w:rPr>
+                <w:rFonts w:ascii="Arial" w:hAnsi="Arial" w:cs="Arial"/>
+                <w:lang w:val="en-GB" w:eastAsia="en-GB"/>
+              </w:rPr>
+            </w:pPr>
+          </w:p>
+        </w:tc>
+        <w:tc>
+          <w:tcPr>
+            <w:tcW w:w="842" w:type="dxa"/>
+          </w:tcPr>
+          <w:p>
+            <w:pPr>
+              <w:autoSpaceDE w:val="0"/>
+              <w:autoSpaceDN w:val="0"/>
+              <w:adjustRightInd w:val="0"/>
+              <w:spacing w:after="0" w:line="240" w:lineRule="auto"/>
+              <w:rPr>
+                <w:rFonts w:ascii="Arial" w:hAnsi="Arial" w:cs="Arial"/>
+                <w:lang w:val="en-GB" w:eastAsia="en-GB"/>
+              </w:rPr>
+            </w:pPr>
+          </w:p>
+        </w:tc>
+      </w:tr>
+      <w:tr>
+        <w:tc>
+          <w:tcPr>
+            <w:tcW w:w="1371" w:type="dxa"/>
+          </w:tcPr>
+          <w:p>
+            <w:pPr>
+              <w:autoSpaceDE w:val="0"/>
+              <w:autoSpaceDN w:val="0"/>
+              <w:adjustRightInd w:val="0"/>
+              <w:spacing w:after="0" w:line="240" w:lineRule="auto"/>
+              <w:rPr>
+                <w:rFonts w:ascii="Arial" w:hAnsi="Arial" w:cs="Arial"/>
+                <w:lang w:val="en-GB" w:eastAsia="en-GB"/>
+              </w:rPr>
+            </w:pPr>
+            <w:r>
+              <w:rPr>
+                <w:rFonts w:ascii="Arial" w:hAnsi="Arial" w:cs="Arial"/>
+                <w:lang w:val="en-GB" w:eastAsia="en-GB"/>
+              </w:rPr>
+              <w:t>E002</w:t>
+            </w:r>
+          </w:p>
+        </w:tc>
+        <w:tc>
+          <w:tcPr>
+            <w:tcW w:w="2759" w:type="dxa"/>
+          </w:tcPr>
+          <w:p>
+            <w:pPr>
+              <w:autoSpaceDE w:val="0"/>
+              <w:autoSpaceDN w:val="0"/>
+              <w:adjustRightInd w:val="0"/>
+              <w:spacing w:after="0" w:line="240" w:lineRule="auto"/>
+              <w:rPr>
+                <w:rFonts w:ascii="Arial" w:hAnsi="Arial" w:cs="Arial"/>
+                <w:lang w:val="en-GB" w:eastAsia="en-GB"/>
+              </w:rPr>
+            </w:pPr>
+            <w:r>
+              <w:rPr>
+                <w:rFonts w:ascii="Arial" w:hAnsi="Arial" w:cs="Arial"/>
+                <w:lang w:val="en-GB" w:eastAsia="en-GB"/>
+              </w:rPr>
+              <w:t>Safety switch</w:t>
+            </w:r>
+          </w:p>
+        </w:tc>
+        <w:tc>
+          <w:tcPr>
+            <w:tcW w:w="3210" w:type="dxa"/>
+          </w:tcPr>
+          <w:p>
+            <w:pPr>
+              <w:autoSpaceDE w:val="0"/>
+              <w:autoSpaceDN w:val="0"/>
+              <w:adjustRightInd w:val="0"/>
+              <w:spacing w:after="0" w:line="240" w:lineRule="auto"/>
+              <w:rPr>
+                <w:rFonts w:ascii="Arial" w:hAnsi="Arial" w:cs="Arial"/>
+                <w:lang w:val="en-GB" w:eastAsia="en-GB"/>
+              </w:rPr>
+            </w:pPr>
+            <w:r>
+              <w:rPr>
+                <w:rFonts w:ascii="Arial" w:hAnsi="Arial" w:cs="Arial"/>
+                <w:lang w:val="en-GB" w:eastAsia="en-GB"/>
+              </w:rPr>
+              <w:t>Safety switch for power cut-off to DSS</w:t>
+            </w:r>
+          </w:p>
+        </w:tc>
+        <w:tc>
+          <w:tcPr>
+            <w:tcW w:w="1672" w:type="dxa"/>
+          </w:tcPr>
+          <w:p>
+            <w:pPr>
+              <w:autoSpaceDE w:val="0"/>
+              <w:autoSpaceDN w:val="0"/>
+              <w:adjustRightInd w:val="0"/>
+              <w:spacing w:after="0" w:line="240" w:lineRule="auto"/>
+              <w:rPr>
+                <w:rFonts w:ascii="Arial" w:hAnsi="Arial" w:cs="Arial"/>
+                <w:lang w:val="en-GB" w:eastAsia="en-GB"/>
+              </w:rPr>
+            </w:pPr>
+          </w:p>
+        </w:tc>
+        <w:tc>
+          <w:tcPr>
+            <w:tcW w:w="842" w:type="dxa"/>
+          </w:tcPr>
+          <w:p>
+            <w:pPr>
+              <w:autoSpaceDE w:val="0"/>
+              <w:autoSpaceDN w:val="0"/>
+              <w:adjustRightInd w:val="0"/>
+              <w:spacing w:after="0" w:line="240" w:lineRule="auto"/>
+              <w:rPr>
+                <w:rFonts w:ascii="Arial" w:hAnsi="Arial" w:cs="Arial"/>
+                <w:lang w:val="en-GB" w:eastAsia="en-GB"/>
+              </w:rPr>
+            </w:pPr>
+          </w:p>
+        </w:tc>
+      </w:tr>
+    </w:tbl>
+    <w:p>
+      <w:pPr>
+        <w:autoSpaceDE w:val="0"/>
+        <w:autoSpaceDN w:val="0"/>
+        <w:adjustRightInd w:val="0"/>
+        <w:spacing w:after="0" w:line="240" w:lineRule="auto"/>
+        <w:rPr>
+          <w:rFonts w:ascii="Arial" w:hAnsi="Arial" w:cs="Arial"/>
+          <w:lang w:val="en-GB" w:eastAsia="en-GB"/>
+        </w:rPr>
+      </w:pPr>
+    </w:p>
+    <w:p>
+      <w:pPr>
+        <w:autoSpaceDE w:val="0"/>
+        <w:autoSpaceDN w:val="0"/>
+        <w:adjustRightInd w:val="0"/>
+        <w:spacing w:after="0" w:line="240" w:lineRule="auto"/>
+        <w:rPr>
+          <w:rFonts w:ascii="Arial" w:hAnsi="Arial" w:cs="Arial"/>
+          <w:lang w:val="en-GB" w:eastAsia="en-GB"/>
+        </w:rPr>
+      </w:pPr>
       <w:r>
         <w:rPr>
           <w:rFonts w:ascii="Arial" w:hAnsi="Arial" w:cs="Arial"/>
@@ -9258,7 +12185,7 @@
     </w:p>
     <w:p>
       <w:pPr>
-        <w:pStyle w:val="Heading2"/>
+        <w:pStyle w:val="Overskrift2"/>
         <w:ind w:left="720"/>
       </w:pPr>
       <w:bookmarkStart w:id="22" w:name="_Toc274167998"/>
@@ -9400,6 +12327,7 @@
           <w:rFonts w:ascii="Arial" w:hAnsi="Arial" w:cs="Arial"/>
           <w:lang w:val="en-GB" w:eastAsia="en-GB"/>
         </w:rPr>
+        <w:lastRenderedPageBreak/>
         <w:t>creation/deletion of objects, processes, tasks, and other aspects of dynamic behavior.</w:t>
       </w:r>
     </w:p>
@@ -9424,7 +12352,7 @@
     </w:p>
     <w:p>
       <w:pPr>
-        <w:pStyle w:val="Heading2"/>
+        <w:pStyle w:val="Overskrift2"/>
         <w:ind w:left="720"/>
       </w:pPr>
       <w:bookmarkStart w:id="23" w:name="_Toc274167999"/>
@@ -9590,7 +12518,7 @@
     </w:p>
     <w:p>
       <w:pPr>
-        <w:pStyle w:val="Heading3"/>
+        <w:pStyle w:val="Overskrift3"/>
       </w:pPr>
       <w:r>
         <w:t xml:space="preserve">Interface identification and diagrams. </w:t>
@@ -9645,7 +12573,7 @@
     </w:p>
     <w:p>
       <w:pPr>
-        <w:pStyle w:val="Caption"/>
+        <w:pStyle w:val="Billedtekst"/>
         <w:ind w:left="360"/>
         <w:rPr>
           <w:lang w:val="en-GB"/>
@@ -9655,6 +12583,7 @@
         <w:rPr>
           <w:lang w:val="en-GB"/>
         </w:rPr>
+        <w:lastRenderedPageBreak/>
         <w:t xml:space="preserve">Figure </w:t>
       </w:r>
       <w:r>
@@ -9811,7 +12740,7 @@
     </w:p>
     <w:p>
       <w:pPr>
-        <w:pStyle w:val="Heading3"/>
+        <w:pStyle w:val="Overskrift3"/>
       </w:pPr>
       <w:bookmarkStart w:id="27" w:name="_Toc273129925"/>
       <w:bookmarkStart w:id="28" w:name="_Toc273118147"/>
@@ -9847,7 +12776,7 @@
     </w:p>
     <w:p>
       <w:pPr>
-        <w:pStyle w:val="Heading3"/>
+        <w:pStyle w:val="Overskrift3"/>
       </w:pPr>
       <w:bookmarkStart w:id="29" w:name="_Interface_B_(Cockpit"/>
       <w:bookmarkStart w:id="30" w:name="_Toc273129931"/>
@@ -10062,7 +12991,7 @@
     </w:p>
     <w:p>
       <w:pPr>
-        <w:pStyle w:val="Heading3"/>
+        <w:pStyle w:val="Overskrift3"/>
       </w:pPr>
       <w:bookmarkStart w:id="31" w:name="_Toc273129932"/>
       <w:r>
@@ -10106,7 +13035,7 @@
     </w:p>
     <w:p>
       <w:pPr>
-        <w:pStyle w:val="Heading3"/>
+        <w:pStyle w:val="Overskrift3"/>
       </w:pPr>
       <w:bookmarkStart w:id="32" w:name="_Toc273129933"/>
       <w:r>
@@ -10199,6 +13128,7 @@
         <w:rPr>
           <w:lang w:val="en-GB"/>
         </w:rPr>
+        <w:lastRenderedPageBreak/>
         <w:t>Data on the bus will be command and data for controlling the MWS and getting data from it. Commands and data formats are described in the MWS-CD document and will not be described further here. TBD Data and commands that shall be sent to the ECU are data like:</w:t>
       </w:r>
     </w:p>
@@ -10353,7 +13283,7 @@
     </w:p>
     <w:p>
       <w:pPr>
-        <w:pStyle w:val="Heading3"/>
+        <w:pStyle w:val="Overskrift3"/>
       </w:pPr>
       <w:bookmarkStart w:id="35" w:name="_Toc273129926"/>
       <w:bookmarkEnd w:id="33"/>
@@ -10408,7 +13338,7 @@
     </w:p>
     <w:p>
       <w:pPr>
-        <w:pStyle w:val="Heading3"/>
+        <w:pStyle w:val="Overskrift3"/>
       </w:pPr>
       <w:bookmarkStart w:id="36" w:name="_Toc273129927"/>
       <w:r>
@@ -10652,6 +13582,7 @@
         <w:rPr>
           <w:lang w:val="en-US"/>
         </w:rPr>
+        <w:lastRenderedPageBreak/>
         <w:t>The CCU will the other way make it possible for the AMC to get:</w:t>
       </w:r>
     </w:p>
@@ -10715,7 +13646,7 @@
     </w:p>
     <w:p>
       <w:pPr>
-        <w:pStyle w:val="Heading3"/>
+        <w:pStyle w:val="Overskrift3"/>
       </w:pPr>
       <w:r>
         <w:t>Interface G (Power to CCU).</w:t>
@@ -10807,7 +13738,7 @@
     </w:p>
     <w:p>
       <w:pPr>
-        <w:pStyle w:val="Heading3"/>
+        <w:pStyle w:val="Overskrift3"/>
       </w:pPr>
       <w:bookmarkStart w:id="38" w:name="_Toc273129929"/>
       <w:r>
@@ -10875,7 +13806,7 @@
     </w:p>
     <w:p>
       <w:pPr>
-        <w:pStyle w:val="Heading3"/>
+        <w:pStyle w:val="Overskrift3"/>
         <w:numPr>
           <w:ilvl w:val="2"/>
           <w:numId w:val="7"/>
@@ -11294,6 +14225,7 @@
           <w:rFonts w:ascii="Arial" w:hAnsi="Arial" w:cs="Arial"/>
           <w:lang w:val="en-GB" w:eastAsia="en-GB"/>
         </w:rPr>
+        <w:lastRenderedPageBreak/>
         <w:t>c) DoD standard data element name</w:t>
       </w:r>
     </w:p>
@@ -12217,7 +15149,7 @@
     </w:p>
     <w:p>
       <w:pPr>
-        <w:pStyle w:val="Heading1"/>
+        <w:pStyle w:val="Overskrift1"/>
         <w:ind w:left="360"/>
       </w:pPr>
       <w:bookmarkStart w:id="39" w:name="_Toc274168000"/>
@@ -12264,6 +15196,7 @@
           <w:rFonts w:ascii="Arial" w:hAnsi="Arial" w:cs="Arial"/>
           <w:lang w:val="en-GB" w:eastAsia="en-GB"/>
         </w:rPr>
+        <w:lastRenderedPageBreak/>
         <w:t>a. Traceability from each system component identified in this SSDD to the system</w:t>
       </w:r>
     </w:p>
@@ -12326,7 +15259,7 @@
     </w:p>
     <w:p>
       <w:pPr>
-        <w:pStyle w:val="Heading1"/>
+        <w:pStyle w:val="Overskrift1"/>
         <w:ind w:left="360"/>
       </w:pPr>
       <w:bookmarkStart w:id="40" w:name="_Toc274168001"/>
@@ -12416,7 +15349,7 @@
     </w:p>
     <w:p>
       <w:pPr>
-        <w:pStyle w:val="Heading1"/>
+        <w:pStyle w:val="Overskrift1"/>
         <w:ind w:left="360"/>
       </w:pPr>
       <w:bookmarkStart w:id="41" w:name="_Toc274168002"/>
@@ -12541,7 +15474,7 @@
     </w:p>
     <w:p>
       <w:pPr>
-        <w:pStyle w:val="Heading1"/>
+        <w:pStyle w:val="Overskrift1"/>
         <w:ind w:left="360"/>
       </w:pPr>
       <w:bookmarkStart w:id="42" w:name="_Toc274168003"/>
@@ -12552,7 +15485,7 @@
     </w:p>
     <w:p>
       <w:pPr>
-        <w:pStyle w:val="Heading2"/>
+        <w:pStyle w:val="Overskrift2"/>
         <w:ind w:left="720"/>
       </w:pPr>
       <w:bookmarkStart w:id="43" w:name="_Toc274168004"/>
@@ -12570,7 +15503,7 @@
     </w:p>
     <w:p>
       <w:pPr>
-        <w:pStyle w:val="Heading3"/>
+        <w:pStyle w:val="Overskrift3"/>
       </w:pPr>
       <w:r>
         <w:t>Niv 3</w:t>
@@ -12585,7 +15518,7 @@
     </w:p>
     <w:p>
       <w:pPr>
-        <w:pStyle w:val="Heading4"/>
+        <w:pStyle w:val="Overskrift4"/>
         <w:ind w:left="1080"/>
       </w:pPr>
       <w:r>
@@ -12646,7 +15579,7 @@
 <w:ftr xmlns:ve="http://schemas.openxmlformats.org/markup-compatibility/2006" xmlns:o="urn:schemas-microsoft-com:office:office" xmlns:r="http://schemas.openxmlformats.org/officeDocument/2006/relationships" xmlns:m="http://schemas.openxmlformats.org/officeDocument/2006/math" xmlns:v="urn:schemas-microsoft-com:vml" xmlns:wp="http://schemas.openxmlformats.org/drawingml/2006/wordprocessingDrawing" xmlns:w10="urn:schemas-microsoft-com:office:word" xmlns:w="http://schemas.openxmlformats.org/wordprocessingml/2006/main" xmlns:wne="http://schemas.microsoft.com/office/word/2006/wordml">
   <w:p>
     <w:pPr>
-      <w:pStyle w:val="Footer"/>
+      <w:pStyle w:val="Sidefod"/>
     </w:pPr>
     <w:fldSimple w:instr=" DOCPROPERTY  &quot;Document number&quot;  \* MERGEFORMAT ">
       <w:r>
@@ -12668,7 +15601,7 @@
 <w:ftr xmlns:ve="http://schemas.openxmlformats.org/markup-compatibility/2006" xmlns:o="urn:schemas-microsoft-com:office:office" xmlns:r="http://schemas.openxmlformats.org/officeDocument/2006/relationships" xmlns:m="http://schemas.openxmlformats.org/officeDocument/2006/math" xmlns:v="urn:schemas-microsoft-com:vml" xmlns:wp="http://schemas.openxmlformats.org/drawingml/2006/wordprocessingDrawing" xmlns:w10="urn:schemas-microsoft-com:office:word" xmlns:w="http://schemas.openxmlformats.org/wordprocessingml/2006/main" xmlns:wne="http://schemas.microsoft.com/office/word/2006/wordml">
   <w:p>
     <w:pPr>
-      <w:pStyle w:val="Footer"/>
+      <w:pStyle w:val="Sidefod"/>
     </w:pPr>
     <w:r>
       <w:rPr>
@@ -12676,13 +15609,13 @@
         <w:lang w:eastAsia="zh-CN"/>
       </w:rPr>
       <w:pict>
-        <v:line id="_x0000_s2049" style="position:absolute;flip:y;z-index:251660288" from="0,19.55pt" to="486pt,19.55pt"/>
+        <v:line id="_x0000_s2049" style="position:absolute;flip:y;z-index:1" from="0,19.55pt" to="486pt,19.55pt"/>
       </w:pict>
     </w:r>
   </w:p>
   <w:p>
     <w:pPr>
-      <w:pStyle w:val="Footer"/>
+      <w:pStyle w:val="Sidefod"/>
       <w:rPr>
         <w:lang w:val="en-GB"/>
       </w:rPr>
@@ -12744,79 +15677,79 @@
     </w:r>
     <w:r>
       <w:rPr>
-        <w:rStyle w:val="PageNumber"/>
+        <w:rStyle w:val="Sidetal"/>
         <w:lang w:val="en-GB"/>
       </w:rPr>
       <w:fldChar w:fldCharType="begin"/>
     </w:r>
     <w:r>
       <w:rPr>
-        <w:rStyle w:val="PageNumber"/>
+        <w:rStyle w:val="Sidetal"/>
         <w:lang w:val="en-GB"/>
       </w:rPr>
       <w:instrText xml:space="preserve"> PAGE </w:instrText>
     </w:r>
     <w:r>
       <w:rPr>
-        <w:rStyle w:val="PageNumber"/>
+        <w:rStyle w:val="Sidetal"/>
         <w:lang w:val="en-GB"/>
       </w:rPr>
       <w:fldChar w:fldCharType="separate"/>
     </w:r>
     <w:r>
       <w:rPr>
-        <w:rStyle w:val="PageNumber"/>
+        <w:rStyle w:val="Sidetal"/>
         <w:noProof/>
         <w:lang w:val="en-GB"/>
       </w:rPr>
-      <w:t>15</w:t>
+      <w:t>11</w:t>
     </w:r>
     <w:r>
       <w:rPr>
-        <w:rStyle w:val="PageNumber"/>
+        <w:rStyle w:val="Sidetal"/>
         <w:lang w:val="en-GB"/>
       </w:rPr>
       <w:fldChar w:fldCharType="end"/>
     </w:r>
     <w:r>
       <w:rPr>
-        <w:rStyle w:val="PageNumber"/>
+        <w:rStyle w:val="Sidetal"/>
         <w:lang w:val="en-GB"/>
       </w:rPr>
       <w:t xml:space="preserve"> of </w:t>
     </w:r>
     <w:r>
       <w:rPr>
-        <w:rStyle w:val="PageNumber"/>
+        <w:rStyle w:val="Sidetal"/>
         <w:lang w:val="en-GB"/>
       </w:rPr>
       <w:fldChar w:fldCharType="begin"/>
     </w:r>
     <w:r>
       <w:rPr>
-        <w:rStyle w:val="PageNumber"/>
+        <w:rStyle w:val="Sidetal"/>
         <w:lang w:val="en-GB"/>
       </w:rPr>
       <w:instrText xml:space="preserve"> NUMPAGES </w:instrText>
     </w:r>
     <w:r>
       <w:rPr>
-        <w:rStyle w:val="PageNumber"/>
+        <w:rStyle w:val="Sidetal"/>
         <w:lang w:val="en-GB"/>
       </w:rPr>
       <w:fldChar w:fldCharType="separate"/>
     </w:r>
     <w:r>
       <w:rPr>
-        <w:rStyle w:val="PageNumber"/>
+        <w:rStyle w:val="Sidetal"/>
         <w:noProof/>
         <w:lang w:val="en-GB"/>
       </w:rPr>
-      <w:t>18</w:t>
+      <w:t>19</w:t>
     </w:r>
     <w:r>
       <w:rPr>
-        <w:rStyle w:val="PageNumber"/>
+        <w:rStyle w:val="Sidetal"/>
         <w:lang w:val="en-GB"/>
       </w:rPr>
       <w:fldChar w:fldCharType="end"/>
@@ -12824,7 +15757,7 @@
   </w:p>
   <w:p>
     <w:pPr>
-      <w:pStyle w:val="Footer"/>
+      <w:pStyle w:val="Sidefod"/>
       <w:rPr>
         <w:lang w:val="en-GB"/>
       </w:rPr>
@@ -13207,7 +16140,7 @@
     <w:lvl w:ilvl="0">
       <w:start w:val="1"/>
       <w:numFmt w:val="decimal"/>
-      <w:pStyle w:val="Heading1"/>
+      <w:pStyle w:val="Overskrift1"/>
       <w:lvlText w:val="%1."/>
       <w:lvlJc w:val="left"/>
       <w:pPr>
@@ -13220,7 +16153,7 @@
     <w:lvl w:ilvl="1">
       <w:start w:val="1"/>
       <w:numFmt w:val="decimal"/>
-      <w:pStyle w:val="Heading2"/>
+      <w:pStyle w:val="Overskrift2"/>
       <w:isLgl/>
       <w:lvlText w:val="%1.%2"/>
       <w:lvlJc w:val="left"/>
@@ -13234,7 +16167,7 @@
     <w:lvl w:ilvl="2">
       <w:start w:val="1"/>
       <w:numFmt w:val="decimal"/>
-      <w:pStyle w:val="Heading3"/>
+      <w:pStyle w:val="Overskrift3"/>
       <w:isLgl/>
       <w:lvlText w:val="%1.%2.%3"/>
       <w:lvlJc w:val="left"/>
@@ -13248,7 +16181,7 @@
     <w:lvl w:ilvl="3">
       <w:start w:val="1"/>
       <w:numFmt w:val="decimal"/>
-      <w:pStyle w:val="Heading4"/>
+      <w:pStyle w:val="Overskrift4"/>
       <w:isLgl/>
       <w:lvlText w:val="%1.%2.%3.%4"/>
       <w:lvlJc w:val="left"/>
@@ -14166,9 +17099,7 @@
     <w:rPrDefault>
       <w:rPr>
         <w:rFonts w:ascii="Calibri" w:eastAsia="Calibri" w:hAnsi="Calibri" w:cs="Times New Roman"/>
-        <w:sz w:val="22"/>
-        <w:szCs w:val="22"/>
-        <w:lang w:val="da-DK" w:eastAsia="zh-CN" w:bidi="ar-SA"/>
+        <w:lang w:val="da-DK" w:eastAsia="da-DK" w:bidi="ar-SA"/>
       </w:rPr>
     </w:rPrDefault>
     <w:pPrDefault/>
@@ -14320,14 +17251,16 @@
       <w:spacing w:after="200" w:line="276" w:lineRule="auto"/>
     </w:pPr>
     <w:rPr>
+      <w:sz w:val="22"/>
+      <w:szCs w:val="22"/>
       <w:lang w:eastAsia="en-US"/>
     </w:rPr>
   </w:style>
-  <w:style w:type="paragraph" w:styleId="Heading1">
+  <w:style w:type="paragraph" w:styleId="Overskrift1">
     <w:name w:val="heading 1"/>
     <w:basedOn w:val="Normal"/>
     <w:next w:val="Normal"/>
-    <w:link w:val="Heading1Char"/>
+    <w:link w:val="Overskrift1Tegn"/>
     <w:uiPriority w:val="99"/>
     <w:qFormat/>
     <w:rsid w:val="001B710D"/>
@@ -14349,11 +17282,11 @@
       <w:lang w:val="en-GB"/>
     </w:rPr>
   </w:style>
-  <w:style w:type="paragraph" w:styleId="Heading2">
+  <w:style w:type="paragraph" w:styleId="Overskrift2">
     <w:name w:val="heading 2"/>
-    <w:basedOn w:val="Heading1"/>
+    <w:basedOn w:val="Overskrift1"/>
     <w:next w:val="Normal"/>
-    <w:link w:val="Heading2Char"/>
+    <w:link w:val="Overskrift2Tegn"/>
     <w:autoRedefine/>
     <w:uiPriority w:val="99"/>
     <w:qFormat/>
@@ -14365,11 +17298,11 @@
       <w:outlineLvl w:val="1"/>
     </w:pPr>
   </w:style>
-  <w:style w:type="paragraph" w:styleId="Heading3">
+  <w:style w:type="paragraph" w:styleId="Overskrift3">
     <w:name w:val="heading 3"/>
-    <w:basedOn w:val="Heading4"/>
+    <w:basedOn w:val="Overskrift4"/>
     <w:next w:val="Normal"/>
-    <w:link w:val="Heading3Char"/>
+    <w:link w:val="Overskrift3Tegn"/>
     <w:autoRedefine/>
     <w:uiPriority w:val="99"/>
     <w:qFormat/>
@@ -14383,11 +17316,11 @@
       <w:outlineLvl w:val="2"/>
     </w:pPr>
   </w:style>
-  <w:style w:type="paragraph" w:styleId="Heading4">
+  <w:style w:type="paragraph" w:styleId="Overskrift4">
     <w:name w:val="heading 4"/>
     <w:basedOn w:val="Normal"/>
     <w:next w:val="Normal"/>
-    <w:link w:val="Heading4Char"/>
+    <w:link w:val="Overskrift4Tegn"/>
     <w:uiPriority w:val="99"/>
     <w:qFormat/>
     <w:locked/>
@@ -14410,12 +17343,13 @@
       <w:lang w:val="en-GB"/>
     </w:rPr>
   </w:style>
-  <w:style w:type="character" w:default="1" w:styleId="DefaultParagraphFont">
+  <w:style w:type="character" w:default="1" w:styleId="Standardskrifttypeiafsnit">
     <w:name w:val="Default Paragraph Font"/>
-    <w:uiPriority w:val="99"/>
+    <w:uiPriority w:val="1"/>
     <w:semiHidden/>
+    <w:unhideWhenUsed/>
   </w:style>
-  <w:style w:type="table" w:default="1" w:styleId="TableNormal">
+  <w:style w:type="table" w:default="1" w:styleId="Tabel-Normal">
     <w:name w:val="Normal Table"/>
     <w:uiPriority w:val="99"/>
     <w:semiHidden/>
@@ -14431,16 +17365,16 @@
       </w:tblCellMar>
     </w:tblPr>
   </w:style>
-  <w:style w:type="numbering" w:default="1" w:styleId="NoList">
+  <w:style w:type="numbering" w:default="1" w:styleId="Ingenoversigt">
     <w:name w:val="No List"/>
     <w:uiPriority w:val="99"/>
     <w:semiHidden/>
     <w:unhideWhenUsed/>
   </w:style>
-  <w:style w:type="character" w:customStyle="1" w:styleId="Heading1Char">
-    <w:name w:val="Heading 1 Char"/>
-    <w:basedOn w:val="DefaultParagraphFont"/>
-    <w:link w:val="Heading1"/>
+  <w:style w:type="character" w:customStyle="1" w:styleId="Overskrift1Tegn">
+    <w:name w:val="Overskrift 1 Tegn"/>
+    <w:basedOn w:val="Standardskrifttypeiafsnit"/>
+    <w:link w:val="Overskrift1"/>
     <w:uiPriority w:val="99"/>
     <w:locked/>
     <w:rsid w:val="001B710D"/>
@@ -14453,10 +17387,10 @@
       <w:lang w:val="en-GB" w:eastAsia="en-US" w:bidi="ar-SA"/>
     </w:rPr>
   </w:style>
-  <w:style w:type="character" w:customStyle="1" w:styleId="Heading2Char">
-    <w:name w:val="Heading 2 Char"/>
-    <w:basedOn w:val="DefaultParagraphFont"/>
-    <w:link w:val="Heading2"/>
+  <w:style w:type="character" w:customStyle="1" w:styleId="Overskrift2Tegn">
+    <w:name w:val="Overskrift 2 Tegn"/>
+    <w:basedOn w:val="Standardskrifttypeiafsnit"/>
+    <w:link w:val="Overskrift2"/>
     <w:uiPriority w:val="99"/>
     <w:locked/>
     <w:rsid w:val="003C6876"/>
@@ -14469,10 +17403,10 @@
       <w:lang w:val="en-GB" w:eastAsia="en-US" w:bidi="ar-SA"/>
     </w:rPr>
   </w:style>
-  <w:style w:type="character" w:customStyle="1" w:styleId="Heading3Char">
-    <w:name w:val="Heading 3 Char"/>
-    <w:basedOn w:val="DefaultParagraphFont"/>
-    <w:link w:val="Heading3"/>
+  <w:style w:type="character" w:customStyle="1" w:styleId="Overskrift3Tegn">
+    <w:name w:val="Overskrift 3 Tegn"/>
+    <w:basedOn w:val="Standardskrifttypeiafsnit"/>
+    <w:link w:val="Overskrift3"/>
     <w:uiPriority w:val="99"/>
     <w:locked/>
     <w:rsid w:val="00AA15FC"/>
@@ -14485,10 +17419,10 @@
       <w:lang w:val="en-GB" w:eastAsia="en-US" w:bidi="ar-SA"/>
     </w:rPr>
   </w:style>
-  <w:style w:type="character" w:customStyle="1" w:styleId="Heading4Char">
-    <w:name w:val="Heading 4 Char"/>
-    <w:basedOn w:val="DefaultParagraphFont"/>
-    <w:link w:val="Heading4"/>
+  <w:style w:type="character" w:customStyle="1" w:styleId="Overskrift4Tegn">
+    <w:name w:val="Overskrift 4 Tegn"/>
+    <w:basedOn w:val="Standardskrifttypeiafsnit"/>
+    <w:link w:val="Overskrift4"/>
     <w:uiPriority w:val="99"/>
     <w:semiHidden/>
     <w:locked/>
@@ -14502,11 +17436,11 @@
       <w:lang w:val="en-GB" w:eastAsia="en-US" w:bidi="ar-SA"/>
     </w:rPr>
   </w:style>
-  <w:style w:type="paragraph" w:styleId="Title">
+  <w:style w:type="paragraph" w:styleId="Titel">
     <w:name w:val="Title"/>
     <w:basedOn w:val="Normal"/>
     <w:next w:val="Normal"/>
-    <w:link w:val="TitleChar"/>
+    <w:link w:val="TitelTegn"/>
     <w:uiPriority w:val="99"/>
     <w:qFormat/>
     <w:rsid w:val="00B24DF7"/>
@@ -14526,10 +17460,10 @@
       <w:szCs w:val="52"/>
     </w:rPr>
   </w:style>
-  <w:style w:type="character" w:customStyle="1" w:styleId="TitleChar">
-    <w:name w:val="Title Char"/>
-    <w:basedOn w:val="DefaultParagraphFont"/>
-    <w:link w:val="Title"/>
+  <w:style w:type="character" w:customStyle="1" w:styleId="TitelTegn">
+    <w:name w:val="Titel Tegn"/>
+    <w:basedOn w:val="Standardskrifttypeiafsnit"/>
+    <w:link w:val="Titel"/>
     <w:uiPriority w:val="99"/>
     <w:locked/>
     <w:rsid w:val="00B24DF7"/>
@@ -14542,15 +17476,11 @@
       <w:szCs w:val="52"/>
     </w:rPr>
   </w:style>
-  <w:style w:type="table" w:styleId="TableGrid">
+  <w:style w:type="table" w:styleId="Tabel-Gitter">
     <w:name w:val="Table Grid"/>
-    <w:basedOn w:val="TableNormal"/>
+    <w:basedOn w:val="Tabel-Normal"/>
     <w:uiPriority w:val="99"/>
     <w:rsid w:val="00560622"/>
-    <w:rPr>
-      <w:sz w:val="20"/>
-      <w:szCs w:val="20"/>
-    </w:rPr>
     <w:tblPr>
       <w:tblInd w:w="0" w:type="dxa"/>
       <w:tblBorders>
@@ -14569,9 +17499,9 @@
       </w:tblCellMar>
     </w:tblPr>
   </w:style>
-  <w:style w:type="paragraph" w:styleId="TOCHeading">
+  <w:style w:type="paragraph" w:styleId="Overskrift">
     <w:name w:val="TOC Heading"/>
-    <w:basedOn w:val="Heading1"/>
+    <w:basedOn w:val="Overskrift1"/>
     <w:next w:val="Normal"/>
     <w:uiPriority w:val="99"/>
     <w:qFormat/>
@@ -14586,7 +17516,7 @@
       <w:color w:val="365F91"/>
     </w:rPr>
   </w:style>
-  <w:style w:type="paragraph" w:styleId="Index1">
+  <w:style w:type="paragraph" w:styleId="Indeks1">
     <w:name w:val="index 1"/>
     <w:basedOn w:val="Normal"/>
     <w:next w:val="Normal"/>
@@ -14599,7 +17529,7 @@
       <w:ind w:left="220" w:hanging="220"/>
     </w:pPr>
   </w:style>
-  <w:style w:type="paragraph" w:styleId="TOC1">
+  <w:style w:type="paragraph" w:styleId="Indholdsfortegnelse1">
     <w:name w:val="toc 1"/>
     <w:basedOn w:val="Normal"/>
     <w:next w:val="Normal"/>
@@ -14610,7 +17540,7 @@
       <w:spacing w:after="100"/>
     </w:pPr>
   </w:style>
-  <w:style w:type="paragraph" w:styleId="TOC2">
+  <w:style w:type="paragraph" w:styleId="Indholdsfortegnelse2">
     <w:name w:val="toc 2"/>
     <w:basedOn w:val="Normal"/>
     <w:next w:val="Normal"/>
@@ -14624,7 +17554,7 @@
   </w:style>
   <w:style w:type="character" w:styleId="Hyperlink">
     <w:name w:val="Hyperlink"/>
-    <w:basedOn w:val="DefaultParagraphFont"/>
+    <w:basedOn w:val="Standardskrifttypeiafsnit"/>
     <w:uiPriority w:val="99"/>
     <w:rsid w:val="00136E9F"/>
     <w:rPr>
@@ -14633,10 +17563,10 @@
       <w:u w:val="single"/>
     </w:rPr>
   </w:style>
-  <w:style w:type="paragraph" w:styleId="BalloonText">
+  <w:style w:type="paragraph" w:styleId="Markeringsbobletekst">
     <w:name w:val="Balloon Text"/>
     <w:basedOn w:val="Normal"/>
-    <w:link w:val="BalloonTextChar"/>
+    <w:link w:val="MarkeringsbobletekstTegn"/>
     <w:uiPriority w:val="99"/>
     <w:semiHidden/>
     <w:rsid w:val="00136E9F"/>
@@ -14649,10 +17579,10 @@
       <w:szCs w:val="16"/>
     </w:rPr>
   </w:style>
-  <w:style w:type="character" w:customStyle="1" w:styleId="BalloonTextChar">
-    <w:name w:val="Balloon Text Char"/>
-    <w:basedOn w:val="DefaultParagraphFont"/>
-    <w:link w:val="BalloonText"/>
+  <w:style w:type="character" w:customStyle="1" w:styleId="MarkeringsbobletekstTegn">
+    <w:name w:val="Markeringsbobletekst Tegn"/>
+    <w:basedOn w:val="Standardskrifttypeiafsnit"/>
+    <w:link w:val="Markeringsbobletekst"/>
     <w:uiPriority w:val="99"/>
     <w:semiHidden/>
     <w:locked/>
@@ -14663,7 +17593,7 @@
       <w:szCs w:val="16"/>
     </w:rPr>
   </w:style>
-  <w:style w:type="paragraph" w:styleId="TOC3">
+  <w:style w:type="paragraph" w:styleId="Indholdsfortegnelse3">
     <w:name w:val="toc 3"/>
     <w:basedOn w:val="Normal"/>
     <w:next w:val="Normal"/>
@@ -14678,7 +17608,7 @@
       <w:rFonts w:eastAsia="SimSun"/>
     </w:rPr>
   </w:style>
-  <w:style w:type="paragraph" w:styleId="ListParagraph">
+  <w:style w:type="paragraph" w:styleId="Listeafsnit">
     <w:name w:val="List Paragraph"/>
     <w:basedOn w:val="Normal"/>
     <w:uiPriority w:val="99"/>
@@ -14689,10 +17619,10 @@
       <w:contextualSpacing/>
     </w:pPr>
   </w:style>
-  <w:style w:type="paragraph" w:styleId="Header">
+  <w:style w:type="paragraph" w:styleId="Sidehoved">
     <w:name w:val="header"/>
     <w:basedOn w:val="Normal"/>
-    <w:link w:val="HeaderChar"/>
+    <w:link w:val="SidehovedTegn"/>
     <w:uiPriority w:val="99"/>
     <w:semiHidden/>
     <w:rsid w:val="00544BA1"/>
@@ -14703,10 +17633,10 @@
       </w:tabs>
     </w:pPr>
   </w:style>
-  <w:style w:type="character" w:customStyle="1" w:styleId="HeaderChar">
-    <w:name w:val="Header Char"/>
-    <w:basedOn w:val="DefaultParagraphFont"/>
-    <w:link w:val="Header"/>
+  <w:style w:type="character" w:customStyle="1" w:styleId="SidehovedTegn">
+    <w:name w:val="Sidehoved Tegn"/>
+    <w:basedOn w:val="Standardskrifttypeiafsnit"/>
+    <w:link w:val="Sidehoved"/>
     <w:uiPriority w:val="99"/>
     <w:semiHidden/>
     <w:locked/>
@@ -14718,10 +17648,10 @@
       <w:lang w:eastAsia="en-US"/>
     </w:rPr>
   </w:style>
-  <w:style w:type="paragraph" w:styleId="Footer">
+  <w:style w:type="paragraph" w:styleId="Sidefod">
     <w:name w:val="footer"/>
     <w:basedOn w:val="Normal"/>
-    <w:link w:val="FooterChar"/>
+    <w:link w:val="SidefodTegn"/>
     <w:uiPriority w:val="99"/>
     <w:rsid w:val="00544BA1"/>
     <w:pPr>
@@ -14731,10 +17661,10 @@
       </w:tabs>
     </w:pPr>
   </w:style>
-  <w:style w:type="character" w:customStyle="1" w:styleId="FooterChar">
-    <w:name w:val="Footer Char"/>
-    <w:basedOn w:val="DefaultParagraphFont"/>
-    <w:link w:val="Footer"/>
+  <w:style w:type="character" w:customStyle="1" w:styleId="SidefodTegn">
+    <w:name w:val="Sidefod Tegn"/>
+    <w:basedOn w:val="Standardskrifttypeiafsnit"/>
+    <w:link w:val="Sidefod"/>
     <w:uiPriority w:val="99"/>
     <w:locked/>
     <w:rsid w:val="00544BA1"/>
@@ -14745,7 +17675,7 @@
       <w:lang w:eastAsia="en-US"/>
     </w:rPr>
   </w:style>
-  <w:style w:type="paragraph" w:styleId="Caption">
+  <w:style w:type="paragraph" w:styleId="Billedtekst">
     <w:name w:val="caption"/>
     <w:basedOn w:val="Normal"/>
     <w:next w:val="Normal"/>
@@ -14760,9 +17690,9 @@
       <w:szCs w:val="20"/>
     </w:rPr>
   </w:style>
-  <w:style w:type="character" w:styleId="PageNumber">
+  <w:style w:type="character" w:styleId="Sidetal">
     <w:name w:val="page number"/>
-    <w:basedOn w:val="DefaultParagraphFont"/>
+    <w:basedOn w:val="Standardskrifttypeiafsnit"/>
     <w:uiPriority w:val="99"/>
     <w:rsid w:val="00F25EA2"/>
     <w:rPr>

</xml_diff>

<commit_message>
added ref documents and acronyms
</commit_message>
<xml_diff>
--- a/SystemDesign/SSDD Self Protect Suite DocID 0102.docx
+++ b/SystemDesign/SSDD Self Protect Suite DocID 0102.docx
@@ -66,7 +66,7 @@
     </w:p>
     <w:p>
       <w:pPr>
-        <w:pStyle w:val="Titel"/>
+        <w:pStyle w:val="Title"/>
         <w:rPr>
           <w:rFonts w:ascii="Calibri" w:hAnsi="Calibri"/>
           <w:b/>
@@ -256,13 +256,12 @@
           <w:szCs w:val="28"/>
           <w:lang w:val="en-GB"/>
         </w:rPr>
-        <w:lastRenderedPageBreak/>
         <w:t>Index.</w:t>
       </w:r>
     </w:p>
     <w:p>
       <w:pPr>
-        <w:pStyle w:val="Indholdsfortegnelse1"/>
+        <w:pStyle w:val="TOC1"/>
         <w:tabs>
           <w:tab w:val="left" w:pos="440"/>
           <w:tab w:val="right" w:leader="dot" w:pos="9628"/>
@@ -375,7 +374,7 @@
     </w:p>
     <w:p>
       <w:pPr>
-        <w:pStyle w:val="Indholdsfortegnelse2"/>
+        <w:pStyle w:val="TOC2"/>
         <w:tabs>
           <w:tab w:val="left" w:pos="880"/>
           <w:tab w:val="right" w:leader="dot" w:pos="9628"/>
@@ -461,7 +460,7 @@
     </w:p>
     <w:p>
       <w:pPr>
-        <w:pStyle w:val="Indholdsfortegnelse2"/>
+        <w:pStyle w:val="TOC2"/>
         <w:tabs>
           <w:tab w:val="left" w:pos="880"/>
           <w:tab w:val="right" w:leader="dot" w:pos="9628"/>
@@ -547,7 +546,7 @@
     </w:p>
     <w:p>
       <w:pPr>
-        <w:pStyle w:val="Indholdsfortegnelse2"/>
+        <w:pStyle w:val="TOC2"/>
         <w:tabs>
           <w:tab w:val="left" w:pos="880"/>
           <w:tab w:val="right" w:leader="dot" w:pos="9628"/>
@@ -633,7 +632,7 @@
     </w:p>
     <w:p>
       <w:pPr>
-        <w:pStyle w:val="Indholdsfortegnelse1"/>
+        <w:pStyle w:val="TOC1"/>
         <w:tabs>
           <w:tab w:val="left" w:pos="440"/>
           <w:tab w:val="right" w:leader="dot" w:pos="9628"/>
@@ -719,7 +718,7 @@
     </w:p>
     <w:p>
       <w:pPr>
-        <w:pStyle w:val="Indholdsfortegnelse1"/>
+        <w:pStyle w:val="TOC1"/>
         <w:tabs>
           <w:tab w:val="left" w:pos="440"/>
           <w:tab w:val="right" w:leader="dot" w:pos="9628"/>
@@ -805,7 +804,7 @@
     </w:p>
     <w:p>
       <w:pPr>
-        <w:pStyle w:val="Indholdsfortegnelse2"/>
+        <w:pStyle w:val="TOC2"/>
         <w:tabs>
           <w:tab w:val="left" w:pos="880"/>
           <w:tab w:val="right" w:leader="dot" w:pos="9628"/>
@@ -893,7 +892,7 @@
     </w:p>
     <w:p>
       <w:pPr>
-        <w:pStyle w:val="Indholdsfortegnelse2"/>
+        <w:pStyle w:val="TOC2"/>
         <w:tabs>
           <w:tab w:val="left" w:pos="880"/>
           <w:tab w:val="right" w:leader="dot" w:pos="9628"/>
@@ -981,7 +980,7 @@
     </w:p>
     <w:p>
       <w:pPr>
-        <w:pStyle w:val="Indholdsfortegnelse2"/>
+        <w:pStyle w:val="TOC2"/>
         <w:tabs>
           <w:tab w:val="left" w:pos="880"/>
           <w:tab w:val="right" w:leader="dot" w:pos="9628"/>
@@ -1069,7 +1068,7 @@
     </w:p>
     <w:p>
       <w:pPr>
-        <w:pStyle w:val="Indholdsfortegnelse2"/>
+        <w:pStyle w:val="TOC2"/>
         <w:tabs>
           <w:tab w:val="left" w:pos="880"/>
           <w:tab w:val="right" w:leader="dot" w:pos="9628"/>
@@ -1157,7 +1156,7 @@
     </w:p>
     <w:p>
       <w:pPr>
-        <w:pStyle w:val="Indholdsfortegnelse2"/>
+        <w:pStyle w:val="TOC2"/>
         <w:tabs>
           <w:tab w:val="left" w:pos="880"/>
           <w:tab w:val="right" w:leader="dot" w:pos="9628"/>
@@ -1245,7 +1244,7 @@
     </w:p>
     <w:p>
       <w:pPr>
-        <w:pStyle w:val="Indholdsfortegnelse2"/>
+        <w:pStyle w:val="TOC2"/>
         <w:tabs>
           <w:tab w:val="left" w:pos="880"/>
           <w:tab w:val="right" w:leader="dot" w:pos="9628"/>
@@ -1333,7 +1332,7 @@
     </w:p>
     <w:p>
       <w:pPr>
-        <w:pStyle w:val="Indholdsfortegnelse2"/>
+        <w:pStyle w:val="TOC2"/>
         <w:tabs>
           <w:tab w:val="left" w:pos="880"/>
           <w:tab w:val="right" w:leader="dot" w:pos="9628"/>
@@ -1421,7 +1420,7 @@
     </w:p>
     <w:p>
       <w:pPr>
-        <w:pStyle w:val="Indholdsfortegnelse2"/>
+        <w:pStyle w:val="TOC2"/>
         <w:tabs>
           <w:tab w:val="left" w:pos="880"/>
           <w:tab w:val="right" w:leader="dot" w:pos="9628"/>
@@ -1509,7 +1508,7 @@
     </w:p>
     <w:p>
       <w:pPr>
-        <w:pStyle w:val="Indholdsfortegnelse1"/>
+        <w:pStyle w:val="TOC1"/>
         <w:tabs>
           <w:tab w:val="left" w:pos="440"/>
           <w:tab w:val="right" w:leader="dot" w:pos="9628"/>
@@ -1595,7 +1594,7 @@
     </w:p>
     <w:p>
       <w:pPr>
-        <w:pStyle w:val="Indholdsfortegnelse2"/>
+        <w:pStyle w:val="TOC2"/>
         <w:tabs>
           <w:tab w:val="left" w:pos="880"/>
           <w:tab w:val="right" w:leader="dot" w:pos="9628"/>
@@ -1681,7 +1680,7 @@
     </w:p>
     <w:p>
       <w:pPr>
-        <w:pStyle w:val="Indholdsfortegnelse2"/>
+        <w:pStyle w:val="TOC2"/>
         <w:tabs>
           <w:tab w:val="left" w:pos="880"/>
           <w:tab w:val="right" w:leader="dot" w:pos="9628"/>
@@ -1767,7 +1766,7 @@
     </w:p>
     <w:p>
       <w:pPr>
-        <w:pStyle w:val="Indholdsfortegnelse2"/>
+        <w:pStyle w:val="TOC2"/>
         <w:tabs>
           <w:tab w:val="left" w:pos="880"/>
           <w:tab w:val="right" w:leader="dot" w:pos="9628"/>
@@ -1853,7 +1852,7 @@
     </w:p>
     <w:p>
       <w:pPr>
-        <w:pStyle w:val="Indholdsfortegnelse1"/>
+        <w:pStyle w:val="TOC1"/>
         <w:tabs>
           <w:tab w:val="left" w:pos="440"/>
           <w:tab w:val="right" w:leader="dot" w:pos="9628"/>
@@ -1939,7 +1938,7 @@
     </w:p>
     <w:p>
       <w:pPr>
-        <w:pStyle w:val="Indholdsfortegnelse1"/>
+        <w:pStyle w:val="TOC1"/>
         <w:tabs>
           <w:tab w:val="left" w:pos="440"/>
           <w:tab w:val="right" w:leader="dot" w:pos="9628"/>
@@ -2025,7 +2024,7 @@
     </w:p>
     <w:p>
       <w:pPr>
-        <w:pStyle w:val="Indholdsfortegnelse1"/>
+        <w:pStyle w:val="TOC1"/>
         <w:tabs>
           <w:tab w:val="left" w:pos="440"/>
           <w:tab w:val="right" w:leader="dot" w:pos="9628"/>
@@ -2111,7 +2110,7 @@
     </w:p>
     <w:p>
       <w:pPr>
-        <w:pStyle w:val="Indholdsfortegnelse1"/>
+        <w:pStyle w:val="TOC1"/>
         <w:tabs>
           <w:tab w:val="left" w:pos="440"/>
           <w:tab w:val="right" w:leader="dot" w:pos="9628"/>
@@ -2197,7 +2196,7 @@
     </w:p>
     <w:p>
       <w:pPr>
-        <w:pStyle w:val="Indholdsfortegnelse2"/>
+        <w:pStyle w:val="TOC2"/>
         <w:tabs>
           <w:tab w:val="left" w:pos="880"/>
           <w:tab w:val="right" w:leader="dot" w:pos="9628"/>
@@ -2734,26 +2733,19 @@
                 <w:lang w:val="en-GB"/>
               </w:rPr>
             </w:pPr>
-          </w:p>
-        </w:tc>
-        <w:tc>
-          <w:tcPr>
-            <w:tcW w:w="2444" w:type="dxa"/>
-          </w:tcPr>
-          <w:p>
-            <w:pPr>
-              <w:spacing w:after="0" w:line="240" w:lineRule="auto"/>
+            <w:r>
               <w:rPr>
                 <w:sz w:val="24"/>
                 <w:szCs w:val="24"/>
                 <w:lang w:val="en-GB"/>
               </w:rPr>
-            </w:pPr>
-          </w:p>
-        </w:tc>
-        <w:tc>
-          <w:tcPr>
-            <w:tcW w:w="2445" w:type="dxa"/>
+              <w:t>7/10 2010</w:t>
+            </w:r>
+          </w:p>
+        </w:tc>
+        <w:tc>
+          <w:tcPr>
+            <w:tcW w:w="2444" w:type="dxa"/>
           </w:tcPr>
           <w:p>
             <w:pPr>
@@ -2764,28 +2756,19 @@
                 <w:lang w:val="en-GB"/>
               </w:rPr>
             </w:pPr>
-          </w:p>
-        </w:tc>
-        <w:tc>
-          <w:tcPr>
-            <w:tcW w:w="2445" w:type="dxa"/>
-          </w:tcPr>
-          <w:p>
-            <w:pPr>
-              <w:spacing w:after="0" w:line="240" w:lineRule="auto"/>
+            <w:r>
               <w:rPr>
                 <w:sz w:val="24"/>
                 <w:szCs w:val="24"/>
                 <w:lang w:val="en-GB"/>
               </w:rPr>
-            </w:pPr>
-          </w:p>
-        </w:tc>
-      </w:tr>
-      <w:tr>
-        <w:tc>
-          <w:tcPr>
-            <w:tcW w:w="2444" w:type="dxa"/>
+              <w:t>Added Ref doc and acronym</w:t>
+            </w:r>
+          </w:p>
+        </w:tc>
+        <w:tc>
+          <w:tcPr>
+            <w:tcW w:w="2445" w:type="dxa"/>
           </w:tcPr>
           <w:p>
             <w:pPr>
@@ -2796,21 +2779,14 @@
                 <w:lang w:val="en-GB"/>
               </w:rPr>
             </w:pPr>
-          </w:p>
-        </w:tc>
-        <w:tc>
-          <w:tcPr>
-            <w:tcW w:w="2444" w:type="dxa"/>
-          </w:tcPr>
-          <w:p>
-            <w:pPr>
-              <w:spacing w:after="0" w:line="240" w:lineRule="auto"/>
+            <w:r>
               <w:rPr>
                 <w:sz w:val="24"/>
                 <w:szCs w:val="24"/>
                 <w:lang w:val="en-GB"/>
               </w:rPr>
-            </w:pPr>
+              <w:t>LMU</w:t>
+            </w:r>
           </w:p>
         </w:tc>
         <w:tc>
@@ -2826,20 +2802,75 @@
                 <w:lang w:val="en-GB"/>
               </w:rPr>
             </w:pPr>
-          </w:p>
-        </w:tc>
-        <w:tc>
-          <w:tcPr>
-            <w:tcW w:w="2445" w:type="dxa"/>
-          </w:tcPr>
-          <w:p>
-            <w:pPr>
-              <w:spacing w:after="0" w:line="240" w:lineRule="auto"/>
+            <w:r>
               <w:rPr>
                 <w:sz w:val="24"/>
                 <w:szCs w:val="24"/>
                 <w:lang w:val="en-GB"/>
               </w:rPr>
+              <w:t>0.4</w:t>
+            </w:r>
+          </w:p>
+        </w:tc>
+      </w:tr>
+      <w:tr>
+        <w:tc>
+          <w:tcPr>
+            <w:tcW w:w="2444" w:type="dxa"/>
+          </w:tcPr>
+          <w:p>
+            <w:pPr>
+              <w:spacing w:after="0" w:line="240" w:lineRule="auto"/>
+              <w:rPr>
+                <w:sz w:val="24"/>
+                <w:szCs w:val="24"/>
+                <w:lang w:val="en-GB"/>
+              </w:rPr>
+            </w:pPr>
+          </w:p>
+        </w:tc>
+        <w:tc>
+          <w:tcPr>
+            <w:tcW w:w="2444" w:type="dxa"/>
+          </w:tcPr>
+          <w:p>
+            <w:pPr>
+              <w:spacing w:after="0" w:line="240" w:lineRule="auto"/>
+              <w:rPr>
+                <w:sz w:val="24"/>
+                <w:szCs w:val="24"/>
+                <w:lang w:val="en-GB"/>
+              </w:rPr>
+            </w:pPr>
+          </w:p>
+        </w:tc>
+        <w:tc>
+          <w:tcPr>
+            <w:tcW w:w="2445" w:type="dxa"/>
+          </w:tcPr>
+          <w:p>
+            <w:pPr>
+              <w:spacing w:after="0" w:line="240" w:lineRule="auto"/>
+              <w:rPr>
+                <w:sz w:val="24"/>
+                <w:szCs w:val="24"/>
+                <w:lang w:val="en-GB"/>
+              </w:rPr>
+            </w:pPr>
+          </w:p>
+        </w:tc>
+        <w:tc>
+          <w:tcPr>
+            <w:tcW w:w="2445" w:type="dxa"/>
+          </w:tcPr>
+          <w:p>
+            <w:pPr>
+              <w:spacing w:after="0" w:line="240" w:lineRule="auto"/>
+              <w:rPr>
+                <w:sz w:val="24"/>
+                <w:szCs w:val="24"/>
+                <w:lang w:val="en-GB"/>
+              </w:rPr>
             </w:pPr>
           </w:p>
         </w:tc>
@@ -2861,7 +2892,7 @@
     </w:p>
     <w:p>
       <w:pPr>
-        <w:pStyle w:val="Overskrift1"/>
+        <w:pStyle w:val="Heading1"/>
         <w:ind w:left="360"/>
       </w:pPr>
       <w:bookmarkStart w:id="0" w:name="_Toc274167982"/>
@@ -2894,7 +2925,7 @@
     </w:p>
     <w:p>
       <w:pPr>
-        <w:pStyle w:val="Overskrift2"/>
+        <w:pStyle w:val="Heading2"/>
         <w:ind w:left="720"/>
       </w:pPr>
       <w:bookmarkStart w:id="1" w:name="_Toc274167983"/>
@@ -3039,7 +3070,7 @@
     </w:p>
     <w:p>
       <w:pPr>
-        <w:pStyle w:val="Overskrift2"/>
+        <w:pStyle w:val="Heading2"/>
         <w:ind w:left="720"/>
       </w:pPr>
       <w:bookmarkStart w:id="2" w:name="_Toc274167984"/>
@@ -3107,7 +3138,6 @@
         <w:rPr>
           <w:lang w:val="en-GB"/>
         </w:rPr>
-        <w:lastRenderedPageBreak/>
         <w:pict>
           <v:shapetype id="_x0000_t75" coordsize="21600,21600" o:spt="75" o:preferrelative="t" path="m@4@5l@4@11@9@11@9@5xe" filled="f" stroked="f">
             <v:stroke joinstyle="miter"/>
@@ -3128,7 +3158,7 @@
             <v:path o:extrusionok="f" gradientshapeok="t" o:connecttype="rect"/>
             <o:lock v:ext="edit" aspectratio="t"/>
           </v:shapetype>
-          <v:shape id="_x0000_i1025" type="#_x0000_t75" style="width:462pt;height:388.5pt">
+          <v:shape id="_x0000_i1025" type="#_x0000_t75" style="width:460.5pt;height:388.5pt">
             <v:imagedata r:id="rId8" o:title=""/>
           </v:shape>
         </w:pict>
@@ -3136,7 +3166,7 @@
     </w:p>
     <w:p>
       <w:pPr>
-        <w:pStyle w:val="Billedtekst"/>
+        <w:pStyle w:val="Caption"/>
         <w:ind w:left="1080"/>
         <w:rPr>
           <w:lang w:val="en-GB"/>
@@ -3340,7 +3370,6 @@
           <w:rFonts w:ascii="Arial" w:hAnsi="Arial" w:cs="Arial"/>
           <w:lang w:val="en-GB" w:eastAsia="en-GB"/>
         </w:rPr>
-        <w:lastRenderedPageBreak/>
         <w:t>This paragraph shall briefly state the purpose of the system to which</w:t>
       </w:r>
     </w:p>
@@ -3422,7 +3451,7 @@
     </w:p>
     <w:p>
       <w:pPr>
-        <w:pStyle w:val="Overskrift2"/>
+        <w:pStyle w:val="Heading2"/>
         <w:ind w:left="720"/>
       </w:pPr>
       <w:bookmarkStart w:id="3" w:name="_Toc274167985"/>
@@ -3436,6 +3465,63 @@
     </w:p>
     <w:p>
       <w:pPr>
+        <w:rPr>
+          <w:lang w:val="en-GB"/>
+        </w:rPr>
+      </w:pPr>
+      <w:bookmarkStart w:id="4" w:name="_Toc274167987"/>
+      <w:r>
+        <w:rPr>
+          <w:lang w:val="en-GB"/>
+        </w:rPr>
+        <w:t xml:space="preserve">This document shall describe Systems </w:t>
+      </w:r>
+      <w:r>
+        <w:rPr>
+          <w:lang w:val="en-GB"/>
+        </w:rPr>
+        <w:t>Design</w:t>
+      </w:r>
+      <w:r>
+        <w:rPr>
+          <w:lang w:val="en-GB"/>
+        </w:rPr>
+        <w:t xml:space="preserve"> for the Self Protection System for the F-16 combat aircraft and the </w:t>
+      </w:r>
+      <w:r>
+        <w:rPr>
+          <w:lang w:val="en-GB"/>
+        </w:rPr>
+        <w:t>implementation</w:t>
+      </w:r>
+      <w:r>
+        <w:rPr>
+          <w:lang w:val="en-GB"/>
+        </w:rPr>
+        <w:t xml:space="preserve"> of the system shall be based on this document</w:t>
+      </w:r>
+      <w:r>
+        <w:rPr>
+          <w:lang w:val="en-GB"/>
+        </w:rPr>
+        <w:t>.</w:t>
+      </w:r>
+    </w:p>
+    <w:p>
+      <w:pPr>
+        <w:rPr>
+          <w:lang w:val="en-GB"/>
+        </w:rPr>
+      </w:pPr>
+      <w:r>
+        <w:rPr>
+          <w:lang w:val="en-GB"/>
+        </w:rPr>
+        <w:t>This document must only be used in the project group by Company F and project group and other personal at The Royal Danish Air force that are cleared to have access to this project.</w:t>
+      </w:r>
+    </w:p>
+    <w:p>
+      <w:pPr>
         <w:autoSpaceDE w:val="0"/>
         <w:autoSpaceDN w:val="0"/>
         <w:adjustRightInd w:val="0"/>
@@ -3474,107 +3560,1198 @@
     </w:p>
     <w:p>
       <w:pPr>
-        <w:pStyle w:val="Overskrift1"/>
+        <w:pStyle w:val="Heading1"/>
         <w:ind w:left="360"/>
       </w:pPr>
-      <w:bookmarkStart w:id="4" w:name="_Toc274167986"/>
+      <w:bookmarkStart w:id="5" w:name="_Toc274078797"/>
       <w:r>
         <w:t>Referenced documents.</w:t>
       </w:r>
-      <w:bookmarkEnd w:id="4"/>
+      <w:bookmarkEnd w:id="5"/>
       <w:r>
         <w:t xml:space="preserve"> </w:t>
       </w:r>
     </w:p>
     <w:p>
       <w:pPr>
-        <w:autoSpaceDE w:val="0"/>
-        <w:autoSpaceDN w:val="0"/>
-        <w:adjustRightInd w:val="0"/>
-        <w:spacing w:after="0" w:line="240" w:lineRule="auto"/>
-        <w:rPr>
-          <w:rFonts w:ascii="Arial" w:hAnsi="Arial" w:cs="Arial"/>
-          <w:lang w:val="en-GB" w:eastAsia="en-GB"/>
-        </w:rPr>
-      </w:pPr>
-      <w:r>
-        <w:rPr>
-          <w:rFonts w:ascii="Arial" w:hAnsi="Arial" w:cs="Arial"/>
-          <w:lang w:val="en-GB" w:eastAsia="en-GB"/>
-        </w:rPr>
-        <w:t>This section shall list the number, title, revision, and date of all</w:t>
-      </w:r>
-    </w:p>
-    <w:p>
-      <w:pPr>
-        <w:autoSpaceDE w:val="0"/>
-        <w:autoSpaceDN w:val="0"/>
-        <w:adjustRightInd w:val="0"/>
-        <w:spacing w:after="0" w:line="240" w:lineRule="auto"/>
-        <w:rPr>
-          <w:rFonts w:ascii="Arial" w:hAnsi="Arial" w:cs="Arial"/>
-          <w:lang w:val="en-GB" w:eastAsia="en-GB"/>
-        </w:rPr>
-      </w:pPr>
-      <w:r>
-        <w:rPr>
-          <w:rFonts w:ascii="Arial" w:hAnsi="Arial" w:cs="Arial"/>
-          <w:lang w:val="en-GB" w:eastAsia="en-GB"/>
-        </w:rPr>
-        <w:t>documents referenced in this document. This section shall also identify the source for all</w:t>
-      </w:r>
-    </w:p>
-    <w:p>
-      <w:pPr>
-        <w:autoSpaceDE w:val="0"/>
-        <w:autoSpaceDN w:val="0"/>
-        <w:adjustRightInd w:val="0"/>
-        <w:spacing w:after="0" w:line="240" w:lineRule="auto"/>
-        <w:rPr>
-          <w:rFonts w:ascii="Arial" w:hAnsi="Arial" w:cs="Arial"/>
-          <w:lang w:val="en-GB" w:eastAsia="en-GB"/>
-        </w:rPr>
-      </w:pPr>
-      <w:r>
-        <w:rPr>
-          <w:rFonts w:ascii="Arial" w:hAnsi="Arial" w:cs="Arial"/>
-          <w:lang w:val="en-GB" w:eastAsia="en-GB"/>
-        </w:rPr>
-        <w:t>documents not available through normal Government stocking activities.</w:t>
-      </w:r>
-    </w:p>
-    <w:p>
-      <w:pPr>
-        <w:pStyle w:val="Overskrift1"/>
-        <w:ind w:left="360"/>
-      </w:pPr>
-      <w:bookmarkStart w:id="5" w:name="_Toc274167987"/>
-      <w:r>
-        <w:t>System-wide design decisions.</w:t>
-      </w:r>
-      <w:bookmarkEnd w:id="5"/>
-      <w:r>
-        <w:t xml:space="preserve"> </w:t>
-      </w:r>
-    </w:p>
-    <w:p>
-      <w:pPr>
-        <w:pStyle w:val="Overskrift2"/>
+        <w:rPr>
+          <w:lang w:val="en-GB"/>
+        </w:rPr>
+      </w:pPr>
+    </w:p>
+    <w:p>
+      <w:pPr>
+        <w:pStyle w:val="Heading2"/>
         <w:ind w:left="720"/>
-        <w:rPr>
-          <w:lang w:eastAsia="en-GB"/>
-        </w:rPr>
-      </w:pPr>
-      <w:bookmarkStart w:id="6" w:name="_Toc274077693"/>
-      <w:bookmarkStart w:id="7" w:name="_Toc274167988"/>
-      <w:r>
-        <w:rPr>
-          <w:lang w:eastAsia="en-GB"/>
-        </w:rPr>
-        <w:t>Actors</w:t>
+      </w:pPr>
+      <w:r>
+        <w:t>Documents</w:t>
+      </w:r>
+    </w:p>
+    <w:tbl>
+      <w:tblPr>
+        <w:tblW w:w="9320" w:type="dxa"/>
+        <w:tblInd w:w="534" w:type="dxa"/>
+        <w:tblBorders>
+          <w:top w:val="single" w:sz="4" w:space="0" w:color="000000"/>
+          <w:left w:val="single" w:sz="4" w:space="0" w:color="000000"/>
+          <w:bottom w:val="single" w:sz="4" w:space="0" w:color="000000"/>
+          <w:right w:val="single" w:sz="4" w:space="0" w:color="000000"/>
+          <w:insideH w:val="single" w:sz="4" w:space="0" w:color="000000"/>
+          <w:insideV w:val="single" w:sz="4" w:space="0" w:color="000000"/>
+        </w:tblBorders>
+        <w:tblLook w:val="00A0"/>
+      </w:tblPr>
+      <w:tblGrid>
+        <w:gridCol w:w="1230"/>
+        <w:gridCol w:w="3910"/>
+        <w:gridCol w:w="4180"/>
+      </w:tblGrid>
+      <w:tr>
+        <w:tc>
+          <w:tcPr>
+            <w:tcW w:w="1230" w:type="dxa"/>
+          </w:tcPr>
+          <w:p>
+            <w:pPr>
+              <w:spacing w:after="0" w:line="240" w:lineRule="auto"/>
+              <w:jc w:val="center"/>
+              <w:rPr>
+                <w:b/>
+                <w:lang w:val="en-GB"/>
+              </w:rPr>
+            </w:pPr>
+            <w:r>
+              <w:rPr>
+                <w:b/>
+                <w:lang w:val="en-GB"/>
+              </w:rPr>
+              <w:t>ID</w:t>
+            </w:r>
+          </w:p>
+        </w:tc>
+        <w:tc>
+          <w:tcPr>
+            <w:tcW w:w="3910" w:type="dxa"/>
+          </w:tcPr>
+          <w:p>
+            <w:pPr>
+              <w:spacing w:after="0" w:line="240" w:lineRule="auto"/>
+              <w:jc w:val="center"/>
+              <w:rPr>
+                <w:b/>
+                <w:lang w:val="en-GB"/>
+              </w:rPr>
+            </w:pPr>
+            <w:r>
+              <w:rPr>
+                <w:b/>
+                <w:lang w:val="en-GB"/>
+              </w:rPr>
+              <w:t>Name</w:t>
+            </w:r>
+          </w:p>
+        </w:tc>
+        <w:tc>
+          <w:tcPr>
+            <w:tcW w:w="4180" w:type="dxa"/>
+          </w:tcPr>
+          <w:p>
+            <w:pPr>
+              <w:spacing w:after="0" w:line="240" w:lineRule="auto"/>
+              <w:jc w:val="center"/>
+              <w:rPr>
+                <w:b/>
+                <w:lang w:val="en-GB"/>
+              </w:rPr>
+            </w:pPr>
+            <w:r>
+              <w:rPr>
+                <w:b/>
+                <w:lang w:val="en-GB"/>
+              </w:rPr>
+              <w:t>Description</w:t>
+            </w:r>
+          </w:p>
+        </w:tc>
+      </w:tr>
+      <w:tr>
+        <w:tc>
+          <w:tcPr>
+            <w:tcW w:w="1230" w:type="dxa"/>
+          </w:tcPr>
+          <w:p>
+            <w:pPr>
+              <w:spacing w:after="0" w:line="240" w:lineRule="auto"/>
+              <w:jc w:val="center"/>
+              <w:rPr>
+                <w:lang w:val="en-GB"/>
+              </w:rPr>
+            </w:pPr>
+            <w:r>
+              <w:rPr>
+                <w:lang w:val="en-GB"/>
+              </w:rPr>
+              <w:t>TC1</w:t>
+            </w:r>
+          </w:p>
+        </w:tc>
+        <w:tc>
+          <w:tcPr>
+            <w:tcW w:w="3910" w:type="dxa"/>
+          </w:tcPr>
+          <w:p>
+            <w:pPr>
+              <w:spacing w:after="0" w:line="240" w:lineRule="auto"/>
+              <w:rPr>
+                <w:lang w:val="en-GB"/>
+              </w:rPr>
+            </w:pPr>
+            <w:r>
+              <w:rPr>
+                <w:rFonts w:ascii="Arial" w:hAnsi="Arial" w:cs="Arial"/>
+                <w:sz w:val="20"/>
+                <w:szCs w:val="20"/>
+                <w:lang w:val="en-GB" w:eastAsia="en-GB"/>
+              </w:rPr>
+              <w:t>Terma case.pdf</w:t>
+            </w:r>
+          </w:p>
+        </w:tc>
+        <w:tc>
+          <w:tcPr>
+            <w:tcW w:w="4180" w:type="dxa"/>
+          </w:tcPr>
+          <w:p>
+            <w:pPr>
+              <w:spacing w:after="0" w:line="240" w:lineRule="auto"/>
+              <w:rPr>
+                <w:lang w:val="en-GB"/>
+              </w:rPr>
+            </w:pPr>
+            <w:r>
+              <w:rPr>
+                <w:rFonts w:ascii="Arial" w:hAnsi="Arial" w:cs="Arial"/>
+                <w:sz w:val="18"/>
+                <w:szCs w:val="20"/>
+                <w:lang w:val="en-GB" w:eastAsia="en-GB"/>
+              </w:rPr>
+              <w:t>Document received from TERMA at IHA 3/9 2010</w:t>
+            </w:r>
+          </w:p>
+        </w:tc>
+      </w:tr>
+      <w:tr>
+        <w:tc>
+          <w:tcPr>
+            <w:tcW w:w="1230" w:type="dxa"/>
+          </w:tcPr>
+          <w:p>
+            <w:pPr>
+              <w:spacing w:after="0" w:line="240" w:lineRule="auto"/>
+              <w:jc w:val="center"/>
+              <w:rPr>
+                <w:lang w:val="en-GB"/>
+              </w:rPr>
+            </w:pPr>
+            <w:r>
+              <w:rPr>
+                <w:lang w:val="en-GB"/>
+              </w:rPr>
+              <w:t>TCC1</w:t>
+            </w:r>
+          </w:p>
+        </w:tc>
+        <w:tc>
+          <w:tcPr>
+            <w:tcW w:w="3910" w:type="dxa"/>
+          </w:tcPr>
+          <w:p>
+            <w:pPr>
+              <w:spacing w:after="0" w:line="240" w:lineRule="auto"/>
+              <w:rPr>
+                <w:rFonts w:ascii="Arial" w:hAnsi="Arial" w:cs="Arial"/>
+                <w:sz w:val="20"/>
+                <w:szCs w:val="20"/>
+                <w:lang w:val="en-GB" w:eastAsia="en-GB"/>
+              </w:rPr>
+            </w:pPr>
+            <w:r>
+              <w:rPr>
+                <w:rFonts w:ascii="Arial" w:hAnsi="Arial" w:cs="Arial"/>
+                <w:sz w:val="20"/>
+                <w:szCs w:val="20"/>
+                <w:lang w:val="en-GB" w:eastAsia="en-GB"/>
+              </w:rPr>
+              <w:t>Terma case comments v1.pdf</w:t>
+            </w:r>
+          </w:p>
+        </w:tc>
+        <w:tc>
+          <w:tcPr>
+            <w:tcW w:w="4180" w:type="dxa"/>
+          </w:tcPr>
+          <w:p>
+            <w:pPr>
+              <w:spacing w:after="0" w:line="240" w:lineRule="auto"/>
+              <w:rPr>
+                <w:lang w:val="en-GB"/>
+              </w:rPr>
+            </w:pPr>
+          </w:p>
+        </w:tc>
+      </w:tr>
+      <w:tr>
+        <w:tc>
+          <w:tcPr>
+            <w:tcW w:w="1230" w:type="dxa"/>
+          </w:tcPr>
+          <w:p>
+            <w:pPr>
+              <w:spacing w:after="0" w:line="240" w:lineRule="auto"/>
+              <w:jc w:val="center"/>
+              <w:rPr>
+                <w:lang w:val="en-GB"/>
+              </w:rPr>
+            </w:pPr>
+            <w:r>
+              <w:rPr>
+                <w:lang w:val="en-GB"/>
+              </w:rPr>
+              <w:t>TCM1</w:t>
+            </w:r>
+          </w:p>
+        </w:tc>
+        <w:tc>
+          <w:tcPr>
+            <w:tcW w:w="3910" w:type="dxa"/>
+          </w:tcPr>
+          <w:p>
+            <w:pPr>
+              <w:spacing w:after="0" w:line="240" w:lineRule="auto"/>
+              <w:rPr>
+                <w:rFonts w:ascii="Arial" w:hAnsi="Arial" w:cs="Arial"/>
+                <w:sz w:val="20"/>
+                <w:szCs w:val="20"/>
+                <w:lang w:val="en-GB" w:eastAsia="en-GB"/>
+              </w:rPr>
+            </w:pPr>
+            <w:r>
+              <w:rPr>
+                <w:rFonts w:ascii="Arial" w:hAnsi="Arial" w:cs="Arial"/>
+                <w:sz w:val="20"/>
+                <w:szCs w:val="20"/>
+                <w:lang w:val="en-GB" w:eastAsia="en-GB"/>
+              </w:rPr>
+              <w:t>Terma case meeting 17 9 2010 at IHA v1.pdf</w:t>
+            </w:r>
+          </w:p>
+        </w:tc>
+        <w:tc>
+          <w:tcPr>
+            <w:tcW w:w="4180" w:type="dxa"/>
+          </w:tcPr>
+          <w:p>
+            <w:pPr>
+              <w:spacing w:after="0" w:line="240" w:lineRule="auto"/>
+              <w:rPr>
+                <w:lang w:val="en-GB"/>
+              </w:rPr>
+            </w:pPr>
+          </w:p>
+        </w:tc>
+      </w:tr>
+      <w:tr>
+        <w:tc>
+          <w:tcPr>
+            <w:tcW w:w="1230" w:type="dxa"/>
+          </w:tcPr>
+          <w:p>
+            <w:pPr>
+              <w:spacing w:after="0" w:line="240" w:lineRule="auto"/>
+              <w:jc w:val="center"/>
+              <w:rPr>
+                <w:lang w:val="en-GB"/>
+              </w:rPr>
+            </w:pPr>
+            <w:r>
+              <w:rPr>
+                <w:lang w:val="en-GB"/>
+              </w:rPr>
+              <w:t>TCQA1</w:t>
+            </w:r>
+          </w:p>
+        </w:tc>
+        <w:tc>
+          <w:tcPr>
+            <w:tcW w:w="3910" w:type="dxa"/>
+          </w:tcPr>
+          <w:p>
+            <w:pPr>
+              <w:spacing w:after="0" w:line="240" w:lineRule="auto"/>
+              <w:rPr>
+                <w:rFonts w:ascii="Arial" w:hAnsi="Arial" w:cs="Arial"/>
+                <w:sz w:val="20"/>
+                <w:szCs w:val="20"/>
+                <w:lang w:val="en-GB" w:eastAsia="en-GB"/>
+              </w:rPr>
+            </w:pPr>
+            <w:r>
+              <w:rPr>
+                <w:rFonts w:ascii="Arial" w:hAnsi="Arial" w:cs="Arial"/>
+                <w:sz w:val="20"/>
+                <w:szCs w:val="20"/>
+                <w:lang w:val="en-GB" w:eastAsia="en-GB"/>
+              </w:rPr>
+              <w:t>Terma case questions and answers v1.pdf Answers received at consultation meeting at IHA 17/9 2010 room 517.</w:t>
+            </w:r>
+          </w:p>
+        </w:tc>
+        <w:tc>
+          <w:tcPr>
+            <w:tcW w:w="4180" w:type="dxa"/>
+          </w:tcPr>
+          <w:p>
+            <w:pPr>
+              <w:spacing w:after="0" w:line="240" w:lineRule="auto"/>
+              <w:rPr>
+                <w:lang w:val="en-GB"/>
+              </w:rPr>
+            </w:pPr>
+          </w:p>
+        </w:tc>
+      </w:tr>
+      <w:tr>
+        <w:tc>
+          <w:tcPr>
+            <w:tcW w:w="1230" w:type="dxa"/>
+          </w:tcPr>
+          <w:p>
+            <w:pPr>
+              <w:spacing w:after="0" w:line="240" w:lineRule="auto"/>
+              <w:jc w:val="center"/>
+              <w:rPr>
+                <w:lang w:val="en-GB"/>
+              </w:rPr>
+            </w:pPr>
+            <w:r>
+              <w:rPr>
+                <w:lang w:val="en-GB"/>
+              </w:rPr>
+              <w:t>MOM4</w:t>
+            </w:r>
+          </w:p>
+        </w:tc>
+        <w:tc>
+          <w:tcPr>
+            <w:tcW w:w="3910" w:type="dxa"/>
+          </w:tcPr>
+          <w:p>
+            <w:pPr>
+              <w:spacing w:after="0" w:line="240" w:lineRule="auto"/>
+              <w:rPr>
+                <w:rFonts w:ascii="Arial" w:hAnsi="Arial" w:cs="Arial"/>
+                <w:sz w:val="20"/>
+                <w:szCs w:val="20"/>
+                <w:lang w:val="en-GB" w:eastAsia="en-GB"/>
+              </w:rPr>
+            </w:pPr>
+            <w:r>
+              <w:rPr>
+                <w:rFonts w:ascii="Arial" w:hAnsi="Arial" w:cs="Arial"/>
+                <w:sz w:val="20"/>
+                <w:szCs w:val="20"/>
+                <w:lang w:val="en-GB" w:eastAsia="en-GB"/>
+              </w:rPr>
+              <w:t>Minutes of meeting Terma SRR meeting at IHA 28_09_10.pdf</w:t>
+            </w:r>
+          </w:p>
+        </w:tc>
+        <w:tc>
+          <w:tcPr>
+            <w:tcW w:w="4180" w:type="dxa"/>
+          </w:tcPr>
+          <w:p>
+            <w:pPr>
+              <w:spacing w:after="0" w:line="240" w:lineRule="auto"/>
+              <w:rPr>
+                <w:lang w:val="en-GB"/>
+              </w:rPr>
+            </w:pPr>
+          </w:p>
+        </w:tc>
+      </w:tr>
+      <w:tr>
+        <w:tc>
+          <w:tcPr>
+            <w:tcW w:w="1230" w:type="dxa"/>
+          </w:tcPr>
+          <w:p>
+            <w:pPr>
+              <w:spacing w:after="0" w:line="240" w:lineRule="auto"/>
+              <w:jc w:val="center"/>
+              <w:rPr>
+                <w:lang w:val="en-GB"/>
+              </w:rPr>
+            </w:pPr>
+            <w:r>
+              <w:rPr>
+                <w:lang w:val="en-GB"/>
+              </w:rPr>
+              <w:t>MWS-CD</w:t>
+            </w:r>
+          </w:p>
+        </w:tc>
+        <w:tc>
+          <w:tcPr>
+            <w:tcW w:w="3910" w:type="dxa"/>
+          </w:tcPr>
+          <w:p>
+            <w:pPr>
+              <w:spacing w:after="0" w:line="240" w:lineRule="auto"/>
+              <w:rPr>
+                <w:rFonts w:ascii="Arial" w:hAnsi="Arial" w:cs="Arial"/>
+                <w:sz w:val="20"/>
+                <w:szCs w:val="20"/>
+                <w:lang w:val="en-GB" w:eastAsia="en-GB"/>
+              </w:rPr>
+            </w:pPr>
+            <w:r>
+              <w:rPr>
+                <w:rFonts w:ascii="Arial" w:hAnsi="Arial" w:cs="Arial"/>
+                <w:sz w:val="20"/>
+                <w:szCs w:val="20"/>
+                <w:lang w:val="en-GB" w:eastAsia="en-GB"/>
+              </w:rPr>
+              <w:t>MWS-CD</w:t>
+            </w:r>
+          </w:p>
+        </w:tc>
+        <w:tc>
+          <w:tcPr>
+            <w:tcW w:w="4180" w:type="dxa"/>
+          </w:tcPr>
+          <w:p>
+            <w:pPr>
+              <w:spacing w:after="0" w:line="240" w:lineRule="auto"/>
+              <w:rPr>
+                <w:lang w:val="en-GB"/>
+              </w:rPr>
+            </w:pPr>
+            <w:r>
+              <w:rPr>
+                <w:lang w:val="en-GB"/>
+              </w:rPr>
+              <w:t>Document describing Command and data format for the MWS system.</w:t>
+            </w:r>
+          </w:p>
+        </w:tc>
+      </w:tr>
+    </w:tbl>
+    <w:p>
+      <w:pPr>
+        <w:pStyle w:val="Heading2"/>
+        <w:ind w:left="720"/>
+      </w:pPr>
+      <w:bookmarkStart w:id="6" w:name="_Toc273129912"/>
+      <w:bookmarkStart w:id="7" w:name="_Toc273167282"/>
+      <w:bookmarkStart w:id="8" w:name="_Toc273168913"/>
+      <w:bookmarkStart w:id="9" w:name="_Toc273169972"/>
+      <w:bookmarkStart w:id="10" w:name="_Toc273170870"/>
+      <w:r>
+        <w:t>Standards</w:t>
       </w:r>
       <w:bookmarkEnd w:id="6"/>
       <w:bookmarkEnd w:id="7"/>
+      <w:bookmarkEnd w:id="8"/>
+      <w:bookmarkEnd w:id="9"/>
+      <w:bookmarkEnd w:id="10"/>
+    </w:p>
+    <w:tbl>
+      <w:tblPr>
+        <w:tblW w:w="9355" w:type="dxa"/>
+        <w:tblInd w:w="534" w:type="dxa"/>
+        <w:tblBorders>
+          <w:top w:val="single" w:sz="4" w:space="0" w:color="000000"/>
+          <w:left w:val="single" w:sz="4" w:space="0" w:color="000000"/>
+          <w:bottom w:val="single" w:sz="4" w:space="0" w:color="000000"/>
+          <w:right w:val="single" w:sz="4" w:space="0" w:color="000000"/>
+          <w:insideH w:val="single" w:sz="4" w:space="0" w:color="000000"/>
+          <w:insideV w:val="single" w:sz="4" w:space="0" w:color="000000"/>
+        </w:tblBorders>
+        <w:tblLook w:val="00A0"/>
+      </w:tblPr>
+      <w:tblGrid>
+        <w:gridCol w:w="1275"/>
+        <w:gridCol w:w="8080"/>
+      </w:tblGrid>
+      <w:tr>
+        <w:tc>
+          <w:tcPr>
+            <w:tcW w:w="1275" w:type="dxa"/>
+          </w:tcPr>
+          <w:p>
+            <w:pPr>
+              <w:spacing w:after="0" w:line="240" w:lineRule="auto"/>
+              <w:jc w:val="center"/>
+              <w:rPr>
+                <w:b/>
+                <w:lang w:val="en-GB"/>
+              </w:rPr>
+            </w:pPr>
+            <w:r>
+              <w:rPr>
+                <w:b/>
+                <w:lang w:val="en-GB"/>
+              </w:rPr>
+              <w:t>Standard</w:t>
+            </w:r>
+          </w:p>
+        </w:tc>
+        <w:tc>
+          <w:tcPr>
+            <w:tcW w:w="8080" w:type="dxa"/>
+          </w:tcPr>
+          <w:p>
+            <w:pPr>
+              <w:spacing w:after="0" w:line="240" w:lineRule="auto"/>
+              <w:jc w:val="center"/>
+              <w:rPr>
+                <w:b/>
+                <w:lang w:val="en-GB"/>
+              </w:rPr>
+            </w:pPr>
+            <w:r>
+              <w:rPr>
+                <w:b/>
+                <w:lang w:val="en-GB"/>
+              </w:rPr>
+              <w:t>Description</w:t>
+            </w:r>
+          </w:p>
+        </w:tc>
+      </w:tr>
+      <w:tr>
+        <w:tc>
+          <w:tcPr>
+            <w:tcW w:w="1275" w:type="dxa"/>
+          </w:tcPr>
+          <w:p>
+            <w:pPr>
+              <w:spacing w:after="0" w:line="240" w:lineRule="auto"/>
+              <w:jc w:val="center"/>
+              <w:rPr>
+                <w:lang w:val="en-GB"/>
+              </w:rPr>
+            </w:pPr>
+            <w:r>
+              <w:rPr>
+                <w:lang w:val="en-GB"/>
+              </w:rPr>
+              <w:t>DM30p</w:t>
+            </w:r>
+          </w:p>
+        </w:tc>
+        <w:tc>
+          <w:tcPr>
+            <w:tcW w:w="8080" w:type="dxa"/>
+          </w:tcPr>
+          <w:p>
+            <w:pPr>
+              <w:spacing w:after="0" w:line="240" w:lineRule="auto"/>
+              <w:rPr>
+                <w:lang w:val="en-GB"/>
+              </w:rPr>
+            </w:pPr>
+            <w:r>
+              <w:rPr>
+                <w:lang w:val="en-GB"/>
+              </w:rPr>
+              <w:t>NATO dispenser magazine type contains the complete details about the magazines physical constructions and interface,</w:t>
+            </w:r>
+          </w:p>
+        </w:tc>
+      </w:tr>
+      <w:tr>
+        <w:tc>
+          <w:tcPr>
+            <w:tcW w:w="1275" w:type="dxa"/>
+          </w:tcPr>
+          <w:p>
+            <w:pPr>
+              <w:spacing w:after="0" w:line="240" w:lineRule="auto"/>
+              <w:jc w:val="center"/>
+              <w:rPr>
+                <w:lang w:val="en-GB"/>
+              </w:rPr>
+            </w:pPr>
+            <w:r>
+              <w:rPr>
+                <w:lang w:val="en-GB"/>
+              </w:rPr>
+              <w:t>FP42f</w:t>
+            </w:r>
+          </w:p>
+        </w:tc>
+        <w:tc>
+          <w:tcPr>
+            <w:tcW w:w="8080" w:type="dxa"/>
+          </w:tcPr>
+          <w:p>
+            <w:pPr>
+              <w:spacing w:after="0" w:line="240" w:lineRule="auto"/>
+              <w:rPr>
+                <w:lang w:val="en-GB"/>
+              </w:rPr>
+            </w:pPr>
+            <w:r>
+              <w:rPr>
+                <w:rFonts w:ascii="Arial" w:hAnsi="Arial" w:cs="Arial"/>
+                <w:sz w:val="20"/>
+                <w:szCs w:val="20"/>
+                <w:lang w:val="en-GB" w:eastAsia="en-GB"/>
+              </w:rPr>
+              <w:t xml:space="preserve">MIL standard 1600-2-9 v12.45 </w:t>
+            </w:r>
+            <w:r>
+              <w:rPr>
+                <w:rFonts w:ascii="Arial" w:hAnsi="Arial" w:cs="Arial"/>
+                <w:sz w:val="20"/>
+                <w:szCs w:val="20"/>
+                <w:lang w:val="en-GB" w:eastAsia="en-GB"/>
+              </w:rPr>
+              <w:t xml:space="preserve">- </w:t>
+            </w:r>
+            <w:r>
+              <w:rPr>
+                <w:lang w:val="en-GB"/>
+              </w:rPr>
+              <w:t>F-16 POD standard contains complete specification about requirements for POD manufacturing, including size, weight, material, shape, etc.</w:t>
+            </w:r>
+          </w:p>
+        </w:tc>
+      </w:tr>
+      <w:tr>
+        <w:tc>
+          <w:tcPr>
+            <w:tcW w:w="1275" w:type="dxa"/>
+          </w:tcPr>
+          <w:p>
+            <w:pPr>
+              <w:spacing w:after="0" w:line="240" w:lineRule="auto"/>
+              <w:jc w:val="center"/>
+              <w:rPr>
+                <w:lang w:val="en-GB"/>
+              </w:rPr>
+            </w:pPr>
+            <w:r>
+              <w:rPr>
+                <w:lang w:val="en-GB"/>
+              </w:rPr>
+              <w:t>FE16d</w:t>
+            </w:r>
+          </w:p>
+        </w:tc>
+        <w:tc>
+          <w:tcPr>
+            <w:tcW w:w="8080" w:type="dxa"/>
+          </w:tcPr>
+          <w:p>
+            <w:pPr>
+              <w:spacing w:after="0" w:line="240" w:lineRule="auto"/>
+              <w:rPr>
+                <w:lang w:val="en-GB"/>
+              </w:rPr>
+            </w:pPr>
+            <w:r>
+              <w:rPr>
+                <w:lang w:val="en-GB"/>
+              </w:rPr>
+              <w:t xml:space="preserve">F-16 EW standard contains the requirements and test procedures required to have a new system approved on an F-16. </w:t>
+            </w:r>
+          </w:p>
+        </w:tc>
+      </w:tr>
+      <w:tr>
+        <w:tc>
+          <w:tcPr>
+            <w:tcW w:w="1275" w:type="dxa"/>
+          </w:tcPr>
+          <w:p>
+            <w:pPr>
+              <w:spacing w:after="0" w:line="240" w:lineRule="auto"/>
+              <w:jc w:val="center"/>
+              <w:rPr>
+                <w:lang w:val="en-GB"/>
+              </w:rPr>
+            </w:pPr>
+            <w:r>
+              <w:rPr>
+                <w:lang w:val="en-GB"/>
+              </w:rPr>
+              <w:t>PM11b</w:t>
+            </w:r>
+          </w:p>
+        </w:tc>
+        <w:tc>
+          <w:tcPr>
+            <w:tcW w:w="8080" w:type="dxa"/>
+          </w:tcPr>
+          <w:p>
+            <w:pPr>
+              <w:spacing w:after="0" w:line="240" w:lineRule="auto"/>
+              <w:rPr>
+                <w:lang w:val="en-GB"/>
+              </w:rPr>
+            </w:pPr>
+            <w:r>
+              <w:rPr>
+                <w:lang w:val="en-GB"/>
+              </w:rPr>
+              <w:t>F-16 POD mounting standard includes specifications on how a POD shall safely be mounted to an F-16 aircraft.</w:t>
+            </w:r>
+          </w:p>
+        </w:tc>
+      </w:tr>
+      <w:tr>
+        <w:tc>
+          <w:tcPr>
+            <w:tcW w:w="1275" w:type="dxa"/>
+          </w:tcPr>
+          <w:p>
+            <w:pPr>
+              <w:spacing w:after="0" w:line="240" w:lineRule="auto"/>
+              <w:jc w:val="center"/>
+              <w:rPr>
+                <w:lang w:val="en-GB"/>
+              </w:rPr>
+            </w:pPr>
+            <w:r>
+              <w:rPr>
+                <w:lang w:val="en-GB"/>
+              </w:rPr>
+              <w:t>DF14b</w:t>
+            </w:r>
+          </w:p>
+          <w:p>
+            <w:pPr>
+              <w:spacing w:after="0" w:line="240" w:lineRule="auto"/>
+              <w:jc w:val="center"/>
+              <w:rPr>
+                <w:lang w:val="en-GB"/>
+              </w:rPr>
+            </w:pPr>
+          </w:p>
+        </w:tc>
+        <w:tc>
+          <w:tcPr>
+            <w:tcW w:w="8080" w:type="dxa"/>
+          </w:tcPr>
+          <w:p>
+            <w:pPr>
+              <w:spacing w:after="0" w:line="240" w:lineRule="auto"/>
+              <w:rPr>
+                <w:lang w:val="en-GB"/>
+              </w:rPr>
+            </w:pPr>
+            <w:r>
+              <w:rPr>
+                <w:lang w:val="en-GB"/>
+              </w:rPr>
+              <w:t>NATO threat format specify the protocol to use when exchanging threat data with the F-16 aircraft mission computer.</w:t>
+            </w:r>
+          </w:p>
+        </w:tc>
+      </w:tr>
+      <w:tr>
+        <w:tc>
+          <w:tcPr>
+            <w:tcW w:w="1275" w:type="dxa"/>
+          </w:tcPr>
+          <w:p>
+            <w:pPr>
+              <w:spacing w:after="0" w:line="240" w:lineRule="auto"/>
+              <w:jc w:val="center"/>
+              <w:rPr>
+                <w:lang w:val="en-GB"/>
+              </w:rPr>
+            </w:pPr>
+            <w:r>
+              <w:rPr>
+                <w:lang w:val="en-GB"/>
+              </w:rPr>
+              <w:t>GFE</w:t>
+            </w:r>
+          </w:p>
+        </w:tc>
+        <w:tc>
+          <w:tcPr>
+            <w:tcW w:w="8080" w:type="dxa"/>
+          </w:tcPr>
+          <w:p>
+            <w:pPr>
+              <w:spacing w:after="0" w:line="240" w:lineRule="auto"/>
+              <w:rPr>
+                <w:lang w:val="en-GB"/>
+              </w:rPr>
+            </w:pPr>
+            <w:r>
+              <w:rPr>
+                <w:lang w:val="en-GB"/>
+              </w:rPr>
+              <w:t>The complete specification of the Government Furnished Equipment that is the MWS.</w:t>
+            </w:r>
+          </w:p>
+        </w:tc>
+      </w:tr>
+      <w:tr>
+        <w:tc>
+          <w:tcPr>
+            <w:tcW w:w="1275" w:type="dxa"/>
+          </w:tcPr>
+          <w:p>
+            <w:pPr>
+              <w:spacing w:after="0" w:line="240" w:lineRule="auto"/>
+              <w:jc w:val="center"/>
+              <w:rPr>
+                <w:lang w:val="en-GB"/>
+              </w:rPr>
+            </w:pPr>
+            <w:r>
+              <w:rPr>
+                <w:lang w:val="en-GB"/>
+              </w:rPr>
+              <w:t>FBIT12c</w:t>
+            </w:r>
+          </w:p>
+        </w:tc>
+        <w:tc>
+          <w:tcPr>
+            <w:tcW w:w="8080" w:type="dxa"/>
+          </w:tcPr>
+          <w:p>
+            <w:pPr>
+              <w:spacing w:after="0" w:line="240" w:lineRule="auto"/>
+              <w:rPr>
+                <w:lang w:val="en-GB"/>
+              </w:rPr>
+            </w:pPr>
+            <w:r>
+              <w:rPr>
+                <w:lang w:val="en-GB"/>
+              </w:rPr>
+              <w:t>F-16 subsystem BIT standard indicate how a subsystem shall test its internal status to comply with the F-16 operational standard.</w:t>
+            </w:r>
+          </w:p>
+        </w:tc>
+      </w:tr>
+      <w:tr>
+        <w:tc>
+          <w:tcPr>
+            <w:tcW w:w="1275" w:type="dxa"/>
+          </w:tcPr>
+          <w:p>
+            <w:pPr>
+              <w:spacing w:after="0" w:line="240" w:lineRule="auto"/>
+              <w:jc w:val="center"/>
+              <w:rPr>
+                <w:lang w:val="en-GB"/>
+              </w:rPr>
+            </w:pPr>
+            <w:r>
+              <w:rPr>
+                <w:lang w:val="en-GB"/>
+              </w:rPr>
+              <w:t>ACTv2</w:t>
+            </w:r>
+          </w:p>
+        </w:tc>
+        <w:tc>
+          <w:tcPr>
+            <w:tcW w:w="8080" w:type="dxa"/>
+          </w:tcPr>
+          <w:p>
+            <w:pPr>
+              <w:spacing w:after="0" w:line="240" w:lineRule="auto"/>
+              <w:rPr>
+                <w:lang w:val="en-GB"/>
+              </w:rPr>
+            </w:pPr>
+            <w:r>
+              <w:rPr>
+                <w:lang w:val="en-GB"/>
+              </w:rPr>
+              <w:t>Separate document excluded due to the fact that it is not important for the process.</w:t>
+            </w:r>
+          </w:p>
+        </w:tc>
+      </w:tr>
+      <w:tr>
+        <w:tc>
+          <w:tcPr>
+            <w:tcW w:w="1275" w:type="dxa"/>
+          </w:tcPr>
+          <w:p>
+            <w:pPr>
+              <w:spacing w:after="0" w:line="240" w:lineRule="auto"/>
+              <w:jc w:val="center"/>
+              <w:rPr>
+                <w:lang w:val="en-GB"/>
+              </w:rPr>
+            </w:pPr>
+            <w:r>
+              <w:rPr>
+                <w:lang w:val="en-GB"/>
+              </w:rPr>
+              <w:t>AMM32f</w:t>
+            </w:r>
+          </w:p>
+        </w:tc>
+        <w:tc>
+          <w:tcPr>
+            <w:tcW w:w="8080" w:type="dxa"/>
+          </w:tcPr>
+          <w:p>
+            <w:pPr>
+              <w:spacing w:after="0" w:line="240" w:lineRule="auto"/>
+              <w:rPr>
+                <w:lang w:val="en-GB"/>
+              </w:rPr>
+            </w:pPr>
+            <w:r>
+              <w:rPr>
+                <w:lang w:val="en-GB"/>
+              </w:rPr>
+              <w:t>Aircraft maintenance manual contains details about how removable parts on aircraft shall be located and labeled.</w:t>
+            </w:r>
+          </w:p>
+        </w:tc>
+      </w:tr>
+      <w:tr>
+        <w:tc>
+          <w:tcPr>
+            <w:tcW w:w="1275" w:type="dxa"/>
+          </w:tcPr>
+          <w:p>
+            <w:pPr>
+              <w:spacing w:after="0" w:line="240" w:lineRule="auto"/>
+              <w:jc w:val="center"/>
+              <w:rPr>
+                <w:lang w:val="en-GB"/>
+              </w:rPr>
+            </w:pPr>
+            <w:r>
+              <w:rPr>
+                <w:lang w:val="en-GB"/>
+              </w:rPr>
+              <w:t>SDS23v</w:t>
+            </w:r>
+          </w:p>
+        </w:tc>
+        <w:tc>
+          <w:tcPr>
+            <w:tcW w:w="8080" w:type="dxa"/>
+          </w:tcPr>
+          <w:p>
+            <w:pPr>
+              <w:spacing w:after="0" w:line="240" w:lineRule="auto"/>
+              <w:rPr>
+                <w:lang w:val="en-GB"/>
+              </w:rPr>
+            </w:pPr>
+            <w:r>
+              <w:rPr>
+                <w:lang w:val="en-GB"/>
+              </w:rPr>
+              <w:t>DOD sensitive data standard specify how sensitive data must be stored, and also how the decryption key must be stored.</w:t>
+            </w:r>
+          </w:p>
+        </w:tc>
+      </w:tr>
+      <w:tr>
+        <w:tc>
+          <w:tcPr>
+            <w:tcW w:w="1275" w:type="dxa"/>
+          </w:tcPr>
+          <w:p>
+            <w:pPr>
+              <w:spacing w:after="0" w:line="240" w:lineRule="auto"/>
+              <w:jc w:val="center"/>
+              <w:rPr>
+                <w:lang w:val="en-GB"/>
+              </w:rPr>
+            </w:pPr>
+            <w:r>
+              <w:rPr>
+                <w:lang w:val="en-GB"/>
+              </w:rPr>
+              <w:t>DWS12g</w:t>
+            </w:r>
+          </w:p>
+        </w:tc>
+        <w:tc>
+          <w:tcPr>
+            <w:tcW w:w="8080" w:type="dxa"/>
+          </w:tcPr>
+          <w:p>
+            <w:pPr>
+              <w:spacing w:after="0" w:line="240" w:lineRule="auto"/>
+              <w:rPr>
+                <w:lang w:val="en-GB"/>
+              </w:rPr>
+            </w:pPr>
+            <w:r>
+              <w:rPr>
+                <w:lang w:val="en-GB"/>
+              </w:rPr>
+              <w:t>DOD data wipe specification dictates how sensitive data must be wiped from different media.</w:t>
+            </w:r>
+          </w:p>
+        </w:tc>
+      </w:tr>
+      <w:tr>
+        <w:tc>
+          <w:tcPr>
+            <w:tcW w:w="1275" w:type="dxa"/>
+          </w:tcPr>
+          <w:p>
+            <w:pPr>
+              <w:spacing w:after="0" w:line="240" w:lineRule="auto"/>
+              <w:jc w:val="center"/>
+              <w:rPr>
+                <w:lang w:val="en-GB"/>
+              </w:rPr>
+            </w:pPr>
+            <w:r>
+              <w:rPr>
+                <w:lang w:val="en-GB"/>
+              </w:rPr>
+              <w:t>MIL-1553B</w:t>
+            </w:r>
+          </w:p>
+        </w:tc>
+        <w:tc>
+          <w:tcPr>
+            <w:tcW w:w="8080" w:type="dxa"/>
+          </w:tcPr>
+          <w:p>
+            <w:pPr>
+              <w:spacing w:after="0" w:line="240" w:lineRule="auto"/>
+              <w:rPr>
+                <w:lang w:val="en-GB"/>
+              </w:rPr>
+            </w:pPr>
+            <w:r>
+              <w:rPr>
+                <w:lang w:val="en-GB"/>
+              </w:rPr>
+              <w:t>Military standard for a redundant communication protocol. The MIL-1553B is pure master-slave(s), and can have 1 Bus Controller (BC) and a number of Remote Terminals (RT). Only the BC can initiate communication, so if two RTs are to communicate it must be programmed into the BC. The MIL-1553B specify polling frequencies of up to 50Hz, meaning that a given package (e.g. status information) can be requested (and thereby sent) with a minimum interval of 20ms.</w:t>
+            </w:r>
+          </w:p>
+        </w:tc>
+      </w:tr>
+      <w:tr>
+        <w:tc>
+          <w:tcPr>
+            <w:tcW w:w="1275" w:type="dxa"/>
+          </w:tcPr>
+          <w:p>
+            <w:pPr>
+              <w:spacing w:after="0" w:line="240" w:lineRule="auto"/>
+              <w:jc w:val="center"/>
+              <w:rPr>
+                <w:lang w:val="en-GB"/>
+              </w:rPr>
+            </w:pPr>
+            <w:r>
+              <w:rPr>
+                <w:lang w:val="en-GB"/>
+              </w:rPr>
+              <w:t>FAII34g</w:t>
+            </w:r>
+          </w:p>
+        </w:tc>
+        <w:tc>
+          <w:tcPr>
+            <w:tcW w:w="8080" w:type="dxa"/>
+          </w:tcPr>
+          <w:p>
+            <w:pPr>
+              <w:spacing w:after="0" w:line="240" w:lineRule="auto"/>
+              <w:rPr>
+                <w:lang w:val="pt-BR"/>
+              </w:rPr>
+            </w:pPr>
+            <w:r>
+              <w:rPr>
+                <w:lang w:val="pt-BR"/>
+              </w:rPr>
+              <w:t>F-16 Audio Interface for Intercom</w:t>
+            </w:r>
+          </w:p>
+        </w:tc>
+      </w:tr>
+      <w:tr>
+        <w:tc>
+          <w:tcPr>
+            <w:tcW w:w="1275" w:type="dxa"/>
+          </w:tcPr>
+          <w:p>
+            <w:pPr>
+              <w:spacing w:after="0" w:line="240" w:lineRule="auto"/>
+              <w:jc w:val="center"/>
+              <w:rPr>
+                <w:lang w:val="en-GB"/>
+              </w:rPr>
+            </w:pPr>
+          </w:p>
+        </w:tc>
+        <w:tc>
+          <w:tcPr>
+            <w:tcW w:w="8080" w:type="dxa"/>
+          </w:tcPr>
+          <w:p>
+            <w:pPr>
+              <w:spacing w:after="0" w:line="240" w:lineRule="auto"/>
+              <w:rPr>
+                <w:lang w:val="pt-BR"/>
+              </w:rPr>
+            </w:pPr>
+          </w:p>
+        </w:tc>
+      </w:tr>
+    </w:tbl>
+    <w:p>
+      <w:pPr>
+        <w:pStyle w:val="Heading1"/>
+        <w:ind w:left="360"/>
+      </w:pPr>
+      <w:r>
+        <w:t>System-wide design decisions.</w:t>
+      </w:r>
+      <w:bookmarkEnd w:id="4"/>
+      <w:r>
+        <w:t xml:space="preserve"> </w:t>
+      </w:r>
+    </w:p>
+    <w:p>
+      <w:pPr>
+        <w:pStyle w:val="Heading2"/>
+        <w:ind w:left="720"/>
+        <w:rPr>
+          <w:lang w:eastAsia="en-GB"/>
+        </w:rPr>
+      </w:pPr>
+      <w:bookmarkStart w:id="11" w:name="_Toc274077693"/>
+      <w:bookmarkStart w:id="12" w:name="_Toc274167988"/>
+      <w:r>
+        <w:rPr>
+          <w:lang w:eastAsia="en-GB"/>
+        </w:rPr>
+        <w:t>Actors</w:t>
+      </w:r>
+      <w:bookmarkEnd w:id="11"/>
+      <w:bookmarkEnd w:id="12"/>
     </w:p>
     <w:p>
       <w:pPr>
@@ -4007,22 +5184,22 @@
     </w:p>
     <w:p>
       <w:pPr>
-        <w:pStyle w:val="Overskrift2"/>
+        <w:pStyle w:val="Heading2"/>
         <w:ind w:left="720"/>
         <w:rPr>
           <w:lang w:eastAsia="en-GB"/>
         </w:rPr>
       </w:pPr>
-      <w:bookmarkStart w:id="8" w:name="_Toc274077694"/>
-      <w:bookmarkStart w:id="9" w:name="_Toc274167989"/>
+      <w:bookmarkStart w:id="13" w:name="_Toc274077694"/>
+      <w:bookmarkStart w:id="14" w:name="_Toc274167989"/>
       <w:r>
         <w:rPr>
           <w:lang w:eastAsia="en-GB"/>
         </w:rPr>
         <w:t>Power On/Off</w:t>
       </w:r>
-      <w:bookmarkEnd w:id="8"/>
-      <w:bookmarkEnd w:id="9"/>
+      <w:bookmarkEnd w:id="13"/>
+      <w:bookmarkEnd w:id="14"/>
     </w:p>
     <w:p>
       <w:pPr>
@@ -4121,23 +5298,22 @@
     </w:p>
     <w:p>
       <w:pPr>
-        <w:pStyle w:val="Overskrift2"/>
+        <w:pStyle w:val="Heading2"/>
         <w:ind w:left="720"/>
         <w:rPr>
           <w:lang w:eastAsia="en-GB"/>
         </w:rPr>
       </w:pPr>
-      <w:bookmarkStart w:id="10" w:name="_Toc274077696"/>
-      <w:bookmarkStart w:id="11" w:name="_Toc274167990"/>
+      <w:bookmarkStart w:id="15" w:name="_Toc274077696"/>
+      <w:bookmarkStart w:id="16" w:name="_Toc274167990"/>
       <w:r>
         <w:rPr>
           <w:lang w:eastAsia="en-GB"/>
         </w:rPr>
-        <w:lastRenderedPageBreak/>
         <w:t>Mode select</w:t>
       </w:r>
-      <w:bookmarkEnd w:id="10"/>
-      <w:bookmarkEnd w:id="11"/>
+      <w:bookmarkEnd w:id="15"/>
+      <w:bookmarkEnd w:id="16"/>
     </w:p>
     <w:p>
       <w:pPr>
@@ -4221,22 +5397,22 @@
     </w:p>
     <w:p>
       <w:pPr>
-        <w:pStyle w:val="Overskrift2"/>
+        <w:pStyle w:val="Heading2"/>
         <w:ind w:left="720"/>
         <w:rPr>
           <w:lang w:eastAsia="en-GB"/>
         </w:rPr>
       </w:pPr>
-      <w:bookmarkStart w:id="12" w:name="_Toc274077697"/>
-      <w:bookmarkStart w:id="13" w:name="_Toc274167991"/>
+      <w:bookmarkStart w:id="17" w:name="_Toc274077697"/>
+      <w:bookmarkStart w:id="18" w:name="_Toc274167991"/>
       <w:r>
         <w:rPr>
           <w:lang w:eastAsia="en-GB"/>
         </w:rPr>
         <w:t>Zerorize</w:t>
       </w:r>
-      <w:bookmarkEnd w:id="12"/>
-      <w:bookmarkEnd w:id="13"/>
+      <w:bookmarkEnd w:id="17"/>
+      <w:bookmarkEnd w:id="18"/>
     </w:p>
     <w:p>
       <w:pPr>
@@ -4293,22 +5469,22 @@
     </w:p>
     <w:p>
       <w:pPr>
-        <w:pStyle w:val="Overskrift2"/>
+        <w:pStyle w:val="Heading2"/>
         <w:ind w:left="720"/>
         <w:rPr>
           <w:lang w:eastAsia="en-GB"/>
         </w:rPr>
       </w:pPr>
-      <w:bookmarkStart w:id="14" w:name="_Toc274077699"/>
-      <w:bookmarkStart w:id="15" w:name="_Toc274167992"/>
+      <w:bookmarkStart w:id="19" w:name="_Toc274077699"/>
+      <w:bookmarkStart w:id="20" w:name="_Toc274167992"/>
       <w:r>
         <w:rPr>
           <w:lang w:eastAsia="en-GB"/>
         </w:rPr>
         <w:t>Internal Test</w:t>
       </w:r>
-      <w:bookmarkEnd w:id="14"/>
-      <w:bookmarkEnd w:id="15"/>
+      <w:bookmarkEnd w:id="19"/>
+      <w:bookmarkEnd w:id="20"/>
     </w:p>
     <w:p>
       <w:pPr>
@@ -4391,22 +5567,22 @@
     </w:p>
     <w:p>
       <w:pPr>
-        <w:pStyle w:val="Overskrift2"/>
+        <w:pStyle w:val="Heading2"/>
         <w:ind w:left="720"/>
         <w:rPr>
           <w:lang w:eastAsia="en-GB"/>
         </w:rPr>
       </w:pPr>
-      <w:bookmarkStart w:id="16" w:name="_Toc274077700"/>
-      <w:bookmarkStart w:id="17" w:name="_Toc274167993"/>
+      <w:bookmarkStart w:id="21" w:name="_Toc274077700"/>
+      <w:bookmarkStart w:id="22" w:name="_Toc274167993"/>
       <w:r>
         <w:rPr>
           <w:lang w:eastAsia="en-GB"/>
         </w:rPr>
         <w:t>Thread detected</w:t>
       </w:r>
-      <w:bookmarkEnd w:id="16"/>
-      <w:bookmarkEnd w:id="17"/>
+      <w:bookmarkEnd w:id="21"/>
+      <w:bookmarkEnd w:id="22"/>
     </w:p>
     <w:p>
       <w:pPr>
@@ -4462,20 +5638,20 @@
     </w:p>
     <w:p>
       <w:pPr>
-        <w:pStyle w:val="Overskrift2"/>
+        <w:pStyle w:val="Heading2"/>
         <w:ind w:left="720"/>
         <w:rPr>
           <w:lang w:eastAsia="en-GB"/>
         </w:rPr>
       </w:pPr>
-      <w:bookmarkStart w:id="18" w:name="_Toc274167994"/>
+      <w:bookmarkStart w:id="23" w:name="_Toc274167994"/>
       <w:r>
         <w:rPr>
           <w:lang w:eastAsia="en-GB"/>
         </w:rPr>
         <w:t>Program update</w:t>
       </w:r>
-      <w:bookmarkEnd w:id="18"/>
+      <w:bookmarkEnd w:id="23"/>
     </w:p>
     <w:p>
       <w:pPr>
@@ -4566,20 +5742,20 @@
     </w:p>
     <w:p>
       <w:pPr>
-        <w:pStyle w:val="Overskrift2"/>
+        <w:pStyle w:val="Heading2"/>
         <w:ind w:left="720"/>
         <w:rPr>
           <w:lang w:eastAsia="en-GB"/>
         </w:rPr>
       </w:pPr>
-      <w:bookmarkStart w:id="19" w:name="_Toc274167995"/>
+      <w:bookmarkStart w:id="24" w:name="_Toc274167995"/>
       <w:r>
         <w:rPr>
           <w:lang w:eastAsia="en-GB"/>
         </w:rPr>
         <w:t>Plane on ground</w:t>
       </w:r>
-      <w:bookmarkEnd w:id="19"/>
+      <w:bookmarkEnd w:id="24"/>
     </w:p>
     <w:p>
       <w:pPr>
@@ -4630,7 +5806,7 @@
     </w:p>
     <w:p>
       <w:pPr>
-        <w:pStyle w:val="Overskrift2"/>
+        <w:pStyle w:val="Heading2"/>
         <w:ind w:left="720"/>
         <w:rPr>
           <w:lang w:eastAsia="en-GB"/>
@@ -4672,7 +5848,6 @@
           <w:szCs w:val="20"/>
           <w:lang w:val="en-GB" w:eastAsia="en-GB"/>
         </w:rPr>
-        <w:lastRenderedPageBreak/>
         <w:t>D</w:t>
       </w:r>
       <w:r>
@@ -7494,7 +8669,7 @@
     </w:p>
     <w:p>
       <w:pPr>
-        <w:pStyle w:val="Overskrift2"/>
+        <w:pStyle w:val="Heading2"/>
         <w:ind w:left="720"/>
         <w:rPr>
           <w:lang w:eastAsia="en-GB"/>
@@ -7581,14 +8756,7 @@
         <w:rPr>
           <w:lang w:val="en-GB" w:eastAsia="en-GB"/>
         </w:rPr>
-        <w:t xml:space="preserve">So when a DSS get the order to dispense it will start with the first payload in magazine 1, then the second one and it will continue so until every payloads in magazine 1 is used. After all payloads in magazine 1 are </w:t>
-      </w:r>
-      <w:r>
-        <w:rPr>
-          <w:lang w:val="en-GB" w:eastAsia="en-GB"/>
-        </w:rPr>
-        <w:lastRenderedPageBreak/>
-        <w:t>used then it will dispense the first payload in magazine 2 and continue so until the last payload in magazine 2 is used.</w:t>
+        <w:t>So when a DSS get the order to dispense it will start with the first payload in magazine 1, then the second one and it will continue so until every payloads in magazine 1 is used. After all payloads in magazine 1 are used then it will dispense the first payload in magazine 2 and continue so until the last payload in magazine 2 is used.</w:t>
       </w:r>
     </w:p>
     <w:p>
@@ -7605,7 +8773,7 @@
           <v:shape id="_x0000_i1026" type="#_x0000_t75" style="width:480.75pt;height:624.75pt" o:ole="">
             <v:imagedata r:id="rId9" o:title=""/>
           </v:shape>
-          <o:OLEObject Type="Embed" ProgID="Visio.Drawing.11" ShapeID="_x0000_i1026" DrawAspect="Content" ObjectID="_1347997792" r:id="rId10"/>
+          <o:OLEObject Type="Embed" ProgID="Visio.Drawing.11" ShapeID="_x0000_i1026" DrawAspect="Content" ObjectID="_1347999208" r:id="rId10"/>
         </w:object>
       </w:r>
     </w:p>
@@ -7625,7 +8793,7 @@
     </w:p>
     <w:p>
       <w:pPr>
-        <w:pStyle w:val="Overskrift2"/>
+        <w:pStyle w:val="Heading2"/>
         <w:ind w:left="720"/>
         <w:rPr>
           <w:lang w:eastAsia="en-GB"/>
@@ -7648,12 +8816,12 @@
         <w:rPr>
           <w:lang w:val="en-GB" w:eastAsia="en-GB"/>
         </w:rPr>
-        <w:t>To prevent that chaffs or flares can be fired at times where it can be dangerous to other users, ground personal and other people or things in the surrounding a hardware safety interlock is build into the system. This safety interlock prevent that the DSS’s get a firing signal for any chaffs or flares as long as the safety interlock is activated. Further more the CCU is always monitoring the “Plane On Ground” signal which is received as data on the bus from the AMC and as long this signal is logical high, indicating the plane is not in the air the CCU may not give a signal for firing chaffs or flares even though the MWS gives a missile warning.</w:t>
-      </w:r>
-    </w:p>
-    <w:p>
-      <w:pPr>
-        <w:pStyle w:val="Overskrift2"/>
+        <w:t>To prevent that chaffs or flares can be fired at times where it can be dangerous to other users, ground personal and other people or things in the surrounding a hardware safety switch is build into the system. This safety switch prevent that the DSS’s get a firing signal for any chaffs or flares as long as the safety switch is activated. Further more the CCU is always monitoring the “Plane On Ground” signal which is received as data on the bus from the AMC and as long this signal is logical high, indicating the plane is not in the air the CCU may not give a signal for firing chaffs or flares even though the MWS gives a missile warning.</w:t>
+      </w:r>
+    </w:p>
+    <w:p>
+      <w:pPr>
+        <w:pStyle w:val="Heading2"/>
         <w:ind w:left="720"/>
         <w:rPr>
           <w:lang w:eastAsia="en-GB"/>
@@ -8201,15 +9369,14 @@
     </w:p>
     <w:p>
       <w:pPr>
-        <w:pStyle w:val="Overskrift1"/>
+        <w:pStyle w:val="Heading1"/>
         <w:ind w:left="360"/>
       </w:pPr>
-      <w:bookmarkStart w:id="20" w:name="_Toc274167996"/>
-      <w:r>
-        <w:lastRenderedPageBreak/>
+      <w:bookmarkStart w:id="25" w:name="_Toc274167996"/>
+      <w:r>
         <w:t>System architectural design.</w:t>
       </w:r>
-      <w:bookmarkEnd w:id="20"/>
+      <w:bookmarkEnd w:id="25"/>
       <w:r>
         <w:t xml:space="preserve"> </w:t>
       </w:r>
@@ -8406,14 +9573,14 @@
     </w:p>
     <w:p>
       <w:pPr>
-        <w:pStyle w:val="Overskrift2"/>
+        <w:pStyle w:val="Heading2"/>
         <w:ind w:left="720"/>
       </w:pPr>
-      <w:bookmarkStart w:id="21" w:name="_Toc274167997"/>
+      <w:bookmarkStart w:id="26" w:name="_Toc274167997"/>
       <w:r>
         <w:t>System components.</w:t>
       </w:r>
-      <w:bookmarkEnd w:id="21"/>
+      <w:bookmarkEnd w:id="26"/>
       <w:r>
         <w:t xml:space="preserve"> </w:t>
       </w:r>
@@ -8436,7 +9603,7 @@
           <v:shape id="_x0000_i1027" type="#_x0000_t75" style="width:477pt;height:588pt" o:ole="">
             <v:imagedata r:id="rId11" o:title=""/>
           </v:shape>
-          <o:OLEObject Type="Embed" ProgID="Visio.Drawing.11" ShapeID="_x0000_i1027" DrawAspect="Content" ObjectID="_1347997793" r:id="rId12"/>
+          <o:OLEObject Type="Embed" ProgID="Visio.Drawing.11" ShapeID="_x0000_i1027" DrawAspect="Content" ObjectID="_1347999209" r:id="rId12"/>
         </w:object>
       </w:r>
     </w:p>
@@ -8523,7 +9690,7 @@
           <w:insideH w:val="single" w:sz="4" w:space="0" w:color="000000"/>
           <w:insideV w:val="single" w:sz="4" w:space="0" w:color="000000"/>
         </w:tblBorders>
-        <w:tblLook w:val="04A0"/>
+        <w:tblLook w:val="00A0"/>
       </w:tblPr>
       <w:tblGrid>
         <w:gridCol w:w="1371"/>
@@ -8554,7 +9721,6 @@
                 <w:rFonts w:ascii="Arial" w:hAnsi="Arial" w:cs="Arial"/>
                 <w:lang w:val="en-GB" w:eastAsia="en-GB"/>
               </w:rPr>
-              <w:lastRenderedPageBreak/>
               <w:t>Component ID</w:t>
             </w:r>
           </w:p>
@@ -12185,14 +13351,14 @@
     </w:p>
     <w:p>
       <w:pPr>
-        <w:pStyle w:val="Overskrift2"/>
+        <w:pStyle w:val="Heading2"/>
         <w:ind w:left="720"/>
       </w:pPr>
-      <w:bookmarkStart w:id="22" w:name="_Toc274167998"/>
+      <w:bookmarkStart w:id="27" w:name="_Toc274167998"/>
       <w:r>
         <w:t>Concept of execution.</w:t>
       </w:r>
-      <w:bookmarkEnd w:id="22"/>
+      <w:bookmarkEnd w:id="27"/>
       <w:r>
         <w:t xml:space="preserve"> </w:t>
       </w:r>
@@ -12327,7 +13493,6 @@
           <w:rFonts w:ascii="Arial" w:hAnsi="Arial" w:cs="Arial"/>
           <w:lang w:val="en-GB" w:eastAsia="en-GB"/>
         </w:rPr>
-        <w:lastRenderedPageBreak/>
         <w:t>creation/deletion of objects, processes, tasks, and other aspects of dynamic behavior.</w:t>
       </w:r>
     </w:p>
@@ -12352,14 +13517,14 @@
     </w:p>
     <w:p>
       <w:pPr>
-        <w:pStyle w:val="Overskrift2"/>
+        <w:pStyle w:val="Heading2"/>
         <w:ind w:left="720"/>
       </w:pPr>
-      <w:bookmarkStart w:id="23" w:name="_Toc274167999"/>
+      <w:bookmarkStart w:id="28" w:name="_Toc274167999"/>
       <w:r>
         <w:t>Interface design.</w:t>
       </w:r>
-      <w:bookmarkEnd w:id="23"/>
+      <w:bookmarkEnd w:id="28"/>
       <w:r>
         <w:t xml:space="preserve"> </w:t>
       </w:r>
@@ -12518,7 +13683,7 @@
     </w:p>
     <w:p>
       <w:pPr>
-        <w:pStyle w:val="Overskrift3"/>
+        <w:pStyle w:val="Heading3"/>
       </w:pPr>
       <w:r>
         <w:t xml:space="preserve">Interface identification and diagrams. </w:t>
@@ -12530,9 +13695,9 @@
           <w:lang w:val="en-GB"/>
         </w:rPr>
       </w:pPr>
-      <w:bookmarkStart w:id="24" w:name="OLE_LINK3"/>
-      <w:bookmarkStart w:id="25" w:name="OLE_LINK4"/>
-      <w:bookmarkStart w:id="26" w:name="OLE_LINK7"/>
+      <w:bookmarkStart w:id="29" w:name="OLE_LINK3"/>
+      <w:bookmarkStart w:id="30" w:name="OLE_LINK4"/>
+      <w:bookmarkStart w:id="31" w:name="OLE_LINK7"/>
       <w:r>
         <w:rPr>
           <w:lang w:val="en-GB"/>
@@ -12573,7 +13738,7 @@
     </w:p>
     <w:p>
       <w:pPr>
-        <w:pStyle w:val="Billedtekst"/>
+        <w:pStyle w:val="Caption"/>
         <w:ind w:left="360"/>
         <w:rPr>
           <w:lang w:val="en-GB"/>
@@ -12583,7 +13748,6 @@
         <w:rPr>
           <w:lang w:val="en-GB"/>
         </w:rPr>
-        <w:lastRenderedPageBreak/>
         <w:t xml:space="preserve">Figure </w:t>
       </w:r>
       <w:r>
@@ -12740,10 +13904,10 @@
     </w:p>
     <w:p>
       <w:pPr>
-        <w:pStyle w:val="Overskrift3"/>
-      </w:pPr>
-      <w:bookmarkStart w:id="27" w:name="_Toc273129925"/>
-      <w:bookmarkStart w:id="28" w:name="_Toc273118147"/>
+        <w:pStyle w:val="Heading3"/>
+      </w:pPr>
+      <w:bookmarkStart w:id="32" w:name="_Toc273129925"/>
+      <w:bookmarkStart w:id="33" w:name="_Toc273118147"/>
       <w:r>
         <w:t>Interface A (C</w:t>
       </w:r>
@@ -12759,7 +13923,7 @@
       <w:r>
         <w:t>Intercom).</w:t>
       </w:r>
-      <w:bookmarkEnd w:id="27"/>
+      <w:bookmarkEnd w:id="32"/>
     </w:p>
     <w:p>
       <w:pPr>
@@ -12776,15 +13940,15 @@
     </w:p>
     <w:p>
       <w:pPr>
-        <w:pStyle w:val="Overskrift3"/>
-      </w:pPr>
-      <w:bookmarkStart w:id="29" w:name="_Interface_B_(Cockpit"/>
-      <w:bookmarkStart w:id="30" w:name="_Toc273129931"/>
-      <w:bookmarkEnd w:id="29"/>
+        <w:pStyle w:val="Heading3"/>
+      </w:pPr>
+      <w:bookmarkStart w:id="34" w:name="_Interface_B_(Cockpit"/>
+      <w:bookmarkStart w:id="35" w:name="_Toc273129931"/>
+      <w:bookmarkEnd w:id="34"/>
       <w:r>
         <w:t>Interface B (CCU to Safety Switch).</w:t>
       </w:r>
-      <w:bookmarkEnd w:id="30"/>
+      <w:bookmarkEnd w:id="35"/>
     </w:p>
     <w:p>
       <w:pPr>
@@ -12991,13 +14155,13 @@
     </w:p>
     <w:p>
       <w:pPr>
-        <w:pStyle w:val="Overskrift3"/>
-      </w:pPr>
-      <w:bookmarkStart w:id="31" w:name="_Toc273129932"/>
+        <w:pStyle w:val="Heading3"/>
+      </w:pPr>
+      <w:bookmarkStart w:id="36" w:name="_Toc273129932"/>
       <w:r>
         <w:t>Interface C (CCUto Power Switch in pod).</w:t>
       </w:r>
-      <w:bookmarkEnd w:id="31"/>
+      <w:bookmarkEnd w:id="36"/>
     </w:p>
     <w:p>
       <w:pPr>
@@ -13035,13 +14199,13 @@
     </w:p>
     <w:p>
       <w:pPr>
-        <w:pStyle w:val="Overskrift3"/>
-      </w:pPr>
-      <w:bookmarkStart w:id="32" w:name="_Toc273129933"/>
+        <w:pStyle w:val="Heading3"/>
+      </w:pPr>
+      <w:bookmarkStart w:id="37" w:name="_Toc273129933"/>
       <w:r>
         <w:t>Interface D (CCU to ECU).</w:t>
       </w:r>
-      <w:bookmarkEnd w:id="32"/>
+      <w:bookmarkEnd w:id="37"/>
     </w:p>
     <w:p>
       <w:pPr>
@@ -13122,14 +14286,13 @@
           <w:lang w:val="en-GB"/>
         </w:rPr>
       </w:pPr>
-      <w:bookmarkStart w:id="33" w:name="OLE_LINK5"/>
-      <w:bookmarkStart w:id="34" w:name="OLE_LINK6"/>
+      <w:bookmarkStart w:id="38" w:name="OLE_LINK5"/>
+      <w:bookmarkStart w:id="39" w:name="OLE_LINK6"/>
       <w:r>
         <w:rPr>
           <w:lang w:val="en-GB"/>
         </w:rPr>
-        <w:lastRenderedPageBreak/>
-        <w:t>Data on the bus will be command and data for controlling the MWS and getting data from it. Commands and data formats are described in the MWS-CD document and will not be described further here. TBD Data and commands that shall be sent to the ECU are data like:</w:t>
+        <w:t>Data on the bus will be command and data for controlling the MWS and getting data from it. Commands and data formats are described in the MWS-CD document and will not be described further here. TBD Data and commands that shall be sent to the ECU are:</w:t>
       </w:r>
     </w:p>
     <w:p>
@@ -13283,191 +14446,191 @@
     </w:p>
     <w:p>
       <w:pPr>
-        <w:pStyle w:val="Overskrift3"/>
-      </w:pPr>
-      <w:bookmarkStart w:id="35" w:name="_Toc273129926"/>
+        <w:pStyle w:val="Heading3"/>
+      </w:pPr>
+      <w:bookmarkStart w:id="40" w:name="_Toc273129926"/>
+      <w:bookmarkEnd w:id="38"/>
+      <w:bookmarkEnd w:id="39"/>
+      <w:r>
+        <w:t>Interface E ( Power to  Power Switch in pod).</w:t>
+      </w:r>
+      <w:bookmarkEnd w:id="40"/>
+    </w:p>
+    <w:p>
+      <w:pPr>
+        <w:rPr>
+          <w:lang w:val="en-US"/>
+        </w:rPr>
+      </w:pPr>
+      <w:r>
+        <w:rPr>
+          <w:lang w:val="en-US"/>
+        </w:rPr>
+        <w:t>To be able to control the power to the pod a contro</w:t>
+      </w:r>
+      <w:r>
+        <w:rPr>
+          <w:lang w:val="en-US"/>
+        </w:rPr>
+        <w:t>llable power switch in the pod is mounted</w:t>
+      </w:r>
+      <w:r>
+        <w:rPr>
+          <w:lang w:val="en-US"/>
+        </w:rPr>
+        <w:t>. Power from the supply in the wing is connected to this power switch</w:t>
+      </w:r>
+      <w:r>
+        <w:rPr>
+          <w:lang w:val="en-US"/>
+        </w:rPr>
+        <w:t xml:space="preserve"> through the connector mounted by subcontractor on the pod</w:t>
+      </w:r>
+      <w:r>
+        <w:rPr>
+          <w:lang w:val="en-US"/>
+        </w:rPr>
+        <w:t xml:space="preserve"> and not as indicated to the ECU.</w:t>
+      </w:r>
+      <w:r>
+        <w:rPr>
+          <w:lang w:val="en-US"/>
+        </w:rPr>
+        <w:t xml:space="preserve"> This wiring is done by the subcontractor which makes the total harness for the pod, so it will not be described further here.</w:t>
+      </w:r>
+    </w:p>
+    <w:p>
+      <w:pPr>
+        <w:pStyle w:val="Heading3"/>
+      </w:pPr>
+      <w:bookmarkStart w:id="41" w:name="_Toc273129927"/>
+      <w:r>
+        <w:t>Interface F (CCU to AMC).</w:t>
+      </w:r>
       <w:bookmarkEnd w:id="33"/>
-      <w:bookmarkEnd w:id="34"/>
-      <w:r>
-        <w:t>Interface E ( Power to  Power Switch in pod).</w:t>
-      </w:r>
-      <w:bookmarkEnd w:id="35"/>
-    </w:p>
-    <w:p>
-      <w:pPr>
+      <w:bookmarkEnd w:id="41"/>
+    </w:p>
+    <w:p>
+      <w:pPr>
+        <w:rPr>
+          <w:lang w:val="en-GB"/>
+        </w:rPr>
+      </w:pPr>
+      <w:r>
         <w:rPr>
           <w:lang w:val="en-US"/>
         </w:rPr>
-      </w:pPr>
+        <w:t xml:space="preserve">This interface shall make it possible to communicate with the AMC. Information will both be from AMC to the </w:t>
+      </w:r>
       <w:r>
         <w:rPr>
           <w:lang w:val="en-US"/>
         </w:rPr>
-        <w:t>To be able to control the power to the pod a contro</w:t>
+        <w:t>CCU</w:t>
       </w:r>
       <w:r>
         <w:rPr>
           <w:lang w:val="en-US"/>
         </w:rPr>
-        <w:t>llable power switch in the pod is mounted</w:t>
+        <w:t xml:space="preserve"> and from the </w:t>
       </w:r>
       <w:r>
         <w:rPr>
           <w:lang w:val="en-US"/>
         </w:rPr>
-        <w:t>. Power from the supply in the wing is connected to this power switch</w:t>
+        <w:t>CCU</w:t>
       </w:r>
       <w:r>
         <w:rPr>
           <w:lang w:val="en-US"/>
         </w:rPr>
-        <w:t xml:space="preserve"> through the connector mounted by subcontractor on the pod</w:t>
-      </w:r>
+        <w:t xml:space="preserve"> to the AMC.</w:t>
+      </w:r>
+      <w:bookmarkStart w:id="42" w:name="_Toc273129928"/>
       <w:r>
         <w:rPr>
           <w:lang w:val="en-US"/>
         </w:rPr>
-        <w:t xml:space="preserve"> and not as indicated to the ECU.</w:t>
+        <w:t xml:space="preserve">  Communication is done via the </w:t>
+      </w:r>
+      <w:r>
+        <w:rPr>
+          <w:lang w:val="en-GB"/>
+        </w:rPr>
+        <w:t xml:space="preserve">MIL-1553B </w:t>
+      </w:r>
+      <w:r>
+        <w:rPr>
+          <w:lang w:val="en-GB"/>
+        </w:rPr>
+        <w:t>data bus which defines signal levels, baud rate, data bit and every other parameter needed for setting up the communication on a MIL-1553B data bus.  Connector used is</w:t>
       </w:r>
       <w:r>
         <w:rPr>
           <w:lang w:val="en-US"/>
         </w:rPr>
-        <w:t xml:space="preserve"> This wiring is done by the subcontractor which makes the total harness for the pod, so it will not be described further here.</w:t>
-      </w:r>
-    </w:p>
-    <w:p>
-      <w:pPr>
-        <w:pStyle w:val="Overskrift3"/>
-      </w:pPr>
-      <w:bookmarkStart w:id="36" w:name="_Toc273129927"/>
-      <w:r>
-        <w:t>Interface F (CCU to AMC).</w:t>
-      </w:r>
-      <w:bookmarkEnd w:id="28"/>
-      <w:bookmarkEnd w:id="36"/>
-    </w:p>
-    <w:p>
-      <w:pPr>
+        <w:t xml:space="preserve"> </w:t>
+      </w:r>
+      <w:r>
         <w:rPr>
           <w:lang w:val="en-GB"/>
         </w:rPr>
-      </w:pPr>
-      <w:r>
-        <w:rPr>
-          <w:lang w:val="en-US"/>
-        </w:rPr>
-        <w:t xml:space="preserve">This interface shall make it possible to communicate with the AMC. Information will both be from AMC to the </w:t>
-      </w:r>
-      <w:r>
-        <w:rPr>
-          <w:lang w:val="en-US"/>
-        </w:rPr>
-        <w:t>CCU</w:t>
-      </w:r>
-      <w:r>
-        <w:rPr>
-          <w:lang w:val="en-US"/>
-        </w:rPr>
-        <w:t xml:space="preserve"> and from the </w:t>
-      </w:r>
-      <w:r>
-        <w:rPr>
-          <w:lang w:val="en-US"/>
-        </w:rPr>
-        <w:t>CCU</w:t>
-      </w:r>
-      <w:r>
-        <w:rPr>
-          <w:lang w:val="en-US"/>
-        </w:rPr>
-        <w:t xml:space="preserve"> to the AMC.</w:t>
-      </w:r>
-      <w:bookmarkStart w:id="37" w:name="_Toc273129928"/>
-      <w:r>
-        <w:rPr>
-          <w:lang w:val="en-US"/>
-        </w:rPr>
-        <w:t xml:space="preserve">  Communication is done via the </w:t>
+        <w:t>a</w:t>
       </w:r>
       <w:r>
         <w:rPr>
           <w:lang w:val="en-GB"/>
         </w:rPr>
-        <w:t xml:space="preserve">MIL-1553B </w:t>
+        <w:t>n</w:t>
       </w:r>
       <w:r>
         <w:rPr>
           <w:lang w:val="en-GB"/>
         </w:rPr>
-        <w:t>data bus which defines signal levels, baud rate, data bit and every other parameter needed for setting up the communication on a MIL-1553B data bus.  Connector used is</w:t>
-      </w:r>
-      <w:r>
-        <w:rPr>
-          <w:lang w:val="en-US"/>
-        </w:rPr>
-        <w:t xml:space="preserve"> </w:t>
+        <w:t xml:space="preserve"> EDC29b connector</w:t>
       </w:r>
       <w:r>
         <w:rPr>
           <w:lang w:val="en-GB"/>
         </w:rPr>
-        <w:t>a</w:t>
-      </w:r>
-      <w:r>
+        <w:t>.</w:t>
+      </w:r>
+    </w:p>
+    <w:p>
+      <w:pPr>
         <w:rPr>
           <w:lang w:val="en-GB"/>
         </w:rPr>
-        <w:t>n</w:t>
-      </w:r>
+      </w:pPr>
       <w:r>
         <w:rPr>
           <w:lang w:val="en-GB"/>
         </w:rPr>
-        <w:t xml:space="preserve"> EDC29b connector</w:t>
+        <w:t xml:space="preserve">Data on the bus will be command and data for the status and data communication. Commands and data formats are described in the </w:t>
       </w:r>
       <w:r>
         <w:rPr>
           <w:lang w:val="en-GB"/>
         </w:rPr>
+        <w:t>DF14b</w:t>
+      </w:r>
+      <w:r>
+        <w:rPr>
+          <w:lang w:val="en-GB"/>
+        </w:rPr>
+        <w:t xml:space="preserve"> which specify the protocol for exchanging threat data with AMC</w:t>
+      </w:r>
+      <w:r>
+        <w:rPr>
+          <w:lang w:val="en-GB"/>
+        </w:rPr>
         <w:t>.</w:t>
       </w:r>
-    </w:p>
-    <w:p>
-      <w:pPr>
+      <w:r>
         <w:rPr>
           <w:lang w:val="en-GB"/>
         </w:rPr>
-      </w:pPr>
-      <w:r>
-        <w:rPr>
-          <w:lang w:val="en-GB"/>
-        </w:rPr>
-        <w:t xml:space="preserve">Data on the bus will be command and data for the status and data communication. Commands and data formats are described in the </w:t>
-      </w:r>
-      <w:r>
-        <w:rPr>
-          <w:lang w:val="en-GB"/>
-        </w:rPr>
-        <w:t>DF14b</w:t>
-      </w:r>
-      <w:r>
-        <w:rPr>
-          <w:lang w:val="en-GB"/>
-        </w:rPr>
-        <w:t xml:space="preserve"> which specify the protocol for exchanging threat data with AMC</w:t>
-      </w:r>
-      <w:r>
-        <w:rPr>
-          <w:lang w:val="en-GB"/>
-        </w:rPr>
-        <w:t>.</w:t>
-      </w:r>
-      <w:r>
-        <w:rPr>
-          <w:lang w:val="en-GB"/>
-        </w:rPr>
-        <w:t xml:space="preserve"> TBD Data and commands that shall be sent to the CCU are data like:</w:t>
+        <w:t xml:space="preserve"> TBD Data and commands that shall be sent to the CCU are:</w:t>
       </w:r>
     </w:p>
     <w:p>
@@ -13582,7 +14745,6 @@
         <w:rPr>
           <w:lang w:val="en-US"/>
         </w:rPr>
-        <w:lastRenderedPageBreak/>
         <w:t>The CCU will the other way make it possible for the AMC to get:</w:t>
       </w:r>
     </w:p>
@@ -13646,12 +14808,12 @@
     </w:p>
     <w:p>
       <w:pPr>
-        <w:pStyle w:val="Overskrift3"/>
+        <w:pStyle w:val="Heading3"/>
       </w:pPr>
       <w:r>
         <w:t>Interface G (Power to CCU).</w:t>
       </w:r>
-      <w:bookmarkEnd w:id="37"/>
+      <w:bookmarkEnd w:id="42"/>
     </w:p>
     <w:p>
       <w:pPr>
@@ -13738,13 +14900,13 @@
     </w:p>
     <w:p>
       <w:pPr>
-        <w:pStyle w:val="Overskrift3"/>
-      </w:pPr>
-      <w:bookmarkStart w:id="38" w:name="_Toc273129929"/>
+        <w:pStyle w:val="Heading3"/>
+      </w:pPr>
+      <w:bookmarkStart w:id="43" w:name="_Toc273129929"/>
       <w:r>
         <w:t>Interface H (Zeroize to CCU).</w:t>
       </w:r>
-      <w:bookmarkEnd w:id="38"/>
+      <w:bookmarkEnd w:id="43"/>
     </w:p>
     <w:p>
       <w:pPr>
@@ -13806,7 +14968,7 @@
     </w:p>
     <w:p>
       <w:pPr>
-        <w:pStyle w:val="Overskrift3"/>
+        <w:pStyle w:val="Heading3"/>
         <w:numPr>
           <w:ilvl w:val="2"/>
           <w:numId w:val="7"/>
@@ -13838,9 +15000,9 @@
         </w:rPr>
       </w:pPr>
     </w:p>
-    <w:bookmarkEnd w:id="24"/>
-    <w:bookmarkEnd w:id="25"/>
-    <w:bookmarkEnd w:id="26"/>
+    <w:bookmarkEnd w:id="29"/>
+    <w:bookmarkEnd w:id="30"/>
+    <w:bookmarkEnd w:id="31"/>
     <w:p>
       <w:pPr>
         <w:autoSpaceDE w:val="0"/>
@@ -14225,7 +15387,6 @@
           <w:rFonts w:ascii="Arial" w:hAnsi="Arial" w:cs="Arial"/>
           <w:lang w:val="en-GB" w:eastAsia="en-GB"/>
         </w:rPr>
-        <w:lastRenderedPageBreak/>
         <w:t>c) DoD standard data element name</w:t>
       </w:r>
     </w:p>
@@ -15149,14 +16310,14 @@
     </w:p>
     <w:p>
       <w:pPr>
-        <w:pStyle w:val="Overskrift1"/>
+        <w:pStyle w:val="Heading1"/>
         <w:ind w:left="360"/>
       </w:pPr>
-      <w:bookmarkStart w:id="39" w:name="_Toc274168000"/>
+      <w:bookmarkStart w:id="44" w:name="_Toc274168000"/>
       <w:r>
         <w:t>Requirements traceability.</w:t>
       </w:r>
-      <w:bookmarkEnd w:id="39"/>
+      <w:bookmarkEnd w:id="44"/>
       <w:r>
         <w:t xml:space="preserve"> </w:t>
       </w:r>
@@ -15196,7 +16357,6 @@
           <w:rFonts w:ascii="Arial" w:hAnsi="Arial" w:cs="Arial"/>
           <w:lang w:val="en-GB" w:eastAsia="en-GB"/>
         </w:rPr>
-        <w:lastRenderedPageBreak/>
         <w:t>a. Traceability from each system component identified in this SSDD to the system</w:t>
       </w:r>
     </w:p>
@@ -15259,20 +16419,417 @@
     </w:p>
     <w:p>
       <w:pPr>
-        <w:pStyle w:val="Overskrift1"/>
+        <w:pStyle w:val="Heading1"/>
         <w:ind w:left="360"/>
       </w:pPr>
-      <w:bookmarkStart w:id="40" w:name="_Toc274168001"/>
+      <w:bookmarkStart w:id="45" w:name="_Toc274168001"/>
       <w:r>
         <w:t>Notes.</w:t>
       </w:r>
-      <w:bookmarkEnd w:id="40"/>
+      <w:bookmarkEnd w:id="45"/>
       <w:r>
         <w:t xml:space="preserve"> </w:t>
       </w:r>
     </w:p>
     <w:p>
       <w:pPr>
+        <w:pStyle w:val="Heading2"/>
+        <w:ind w:left="720"/>
+      </w:pPr>
+      <w:r>
+        <w:t>Acronyms and abbreviations</w:t>
+      </w:r>
+    </w:p>
+    <w:tbl>
+      <w:tblPr>
+        <w:tblW w:w="9355" w:type="dxa"/>
+        <w:tblInd w:w="534" w:type="dxa"/>
+        <w:tblBorders>
+          <w:top w:val="single" w:sz="4" w:space="0" w:color="000000"/>
+          <w:left w:val="single" w:sz="4" w:space="0" w:color="000000"/>
+          <w:bottom w:val="single" w:sz="4" w:space="0" w:color="000000"/>
+          <w:right w:val="single" w:sz="4" w:space="0" w:color="000000"/>
+          <w:insideH w:val="single" w:sz="4" w:space="0" w:color="000000"/>
+          <w:insideV w:val="single" w:sz="4" w:space="0" w:color="000000"/>
+        </w:tblBorders>
+        <w:tblLook w:val="00A0"/>
+      </w:tblPr>
+      <w:tblGrid>
+        <w:gridCol w:w="1275"/>
+        <w:gridCol w:w="8080"/>
+      </w:tblGrid>
+      <w:tr>
+        <w:tc>
+          <w:tcPr>
+            <w:tcW w:w="1275" w:type="dxa"/>
+          </w:tcPr>
+          <w:p>
+            <w:pPr>
+              <w:spacing w:after="0" w:line="240" w:lineRule="auto"/>
+              <w:jc w:val="center"/>
+              <w:rPr>
+                <w:lang w:val="en-GB"/>
+              </w:rPr>
+            </w:pPr>
+          </w:p>
+        </w:tc>
+        <w:tc>
+          <w:tcPr>
+            <w:tcW w:w="8080" w:type="dxa"/>
+          </w:tcPr>
+          <w:p>
+            <w:pPr>
+              <w:spacing w:after="0" w:line="240" w:lineRule="auto"/>
+              <w:rPr>
+                <w:lang w:val="en-GB"/>
+              </w:rPr>
+            </w:pPr>
+          </w:p>
+        </w:tc>
+      </w:tr>
+      <w:tr>
+        <w:tc>
+          <w:tcPr>
+            <w:tcW w:w="1275" w:type="dxa"/>
+          </w:tcPr>
+          <w:p>
+            <w:pPr>
+              <w:spacing w:after="0" w:line="240" w:lineRule="auto"/>
+              <w:jc w:val="center"/>
+              <w:rPr>
+                <w:lang w:val="en-GB"/>
+              </w:rPr>
+            </w:pPr>
+            <w:r>
+              <w:rPr>
+                <w:lang w:val="en-GB"/>
+              </w:rPr>
+              <w:t>AMC</w:t>
+            </w:r>
+          </w:p>
+        </w:tc>
+        <w:tc>
+          <w:tcPr>
+            <w:tcW w:w="8080" w:type="dxa"/>
+          </w:tcPr>
+          <w:p>
+            <w:pPr>
+              <w:spacing w:after="0" w:line="240" w:lineRule="auto"/>
+              <w:rPr>
+                <w:lang w:val="en-GB"/>
+              </w:rPr>
+            </w:pPr>
+            <w:r>
+              <w:rPr>
+                <w:lang w:val="en-GB"/>
+              </w:rPr>
+              <w:t>Aircraft Mission Computer</w:t>
+            </w:r>
+          </w:p>
+        </w:tc>
+      </w:tr>
+      <w:tr>
+        <w:tc>
+          <w:tcPr>
+            <w:tcW w:w="1275" w:type="dxa"/>
+          </w:tcPr>
+          <w:p>
+            <w:pPr>
+              <w:spacing w:after="0" w:line="240" w:lineRule="auto"/>
+              <w:jc w:val="center"/>
+              <w:rPr>
+                <w:lang w:val="en-GB"/>
+              </w:rPr>
+            </w:pPr>
+            <w:r>
+              <w:rPr>
+                <w:lang w:val="en-GB"/>
+              </w:rPr>
+              <w:t>CCU</w:t>
+            </w:r>
+          </w:p>
+        </w:tc>
+        <w:tc>
+          <w:tcPr>
+            <w:tcW w:w="8080" w:type="dxa"/>
+          </w:tcPr>
+          <w:p>
+            <w:pPr>
+              <w:spacing w:after="0" w:line="240" w:lineRule="auto"/>
+              <w:rPr>
+                <w:lang w:val="en-GB"/>
+              </w:rPr>
+            </w:pPr>
+            <w:r>
+              <w:rPr>
+                <w:lang w:val="en-GB"/>
+              </w:rPr>
+              <w:t>Cockpit Control Unit</w:t>
+            </w:r>
+          </w:p>
+        </w:tc>
+      </w:tr>
+      <w:tr>
+        <w:tc>
+          <w:tcPr>
+            <w:tcW w:w="1275" w:type="dxa"/>
+          </w:tcPr>
+          <w:p>
+            <w:pPr>
+              <w:spacing w:after="0" w:line="240" w:lineRule="auto"/>
+              <w:jc w:val="center"/>
+              <w:rPr>
+                <w:lang w:val="en-GB"/>
+              </w:rPr>
+            </w:pPr>
+            <w:r>
+              <w:rPr>
+                <w:lang w:val="en-GB"/>
+              </w:rPr>
+              <w:t>DSS</w:t>
+            </w:r>
+          </w:p>
+        </w:tc>
+        <w:tc>
+          <w:tcPr>
+            <w:tcW w:w="8080" w:type="dxa"/>
+          </w:tcPr>
+          <w:p>
+            <w:pPr>
+              <w:spacing w:after="0" w:line="240" w:lineRule="auto"/>
+              <w:rPr>
+                <w:lang w:val="en-GB"/>
+              </w:rPr>
+            </w:pPr>
+            <w:r>
+              <w:rPr>
+                <w:lang w:val="en-GB"/>
+              </w:rPr>
+              <w:t>Digital Sequencer Switches</w:t>
+            </w:r>
+          </w:p>
+        </w:tc>
+      </w:tr>
+      <w:tr>
+        <w:tc>
+          <w:tcPr>
+            <w:tcW w:w="1275" w:type="dxa"/>
+          </w:tcPr>
+          <w:p>
+            <w:pPr>
+              <w:spacing w:after="0" w:line="240" w:lineRule="auto"/>
+              <w:jc w:val="center"/>
+              <w:rPr>
+                <w:lang w:val="en-GB"/>
+              </w:rPr>
+            </w:pPr>
+            <w:r>
+              <w:rPr>
+                <w:lang w:val="en-GB"/>
+              </w:rPr>
+              <w:t>ECU</w:t>
+            </w:r>
+          </w:p>
+        </w:tc>
+        <w:tc>
+          <w:tcPr>
+            <w:tcW w:w="8080" w:type="dxa"/>
+          </w:tcPr>
+          <w:p>
+            <w:pPr>
+              <w:spacing w:after="0" w:line="240" w:lineRule="auto"/>
+              <w:rPr>
+                <w:lang w:val="en-GB"/>
+              </w:rPr>
+            </w:pPr>
+            <w:r>
+              <w:rPr>
+                <w:lang w:val="en-GB"/>
+              </w:rPr>
+              <w:t>Electronic Control Unit, part of MWS</w:t>
+            </w:r>
+          </w:p>
+        </w:tc>
+      </w:tr>
+      <w:tr>
+        <w:tc>
+          <w:tcPr>
+            <w:tcW w:w="1275" w:type="dxa"/>
+          </w:tcPr>
+          <w:p>
+            <w:pPr>
+              <w:spacing w:after="0" w:line="240" w:lineRule="auto"/>
+              <w:jc w:val="center"/>
+              <w:rPr>
+                <w:lang w:val="en-GB"/>
+              </w:rPr>
+            </w:pPr>
+          </w:p>
+        </w:tc>
+        <w:tc>
+          <w:tcPr>
+            <w:tcW w:w="8080" w:type="dxa"/>
+          </w:tcPr>
+          <w:p>
+            <w:pPr>
+              <w:spacing w:after="0" w:line="240" w:lineRule="auto"/>
+              <w:rPr>
+                <w:lang w:val="en-GB"/>
+              </w:rPr>
+            </w:pPr>
+          </w:p>
+        </w:tc>
+      </w:tr>
+      <w:tr>
+        <w:tc>
+          <w:tcPr>
+            <w:tcW w:w="1275" w:type="dxa"/>
+          </w:tcPr>
+          <w:p>
+            <w:pPr>
+              <w:spacing w:after="0" w:line="240" w:lineRule="auto"/>
+              <w:jc w:val="center"/>
+              <w:rPr>
+                <w:lang w:val="en-GB"/>
+              </w:rPr>
+            </w:pPr>
+            <w:r>
+              <w:rPr>
+                <w:lang w:val="en-GB"/>
+              </w:rPr>
+              <w:t>GFE</w:t>
+            </w:r>
+          </w:p>
+        </w:tc>
+        <w:tc>
+          <w:tcPr>
+            <w:tcW w:w="8080" w:type="dxa"/>
+          </w:tcPr>
+          <w:p>
+            <w:pPr>
+              <w:spacing w:after="0" w:line="240" w:lineRule="auto"/>
+              <w:rPr>
+                <w:lang w:val="en-GB"/>
+              </w:rPr>
+            </w:pPr>
+            <w:r>
+              <w:rPr>
+                <w:lang w:val="en-GB"/>
+              </w:rPr>
+              <w:t>Government Furnished Equipment.</w:t>
+            </w:r>
+          </w:p>
+        </w:tc>
+      </w:tr>
+      <w:tr>
+        <w:tc>
+          <w:tcPr>
+            <w:tcW w:w="1275" w:type="dxa"/>
+          </w:tcPr>
+          <w:p>
+            <w:pPr>
+              <w:spacing w:after="0" w:line="240" w:lineRule="auto"/>
+              <w:jc w:val="center"/>
+              <w:rPr>
+                <w:lang w:val="en-GB"/>
+              </w:rPr>
+            </w:pPr>
+            <w:r>
+              <w:rPr>
+                <w:lang w:val="en-GB"/>
+              </w:rPr>
+              <w:t>MWS</w:t>
+            </w:r>
+          </w:p>
+        </w:tc>
+        <w:tc>
+          <w:tcPr>
+            <w:tcW w:w="8080" w:type="dxa"/>
+          </w:tcPr>
+          <w:p>
+            <w:pPr>
+              <w:spacing w:after="0" w:line="240" w:lineRule="auto"/>
+              <w:rPr>
+                <w:lang w:val="en-GB"/>
+              </w:rPr>
+            </w:pPr>
+            <w:r>
+              <w:rPr>
+                <w:lang w:val="en-GB"/>
+              </w:rPr>
+              <w:t xml:space="preserve">Missile Warning System </w:t>
+            </w:r>
+          </w:p>
+        </w:tc>
+      </w:tr>
+      <w:tr>
+        <w:tc>
+          <w:tcPr>
+            <w:tcW w:w="1275" w:type="dxa"/>
+          </w:tcPr>
+          <w:p>
+            <w:pPr>
+              <w:spacing w:after="0" w:line="240" w:lineRule="auto"/>
+              <w:jc w:val="center"/>
+              <w:rPr>
+                <w:lang w:val="en-GB"/>
+              </w:rPr>
+            </w:pPr>
+          </w:p>
+        </w:tc>
+        <w:tc>
+          <w:tcPr>
+            <w:tcW w:w="8080" w:type="dxa"/>
+          </w:tcPr>
+          <w:p>
+            <w:pPr>
+              <w:spacing w:after="0" w:line="240" w:lineRule="auto"/>
+              <w:rPr>
+                <w:lang w:val="en-GB"/>
+              </w:rPr>
+            </w:pPr>
+          </w:p>
+        </w:tc>
+      </w:tr>
+      <w:tr>
+        <w:tc>
+          <w:tcPr>
+            <w:tcW w:w="1275" w:type="dxa"/>
+          </w:tcPr>
+          <w:p>
+            <w:pPr>
+              <w:spacing w:after="0" w:line="240" w:lineRule="auto"/>
+              <w:jc w:val="center"/>
+              <w:rPr>
+                <w:lang w:val="en-GB"/>
+              </w:rPr>
+            </w:pPr>
+          </w:p>
+        </w:tc>
+        <w:tc>
+          <w:tcPr>
+            <w:tcW w:w="8080" w:type="dxa"/>
+          </w:tcPr>
+          <w:p>
+            <w:pPr>
+              <w:spacing w:after="0" w:line="240" w:lineRule="auto"/>
+              <w:rPr>
+                <w:lang w:val="en-GB"/>
+              </w:rPr>
+            </w:pPr>
+          </w:p>
+        </w:tc>
+      </w:tr>
+    </w:tbl>
+    <w:p>
+      <w:pPr>
+        <w:rPr>
+          <w:lang w:val="en-GB"/>
+        </w:rPr>
+      </w:pPr>
+    </w:p>
+    <w:p>
+      <w:pPr>
         <w:autoSpaceDE w:val="0"/>
         <w:autoSpaceDN w:val="0"/>
         <w:adjustRightInd w:val="0"/>
@@ -15349,14 +16906,14 @@
     </w:p>
     <w:p>
       <w:pPr>
-        <w:pStyle w:val="Overskrift1"/>
+        <w:pStyle w:val="Heading1"/>
         <w:ind w:left="360"/>
       </w:pPr>
-      <w:bookmarkStart w:id="41" w:name="_Toc274168002"/>
+      <w:bookmarkStart w:id="46" w:name="_Toc274168002"/>
       <w:r>
         <w:t>A. Appendixes.</w:t>
       </w:r>
-      <w:bookmarkEnd w:id="41"/>
+      <w:bookmarkEnd w:id="46"/>
       <w:r>
         <w:t xml:space="preserve"> </w:t>
       </w:r>
@@ -15474,25 +17031,25 @@
     </w:p>
     <w:p>
       <w:pPr>
-        <w:pStyle w:val="Overskrift1"/>
+        <w:pStyle w:val="Heading1"/>
         <w:ind w:left="360"/>
       </w:pPr>
-      <w:bookmarkStart w:id="42" w:name="_Toc274168003"/>
+      <w:bookmarkStart w:id="47" w:name="_Toc274168003"/>
       <w:r>
         <w:t>Niv 1</w:t>
       </w:r>
-      <w:bookmarkEnd w:id="42"/>
-    </w:p>
-    <w:p>
-      <w:pPr>
-        <w:pStyle w:val="Overskrift2"/>
+      <w:bookmarkEnd w:id="47"/>
+    </w:p>
+    <w:p>
+      <w:pPr>
+        <w:pStyle w:val="Heading2"/>
         <w:ind w:left="720"/>
       </w:pPr>
-      <w:bookmarkStart w:id="43" w:name="_Toc274168004"/>
+      <w:bookmarkStart w:id="48" w:name="_Toc274168004"/>
       <w:r>
         <w:t>Niv 2</w:t>
       </w:r>
-      <w:bookmarkEnd w:id="43"/>
+      <w:bookmarkEnd w:id="48"/>
     </w:p>
     <w:p>
       <w:pPr>
@@ -15503,7 +17060,7 @@
     </w:p>
     <w:p>
       <w:pPr>
-        <w:pStyle w:val="Overskrift3"/>
+        <w:pStyle w:val="Heading3"/>
       </w:pPr>
       <w:r>
         <w:t>Niv 3</w:t>
@@ -15518,7 +17075,7 @@
     </w:p>
     <w:p>
       <w:pPr>
-        <w:pStyle w:val="Overskrift4"/>
+        <w:pStyle w:val="Heading4"/>
         <w:ind w:left="1080"/>
       </w:pPr>
       <w:r>
@@ -15579,7 +17136,7 @@
 <w:ftr xmlns:ve="http://schemas.openxmlformats.org/markup-compatibility/2006" xmlns:o="urn:schemas-microsoft-com:office:office" xmlns:r="http://schemas.openxmlformats.org/officeDocument/2006/relationships" xmlns:m="http://schemas.openxmlformats.org/officeDocument/2006/math" xmlns:v="urn:schemas-microsoft-com:vml" xmlns:wp="http://schemas.openxmlformats.org/drawingml/2006/wordprocessingDrawing" xmlns:w10="urn:schemas-microsoft-com:office:word" xmlns:w="http://schemas.openxmlformats.org/wordprocessingml/2006/main" xmlns:wne="http://schemas.microsoft.com/office/word/2006/wordml">
   <w:p>
     <w:pPr>
-      <w:pStyle w:val="Sidefod"/>
+      <w:pStyle w:val="Footer"/>
     </w:pPr>
     <w:fldSimple w:instr=" DOCPROPERTY  &quot;Document number&quot;  \* MERGEFORMAT ">
       <w:r>
@@ -15601,7 +17158,7 @@
 <w:ftr xmlns:ve="http://schemas.openxmlformats.org/markup-compatibility/2006" xmlns:o="urn:schemas-microsoft-com:office:office" xmlns:r="http://schemas.openxmlformats.org/officeDocument/2006/relationships" xmlns:m="http://schemas.openxmlformats.org/officeDocument/2006/math" xmlns:v="urn:schemas-microsoft-com:vml" xmlns:wp="http://schemas.openxmlformats.org/drawingml/2006/wordprocessingDrawing" xmlns:w10="urn:schemas-microsoft-com:office:word" xmlns:w="http://schemas.openxmlformats.org/wordprocessingml/2006/main" xmlns:wne="http://schemas.microsoft.com/office/word/2006/wordml">
   <w:p>
     <w:pPr>
-      <w:pStyle w:val="Sidefod"/>
+      <w:pStyle w:val="Footer"/>
     </w:pPr>
     <w:r>
       <w:rPr>
@@ -15609,13 +17166,13 @@
         <w:lang w:eastAsia="zh-CN"/>
       </w:rPr>
       <w:pict>
-        <v:line id="_x0000_s2049" style="position:absolute;flip:y;z-index:1" from="0,19.55pt" to="486pt,19.55pt"/>
+        <v:line id="_x0000_s2049" style="position:absolute;flip:y;z-index:251660288" from="0,19.55pt" to="486pt,19.55pt"/>
       </w:pict>
     </w:r>
   </w:p>
   <w:p>
     <w:pPr>
-      <w:pStyle w:val="Sidefod"/>
+      <w:pStyle w:val="Footer"/>
       <w:rPr>
         <w:lang w:val="en-GB"/>
       </w:rPr>
@@ -15677,79 +17234,79 @@
     </w:r>
     <w:r>
       <w:rPr>
-        <w:rStyle w:val="Sidetal"/>
+        <w:rStyle w:val="PageNumber"/>
         <w:lang w:val="en-GB"/>
       </w:rPr>
       <w:fldChar w:fldCharType="begin"/>
     </w:r>
     <w:r>
       <w:rPr>
-        <w:rStyle w:val="Sidetal"/>
+        <w:rStyle w:val="PageNumber"/>
         <w:lang w:val="en-GB"/>
       </w:rPr>
       <w:instrText xml:space="preserve"> PAGE </w:instrText>
     </w:r>
     <w:r>
       <w:rPr>
-        <w:rStyle w:val="Sidetal"/>
+        <w:rStyle w:val="PageNumber"/>
         <w:lang w:val="en-GB"/>
       </w:rPr>
       <w:fldChar w:fldCharType="separate"/>
     </w:r>
     <w:r>
       <w:rPr>
-        <w:rStyle w:val="Sidetal"/>
+        <w:rStyle w:val="PageNumber"/>
         <w:noProof/>
         <w:lang w:val="en-GB"/>
       </w:rPr>
-      <w:t>11</w:t>
+      <w:t>3</w:t>
     </w:r>
     <w:r>
       <w:rPr>
-        <w:rStyle w:val="Sidetal"/>
+        <w:rStyle w:val="PageNumber"/>
         <w:lang w:val="en-GB"/>
       </w:rPr>
       <w:fldChar w:fldCharType="end"/>
     </w:r>
     <w:r>
       <w:rPr>
-        <w:rStyle w:val="Sidetal"/>
+        <w:rStyle w:val="PageNumber"/>
         <w:lang w:val="en-GB"/>
       </w:rPr>
       <w:t xml:space="preserve"> of </w:t>
     </w:r>
     <w:r>
       <w:rPr>
-        <w:rStyle w:val="Sidetal"/>
+        <w:rStyle w:val="PageNumber"/>
         <w:lang w:val="en-GB"/>
       </w:rPr>
       <w:fldChar w:fldCharType="begin"/>
     </w:r>
     <w:r>
       <w:rPr>
-        <w:rStyle w:val="Sidetal"/>
+        <w:rStyle w:val="PageNumber"/>
         <w:lang w:val="en-GB"/>
       </w:rPr>
       <w:instrText xml:space="preserve"> NUMPAGES </w:instrText>
     </w:r>
     <w:r>
       <w:rPr>
-        <w:rStyle w:val="Sidetal"/>
+        <w:rStyle w:val="PageNumber"/>
         <w:lang w:val="en-GB"/>
       </w:rPr>
       <w:fldChar w:fldCharType="separate"/>
     </w:r>
     <w:r>
       <w:rPr>
-        <w:rStyle w:val="Sidetal"/>
+        <w:rStyle w:val="PageNumber"/>
         <w:noProof/>
         <w:lang w:val="en-GB"/>
       </w:rPr>
-      <w:t>19</w:t>
+      <w:t>22</w:t>
     </w:r>
     <w:r>
       <w:rPr>
-        <w:rStyle w:val="Sidetal"/>
+        <w:rStyle w:val="PageNumber"/>
         <w:lang w:val="en-GB"/>
       </w:rPr>
       <w:fldChar w:fldCharType="end"/>
@@ -15757,7 +17314,7 @@
   </w:p>
   <w:p>
     <w:pPr>
-      <w:pStyle w:val="Sidefod"/>
+      <w:pStyle w:val="Footer"/>
       <w:rPr>
         <w:lang w:val="en-GB"/>
       </w:rPr>
@@ -16140,7 +17697,7 @@
     <w:lvl w:ilvl="0">
       <w:start w:val="1"/>
       <w:numFmt w:val="decimal"/>
-      <w:pStyle w:val="Overskrift1"/>
+      <w:pStyle w:val="Heading1"/>
       <w:lvlText w:val="%1."/>
       <w:lvlJc w:val="left"/>
       <w:pPr>
@@ -16153,7 +17710,7 @@
     <w:lvl w:ilvl="1">
       <w:start w:val="1"/>
       <w:numFmt w:val="decimal"/>
-      <w:pStyle w:val="Overskrift2"/>
+      <w:pStyle w:val="Heading2"/>
       <w:isLgl/>
       <w:lvlText w:val="%1.%2"/>
       <w:lvlJc w:val="left"/>
@@ -16167,7 +17724,7 @@
     <w:lvl w:ilvl="2">
       <w:start w:val="1"/>
       <w:numFmt w:val="decimal"/>
-      <w:pStyle w:val="Overskrift3"/>
+      <w:pStyle w:val="Heading3"/>
       <w:isLgl/>
       <w:lvlText w:val="%1.%2.%3"/>
       <w:lvlJc w:val="left"/>
@@ -16181,7 +17738,7 @@
     <w:lvl w:ilvl="3">
       <w:start w:val="1"/>
       <w:numFmt w:val="decimal"/>
-      <w:pStyle w:val="Overskrift4"/>
+      <w:pStyle w:val="Heading4"/>
       <w:isLgl/>
       <w:lvlText w:val="%1.%2.%3.%4"/>
       <w:lvlJc w:val="left"/>
@@ -17089,6 +18646,9 @@
   <w:num w:numId="47">
     <w:abstractNumId w:val="11"/>
   </w:num>
+  <w:num w:numId="48">
+    <w:abstractNumId w:val="11"/>
+  </w:num>
   <w:numIdMacAtCleanup w:val="7"/>
 </w:numbering>
 </file>
@@ -17099,7 +18659,9 @@
     <w:rPrDefault>
       <w:rPr>
         <w:rFonts w:ascii="Calibri" w:eastAsia="Calibri" w:hAnsi="Calibri" w:cs="Times New Roman"/>
-        <w:lang w:val="da-DK" w:eastAsia="da-DK" w:bidi="ar-SA"/>
+        <w:sz w:val="22"/>
+        <w:szCs w:val="22"/>
+        <w:lang w:val="da-DK" w:eastAsia="zh-CN" w:bidi="ar-SA"/>
       </w:rPr>
     </w:rPrDefault>
     <w:pPrDefault/>
@@ -17251,16 +18813,14 @@
       <w:spacing w:after="200" w:line="276" w:lineRule="auto"/>
     </w:pPr>
     <w:rPr>
-      <w:sz w:val="22"/>
-      <w:szCs w:val="22"/>
       <w:lang w:eastAsia="en-US"/>
     </w:rPr>
   </w:style>
-  <w:style w:type="paragraph" w:styleId="Overskrift1">
+  <w:style w:type="paragraph" w:styleId="Heading1">
     <w:name w:val="heading 1"/>
     <w:basedOn w:val="Normal"/>
     <w:next w:val="Normal"/>
-    <w:link w:val="Overskrift1Tegn"/>
+    <w:link w:val="Heading1Char"/>
     <w:uiPriority w:val="99"/>
     <w:qFormat/>
     <w:rsid w:val="001B710D"/>
@@ -17282,11 +18842,11 @@
       <w:lang w:val="en-GB"/>
     </w:rPr>
   </w:style>
-  <w:style w:type="paragraph" w:styleId="Overskrift2">
+  <w:style w:type="paragraph" w:styleId="Heading2">
     <w:name w:val="heading 2"/>
-    <w:basedOn w:val="Overskrift1"/>
+    <w:basedOn w:val="Heading1"/>
     <w:next w:val="Normal"/>
-    <w:link w:val="Overskrift2Tegn"/>
+    <w:link w:val="Heading2Char"/>
     <w:autoRedefine/>
     <w:uiPriority w:val="99"/>
     <w:qFormat/>
@@ -17298,11 +18858,11 @@
       <w:outlineLvl w:val="1"/>
     </w:pPr>
   </w:style>
-  <w:style w:type="paragraph" w:styleId="Overskrift3">
+  <w:style w:type="paragraph" w:styleId="Heading3">
     <w:name w:val="heading 3"/>
-    <w:basedOn w:val="Overskrift4"/>
+    <w:basedOn w:val="Heading4"/>
     <w:next w:val="Normal"/>
-    <w:link w:val="Overskrift3Tegn"/>
+    <w:link w:val="Heading3Char"/>
     <w:autoRedefine/>
     <w:uiPriority w:val="99"/>
     <w:qFormat/>
@@ -17316,11 +18876,11 @@
       <w:outlineLvl w:val="2"/>
     </w:pPr>
   </w:style>
-  <w:style w:type="paragraph" w:styleId="Overskrift4">
+  <w:style w:type="paragraph" w:styleId="Heading4">
     <w:name w:val="heading 4"/>
     <w:basedOn w:val="Normal"/>
     <w:next w:val="Normal"/>
-    <w:link w:val="Overskrift4Tegn"/>
+    <w:link w:val="Heading4Char"/>
     <w:uiPriority w:val="99"/>
     <w:qFormat/>
     <w:locked/>
@@ -17343,13 +18903,12 @@
       <w:lang w:val="en-GB"/>
     </w:rPr>
   </w:style>
-  <w:style w:type="character" w:default="1" w:styleId="Standardskrifttypeiafsnit">
+  <w:style w:type="character" w:default="1" w:styleId="DefaultParagraphFont">
     <w:name w:val="Default Paragraph Font"/>
-    <w:uiPriority w:val="1"/>
+    <w:uiPriority w:val="99"/>
     <w:semiHidden/>
-    <w:unhideWhenUsed/>
   </w:style>
-  <w:style w:type="table" w:default="1" w:styleId="Tabel-Normal">
+  <w:style w:type="table" w:default="1" w:styleId="TableNormal">
     <w:name w:val="Normal Table"/>
     <w:uiPriority w:val="99"/>
     <w:semiHidden/>
@@ -17365,16 +18924,16 @@
       </w:tblCellMar>
     </w:tblPr>
   </w:style>
-  <w:style w:type="numbering" w:default="1" w:styleId="Ingenoversigt">
+  <w:style w:type="numbering" w:default="1" w:styleId="NoList">
     <w:name w:val="No List"/>
     <w:uiPriority w:val="99"/>
     <w:semiHidden/>
     <w:unhideWhenUsed/>
   </w:style>
-  <w:style w:type="character" w:customStyle="1" w:styleId="Overskrift1Tegn">
-    <w:name w:val="Overskrift 1 Tegn"/>
-    <w:basedOn w:val="Standardskrifttypeiafsnit"/>
-    <w:link w:val="Overskrift1"/>
+  <w:style w:type="character" w:customStyle="1" w:styleId="Heading1Char">
+    <w:name w:val="Heading 1 Char"/>
+    <w:basedOn w:val="DefaultParagraphFont"/>
+    <w:link w:val="Heading1"/>
     <w:uiPriority w:val="99"/>
     <w:locked/>
     <w:rsid w:val="001B710D"/>
@@ -17387,10 +18946,10 @@
       <w:lang w:val="en-GB" w:eastAsia="en-US" w:bidi="ar-SA"/>
     </w:rPr>
   </w:style>
-  <w:style w:type="character" w:customStyle="1" w:styleId="Overskrift2Tegn">
-    <w:name w:val="Overskrift 2 Tegn"/>
-    <w:basedOn w:val="Standardskrifttypeiafsnit"/>
-    <w:link w:val="Overskrift2"/>
+  <w:style w:type="character" w:customStyle="1" w:styleId="Heading2Char">
+    <w:name w:val="Heading 2 Char"/>
+    <w:basedOn w:val="DefaultParagraphFont"/>
+    <w:link w:val="Heading2"/>
     <w:uiPriority w:val="99"/>
     <w:locked/>
     <w:rsid w:val="003C6876"/>
@@ -17403,10 +18962,10 @@
       <w:lang w:val="en-GB" w:eastAsia="en-US" w:bidi="ar-SA"/>
     </w:rPr>
   </w:style>
-  <w:style w:type="character" w:customStyle="1" w:styleId="Overskrift3Tegn">
-    <w:name w:val="Overskrift 3 Tegn"/>
-    <w:basedOn w:val="Standardskrifttypeiafsnit"/>
-    <w:link w:val="Overskrift3"/>
+  <w:style w:type="character" w:customStyle="1" w:styleId="Heading3Char">
+    <w:name w:val="Heading 3 Char"/>
+    <w:basedOn w:val="DefaultParagraphFont"/>
+    <w:link w:val="Heading3"/>
     <w:uiPriority w:val="99"/>
     <w:locked/>
     <w:rsid w:val="00AA15FC"/>
@@ -17419,10 +18978,10 @@
       <w:lang w:val="en-GB" w:eastAsia="en-US" w:bidi="ar-SA"/>
     </w:rPr>
   </w:style>
-  <w:style w:type="character" w:customStyle="1" w:styleId="Overskrift4Tegn">
-    <w:name w:val="Overskrift 4 Tegn"/>
-    <w:basedOn w:val="Standardskrifttypeiafsnit"/>
-    <w:link w:val="Overskrift4"/>
+  <w:style w:type="character" w:customStyle="1" w:styleId="Heading4Char">
+    <w:name w:val="Heading 4 Char"/>
+    <w:basedOn w:val="DefaultParagraphFont"/>
+    <w:link w:val="Heading4"/>
     <w:uiPriority w:val="99"/>
     <w:semiHidden/>
     <w:locked/>
@@ -17436,11 +18995,11 @@
       <w:lang w:val="en-GB" w:eastAsia="en-US" w:bidi="ar-SA"/>
     </w:rPr>
   </w:style>
-  <w:style w:type="paragraph" w:styleId="Titel">
+  <w:style w:type="paragraph" w:styleId="Title">
     <w:name w:val="Title"/>
     <w:basedOn w:val="Normal"/>
     <w:next w:val="Normal"/>
-    <w:link w:val="TitelTegn"/>
+    <w:link w:val="TitleChar"/>
     <w:uiPriority w:val="99"/>
     <w:qFormat/>
     <w:rsid w:val="00B24DF7"/>
@@ -17460,10 +19019,10 @@
       <w:szCs w:val="52"/>
     </w:rPr>
   </w:style>
-  <w:style w:type="character" w:customStyle="1" w:styleId="TitelTegn">
-    <w:name w:val="Titel Tegn"/>
-    <w:basedOn w:val="Standardskrifttypeiafsnit"/>
-    <w:link w:val="Titel"/>
+  <w:style w:type="character" w:customStyle="1" w:styleId="TitleChar">
+    <w:name w:val="Title Char"/>
+    <w:basedOn w:val="DefaultParagraphFont"/>
+    <w:link w:val="Title"/>
     <w:uiPriority w:val="99"/>
     <w:locked/>
     <w:rsid w:val="00B24DF7"/>
@@ -17476,11 +19035,15 @@
       <w:szCs w:val="52"/>
     </w:rPr>
   </w:style>
-  <w:style w:type="table" w:styleId="Tabel-Gitter">
+  <w:style w:type="table" w:styleId="TableGrid">
     <w:name w:val="Table Grid"/>
-    <w:basedOn w:val="Tabel-Normal"/>
+    <w:basedOn w:val="TableNormal"/>
     <w:uiPriority w:val="99"/>
     <w:rsid w:val="00560622"/>
+    <w:rPr>
+      <w:sz w:val="20"/>
+      <w:szCs w:val="20"/>
+    </w:rPr>
     <w:tblPr>
       <w:tblInd w:w="0" w:type="dxa"/>
       <w:tblBorders>
@@ -17499,9 +19062,9 @@
       </w:tblCellMar>
     </w:tblPr>
   </w:style>
-  <w:style w:type="paragraph" w:styleId="Overskrift">
+  <w:style w:type="paragraph" w:styleId="TOCHeading">
     <w:name w:val="TOC Heading"/>
-    <w:basedOn w:val="Overskrift1"/>
+    <w:basedOn w:val="Heading1"/>
     <w:next w:val="Normal"/>
     <w:uiPriority w:val="99"/>
     <w:qFormat/>
@@ -17516,7 +19079,7 @@
       <w:color w:val="365F91"/>
     </w:rPr>
   </w:style>
-  <w:style w:type="paragraph" w:styleId="Indeks1">
+  <w:style w:type="paragraph" w:styleId="Index1">
     <w:name w:val="index 1"/>
     <w:basedOn w:val="Normal"/>
     <w:next w:val="Normal"/>
@@ -17529,7 +19092,7 @@
       <w:ind w:left="220" w:hanging="220"/>
     </w:pPr>
   </w:style>
-  <w:style w:type="paragraph" w:styleId="Indholdsfortegnelse1">
+  <w:style w:type="paragraph" w:styleId="TOC1">
     <w:name w:val="toc 1"/>
     <w:basedOn w:val="Normal"/>
     <w:next w:val="Normal"/>
@@ -17540,7 +19103,7 @@
       <w:spacing w:after="100"/>
     </w:pPr>
   </w:style>
-  <w:style w:type="paragraph" w:styleId="Indholdsfortegnelse2">
+  <w:style w:type="paragraph" w:styleId="TOC2">
     <w:name w:val="toc 2"/>
     <w:basedOn w:val="Normal"/>
     <w:next w:val="Normal"/>
@@ -17554,7 +19117,7 @@
   </w:style>
   <w:style w:type="character" w:styleId="Hyperlink">
     <w:name w:val="Hyperlink"/>
-    <w:basedOn w:val="Standardskrifttypeiafsnit"/>
+    <w:basedOn w:val="DefaultParagraphFont"/>
     <w:uiPriority w:val="99"/>
     <w:rsid w:val="00136E9F"/>
     <w:rPr>
@@ -17563,10 +19126,10 @@
       <w:u w:val="single"/>
     </w:rPr>
   </w:style>
-  <w:style w:type="paragraph" w:styleId="Markeringsbobletekst">
+  <w:style w:type="paragraph" w:styleId="BalloonText">
     <w:name w:val="Balloon Text"/>
     <w:basedOn w:val="Normal"/>
-    <w:link w:val="MarkeringsbobletekstTegn"/>
+    <w:link w:val="BalloonTextChar"/>
     <w:uiPriority w:val="99"/>
     <w:semiHidden/>
     <w:rsid w:val="00136E9F"/>
@@ -17579,10 +19142,10 @@
       <w:szCs w:val="16"/>
     </w:rPr>
   </w:style>
-  <w:style w:type="character" w:customStyle="1" w:styleId="MarkeringsbobletekstTegn">
-    <w:name w:val="Markeringsbobletekst Tegn"/>
-    <w:basedOn w:val="Standardskrifttypeiafsnit"/>
-    <w:link w:val="Markeringsbobletekst"/>
+  <w:style w:type="character" w:customStyle="1" w:styleId="BalloonTextChar">
+    <w:name w:val="Balloon Text Char"/>
+    <w:basedOn w:val="DefaultParagraphFont"/>
+    <w:link w:val="BalloonText"/>
     <w:uiPriority w:val="99"/>
     <w:semiHidden/>
     <w:locked/>
@@ -17593,7 +19156,7 @@
       <w:szCs w:val="16"/>
     </w:rPr>
   </w:style>
-  <w:style w:type="paragraph" w:styleId="Indholdsfortegnelse3">
+  <w:style w:type="paragraph" w:styleId="TOC3">
     <w:name w:val="toc 3"/>
     <w:basedOn w:val="Normal"/>
     <w:next w:val="Normal"/>
@@ -17608,7 +19171,7 @@
       <w:rFonts w:eastAsia="SimSun"/>
     </w:rPr>
   </w:style>
-  <w:style w:type="paragraph" w:styleId="Listeafsnit">
+  <w:style w:type="paragraph" w:styleId="ListParagraph">
     <w:name w:val="List Paragraph"/>
     <w:basedOn w:val="Normal"/>
     <w:uiPriority w:val="99"/>
@@ -17619,10 +19182,10 @@
       <w:contextualSpacing/>
     </w:pPr>
   </w:style>
-  <w:style w:type="paragraph" w:styleId="Sidehoved">
+  <w:style w:type="paragraph" w:styleId="Header">
     <w:name w:val="header"/>
     <w:basedOn w:val="Normal"/>
-    <w:link w:val="SidehovedTegn"/>
+    <w:link w:val="HeaderChar"/>
     <w:uiPriority w:val="99"/>
     <w:semiHidden/>
     <w:rsid w:val="00544BA1"/>
@@ -17633,10 +19196,10 @@
       </w:tabs>
     </w:pPr>
   </w:style>
-  <w:style w:type="character" w:customStyle="1" w:styleId="SidehovedTegn">
-    <w:name w:val="Sidehoved Tegn"/>
-    <w:basedOn w:val="Standardskrifttypeiafsnit"/>
-    <w:link w:val="Sidehoved"/>
+  <w:style w:type="character" w:customStyle="1" w:styleId="HeaderChar">
+    <w:name w:val="Header Char"/>
+    <w:basedOn w:val="DefaultParagraphFont"/>
+    <w:link w:val="Header"/>
     <w:uiPriority w:val="99"/>
     <w:semiHidden/>
     <w:locked/>
@@ -17648,10 +19211,10 @@
       <w:lang w:eastAsia="en-US"/>
     </w:rPr>
   </w:style>
-  <w:style w:type="paragraph" w:styleId="Sidefod">
+  <w:style w:type="paragraph" w:styleId="Footer">
     <w:name w:val="footer"/>
     <w:basedOn w:val="Normal"/>
-    <w:link w:val="SidefodTegn"/>
+    <w:link w:val="FooterChar"/>
     <w:uiPriority w:val="99"/>
     <w:rsid w:val="00544BA1"/>
     <w:pPr>
@@ -17661,10 +19224,10 @@
       </w:tabs>
     </w:pPr>
   </w:style>
-  <w:style w:type="character" w:customStyle="1" w:styleId="SidefodTegn">
-    <w:name w:val="Sidefod Tegn"/>
-    <w:basedOn w:val="Standardskrifttypeiafsnit"/>
-    <w:link w:val="Sidefod"/>
+  <w:style w:type="character" w:customStyle="1" w:styleId="FooterChar">
+    <w:name w:val="Footer Char"/>
+    <w:basedOn w:val="DefaultParagraphFont"/>
+    <w:link w:val="Footer"/>
     <w:uiPriority w:val="99"/>
     <w:locked/>
     <w:rsid w:val="00544BA1"/>
@@ -17675,7 +19238,7 @@
       <w:lang w:eastAsia="en-US"/>
     </w:rPr>
   </w:style>
-  <w:style w:type="paragraph" w:styleId="Billedtekst">
+  <w:style w:type="paragraph" w:styleId="Caption">
     <w:name w:val="caption"/>
     <w:basedOn w:val="Normal"/>
     <w:next w:val="Normal"/>
@@ -17690,9 +19253,9 @@
       <w:szCs w:val="20"/>
     </w:rPr>
   </w:style>
-  <w:style w:type="character" w:styleId="Sidetal">
+  <w:style w:type="character" w:styleId="PageNumber">
     <w:name w:val="page number"/>
-    <w:basedOn w:val="Standardskrifttypeiafsnit"/>
+    <w:basedOn w:val="DefaultParagraphFont"/>
     <w:uiPriority w:val="99"/>
     <w:rsid w:val="00F25EA2"/>
     <w:rPr>

</xml_diff>

<commit_message>
SSDD updated interface i diagram
</commit_message>
<xml_diff>
--- a/SystemDesign/SSDD Self Protect Suite DocID 0102.docx
+++ b/SystemDesign/SSDD Self Protect Suite DocID 0102.docx
@@ -9521,7 +9521,7 @@
           <v:shape id="_x0000_i1026" type="#_x0000_t75" style="width:480.75pt;height:624.75pt" o:ole="">
             <v:imagedata r:id="rId9" o:title=""/>
           </v:shape>
-          <o:OLEObject Type="Embed" ProgID="Visio.Drawing.11" ShapeID="_x0000_i1026" DrawAspect="Content" ObjectID="_1348000106" r:id="rId10"/>
+          <o:OLEObject Type="Embed" ProgID="Visio.Drawing.11" ShapeID="_x0000_i1026" DrawAspect="Content" ObjectID="_1348002008" r:id="rId10"/>
         </w:object>
       </w:r>
     </w:p>
@@ -10384,10 +10384,10 @@
       </w:pPr>
       <w:r>
         <w:object w:dxaOrig="9838" w:dyaOrig="12129">
-          <v:shape id="_x0000_i1027" type="#_x0000_t75" style="width:477pt;height:588pt" o:ole="">
+          <v:shape id="_x0000_i1028" type="#_x0000_t75" style="width:481.5pt;height:594pt" o:ole="">
             <v:imagedata r:id="rId11" o:title=""/>
           </v:shape>
-          <o:OLEObject Type="Embed" ProgID="Visio.Drawing.11" ShapeID="_x0000_i1027" DrawAspect="Content" ObjectID="_1348000107" r:id="rId12"/>
+          <o:OLEObject Type="Embed" ProgID="Visio.Drawing.11" ShapeID="_x0000_i1028" DrawAspect="Content" ObjectID="_1348002009" r:id="rId12"/>
         </w:object>
       </w:r>
     </w:p>
@@ -13771,6 +13771,443 @@
           </w:p>
         </w:tc>
       </w:tr>
+      <w:tr>
+        <w:tc>
+          <w:tcPr>
+            <w:tcW w:w="1371" w:type="dxa"/>
+          </w:tcPr>
+          <w:p>
+            <w:pPr>
+              <w:autoSpaceDE w:val="0"/>
+              <w:autoSpaceDN w:val="0"/>
+              <w:adjustRightInd w:val="0"/>
+              <w:spacing w:after="0" w:line="240" w:lineRule="auto"/>
+              <w:rPr>
+                <w:rFonts w:ascii="Arial" w:hAnsi="Arial" w:cs="Arial"/>
+                <w:lang w:val="en-GB" w:eastAsia="en-GB"/>
+              </w:rPr>
+            </w:pPr>
+            <w:r>
+              <w:rPr>
+                <w:rFonts w:ascii="Arial" w:hAnsi="Arial" w:cs="Arial"/>
+                <w:lang w:val="en-GB" w:eastAsia="en-GB"/>
+              </w:rPr>
+              <w:t>IFCI007</w:t>
+            </w:r>
+          </w:p>
+        </w:tc>
+        <w:tc>
+          <w:tcPr>
+            <w:tcW w:w="2281" w:type="dxa"/>
+          </w:tcPr>
+          <w:p>
+            <w:pPr>
+              <w:autoSpaceDE w:val="0"/>
+              <w:autoSpaceDN w:val="0"/>
+              <w:adjustRightInd w:val="0"/>
+              <w:spacing w:after="0" w:line="240" w:lineRule="auto"/>
+              <w:rPr>
+                <w:rFonts w:ascii="Arial" w:hAnsi="Arial" w:cs="Arial"/>
+                <w:lang w:val="en-GB" w:eastAsia="en-GB"/>
+              </w:rPr>
+            </w:pPr>
+            <w:r>
+              <w:rPr>
+                <w:rFonts w:ascii="Arial" w:hAnsi="Arial" w:cs="Arial"/>
+                <w:lang w:val="en-GB" w:eastAsia="en-GB"/>
+              </w:rPr>
+              <w:t>Zerorize</w:t>
+            </w:r>
+          </w:p>
+        </w:tc>
+        <w:tc>
+          <w:tcPr>
+            <w:tcW w:w="3544" w:type="dxa"/>
+          </w:tcPr>
+          <w:p>
+            <w:pPr>
+              <w:autoSpaceDE w:val="0"/>
+              <w:autoSpaceDN w:val="0"/>
+              <w:adjustRightInd w:val="0"/>
+              <w:spacing w:after="0" w:line="240" w:lineRule="auto"/>
+              <w:rPr>
+                <w:rFonts w:ascii="Arial" w:hAnsi="Arial" w:cs="Arial"/>
+                <w:lang w:val="en-GB" w:eastAsia="en-GB"/>
+              </w:rPr>
+            </w:pPr>
+            <w:r>
+              <w:rPr>
+                <w:rFonts w:ascii="Arial" w:hAnsi="Arial" w:cs="Arial"/>
+                <w:lang w:val="en-GB" w:eastAsia="en-GB"/>
+              </w:rPr>
+              <w:t>Erase memory</w:t>
+            </w:r>
+          </w:p>
+        </w:tc>
+        <w:tc>
+          <w:tcPr>
+            <w:tcW w:w="2126" w:type="dxa"/>
+          </w:tcPr>
+          <w:p>
+            <w:pPr>
+              <w:autoSpaceDE w:val="0"/>
+              <w:autoSpaceDN w:val="0"/>
+              <w:adjustRightInd w:val="0"/>
+              <w:spacing w:after="0" w:line="240" w:lineRule="auto"/>
+              <w:rPr>
+                <w:rFonts w:ascii="Arial" w:hAnsi="Arial" w:cs="Arial"/>
+                <w:lang w:val="en-GB" w:eastAsia="en-GB"/>
+              </w:rPr>
+            </w:pPr>
+            <w:r>
+              <w:rPr>
+                <w:rFonts w:ascii="Arial" w:hAnsi="Arial" w:cs="Arial"/>
+                <w:lang w:val="en-GB" w:eastAsia="en-GB"/>
+              </w:rPr>
+              <w:t>Zerorize</w:t>
+            </w:r>
+          </w:p>
+          <w:p>
+            <w:pPr>
+              <w:autoSpaceDE w:val="0"/>
+              <w:autoSpaceDN w:val="0"/>
+              <w:adjustRightInd w:val="0"/>
+              <w:spacing w:after="0" w:line="240" w:lineRule="auto"/>
+              <w:rPr>
+                <w:rFonts w:ascii="Arial" w:hAnsi="Arial" w:cs="Arial"/>
+                <w:lang w:val="en-GB" w:eastAsia="en-GB"/>
+              </w:rPr>
+            </w:pPr>
+            <w:r>
+              <w:rPr>
+                <w:rFonts w:ascii="Arial" w:hAnsi="Arial" w:cs="Arial"/>
+                <w:lang w:val="en-GB" w:eastAsia="en-GB"/>
+              </w:rPr>
+              <w:t>Security</w:t>
+            </w:r>
+          </w:p>
+        </w:tc>
+        <w:tc>
+          <w:tcPr>
+            <w:tcW w:w="532" w:type="dxa"/>
+          </w:tcPr>
+          <w:p>
+            <w:pPr>
+              <w:autoSpaceDE w:val="0"/>
+              <w:autoSpaceDN w:val="0"/>
+              <w:adjustRightInd w:val="0"/>
+              <w:spacing w:after="0" w:line="240" w:lineRule="auto"/>
+              <w:rPr>
+                <w:rFonts w:ascii="Arial" w:hAnsi="Arial" w:cs="Arial"/>
+                <w:lang w:val="en-GB" w:eastAsia="en-GB"/>
+              </w:rPr>
+            </w:pPr>
+          </w:p>
+        </w:tc>
+      </w:tr>
+      <w:tr>
+        <w:tc>
+          <w:tcPr>
+            <w:tcW w:w="1371" w:type="dxa"/>
+          </w:tcPr>
+          <w:p>
+            <w:pPr>
+              <w:autoSpaceDE w:val="0"/>
+              <w:autoSpaceDN w:val="0"/>
+              <w:adjustRightInd w:val="0"/>
+              <w:spacing w:after="0" w:line="240" w:lineRule="auto"/>
+              <w:rPr>
+                <w:rFonts w:ascii="Arial" w:hAnsi="Arial" w:cs="Arial"/>
+                <w:lang w:val="en-GB" w:eastAsia="en-GB"/>
+              </w:rPr>
+            </w:pPr>
+            <w:r>
+              <w:rPr>
+                <w:rFonts w:ascii="Arial" w:hAnsi="Arial" w:cs="Arial"/>
+                <w:lang w:val="en-GB" w:eastAsia="en-GB"/>
+              </w:rPr>
+              <w:t>IFCI008</w:t>
+            </w:r>
+          </w:p>
+        </w:tc>
+        <w:tc>
+          <w:tcPr>
+            <w:tcW w:w="2281" w:type="dxa"/>
+          </w:tcPr>
+          <w:p>
+            <w:pPr>
+              <w:autoSpaceDE w:val="0"/>
+              <w:autoSpaceDN w:val="0"/>
+              <w:adjustRightInd w:val="0"/>
+              <w:spacing w:after="0" w:line="240" w:lineRule="auto"/>
+              <w:rPr>
+                <w:rFonts w:ascii="Arial" w:hAnsi="Arial" w:cs="Arial"/>
+                <w:lang w:val="en-GB" w:eastAsia="en-GB"/>
+              </w:rPr>
+            </w:pPr>
+            <w:r>
+              <w:rPr>
+                <w:rFonts w:ascii="Arial" w:hAnsi="Arial" w:cs="Arial"/>
+                <w:lang w:val="en-GB" w:eastAsia="en-GB"/>
+              </w:rPr>
+              <w:t>DSS</w:t>
+            </w:r>
+          </w:p>
+        </w:tc>
+        <w:tc>
+          <w:tcPr>
+            <w:tcW w:w="3544" w:type="dxa"/>
+          </w:tcPr>
+          <w:p>
+            <w:pPr>
+              <w:autoSpaceDE w:val="0"/>
+              <w:autoSpaceDN w:val="0"/>
+              <w:adjustRightInd w:val="0"/>
+              <w:spacing w:after="0" w:line="240" w:lineRule="auto"/>
+              <w:rPr>
+                <w:rFonts w:ascii="Arial" w:hAnsi="Arial" w:cs="Arial"/>
+                <w:lang w:val="en-GB" w:eastAsia="en-GB"/>
+              </w:rPr>
+            </w:pPr>
+          </w:p>
+        </w:tc>
+        <w:tc>
+          <w:tcPr>
+            <w:tcW w:w="2126" w:type="dxa"/>
+          </w:tcPr>
+          <w:p>
+            <w:pPr>
+              <w:autoSpaceDE w:val="0"/>
+              <w:autoSpaceDN w:val="0"/>
+              <w:adjustRightInd w:val="0"/>
+              <w:spacing w:after="0" w:line="240" w:lineRule="auto"/>
+              <w:rPr>
+                <w:rFonts w:ascii="Arial" w:hAnsi="Arial" w:cs="Arial"/>
+                <w:lang w:val="en-GB" w:eastAsia="en-GB"/>
+              </w:rPr>
+            </w:pPr>
+          </w:p>
+        </w:tc>
+        <w:tc>
+          <w:tcPr>
+            <w:tcW w:w="532" w:type="dxa"/>
+          </w:tcPr>
+          <w:p>
+            <w:pPr>
+              <w:autoSpaceDE w:val="0"/>
+              <w:autoSpaceDN w:val="0"/>
+              <w:adjustRightInd w:val="0"/>
+              <w:spacing w:after="0" w:line="240" w:lineRule="auto"/>
+              <w:rPr>
+                <w:rFonts w:ascii="Arial" w:hAnsi="Arial" w:cs="Arial"/>
+                <w:lang w:val="en-GB" w:eastAsia="en-GB"/>
+              </w:rPr>
+            </w:pPr>
+          </w:p>
+        </w:tc>
+      </w:tr>
+      <w:tr>
+        <w:tc>
+          <w:tcPr>
+            <w:tcW w:w="1371" w:type="dxa"/>
+          </w:tcPr>
+          <w:p>
+            <w:pPr>
+              <w:autoSpaceDE w:val="0"/>
+              <w:autoSpaceDN w:val="0"/>
+              <w:adjustRightInd w:val="0"/>
+              <w:spacing w:after="0" w:line="240" w:lineRule="auto"/>
+              <w:rPr>
+                <w:rFonts w:ascii="Arial" w:hAnsi="Arial" w:cs="Arial"/>
+                <w:lang w:val="en-GB" w:eastAsia="en-GB"/>
+              </w:rPr>
+            </w:pPr>
+            <w:r>
+              <w:rPr>
+                <w:rFonts w:ascii="Arial" w:hAnsi="Arial" w:cs="Arial"/>
+                <w:lang w:val="en-GB" w:eastAsia="en-GB"/>
+              </w:rPr>
+              <w:t>IFCI009</w:t>
+            </w:r>
+          </w:p>
+        </w:tc>
+        <w:tc>
+          <w:tcPr>
+            <w:tcW w:w="2281" w:type="dxa"/>
+          </w:tcPr>
+          <w:p>
+            <w:pPr>
+              <w:autoSpaceDE w:val="0"/>
+              <w:autoSpaceDN w:val="0"/>
+              <w:adjustRightInd w:val="0"/>
+              <w:spacing w:after="0" w:line="240" w:lineRule="auto"/>
+              <w:rPr>
+                <w:rFonts w:ascii="Arial" w:hAnsi="Arial" w:cs="Arial"/>
+                <w:lang w:val="en-GB" w:eastAsia="en-GB"/>
+              </w:rPr>
+            </w:pPr>
+            <w:r>
+              <w:rPr>
+                <w:rFonts w:ascii="Arial" w:hAnsi="Arial" w:cs="Arial"/>
+                <w:lang w:val="en-GB" w:eastAsia="en-GB"/>
+              </w:rPr>
+              <w:t>Power CCU</w:t>
+            </w:r>
+          </w:p>
+        </w:tc>
+        <w:tc>
+          <w:tcPr>
+            <w:tcW w:w="3544" w:type="dxa"/>
+          </w:tcPr>
+          <w:p>
+            <w:pPr>
+              <w:autoSpaceDE w:val="0"/>
+              <w:autoSpaceDN w:val="0"/>
+              <w:adjustRightInd w:val="0"/>
+              <w:spacing w:after="0" w:line="240" w:lineRule="auto"/>
+              <w:rPr>
+                <w:rFonts w:ascii="Arial" w:hAnsi="Arial" w:cs="Arial"/>
+                <w:lang w:val="en-GB" w:eastAsia="en-GB"/>
+              </w:rPr>
+            </w:pPr>
+          </w:p>
+        </w:tc>
+        <w:tc>
+          <w:tcPr>
+            <w:tcW w:w="2126" w:type="dxa"/>
+          </w:tcPr>
+          <w:p>
+            <w:pPr>
+              <w:autoSpaceDE w:val="0"/>
+              <w:autoSpaceDN w:val="0"/>
+              <w:adjustRightInd w:val="0"/>
+              <w:spacing w:after="0" w:line="240" w:lineRule="auto"/>
+              <w:rPr>
+                <w:rFonts w:ascii="Arial" w:hAnsi="Arial" w:cs="Arial"/>
+                <w:lang w:val="en-GB" w:eastAsia="en-GB"/>
+              </w:rPr>
+            </w:pPr>
+          </w:p>
+        </w:tc>
+        <w:tc>
+          <w:tcPr>
+            <w:tcW w:w="532" w:type="dxa"/>
+          </w:tcPr>
+          <w:p>
+            <w:pPr>
+              <w:autoSpaceDE w:val="0"/>
+              <w:autoSpaceDN w:val="0"/>
+              <w:adjustRightInd w:val="0"/>
+              <w:spacing w:after="0" w:line="240" w:lineRule="auto"/>
+              <w:rPr>
+                <w:rFonts w:ascii="Arial" w:hAnsi="Arial" w:cs="Arial"/>
+                <w:lang w:val="en-GB" w:eastAsia="en-GB"/>
+              </w:rPr>
+            </w:pPr>
+          </w:p>
+        </w:tc>
+      </w:tr>
+      <w:tr>
+        <w:tc>
+          <w:tcPr>
+            <w:tcW w:w="1371" w:type="dxa"/>
+          </w:tcPr>
+          <w:p>
+            <w:pPr>
+              <w:autoSpaceDE w:val="0"/>
+              <w:autoSpaceDN w:val="0"/>
+              <w:adjustRightInd w:val="0"/>
+              <w:spacing w:after="0" w:line="240" w:lineRule="auto"/>
+              <w:rPr>
+                <w:rFonts w:ascii="Arial" w:hAnsi="Arial" w:cs="Arial"/>
+                <w:lang w:val="en-GB" w:eastAsia="en-GB"/>
+              </w:rPr>
+            </w:pPr>
+            <w:r>
+              <w:rPr>
+                <w:rFonts w:ascii="Arial" w:hAnsi="Arial" w:cs="Arial"/>
+                <w:lang w:val="en-GB" w:eastAsia="en-GB"/>
+              </w:rPr>
+              <w:t>IFCI010</w:t>
+            </w:r>
+          </w:p>
+        </w:tc>
+        <w:tc>
+          <w:tcPr>
+            <w:tcW w:w="2281" w:type="dxa"/>
+          </w:tcPr>
+          <w:p>
+            <w:pPr>
+              <w:autoSpaceDE w:val="0"/>
+              <w:autoSpaceDN w:val="0"/>
+              <w:adjustRightInd w:val="0"/>
+              <w:spacing w:after="0" w:line="240" w:lineRule="auto"/>
+              <w:rPr>
+                <w:rFonts w:ascii="Arial" w:hAnsi="Arial" w:cs="Arial"/>
+                <w:lang w:val="en-GB" w:eastAsia="en-GB"/>
+              </w:rPr>
+            </w:pPr>
+            <w:r>
+              <w:rPr>
+                <w:rFonts w:ascii="Arial" w:hAnsi="Arial" w:cs="Arial"/>
+                <w:lang w:val="en-GB" w:eastAsia="en-GB"/>
+              </w:rPr>
+              <w:t>Power ECU</w:t>
+            </w:r>
+          </w:p>
+        </w:tc>
+        <w:tc>
+          <w:tcPr>
+            <w:tcW w:w="3544" w:type="dxa"/>
+          </w:tcPr>
+          <w:p>
+            <w:pPr>
+              <w:autoSpaceDE w:val="0"/>
+              <w:autoSpaceDN w:val="0"/>
+              <w:adjustRightInd w:val="0"/>
+              <w:spacing w:after="0" w:line="240" w:lineRule="auto"/>
+              <w:rPr>
+                <w:rFonts w:ascii="Arial" w:hAnsi="Arial" w:cs="Arial"/>
+                <w:lang w:val="en-GB" w:eastAsia="en-GB"/>
+              </w:rPr>
+            </w:pPr>
+          </w:p>
+        </w:tc>
+        <w:tc>
+          <w:tcPr>
+            <w:tcW w:w="2126" w:type="dxa"/>
+          </w:tcPr>
+          <w:p>
+            <w:pPr>
+              <w:autoSpaceDE w:val="0"/>
+              <w:autoSpaceDN w:val="0"/>
+              <w:adjustRightInd w:val="0"/>
+              <w:spacing w:after="0" w:line="240" w:lineRule="auto"/>
+              <w:rPr>
+                <w:rFonts w:ascii="Arial" w:hAnsi="Arial" w:cs="Arial"/>
+                <w:lang w:val="en-GB" w:eastAsia="en-GB"/>
+              </w:rPr>
+            </w:pPr>
+          </w:p>
+        </w:tc>
+        <w:tc>
+          <w:tcPr>
+            <w:tcW w:w="532" w:type="dxa"/>
+          </w:tcPr>
+          <w:p>
+            <w:pPr>
+              <w:autoSpaceDE w:val="0"/>
+              <w:autoSpaceDN w:val="0"/>
+              <w:adjustRightInd w:val="0"/>
+              <w:spacing w:after="0" w:line="240" w:lineRule="auto"/>
+              <w:rPr>
+                <w:rFonts w:ascii="Arial" w:hAnsi="Arial" w:cs="Arial"/>
+                <w:lang w:val="en-GB" w:eastAsia="en-GB"/>
+              </w:rPr>
+            </w:pPr>
+          </w:p>
+        </w:tc>
+      </w:tr>
     </w:tbl>
     <w:p>
       <w:pPr>
@@ -13795,13 +14232,6 @@
           <w:lang w:val="en-GB" w:eastAsia="en-GB"/>
         </w:rPr>
       </w:pPr>
-      <w:r>
-        <w:rPr>
-          <w:rFonts w:ascii="Arial" w:hAnsi="Arial" w:cs="Arial"/>
-          <w:lang w:val="en-GB" w:eastAsia="en-GB"/>
-        </w:rPr>
-        <w:t>This paragraph shall:</w:t>
-      </w:r>
     </w:p>
     <w:p>
       <w:pPr>
@@ -13819,7 +14249,7 @@
           <w:rFonts w:ascii="Arial" w:hAnsi="Arial" w:cs="Arial"/>
           <w:lang w:val="en-GB" w:eastAsia="en-GB"/>
         </w:rPr>
-        <w:t>a. Identify the components of the system (HWCIs, CSCIs, and manual operations). Each</w:t>
+        <w:t>This paragraph shall:</w:t>
       </w:r>
     </w:p>
     <w:p>
@@ -13838,7 +14268,7 @@
           <w:rFonts w:ascii="Arial" w:hAnsi="Arial" w:cs="Arial"/>
           <w:lang w:val="en-GB" w:eastAsia="en-GB"/>
         </w:rPr>
-        <w:t>component shall be assigned a project-unique identifier. Note: a database may be</w:t>
+        <w:t>a. Identify the components of the system (HWCIs, CSCIs, and manual operations). Each</w:t>
       </w:r>
     </w:p>
     <w:p>
@@ -13857,7 +14287,7 @@
           <w:rFonts w:ascii="Arial" w:hAnsi="Arial" w:cs="Arial"/>
           <w:lang w:val="en-GB" w:eastAsia="en-GB"/>
         </w:rPr>
-        <w:t>treated as a CSCI or as part of a CSCI.</w:t>
+        <w:t>component shall be assigned a project-unique identifier. Note: a database may be</w:t>
       </w:r>
     </w:p>
     <w:p>
@@ -13876,7 +14306,7 @@
           <w:rFonts w:ascii="Arial" w:hAnsi="Arial" w:cs="Arial"/>
           <w:lang w:val="en-GB" w:eastAsia="en-GB"/>
         </w:rPr>
-        <w:t>b. Show the static (such as "consists of") relationship(s) of the components. Multiple</w:t>
+        <w:t>treated as a CSCI or as part of a CSCI.</w:t>
       </w:r>
     </w:p>
     <w:p>
@@ -13895,7 +14325,7 @@
           <w:rFonts w:ascii="Arial" w:hAnsi="Arial" w:cs="Arial"/>
           <w:lang w:val="en-GB" w:eastAsia="en-GB"/>
         </w:rPr>
-        <w:t>relationships may be presented, depending on the selected design methodology.</w:t>
+        <w:t>b. Show the static (such as "consists of") relationship(s) of the components. Multiple</w:t>
       </w:r>
     </w:p>
     <w:p>
@@ -13914,7 +14344,7 @@
           <w:rFonts w:ascii="Arial" w:hAnsi="Arial" w:cs="Arial"/>
           <w:lang w:val="en-GB" w:eastAsia="en-GB"/>
         </w:rPr>
-        <w:t>c. State the purpose of each component and identify the system requirements and systemwide</w:t>
+        <w:t>relationships may be presented, depending on the selected design methodology.</w:t>
       </w:r>
     </w:p>
     <w:p>
@@ -13933,7 +14363,7 @@
           <w:rFonts w:ascii="Arial" w:hAnsi="Arial" w:cs="Arial"/>
           <w:lang w:val="en-GB" w:eastAsia="en-GB"/>
         </w:rPr>
-        <w:t>design decisions allocated to it. (Alternatively, the allocation of requirements may</w:t>
+        <w:t>c. State the purpose of each component and identify the system requirements and systemwide</w:t>
       </w:r>
     </w:p>
     <w:p>
@@ -13952,7 +14382,7 @@
           <w:rFonts w:ascii="Arial" w:hAnsi="Arial" w:cs="Arial"/>
           <w:lang w:val="en-GB" w:eastAsia="en-GB"/>
         </w:rPr>
-        <w:t>be provided in 5.a.)</w:t>
+        <w:t>design decisions allocated to it. (Alternatively, the allocation of requirements may</w:t>
       </w:r>
     </w:p>
     <w:p>
@@ -13971,7 +14401,7 @@
           <w:rFonts w:ascii="Arial" w:hAnsi="Arial" w:cs="Arial"/>
           <w:lang w:val="en-GB" w:eastAsia="en-GB"/>
         </w:rPr>
-        <w:t>d. Identify each component’s development status/type, if known (such as new development,</w:t>
+        <w:t>be provided in 5.a.)</w:t>
       </w:r>
     </w:p>
     <w:p>
@@ -13990,7 +14420,7 @@
           <w:rFonts w:ascii="Arial" w:hAnsi="Arial" w:cs="Arial"/>
           <w:lang w:val="en-GB" w:eastAsia="en-GB"/>
         </w:rPr>
-        <w:t>existing component to be reused as is, existing design to be reused as is, existing design</w:t>
+        <w:t>d. Identify each component’s development status/type, if known (such as new development,</w:t>
       </w:r>
     </w:p>
     <w:p>
@@ -14009,7 +14439,7 @@
           <w:rFonts w:ascii="Arial" w:hAnsi="Arial" w:cs="Arial"/>
           <w:lang w:val="en-GB" w:eastAsia="en-GB"/>
         </w:rPr>
-        <w:t>or component to be reengineered, component to be developed for reuse, component</w:t>
+        <w:t>existing component to be reused as is, existing design to be reused as is, existing design</w:t>
       </w:r>
     </w:p>
     <w:p>
@@ -14028,7 +14458,7 @@
           <w:rFonts w:ascii="Arial" w:hAnsi="Arial" w:cs="Arial"/>
           <w:lang w:val="en-GB" w:eastAsia="en-GB"/>
         </w:rPr>
-        <w:t>planned for Build N, etc.) For existing design or components, the description shall provide</w:t>
+        <w:t>or component to be reengineered, component to be developed for reuse, component</w:t>
       </w:r>
     </w:p>
     <w:p>
@@ -14047,7 +14477,7 @@
           <w:rFonts w:ascii="Arial" w:hAnsi="Arial" w:cs="Arial"/>
           <w:lang w:val="en-GB" w:eastAsia="en-GB"/>
         </w:rPr>
-        <w:t>identifying information, such as name, version, documentation references, location, etc.</w:t>
+        <w:t>planned for Build N, etc.) For existing design or components, the description shall provide</w:t>
       </w:r>
     </w:p>
     <w:p>
@@ -14066,7 +14496,7 @@
           <w:rFonts w:ascii="Arial" w:hAnsi="Arial" w:cs="Arial"/>
           <w:lang w:val="en-GB" w:eastAsia="en-GB"/>
         </w:rPr>
-        <w:t xml:space="preserve"> </w:t>
+        <w:t>identifying information, such as name, version, documentation references, location, etc.</w:t>
       </w:r>
     </w:p>
     <w:p>
@@ -14085,7 +14515,7 @@
           <w:rFonts w:ascii="Arial" w:hAnsi="Arial" w:cs="Arial"/>
           <w:lang w:val="en-GB" w:eastAsia="en-GB"/>
         </w:rPr>
-        <w:t>e. For each computer system or other aggregate of computer hardware resources identified</w:t>
+        <w:t xml:space="preserve"> </w:t>
       </w:r>
     </w:p>
     <w:p>
@@ -14104,7 +14534,7 @@
           <w:rFonts w:ascii="Arial" w:hAnsi="Arial" w:cs="Arial"/>
           <w:lang w:val="en-GB" w:eastAsia="en-GB"/>
         </w:rPr>
-        <w:t>for use in the system, describe its computer hardware resources (such as processors,</w:t>
+        <w:t>e. For each computer system or other aggregate of computer hardware resources identified</w:t>
       </w:r>
     </w:p>
     <w:p>
@@ -14123,7 +14553,7 @@
           <w:rFonts w:ascii="Arial" w:hAnsi="Arial" w:cs="Arial"/>
           <w:lang w:val="en-GB" w:eastAsia="en-GB"/>
         </w:rPr>
-        <w:t>memory, input/output devices, auxiliary storage, and communications/network equipment).</w:t>
+        <w:t>for use in the system, describe its computer hardware resources (such as processors,</w:t>
       </w:r>
     </w:p>
     <w:p>
@@ -14142,7 +14572,7 @@
           <w:rFonts w:ascii="Arial" w:hAnsi="Arial" w:cs="Arial"/>
           <w:lang w:val="en-GB" w:eastAsia="en-GB"/>
         </w:rPr>
-        <w:t>Each description shall, as applicable, identify the configuration items that will use the</w:t>
+        <w:t>memory, input/output devices, auxiliary storage, and communications/network equipment).</w:t>
       </w:r>
     </w:p>
     <w:p>
@@ -14161,7 +14591,7 @@
           <w:rFonts w:ascii="Arial" w:hAnsi="Arial" w:cs="Arial"/>
           <w:lang w:val="en-GB" w:eastAsia="en-GB"/>
         </w:rPr>
-        <w:t>resource, describe the allocation of resource utilization to each CSCI that will use the</w:t>
+        <w:t>Each description shall, as applicable, identify the configuration items that will use the</w:t>
       </w:r>
     </w:p>
     <w:p>
@@ -14180,7 +14610,7 @@
           <w:rFonts w:ascii="Arial" w:hAnsi="Arial" w:cs="Arial"/>
           <w:lang w:val="en-GB" w:eastAsia="en-GB"/>
         </w:rPr>
-        <w:t>resource (for example, 20% of the resource’s capacity allocated to CSCI 1, 30% to CSCI</w:t>
+        <w:t>resource, describe the allocation of resource utilization to each CSCI that will use the</w:t>
       </w:r>
     </w:p>
     <w:p>
@@ -14199,7 +14629,7 @@
           <w:rFonts w:ascii="Arial" w:hAnsi="Arial" w:cs="Arial"/>
           <w:lang w:val="en-GB" w:eastAsia="en-GB"/>
         </w:rPr>
-        <w:t>2), describe the conditions under which utilization will be measured, and describe the</w:t>
+        <w:t>resource (for example, 20% of the resource’s capacity allocated to CSCI 1, 30% to CSCI</w:t>
       </w:r>
     </w:p>
     <w:p>
@@ -14218,7 +14648,7 @@
           <w:rFonts w:ascii="Arial" w:hAnsi="Arial" w:cs="Arial"/>
           <w:lang w:val="en-GB" w:eastAsia="en-GB"/>
         </w:rPr>
-        <w:t>characteristics of the resource:</w:t>
+        <w:t>2), describe the conditions under which utilization will be measured, and describe the</w:t>
       </w:r>
     </w:p>
     <w:p>
@@ -14237,7 +14667,7 @@
           <w:rFonts w:ascii="Arial" w:hAnsi="Arial" w:cs="Arial"/>
           <w:lang w:val="en-GB" w:eastAsia="en-GB"/>
         </w:rPr>
-        <w:t>1) Descriptions of computer processors shall include, as applicable, manufacturer name</w:t>
+        <w:t>characteristics of the resource:</w:t>
       </w:r>
     </w:p>
     <w:p>
@@ -14256,7 +14686,7 @@
           <w:rFonts w:ascii="Arial" w:hAnsi="Arial" w:cs="Arial"/>
           <w:lang w:val="en-GB" w:eastAsia="en-GB"/>
         </w:rPr>
-        <w:t>and model number, processor speed/capacity, identification of instruction set</w:t>
+        <w:t>1) Descriptions of computer processors shall include, as applicable, manufacturer name</w:t>
       </w:r>
     </w:p>
     <w:p>
@@ -14275,7 +14705,7 @@
           <w:rFonts w:ascii="Arial" w:hAnsi="Arial" w:cs="Arial"/>
           <w:lang w:val="en-GB" w:eastAsia="en-GB"/>
         </w:rPr>
-        <w:t>architecture, applicable compiler(s), word size (number of bits in each computer word),</w:t>
+        <w:t>and model number, processor speed/capacity, identification of instruction set</w:t>
       </w:r>
     </w:p>
     <w:p>
@@ -14294,7 +14724,7 @@
           <w:rFonts w:ascii="Arial" w:hAnsi="Arial" w:cs="Arial"/>
           <w:lang w:val="en-GB" w:eastAsia="en-GB"/>
         </w:rPr>
-        <w:t>character set standard (such as ASCII, EBCDIC), and interrupt capabilities.</w:t>
+        <w:t>architecture, applicable compiler(s), word size (number of bits in each computer word),</w:t>
       </w:r>
     </w:p>
     <w:p>
@@ -14313,7 +14743,7 @@
           <w:rFonts w:ascii="Arial" w:hAnsi="Arial" w:cs="Arial"/>
           <w:lang w:val="en-GB" w:eastAsia="en-GB"/>
         </w:rPr>
-        <w:t>2) Descriptions of memory shall include, as applicable, manufacturer name and model</w:t>
+        <w:t>character set standard (such as ASCII, EBCDIC), and interrupt capabilities.</w:t>
       </w:r>
     </w:p>
     <w:p>
@@ -14332,7 +14762,7 @@
           <w:rFonts w:ascii="Arial" w:hAnsi="Arial" w:cs="Arial"/>
           <w:lang w:val="en-GB" w:eastAsia="en-GB"/>
         </w:rPr>
-        <w:t>number and memory size, type, speed, and configuration (such as 256K cache</w:t>
+        <w:t>2) Descriptions of memory shall include, as applicable, manufacturer name and model</w:t>
       </w:r>
     </w:p>
     <w:p>
@@ -14351,7 +14781,7 @@
           <w:rFonts w:ascii="Arial" w:hAnsi="Arial" w:cs="Arial"/>
           <w:lang w:val="en-GB" w:eastAsia="en-GB"/>
         </w:rPr>
-        <w:t>memory, 16MB RAM (4MB x 4)).</w:t>
+        <w:t>number and memory size, type, speed, and configuration (such as 256K cache</w:t>
       </w:r>
     </w:p>
     <w:p>
@@ -14370,7 +14800,7 @@
           <w:rFonts w:ascii="Arial" w:hAnsi="Arial" w:cs="Arial"/>
           <w:lang w:val="en-GB" w:eastAsia="en-GB"/>
         </w:rPr>
-        <w:t>3) Descriptions of input/output devices shall include, as applicable, manufacturer name</w:t>
+        <w:t>memory, 16MB RAM (4MB x 4)).</w:t>
       </w:r>
     </w:p>
     <w:p>
@@ -14389,7 +14819,7 @@
           <w:rFonts w:ascii="Arial" w:hAnsi="Arial" w:cs="Arial"/>
           <w:lang w:val="en-GB" w:eastAsia="en-GB"/>
         </w:rPr>
-        <w:t>and model number, type of device, and device speed/capacity.</w:t>
+        <w:t>3) Descriptions of input/output devices shall include, as applicable, manufacturer name</w:t>
       </w:r>
     </w:p>
     <w:p>
@@ -14408,7 +14838,7 @@
           <w:rFonts w:ascii="Arial" w:hAnsi="Arial" w:cs="Arial"/>
           <w:lang w:val="en-GB" w:eastAsia="en-GB"/>
         </w:rPr>
-        <w:t>4) Descriptions of auxiliary storage shall include, as applicable, manufacturer name and</w:t>
+        <w:t>and model number, type of device, and device speed/capacity.</w:t>
       </w:r>
     </w:p>
     <w:p>
@@ -14427,7 +14857,7 @@
           <w:rFonts w:ascii="Arial" w:hAnsi="Arial" w:cs="Arial"/>
           <w:lang w:val="en-GB" w:eastAsia="en-GB"/>
         </w:rPr>
-        <w:t>model number, type of storage, amount of installed storage, and storage speed.</w:t>
+        <w:t>4) Descriptions of auxiliary storage shall include, as applicable, manufacturer name and</w:t>
       </w:r>
     </w:p>
     <w:p>
@@ -14446,7 +14876,7 @@
           <w:rFonts w:ascii="Arial" w:hAnsi="Arial" w:cs="Arial"/>
           <w:lang w:val="en-GB" w:eastAsia="en-GB"/>
         </w:rPr>
-        <w:t>5) Descriptions of communications/network equipment, such as modems, network</w:t>
+        <w:t>model number, type of storage, amount of installed storage, and storage speed.</w:t>
       </w:r>
     </w:p>
     <w:p>
@@ -14465,7 +14895,7 @@
           <w:rFonts w:ascii="Arial" w:hAnsi="Arial" w:cs="Arial"/>
           <w:lang w:val="en-GB" w:eastAsia="en-GB"/>
         </w:rPr>
-        <w:t>interface cards, hubs, gateways, cabling, high speed data lines, or aggregates of these</w:t>
+        <w:t>5) Descriptions of communications/network equipment, such as modems, network</w:t>
       </w:r>
     </w:p>
     <w:p>
@@ -14484,7 +14914,7 @@
           <w:rFonts w:ascii="Arial" w:hAnsi="Arial" w:cs="Arial"/>
           <w:lang w:val="en-GB" w:eastAsia="en-GB"/>
         </w:rPr>
-        <w:t>or other components, shall include, as applicable, manufacturer name and model</w:t>
+        <w:t>interface cards, hubs, gateways, cabling, high speed data lines, or aggregates of these</w:t>
       </w:r>
     </w:p>
     <w:p>
@@ -14503,7 +14933,7 @@
           <w:rFonts w:ascii="Arial" w:hAnsi="Arial" w:cs="Arial"/>
           <w:lang w:val="en-GB" w:eastAsia="en-GB"/>
         </w:rPr>
-        <w:t>number, data transfer rates/capacities, network topologies, transmission techniques,</w:t>
+        <w:t>or other components, shall include, as applicable, manufacturer name and model</w:t>
       </w:r>
     </w:p>
     <w:p>
@@ -14522,7 +14952,7 @@
           <w:rFonts w:ascii="Arial" w:hAnsi="Arial" w:cs="Arial"/>
           <w:lang w:val="en-GB" w:eastAsia="en-GB"/>
         </w:rPr>
-        <w:t>and protocols used.</w:t>
+        <w:t>number, data transfer rates/capacities, network topologies, transmission techniques,</w:t>
       </w:r>
     </w:p>
     <w:p>
@@ -14541,7 +14971,7 @@
           <w:rFonts w:ascii="Arial" w:hAnsi="Arial" w:cs="Arial"/>
           <w:lang w:val="en-GB" w:eastAsia="en-GB"/>
         </w:rPr>
-        <w:t>6) Each description shall also include, as applicable, growth capabilities, diagnostic</w:t>
+        <w:t>and protocols used.</w:t>
       </w:r>
     </w:p>
     <w:p>
@@ -14560,7 +14990,7 @@
           <w:rFonts w:ascii="Arial" w:hAnsi="Arial" w:cs="Arial"/>
           <w:lang w:val="en-GB" w:eastAsia="en-GB"/>
         </w:rPr>
-        <w:t>capabilities, and any additional hardware capabilities relevant to the description.</w:t>
+        <w:t>6) Each description shall also include, as applicable, growth capabilities, diagnostic</w:t>
       </w:r>
     </w:p>
     <w:p>
@@ -14579,7 +15009,7 @@
           <w:rFonts w:ascii="Arial" w:hAnsi="Arial" w:cs="Arial"/>
           <w:lang w:val="en-GB" w:eastAsia="en-GB"/>
         </w:rPr>
-        <w:t>f. Present a specification tree for the system, that is, a diagram that identifies and shows the</w:t>
+        <w:t>capabilities, and any additional hardware capabilities relevant to the description.</w:t>
       </w:r>
     </w:p>
     <w:p>
@@ -14598,21 +15028,7 @@
           <w:rFonts w:ascii="Arial" w:hAnsi="Arial" w:cs="Arial"/>
           <w:lang w:val="en-GB" w:eastAsia="en-GB"/>
         </w:rPr>
-        <w:t>relationships among the planned specifications for the system components.</w:t>
-      </w:r>
-    </w:p>
-    <w:p>
-      <w:pPr>
-        <w:pStyle w:val="Overskrift2"/>
-        <w:ind w:left="720"/>
-      </w:pPr>
-      <w:bookmarkStart w:id="35" w:name="_Toc274258227"/>
-      <w:r>
-        <w:t>Concept of execution.</w:t>
-      </w:r>
-      <w:bookmarkEnd w:id="35"/>
-      <w:r>
-        <w:t xml:space="preserve"> </w:t>
+        <w:t>f. Present a specification tree for the system, that is, a diagram that identifies and shows the</w:t>
       </w:r>
     </w:p>
     <w:p>
@@ -14631,7 +15047,22 @@
           <w:rFonts w:ascii="Arial" w:hAnsi="Arial" w:cs="Arial"/>
           <w:lang w:val="en-GB" w:eastAsia="en-GB"/>
         </w:rPr>
-        <w:t>This paragraph shall describe the concept of execution among the</w:t>
+        <w:lastRenderedPageBreak/>
+        <w:t>relationships among the planned specifications for the system components.</w:t>
+      </w:r>
+    </w:p>
+    <w:p>
+      <w:pPr>
+        <w:pStyle w:val="Overskrift2"/>
+        <w:ind w:left="720"/>
+      </w:pPr>
+      <w:bookmarkStart w:id="35" w:name="_Toc274258227"/>
+      <w:r>
+        <w:t>Concept of execution.</w:t>
+      </w:r>
+      <w:bookmarkEnd w:id="35"/>
+      <w:r>
+        <w:t xml:space="preserve"> </w:t>
       </w:r>
     </w:p>
     <w:p>
@@ -14650,7 +15081,7 @@
           <w:rFonts w:ascii="Arial" w:hAnsi="Arial" w:cs="Arial"/>
           <w:lang w:val="en-GB" w:eastAsia="en-GB"/>
         </w:rPr>
-        <w:t>system components. It shall include diagrams and descriptions showing the dynamic relationship</w:t>
+        <w:t>This paragraph shall describe the concept of execution among the</w:t>
       </w:r>
     </w:p>
     <w:p>
@@ -14669,8 +15100,7 @@
           <w:rFonts w:ascii="Arial" w:hAnsi="Arial" w:cs="Arial"/>
           <w:lang w:val="en-GB" w:eastAsia="en-GB"/>
         </w:rPr>
-        <w:lastRenderedPageBreak/>
-        <w:t>of the components, that is, how they will interact during system operation, including, as applicable,</w:t>
+        <w:t>system components. It shall include diagrams and descriptions showing the dynamic relationship</w:t>
       </w:r>
     </w:p>
     <w:p>
@@ -14689,7 +15119,7 @@
           <w:rFonts w:ascii="Arial" w:hAnsi="Arial" w:cs="Arial"/>
           <w:lang w:val="en-GB" w:eastAsia="en-GB"/>
         </w:rPr>
-        <w:t>flow of execution control, data flow, dynamically controlled sequencing, state transition diagrams,</w:t>
+        <w:t>of the components, that is, how they will interact during system operation, including, as applicable,</w:t>
       </w:r>
     </w:p>
     <w:p>
@@ -14708,7 +15138,7 @@
           <w:rFonts w:ascii="Arial" w:hAnsi="Arial" w:cs="Arial"/>
           <w:lang w:val="en-GB" w:eastAsia="en-GB"/>
         </w:rPr>
-        <w:t>timing diagrams, priorities among components, handling of interrupts, timing/sequencing</w:t>
+        <w:t>flow of execution control, data flow, dynamically controlled sequencing, state transition diagrams,</w:t>
       </w:r>
     </w:p>
     <w:p>
@@ -14727,7 +15157,7 @@
           <w:rFonts w:ascii="Arial" w:hAnsi="Arial" w:cs="Arial"/>
           <w:lang w:val="en-GB" w:eastAsia="en-GB"/>
         </w:rPr>
-        <w:t>relationships, exception handling, concurrent execution, dynamic allocation/deallocation, dynamic</w:t>
+        <w:t>timing diagrams, priorities among components, handling of interrupts, timing/sequencing</w:t>
       </w:r>
     </w:p>
     <w:p>
@@ -14746,7 +15176,7 @@
           <w:rFonts w:ascii="Arial" w:hAnsi="Arial" w:cs="Arial"/>
           <w:lang w:val="en-GB" w:eastAsia="en-GB"/>
         </w:rPr>
-        <w:t>creation/deletion of objects, processes, tasks, and other aspects of dynamic behavior.</w:t>
+        <w:t>relationships, exception handling, concurrent execution, dynamic allocation/deallocation, dynamic</w:t>
       </w:r>
     </w:p>
     <w:p>
@@ -14765,21 +15195,7 @@
           <w:rFonts w:ascii="Arial" w:hAnsi="Arial" w:cs="Arial"/>
           <w:lang w:val="en-GB" w:eastAsia="en-GB"/>
         </w:rPr>
-        <w:t xml:space="preserve"> </w:t>
-      </w:r>
-    </w:p>
-    <w:p>
-      <w:pPr>
-        <w:pStyle w:val="Overskrift2"/>
-        <w:ind w:left="720"/>
-      </w:pPr>
-      <w:bookmarkStart w:id="36" w:name="_Toc274258228"/>
-      <w:r>
-        <w:t>Interface design.</w:t>
-      </w:r>
-      <w:bookmarkEnd w:id="36"/>
-      <w:r>
-        <w:t xml:space="preserve"> </w:t>
+        <w:t>creation/deletion of objects, processes, tasks, and other aspects of dynamic behavior.</w:t>
       </w:r>
     </w:p>
     <w:p>
@@ -14798,7 +15214,21 @@
           <w:rFonts w:ascii="Arial" w:hAnsi="Arial" w:cs="Arial"/>
           <w:lang w:val="en-GB" w:eastAsia="en-GB"/>
         </w:rPr>
-        <w:t>This paragraph shall be divided into the following subparagraphs to</w:t>
+        <w:t xml:space="preserve"> </w:t>
+      </w:r>
+    </w:p>
+    <w:p>
+      <w:pPr>
+        <w:pStyle w:val="Overskrift2"/>
+        <w:ind w:left="720"/>
+      </w:pPr>
+      <w:bookmarkStart w:id="36" w:name="_Toc274258228"/>
+      <w:r>
+        <w:t>Interface design.</w:t>
+      </w:r>
+      <w:bookmarkEnd w:id="36"/>
+      <w:r>
+        <w:t xml:space="preserve"> </w:t>
       </w:r>
     </w:p>
     <w:p>
@@ -14817,7 +15247,7 @@
           <w:rFonts w:ascii="Arial" w:hAnsi="Arial" w:cs="Arial"/>
           <w:lang w:val="en-GB" w:eastAsia="en-GB"/>
         </w:rPr>
-        <w:t>describe the interface characteristics of the system components. It shall include both interfaces</w:t>
+        <w:t>This paragraph shall be divided into the following subparagraphs to</w:t>
       </w:r>
     </w:p>
     <w:p>
@@ -14836,7 +15266,7 @@
           <w:rFonts w:ascii="Arial" w:hAnsi="Arial" w:cs="Arial"/>
           <w:lang w:val="en-GB" w:eastAsia="en-GB"/>
         </w:rPr>
-        <w:t>among the components and their interfaces with external entities such as other systems,</w:t>
+        <w:t>describe the interface characteristics of the system components. It shall include both interfaces</w:t>
       </w:r>
     </w:p>
     <w:p>
@@ -14855,7 +15285,7 @@
           <w:rFonts w:ascii="Arial" w:hAnsi="Arial" w:cs="Arial"/>
           <w:lang w:val="en-GB" w:eastAsia="en-GB"/>
         </w:rPr>
-        <w:t>configuration items, and users. Note: There is no requirement for these interfaces to be</w:t>
+        <w:t>among the components and their interfaces with external entities such as other systems,</w:t>
       </w:r>
     </w:p>
     <w:p>
@@ -14874,7 +15304,7 @@
           <w:rFonts w:ascii="Arial" w:hAnsi="Arial" w:cs="Arial"/>
           <w:lang w:val="en-GB" w:eastAsia="en-GB"/>
         </w:rPr>
-        <w:t>completely designed at this level; this paragraph is provided to allow the recording of interface</w:t>
+        <w:t>configuration items, and users. Note: There is no requirement for these interfaces to be</w:t>
       </w:r>
     </w:p>
     <w:p>
@@ -14893,7 +15323,7 @@
           <w:rFonts w:ascii="Arial" w:hAnsi="Arial" w:cs="Arial"/>
           <w:lang w:val="en-GB" w:eastAsia="en-GB"/>
         </w:rPr>
-        <w:t>design decisions made as part of system architectural design. If part or all of this information is</w:t>
+        <w:t>completely designed at this level; this paragraph is provided to allow the recording of interface</w:t>
       </w:r>
     </w:p>
     <w:p>
@@ -14912,7 +15342,7 @@
           <w:rFonts w:ascii="Arial" w:hAnsi="Arial" w:cs="Arial"/>
           <w:lang w:val="en-GB" w:eastAsia="en-GB"/>
         </w:rPr>
-        <w:t>contained in Interface Design Descriptions (IDDs) or elsewhere, these sources may be</w:t>
+        <w:t>design decisions made as part of system architectural design. If part or all of this information is</w:t>
       </w:r>
     </w:p>
     <w:p>
@@ -14931,6 +15361,25 @@
           <w:rFonts w:ascii="Arial" w:hAnsi="Arial" w:cs="Arial"/>
           <w:lang w:val="en-GB" w:eastAsia="en-GB"/>
         </w:rPr>
+        <w:t>contained in Interface Design Descriptions (IDDs) or elsewhere, these sources may be</w:t>
+      </w:r>
+    </w:p>
+    <w:p>
+      <w:pPr>
+        <w:autoSpaceDE w:val="0"/>
+        <w:autoSpaceDN w:val="0"/>
+        <w:adjustRightInd w:val="0"/>
+        <w:spacing w:after="0" w:line="240" w:lineRule="auto"/>
+        <w:rPr>
+          <w:rFonts w:ascii="Arial" w:hAnsi="Arial" w:cs="Arial"/>
+          <w:lang w:val="en-GB" w:eastAsia="en-GB"/>
+        </w:rPr>
+      </w:pPr>
+      <w:r>
+        <w:rPr>
+          <w:rFonts w:ascii="Arial" w:hAnsi="Arial" w:cs="Arial"/>
+          <w:lang w:val="en-GB" w:eastAsia="en-GB"/>
+        </w:rPr>
         <w:t>referenced.</w:t>
       </w:r>
     </w:p>
@@ -14984,7 +15433,7 @@
         </w:rPr>
         <w:lastRenderedPageBreak/>
         <w:pict>
-          <v:shape id="_x0000_i1028" type="#_x0000_t75" style="width:449.25pt;height:351.75pt">
+          <v:shape id="_x0000_i1027" type="#_x0000_t75" style="width:449.25pt;height:351.75pt">
             <v:imagedata r:id="rId13" o:title=""/>
           </v:shape>
         </w:pict>
@@ -18519,7 +18968,7 @@
         <w:noProof/>
         <w:lang w:val="en-GB"/>
       </w:rPr>
-      <w:t>3</w:t>
+      <w:t>13</w:t>
     </w:r>
     <w:r>
       <w:rPr>

</xml_diff>

<commit_message>
SSDD figur numre + forkortelser
</commit_message>
<xml_diff>
--- a/SystemDesign/SSDD Self Protect Suite DocID 0102.docx
+++ b/SystemDesign/SSDD Self Protect Suite DocID 0102.docx
@@ -232,7 +232,7 @@
           <w:lang w:val="en-GB"/>
         </w:rPr>
         <w:sectPr>
-          <w:footerReference w:type="default" r:id="rId7"/>
+          <w:footerReference w:type="default" r:id="rId8"/>
           <w:pgSz w:w="11906" w:h="16838"/>
           <w:pgMar w:top="1438" w:right="1134" w:bottom="1701" w:left="1134" w:header="708" w:footer="708" w:gutter="0"/>
           <w:cols w:space="708"/>
@@ -300,7 +300,7 @@
         </w:rPr>
         <w:fldChar w:fldCharType="separate"/>
       </w:r>
-      <w:hyperlink w:anchor="_Toc274258204" w:history="1">
+      <w:hyperlink w:anchor="_Toc274261992" w:history="1">
         <w:r>
           <w:rPr>
             <w:rStyle w:val="Hyperlink"/>
@@ -342,7 +342,7 @@
             <w:noProof/>
             <w:webHidden/>
           </w:rPr>
-          <w:instrText xml:space="preserve"> PAGEREF _Toc274258204 \h </w:instrText>
+          <w:instrText xml:space="preserve"> PAGEREF _Toc274261992 \h </w:instrText>
         </w:r>
         <w:r>
           <w:rPr>
@@ -386,7 +386,7 @@
           <w:lang w:eastAsia="da-DK"/>
         </w:rPr>
       </w:pPr>
-      <w:hyperlink w:anchor="_Toc274258205" w:history="1">
+      <w:hyperlink w:anchor="_Toc274261993" w:history="1">
         <w:r>
           <w:rPr>
             <w:rStyle w:val="Hyperlink"/>
@@ -428,7 +428,7 @@
             <w:noProof/>
             <w:webHidden/>
           </w:rPr>
-          <w:instrText xml:space="preserve"> PAGEREF _Toc274258205 \h </w:instrText>
+          <w:instrText xml:space="preserve"> PAGEREF _Toc274261993 \h </w:instrText>
         </w:r>
         <w:r>
           <w:rPr>
@@ -472,7 +472,7 @@
           <w:lang w:eastAsia="da-DK"/>
         </w:rPr>
       </w:pPr>
-      <w:hyperlink w:anchor="_Toc274258206" w:history="1">
+      <w:hyperlink w:anchor="_Toc274261994" w:history="1">
         <w:r>
           <w:rPr>
             <w:rStyle w:val="Hyperlink"/>
@@ -514,7 +514,7 @@
             <w:noProof/>
             <w:webHidden/>
           </w:rPr>
-          <w:instrText xml:space="preserve"> PAGEREF _Toc274258206 \h </w:instrText>
+          <w:instrText xml:space="preserve"> PAGEREF _Toc274261994 \h </w:instrText>
         </w:r>
         <w:r>
           <w:rPr>
@@ -558,7 +558,7 @@
           <w:lang w:eastAsia="da-DK"/>
         </w:rPr>
       </w:pPr>
-      <w:hyperlink w:anchor="_Toc274258207" w:history="1">
+      <w:hyperlink w:anchor="_Toc274261995" w:history="1">
         <w:r>
           <w:rPr>
             <w:rStyle w:val="Hyperlink"/>
@@ -600,7 +600,7 @@
             <w:noProof/>
             <w:webHidden/>
           </w:rPr>
-          <w:instrText xml:space="preserve"> PAGEREF _Toc274258207 \h </w:instrText>
+          <w:instrText xml:space="preserve"> PAGEREF _Toc274261995 \h </w:instrText>
         </w:r>
         <w:r>
           <w:rPr>
@@ -644,7 +644,7 @@
           <w:lang w:eastAsia="da-DK"/>
         </w:rPr>
       </w:pPr>
-      <w:hyperlink w:anchor="_Toc274258208" w:history="1">
+      <w:hyperlink w:anchor="_Toc274261996" w:history="1">
         <w:r>
           <w:rPr>
             <w:rStyle w:val="Hyperlink"/>
@@ -686,7 +686,7 @@
             <w:noProof/>
             <w:webHidden/>
           </w:rPr>
-          <w:instrText xml:space="preserve"> PAGEREF _Toc274258208 \h </w:instrText>
+          <w:instrText xml:space="preserve"> PAGEREF _Toc274261996 \h </w:instrText>
         </w:r>
         <w:r>
           <w:rPr>
@@ -730,7 +730,7 @@
           <w:lang w:eastAsia="da-DK"/>
         </w:rPr>
       </w:pPr>
-      <w:hyperlink w:anchor="_Toc274258209" w:history="1">
+      <w:hyperlink w:anchor="_Toc274261997" w:history="1">
         <w:r>
           <w:rPr>
             <w:rStyle w:val="Hyperlink"/>
@@ -772,7 +772,7 @@
             <w:noProof/>
             <w:webHidden/>
           </w:rPr>
-          <w:instrText xml:space="preserve"> PAGEREF _Toc274258209 \h </w:instrText>
+          <w:instrText xml:space="preserve"> PAGEREF _Toc274261997 \h </w:instrText>
         </w:r>
         <w:r>
           <w:rPr>
@@ -816,7 +816,7 @@
           <w:lang w:eastAsia="da-DK"/>
         </w:rPr>
       </w:pPr>
-      <w:hyperlink w:anchor="_Toc274258210" w:history="1">
+      <w:hyperlink w:anchor="_Toc274261998" w:history="1">
         <w:r>
           <w:rPr>
             <w:rStyle w:val="Hyperlink"/>
@@ -858,7 +858,7 @@
             <w:noProof/>
             <w:webHidden/>
           </w:rPr>
-          <w:instrText xml:space="preserve"> PAGEREF _Toc274258210 \h </w:instrText>
+          <w:instrText xml:space="preserve"> PAGEREF _Toc274261998 \h </w:instrText>
         </w:r>
         <w:r>
           <w:rPr>
@@ -902,7 +902,7 @@
           <w:lang w:eastAsia="da-DK"/>
         </w:rPr>
       </w:pPr>
-      <w:hyperlink w:anchor="_Toc274258211" w:history="1">
+      <w:hyperlink w:anchor="_Toc274261999" w:history="1">
         <w:r>
           <w:rPr>
             <w:rStyle w:val="Hyperlink"/>
@@ -944,7 +944,7 @@
             <w:noProof/>
             <w:webHidden/>
           </w:rPr>
-          <w:instrText xml:space="preserve"> PAGEREF _Toc274258211 \h </w:instrText>
+          <w:instrText xml:space="preserve"> PAGEREF _Toc274261999 \h </w:instrText>
         </w:r>
         <w:r>
           <w:rPr>
@@ -988,7 +988,7 @@
           <w:lang w:eastAsia="da-DK"/>
         </w:rPr>
       </w:pPr>
-      <w:hyperlink w:anchor="_Toc274258212" w:history="1">
+      <w:hyperlink w:anchor="_Toc274262000" w:history="1">
         <w:r>
           <w:rPr>
             <w:rStyle w:val="Hyperlink"/>
@@ -1032,7 +1032,7 @@
             <w:noProof/>
             <w:webHidden/>
           </w:rPr>
-          <w:instrText xml:space="preserve"> PAGEREF _Toc274258212 \h </w:instrText>
+          <w:instrText xml:space="preserve"> PAGEREF _Toc274262000 \h </w:instrText>
         </w:r>
         <w:r>
           <w:rPr>
@@ -1076,7 +1076,7 @@
           <w:lang w:eastAsia="da-DK"/>
         </w:rPr>
       </w:pPr>
-      <w:hyperlink w:anchor="_Toc274258213" w:history="1">
+      <w:hyperlink w:anchor="_Toc274262001" w:history="1">
         <w:r>
           <w:rPr>
             <w:rStyle w:val="Hyperlink"/>
@@ -1120,7 +1120,7 @@
             <w:noProof/>
             <w:webHidden/>
           </w:rPr>
-          <w:instrText xml:space="preserve"> PAGEREF _Toc274258213 \h </w:instrText>
+          <w:instrText xml:space="preserve"> PAGEREF _Toc274262001 \h </w:instrText>
         </w:r>
         <w:r>
           <w:rPr>
@@ -1164,7 +1164,7 @@
           <w:lang w:eastAsia="da-DK"/>
         </w:rPr>
       </w:pPr>
-      <w:hyperlink w:anchor="_Toc274258214" w:history="1">
+      <w:hyperlink w:anchor="_Toc274262002" w:history="1">
         <w:r>
           <w:rPr>
             <w:rStyle w:val="Hyperlink"/>
@@ -1208,7 +1208,7 @@
             <w:noProof/>
             <w:webHidden/>
           </w:rPr>
-          <w:instrText xml:space="preserve"> PAGEREF _Toc274258214 \h </w:instrText>
+          <w:instrText xml:space="preserve"> PAGEREF _Toc274262002 \h </w:instrText>
         </w:r>
         <w:r>
           <w:rPr>
@@ -1252,7 +1252,7 @@
           <w:lang w:eastAsia="da-DK"/>
         </w:rPr>
       </w:pPr>
-      <w:hyperlink w:anchor="_Toc274258215" w:history="1">
+      <w:hyperlink w:anchor="_Toc274262003" w:history="1">
         <w:r>
           <w:rPr>
             <w:rStyle w:val="Hyperlink"/>
@@ -1296,7 +1296,7 @@
             <w:noProof/>
             <w:webHidden/>
           </w:rPr>
-          <w:instrText xml:space="preserve"> PAGEREF _Toc274258215 \h </w:instrText>
+          <w:instrText xml:space="preserve"> PAGEREF _Toc274262003 \h </w:instrText>
         </w:r>
         <w:r>
           <w:rPr>
@@ -1340,7 +1340,7 @@
           <w:lang w:eastAsia="da-DK"/>
         </w:rPr>
       </w:pPr>
-      <w:hyperlink w:anchor="_Toc274258216" w:history="1">
+      <w:hyperlink w:anchor="_Toc274262004" w:history="1">
         <w:r>
           <w:rPr>
             <w:rStyle w:val="Hyperlink"/>
@@ -1384,7 +1384,7 @@
             <w:noProof/>
             <w:webHidden/>
           </w:rPr>
-          <w:instrText xml:space="preserve"> PAGEREF _Toc274258216 \h </w:instrText>
+          <w:instrText xml:space="preserve"> PAGEREF _Toc274262004 \h </w:instrText>
         </w:r>
         <w:r>
           <w:rPr>
@@ -1428,7 +1428,7 @@
           <w:lang w:eastAsia="da-DK"/>
         </w:rPr>
       </w:pPr>
-      <w:hyperlink w:anchor="_Toc274258217" w:history="1">
+      <w:hyperlink w:anchor="_Toc274262005" w:history="1">
         <w:r>
           <w:rPr>
             <w:rStyle w:val="Hyperlink"/>
@@ -1472,7 +1472,7 @@
             <w:noProof/>
             <w:webHidden/>
           </w:rPr>
-          <w:instrText xml:space="preserve"> PAGEREF _Toc274258217 \h </w:instrText>
+          <w:instrText xml:space="preserve"> PAGEREF _Toc274262005 \h </w:instrText>
         </w:r>
         <w:r>
           <w:rPr>
@@ -1516,7 +1516,7 @@
           <w:lang w:eastAsia="da-DK"/>
         </w:rPr>
       </w:pPr>
-      <w:hyperlink w:anchor="_Toc274258218" w:history="1">
+      <w:hyperlink w:anchor="_Toc274262006" w:history="1">
         <w:r>
           <w:rPr>
             <w:rStyle w:val="Hyperlink"/>
@@ -1560,7 +1560,7 @@
             <w:noProof/>
             <w:webHidden/>
           </w:rPr>
-          <w:instrText xml:space="preserve"> PAGEREF _Toc274258218 \h </w:instrText>
+          <w:instrText xml:space="preserve"> PAGEREF _Toc274262006 \h </w:instrText>
         </w:r>
         <w:r>
           <w:rPr>
@@ -1604,7 +1604,7 @@
           <w:lang w:eastAsia="da-DK"/>
         </w:rPr>
       </w:pPr>
-      <w:hyperlink w:anchor="_Toc274258219" w:history="1">
+      <w:hyperlink w:anchor="_Toc274262007" w:history="1">
         <w:r>
           <w:rPr>
             <w:rStyle w:val="Hyperlink"/>
@@ -1648,7 +1648,7 @@
             <w:noProof/>
             <w:webHidden/>
           </w:rPr>
-          <w:instrText xml:space="preserve"> PAGEREF _Toc274258219 \h </w:instrText>
+          <w:instrText xml:space="preserve"> PAGEREF _Toc274262007 \h </w:instrText>
         </w:r>
         <w:r>
           <w:rPr>
@@ -1692,7 +1692,7 @@
           <w:lang w:eastAsia="da-DK"/>
         </w:rPr>
       </w:pPr>
-      <w:hyperlink w:anchor="_Toc274258220" w:history="1">
+      <w:hyperlink w:anchor="_Toc274262008" w:history="1">
         <w:r>
           <w:rPr>
             <w:rStyle w:val="Hyperlink"/>
@@ -1736,7 +1736,7 @@
             <w:noProof/>
             <w:webHidden/>
           </w:rPr>
-          <w:instrText xml:space="preserve"> PAGEREF _Toc274258220 \h </w:instrText>
+          <w:instrText xml:space="preserve"> PAGEREF _Toc274262008 \h </w:instrText>
         </w:r>
         <w:r>
           <w:rPr>
@@ -1780,7 +1780,7 @@
           <w:lang w:eastAsia="da-DK"/>
         </w:rPr>
       </w:pPr>
-      <w:hyperlink w:anchor="_Toc274258221" w:history="1">
+      <w:hyperlink w:anchor="_Toc274262009" w:history="1">
         <w:r>
           <w:rPr>
             <w:rStyle w:val="Hyperlink"/>
@@ -1824,7 +1824,7 @@
             <w:noProof/>
             <w:webHidden/>
           </w:rPr>
-          <w:instrText xml:space="preserve"> PAGEREF _Toc274258221 \h </w:instrText>
+          <w:instrText xml:space="preserve"> PAGEREF _Toc274262009 \h </w:instrText>
         </w:r>
         <w:r>
           <w:rPr>
@@ -1868,7 +1868,7 @@
           <w:lang w:eastAsia="da-DK"/>
         </w:rPr>
       </w:pPr>
-      <w:hyperlink w:anchor="_Toc274258222" w:history="1">
+      <w:hyperlink w:anchor="_Toc274262010" w:history="1">
         <w:r>
           <w:rPr>
             <w:rStyle w:val="Hyperlink"/>
@@ -1912,7 +1912,7 @@
             <w:noProof/>
             <w:webHidden/>
           </w:rPr>
-          <w:instrText xml:space="preserve"> PAGEREF _Toc274258222 \h </w:instrText>
+          <w:instrText xml:space="preserve"> PAGEREF _Toc274262010 \h </w:instrText>
         </w:r>
         <w:r>
           <w:rPr>
@@ -1956,7 +1956,7 @@
           <w:lang w:eastAsia="da-DK"/>
         </w:rPr>
       </w:pPr>
-      <w:hyperlink w:anchor="_Toc274258223" w:history="1">
+      <w:hyperlink w:anchor="_Toc274262011" w:history="1">
         <w:r>
           <w:rPr>
             <w:rStyle w:val="Hyperlink"/>
@@ -2000,7 +2000,7 @@
             <w:noProof/>
             <w:webHidden/>
           </w:rPr>
-          <w:instrText xml:space="preserve"> PAGEREF _Toc274258223 \h </w:instrText>
+          <w:instrText xml:space="preserve"> PAGEREF _Toc274262011 \h </w:instrText>
         </w:r>
         <w:r>
           <w:rPr>
@@ -2044,7 +2044,7 @@
           <w:lang w:eastAsia="da-DK"/>
         </w:rPr>
       </w:pPr>
-      <w:hyperlink w:anchor="_Toc274258224" w:history="1">
+      <w:hyperlink w:anchor="_Toc274262012" w:history="1">
         <w:r>
           <w:rPr>
             <w:rStyle w:val="Hyperlink"/>
@@ -2088,7 +2088,7 @@
             <w:noProof/>
             <w:webHidden/>
           </w:rPr>
-          <w:instrText xml:space="preserve"> PAGEREF _Toc274258224 \h </w:instrText>
+          <w:instrText xml:space="preserve"> PAGEREF _Toc274262012 \h </w:instrText>
         </w:r>
         <w:r>
           <w:rPr>
@@ -2132,7 +2132,7 @@
           <w:lang w:eastAsia="da-DK"/>
         </w:rPr>
       </w:pPr>
-      <w:hyperlink w:anchor="_Toc274258225" w:history="1">
+      <w:hyperlink w:anchor="_Toc274262013" w:history="1">
         <w:r>
           <w:rPr>
             <w:rStyle w:val="Hyperlink"/>
@@ -2174,7 +2174,7 @@
             <w:noProof/>
             <w:webHidden/>
           </w:rPr>
-          <w:instrText xml:space="preserve"> PAGEREF _Toc274258225 \h </w:instrText>
+          <w:instrText xml:space="preserve"> PAGEREF _Toc274262013 \h </w:instrText>
         </w:r>
         <w:r>
           <w:rPr>
@@ -2218,7 +2218,7 @@
           <w:lang w:eastAsia="da-DK"/>
         </w:rPr>
       </w:pPr>
-      <w:hyperlink w:anchor="_Toc274258226" w:history="1">
+      <w:hyperlink w:anchor="_Toc274262014" w:history="1">
         <w:r>
           <w:rPr>
             <w:rStyle w:val="Hyperlink"/>
@@ -2260,7 +2260,7 @@
             <w:noProof/>
             <w:webHidden/>
           </w:rPr>
-          <w:instrText xml:space="preserve"> PAGEREF _Toc274258226 \h </w:instrText>
+          <w:instrText xml:space="preserve"> PAGEREF _Toc274262014 \h </w:instrText>
         </w:r>
         <w:r>
           <w:rPr>
@@ -2304,7 +2304,7 @@
           <w:lang w:eastAsia="da-DK"/>
         </w:rPr>
       </w:pPr>
-      <w:hyperlink w:anchor="_Toc274258227" w:history="1">
+      <w:hyperlink w:anchor="_Toc274262015" w:history="1">
         <w:r>
           <w:rPr>
             <w:rStyle w:val="Hyperlink"/>
@@ -2346,7 +2346,7 @@
             <w:noProof/>
             <w:webHidden/>
           </w:rPr>
-          <w:instrText xml:space="preserve"> PAGEREF _Toc274258227 \h </w:instrText>
+          <w:instrText xml:space="preserve"> PAGEREF _Toc274262015 \h </w:instrText>
         </w:r>
         <w:r>
           <w:rPr>
@@ -2366,7 +2366,7 @@
             <w:noProof/>
             <w:webHidden/>
           </w:rPr>
-          <w:t>15</w:t>
+          <w:t>16</w:t>
         </w:r>
         <w:r>
           <w:rPr>
@@ -2390,7 +2390,7 @@
           <w:lang w:eastAsia="da-DK"/>
         </w:rPr>
       </w:pPr>
-      <w:hyperlink w:anchor="_Toc274258228" w:history="1">
+      <w:hyperlink w:anchor="_Toc274262016" w:history="1">
         <w:r>
           <w:rPr>
             <w:rStyle w:val="Hyperlink"/>
@@ -2432,7 +2432,7 @@
             <w:noProof/>
             <w:webHidden/>
           </w:rPr>
-          <w:instrText xml:space="preserve"> PAGEREF _Toc274258228 \h </w:instrText>
+          <w:instrText xml:space="preserve"> PAGEREF _Toc274262016 \h </w:instrText>
         </w:r>
         <w:r>
           <w:rPr>
@@ -2476,7 +2476,7 @@
           <w:lang w:eastAsia="da-DK"/>
         </w:rPr>
       </w:pPr>
-      <w:hyperlink w:anchor="_Toc274258229" w:history="1">
+      <w:hyperlink w:anchor="_Toc274262017" w:history="1">
         <w:r>
           <w:rPr>
             <w:rStyle w:val="Hyperlink"/>
@@ -2518,7 +2518,7 @@
             <w:noProof/>
             <w:webHidden/>
           </w:rPr>
-          <w:instrText xml:space="preserve"> PAGEREF _Toc274258229 \h </w:instrText>
+          <w:instrText xml:space="preserve"> PAGEREF _Toc274262017 \h </w:instrText>
         </w:r>
         <w:r>
           <w:rPr>
@@ -2562,7 +2562,7 @@
           <w:lang w:eastAsia="da-DK"/>
         </w:rPr>
       </w:pPr>
-      <w:hyperlink w:anchor="_Toc274258230" w:history="1">
+      <w:hyperlink w:anchor="_Toc274262018" w:history="1">
         <w:r>
           <w:rPr>
             <w:rStyle w:val="Hyperlink"/>
@@ -2604,7 +2604,7 @@
             <w:noProof/>
             <w:webHidden/>
           </w:rPr>
-          <w:instrText xml:space="preserve"> PAGEREF _Toc274258230 \h </w:instrText>
+          <w:instrText xml:space="preserve"> PAGEREF _Toc274262018 \h </w:instrText>
         </w:r>
         <w:r>
           <w:rPr>
@@ -2648,7 +2648,7 @@
           <w:lang w:eastAsia="da-DK"/>
         </w:rPr>
       </w:pPr>
-      <w:hyperlink w:anchor="_Toc274258231" w:history="1">
+      <w:hyperlink w:anchor="_Toc274262019" w:history="1">
         <w:r>
           <w:rPr>
             <w:rStyle w:val="Hyperlink"/>
@@ -2690,7 +2690,7 @@
             <w:noProof/>
             <w:webHidden/>
           </w:rPr>
-          <w:instrText xml:space="preserve"> PAGEREF _Toc274258231 \h </w:instrText>
+          <w:instrText xml:space="preserve"> PAGEREF _Toc274262019 \h </w:instrText>
         </w:r>
         <w:r>
           <w:rPr>
@@ -2734,7 +2734,7 @@
           <w:lang w:eastAsia="da-DK"/>
         </w:rPr>
       </w:pPr>
-      <w:hyperlink w:anchor="_Toc274258232" w:history="1">
+      <w:hyperlink w:anchor="_Toc274262020" w:history="1">
         <w:r>
           <w:rPr>
             <w:rStyle w:val="Hyperlink"/>
@@ -2776,7 +2776,7 @@
             <w:noProof/>
             <w:webHidden/>
           </w:rPr>
-          <w:instrText xml:space="preserve"> PAGEREF _Toc274258232 \h </w:instrText>
+          <w:instrText xml:space="preserve"> PAGEREF _Toc274262020 \h </w:instrText>
         </w:r>
         <w:r>
           <w:rPr>
@@ -2820,7 +2820,7 @@
           <w:lang w:eastAsia="da-DK"/>
         </w:rPr>
       </w:pPr>
-      <w:hyperlink w:anchor="_Toc274258233" w:history="1">
+      <w:hyperlink w:anchor="_Toc274262021" w:history="1">
         <w:r>
           <w:rPr>
             <w:rStyle w:val="Hyperlink"/>
@@ -2862,7 +2862,7 @@
             <w:noProof/>
             <w:webHidden/>
           </w:rPr>
-          <w:instrText xml:space="preserve"> PAGEREF _Toc274258233 \h </w:instrText>
+          <w:instrText xml:space="preserve"> PAGEREF _Toc274262021 \h </w:instrText>
         </w:r>
         <w:r>
           <w:rPr>
@@ -2906,7 +2906,7 @@
           <w:lang w:eastAsia="da-DK"/>
         </w:rPr>
       </w:pPr>
-      <w:hyperlink w:anchor="_Toc274258234" w:history="1">
+      <w:hyperlink w:anchor="_Toc274262022" w:history="1">
         <w:r>
           <w:rPr>
             <w:rStyle w:val="Hyperlink"/>
@@ -2948,7 +2948,7 @@
             <w:noProof/>
             <w:webHidden/>
           </w:rPr>
-          <w:instrText xml:space="preserve"> PAGEREF _Toc274258234 \h </w:instrText>
+          <w:instrText xml:space="preserve"> PAGEREF _Toc274262022 \h </w:instrText>
         </w:r>
         <w:r>
           <w:rPr>
@@ -3627,7 +3627,7 @@
         <w:pStyle w:val="Overskrift1"/>
         <w:ind w:left="360"/>
       </w:pPr>
-      <w:bookmarkStart w:id="0" w:name="_Toc274258204"/>
+      <w:bookmarkStart w:id="0" w:name="_Toc274261992"/>
       <w:r>
         <w:t>Scope.</w:t>
       </w:r>
@@ -3660,7 +3660,7 @@
         <w:pStyle w:val="Overskrift2"/>
         <w:ind w:left="720"/>
       </w:pPr>
-      <w:bookmarkStart w:id="1" w:name="_Toc274258205"/>
+      <w:bookmarkStart w:id="1" w:name="_Toc274261993"/>
       <w:r>
         <w:t>Identification.</w:t>
       </w:r>
@@ -3805,7 +3805,7 @@
         <w:pStyle w:val="Overskrift2"/>
         <w:ind w:left="720"/>
       </w:pPr>
-      <w:bookmarkStart w:id="2" w:name="_Toc274258206"/>
+      <w:bookmarkStart w:id="2" w:name="_Toc274261994"/>
       <w:r>
         <w:t>System overview.</w:t>
       </w:r>
@@ -3892,7 +3892,7 @@
             <o:lock v:ext="edit" aspectratio="t"/>
           </v:shapetype>
           <v:shape id="_x0000_i1025" type="#_x0000_t75" style="width:460.5pt;height:388.5pt">
-            <v:imagedata r:id="rId8" o:title=""/>
+            <v:imagedata r:id="rId9" o:title=""/>
           </v:shape>
         </w:pict>
       </w:r>
@@ -3900,33 +3900,26 @@
     <w:p>
       <w:pPr>
         <w:pStyle w:val="Billedtekst"/>
-        <w:ind w:left="1080"/>
-        <w:rPr>
-          <w:lang w:val="en-GB"/>
-        </w:rPr>
-      </w:pPr>
-      <w:r>
         <w:rPr>
           <w:lang w:val="en-US"/>
         </w:rPr>
-        <w:t xml:space="preserve">Figure </w:t>
-      </w:r>
+      </w:pPr>
       <w:r>
         <w:rPr>
           <w:lang w:val="en-US"/>
         </w:rPr>
+        <w:t xml:space="preserve">Figur </w:t>
+      </w:r>
+      <w:r>
         <w:fldChar w:fldCharType="begin"/>
       </w:r>
       <w:r>
         <w:rPr>
           <w:lang w:val="en-US"/>
         </w:rPr>
-        <w:instrText xml:space="preserve"> SEQ Figure \* ARABIC </w:instrText>
-      </w:r>
-      <w:r>
-        <w:rPr>
-          <w:lang w:val="en-US"/>
-        </w:rPr>
+        <w:instrText xml:space="preserve"> SEQ Figur \* ARABIC </w:instrText>
+      </w:r>
+      <w:r>
         <w:fldChar w:fldCharType="separate"/>
       </w:r>
       <w:r>
@@ -3937,9 +3930,6 @@
         <w:t>1</w:t>
       </w:r>
       <w:r>
-        <w:rPr>
-          <w:lang w:val="en-US"/>
-        </w:rPr>
         <w:fldChar w:fldCharType="end"/>
       </w:r>
     </w:p>
@@ -4188,7 +4178,7 @@
         <w:pStyle w:val="Overskrift2"/>
         <w:ind w:left="720"/>
       </w:pPr>
-      <w:bookmarkStart w:id="3" w:name="_Toc274258207"/>
+      <w:bookmarkStart w:id="3" w:name="_Toc274261995"/>
       <w:r>
         <w:t>Document overview.</w:t>
       </w:r>
@@ -4297,7 +4287,7 @@
         <w:ind w:left="360"/>
       </w:pPr>
       <w:bookmarkStart w:id="4" w:name="_Toc274078797"/>
-      <w:bookmarkStart w:id="5" w:name="_Toc274258208"/>
+      <w:bookmarkStart w:id="5" w:name="_Toc274261996"/>
       <w:r>
         <w:t>Referenced documents.</w:t>
       </w:r>
@@ -4319,7 +4309,7 @@
         <w:pStyle w:val="Overskrift2"/>
         <w:ind w:left="720"/>
       </w:pPr>
-      <w:bookmarkStart w:id="6" w:name="_Toc274258209"/>
+      <w:bookmarkStart w:id="6" w:name="_Toc274261997"/>
       <w:r>
         <w:t>Documents</w:t>
       </w:r>
@@ -4795,7 +4785,7 @@
       <w:bookmarkStart w:id="9" w:name="_Toc273168913"/>
       <w:bookmarkStart w:id="10" w:name="_Toc273169972"/>
       <w:bookmarkStart w:id="11" w:name="_Toc273170870"/>
-      <w:bookmarkStart w:id="12" w:name="_Toc274258210"/>
+      <w:bookmarkStart w:id="12" w:name="_Toc274261998"/>
       <w:r>
         <w:t>Standards</w:t>
       </w:r>
@@ -5466,7 +5456,7 @@
         <w:pStyle w:val="Overskrift1"/>
         <w:ind w:left="360"/>
       </w:pPr>
-      <w:bookmarkStart w:id="13" w:name="_Toc274258211"/>
+      <w:bookmarkStart w:id="13" w:name="_Toc274261999"/>
       <w:r>
         <w:t>System-wide design decisions.</w:t>
       </w:r>
@@ -5484,7 +5474,7 @@
         </w:rPr>
       </w:pPr>
       <w:bookmarkStart w:id="14" w:name="_Toc274077693"/>
-      <w:bookmarkStart w:id="15" w:name="_Toc274258212"/>
+      <w:bookmarkStart w:id="15" w:name="_Toc274262000"/>
       <w:r>
         <w:rPr>
           <w:lang w:eastAsia="en-GB"/>
@@ -5932,7 +5922,7 @@
         </w:rPr>
       </w:pPr>
       <w:bookmarkStart w:id="16" w:name="_Toc274077694"/>
-      <w:bookmarkStart w:id="17" w:name="_Toc274258213"/>
+      <w:bookmarkStart w:id="17" w:name="_Toc274262001"/>
       <w:r>
         <w:rPr>
           <w:lang w:eastAsia="en-GB"/>
@@ -6047,7 +6037,7 @@
         </w:rPr>
       </w:pPr>
       <w:bookmarkStart w:id="18" w:name="_Toc274077696"/>
-      <w:bookmarkStart w:id="19" w:name="_Toc274258214"/>
+      <w:bookmarkStart w:id="19" w:name="_Toc274262002"/>
       <w:r>
         <w:rPr>
           <w:lang w:eastAsia="en-GB"/>
@@ -6146,7 +6136,7 @@
         </w:rPr>
       </w:pPr>
       <w:bookmarkStart w:id="20" w:name="_Toc274077697"/>
-      <w:bookmarkStart w:id="21" w:name="_Toc274258215"/>
+      <w:bookmarkStart w:id="21" w:name="_Toc274262003"/>
       <w:r>
         <w:rPr>
           <w:lang w:eastAsia="en-GB"/>
@@ -6218,7 +6208,7 @@
         </w:rPr>
       </w:pPr>
       <w:bookmarkStart w:id="22" w:name="_Toc274077699"/>
-      <w:bookmarkStart w:id="23" w:name="_Toc274258216"/>
+      <w:bookmarkStart w:id="23" w:name="_Toc274262004"/>
       <w:r>
         <w:rPr>
           <w:lang w:eastAsia="en-GB"/>
@@ -6316,7 +6306,7 @@
         </w:rPr>
       </w:pPr>
       <w:bookmarkStart w:id="24" w:name="_Toc274077700"/>
-      <w:bookmarkStart w:id="25" w:name="_Toc274258217"/>
+      <w:bookmarkStart w:id="25" w:name="_Toc274262005"/>
       <w:r>
         <w:rPr>
           <w:lang w:eastAsia="en-GB"/>
@@ -6386,7 +6376,7 @@
           <w:lang w:eastAsia="en-GB"/>
         </w:rPr>
       </w:pPr>
-      <w:bookmarkStart w:id="26" w:name="_Toc274258218"/>
+      <w:bookmarkStart w:id="26" w:name="_Toc274262006"/>
       <w:r>
         <w:rPr>
           <w:lang w:eastAsia="en-GB"/>
@@ -6490,7 +6480,7 @@
           <w:lang w:eastAsia="en-GB"/>
         </w:rPr>
       </w:pPr>
-      <w:bookmarkStart w:id="27" w:name="_Toc274258219"/>
+      <w:bookmarkStart w:id="27" w:name="_Toc274262007"/>
       <w:r>
         <w:rPr>
           <w:lang w:eastAsia="en-GB"/>
@@ -6554,7 +6544,7 @@
           <w:lang w:eastAsia="en-GB"/>
         </w:rPr>
       </w:pPr>
-      <w:bookmarkStart w:id="28" w:name="_Toc274258220"/>
+      <w:bookmarkStart w:id="28" w:name="_Toc274262008"/>
       <w:r>
         <w:rPr>
           <w:lang w:eastAsia="en-GB"/>
@@ -6640,6 +6630,23 @@
         </w:rPr>
         <w:t>ame time.</w:t>
       </w:r>
+    </w:p>
+    <w:p>
+      <w:pPr>
+        <w:pStyle w:val="Billedtekst"/>
+        <w:keepNext/>
+      </w:pPr>
+      <w:r>
+        <w:t xml:space="preserve">Tabel </w:t>
+      </w:r>
+      <w:fldSimple w:instr=" SEQ Tabel \* ARABIC ">
+        <w:r>
+          <w:rPr>
+            <w:noProof/>
+          </w:rPr>
+          <w:t>1</w:t>
+        </w:r>
+      </w:fldSimple>
     </w:p>
     <w:tbl>
       <w:tblPr>
@@ -8030,6 +8037,23 @@
         <w:t>When reducing to only dispense 1 payload each time reduce power consumption to:</w:t>
       </w:r>
     </w:p>
+    <w:p>
+      <w:pPr>
+        <w:pStyle w:val="Billedtekst"/>
+        <w:keepNext/>
+      </w:pPr>
+      <w:r>
+        <w:t xml:space="preserve">Tabel </w:t>
+      </w:r>
+      <w:fldSimple w:instr=" SEQ Tabel \* ARABIC ">
+        <w:r>
+          <w:rPr>
+            <w:noProof/>
+          </w:rPr>
+          <w:t>2</w:t>
+        </w:r>
+      </w:fldSimple>
+    </w:p>
     <w:tbl>
       <w:tblPr>
         <w:tblW w:w="9030" w:type="dxa"/>
@@ -9420,7 +9444,7 @@
           <w:lang w:eastAsia="en-GB"/>
         </w:rPr>
       </w:pPr>
-      <w:bookmarkStart w:id="29" w:name="_Toc274258221"/>
+      <w:bookmarkStart w:id="29" w:name="_Toc274262009"/>
       <w:r>
         <w:rPr>
           <w:lang w:eastAsia="en-GB"/>
@@ -9456,6 +9480,7 @@
         <w:rPr>
           <w:lang w:val="en-GB" w:eastAsia="en-GB"/>
         </w:rPr>
+        <w:lastRenderedPageBreak/>
         <w:t>No requirements state anything about the ability the select magazine 1 or 2.</w:t>
       </w:r>
     </w:p>
@@ -9473,7 +9498,6 @@
         <w:rPr>
           <w:lang w:val="en-GB" w:eastAsia="en-GB"/>
         </w:rPr>
-        <w:lastRenderedPageBreak/>
         <w:t>No requirements require that only Chaffs or flares shall be dispensed.</w:t>
       </w:r>
     </w:p>
@@ -9519,18 +9543,53 @@
         </w:rPr>
         <w:object w:dxaOrig="11310" w:dyaOrig="14696">
           <v:shape id="_x0000_i1026" type="#_x0000_t75" style="width:480.75pt;height:624.75pt" o:ole="">
-            <v:imagedata r:id="rId9" o:title=""/>
+            <v:imagedata r:id="rId10" o:title=""/>
           </v:shape>
-          <o:OLEObject Type="Embed" ProgID="Visio.Drawing.11" ShapeID="_x0000_i1026" DrawAspect="Content" ObjectID="_1348002008" r:id="rId10"/>
+          <o:OLEObject Type="Embed" ProgID="Visio.Drawing.11" ShapeID="_x0000_i1026" DrawAspect="Content" ObjectID="_1348003839" r:id="rId11"/>
         </w:object>
       </w:r>
     </w:p>
     <w:p>
       <w:pPr>
+        <w:pStyle w:val="Billedtekst"/>
         <w:rPr>
           <w:lang w:val="en-GB"/>
         </w:rPr>
       </w:pPr>
+      <w:r>
+        <w:rPr>
+          <w:lang w:val="en-US"/>
+        </w:rPr>
+        <w:t xml:space="preserve">Figur </w:t>
+      </w:r>
+      <w:r>
+        <w:fldChar w:fldCharType="begin"/>
+      </w:r>
+      <w:r>
+        <w:rPr>
+          <w:lang w:val="en-US"/>
+        </w:rPr>
+        <w:instrText xml:space="preserve"> SEQ Figur \* ARABIC </w:instrText>
+      </w:r>
+      <w:r>
+        <w:fldChar w:fldCharType="separate"/>
+      </w:r>
+      <w:r>
+        <w:rPr>
+          <w:noProof/>
+          <w:lang w:val="en-US"/>
+        </w:rPr>
+        <w:t>2</w:t>
+      </w:r>
+      <w:r>
+        <w:fldChar w:fldCharType="end"/>
+      </w:r>
+      <w:r>
+        <w:rPr>
+          <w:lang w:val="en-US"/>
+        </w:rPr>
+        <w:t xml:space="preserve"> Block diagram of system</w:t>
+      </w:r>
     </w:p>
     <w:p>
       <w:pPr>
@@ -9547,7 +9606,7 @@
           <w:lang w:eastAsia="en-GB"/>
         </w:rPr>
       </w:pPr>
-      <w:bookmarkStart w:id="30" w:name="_Toc274258222"/>
+      <w:bookmarkStart w:id="30" w:name="_Toc274262010"/>
       <w:r>
         <w:rPr>
           <w:lang w:eastAsia="en-GB"/>
@@ -9578,7 +9637,7 @@
           <w:lang w:eastAsia="en-GB"/>
         </w:rPr>
       </w:pPr>
-      <w:bookmarkStart w:id="31" w:name="_Toc274258223"/>
+      <w:bookmarkStart w:id="31" w:name="_Toc274262011"/>
       <w:r>
         <w:rPr>
           <w:lang w:eastAsia="en-GB"/>
@@ -9608,7 +9667,7 @@
           <w:lang w:eastAsia="en-GB"/>
         </w:rPr>
       </w:pPr>
-      <w:bookmarkStart w:id="32" w:name="_Toc274258224"/>
+      <w:bookmarkStart w:id="32" w:name="_Toc274262012"/>
       <w:r>
         <w:rPr>
           <w:lang w:eastAsia="en-GB"/>
@@ -10156,7 +10215,7 @@
         <w:pStyle w:val="Overskrift1"/>
         <w:ind w:left="360"/>
       </w:pPr>
-      <w:bookmarkStart w:id="33" w:name="_Toc274258225"/>
+      <w:bookmarkStart w:id="33" w:name="_Toc274262013"/>
       <w:r>
         <w:t>System architectural design.</w:t>
       </w:r>
@@ -10360,7 +10419,7 @@
         <w:pStyle w:val="Overskrift2"/>
         <w:ind w:left="720"/>
       </w:pPr>
-      <w:bookmarkStart w:id="34" w:name="_Toc274258226"/>
+      <w:bookmarkStart w:id="34" w:name="_Toc274262014"/>
       <w:r>
         <w:t>System components.</w:t>
       </w:r>
@@ -10384,11 +10443,33 @@
       </w:pPr>
       <w:r>
         <w:object w:dxaOrig="9838" w:dyaOrig="12129">
-          <v:shape id="_x0000_i1028" type="#_x0000_t75" style="width:481.5pt;height:594pt" o:ole="">
-            <v:imagedata r:id="rId11" o:title=""/>
+          <v:shape id="_x0000_i1027" type="#_x0000_t75" style="width:481.5pt;height:594pt" o:ole="">
+            <v:imagedata r:id="rId12" o:title=""/>
           </v:shape>
-          <o:OLEObject Type="Embed" ProgID="Visio.Drawing.11" ShapeID="_x0000_i1028" DrawAspect="Content" ObjectID="_1348002009" r:id="rId12"/>
+          <o:OLEObject Type="Embed" ProgID="Visio.Drawing.11" ShapeID="_x0000_i1027" DrawAspect="Content" ObjectID="_1348003840" r:id="rId13"/>
         </w:object>
+      </w:r>
+    </w:p>
+    <w:p>
+      <w:pPr>
+        <w:pStyle w:val="Billedtekst"/>
+        <w:rPr>
+          <w:lang w:val="en-GB"/>
+        </w:rPr>
+      </w:pPr>
+      <w:r>
+        <w:t xml:space="preserve">Figur </w:t>
+      </w:r>
+      <w:fldSimple w:instr=" SEQ Figur \* ARABIC ">
+        <w:r>
+          <w:rPr>
+            <w:noProof/>
+          </w:rPr>
+          <w:t>3</w:t>
+        </w:r>
+      </w:fldSimple>
+      <w:r>
+        <w:t xml:space="preserve"> Component diagram</w:t>
       </w:r>
     </w:p>
     <w:p>
@@ -10453,15 +10534,20 @@
     </w:p>
     <w:p>
       <w:pPr>
-        <w:autoSpaceDE w:val="0"/>
-        <w:autoSpaceDN w:val="0"/>
-        <w:adjustRightInd w:val="0"/>
-        <w:spacing w:after="0" w:line="240" w:lineRule="auto"/>
-        <w:rPr>
-          <w:rFonts w:ascii="Arial" w:hAnsi="Arial" w:cs="Arial"/>
-          <w:lang w:val="en-GB" w:eastAsia="en-GB"/>
-        </w:rPr>
-      </w:pPr>
+        <w:pStyle w:val="Billedtekst"/>
+        <w:keepNext/>
+      </w:pPr>
+      <w:r>
+        <w:t xml:space="preserve">Tabel </w:t>
+      </w:r>
+      <w:fldSimple w:instr=" SEQ Tabel \* ARABIC ">
+        <w:r>
+          <w:rPr>
+            <w:noProof/>
+          </w:rPr>
+          <w:t>3</w:t>
+        </w:r>
+      </w:fldSimple>
     </w:p>
     <w:tbl>
       <w:tblPr>
@@ -10505,7 +10591,6 @@
                 <w:rFonts w:ascii="Arial" w:hAnsi="Arial" w:cs="Arial"/>
                 <w:lang w:val="en-GB" w:eastAsia="en-GB"/>
               </w:rPr>
-              <w:lastRenderedPageBreak/>
               <w:t>Component ID</w:t>
             </w:r>
           </w:p>
@@ -13338,6 +13423,7 @@
                 <w:rFonts w:ascii="Arial" w:hAnsi="Arial" w:cs="Arial"/>
                 <w:lang w:val="en-GB" w:eastAsia="en-GB"/>
               </w:rPr>
+              <w:lastRenderedPageBreak/>
               <w:t>B002</w:t>
             </w:r>
           </w:p>
@@ -13561,7 +13647,6 @@
                 <w:rFonts w:ascii="Arial" w:hAnsi="Arial" w:cs="Arial"/>
                 <w:lang w:val="en-GB" w:eastAsia="en-GB"/>
               </w:rPr>
-              <w:lastRenderedPageBreak/>
               <w:t>E001</w:t>
             </w:r>
           </w:p>
@@ -14990,6 +15075,7 @@
           <w:rFonts w:ascii="Arial" w:hAnsi="Arial" w:cs="Arial"/>
           <w:lang w:val="en-GB" w:eastAsia="en-GB"/>
         </w:rPr>
+        <w:lastRenderedPageBreak/>
         <w:t>6) Each description shall also include, as applicable, growth capabilities, diagnostic</w:t>
       </w:r>
     </w:p>
@@ -15047,7 +15133,6 @@
           <w:rFonts w:ascii="Arial" w:hAnsi="Arial" w:cs="Arial"/>
           <w:lang w:val="en-GB" w:eastAsia="en-GB"/>
         </w:rPr>
-        <w:lastRenderedPageBreak/>
         <w:t>relationships among the planned specifications for the system components.</w:t>
       </w:r>
     </w:p>
@@ -15056,7 +15141,7 @@
         <w:pStyle w:val="Overskrift2"/>
         <w:ind w:left="720"/>
       </w:pPr>
-      <w:bookmarkStart w:id="35" w:name="_Toc274258227"/>
+      <w:bookmarkStart w:id="35" w:name="_Toc274262015"/>
       <w:r>
         <w:t>Concept of execution.</w:t>
       </w:r>
@@ -15222,7 +15307,7 @@
         <w:pStyle w:val="Overskrift2"/>
         <w:ind w:left="720"/>
       </w:pPr>
-      <w:bookmarkStart w:id="36" w:name="_Toc274258228"/>
+      <w:bookmarkStart w:id="36" w:name="_Toc274262016"/>
       <w:r>
         <w:t>Interface design.</w:t>
       </w:r>
@@ -15433,8 +15518,8 @@
         </w:rPr>
         <w:lastRenderedPageBreak/>
         <w:pict>
-          <v:shape id="_x0000_i1027" type="#_x0000_t75" style="width:449.25pt;height:351.75pt">
-            <v:imagedata r:id="rId13" o:title=""/>
+          <v:shape id="_x0000_i1028" type="#_x0000_t75" style="width:449.25pt;height:351.75pt">
+            <v:imagedata r:id="rId14" o:title=""/>
           </v:shape>
         </w:pict>
       </w:r>
@@ -15442,28 +15527,43 @@
     <w:p>
       <w:pPr>
         <w:pStyle w:val="Billedtekst"/>
-        <w:ind w:left="360"/>
         <w:rPr>
           <w:lang w:val="en-GB"/>
         </w:rPr>
       </w:pPr>
       <w:r>
         <w:rPr>
+          <w:lang w:val="en-US"/>
+        </w:rPr>
+        <w:t xml:space="preserve">Figur </w:t>
+      </w:r>
+      <w:r>
+        <w:fldChar w:fldCharType="begin"/>
+      </w:r>
+      <w:r>
+        <w:rPr>
+          <w:lang w:val="en-US"/>
+        </w:rPr>
+        <w:instrText xml:space="preserve"> SEQ Figur \* ARABIC </w:instrText>
+      </w:r>
+      <w:r>
+        <w:fldChar w:fldCharType="separate"/>
+      </w:r>
+      <w:r>
+        <w:rPr>
+          <w:noProof/>
+          <w:lang w:val="en-US"/>
+        </w:rPr>
+        <w:t>4</w:t>
+      </w:r>
+      <w:r>
+        <w:fldChar w:fldCharType="end"/>
+      </w:r>
+      <w:r>
+        <w:rPr>
           <w:lang w:val="en-GB"/>
         </w:rPr>
-        <w:t xml:space="preserve">Figure </w:t>
-      </w:r>
-      <w:r>
-        <w:rPr>
-          <w:lang w:val="en-GB"/>
-        </w:rPr>
-        <w:t>TBD</w:t>
-      </w:r>
-      <w:r>
-        <w:rPr>
-          <w:lang w:val="en-GB"/>
-        </w:rPr>
-        <w:t xml:space="preserve"> - </w:t>
+        <w:t xml:space="preserve">- </w:t>
       </w:r>
       <w:r>
         <w:rPr>
@@ -18020,7 +18120,7 @@
         <w:pStyle w:val="Overskrift1"/>
         <w:ind w:left="360"/>
       </w:pPr>
-      <w:bookmarkStart w:id="52" w:name="_Toc274258229"/>
+      <w:bookmarkStart w:id="52" w:name="_Toc274262017"/>
       <w:r>
         <w:t>Requirements traceability.</w:t>
       </w:r>
@@ -18129,7 +18229,7 @@
         <w:pStyle w:val="Overskrift1"/>
         <w:ind w:left="360"/>
       </w:pPr>
-      <w:bookmarkStart w:id="53" w:name="_Toc274258230"/>
+      <w:bookmarkStart w:id="53" w:name="_Toc274262018"/>
       <w:r>
         <w:t>Notes.</w:t>
       </w:r>
@@ -18143,7 +18243,7 @@
         <w:pStyle w:val="Overskrift2"/>
         <w:ind w:left="720"/>
       </w:pPr>
-      <w:bookmarkStart w:id="54" w:name="_Toc274258231"/>
+      <w:bookmarkStart w:id="54" w:name="_Toc274262019"/>
       <w:r>
         <w:t>Acronyms and abbreviations</w:t>
       </w:r>
@@ -18180,6 +18280,12 @@
                 <w:lang w:val="en-GB"/>
               </w:rPr>
             </w:pPr>
+            <w:r>
+              <w:rPr>
+                <w:lang w:val="en-GB"/>
+              </w:rPr>
+              <w:t>AMC</w:t>
+            </w:r>
           </w:p>
         </w:tc>
         <w:tc>
@@ -18193,6 +18299,12 @@
                 <w:lang w:val="en-GB"/>
               </w:rPr>
             </w:pPr>
+            <w:r>
+              <w:rPr>
+                <w:lang w:val="en-GB"/>
+              </w:rPr>
+              <w:t>Aircraft Mission Computer</w:t>
+            </w:r>
           </w:p>
         </w:tc>
       </w:tr>
@@ -18213,7 +18325,7 @@
               <w:rPr>
                 <w:lang w:val="en-GB"/>
               </w:rPr>
-              <w:t>AMC</w:t>
+              <w:t>CCU</w:t>
             </w:r>
           </w:p>
         </w:tc>
@@ -18232,7 +18344,7 @@
               <w:rPr>
                 <w:lang w:val="en-GB"/>
               </w:rPr>
-              <w:t>Aircraft Mission Computer</w:t>
+              <w:t>Cockpit Control Unit</w:t>
             </w:r>
           </w:p>
         </w:tc>
@@ -18254,7 +18366,7 @@
               <w:rPr>
                 <w:lang w:val="en-GB"/>
               </w:rPr>
-              <w:t>CCU</w:t>
+              <w:t>DSS</w:t>
             </w:r>
           </w:p>
         </w:tc>
@@ -18273,7 +18385,7 @@
               <w:rPr>
                 <w:lang w:val="en-GB"/>
               </w:rPr>
-              <w:t>Cockpit Control Unit</w:t>
+              <w:t>Digital Sequencer Switches</w:t>
             </w:r>
           </w:p>
         </w:tc>
@@ -18295,7 +18407,7 @@
               <w:rPr>
                 <w:lang w:val="en-GB"/>
               </w:rPr>
-              <w:t>DSS</w:t>
+              <w:t>ECU</w:t>
             </w:r>
           </w:p>
         </w:tc>
@@ -18314,7 +18426,7 @@
               <w:rPr>
                 <w:lang w:val="en-GB"/>
               </w:rPr>
-              <w:t>Digital Sequencer Switches</w:t>
+              <w:t>Electronic Control Unit, part of MWS</w:t>
             </w:r>
           </w:p>
         </w:tc>
@@ -18336,7 +18448,7 @@
               <w:rPr>
                 <w:lang w:val="en-GB"/>
               </w:rPr>
-              <w:t>ECU</w:t>
+              <w:t>GFE</w:t>
             </w:r>
           </w:p>
         </w:tc>
@@ -18355,7 +18467,7 @@
               <w:rPr>
                 <w:lang w:val="en-GB"/>
               </w:rPr>
-              <w:t>Electronic Control Unit, part of MWS</w:t>
+              <w:t>Government Furnished Equipment.</w:t>
             </w:r>
           </w:p>
         </w:tc>
@@ -18373,6 +18485,12 @@
                 <w:lang w:val="en-GB"/>
               </w:rPr>
             </w:pPr>
+            <w:r>
+              <w:rPr>
+                <w:lang w:val="en-GB"/>
+              </w:rPr>
+              <w:t>HWCI</w:t>
+            </w:r>
           </w:p>
         </w:tc>
         <w:tc>
@@ -18386,6 +18504,12 @@
                 <w:lang w:val="en-GB"/>
               </w:rPr>
             </w:pPr>
+            <w:r>
+              <w:rPr>
+                <w:lang w:val="en-GB"/>
+              </w:rPr>
+              <w:t>Hardeware configuration item</w:t>
+            </w:r>
           </w:p>
         </w:tc>
       </w:tr>
@@ -18406,7 +18530,7 @@
               <w:rPr>
                 <w:lang w:val="en-GB"/>
               </w:rPr>
-              <w:t>GFE</w:t>
+              <w:t>IFCI</w:t>
             </w:r>
           </w:p>
         </w:tc>
@@ -18425,7 +18549,7 @@
               <w:rPr>
                 <w:lang w:val="en-GB"/>
               </w:rPr>
-              <w:t>Government Furnished Equipment.</w:t>
+              <w:t>Interface configuration item</w:t>
             </w:r>
           </w:p>
         </w:tc>
@@ -18484,6 +18608,13 @@
                 <w:lang w:val="en-GB"/>
               </w:rPr>
             </w:pPr>
+            <w:r>
+              <w:rPr>
+                <w:lang w:val="en-GB"/>
+              </w:rPr>
+              <w:lastRenderedPageBreak/>
+              <w:t xml:space="preserve">SWCI </w:t>
+            </w:r>
           </w:p>
         </w:tc>
         <w:tc>
@@ -18497,6 +18628,12 @@
                 <w:lang w:val="en-GB"/>
               </w:rPr>
             </w:pPr>
+            <w:r>
+              <w:rPr>
+                <w:lang w:val="en-GB"/>
+              </w:rPr>
+              <w:t>Software configuration item</w:t>
+            </w:r>
           </w:p>
         </w:tc>
       </w:tr>
@@ -18513,6 +18650,12 @@
                 <w:lang w:val="en-GB"/>
               </w:rPr>
             </w:pPr>
+            <w:r>
+              <w:rPr>
+                <w:lang w:val="en-GB"/>
+              </w:rPr>
+              <w:t>AMC</w:t>
+            </w:r>
           </w:p>
         </w:tc>
         <w:tc>
@@ -18526,6 +18669,217 @@
                 <w:lang w:val="en-GB"/>
               </w:rPr>
             </w:pPr>
+            <w:r>
+              <w:rPr>
+                <w:lang w:val="en-GB"/>
+              </w:rPr>
+              <w:t>Aircraft Mission Computer</w:t>
+            </w:r>
+          </w:p>
+        </w:tc>
+      </w:tr>
+      <w:tr>
+        <w:tc>
+          <w:tcPr>
+            <w:tcW w:w="1275" w:type="dxa"/>
+          </w:tcPr>
+          <w:p>
+            <w:pPr>
+              <w:spacing w:after="0" w:line="240" w:lineRule="auto"/>
+              <w:jc w:val="center"/>
+              <w:rPr>
+                <w:lang w:val="en-GB"/>
+              </w:rPr>
+            </w:pPr>
+            <w:r>
+              <w:rPr>
+                <w:lang w:val="en-GB"/>
+              </w:rPr>
+              <w:t>CCU</w:t>
+            </w:r>
+          </w:p>
+        </w:tc>
+        <w:tc>
+          <w:tcPr>
+            <w:tcW w:w="8080" w:type="dxa"/>
+          </w:tcPr>
+          <w:p>
+            <w:pPr>
+              <w:spacing w:after="0" w:line="240" w:lineRule="auto"/>
+              <w:rPr>
+                <w:lang w:val="en-GB"/>
+              </w:rPr>
+            </w:pPr>
+            <w:r>
+              <w:rPr>
+                <w:lang w:val="en-GB"/>
+              </w:rPr>
+              <w:t>Cockpit Control Unit</w:t>
+            </w:r>
+          </w:p>
+        </w:tc>
+      </w:tr>
+      <w:tr>
+        <w:tc>
+          <w:tcPr>
+            <w:tcW w:w="1275" w:type="dxa"/>
+          </w:tcPr>
+          <w:p>
+            <w:pPr>
+              <w:spacing w:after="0" w:line="240" w:lineRule="auto"/>
+              <w:jc w:val="center"/>
+              <w:rPr>
+                <w:lang w:val="en-GB"/>
+              </w:rPr>
+            </w:pPr>
+            <w:r>
+              <w:rPr>
+                <w:lang w:val="en-GB"/>
+              </w:rPr>
+              <w:t>DSS</w:t>
+            </w:r>
+          </w:p>
+        </w:tc>
+        <w:tc>
+          <w:tcPr>
+            <w:tcW w:w="8080" w:type="dxa"/>
+          </w:tcPr>
+          <w:p>
+            <w:pPr>
+              <w:spacing w:after="0" w:line="240" w:lineRule="auto"/>
+              <w:rPr>
+                <w:lang w:val="en-GB"/>
+              </w:rPr>
+            </w:pPr>
+            <w:r>
+              <w:rPr>
+                <w:lang w:val="en-GB"/>
+              </w:rPr>
+              <w:t>Digital Sequencer Switches</w:t>
+            </w:r>
+          </w:p>
+        </w:tc>
+      </w:tr>
+      <w:tr>
+        <w:tc>
+          <w:tcPr>
+            <w:tcW w:w="1275" w:type="dxa"/>
+          </w:tcPr>
+          <w:p>
+            <w:pPr>
+              <w:spacing w:after="0" w:line="240" w:lineRule="auto"/>
+              <w:jc w:val="center"/>
+              <w:rPr>
+                <w:lang w:val="en-GB"/>
+              </w:rPr>
+            </w:pPr>
+            <w:r>
+              <w:rPr>
+                <w:lang w:val="en-GB"/>
+              </w:rPr>
+              <w:t>ECU</w:t>
+            </w:r>
+          </w:p>
+        </w:tc>
+        <w:tc>
+          <w:tcPr>
+            <w:tcW w:w="8080" w:type="dxa"/>
+          </w:tcPr>
+          <w:p>
+            <w:pPr>
+              <w:spacing w:after="0" w:line="240" w:lineRule="auto"/>
+              <w:rPr>
+                <w:lang w:val="en-GB"/>
+              </w:rPr>
+            </w:pPr>
+            <w:r>
+              <w:rPr>
+                <w:lang w:val="en-GB"/>
+              </w:rPr>
+              <w:t>Electronic Control Unit, part of MWS</w:t>
+            </w:r>
+          </w:p>
+        </w:tc>
+      </w:tr>
+      <w:tr>
+        <w:tc>
+          <w:tcPr>
+            <w:tcW w:w="1275" w:type="dxa"/>
+          </w:tcPr>
+          <w:p>
+            <w:pPr>
+              <w:spacing w:after="0" w:line="240" w:lineRule="auto"/>
+              <w:jc w:val="center"/>
+              <w:rPr>
+                <w:lang w:val="en-GB"/>
+              </w:rPr>
+            </w:pPr>
+            <w:r>
+              <w:rPr>
+                <w:lang w:val="en-GB"/>
+              </w:rPr>
+              <w:t>GFE</w:t>
+            </w:r>
+          </w:p>
+        </w:tc>
+        <w:tc>
+          <w:tcPr>
+            <w:tcW w:w="8080" w:type="dxa"/>
+          </w:tcPr>
+          <w:p>
+            <w:pPr>
+              <w:spacing w:after="0" w:line="240" w:lineRule="auto"/>
+              <w:rPr>
+                <w:lang w:val="en-GB"/>
+              </w:rPr>
+            </w:pPr>
+            <w:r>
+              <w:rPr>
+                <w:lang w:val="en-GB"/>
+              </w:rPr>
+              <w:t>Government Furnished Equipment.</w:t>
+            </w:r>
+          </w:p>
+        </w:tc>
+      </w:tr>
+      <w:tr>
+        <w:tc>
+          <w:tcPr>
+            <w:tcW w:w="1275" w:type="dxa"/>
+          </w:tcPr>
+          <w:p>
+            <w:pPr>
+              <w:spacing w:after="0" w:line="240" w:lineRule="auto"/>
+              <w:jc w:val="center"/>
+              <w:rPr>
+                <w:lang w:val="en-GB"/>
+              </w:rPr>
+            </w:pPr>
+            <w:r>
+              <w:rPr>
+                <w:lang w:val="en-GB"/>
+              </w:rPr>
+              <w:t>MWS</w:t>
+            </w:r>
+          </w:p>
+        </w:tc>
+        <w:tc>
+          <w:tcPr>
+            <w:tcW w:w="8080" w:type="dxa"/>
+          </w:tcPr>
+          <w:p>
+            <w:pPr>
+              <w:spacing w:after="0" w:line="240" w:lineRule="auto"/>
+              <w:rPr>
+                <w:lang w:val="en-GB"/>
+              </w:rPr>
+            </w:pPr>
+            <w:r>
+              <w:rPr>
+                <w:lang w:val="en-GB"/>
+              </w:rPr>
+              <w:t xml:space="preserve">Missile Warning System </w:t>
+            </w:r>
           </w:p>
         </w:tc>
       </w:tr>
@@ -18618,7 +18972,7 @@
         <w:pStyle w:val="Overskrift1"/>
         <w:ind w:left="360"/>
       </w:pPr>
-      <w:bookmarkStart w:id="55" w:name="_Toc274258232"/>
+      <w:bookmarkStart w:id="55" w:name="_Toc274262020"/>
       <w:r>
         <w:t>A. Appendixes.</w:t>
       </w:r>
@@ -18743,7 +19097,7 @@
         <w:pStyle w:val="Overskrift1"/>
         <w:ind w:left="360"/>
       </w:pPr>
-      <w:bookmarkStart w:id="56" w:name="_Toc274258233"/>
+      <w:bookmarkStart w:id="56" w:name="_Toc274262021"/>
       <w:r>
         <w:t>Niv 1</w:t>
       </w:r>
@@ -18754,7 +19108,7 @@
         <w:pStyle w:val="Overskrift2"/>
         <w:ind w:left="720"/>
       </w:pPr>
-      <w:bookmarkStart w:id="57" w:name="_Toc274258234"/>
+      <w:bookmarkStart w:id="57" w:name="_Toc274262022"/>
       <w:r>
         <w:t>Niv 2</w:t>
       </w:r>
@@ -18806,7 +19160,7 @@
       </w:pPr>
     </w:p>
     <w:sectPr>
-      <w:footerReference w:type="default" r:id="rId14"/>
+      <w:footerReference w:type="default" r:id="rId15"/>
       <w:pgSz w:w="11906" w:h="16838"/>
       <w:pgMar w:top="1438" w:right="1134" w:bottom="1701" w:left="1134" w:header="708" w:footer="44" w:gutter="0"/>
       <w:cols w:space="708"/>
@@ -18968,7 +19322,7 @@
         <w:noProof/>
         <w:lang w:val="en-GB"/>
       </w:rPr>
-      <w:t>13</w:t>
+      <w:t>4</w:t>
     </w:r>
     <w:r>
       <w:rPr>
@@ -21252,4 +21606,16 @@
   <a:objectDefaults/>
   <a:extraClrSchemeLst/>
 </a:theme>
+</file>
+
+<file path=customXml/item1.xml><?xml version="1.0" encoding="utf-8"?>
+<b:Sources xmlns:b="http://schemas.openxmlformats.org/officeDocument/2006/bibliography" xmlns="http://schemas.openxmlformats.org/officeDocument/2006/bibliography" SelectedStyle="\APA.XSL" StyleName="APA"/>
+</file>
+
+<file path=customXml/itemProps1.xml><?xml version="1.0" encoding="utf-8"?>
+<ds:datastoreItem xmlns:ds="http://schemas.openxmlformats.org/officeDocument/2006/customXml" ds:itemID="{85FD0BAF-270B-413B-A868-856D6D77B316}">
+  <ds:schemaRefs>
+    <ds:schemaRef ds:uri="http://schemas.openxmlformats.org/officeDocument/2006/bibliography"/>
+  </ds:schemaRefs>
+</ds:datastoreItem>
 </file>
</xml_diff>

<commit_message>
SSDD Updated standards and documents
</commit_message>
<xml_diff>
--- a/SystemDesign/SSDD Self Protect Suite DocID 0102.docx
+++ b/SystemDesign/SSDD Self Protect Suite DocID 0102.docx
@@ -66,7 +66,7 @@
     </w:p>
     <w:p>
       <w:pPr>
-        <w:pStyle w:val="Title"/>
+        <w:pStyle w:val="Titel"/>
         <w:rPr>
           <w:rFonts w:ascii="Calibri" w:hAnsi="Calibri"/>
           <w:b/>
@@ -256,12 +256,13 @@
           <w:szCs w:val="28"/>
           <w:lang w:val="en-GB"/>
         </w:rPr>
+        <w:lastRenderedPageBreak/>
         <w:t>Index.</w:t>
       </w:r>
     </w:p>
     <w:p>
       <w:pPr>
-        <w:pStyle w:val="TOC1"/>
+        <w:pStyle w:val="Indholdsfortegnelse1"/>
         <w:tabs>
           <w:tab w:val="left" w:pos="440"/>
           <w:tab w:val="right" w:leader="dot" w:pos="9628"/>
@@ -374,7 +375,7 @@
     </w:p>
     <w:p>
       <w:pPr>
-        <w:pStyle w:val="TOC2"/>
+        <w:pStyle w:val="Indholdsfortegnelse2"/>
         <w:tabs>
           <w:tab w:val="left" w:pos="880"/>
           <w:tab w:val="right" w:leader="dot" w:pos="9628"/>
@@ -460,7 +461,7 @@
     </w:p>
     <w:p>
       <w:pPr>
-        <w:pStyle w:val="TOC2"/>
+        <w:pStyle w:val="Indholdsfortegnelse2"/>
         <w:tabs>
           <w:tab w:val="left" w:pos="880"/>
           <w:tab w:val="right" w:leader="dot" w:pos="9628"/>
@@ -546,7 +547,7 @@
     </w:p>
     <w:p>
       <w:pPr>
-        <w:pStyle w:val="TOC2"/>
+        <w:pStyle w:val="Indholdsfortegnelse2"/>
         <w:tabs>
           <w:tab w:val="left" w:pos="880"/>
           <w:tab w:val="right" w:leader="dot" w:pos="9628"/>
@@ -632,7 +633,7 @@
     </w:p>
     <w:p>
       <w:pPr>
-        <w:pStyle w:val="TOC1"/>
+        <w:pStyle w:val="Indholdsfortegnelse1"/>
         <w:tabs>
           <w:tab w:val="left" w:pos="440"/>
           <w:tab w:val="right" w:leader="dot" w:pos="9628"/>
@@ -718,7 +719,7 @@
     </w:p>
     <w:p>
       <w:pPr>
-        <w:pStyle w:val="TOC2"/>
+        <w:pStyle w:val="Indholdsfortegnelse2"/>
         <w:tabs>
           <w:tab w:val="left" w:pos="880"/>
           <w:tab w:val="right" w:leader="dot" w:pos="9628"/>
@@ -804,7 +805,7 @@
     </w:p>
     <w:p>
       <w:pPr>
-        <w:pStyle w:val="TOC2"/>
+        <w:pStyle w:val="Indholdsfortegnelse2"/>
         <w:tabs>
           <w:tab w:val="left" w:pos="880"/>
           <w:tab w:val="right" w:leader="dot" w:pos="9628"/>
@@ -890,7 +891,7 @@
     </w:p>
     <w:p>
       <w:pPr>
-        <w:pStyle w:val="TOC1"/>
+        <w:pStyle w:val="Indholdsfortegnelse1"/>
         <w:tabs>
           <w:tab w:val="left" w:pos="440"/>
           <w:tab w:val="right" w:leader="dot" w:pos="9628"/>
@@ -976,7 +977,7 @@
     </w:p>
     <w:p>
       <w:pPr>
-        <w:pStyle w:val="TOC2"/>
+        <w:pStyle w:val="Indholdsfortegnelse2"/>
         <w:tabs>
           <w:tab w:val="left" w:pos="880"/>
           <w:tab w:val="right" w:leader="dot" w:pos="9628"/>
@@ -1064,7 +1065,7 @@
     </w:p>
     <w:p>
       <w:pPr>
-        <w:pStyle w:val="TOC2"/>
+        <w:pStyle w:val="Indholdsfortegnelse2"/>
         <w:tabs>
           <w:tab w:val="left" w:pos="880"/>
           <w:tab w:val="right" w:leader="dot" w:pos="9628"/>
@@ -1152,7 +1153,7 @@
     </w:p>
     <w:p>
       <w:pPr>
-        <w:pStyle w:val="TOC2"/>
+        <w:pStyle w:val="Indholdsfortegnelse2"/>
         <w:tabs>
           <w:tab w:val="left" w:pos="880"/>
           <w:tab w:val="right" w:leader="dot" w:pos="9628"/>
@@ -1240,7 +1241,7 @@
     </w:p>
     <w:p>
       <w:pPr>
-        <w:pStyle w:val="TOC2"/>
+        <w:pStyle w:val="Indholdsfortegnelse2"/>
         <w:tabs>
           <w:tab w:val="left" w:pos="880"/>
           <w:tab w:val="right" w:leader="dot" w:pos="9628"/>
@@ -1328,7 +1329,7 @@
     </w:p>
     <w:p>
       <w:pPr>
-        <w:pStyle w:val="TOC2"/>
+        <w:pStyle w:val="Indholdsfortegnelse2"/>
         <w:tabs>
           <w:tab w:val="left" w:pos="880"/>
           <w:tab w:val="right" w:leader="dot" w:pos="9628"/>
@@ -1416,7 +1417,7 @@
     </w:p>
     <w:p>
       <w:pPr>
-        <w:pStyle w:val="TOC2"/>
+        <w:pStyle w:val="Indholdsfortegnelse2"/>
         <w:tabs>
           <w:tab w:val="left" w:pos="880"/>
           <w:tab w:val="right" w:leader="dot" w:pos="9628"/>
@@ -1504,7 +1505,7 @@
     </w:p>
     <w:p>
       <w:pPr>
-        <w:pStyle w:val="TOC2"/>
+        <w:pStyle w:val="Indholdsfortegnelse2"/>
         <w:tabs>
           <w:tab w:val="left" w:pos="880"/>
           <w:tab w:val="right" w:leader="dot" w:pos="9628"/>
@@ -1592,7 +1593,7 @@
     </w:p>
     <w:p>
       <w:pPr>
-        <w:pStyle w:val="TOC2"/>
+        <w:pStyle w:val="Indholdsfortegnelse2"/>
         <w:tabs>
           <w:tab w:val="left" w:pos="880"/>
           <w:tab w:val="right" w:leader="dot" w:pos="9628"/>
@@ -1680,7 +1681,7 @@
     </w:p>
     <w:p>
       <w:pPr>
-        <w:pStyle w:val="TOC2"/>
+        <w:pStyle w:val="Indholdsfortegnelse2"/>
         <w:tabs>
           <w:tab w:val="left" w:pos="880"/>
           <w:tab w:val="right" w:leader="dot" w:pos="9628"/>
@@ -1768,7 +1769,7 @@
     </w:p>
     <w:p>
       <w:pPr>
-        <w:pStyle w:val="TOC2"/>
+        <w:pStyle w:val="Indholdsfortegnelse2"/>
         <w:tabs>
           <w:tab w:val="left" w:pos="880"/>
           <w:tab w:val="right" w:leader="dot" w:pos="9628"/>
@@ -1856,7 +1857,7 @@
     </w:p>
     <w:p>
       <w:pPr>
-        <w:pStyle w:val="TOC2"/>
+        <w:pStyle w:val="Indholdsfortegnelse2"/>
         <w:tabs>
           <w:tab w:val="left" w:pos="880"/>
           <w:tab w:val="right" w:leader="dot" w:pos="9628"/>
@@ -1944,7 +1945,7 @@
     </w:p>
     <w:p>
       <w:pPr>
-        <w:pStyle w:val="TOC2"/>
+        <w:pStyle w:val="Indholdsfortegnelse2"/>
         <w:tabs>
           <w:tab w:val="left" w:pos="880"/>
           <w:tab w:val="right" w:leader="dot" w:pos="9628"/>
@@ -2032,7 +2033,7 @@
     </w:p>
     <w:p>
       <w:pPr>
-        <w:pStyle w:val="TOC2"/>
+        <w:pStyle w:val="Indholdsfortegnelse2"/>
         <w:tabs>
           <w:tab w:val="left" w:pos="880"/>
           <w:tab w:val="right" w:leader="dot" w:pos="9628"/>
@@ -2120,7 +2121,7 @@
     </w:p>
     <w:p>
       <w:pPr>
-        <w:pStyle w:val="TOC1"/>
+        <w:pStyle w:val="Indholdsfortegnelse1"/>
         <w:tabs>
           <w:tab w:val="left" w:pos="440"/>
           <w:tab w:val="right" w:leader="dot" w:pos="9628"/>
@@ -2206,7 +2207,7 @@
     </w:p>
     <w:p>
       <w:pPr>
-        <w:pStyle w:val="TOC2"/>
+        <w:pStyle w:val="Indholdsfortegnelse2"/>
         <w:tabs>
           <w:tab w:val="left" w:pos="880"/>
           <w:tab w:val="right" w:leader="dot" w:pos="9628"/>
@@ -2292,7 +2293,7 @@
     </w:p>
     <w:p>
       <w:pPr>
-        <w:pStyle w:val="TOC2"/>
+        <w:pStyle w:val="Indholdsfortegnelse2"/>
         <w:tabs>
           <w:tab w:val="left" w:pos="880"/>
           <w:tab w:val="right" w:leader="dot" w:pos="9628"/>
@@ -2378,7 +2379,7 @@
     </w:p>
     <w:p>
       <w:pPr>
-        <w:pStyle w:val="TOC2"/>
+        <w:pStyle w:val="Indholdsfortegnelse2"/>
         <w:tabs>
           <w:tab w:val="left" w:pos="880"/>
           <w:tab w:val="right" w:leader="dot" w:pos="9628"/>
@@ -2464,7 +2465,7 @@
     </w:p>
     <w:p>
       <w:pPr>
-        <w:pStyle w:val="TOC1"/>
+        <w:pStyle w:val="Indholdsfortegnelse1"/>
         <w:tabs>
           <w:tab w:val="left" w:pos="440"/>
           <w:tab w:val="right" w:leader="dot" w:pos="9628"/>
@@ -2550,7 +2551,7 @@
     </w:p>
     <w:p>
       <w:pPr>
-        <w:pStyle w:val="TOC1"/>
+        <w:pStyle w:val="Indholdsfortegnelse1"/>
         <w:tabs>
           <w:tab w:val="left" w:pos="440"/>
           <w:tab w:val="right" w:leader="dot" w:pos="9628"/>
@@ -2636,7 +2637,7 @@
     </w:p>
     <w:p>
       <w:pPr>
-        <w:pStyle w:val="TOC2"/>
+        <w:pStyle w:val="Indholdsfortegnelse2"/>
         <w:tabs>
           <w:tab w:val="left" w:pos="880"/>
           <w:tab w:val="right" w:leader="dot" w:pos="9628"/>
@@ -2722,7 +2723,7 @@
     </w:p>
     <w:p>
       <w:pPr>
-        <w:pStyle w:val="TOC1"/>
+        <w:pStyle w:val="Indholdsfortegnelse1"/>
         <w:tabs>
           <w:tab w:val="left" w:pos="440"/>
           <w:tab w:val="right" w:leader="dot" w:pos="9628"/>
@@ -2808,7 +2809,7 @@
     </w:p>
     <w:p>
       <w:pPr>
-        <w:pStyle w:val="TOC1"/>
+        <w:pStyle w:val="Indholdsfortegnelse1"/>
         <w:tabs>
           <w:tab w:val="left" w:pos="440"/>
           <w:tab w:val="right" w:leader="dot" w:pos="9628"/>
@@ -2894,7 +2895,7 @@
     </w:p>
     <w:p>
       <w:pPr>
-        <w:pStyle w:val="TOC2"/>
+        <w:pStyle w:val="Indholdsfortegnelse2"/>
         <w:tabs>
           <w:tab w:val="left" w:pos="880"/>
           <w:tab w:val="right" w:leader="dot" w:pos="9628"/>
@@ -3011,6 +3012,7 @@
           <w:szCs w:val="28"/>
           <w:lang w:val="en-GB"/>
         </w:rPr>
+        <w:lastRenderedPageBreak/>
         <w:t>History</w:t>
       </w:r>
     </w:p>
@@ -3622,7 +3624,7 @@
     </w:p>
     <w:p>
       <w:pPr>
-        <w:pStyle w:val="Heading1"/>
+        <w:pStyle w:val="Overskrift1"/>
         <w:ind w:left="360"/>
       </w:pPr>
       <w:bookmarkStart w:id="0" w:name="_Toc274261992"/>
@@ -3655,7 +3657,7 @@
     </w:p>
     <w:p>
       <w:pPr>
-        <w:pStyle w:val="Heading2"/>
+        <w:pStyle w:val="Overskrift2"/>
         <w:ind w:left="720"/>
       </w:pPr>
       <w:bookmarkStart w:id="1" w:name="_Toc274261993"/>
@@ -3800,7 +3802,7 @@
     </w:p>
     <w:p>
       <w:pPr>
-        <w:pStyle w:val="Heading2"/>
+        <w:pStyle w:val="Overskrift2"/>
         <w:ind w:left="720"/>
       </w:pPr>
       <w:bookmarkStart w:id="2" w:name="_Toc274261994"/>
@@ -3868,6 +3870,7 @@
         <w:rPr>
           <w:lang w:val="en-GB"/>
         </w:rPr>
+        <w:lastRenderedPageBreak/>
         <w:pict>
           <v:shapetype id="_x0000_t75" coordsize="21600,21600" o:spt="75" o:preferrelative="t" path="m@4@5l@4@11@9@11@9@5xe" filled="f" stroked="f">
             <v:stroke joinstyle="miter"/>
@@ -3896,7 +3899,7 @@
     </w:p>
     <w:p>
       <w:pPr>
-        <w:pStyle w:val="Caption"/>
+        <w:pStyle w:val="Billedtekst"/>
         <w:rPr>
           <w:lang w:val="en-US"/>
         </w:rPr>
@@ -4099,6 +4102,7 @@
           <w:rFonts w:ascii="Arial" w:hAnsi="Arial" w:cs="Arial"/>
           <w:lang w:val="en-GB" w:eastAsia="en-GB"/>
         </w:rPr>
+        <w:lastRenderedPageBreak/>
         <w:t>This paragraph shall briefly state the purpose of the system to which</w:t>
       </w:r>
     </w:p>
@@ -4180,7 +4184,7 @@
     </w:p>
     <w:p>
       <w:pPr>
-        <w:pStyle w:val="Heading2"/>
+        <w:pStyle w:val="Overskrift2"/>
         <w:ind w:left="720"/>
       </w:pPr>
       <w:bookmarkStart w:id="3" w:name="_Toc274261995"/>
@@ -4288,7 +4292,7 @@
     </w:p>
     <w:p>
       <w:pPr>
-        <w:pStyle w:val="Heading1"/>
+        <w:pStyle w:val="Overskrift1"/>
         <w:ind w:left="360"/>
       </w:pPr>
       <w:bookmarkStart w:id="4" w:name="_Toc274078797"/>
@@ -4311,7 +4315,7 @@
     </w:p>
     <w:p>
       <w:pPr>
-        <w:pStyle w:val="Heading2"/>
+        <w:pStyle w:val="Overskrift2"/>
         <w:ind w:left="720"/>
       </w:pPr>
       <w:bookmarkStart w:id="6" w:name="_Toc274261997"/>
@@ -4319,6 +4323,13 @@
         <w:t>Documents</w:t>
       </w:r>
       <w:bookmarkEnd w:id="6"/>
+    </w:p>
+    <w:p>
+      <w:pPr>
+        <w:rPr>
+          <w:lang w:val="en-GB"/>
+        </w:rPr>
+      </w:pPr>
     </w:p>
     <w:tbl>
       <w:tblPr>
@@ -4424,7 +4435,7 @@
               <w:rPr>
                 <w:lang w:val="en-GB"/>
               </w:rPr>
-              <w:t>TC1</w:t>
+              <w:t>MWS-CD</w:t>
             </w:r>
           </w:p>
         </w:tc>
@@ -4435,326 +4446,20 @@
           <w:p>
             <w:pPr>
               <w:spacing w:after="0" w:line="240" w:lineRule="auto"/>
-              <w:rPr>
-                <w:lang w:val="en-GB"/>
-              </w:rPr>
-            </w:pPr>
-            <w:r>
               <w:rPr>
                 <w:rFonts w:ascii="Arial" w:hAnsi="Arial" w:cs="Arial"/>
                 <w:sz w:val="20"/>
                 <w:szCs w:val="20"/>
                 <w:lang w:val="en-GB" w:eastAsia="en-GB"/>
               </w:rPr>
-              <w:t>Terma case.pdf</w:t>
-            </w:r>
-          </w:p>
-        </w:tc>
-        <w:tc>
-          <w:tcPr>
-            <w:tcW w:w="4180" w:type="dxa"/>
-          </w:tcPr>
-          <w:p>
-            <w:pPr>
-              <w:spacing w:after="0" w:line="240" w:lineRule="auto"/>
-              <w:rPr>
-                <w:lang w:val="en-GB"/>
-              </w:rPr>
-            </w:pPr>
-            <w:r>
-              <w:rPr>
-                <w:rFonts w:ascii="Arial" w:hAnsi="Arial" w:cs="Arial"/>
-                <w:sz w:val="18"/>
-                <w:szCs w:val="20"/>
-                <w:lang w:val="en-GB" w:eastAsia="en-GB"/>
-              </w:rPr>
-              <w:t>Document received from TERMA at IHA 3/9 2010</w:t>
-            </w:r>
-          </w:p>
-        </w:tc>
-      </w:tr>
-      <w:tr>
-        <w:tc>
-          <w:tcPr>
-            <w:tcW w:w="1230" w:type="dxa"/>
-          </w:tcPr>
-          <w:p>
-            <w:pPr>
-              <w:spacing w:after="0" w:line="240" w:lineRule="auto"/>
-              <w:jc w:val="center"/>
-              <w:rPr>
-                <w:lang w:val="en-GB"/>
-              </w:rPr>
-            </w:pPr>
-            <w:r>
-              <w:rPr>
-                <w:lang w:val="en-GB"/>
-              </w:rPr>
-              <w:t>TCC1</w:t>
-            </w:r>
-          </w:p>
-        </w:tc>
-        <w:tc>
-          <w:tcPr>
-            <w:tcW w:w="3910" w:type="dxa"/>
-          </w:tcPr>
-          <w:p>
-            <w:pPr>
-              <w:spacing w:after="0" w:line="240" w:lineRule="auto"/>
+            </w:pPr>
+            <w:r>
               <w:rPr>
                 <w:rFonts w:ascii="Arial" w:hAnsi="Arial" w:cs="Arial"/>
                 <w:sz w:val="20"/>
                 <w:szCs w:val="20"/>
                 <w:lang w:val="en-GB" w:eastAsia="en-GB"/>
               </w:rPr>
-            </w:pPr>
-            <w:r>
-              <w:rPr>
-                <w:rFonts w:ascii="Arial" w:hAnsi="Arial" w:cs="Arial"/>
-                <w:sz w:val="20"/>
-                <w:szCs w:val="20"/>
-                <w:lang w:val="en-GB" w:eastAsia="en-GB"/>
-              </w:rPr>
-              <w:t>Terma case comments v1.pdf</w:t>
-            </w:r>
-          </w:p>
-        </w:tc>
-        <w:tc>
-          <w:tcPr>
-            <w:tcW w:w="4180" w:type="dxa"/>
-          </w:tcPr>
-          <w:p>
-            <w:pPr>
-              <w:spacing w:after="0" w:line="240" w:lineRule="auto"/>
-              <w:rPr>
-                <w:lang w:val="en-GB"/>
-              </w:rPr>
-            </w:pPr>
-          </w:p>
-        </w:tc>
-      </w:tr>
-      <w:tr>
-        <w:tc>
-          <w:tcPr>
-            <w:tcW w:w="1230" w:type="dxa"/>
-          </w:tcPr>
-          <w:p>
-            <w:pPr>
-              <w:spacing w:after="0" w:line="240" w:lineRule="auto"/>
-              <w:jc w:val="center"/>
-              <w:rPr>
-                <w:lang w:val="en-GB"/>
-              </w:rPr>
-            </w:pPr>
-            <w:r>
-              <w:rPr>
-                <w:lang w:val="en-GB"/>
-              </w:rPr>
-              <w:t>TCM1</w:t>
-            </w:r>
-          </w:p>
-        </w:tc>
-        <w:tc>
-          <w:tcPr>
-            <w:tcW w:w="3910" w:type="dxa"/>
-          </w:tcPr>
-          <w:p>
-            <w:pPr>
-              <w:spacing w:after="0" w:line="240" w:lineRule="auto"/>
-              <w:rPr>
-                <w:rFonts w:ascii="Arial" w:hAnsi="Arial" w:cs="Arial"/>
-                <w:sz w:val="20"/>
-                <w:szCs w:val="20"/>
-                <w:lang w:val="en-GB" w:eastAsia="en-GB"/>
-              </w:rPr>
-            </w:pPr>
-            <w:r>
-              <w:rPr>
-                <w:rFonts w:ascii="Arial" w:hAnsi="Arial" w:cs="Arial"/>
-                <w:sz w:val="20"/>
-                <w:szCs w:val="20"/>
-                <w:lang w:val="en-GB" w:eastAsia="en-GB"/>
-              </w:rPr>
-              <w:t>Terma case meeting 17 9 2010 at IHA v1.pdf</w:t>
-            </w:r>
-          </w:p>
-        </w:tc>
-        <w:tc>
-          <w:tcPr>
-            <w:tcW w:w="4180" w:type="dxa"/>
-          </w:tcPr>
-          <w:p>
-            <w:pPr>
-              <w:spacing w:after="0" w:line="240" w:lineRule="auto"/>
-              <w:rPr>
-                <w:lang w:val="en-GB"/>
-              </w:rPr>
-            </w:pPr>
-          </w:p>
-        </w:tc>
-      </w:tr>
-      <w:tr>
-        <w:tc>
-          <w:tcPr>
-            <w:tcW w:w="1230" w:type="dxa"/>
-          </w:tcPr>
-          <w:p>
-            <w:pPr>
-              <w:spacing w:after="0" w:line="240" w:lineRule="auto"/>
-              <w:jc w:val="center"/>
-              <w:rPr>
-                <w:lang w:val="en-GB"/>
-              </w:rPr>
-            </w:pPr>
-            <w:r>
-              <w:rPr>
-                <w:lang w:val="en-GB"/>
-              </w:rPr>
-              <w:t>TCQA1</w:t>
-            </w:r>
-          </w:p>
-        </w:tc>
-        <w:tc>
-          <w:tcPr>
-            <w:tcW w:w="3910" w:type="dxa"/>
-          </w:tcPr>
-          <w:p>
-            <w:pPr>
-              <w:spacing w:after="0" w:line="240" w:lineRule="auto"/>
-              <w:rPr>
-                <w:rFonts w:ascii="Arial" w:hAnsi="Arial" w:cs="Arial"/>
-                <w:sz w:val="20"/>
-                <w:szCs w:val="20"/>
-                <w:lang w:val="en-GB" w:eastAsia="en-GB"/>
-              </w:rPr>
-            </w:pPr>
-            <w:r>
-              <w:rPr>
-                <w:rFonts w:ascii="Arial" w:hAnsi="Arial" w:cs="Arial"/>
-                <w:sz w:val="20"/>
-                <w:szCs w:val="20"/>
-                <w:lang w:val="en-GB" w:eastAsia="en-GB"/>
-              </w:rPr>
-              <w:t>Terma case questions and answers v1.pdf Answers received at consultation meeting at IHA 17/9 2010 room 517.</w:t>
-            </w:r>
-          </w:p>
-        </w:tc>
-        <w:tc>
-          <w:tcPr>
-            <w:tcW w:w="4180" w:type="dxa"/>
-          </w:tcPr>
-          <w:p>
-            <w:pPr>
-              <w:spacing w:after="0" w:line="240" w:lineRule="auto"/>
-              <w:rPr>
-                <w:lang w:val="en-GB"/>
-              </w:rPr>
-            </w:pPr>
-          </w:p>
-        </w:tc>
-      </w:tr>
-      <w:tr>
-        <w:tc>
-          <w:tcPr>
-            <w:tcW w:w="1230" w:type="dxa"/>
-          </w:tcPr>
-          <w:p>
-            <w:pPr>
-              <w:spacing w:after="0" w:line="240" w:lineRule="auto"/>
-              <w:jc w:val="center"/>
-              <w:rPr>
-                <w:lang w:val="en-GB"/>
-              </w:rPr>
-            </w:pPr>
-            <w:r>
-              <w:rPr>
-                <w:lang w:val="en-GB"/>
-              </w:rPr>
-              <w:t>MOM4</w:t>
-            </w:r>
-          </w:p>
-        </w:tc>
-        <w:tc>
-          <w:tcPr>
-            <w:tcW w:w="3910" w:type="dxa"/>
-          </w:tcPr>
-          <w:p>
-            <w:pPr>
-              <w:spacing w:after="0" w:line="240" w:lineRule="auto"/>
-              <w:rPr>
-                <w:rFonts w:ascii="Arial" w:hAnsi="Arial" w:cs="Arial"/>
-                <w:sz w:val="20"/>
-                <w:szCs w:val="20"/>
-                <w:lang w:val="en-GB" w:eastAsia="en-GB"/>
-              </w:rPr>
-            </w:pPr>
-            <w:r>
-              <w:rPr>
-                <w:rFonts w:ascii="Arial" w:hAnsi="Arial" w:cs="Arial"/>
-                <w:sz w:val="20"/>
-                <w:szCs w:val="20"/>
-                <w:lang w:val="en-GB" w:eastAsia="en-GB"/>
-              </w:rPr>
-              <w:t>Minutes of meeting Terma SRR meeting at IHA 28_09_10.pdf</w:t>
-            </w:r>
-          </w:p>
-        </w:tc>
-        <w:tc>
-          <w:tcPr>
-            <w:tcW w:w="4180" w:type="dxa"/>
-          </w:tcPr>
-          <w:p>
-            <w:pPr>
-              <w:spacing w:after="0" w:line="240" w:lineRule="auto"/>
-              <w:rPr>
-                <w:lang w:val="en-GB"/>
-              </w:rPr>
-            </w:pPr>
-          </w:p>
-        </w:tc>
-      </w:tr>
-      <w:tr>
-        <w:tc>
-          <w:tcPr>
-            <w:tcW w:w="1230" w:type="dxa"/>
-          </w:tcPr>
-          <w:p>
-            <w:pPr>
-              <w:spacing w:after="0" w:line="240" w:lineRule="auto"/>
-              <w:jc w:val="center"/>
-              <w:rPr>
-                <w:lang w:val="en-GB"/>
-              </w:rPr>
-            </w:pPr>
-            <w:r>
-              <w:rPr>
-                <w:lang w:val="en-GB"/>
-              </w:rPr>
-              <w:t>MWS-CD</w:t>
-            </w:r>
-          </w:p>
-        </w:tc>
-        <w:tc>
-          <w:tcPr>
-            <w:tcW w:w="3910" w:type="dxa"/>
-          </w:tcPr>
-          <w:p>
-            <w:pPr>
-              <w:spacing w:after="0" w:line="240" w:lineRule="auto"/>
-              <w:rPr>
-                <w:rFonts w:ascii="Arial" w:hAnsi="Arial" w:cs="Arial"/>
-                <w:sz w:val="20"/>
-                <w:szCs w:val="20"/>
-                <w:lang w:val="en-GB" w:eastAsia="en-GB"/>
-              </w:rPr>
-            </w:pPr>
-            <w:r>
-              <w:rPr>
-                <w:rFonts w:ascii="Arial" w:hAnsi="Arial" w:cs="Arial"/>
-                <w:sz w:val="20"/>
-                <w:szCs w:val="20"/>
-                <w:lang w:val="en-GB" w:eastAsia="en-GB"/>
-              </w:rPr>
               <w:t>MWS-CD</w:t>
             </w:r>
           </w:p>
@@ -4782,7 +4487,7 @@
     </w:tbl>
     <w:p>
       <w:pPr>
-        <w:pStyle w:val="Heading2"/>
+        <w:pStyle w:val="Overskrift2"/>
         <w:ind w:left="720"/>
       </w:pPr>
       <w:bookmarkStart w:id="7" w:name="_Toc273129912"/>
@@ -4800,6 +4505,13 @@
       <w:bookmarkEnd w:id="10"/>
       <w:bookmarkEnd w:id="11"/>
       <w:bookmarkEnd w:id="12"/>
+    </w:p>
+    <w:p>
+      <w:pPr>
+        <w:rPr>
+          <w:lang w:val="en-GB"/>
+        </w:rPr>
+      </w:pPr>
     </w:p>
     <w:tbl>
       <w:tblPr>
@@ -4882,8 +4594,17 @@
               <w:rPr>
                 <w:lang w:val="en-GB"/>
               </w:rPr>
-              <w:t>DM30p</w:t>
-            </w:r>
+              <w:t>DF14b</w:t>
+            </w:r>
+          </w:p>
+          <w:p>
+            <w:pPr>
+              <w:spacing w:after="0" w:line="240" w:lineRule="auto"/>
+              <w:jc w:val="center"/>
+              <w:rPr>
+                <w:lang w:val="en-GB"/>
+              </w:rPr>
+            </w:pPr>
           </w:p>
         </w:tc>
         <w:tc>
@@ -4901,7 +4622,7 @@
               <w:rPr>
                 <w:lang w:val="en-GB"/>
               </w:rPr>
-              <w:t>NATO dispenser magazine type contains the complete details about the magazines physical constructions and interface,</w:t>
+              <w:t>NATO threat format specify the protocol to use when exchanging threat data with the F-16 aircraft mission computer.</w:t>
             </w:r>
           </w:p>
         </w:tc>
@@ -4923,7 +4644,7 @@
               <w:rPr>
                 <w:lang w:val="en-GB"/>
               </w:rPr>
-              <w:t>FP42f</w:t>
+              <w:t>GFE</w:t>
             </w:r>
           </w:p>
         </w:tc>
@@ -4940,27 +4661,9 @@
             </w:pPr>
             <w:r>
               <w:rPr>
-                <w:rFonts w:ascii="Arial" w:hAnsi="Arial" w:cs="Arial"/>
-                <w:sz w:val="20"/>
-                <w:szCs w:val="20"/>
-                <w:lang w:val="en-GB" w:eastAsia="en-GB"/>
-              </w:rPr>
-              <w:t xml:space="preserve">MIL standard 1600-2-9 v12.45 </w:t>
-            </w:r>
-            <w:r>
-              <w:rPr>
-                <w:rFonts w:ascii="Arial" w:hAnsi="Arial" w:cs="Arial"/>
-                <w:sz w:val="20"/>
-                <w:szCs w:val="20"/>
-                <w:lang w:val="en-GB" w:eastAsia="en-GB"/>
-              </w:rPr>
-              <w:t xml:space="preserve">- </w:t>
-            </w:r>
-            <w:r>
-              <w:rPr>
-                <w:lang w:val="en-GB"/>
-              </w:rPr>
-              <w:t>F-16 POD standard contains complete specification about requirements for POD manufacturing, including size, weight, material, shape, etc.</w:t>
+                <w:lang w:val="en-GB"/>
+              </w:rPr>
+              <w:t>The complete specification of the Government Furnished Equipment that is the MWS.</w:t>
             </w:r>
           </w:p>
         </w:tc>
@@ -4982,7 +4685,7 @@
               <w:rPr>
                 <w:lang w:val="en-GB"/>
               </w:rPr>
-              <w:t>FE16d</w:t>
+              <w:t>MIL-1553B</w:t>
             </w:r>
           </w:p>
         </w:tc>
@@ -5001,467 +4704,20 @@
               <w:rPr>
                 <w:lang w:val="en-GB"/>
               </w:rPr>
-              <w:t xml:space="preserve">F-16 EW standard contains the requirements and test procedures required to have a new system approved on an F-16. </w:t>
-            </w:r>
-          </w:p>
-        </w:tc>
-      </w:tr>
-      <w:tr>
-        <w:tc>
-          <w:tcPr>
-            <w:tcW w:w="1275" w:type="dxa"/>
-          </w:tcPr>
-          <w:p>
-            <w:pPr>
-              <w:spacing w:after="0" w:line="240" w:lineRule="auto"/>
-              <w:jc w:val="center"/>
-              <w:rPr>
-                <w:lang w:val="en-GB"/>
-              </w:rPr>
-            </w:pPr>
-            <w:r>
-              <w:rPr>
-                <w:lang w:val="en-GB"/>
-              </w:rPr>
-              <w:t>PM11b</w:t>
-            </w:r>
-          </w:p>
-        </w:tc>
-        <w:tc>
-          <w:tcPr>
-            <w:tcW w:w="8080" w:type="dxa"/>
-          </w:tcPr>
-          <w:p>
-            <w:pPr>
-              <w:spacing w:after="0" w:line="240" w:lineRule="auto"/>
-              <w:rPr>
-                <w:lang w:val="en-GB"/>
-              </w:rPr>
-            </w:pPr>
-            <w:r>
-              <w:rPr>
-                <w:lang w:val="en-GB"/>
-              </w:rPr>
-              <w:t>F-16 POD mounting standard includes specifications on how a POD shall safely be mounted to an F-16 aircraft.</w:t>
-            </w:r>
-          </w:p>
-        </w:tc>
-      </w:tr>
-      <w:tr>
-        <w:tc>
-          <w:tcPr>
-            <w:tcW w:w="1275" w:type="dxa"/>
-          </w:tcPr>
-          <w:p>
-            <w:pPr>
-              <w:spacing w:after="0" w:line="240" w:lineRule="auto"/>
-              <w:jc w:val="center"/>
-              <w:rPr>
-                <w:lang w:val="en-GB"/>
-              </w:rPr>
-            </w:pPr>
-            <w:r>
-              <w:rPr>
-                <w:lang w:val="en-GB"/>
-              </w:rPr>
-              <w:t>DF14b</w:t>
-            </w:r>
-          </w:p>
-          <w:p>
-            <w:pPr>
-              <w:spacing w:after="0" w:line="240" w:lineRule="auto"/>
-              <w:jc w:val="center"/>
-              <w:rPr>
-                <w:lang w:val="en-GB"/>
-              </w:rPr>
-            </w:pPr>
-          </w:p>
-        </w:tc>
-        <w:tc>
-          <w:tcPr>
-            <w:tcW w:w="8080" w:type="dxa"/>
-          </w:tcPr>
-          <w:p>
-            <w:pPr>
-              <w:spacing w:after="0" w:line="240" w:lineRule="auto"/>
-              <w:rPr>
-                <w:lang w:val="en-GB"/>
-              </w:rPr>
-            </w:pPr>
-            <w:r>
-              <w:rPr>
-                <w:lang w:val="en-GB"/>
-              </w:rPr>
-              <w:t>NATO threat format specify the protocol to use when exchanging threat data with the F-16 aircraft mission computer.</w:t>
-            </w:r>
-          </w:p>
-        </w:tc>
-      </w:tr>
-      <w:tr>
-        <w:tc>
-          <w:tcPr>
-            <w:tcW w:w="1275" w:type="dxa"/>
-          </w:tcPr>
-          <w:p>
-            <w:pPr>
-              <w:spacing w:after="0" w:line="240" w:lineRule="auto"/>
-              <w:jc w:val="center"/>
-              <w:rPr>
-                <w:lang w:val="en-GB"/>
-              </w:rPr>
-            </w:pPr>
-            <w:r>
-              <w:rPr>
-                <w:lang w:val="en-GB"/>
-              </w:rPr>
-              <w:t>GFE</w:t>
-            </w:r>
-          </w:p>
-        </w:tc>
-        <w:tc>
-          <w:tcPr>
-            <w:tcW w:w="8080" w:type="dxa"/>
-          </w:tcPr>
-          <w:p>
-            <w:pPr>
-              <w:spacing w:after="0" w:line="240" w:lineRule="auto"/>
-              <w:rPr>
-                <w:lang w:val="en-GB"/>
-              </w:rPr>
-            </w:pPr>
-            <w:r>
-              <w:rPr>
-                <w:lang w:val="en-GB"/>
-              </w:rPr>
-              <w:t>The complete specification of the Government Furnished Equipment that is the MWS.</w:t>
-            </w:r>
-          </w:p>
-        </w:tc>
-      </w:tr>
-      <w:tr>
-        <w:tc>
-          <w:tcPr>
-            <w:tcW w:w="1275" w:type="dxa"/>
-          </w:tcPr>
-          <w:p>
-            <w:pPr>
-              <w:spacing w:after="0" w:line="240" w:lineRule="auto"/>
-              <w:jc w:val="center"/>
-              <w:rPr>
-                <w:lang w:val="en-GB"/>
-              </w:rPr>
-            </w:pPr>
-            <w:r>
-              <w:rPr>
-                <w:lang w:val="en-GB"/>
-              </w:rPr>
-              <w:t>FBIT12c</w:t>
-            </w:r>
-          </w:p>
-        </w:tc>
-        <w:tc>
-          <w:tcPr>
-            <w:tcW w:w="8080" w:type="dxa"/>
-          </w:tcPr>
-          <w:p>
-            <w:pPr>
-              <w:spacing w:after="0" w:line="240" w:lineRule="auto"/>
-              <w:rPr>
-                <w:lang w:val="en-GB"/>
-              </w:rPr>
-            </w:pPr>
-            <w:r>
-              <w:rPr>
-                <w:lang w:val="en-GB"/>
-              </w:rPr>
-              <w:t>F-16 subsystem BIT standard indicate how a subsystem shall test its internal status to comply with the F-16 operational standard.</w:t>
-            </w:r>
-          </w:p>
-        </w:tc>
-      </w:tr>
-      <w:tr>
-        <w:tc>
-          <w:tcPr>
-            <w:tcW w:w="1275" w:type="dxa"/>
-          </w:tcPr>
-          <w:p>
-            <w:pPr>
-              <w:spacing w:after="0" w:line="240" w:lineRule="auto"/>
-              <w:jc w:val="center"/>
-              <w:rPr>
-                <w:lang w:val="en-GB"/>
-              </w:rPr>
-            </w:pPr>
-            <w:r>
-              <w:rPr>
-                <w:lang w:val="en-GB"/>
-              </w:rPr>
-              <w:t>ACTv2</w:t>
-            </w:r>
-          </w:p>
-        </w:tc>
-        <w:tc>
-          <w:tcPr>
-            <w:tcW w:w="8080" w:type="dxa"/>
-          </w:tcPr>
-          <w:p>
-            <w:pPr>
-              <w:spacing w:after="0" w:line="240" w:lineRule="auto"/>
-              <w:rPr>
-                <w:lang w:val="en-GB"/>
-              </w:rPr>
-            </w:pPr>
-            <w:r>
-              <w:rPr>
-                <w:lang w:val="en-GB"/>
-              </w:rPr>
-              <w:t>Separate document excluded due to the fact that it is not important for the process.</w:t>
-            </w:r>
-          </w:p>
-        </w:tc>
-      </w:tr>
-      <w:tr>
-        <w:tc>
-          <w:tcPr>
-            <w:tcW w:w="1275" w:type="dxa"/>
-          </w:tcPr>
-          <w:p>
-            <w:pPr>
-              <w:spacing w:after="0" w:line="240" w:lineRule="auto"/>
-              <w:jc w:val="center"/>
-              <w:rPr>
-                <w:lang w:val="en-GB"/>
-              </w:rPr>
-            </w:pPr>
-            <w:r>
-              <w:rPr>
-                <w:lang w:val="en-GB"/>
-              </w:rPr>
-              <w:t>AMM32f</w:t>
-            </w:r>
-          </w:p>
-        </w:tc>
-        <w:tc>
-          <w:tcPr>
-            <w:tcW w:w="8080" w:type="dxa"/>
-          </w:tcPr>
-          <w:p>
-            <w:pPr>
-              <w:spacing w:after="0" w:line="240" w:lineRule="auto"/>
-              <w:rPr>
-                <w:lang w:val="en-GB"/>
-              </w:rPr>
-            </w:pPr>
-            <w:r>
-              <w:rPr>
-                <w:lang w:val="en-GB"/>
-              </w:rPr>
-              <w:t>Aircraft maintenance manual contains details about how removable parts on aircraft shall be located and labeled.</w:t>
-            </w:r>
-          </w:p>
-        </w:tc>
-      </w:tr>
-      <w:tr>
-        <w:tc>
-          <w:tcPr>
-            <w:tcW w:w="1275" w:type="dxa"/>
-          </w:tcPr>
-          <w:p>
-            <w:pPr>
-              <w:spacing w:after="0" w:line="240" w:lineRule="auto"/>
-              <w:jc w:val="center"/>
-              <w:rPr>
-                <w:lang w:val="en-GB"/>
-              </w:rPr>
-            </w:pPr>
-            <w:r>
-              <w:rPr>
-                <w:lang w:val="en-GB"/>
-              </w:rPr>
-              <w:t>SDS23v</w:t>
-            </w:r>
-          </w:p>
-        </w:tc>
-        <w:tc>
-          <w:tcPr>
-            <w:tcW w:w="8080" w:type="dxa"/>
-          </w:tcPr>
-          <w:p>
-            <w:pPr>
-              <w:spacing w:after="0" w:line="240" w:lineRule="auto"/>
-              <w:rPr>
-                <w:lang w:val="en-GB"/>
-              </w:rPr>
-            </w:pPr>
-            <w:r>
-              <w:rPr>
-                <w:lang w:val="en-GB"/>
-              </w:rPr>
-              <w:t>DOD sensitive data standard specify how sensitive data must be stored, and also how the decryption key must be stored.</w:t>
-            </w:r>
-          </w:p>
-        </w:tc>
-      </w:tr>
-      <w:tr>
-        <w:tc>
-          <w:tcPr>
-            <w:tcW w:w="1275" w:type="dxa"/>
-          </w:tcPr>
-          <w:p>
-            <w:pPr>
-              <w:spacing w:after="0" w:line="240" w:lineRule="auto"/>
-              <w:jc w:val="center"/>
-              <w:rPr>
-                <w:lang w:val="en-GB"/>
-              </w:rPr>
-            </w:pPr>
-            <w:r>
-              <w:rPr>
-                <w:lang w:val="en-GB"/>
-              </w:rPr>
-              <w:t>DWS12g</w:t>
-            </w:r>
-          </w:p>
-        </w:tc>
-        <w:tc>
-          <w:tcPr>
-            <w:tcW w:w="8080" w:type="dxa"/>
-          </w:tcPr>
-          <w:p>
-            <w:pPr>
-              <w:spacing w:after="0" w:line="240" w:lineRule="auto"/>
-              <w:rPr>
-                <w:lang w:val="en-GB"/>
-              </w:rPr>
-            </w:pPr>
-            <w:r>
-              <w:rPr>
-                <w:lang w:val="en-GB"/>
-              </w:rPr>
-              <w:t>DOD data wipe specification dictates how sensitive data must be wiped from different media.</w:t>
-            </w:r>
-          </w:p>
-        </w:tc>
-      </w:tr>
-      <w:tr>
-        <w:tc>
-          <w:tcPr>
-            <w:tcW w:w="1275" w:type="dxa"/>
-          </w:tcPr>
-          <w:p>
-            <w:pPr>
-              <w:spacing w:after="0" w:line="240" w:lineRule="auto"/>
-              <w:jc w:val="center"/>
-              <w:rPr>
-                <w:lang w:val="en-GB"/>
-              </w:rPr>
-            </w:pPr>
-            <w:r>
-              <w:rPr>
-                <w:lang w:val="en-GB"/>
-              </w:rPr>
-              <w:t>MIL-1553B</w:t>
-            </w:r>
-          </w:p>
-        </w:tc>
-        <w:tc>
-          <w:tcPr>
-            <w:tcW w:w="8080" w:type="dxa"/>
-          </w:tcPr>
-          <w:p>
-            <w:pPr>
-              <w:spacing w:after="0" w:line="240" w:lineRule="auto"/>
-              <w:rPr>
-                <w:lang w:val="en-GB"/>
-              </w:rPr>
-            </w:pPr>
-            <w:r>
-              <w:rPr>
-                <w:lang w:val="en-GB"/>
-              </w:rPr>
               <w:t>Military standard for a redundant communication protocol. The MIL-1553B is pure master-slave(s), and can have 1 Bus Controller (BC) and a number of Remote Terminals (RT). Only the BC can initiate communication, so if two RTs are to communicate it must be programmed into the BC. The MIL-1553B specify polling frequencies of up to 50Hz, meaning that a given package (e.g. status information) can be requested (and thereby sent) with a minimum interval of 20ms.</w:t>
             </w:r>
-          </w:p>
-        </w:tc>
-      </w:tr>
-      <w:tr>
-        <w:tc>
-          <w:tcPr>
-            <w:tcW w:w="1275" w:type="dxa"/>
-          </w:tcPr>
-          <w:p>
-            <w:pPr>
-              <w:spacing w:after="0" w:line="240" w:lineRule="auto"/>
-              <w:jc w:val="center"/>
-              <w:rPr>
-                <w:lang w:val="en-GB"/>
-              </w:rPr>
-            </w:pPr>
-            <w:r>
-              <w:rPr>
-                <w:lang w:val="en-GB"/>
-              </w:rPr>
-              <w:t>FAII34g</w:t>
-            </w:r>
-          </w:p>
-        </w:tc>
-        <w:tc>
-          <w:tcPr>
-            <w:tcW w:w="8080" w:type="dxa"/>
-          </w:tcPr>
-          <w:p>
-            <w:pPr>
-              <w:spacing w:after="0" w:line="240" w:lineRule="auto"/>
-              <w:rPr>
-                <w:lang w:val="pt-BR"/>
-              </w:rPr>
-            </w:pPr>
-            <w:r>
-              <w:rPr>
-                <w:lang w:val="pt-BR"/>
-              </w:rPr>
-              <w:t>F-16 Audio Interface for Intercom</w:t>
-            </w:r>
-          </w:p>
-        </w:tc>
-      </w:tr>
-      <w:tr>
-        <w:tc>
-          <w:tcPr>
-            <w:tcW w:w="1275" w:type="dxa"/>
-          </w:tcPr>
-          <w:p>
-            <w:pPr>
-              <w:spacing w:after="0" w:line="240" w:lineRule="auto"/>
-              <w:jc w:val="center"/>
-              <w:rPr>
-                <w:lang w:val="en-GB"/>
-              </w:rPr>
-            </w:pPr>
-          </w:p>
-        </w:tc>
-        <w:tc>
-          <w:tcPr>
-            <w:tcW w:w="8080" w:type="dxa"/>
-          </w:tcPr>
-          <w:p>
-            <w:pPr>
-              <w:spacing w:after="0" w:line="240" w:lineRule="auto"/>
-              <w:rPr>
-                <w:lang w:val="pt-BR"/>
-              </w:rPr>
-            </w:pPr>
           </w:p>
         </w:tc>
       </w:tr>
     </w:tbl>
     <w:p>
       <w:pPr>
-        <w:pStyle w:val="Heading1"/>
+        <w:pStyle w:val="Overskrift1"/>
         <w:ind w:left="360"/>
       </w:pPr>
       <w:bookmarkStart w:id="13" w:name="_Toc274261999"/>
       <w:r>
+        <w:lastRenderedPageBreak/>
         <w:t>System-wide design decisions.</w:t>
       </w:r>
       <w:bookmarkEnd w:id="13"/>
@@ -5471,7 +4727,7 @@
     </w:p>
     <w:p>
       <w:pPr>
-        <w:pStyle w:val="Heading2"/>
+        <w:pStyle w:val="Overskrift2"/>
         <w:ind w:left="720"/>
         <w:rPr>
           <w:lang w:eastAsia="en-GB"/>
@@ -5919,7 +5175,7 @@
     </w:p>
     <w:p>
       <w:pPr>
-        <w:pStyle w:val="Heading2"/>
+        <w:pStyle w:val="Overskrift2"/>
         <w:ind w:left="720"/>
         <w:rPr>
           <w:lang w:eastAsia="en-GB"/>
@@ -6033,7 +5289,7 @@
     </w:p>
     <w:p>
       <w:pPr>
-        <w:pStyle w:val="Heading2"/>
+        <w:pStyle w:val="Overskrift2"/>
         <w:ind w:left="720"/>
         <w:rPr>
           <w:lang w:eastAsia="en-GB"/>
@@ -6132,7 +5388,7 @@
     </w:p>
     <w:p>
       <w:pPr>
-        <w:pStyle w:val="Heading2"/>
+        <w:pStyle w:val="Overskrift2"/>
         <w:ind w:left="720"/>
         <w:rPr>
           <w:lang w:eastAsia="en-GB"/>
@@ -6204,7 +5460,7 @@
     </w:p>
     <w:p>
       <w:pPr>
-        <w:pStyle w:val="Heading2"/>
+        <w:pStyle w:val="Overskrift2"/>
         <w:ind w:left="720"/>
         <w:rPr>
           <w:lang w:eastAsia="en-GB"/>
@@ -6216,6 +5472,7 @@
         <w:rPr>
           <w:lang w:eastAsia="en-GB"/>
         </w:rPr>
+        <w:lastRenderedPageBreak/>
         <w:t>Internal Test</w:t>
       </w:r>
       <w:bookmarkEnd w:id="22"/>
@@ -6302,7 +5559,7 @@
     </w:p>
     <w:p>
       <w:pPr>
-        <w:pStyle w:val="Heading2"/>
+        <w:pStyle w:val="Overskrift2"/>
         <w:ind w:left="720"/>
         <w:rPr>
           <w:lang w:eastAsia="en-GB"/>
@@ -6373,7 +5630,7 @@
     </w:p>
     <w:p>
       <w:pPr>
-        <w:pStyle w:val="Heading2"/>
+        <w:pStyle w:val="Overskrift2"/>
         <w:ind w:left="720"/>
         <w:rPr>
           <w:lang w:eastAsia="en-GB"/>
@@ -6477,7 +5734,7 @@
     </w:p>
     <w:p>
       <w:pPr>
-        <w:pStyle w:val="Heading2"/>
+        <w:pStyle w:val="Overskrift2"/>
         <w:ind w:left="720"/>
         <w:rPr>
           <w:lang w:eastAsia="en-GB"/>
@@ -6541,7 +5798,7 @@
     </w:p>
     <w:p>
       <w:pPr>
-        <w:pStyle w:val="Heading2"/>
+        <w:pStyle w:val="Overskrift2"/>
         <w:ind w:left="720"/>
         <w:rPr>
           <w:lang w:eastAsia="en-GB"/>
@@ -6635,7 +5892,7 @@
     </w:p>
     <w:p>
       <w:pPr>
-        <w:pStyle w:val="Caption"/>
+        <w:pStyle w:val="Billedtekst"/>
         <w:keepNext/>
       </w:pPr>
       <w:r>
@@ -8016,6 +7273,7 @@
         <w:rPr>
           <w:lang w:val="en-GB" w:eastAsia="en-GB"/>
         </w:rPr>
+        <w:lastRenderedPageBreak/>
         <w:t>Shows that the power consumption on the 28Vdc in the pod is above 250W.</w:t>
       </w:r>
     </w:p>
@@ -8041,7 +7299,7 @@
     </w:p>
     <w:p>
       <w:pPr>
-        <w:pStyle w:val="Caption"/>
+        <w:pStyle w:val="Billedtekst"/>
         <w:keepNext/>
       </w:pPr>
       <w:r>
@@ -9440,7 +8698,7 @@
     </w:p>
     <w:p>
       <w:pPr>
-        <w:pStyle w:val="Heading2"/>
+        <w:pStyle w:val="Overskrift2"/>
         <w:ind w:left="720"/>
         <w:rPr>
           <w:lang w:eastAsia="en-GB"/>
@@ -9546,13 +8804,13 @@
           <v:shape id="_x0000_i1026" type="#_x0000_t75" style="width:480.75pt;height:624.75pt" o:ole="">
             <v:imagedata r:id="rId9" o:title=""/>
           </v:shape>
-          <o:OLEObject Type="Embed" ProgID="Visio.Drawing.11" ShapeID="_x0000_i1026" DrawAspect="Content" ObjectID="_1348005949" r:id="rId10"/>
+          <o:OLEObject Type="Embed" ProgID="Visio.Drawing.11" ShapeID="_x0000_i1026" DrawAspect="Content" ObjectID="_1348006230" r:id="rId10"/>
         </w:object>
       </w:r>
     </w:p>
     <w:p>
       <w:pPr>
-        <w:pStyle w:val="Caption"/>
+        <w:pStyle w:val="Billedtekst"/>
         <w:rPr>
           <w:lang w:val="en-GB"/>
         </w:rPr>
@@ -9610,7 +8868,7 @@
     </w:p>
     <w:p>
       <w:pPr>
-        <w:pStyle w:val="Heading2"/>
+        <w:pStyle w:val="Overskrift2"/>
         <w:ind w:left="720"/>
         <w:rPr>
           <w:lang w:eastAsia="en-GB"/>
@@ -9621,6 +8879,7 @@
         <w:rPr>
           <w:lang w:eastAsia="en-GB"/>
         </w:rPr>
+        <w:lastRenderedPageBreak/>
         <w:t>Safety</w:t>
       </w:r>
       <w:bookmarkEnd w:id="30"/>
@@ -9640,7 +8899,7 @@
     </w:p>
     <w:p>
       <w:pPr>
-        <w:pStyle w:val="Heading2"/>
+        <w:pStyle w:val="Overskrift2"/>
         <w:ind w:left="720"/>
         <w:rPr>
           <w:lang w:eastAsia="en-GB"/>
@@ -9670,7 +8929,7 @@
     </w:p>
     <w:p>
       <w:pPr>
-        <w:pStyle w:val="Heading2"/>
+        <w:pStyle w:val="Overskrift2"/>
         <w:ind w:left="720"/>
         <w:rPr>
           <w:lang w:eastAsia="en-GB"/>
@@ -10196,6 +9455,7 @@
           <w:rFonts w:ascii="Arial" w:hAnsi="Arial" w:cs="Arial"/>
           <w:lang w:val="en-GB" w:eastAsia="en-GB"/>
         </w:rPr>
+        <w:lastRenderedPageBreak/>
         <w:t>f. Other system-wide design decisions made in response to requirements, such as selected</w:t>
       </w:r>
     </w:p>
@@ -10220,7 +9480,7 @@
     </w:p>
     <w:p>
       <w:pPr>
-        <w:pStyle w:val="Heading1"/>
+        <w:pStyle w:val="Overskrift1"/>
         <w:ind w:left="360"/>
       </w:pPr>
       <w:bookmarkStart w:id="33" w:name="_Toc274262013"/>
@@ -10424,7 +9684,7 @@
     </w:p>
     <w:p>
       <w:pPr>
-        <w:pStyle w:val="Heading2"/>
+        <w:pStyle w:val="Overskrift2"/>
         <w:ind w:left="720"/>
       </w:pPr>
       <w:bookmarkStart w:id="34" w:name="_Toc274262014"/>
@@ -10454,13 +9714,13 @@
           <v:shape id="_x0000_i1027" type="#_x0000_t75" style="width:477pt;height:588pt" o:ole="">
             <v:imagedata r:id="rId11" o:title=""/>
           </v:shape>
-          <o:OLEObject Type="Embed" ProgID="Visio.Drawing.11" ShapeID="_x0000_i1027" DrawAspect="Content" ObjectID="_1348005950" r:id="rId12"/>
+          <o:OLEObject Type="Embed" ProgID="Visio.Drawing.11" ShapeID="_x0000_i1027" DrawAspect="Content" ObjectID="_1348006231" r:id="rId12"/>
         </w:object>
       </w:r>
     </w:p>
     <w:p>
       <w:pPr>
-        <w:pStyle w:val="Caption"/>
+        <w:pStyle w:val="Billedtekst"/>
         <w:rPr>
           <w:lang w:val="en-GB"/>
         </w:rPr>
@@ -10571,7 +9831,7 @@
     </w:p>
     <w:p>
       <w:pPr>
-        <w:pStyle w:val="Caption"/>
+        <w:pStyle w:val="Billedtekst"/>
         <w:keepNext/>
         <w:rPr>
           <w:lang w:val="en-US"/>
@@ -13125,6 +12385,7 @@
                 <w:rFonts w:ascii="Arial" w:hAnsi="Arial" w:cs="Arial"/>
                 <w:lang w:val="en-GB" w:eastAsia="en-GB"/>
               </w:rPr>
+              <w:lastRenderedPageBreak/>
               <w:t>B002</w:t>
             </w:r>
           </w:p>
@@ -14786,6 +14047,7 @@
           <w:rFonts w:ascii="Arial" w:hAnsi="Arial" w:cs="Arial"/>
           <w:lang w:val="en-GB" w:eastAsia="en-GB"/>
         </w:rPr>
+        <w:lastRenderedPageBreak/>
         <w:t>or other components, shall include, as applicable, manufacturer name and model</w:t>
       </w:r>
     </w:p>
@@ -14905,7 +14167,7 @@
     </w:p>
     <w:p>
       <w:pPr>
-        <w:pStyle w:val="Heading2"/>
+        <w:pStyle w:val="Overskrift2"/>
         <w:ind w:left="720"/>
       </w:pPr>
       <w:bookmarkStart w:id="35" w:name="_Toc274262015"/>
@@ -15071,7 +14333,7 @@
     </w:p>
     <w:p>
       <w:pPr>
-        <w:pStyle w:val="Heading2"/>
+        <w:pStyle w:val="Overskrift2"/>
         <w:ind w:left="720"/>
       </w:pPr>
       <w:bookmarkStart w:id="36" w:name="_Toc274262016"/>
@@ -15237,7 +14499,7 @@
     </w:p>
     <w:p>
       <w:pPr>
-        <w:pStyle w:val="Heading3"/>
+        <w:pStyle w:val="Overskrift3"/>
       </w:pPr>
       <w:r>
         <w:t xml:space="preserve">Interface identification and diagrams. </w:t>
@@ -15283,6 +14545,7 @@
         <w:rPr>
           <w:lang w:val="en-GB"/>
         </w:rPr>
+        <w:lastRenderedPageBreak/>
         <w:pict>
           <v:shape id="_x0000_i1028" type="#_x0000_t75" style="width:449.25pt;height:351.75pt">
             <v:imagedata r:id="rId13" o:title=""/>
@@ -15292,7 +14555,7 @@
     </w:p>
     <w:p>
       <w:pPr>
-        <w:pStyle w:val="Caption"/>
+        <w:pStyle w:val="Billedtekst"/>
         <w:rPr>
           <w:lang w:val="en-GB"/>
         </w:rPr>
@@ -15482,7 +14745,7 @@
     </w:p>
     <w:p>
       <w:pPr>
-        <w:pStyle w:val="Heading3"/>
+        <w:pStyle w:val="Overskrift3"/>
       </w:pPr>
       <w:bookmarkStart w:id="40" w:name="_Toc273129925"/>
       <w:bookmarkStart w:id="41" w:name="_Toc273118147"/>
@@ -15524,7 +14787,7 @@
     </w:p>
     <w:p>
       <w:pPr>
-        <w:pStyle w:val="Heading3"/>
+        <w:pStyle w:val="Overskrift3"/>
       </w:pPr>
       <w:bookmarkStart w:id="42" w:name="_Interface_B_(Cockpit"/>
       <w:bookmarkStart w:id="43" w:name="_Toc273129931"/>
@@ -15612,6 +14875,7 @@
         <w:rPr>
           <w:lang w:val="en-GB"/>
         </w:rPr>
+        <w:lastRenderedPageBreak/>
         <w:t>No 3: DSS Downward fire 2</w:t>
       </w:r>
     </w:p>
@@ -15739,7 +15003,7 @@
     </w:p>
     <w:p>
       <w:pPr>
-        <w:pStyle w:val="Heading3"/>
+        <w:pStyle w:val="Overskrift3"/>
       </w:pPr>
       <w:bookmarkStart w:id="44" w:name="_Toc273129932"/>
       <w:r>
@@ -15783,7 +15047,7 @@
     </w:p>
     <w:p>
       <w:pPr>
-        <w:pStyle w:val="Heading3"/>
+        <w:pStyle w:val="Overskrift3"/>
       </w:pPr>
       <w:bookmarkStart w:id="45" w:name="_Toc273129933"/>
       <w:r>
@@ -16030,12 +15294,13 @@
     </w:p>
     <w:p>
       <w:pPr>
-        <w:pStyle w:val="Heading3"/>
+        <w:pStyle w:val="Overskrift3"/>
       </w:pPr>
       <w:bookmarkStart w:id="48" w:name="_Toc273129926"/>
       <w:bookmarkEnd w:id="46"/>
       <w:bookmarkEnd w:id="47"/>
       <w:r>
+        <w:lastRenderedPageBreak/>
         <w:t>Interface E ( IFCI010 Power to  Power Switch in pod).</w:t>
       </w:r>
       <w:bookmarkEnd w:id="48"/>
@@ -16085,7 +15350,7 @@
     </w:p>
     <w:p>
       <w:pPr>
-        <w:pStyle w:val="Heading3"/>
+        <w:pStyle w:val="Overskrift3"/>
       </w:pPr>
       <w:bookmarkStart w:id="49" w:name="_Toc273129927"/>
       <w:r>
@@ -16392,7 +15657,7 @@
     </w:p>
     <w:p>
       <w:pPr>
-        <w:pStyle w:val="Heading3"/>
+        <w:pStyle w:val="Overskrift3"/>
       </w:pPr>
       <w:r>
         <w:t>Interface G (IFCI009 Power to CCU).</w:t>
@@ -16484,10 +15749,11 @@
     </w:p>
     <w:p>
       <w:pPr>
-        <w:pStyle w:val="Heading3"/>
+        <w:pStyle w:val="Overskrift3"/>
       </w:pPr>
       <w:bookmarkStart w:id="51" w:name="_Toc273129929"/>
       <w:r>
+        <w:lastRenderedPageBreak/>
         <w:t>Interface H (IFCI007 Zeroize to CCU).</w:t>
       </w:r>
       <w:bookmarkEnd w:id="51"/>
@@ -16552,7 +15818,7 @@
     </w:p>
     <w:p>
       <w:pPr>
-        <w:pStyle w:val="Heading3"/>
+        <w:pStyle w:val="Overskrift3"/>
         <w:numPr>
           <w:ilvl w:val="2"/>
           <w:numId w:val="7"/>
@@ -17331,6 +16597,7 @@
           <w:rFonts w:ascii="Arial" w:hAnsi="Arial" w:cs="Arial"/>
           <w:lang w:val="en-GB" w:eastAsia="en-GB"/>
         </w:rPr>
+        <w:lastRenderedPageBreak/>
         <w:t>2) Data elements in the assembly and their structure (number, order, grouping)</w:t>
       </w:r>
     </w:p>
@@ -17894,7 +17161,7 @@
     </w:p>
     <w:p>
       <w:pPr>
-        <w:pStyle w:val="Heading1"/>
+        <w:pStyle w:val="Overskrift1"/>
         <w:ind w:left="360"/>
       </w:pPr>
       <w:bookmarkStart w:id="52" w:name="_Toc274262017"/>
@@ -19975,6 +19242,7 @@
               <w:rPr>
                 <w:lang w:val="en-GB"/>
               </w:rPr>
+              <w:lastRenderedPageBreak/>
               <w:t>SR-9</w:t>
             </w:r>
           </w:p>
@@ -19985,7 +19253,7 @@
           </w:tcPr>
           <w:p>
             <w:pPr>
-              <w:pStyle w:val="ListParagraph"/>
+              <w:pStyle w:val="Listeafsnit"/>
               <w:ind w:left="0"/>
               <w:jc w:val="center"/>
               <w:rPr>
@@ -20194,7 +19462,7 @@
           </w:tcPr>
           <w:p>
             <w:pPr>
-              <w:pStyle w:val="ListParagraph"/>
+              <w:pStyle w:val="Listeafsnit"/>
               <w:ind w:left="0"/>
               <w:jc w:val="center"/>
               <w:rPr>
@@ -20427,7 +19695,7 @@
           </w:tcPr>
           <w:p>
             <w:pPr>
-              <w:pStyle w:val="ListParagraph"/>
+              <w:pStyle w:val="Listeafsnit"/>
               <w:ind w:left="0"/>
               <w:jc w:val="center"/>
               <w:rPr>
@@ -20672,7 +19940,7 @@
           </w:tcPr>
           <w:p>
             <w:pPr>
-              <w:pStyle w:val="ListParagraph"/>
+              <w:pStyle w:val="Listeafsnit"/>
               <w:ind w:left="0"/>
               <w:jc w:val="center"/>
               <w:rPr>
@@ -20887,7 +20155,7 @@
           </w:tcPr>
           <w:p>
             <w:pPr>
-              <w:pStyle w:val="ListParagraph"/>
+              <w:pStyle w:val="Listeafsnit"/>
               <w:ind w:left="0"/>
               <w:jc w:val="center"/>
               <w:rPr>
@@ -21090,7 +20358,7 @@
           </w:tcPr>
           <w:p>
             <w:pPr>
-              <w:pStyle w:val="ListParagraph"/>
+              <w:pStyle w:val="Listeafsnit"/>
               <w:ind w:left="0"/>
               <w:jc w:val="center"/>
               <w:rPr>
@@ -21305,7 +20573,7 @@
           </w:tcPr>
           <w:p>
             <w:pPr>
-              <w:pStyle w:val="ListParagraph"/>
+              <w:pStyle w:val="Listeafsnit"/>
               <w:ind w:left="0"/>
               <w:jc w:val="center"/>
               <w:rPr>
@@ -21508,7 +20776,7 @@
           </w:tcPr>
           <w:p>
             <w:pPr>
-              <w:pStyle w:val="ListParagraph"/>
+              <w:pStyle w:val="Listeafsnit"/>
               <w:ind w:left="0"/>
               <w:jc w:val="center"/>
               <w:rPr>
@@ -22341,7 +21609,7 @@
           </w:tcPr>
           <w:p>
             <w:pPr>
-              <w:pStyle w:val="ListParagraph"/>
+              <w:pStyle w:val="Listeafsnit"/>
               <w:ind w:left="0"/>
               <w:jc w:val="center"/>
               <w:rPr>
@@ -22556,7 +21824,7 @@
           </w:tcPr>
           <w:p>
             <w:pPr>
-              <w:pStyle w:val="ListParagraph"/>
+              <w:pStyle w:val="Listeafsnit"/>
               <w:ind w:left="0"/>
               <w:jc w:val="center"/>
               <w:rPr>
@@ -22759,7 +22027,7 @@
           </w:tcPr>
           <w:p>
             <w:pPr>
-              <w:pStyle w:val="ListParagraph"/>
+              <w:pStyle w:val="Listeafsnit"/>
               <w:ind w:left="0"/>
               <w:jc w:val="center"/>
               <w:rPr>
@@ -22980,7 +22248,7 @@
           </w:tcPr>
           <w:p>
             <w:pPr>
-              <w:pStyle w:val="ListParagraph"/>
+              <w:pStyle w:val="Listeafsnit"/>
               <w:ind w:left="0"/>
               <w:jc w:val="center"/>
               <w:rPr>
@@ -23195,7 +22463,7 @@
           </w:tcPr>
           <w:p>
             <w:pPr>
-              <w:pStyle w:val="ListParagraph"/>
+              <w:pStyle w:val="Listeafsnit"/>
               <w:ind w:left="0"/>
               <w:jc w:val="center"/>
               <w:rPr>
@@ -23410,7 +22678,7 @@
           </w:tcPr>
           <w:p>
             <w:pPr>
-              <w:pStyle w:val="ListParagraph"/>
+              <w:pStyle w:val="Listeafsnit"/>
               <w:ind w:left="0"/>
               <w:jc w:val="center"/>
               <w:rPr>
@@ -23661,7 +22929,7 @@
           </w:tcPr>
           <w:p>
             <w:pPr>
-              <w:pStyle w:val="ListParagraph"/>
+              <w:pStyle w:val="Listeafsnit"/>
               <w:ind w:left="0"/>
               <w:jc w:val="center"/>
               <w:rPr>
@@ -23864,7 +23132,7 @@
           </w:tcPr>
           <w:p>
             <w:pPr>
-              <w:pStyle w:val="ListParagraph"/>
+              <w:pStyle w:val="Listeafsnit"/>
               <w:ind w:left="0"/>
               <w:jc w:val="center"/>
               <w:rPr>
@@ -27153,6 +26421,7 @@
               <w:rPr>
                 <w:lang w:val="en-GB"/>
               </w:rPr>
+              <w:lastRenderedPageBreak/>
               <w:t>SR-48</w:t>
             </w:r>
           </w:p>
@@ -35417,6 +34686,7 @@
           <w:rFonts w:ascii="Arial" w:hAnsi="Arial" w:cs="Arial"/>
           <w:lang w:val="en-GB" w:eastAsia="en-GB"/>
         </w:rPr>
+        <w:lastRenderedPageBreak/>
         <w:t>This paragraph shall contain:</w:t>
       </w:r>
     </w:p>
@@ -35498,7 +34768,7 @@
     </w:p>
     <w:p>
       <w:pPr>
-        <w:pStyle w:val="Heading1"/>
+        <w:pStyle w:val="Overskrift1"/>
         <w:ind w:left="360"/>
       </w:pPr>
       <w:bookmarkStart w:id="55" w:name="_Toc274262018"/>
@@ -35512,7 +34782,7 @@
     </w:p>
     <w:p>
       <w:pPr>
-        <w:pStyle w:val="Heading2"/>
+        <w:pStyle w:val="Overskrift2"/>
         <w:ind w:left="720"/>
       </w:pPr>
       <w:bookmarkStart w:id="56" w:name="_Toc274262019"/>
@@ -36268,7 +35538,7 @@
     </w:p>
     <w:p>
       <w:pPr>
-        <w:pStyle w:val="Heading1"/>
+        <w:pStyle w:val="Overskrift1"/>
         <w:ind w:left="360"/>
       </w:pPr>
       <w:bookmarkStart w:id="57" w:name="_Toc274262020"/>
@@ -36393,18 +35663,19 @@
     </w:p>
     <w:p>
       <w:pPr>
-        <w:pStyle w:val="Heading1"/>
+        <w:pStyle w:val="Overskrift1"/>
         <w:ind w:left="360"/>
       </w:pPr>
       <w:bookmarkStart w:id="58" w:name="_Toc274262021"/>
       <w:r>
+        <w:lastRenderedPageBreak/>
         <w:t>Niv 1</w:t>
       </w:r>
       <w:bookmarkEnd w:id="58"/>
     </w:p>
     <w:p>
       <w:pPr>
-        <w:pStyle w:val="Heading2"/>
+        <w:pStyle w:val="Overskrift2"/>
         <w:ind w:left="720"/>
       </w:pPr>
       <w:bookmarkStart w:id="59" w:name="_Toc274262022"/>
@@ -36422,7 +35693,7 @@
     </w:p>
     <w:p>
       <w:pPr>
-        <w:pStyle w:val="Heading3"/>
+        <w:pStyle w:val="Overskrift3"/>
       </w:pPr>
       <w:r>
         <w:t>Niv 3</w:t>
@@ -36437,7 +35708,7 @@
     </w:p>
     <w:p>
       <w:pPr>
-        <w:pStyle w:val="Heading4"/>
+        <w:pStyle w:val="Overskrift4"/>
         <w:ind w:left="1080"/>
       </w:pPr>
       <w:r>
@@ -36498,7 +35769,7 @@
 <w:ftr xmlns:ve="http://schemas.openxmlformats.org/markup-compatibility/2006" xmlns:o="urn:schemas-microsoft-com:office:office" xmlns:r="http://schemas.openxmlformats.org/officeDocument/2006/relationships" xmlns:m="http://schemas.openxmlformats.org/officeDocument/2006/math" xmlns:v="urn:schemas-microsoft-com:vml" xmlns:wp="http://schemas.openxmlformats.org/drawingml/2006/wordprocessingDrawing" xmlns:w10="urn:schemas-microsoft-com:office:word" xmlns:w="http://schemas.openxmlformats.org/wordprocessingml/2006/main" xmlns:wne="http://schemas.microsoft.com/office/word/2006/wordml">
   <w:p>
     <w:pPr>
-      <w:pStyle w:val="Footer"/>
+      <w:pStyle w:val="Sidefod"/>
     </w:pPr>
     <w:fldSimple w:instr=" DOCPROPERTY  &quot;Document number&quot;  \* MERGEFORMAT ">
       <w:r>
@@ -36520,7 +35791,7 @@
 <w:ftr xmlns:ve="http://schemas.openxmlformats.org/markup-compatibility/2006" xmlns:o="urn:schemas-microsoft-com:office:office" xmlns:r="http://schemas.openxmlformats.org/officeDocument/2006/relationships" xmlns:m="http://schemas.openxmlformats.org/officeDocument/2006/math" xmlns:v="urn:schemas-microsoft-com:vml" xmlns:wp="http://schemas.openxmlformats.org/drawingml/2006/wordprocessingDrawing" xmlns:w10="urn:schemas-microsoft-com:office:word" xmlns:w="http://schemas.openxmlformats.org/wordprocessingml/2006/main" xmlns:wne="http://schemas.microsoft.com/office/word/2006/wordml">
   <w:p>
     <w:pPr>
-      <w:pStyle w:val="Footer"/>
+      <w:pStyle w:val="Sidefod"/>
     </w:pPr>
     <w:r>
       <w:rPr>
@@ -36528,13 +35799,13 @@
         <w:lang w:eastAsia="zh-CN"/>
       </w:rPr>
       <w:pict>
-        <v:line id="_x0000_s2049" style="position:absolute;flip:y;z-index:251660288" from="0,19.55pt" to="486pt,19.55pt"/>
+        <v:line id="_x0000_s2049" style="position:absolute;flip:y;z-index:1" from="0,19.55pt" to="486pt,19.55pt"/>
       </w:pict>
     </w:r>
   </w:p>
   <w:p>
     <w:pPr>
-      <w:pStyle w:val="Footer"/>
+      <w:pStyle w:val="Sidefod"/>
       <w:rPr>
         <w:lang w:val="en-GB"/>
       </w:rPr>
@@ -36596,79 +35867,79 @@
     </w:r>
     <w:r>
       <w:rPr>
-        <w:rStyle w:val="PageNumber"/>
+        <w:rStyle w:val="Sidetal"/>
         <w:lang w:val="en-GB"/>
       </w:rPr>
       <w:fldChar w:fldCharType="begin"/>
     </w:r>
     <w:r>
       <w:rPr>
-        <w:rStyle w:val="PageNumber"/>
+        <w:rStyle w:val="Sidetal"/>
         <w:lang w:val="en-GB"/>
       </w:rPr>
       <w:instrText xml:space="preserve"> PAGE </w:instrText>
     </w:r>
     <w:r>
       <w:rPr>
-        <w:rStyle w:val="PageNumber"/>
+        <w:rStyle w:val="Sidetal"/>
         <w:lang w:val="en-GB"/>
       </w:rPr>
       <w:fldChar w:fldCharType="separate"/>
     </w:r>
     <w:r>
       <w:rPr>
-        <w:rStyle w:val="PageNumber"/>
+        <w:rStyle w:val="Sidetal"/>
         <w:noProof/>
         <w:lang w:val="en-GB"/>
       </w:rPr>
-      <w:t>22</w:t>
+      <w:t>5</w:t>
     </w:r>
     <w:r>
       <w:rPr>
-        <w:rStyle w:val="PageNumber"/>
+        <w:rStyle w:val="Sidetal"/>
         <w:lang w:val="en-GB"/>
       </w:rPr>
       <w:fldChar w:fldCharType="end"/>
     </w:r>
     <w:r>
       <w:rPr>
-        <w:rStyle w:val="PageNumber"/>
+        <w:rStyle w:val="Sidetal"/>
         <w:lang w:val="en-GB"/>
       </w:rPr>
       <w:t xml:space="preserve"> of </w:t>
     </w:r>
     <w:r>
       <w:rPr>
-        <w:rStyle w:val="PageNumber"/>
+        <w:rStyle w:val="Sidetal"/>
         <w:lang w:val="en-GB"/>
       </w:rPr>
       <w:fldChar w:fldCharType="begin"/>
     </w:r>
     <w:r>
       <w:rPr>
-        <w:rStyle w:val="PageNumber"/>
+        <w:rStyle w:val="Sidetal"/>
         <w:lang w:val="en-GB"/>
       </w:rPr>
       <w:instrText xml:space="preserve"> NUMPAGES </w:instrText>
     </w:r>
     <w:r>
       <w:rPr>
-        <w:rStyle w:val="PageNumber"/>
+        <w:rStyle w:val="Sidetal"/>
         <w:lang w:val="en-GB"/>
       </w:rPr>
       <w:fldChar w:fldCharType="separate"/>
     </w:r>
     <w:r>
       <w:rPr>
-        <w:rStyle w:val="PageNumber"/>
+        <w:rStyle w:val="Sidetal"/>
         <w:noProof/>
         <w:lang w:val="en-GB"/>
       </w:rPr>
-      <w:t>25</w:t>
+      <w:t>24</w:t>
     </w:r>
     <w:r>
       <w:rPr>
-        <w:rStyle w:val="PageNumber"/>
+        <w:rStyle w:val="Sidetal"/>
         <w:lang w:val="en-GB"/>
       </w:rPr>
       <w:fldChar w:fldCharType="end"/>
@@ -36676,7 +35947,7 @@
   </w:p>
   <w:p>
     <w:pPr>
-      <w:pStyle w:val="Footer"/>
+      <w:pStyle w:val="Sidefod"/>
       <w:rPr>
         <w:lang w:val="en-GB"/>
       </w:rPr>
@@ -37059,7 +36330,7 @@
     <w:lvl w:ilvl="0">
       <w:start w:val="1"/>
       <w:numFmt w:val="decimal"/>
-      <w:pStyle w:val="Heading1"/>
+      <w:pStyle w:val="Overskrift1"/>
       <w:lvlText w:val="%1."/>
       <w:lvlJc w:val="left"/>
       <w:pPr>
@@ -37072,7 +36343,7 @@
     <w:lvl w:ilvl="1">
       <w:start w:val="1"/>
       <w:numFmt w:val="decimal"/>
-      <w:pStyle w:val="Heading2"/>
+      <w:pStyle w:val="Overskrift2"/>
       <w:isLgl/>
       <w:lvlText w:val="%1.%2"/>
       <w:lvlJc w:val="left"/>
@@ -37086,7 +36357,7 @@
     <w:lvl w:ilvl="2">
       <w:start w:val="1"/>
       <w:numFmt w:val="decimal"/>
-      <w:pStyle w:val="Heading3"/>
+      <w:pStyle w:val="Overskrift3"/>
       <w:isLgl/>
       <w:lvlText w:val="%1.%2.%3"/>
       <w:lvlJc w:val="left"/>
@@ -37100,7 +36371,7 @@
     <w:lvl w:ilvl="3">
       <w:start w:val="1"/>
       <w:numFmt w:val="decimal"/>
-      <w:pStyle w:val="Heading4"/>
+      <w:pStyle w:val="Overskrift4"/>
       <w:isLgl/>
       <w:lvlText w:val="%1.%2.%3.%4"/>
       <w:lvlJc w:val="left"/>
@@ -38021,19 +37292,17 @@
     <w:rPrDefault>
       <w:rPr>
         <w:rFonts w:ascii="Calibri" w:eastAsia="Calibri" w:hAnsi="Calibri" w:cs="Times New Roman"/>
-        <w:sz w:val="22"/>
-        <w:szCs w:val="22"/>
-        <w:lang w:val="da-DK" w:eastAsia="zh-CN" w:bidi="ar-SA"/>
+        <w:lang w:val="da-DK" w:eastAsia="da-DK" w:bidi="ar-SA"/>
       </w:rPr>
     </w:rPrDefault>
     <w:pPrDefault/>
   </w:docDefaults>
   <w:latentStyles w:defLockedState="0" w:defUIPriority="99" w:defSemiHidden="1" w:defUnhideWhenUsed="1" w:defQFormat="0" w:count="267">
     <w:lsdException w:name="Normal" w:locked="1" w:semiHidden="0" w:uiPriority="0" w:unhideWhenUsed="0" w:qFormat="1"/>
-    <w:lsdException w:name="heading 1" w:locked="1" w:semiHidden="0" w:uiPriority="0" w:unhideWhenUsed="0" w:qFormat="1"/>
-    <w:lsdException w:name="heading 2" w:locked="1" w:semiHidden="0" w:uiPriority="0" w:unhideWhenUsed="0" w:qFormat="1"/>
-    <w:lsdException w:name="heading 3" w:locked="1" w:semiHidden="0" w:uiPriority="0" w:unhideWhenUsed="0" w:qFormat="1"/>
-    <w:lsdException w:name="heading 4" w:locked="1" w:semiHidden="0" w:uiPriority="0" w:unhideWhenUsed="0" w:qFormat="1"/>
+    <w:lsdException w:name="heading 1" w:locked="1" w:semiHidden="0" w:unhideWhenUsed="0" w:qFormat="1"/>
+    <w:lsdException w:name="heading 2" w:locked="1" w:semiHidden="0" w:unhideWhenUsed="0" w:qFormat="1"/>
+    <w:lsdException w:name="heading 3" w:locked="1" w:semiHidden="0" w:unhideWhenUsed="0" w:qFormat="1"/>
+    <w:lsdException w:name="heading 4" w:locked="1" w:semiHidden="0" w:unhideWhenUsed="0" w:qFormat="1"/>
     <w:lsdException w:name="heading 5" w:locked="1" w:uiPriority="0" w:qFormat="1"/>
     <w:lsdException w:name="heading 6" w:locked="1" w:uiPriority="0" w:qFormat="1"/>
     <w:lsdException w:name="heading 7" w:locked="1" w:uiPriority="0" w:qFormat="1"/>
@@ -38175,14 +37444,16 @@
       <w:spacing w:after="200" w:line="276" w:lineRule="auto"/>
     </w:pPr>
     <w:rPr>
+      <w:sz w:val="22"/>
+      <w:szCs w:val="22"/>
       <w:lang w:eastAsia="en-US"/>
     </w:rPr>
   </w:style>
-  <w:style w:type="paragraph" w:styleId="Heading1">
+  <w:style w:type="paragraph" w:styleId="Overskrift1">
     <w:name w:val="heading 1"/>
     <w:basedOn w:val="Normal"/>
     <w:next w:val="Normal"/>
-    <w:link w:val="Heading1Char"/>
+    <w:link w:val="Overskrift1Tegn"/>
     <w:uiPriority w:val="99"/>
     <w:qFormat/>
     <w:rsid w:val="001B710D"/>
@@ -38204,11 +37475,11 @@
       <w:lang w:val="en-GB"/>
     </w:rPr>
   </w:style>
-  <w:style w:type="paragraph" w:styleId="Heading2">
+  <w:style w:type="paragraph" w:styleId="Overskrift2">
     <w:name w:val="heading 2"/>
-    <w:basedOn w:val="Heading1"/>
+    <w:basedOn w:val="Overskrift1"/>
     <w:next w:val="Normal"/>
-    <w:link w:val="Heading2Char"/>
+    <w:link w:val="Overskrift2Tegn"/>
     <w:autoRedefine/>
     <w:uiPriority w:val="99"/>
     <w:qFormat/>
@@ -38220,11 +37491,11 @@
       <w:outlineLvl w:val="1"/>
     </w:pPr>
   </w:style>
-  <w:style w:type="paragraph" w:styleId="Heading3">
+  <w:style w:type="paragraph" w:styleId="Overskrift3">
     <w:name w:val="heading 3"/>
-    <w:basedOn w:val="Heading4"/>
+    <w:basedOn w:val="Overskrift4"/>
     <w:next w:val="Normal"/>
-    <w:link w:val="Heading3Char"/>
+    <w:link w:val="Overskrift3Tegn"/>
     <w:autoRedefine/>
     <w:uiPriority w:val="99"/>
     <w:qFormat/>
@@ -38238,11 +37509,11 @@
       <w:outlineLvl w:val="2"/>
     </w:pPr>
   </w:style>
-  <w:style w:type="paragraph" w:styleId="Heading4">
+  <w:style w:type="paragraph" w:styleId="Overskrift4">
     <w:name w:val="heading 4"/>
     <w:basedOn w:val="Normal"/>
     <w:next w:val="Normal"/>
-    <w:link w:val="Heading4Char"/>
+    <w:link w:val="Overskrift4Tegn"/>
     <w:uiPriority w:val="99"/>
     <w:qFormat/>
     <w:locked/>
@@ -38265,12 +37536,13 @@
       <w:lang w:val="en-GB"/>
     </w:rPr>
   </w:style>
-  <w:style w:type="character" w:default="1" w:styleId="DefaultParagraphFont">
+  <w:style w:type="character" w:default="1" w:styleId="Standardskrifttypeiafsnit">
     <w:name w:val="Default Paragraph Font"/>
-    <w:uiPriority w:val="99"/>
+    <w:uiPriority w:val="1"/>
     <w:semiHidden/>
+    <w:unhideWhenUsed/>
   </w:style>
-  <w:style w:type="table" w:default="1" w:styleId="TableNormal">
+  <w:style w:type="table" w:default="1" w:styleId="Tabel-Normal">
     <w:name w:val="Normal Table"/>
     <w:uiPriority w:val="99"/>
     <w:semiHidden/>
@@ -38286,16 +37558,16 @@
       </w:tblCellMar>
     </w:tblPr>
   </w:style>
-  <w:style w:type="numbering" w:default="1" w:styleId="NoList">
+  <w:style w:type="numbering" w:default="1" w:styleId="Ingenoversigt">
     <w:name w:val="No List"/>
     <w:uiPriority w:val="99"/>
     <w:semiHidden/>
     <w:unhideWhenUsed/>
   </w:style>
-  <w:style w:type="character" w:customStyle="1" w:styleId="Heading1Char">
-    <w:name w:val="Heading 1 Char"/>
-    <w:basedOn w:val="DefaultParagraphFont"/>
-    <w:link w:val="Heading1"/>
+  <w:style w:type="character" w:customStyle="1" w:styleId="Overskrift1Tegn">
+    <w:name w:val="Overskrift 1 Tegn"/>
+    <w:basedOn w:val="Standardskrifttypeiafsnit"/>
+    <w:link w:val="Overskrift1"/>
     <w:uiPriority w:val="99"/>
     <w:locked/>
     <w:rsid w:val="001B710D"/>
@@ -38308,10 +37580,10 @@
       <w:lang w:val="en-GB" w:eastAsia="en-US" w:bidi="ar-SA"/>
     </w:rPr>
   </w:style>
-  <w:style w:type="character" w:customStyle="1" w:styleId="Heading2Char">
-    <w:name w:val="Heading 2 Char"/>
-    <w:basedOn w:val="DefaultParagraphFont"/>
-    <w:link w:val="Heading2"/>
+  <w:style w:type="character" w:customStyle="1" w:styleId="Overskrift2Tegn">
+    <w:name w:val="Overskrift 2 Tegn"/>
+    <w:basedOn w:val="Standardskrifttypeiafsnit"/>
+    <w:link w:val="Overskrift2"/>
     <w:uiPriority w:val="99"/>
     <w:locked/>
     <w:rsid w:val="003C6876"/>
@@ -38324,10 +37596,10 @@
       <w:lang w:val="en-GB" w:eastAsia="en-US" w:bidi="ar-SA"/>
     </w:rPr>
   </w:style>
-  <w:style w:type="character" w:customStyle="1" w:styleId="Heading3Char">
-    <w:name w:val="Heading 3 Char"/>
-    <w:basedOn w:val="DefaultParagraphFont"/>
-    <w:link w:val="Heading3"/>
+  <w:style w:type="character" w:customStyle="1" w:styleId="Overskrift3Tegn">
+    <w:name w:val="Overskrift 3 Tegn"/>
+    <w:basedOn w:val="Standardskrifttypeiafsnit"/>
+    <w:link w:val="Overskrift3"/>
     <w:uiPriority w:val="99"/>
     <w:locked/>
     <w:rsid w:val="00AA15FC"/>
@@ -38340,10 +37612,10 @@
       <w:lang w:val="en-GB" w:eastAsia="en-US" w:bidi="ar-SA"/>
     </w:rPr>
   </w:style>
-  <w:style w:type="character" w:customStyle="1" w:styleId="Heading4Char">
-    <w:name w:val="Heading 4 Char"/>
-    <w:basedOn w:val="DefaultParagraphFont"/>
-    <w:link w:val="Heading4"/>
+  <w:style w:type="character" w:customStyle="1" w:styleId="Overskrift4Tegn">
+    <w:name w:val="Overskrift 4 Tegn"/>
+    <w:basedOn w:val="Standardskrifttypeiafsnit"/>
+    <w:link w:val="Overskrift4"/>
     <w:uiPriority w:val="99"/>
     <w:semiHidden/>
     <w:locked/>
@@ -38357,11 +37629,11 @@
       <w:lang w:val="en-GB" w:eastAsia="en-US" w:bidi="ar-SA"/>
     </w:rPr>
   </w:style>
-  <w:style w:type="paragraph" w:styleId="Title">
+  <w:style w:type="paragraph" w:styleId="Titel">
     <w:name w:val="Title"/>
     <w:basedOn w:val="Normal"/>
     <w:next w:val="Normal"/>
-    <w:link w:val="TitleChar"/>
+    <w:link w:val="TitelTegn"/>
     <w:uiPriority w:val="99"/>
     <w:qFormat/>
     <w:rsid w:val="00B24DF7"/>
@@ -38381,10 +37653,10 @@
       <w:szCs w:val="52"/>
     </w:rPr>
   </w:style>
-  <w:style w:type="character" w:customStyle="1" w:styleId="TitleChar">
-    <w:name w:val="Title Char"/>
-    <w:basedOn w:val="DefaultParagraphFont"/>
-    <w:link w:val="Title"/>
+  <w:style w:type="character" w:customStyle="1" w:styleId="TitelTegn">
+    <w:name w:val="Titel Tegn"/>
+    <w:basedOn w:val="Standardskrifttypeiafsnit"/>
+    <w:link w:val="Titel"/>
     <w:uiPriority w:val="99"/>
     <w:locked/>
     <w:rsid w:val="00B24DF7"/>
@@ -38397,15 +37669,11 @@
       <w:szCs w:val="52"/>
     </w:rPr>
   </w:style>
-  <w:style w:type="table" w:styleId="TableGrid">
+  <w:style w:type="table" w:styleId="Tabel-Gitter">
     <w:name w:val="Table Grid"/>
-    <w:basedOn w:val="TableNormal"/>
+    <w:basedOn w:val="Tabel-Normal"/>
     <w:uiPriority w:val="99"/>
     <w:rsid w:val="00560622"/>
-    <w:rPr>
-      <w:sz w:val="20"/>
-      <w:szCs w:val="20"/>
-    </w:rPr>
     <w:tblPr>
       <w:tblInd w:w="0" w:type="dxa"/>
       <w:tblBorders>
@@ -38424,9 +37692,9 @@
       </w:tblCellMar>
     </w:tblPr>
   </w:style>
-  <w:style w:type="paragraph" w:styleId="TOCHeading">
+  <w:style w:type="paragraph" w:styleId="Overskrift">
     <w:name w:val="TOC Heading"/>
-    <w:basedOn w:val="Heading1"/>
+    <w:basedOn w:val="Overskrift1"/>
     <w:next w:val="Normal"/>
     <w:uiPriority w:val="99"/>
     <w:qFormat/>
@@ -38441,7 +37709,7 @@
       <w:color w:val="365F91"/>
     </w:rPr>
   </w:style>
-  <w:style w:type="paragraph" w:styleId="Index1">
+  <w:style w:type="paragraph" w:styleId="Indeks1">
     <w:name w:val="index 1"/>
     <w:basedOn w:val="Normal"/>
     <w:next w:val="Normal"/>
@@ -38454,7 +37722,7 @@
       <w:ind w:left="220" w:hanging="220"/>
     </w:pPr>
   </w:style>
-  <w:style w:type="paragraph" w:styleId="TOC1">
+  <w:style w:type="paragraph" w:styleId="Indholdsfortegnelse1">
     <w:name w:val="toc 1"/>
     <w:basedOn w:val="Normal"/>
     <w:next w:val="Normal"/>
@@ -38465,7 +37733,7 @@
       <w:spacing w:after="100"/>
     </w:pPr>
   </w:style>
-  <w:style w:type="paragraph" w:styleId="TOC2">
+  <w:style w:type="paragraph" w:styleId="Indholdsfortegnelse2">
     <w:name w:val="toc 2"/>
     <w:basedOn w:val="Normal"/>
     <w:next w:val="Normal"/>
@@ -38479,7 +37747,7 @@
   </w:style>
   <w:style w:type="character" w:styleId="Hyperlink">
     <w:name w:val="Hyperlink"/>
-    <w:basedOn w:val="DefaultParagraphFont"/>
+    <w:basedOn w:val="Standardskrifttypeiafsnit"/>
     <w:uiPriority w:val="99"/>
     <w:rsid w:val="00136E9F"/>
     <w:rPr>
@@ -38488,10 +37756,10 @@
       <w:u w:val="single"/>
     </w:rPr>
   </w:style>
-  <w:style w:type="paragraph" w:styleId="BalloonText">
+  <w:style w:type="paragraph" w:styleId="Markeringsbobletekst">
     <w:name w:val="Balloon Text"/>
     <w:basedOn w:val="Normal"/>
-    <w:link w:val="BalloonTextChar"/>
+    <w:link w:val="MarkeringsbobletekstTegn"/>
     <w:uiPriority w:val="99"/>
     <w:semiHidden/>
     <w:rsid w:val="00136E9F"/>
@@ -38504,10 +37772,10 @@
       <w:szCs w:val="16"/>
     </w:rPr>
   </w:style>
-  <w:style w:type="character" w:customStyle="1" w:styleId="BalloonTextChar">
-    <w:name w:val="Balloon Text Char"/>
-    <w:basedOn w:val="DefaultParagraphFont"/>
-    <w:link w:val="BalloonText"/>
+  <w:style w:type="character" w:customStyle="1" w:styleId="MarkeringsbobletekstTegn">
+    <w:name w:val="Markeringsbobletekst Tegn"/>
+    <w:basedOn w:val="Standardskrifttypeiafsnit"/>
+    <w:link w:val="Markeringsbobletekst"/>
     <w:uiPriority w:val="99"/>
     <w:semiHidden/>
     <w:locked/>
@@ -38518,7 +37786,7 @@
       <w:szCs w:val="16"/>
     </w:rPr>
   </w:style>
-  <w:style w:type="paragraph" w:styleId="TOC3">
+  <w:style w:type="paragraph" w:styleId="Indholdsfortegnelse3">
     <w:name w:val="toc 3"/>
     <w:basedOn w:val="Normal"/>
     <w:next w:val="Normal"/>
@@ -38533,7 +37801,7 @@
       <w:rFonts w:eastAsia="SimSun"/>
     </w:rPr>
   </w:style>
-  <w:style w:type="paragraph" w:styleId="ListParagraph">
+  <w:style w:type="paragraph" w:styleId="Listeafsnit">
     <w:name w:val="List Paragraph"/>
     <w:basedOn w:val="Normal"/>
     <w:uiPriority w:val="99"/>
@@ -38544,10 +37812,10 @@
       <w:contextualSpacing/>
     </w:pPr>
   </w:style>
-  <w:style w:type="paragraph" w:styleId="Header">
+  <w:style w:type="paragraph" w:styleId="Sidehoved">
     <w:name w:val="header"/>
     <w:basedOn w:val="Normal"/>
-    <w:link w:val="HeaderChar"/>
+    <w:link w:val="SidehovedTegn"/>
     <w:uiPriority w:val="99"/>
     <w:semiHidden/>
     <w:rsid w:val="00544BA1"/>
@@ -38558,10 +37826,10 @@
       </w:tabs>
     </w:pPr>
   </w:style>
-  <w:style w:type="character" w:customStyle="1" w:styleId="HeaderChar">
-    <w:name w:val="Header Char"/>
-    <w:basedOn w:val="DefaultParagraphFont"/>
-    <w:link w:val="Header"/>
+  <w:style w:type="character" w:customStyle="1" w:styleId="SidehovedTegn">
+    <w:name w:val="Sidehoved Tegn"/>
+    <w:basedOn w:val="Standardskrifttypeiafsnit"/>
+    <w:link w:val="Sidehoved"/>
     <w:uiPriority w:val="99"/>
     <w:semiHidden/>
     <w:locked/>
@@ -38573,10 +37841,10 @@
       <w:lang w:eastAsia="en-US"/>
     </w:rPr>
   </w:style>
-  <w:style w:type="paragraph" w:styleId="Footer">
+  <w:style w:type="paragraph" w:styleId="Sidefod">
     <w:name w:val="footer"/>
     <w:basedOn w:val="Normal"/>
-    <w:link w:val="FooterChar"/>
+    <w:link w:val="SidefodTegn"/>
     <w:uiPriority w:val="99"/>
     <w:rsid w:val="00544BA1"/>
     <w:pPr>
@@ -38586,10 +37854,10 @@
       </w:tabs>
     </w:pPr>
   </w:style>
-  <w:style w:type="character" w:customStyle="1" w:styleId="FooterChar">
-    <w:name w:val="Footer Char"/>
-    <w:basedOn w:val="DefaultParagraphFont"/>
-    <w:link w:val="Footer"/>
+  <w:style w:type="character" w:customStyle="1" w:styleId="SidefodTegn">
+    <w:name w:val="Sidefod Tegn"/>
+    <w:basedOn w:val="Standardskrifttypeiafsnit"/>
+    <w:link w:val="Sidefod"/>
     <w:uiPriority w:val="99"/>
     <w:locked/>
     <w:rsid w:val="00544BA1"/>
@@ -38600,7 +37868,7 @@
       <w:lang w:eastAsia="en-US"/>
     </w:rPr>
   </w:style>
-  <w:style w:type="paragraph" w:styleId="Caption">
+  <w:style w:type="paragraph" w:styleId="Billedtekst">
     <w:name w:val="caption"/>
     <w:basedOn w:val="Normal"/>
     <w:next w:val="Normal"/>
@@ -38615,9 +37883,9 @@
       <w:szCs w:val="20"/>
     </w:rPr>
   </w:style>
-  <w:style w:type="character" w:styleId="PageNumber">
+  <w:style w:type="character" w:styleId="Sidetal">
     <w:name w:val="page number"/>
-    <w:basedOn w:val="DefaultParagraphFont"/>
+    <w:basedOn w:val="Standardskrifttypeiafsnit"/>
     <w:uiPriority w:val="99"/>
     <w:rsid w:val="00F25EA2"/>
     <w:rPr>

</xml_diff>

<commit_message>
added paragraph about weight
</commit_message>
<xml_diff>
--- a/SystemDesign/SSDD Self Protect Suite DocID 0102.docx
+++ b/SystemDesign/SSDD Self Protect Suite DocID 0102.docx
@@ -66,7 +66,7 @@
     </w:p>
     <w:p>
       <w:pPr>
-        <w:pStyle w:val="Titel"/>
+        <w:pStyle w:val="Title"/>
         <w:rPr>
           <w:rFonts w:ascii="Calibri" w:hAnsi="Calibri"/>
           <w:b/>
@@ -256,13 +256,12 @@
           <w:szCs w:val="28"/>
           <w:lang w:val="en-GB"/>
         </w:rPr>
-        <w:lastRenderedPageBreak/>
         <w:t>Index.</w:t>
       </w:r>
     </w:p>
     <w:p>
       <w:pPr>
-        <w:pStyle w:val="Indholdsfortegnelse1"/>
+        <w:pStyle w:val="TOC1"/>
         <w:tabs>
           <w:tab w:val="left" w:pos="440"/>
           <w:tab w:val="right" w:leader="dot" w:pos="9628"/>
@@ -375,7 +374,7 @@
     </w:p>
     <w:p>
       <w:pPr>
-        <w:pStyle w:val="Indholdsfortegnelse2"/>
+        <w:pStyle w:val="TOC2"/>
         <w:tabs>
           <w:tab w:val="left" w:pos="880"/>
           <w:tab w:val="right" w:leader="dot" w:pos="9628"/>
@@ -461,7 +460,7 @@
     </w:p>
     <w:p>
       <w:pPr>
-        <w:pStyle w:val="Indholdsfortegnelse2"/>
+        <w:pStyle w:val="TOC2"/>
         <w:tabs>
           <w:tab w:val="left" w:pos="880"/>
           <w:tab w:val="right" w:leader="dot" w:pos="9628"/>
@@ -547,7 +546,7 @@
     </w:p>
     <w:p>
       <w:pPr>
-        <w:pStyle w:val="Indholdsfortegnelse2"/>
+        <w:pStyle w:val="TOC2"/>
         <w:tabs>
           <w:tab w:val="left" w:pos="880"/>
           <w:tab w:val="right" w:leader="dot" w:pos="9628"/>
@@ -633,7 +632,7 @@
     </w:p>
     <w:p>
       <w:pPr>
-        <w:pStyle w:val="Indholdsfortegnelse1"/>
+        <w:pStyle w:val="TOC1"/>
         <w:tabs>
           <w:tab w:val="left" w:pos="440"/>
           <w:tab w:val="right" w:leader="dot" w:pos="9628"/>
@@ -719,7 +718,7 @@
     </w:p>
     <w:p>
       <w:pPr>
-        <w:pStyle w:val="Indholdsfortegnelse2"/>
+        <w:pStyle w:val="TOC2"/>
         <w:tabs>
           <w:tab w:val="left" w:pos="880"/>
           <w:tab w:val="right" w:leader="dot" w:pos="9628"/>
@@ -805,7 +804,7 @@
     </w:p>
     <w:p>
       <w:pPr>
-        <w:pStyle w:val="Indholdsfortegnelse2"/>
+        <w:pStyle w:val="TOC2"/>
         <w:tabs>
           <w:tab w:val="left" w:pos="880"/>
           <w:tab w:val="right" w:leader="dot" w:pos="9628"/>
@@ -891,7 +890,7 @@
     </w:p>
     <w:p>
       <w:pPr>
-        <w:pStyle w:val="Indholdsfortegnelse1"/>
+        <w:pStyle w:val="TOC1"/>
         <w:tabs>
           <w:tab w:val="left" w:pos="440"/>
           <w:tab w:val="right" w:leader="dot" w:pos="9628"/>
@@ -977,7 +976,7 @@
     </w:p>
     <w:p>
       <w:pPr>
-        <w:pStyle w:val="Indholdsfortegnelse2"/>
+        <w:pStyle w:val="TOC2"/>
         <w:tabs>
           <w:tab w:val="left" w:pos="880"/>
           <w:tab w:val="right" w:leader="dot" w:pos="9628"/>
@@ -1065,7 +1064,7 @@
     </w:p>
     <w:p>
       <w:pPr>
-        <w:pStyle w:val="Indholdsfortegnelse2"/>
+        <w:pStyle w:val="TOC2"/>
         <w:tabs>
           <w:tab w:val="left" w:pos="880"/>
           <w:tab w:val="right" w:leader="dot" w:pos="9628"/>
@@ -1153,7 +1152,7 @@
     </w:p>
     <w:p>
       <w:pPr>
-        <w:pStyle w:val="Indholdsfortegnelse2"/>
+        <w:pStyle w:val="TOC2"/>
         <w:tabs>
           <w:tab w:val="left" w:pos="880"/>
           <w:tab w:val="right" w:leader="dot" w:pos="9628"/>
@@ -1241,7 +1240,7 @@
     </w:p>
     <w:p>
       <w:pPr>
-        <w:pStyle w:val="Indholdsfortegnelse2"/>
+        <w:pStyle w:val="TOC2"/>
         <w:tabs>
           <w:tab w:val="left" w:pos="880"/>
           <w:tab w:val="right" w:leader="dot" w:pos="9628"/>
@@ -1329,7 +1328,7 @@
     </w:p>
     <w:p>
       <w:pPr>
-        <w:pStyle w:val="Indholdsfortegnelse2"/>
+        <w:pStyle w:val="TOC2"/>
         <w:tabs>
           <w:tab w:val="left" w:pos="880"/>
           <w:tab w:val="right" w:leader="dot" w:pos="9628"/>
@@ -1417,7 +1416,7 @@
     </w:p>
     <w:p>
       <w:pPr>
-        <w:pStyle w:val="Indholdsfortegnelse2"/>
+        <w:pStyle w:val="TOC2"/>
         <w:tabs>
           <w:tab w:val="left" w:pos="880"/>
           <w:tab w:val="right" w:leader="dot" w:pos="9628"/>
@@ -1505,7 +1504,7 @@
     </w:p>
     <w:p>
       <w:pPr>
-        <w:pStyle w:val="Indholdsfortegnelse2"/>
+        <w:pStyle w:val="TOC2"/>
         <w:tabs>
           <w:tab w:val="left" w:pos="880"/>
           <w:tab w:val="right" w:leader="dot" w:pos="9628"/>
@@ -1593,7 +1592,7 @@
     </w:p>
     <w:p>
       <w:pPr>
-        <w:pStyle w:val="Indholdsfortegnelse2"/>
+        <w:pStyle w:val="TOC2"/>
         <w:tabs>
           <w:tab w:val="left" w:pos="880"/>
           <w:tab w:val="right" w:leader="dot" w:pos="9628"/>
@@ -1681,7 +1680,7 @@
     </w:p>
     <w:p>
       <w:pPr>
-        <w:pStyle w:val="Indholdsfortegnelse2"/>
+        <w:pStyle w:val="TOC2"/>
         <w:tabs>
           <w:tab w:val="left" w:pos="880"/>
           <w:tab w:val="right" w:leader="dot" w:pos="9628"/>
@@ -1769,7 +1768,7 @@
     </w:p>
     <w:p>
       <w:pPr>
-        <w:pStyle w:val="Indholdsfortegnelse2"/>
+        <w:pStyle w:val="TOC2"/>
         <w:tabs>
           <w:tab w:val="left" w:pos="880"/>
           <w:tab w:val="right" w:leader="dot" w:pos="9628"/>
@@ -1857,7 +1856,7 @@
     </w:p>
     <w:p>
       <w:pPr>
-        <w:pStyle w:val="Indholdsfortegnelse2"/>
+        <w:pStyle w:val="TOC2"/>
         <w:tabs>
           <w:tab w:val="left" w:pos="880"/>
           <w:tab w:val="right" w:leader="dot" w:pos="9628"/>
@@ -1945,7 +1944,7 @@
     </w:p>
     <w:p>
       <w:pPr>
-        <w:pStyle w:val="Indholdsfortegnelse2"/>
+        <w:pStyle w:val="TOC2"/>
         <w:tabs>
           <w:tab w:val="left" w:pos="880"/>
           <w:tab w:val="right" w:leader="dot" w:pos="9628"/>
@@ -2033,7 +2032,7 @@
     </w:p>
     <w:p>
       <w:pPr>
-        <w:pStyle w:val="Indholdsfortegnelse2"/>
+        <w:pStyle w:val="TOC2"/>
         <w:tabs>
           <w:tab w:val="left" w:pos="880"/>
           <w:tab w:val="right" w:leader="dot" w:pos="9628"/>
@@ -2121,7 +2120,7 @@
     </w:p>
     <w:p>
       <w:pPr>
-        <w:pStyle w:val="Indholdsfortegnelse1"/>
+        <w:pStyle w:val="TOC1"/>
         <w:tabs>
           <w:tab w:val="left" w:pos="440"/>
           <w:tab w:val="right" w:leader="dot" w:pos="9628"/>
@@ -2207,7 +2206,7 @@
     </w:p>
     <w:p>
       <w:pPr>
-        <w:pStyle w:val="Indholdsfortegnelse2"/>
+        <w:pStyle w:val="TOC2"/>
         <w:tabs>
           <w:tab w:val="left" w:pos="880"/>
           <w:tab w:val="right" w:leader="dot" w:pos="9628"/>
@@ -2293,7 +2292,7 @@
     </w:p>
     <w:p>
       <w:pPr>
-        <w:pStyle w:val="Indholdsfortegnelse2"/>
+        <w:pStyle w:val="TOC2"/>
         <w:tabs>
           <w:tab w:val="left" w:pos="880"/>
           <w:tab w:val="right" w:leader="dot" w:pos="9628"/>
@@ -2379,7 +2378,7 @@
     </w:p>
     <w:p>
       <w:pPr>
-        <w:pStyle w:val="Indholdsfortegnelse2"/>
+        <w:pStyle w:val="TOC2"/>
         <w:tabs>
           <w:tab w:val="left" w:pos="880"/>
           <w:tab w:val="right" w:leader="dot" w:pos="9628"/>
@@ -2465,7 +2464,7 @@
     </w:p>
     <w:p>
       <w:pPr>
-        <w:pStyle w:val="Indholdsfortegnelse1"/>
+        <w:pStyle w:val="TOC1"/>
         <w:tabs>
           <w:tab w:val="left" w:pos="440"/>
           <w:tab w:val="right" w:leader="dot" w:pos="9628"/>
@@ -2551,7 +2550,7 @@
     </w:p>
     <w:p>
       <w:pPr>
-        <w:pStyle w:val="Indholdsfortegnelse1"/>
+        <w:pStyle w:val="TOC1"/>
         <w:tabs>
           <w:tab w:val="left" w:pos="440"/>
           <w:tab w:val="right" w:leader="dot" w:pos="9628"/>
@@ -2637,7 +2636,7 @@
     </w:p>
     <w:p>
       <w:pPr>
-        <w:pStyle w:val="Indholdsfortegnelse2"/>
+        <w:pStyle w:val="TOC2"/>
         <w:tabs>
           <w:tab w:val="left" w:pos="880"/>
           <w:tab w:val="right" w:leader="dot" w:pos="9628"/>
@@ -2723,7 +2722,7 @@
     </w:p>
     <w:p>
       <w:pPr>
-        <w:pStyle w:val="Indholdsfortegnelse1"/>
+        <w:pStyle w:val="TOC1"/>
         <w:tabs>
           <w:tab w:val="left" w:pos="440"/>
           <w:tab w:val="right" w:leader="dot" w:pos="9628"/>
@@ -2809,7 +2808,7 @@
     </w:p>
     <w:p>
       <w:pPr>
-        <w:pStyle w:val="Indholdsfortegnelse1"/>
+        <w:pStyle w:val="TOC1"/>
         <w:tabs>
           <w:tab w:val="left" w:pos="440"/>
           <w:tab w:val="right" w:leader="dot" w:pos="9628"/>
@@ -2895,7 +2894,7 @@
     </w:p>
     <w:p>
       <w:pPr>
-        <w:pStyle w:val="Indholdsfortegnelse2"/>
+        <w:pStyle w:val="TOC2"/>
         <w:tabs>
           <w:tab w:val="left" w:pos="880"/>
           <w:tab w:val="right" w:leader="dot" w:pos="9628"/>
@@ -3012,7 +3011,6 @@
           <w:szCs w:val="28"/>
           <w:lang w:val="en-GB"/>
         </w:rPr>
-        <w:lastRenderedPageBreak/>
         <w:t>History</w:t>
       </w:r>
     </w:p>
@@ -3607,6 +3605,100 @@
           </w:p>
         </w:tc>
       </w:tr>
+      <w:tr>
+        <w:tc>
+          <w:tcPr>
+            <w:tcW w:w="2444" w:type="dxa"/>
+          </w:tcPr>
+          <w:p>
+            <w:pPr>
+              <w:spacing w:after="0" w:line="240" w:lineRule="auto"/>
+              <w:rPr>
+                <w:sz w:val="24"/>
+                <w:szCs w:val="24"/>
+                <w:lang w:val="en-GB"/>
+              </w:rPr>
+            </w:pPr>
+            <w:r>
+              <w:rPr>
+                <w:sz w:val="24"/>
+                <w:szCs w:val="24"/>
+                <w:lang w:val="en-GB"/>
+              </w:rPr>
+              <w:t>8/10 2010</w:t>
+            </w:r>
+          </w:p>
+        </w:tc>
+        <w:tc>
+          <w:tcPr>
+            <w:tcW w:w="2444" w:type="dxa"/>
+          </w:tcPr>
+          <w:p>
+            <w:pPr>
+              <w:spacing w:after="0" w:line="240" w:lineRule="auto"/>
+              <w:rPr>
+                <w:sz w:val="24"/>
+                <w:szCs w:val="24"/>
+                <w:lang w:val="en-GB"/>
+              </w:rPr>
+            </w:pPr>
+            <w:r>
+              <w:rPr>
+                <w:sz w:val="24"/>
+                <w:szCs w:val="24"/>
+                <w:lang w:val="en-GB"/>
+              </w:rPr>
+              <w:t>Added paragraph about weight</w:t>
+            </w:r>
+          </w:p>
+        </w:tc>
+        <w:tc>
+          <w:tcPr>
+            <w:tcW w:w="2445" w:type="dxa"/>
+          </w:tcPr>
+          <w:p>
+            <w:pPr>
+              <w:spacing w:after="0" w:line="240" w:lineRule="auto"/>
+              <w:rPr>
+                <w:sz w:val="24"/>
+                <w:szCs w:val="24"/>
+                <w:lang w:val="en-GB"/>
+              </w:rPr>
+            </w:pPr>
+            <w:r>
+              <w:rPr>
+                <w:sz w:val="24"/>
+                <w:szCs w:val="24"/>
+                <w:lang w:val="en-GB"/>
+              </w:rPr>
+              <w:t>LMU</w:t>
+            </w:r>
+          </w:p>
+        </w:tc>
+        <w:tc>
+          <w:tcPr>
+            <w:tcW w:w="2445" w:type="dxa"/>
+          </w:tcPr>
+          <w:p>
+            <w:pPr>
+              <w:spacing w:after="0" w:line="240" w:lineRule="auto"/>
+              <w:rPr>
+                <w:sz w:val="24"/>
+                <w:szCs w:val="24"/>
+                <w:lang w:val="en-GB"/>
+              </w:rPr>
+            </w:pPr>
+            <w:r>
+              <w:rPr>
+                <w:sz w:val="24"/>
+                <w:szCs w:val="24"/>
+                <w:lang w:val="en-GB"/>
+              </w:rPr>
+              <w:t>0.6</w:t>
+            </w:r>
+          </w:p>
+        </w:tc>
+      </w:tr>
     </w:tbl>
     <w:p>
       <w:pPr>
@@ -3624,7 +3716,7 @@
     </w:p>
     <w:p>
       <w:pPr>
-        <w:pStyle w:val="Overskrift1"/>
+        <w:pStyle w:val="Heading1"/>
         <w:ind w:left="360"/>
       </w:pPr>
       <w:bookmarkStart w:id="0" w:name="_Toc274261992"/>
@@ -3657,7 +3749,7 @@
     </w:p>
     <w:p>
       <w:pPr>
-        <w:pStyle w:val="Overskrift2"/>
+        <w:pStyle w:val="Heading2"/>
         <w:ind w:left="720"/>
       </w:pPr>
       <w:bookmarkStart w:id="1" w:name="_Toc274261993"/>
@@ -3802,7 +3894,7 @@
     </w:p>
     <w:p>
       <w:pPr>
-        <w:pStyle w:val="Overskrift2"/>
+        <w:pStyle w:val="Heading2"/>
         <w:ind w:left="720"/>
       </w:pPr>
       <w:bookmarkStart w:id="2" w:name="_Toc274261994"/>
@@ -3870,7 +3962,6 @@
         <w:rPr>
           <w:lang w:val="en-GB"/>
         </w:rPr>
-        <w:lastRenderedPageBreak/>
         <w:pict>
           <v:shapetype id="_x0000_t75" coordsize="21600,21600" o:spt="75" o:preferrelative="t" path="m@4@5l@4@11@9@11@9@5xe" filled="f" stroked="f">
             <v:stroke joinstyle="miter"/>
@@ -3891,7 +3982,7 @@
             <v:path o:extrusionok="f" gradientshapeok="t" o:connecttype="rect"/>
             <o:lock v:ext="edit" aspectratio="t"/>
           </v:shapetype>
-          <v:shape id="_x0000_i1025" type="#_x0000_t75" style="width:459.75pt;height:388.5pt">
+          <v:shape id="_x0000_i1025" type="#_x0000_t75" style="width:459pt;height:388.5pt">
             <v:imagedata r:id="rId8" o:title=""/>
           </v:shape>
         </w:pict>
@@ -3899,7 +3990,7 @@
     </w:p>
     <w:p>
       <w:pPr>
-        <w:pStyle w:val="Billedtekst"/>
+        <w:pStyle w:val="Caption"/>
         <w:rPr>
           <w:lang w:val="en-US"/>
         </w:rPr>
@@ -4102,7 +4193,6 @@
           <w:rFonts w:ascii="Arial" w:hAnsi="Arial" w:cs="Arial"/>
           <w:lang w:val="en-GB" w:eastAsia="en-GB"/>
         </w:rPr>
-        <w:lastRenderedPageBreak/>
         <w:t>This paragraph shall briefly state the purpose of the system to which</w:t>
       </w:r>
     </w:p>
@@ -4184,7 +4274,7 @@
     </w:p>
     <w:p>
       <w:pPr>
-        <w:pStyle w:val="Overskrift2"/>
+        <w:pStyle w:val="Heading2"/>
         <w:ind w:left="720"/>
       </w:pPr>
       <w:bookmarkStart w:id="3" w:name="_Toc274261995"/>
@@ -4292,7 +4382,7 @@
     </w:p>
     <w:p>
       <w:pPr>
-        <w:pStyle w:val="Overskrift1"/>
+        <w:pStyle w:val="Heading1"/>
         <w:ind w:left="360"/>
       </w:pPr>
       <w:bookmarkStart w:id="4" w:name="_Toc274078797"/>
@@ -4315,7 +4405,7 @@
     </w:p>
     <w:p>
       <w:pPr>
-        <w:pStyle w:val="Overskrift2"/>
+        <w:pStyle w:val="Heading2"/>
         <w:ind w:left="720"/>
       </w:pPr>
       <w:bookmarkStart w:id="6" w:name="_Toc274261997"/>
@@ -4487,7 +4577,7 @@
     </w:tbl>
     <w:p>
       <w:pPr>
-        <w:pStyle w:val="Overskrift2"/>
+        <w:pStyle w:val="Heading2"/>
         <w:ind w:left="720"/>
       </w:pPr>
       <w:bookmarkStart w:id="7" w:name="_Toc273129912"/>
@@ -4712,12 +4802,11 @@
     </w:tbl>
     <w:p>
       <w:pPr>
-        <w:pStyle w:val="Overskrift1"/>
+        <w:pStyle w:val="Heading1"/>
         <w:ind w:left="360"/>
       </w:pPr>
       <w:bookmarkStart w:id="13" w:name="_Toc274261999"/>
       <w:r>
-        <w:lastRenderedPageBreak/>
         <w:t>System-wide design decisions.</w:t>
       </w:r>
       <w:bookmarkEnd w:id="13"/>
@@ -4727,7 +4816,7 @@
     </w:p>
     <w:p>
       <w:pPr>
-        <w:pStyle w:val="Overskrift2"/>
+        <w:pStyle w:val="Heading2"/>
         <w:ind w:left="720"/>
         <w:rPr>
           <w:lang w:eastAsia="en-GB"/>
@@ -5175,7 +5264,7 @@
     </w:p>
     <w:p>
       <w:pPr>
-        <w:pStyle w:val="Overskrift2"/>
+        <w:pStyle w:val="Heading2"/>
         <w:ind w:left="720"/>
         <w:rPr>
           <w:lang w:eastAsia="en-GB"/>
@@ -5289,7 +5378,7 @@
     </w:p>
     <w:p>
       <w:pPr>
-        <w:pStyle w:val="Overskrift2"/>
+        <w:pStyle w:val="Heading2"/>
         <w:ind w:left="720"/>
         <w:rPr>
           <w:lang w:eastAsia="en-GB"/>
@@ -5388,7 +5477,7 @@
     </w:p>
     <w:p>
       <w:pPr>
-        <w:pStyle w:val="Overskrift2"/>
+        <w:pStyle w:val="Heading2"/>
         <w:ind w:left="720"/>
         <w:rPr>
           <w:lang w:eastAsia="en-GB"/>
@@ -5460,7 +5549,7 @@
     </w:p>
     <w:p>
       <w:pPr>
-        <w:pStyle w:val="Overskrift2"/>
+        <w:pStyle w:val="Heading2"/>
         <w:ind w:left="720"/>
         <w:rPr>
           <w:lang w:eastAsia="en-GB"/>
@@ -5472,7 +5561,6 @@
         <w:rPr>
           <w:lang w:eastAsia="en-GB"/>
         </w:rPr>
-        <w:lastRenderedPageBreak/>
         <w:t>Internal Test</w:t>
       </w:r>
       <w:bookmarkEnd w:id="22"/>
@@ -5559,7 +5647,7 @@
     </w:p>
     <w:p>
       <w:pPr>
-        <w:pStyle w:val="Overskrift2"/>
+        <w:pStyle w:val="Heading2"/>
         <w:ind w:left="720"/>
         <w:rPr>
           <w:lang w:eastAsia="en-GB"/>
@@ -5630,7 +5718,7 @@
     </w:p>
     <w:p>
       <w:pPr>
-        <w:pStyle w:val="Overskrift2"/>
+        <w:pStyle w:val="Heading2"/>
         <w:ind w:left="720"/>
         <w:rPr>
           <w:lang w:eastAsia="en-GB"/>
@@ -5734,7 +5822,7 @@
     </w:p>
     <w:p>
       <w:pPr>
-        <w:pStyle w:val="Overskrift2"/>
+        <w:pStyle w:val="Heading2"/>
         <w:ind w:left="720"/>
         <w:rPr>
           <w:lang w:eastAsia="en-GB"/>
@@ -5798,7 +5886,7 @@
     </w:p>
     <w:p>
       <w:pPr>
-        <w:pStyle w:val="Overskrift2"/>
+        <w:pStyle w:val="Heading2"/>
         <w:ind w:left="720"/>
         <w:rPr>
           <w:lang w:eastAsia="en-GB"/>
@@ -5892,7 +5980,7 @@
     </w:p>
     <w:p>
       <w:pPr>
-        <w:pStyle w:val="Billedtekst"/>
+        <w:pStyle w:val="Caption"/>
         <w:keepNext/>
       </w:pPr>
       <w:r>
@@ -5914,12 +6002,12 @@
         <w:tblLook w:val="0000"/>
       </w:tblPr>
       <w:tblGrid>
-        <w:gridCol w:w="1206"/>
+        <w:gridCol w:w="1149"/>
         <w:gridCol w:w="1200"/>
-        <w:gridCol w:w="1395"/>
-        <w:gridCol w:w="1395"/>
-        <w:gridCol w:w="2076"/>
-        <w:gridCol w:w="2187"/>
+        <w:gridCol w:w="1357"/>
+        <w:gridCol w:w="1357"/>
+        <w:gridCol w:w="1940"/>
+        <w:gridCol w:w="2027"/>
       </w:tblGrid>
       <w:tr>
         <w:trPr>
@@ -7273,7 +7361,6 @@
         <w:rPr>
           <w:lang w:val="en-GB" w:eastAsia="en-GB"/>
         </w:rPr>
-        <w:lastRenderedPageBreak/>
         <w:t>Shows that the power consumption on the 28Vdc in the pod is above 250W.</w:t>
       </w:r>
     </w:p>
@@ -7299,7 +7386,7 @@
     </w:p>
     <w:p>
       <w:pPr>
-        <w:pStyle w:val="Billedtekst"/>
+        <w:pStyle w:val="Caption"/>
         <w:keepNext/>
       </w:pPr>
       <w:r>
@@ -7321,12 +7408,12 @@
         <w:tblLook w:val="0000"/>
       </w:tblPr>
       <w:tblGrid>
-        <w:gridCol w:w="1206"/>
+        <w:gridCol w:w="1149"/>
         <w:gridCol w:w="1200"/>
-        <w:gridCol w:w="1395"/>
-        <w:gridCol w:w="1395"/>
-        <w:gridCol w:w="2076"/>
-        <w:gridCol w:w="2187"/>
+        <w:gridCol w:w="1357"/>
+        <w:gridCol w:w="1357"/>
+        <w:gridCol w:w="1940"/>
+        <w:gridCol w:w="2027"/>
       </w:tblGrid>
       <w:tr>
         <w:trPr>
@@ -8698,20 +8785,1478 @@
     </w:p>
     <w:p>
       <w:pPr>
-        <w:pStyle w:val="Overskrift2"/>
+        <w:pStyle w:val="Heading2"/>
+        <w:numPr>
+          <w:ilvl w:val="1"/>
+          <w:numId w:val="7"/>
+        </w:numPr>
         <w:ind w:left="720"/>
         <w:rPr>
           <w:lang w:eastAsia="en-GB"/>
         </w:rPr>
       </w:pPr>
-      <w:bookmarkStart w:id="29" w:name="_Toc274262009"/>
+      <w:bookmarkStart w:id="29" w:name="OLE_LINK23"/>
+      <w:bookmarkStart w:id="30" w:name="OLE_LINK22"/>
       <w:r>
         <w:rPr>
           <w:lang w:eastAsia="en-GB"/>
         </w:rPr>
+        <w:t>Weight</w:t>
+      </w:r>
+    </w:p>
+    <w:p>
+      <w:pPr>
+        <w:rPr>
+          <w:lang w:val="en-GB" w:eastAsia="en-GB"/>
+        </w:rPr>
+      </w:pPr>
+      <w:r>
+        <w:rPr>
+          <w:lang w:val="en-GB" w:eastAsia="en-GB"/>
+        </w:rPr>
+        <w:t>SR-74 in the SRD states that the maximum allowed weight of the pod is 270kg. Below is a table with the weight of the different items.</w:t>
+      </w:r>
+    </w:p>
+    <w:p>
+      <w:pPr>
+        <w:rPr>
+          <w:lang w:val="en-GB" w:eastAsia="en-GB"/>
+        </w:rPr>
+      </w:pPr>
+    </w:p>
+    <w:tbl>
+      <w:tblPr>
+        <w:tblW w:w="5850" w:type="dxa"/>
+        <w:tblInd w:w="93" w:type="dxa"/>
+        <w:tblLook w:val="0000"/>
+      </w:tblPr>
+      <w:tblGrid>
+        <w:gridCol w:w="1150"/>
+        <w:gridCol w:w="960"/>
+        <w:gridCol w:w="1440"/>
+        <w:gridCol w:w="1340"/>
+        <w:gridCol w:w="960"/>
+      </w:tblGrid>
+      <w:tr>
+        <w:trPr>
+          <w:trHeight w:val="255"/>
+        </w:trPr>
+        <w:tc>
+          <w:tcPr>
+            <w:tcW w:w="1150" w:type="dxa"/>
+            <w:tcBorders>
+              <w:top w:val="single" w:sz="4" w:space="0" w:color="auto"/>
+              <w:left w:val="single" w:sz="4" w:space="0" w:color="auto"/>
+              <w:bottom w:val="single" w:sz="4" w:space="0" w:color="auto"/>
+              <w:right w:val="single" w:sz="4" w:space="0" w:color="auto"/>
+            </w:tcBorders>
+            <w:noWrap/>
+            <w:vAlign w:val="bottom"/>
+          </w:tcPr>
+          <w:p>
+            <w:pPr>
+              <w:spacing w:after="0" w:line="240" w:lineRule="auto"/>
+              <w:rPr>
+                <w:rFonts w:ascii="Myriad Pro" w:hAnsi="Myriad Pro"/>
+                <w:sz w:val="20"/>
+                <w:szCs w:val="20"/>
+                <w:lang w:val="en-GB" w:eastAsia="en-GB"/>
+              </w:rPr>
+            </w:pPr>
+            <w:r>
+              <w:rPr>
+                <w:rFonts w:ascii="Myriad Pro" w:hAnsi="Myriad Pro"/>
+                <w:sz w:val="20"/>
+                <w:szCs w:val="20"/>
+                <w:lang w:val="en-GB" w:eastAsia="en-GB"/>
+              </w:rPr>
+              <w:t> </w:t>
+            </w:r>
+          </w:p>
+        </w:tc>
+        <w:tc>
+          <w:tcPr>
+            <w:tcW w:w="960" w:type="dxa"/>
+            <w:tcBorders>
+              <w:top w:val="single" w:sz="4" w:space="0" w:color="auto"/>
+              <w:left w:val="nil"/>
+              <w:bottom w:val="single" w:sz="4" w:space="0" w:color="auto"/>
+              <w:right w:val="single" w:sz="4" w:space="0" w:color="auto"/>
+            </w:tcBorders>
+            <w:noWrap/>
+            <w:vAlign w:val="bottom"/>
+          </w:tcPr>
+          <w:p>
+            <w:pPr>
+              <w:spacing w:after="0" w:line="240" w:lineRule="auto"/>
+              <w:rPr>
+                <w:rFonts w:ascii="Myriad Pro" w:hAnsi="Myriad Pro"/>
+                <w:sz w:val="20"/>
+                <w:szCs w:val="20"/>
+                <w:lang w:val="en-GB" w:eastAsia="en-GB"/>
+              </w:rPr>
+            </w:pPr>
+            <w:r>
+              <w:rPr>
+                <w:rFonts w:ascii="Myriad Pro" w:hAnsi="Myriad Pro"/>
+                <w:sz w:val="20"/>
+                <w:szCs w:val="20"/>
+                <w:lang w:val="en-GB" w:eastAsia="en-GB"/>
+              </w:rPr>
+              <w:t>Number of items</w:t>
+            </w:r>
+          </w:p>
+        </w:tc>
+        <w:tc>
+          <w:tcPr>
+            <w:tcW w:w="1440" w:type="dxa"/>
+            <w:tcBorders>
+              <w:top w:val="single" w:sz="4" w:space="0" w:color="auto"/>
+              <w:left w:val="nil"/>
+              <w:bottom w:val="single" w:sz="4" w:space="0" w:color="auto"/>
+              <w:right w:val="single" w:sz="4" w:space="0" w:color="auto"/>
+            </w:tcBorders>
+            <w:noWrap/>
+            <w:vAlign w:val="bottom"/>
+          </w:tcPr>
+          <w:p>
+            <w:pPr>
+              <w:spacing w:after="0" w:line="240" w:lineRule="auto"/>
+              <w:rPr>
+                <w:rFonts w:ascii="Myriad Pro" w:hAnsi="Myriad Pro"/>
+                <w:sz w:val="20"/>
+                <w:szCs w:val="20"/>
+                <w:lang w:val="en-GB" w:eastAsia="en-GB"/>
+              </w:rPr>
+            </w:pPr>
+            <w:r>
+              <w:rPr>
+                <w:rFonts w:ascii="Myriad Pro" w:hAnsi="Myriad Pro"/>
+                <w:sz w:val="20"/>
+                <w:szCs w:val="20"/>
+                <w:lang w:val="en-GB" w:eastAsia="en-GB"/>
+              </w:rPr>
+              <w:t>Weight per item</w:t>
+            </w:r>
+          </w:p>
+        </w:tc>
+        <w:tc>
+          <w:tcPr>
+            <w:tcW w:w="1340" w:type="dxa"/>
+            <w:tcBorders>
+              <w:top w:val="single" w:sz="4" w:space="0" w:color="auto"/>
+              <w:left w:val="nil"/>
+              <w:bottom w:val="single" w:sz="4" w:space="0" w:color="auto"/>
+              <w:right w:val="single" w:sz="4" w:space="0" w:color="auto"/>
+            </w:tcBorders>
+            <w:noWrap/>
+            <w:vAlign w:val="bottom"/>
+          </w:tcPr>
+          <w:p>
+            <w:pPr>
+              <w:spacing w:after="0" w:line="240" w:lineRule="auto"/>
+              <w:rPr>
+                <w:rFonts w:ascii="Myriad Pro" w:hAnsi="Myriad Pro"/>
+                <w:sz w:val="20"/>
+                <w:szCs w:val="20"/>
+                <w:lang w:val="en-GB" w:eastAsia="en-GB"/>
+              </w:rPr>
+            </w:pPr>
+            <w:r>
+              <w:rPr>
+                <w:rFonts w:ascii="Myriad Pro" w:hAnsi="Myriad Pro"/>
+                <w:sz w:val="20"/>
+                <w:szCs w:val="20"/>
+                <w:lang w:val="en-GB" w:eastAsia="en-GB"/>
+              </w:rPr>
+              <w:t>Total/item type</w:t>
+            </w:r>
+          </w:p>
+        </w:tc>
+        <w:tc>
+          <w:tcPr>
+            <w:tcW w:w="960" w:type="dxa"/>
+            <w:tcBorders>
+              <w:top w:val="single" w:sz="4" w:space="0" w:color="auto"/>
+              <w:left w:val="nil"/>
+              <w:bottom w:val="single" w:sz="4" w:space="0" w:color="auto"/>
+              <w:right w:val="single" w:sz="4" w:space="0" w:color="auto"/>
+            </w:tcBorders>
+            <w:noWrap/>
+            <w:vAlign w:val="bottom"/>
+          </w:tcPr>
+          <w:p>
+            <w:pPr>
+              <w:spacing w:after="0" w:line="240" w:lineRule="auto"/>
+              <w:rPr>
+                <w:rFonts w:ascii="Myriad Pro" w:hAnsi="Myriad Pro"/>
+                <w:sz w:val="20"/>
+                <w:szCs w:val="20"/>
+                <w:lang w:val="en-GB" w:eastAsia="en-GB"/>
+              </w:rPr>
+            </w:pPr>
+            <w:r>
+              <w:rPr>
+                <w:rFonts w:ascii="Myriad Pro" w:hAnsi="Myriad Pro"/>
+                <w:sz w:val="20"/>
+                <w:szCs w:val="20"/>
+                <w:lang w:val="en-GB" w:eastAsia="en-GB"/>
+              </w:rPr>
+              <w:t> </w:t>
+            </w:r>
+          </w:p>
+        </w:tc>
+      </w:tr>
+      <w:tr>
+        <w:trPr>
+          <w:trHeight w:val="255"/>
+        </w:trPr>
+        <w:tc>
+          <w:tcPr>
+            <w:tcW w:w="1150" w:type="dxa"/>
+            <w:tcBorders>
+              <w:top w:val="nil"/>
+              <w:left w:val="single" w:sz="4" w:space="0" w:color="auto"/>
+              <w:bottom w:val="single" w:sz="4" w:space="0" w:color="auto"/>
+              <w:right w:val="single" w:sz="4" w:space="0" w:color="auto"/>
+            </w:tcBorders>
+            <w:noWrap/>
+            <w:vAlign w:val="bottom"/>
+          </w:tcPr>
+          <w:p>
+            <w:pPr>
+              <w:spacing w:after="0" w:line="240" w:lineRule="auto"/>
+              <w:rPr>
+                <w:rFonts w:ascii="Myriad Pro" w:hAnsi="Myriad Pro"/>
+                <w:sz w:val="20"/>
+                <w:szCs w:val="20"/>
+                <w:lang w:val="en-GB" w:eastAsia="en-GB"/>
+              </w:rPr>
+            </w:pPr>
+            <w:r>
+              <w:rPr>
+                <w:rFonts w:ascii="Myriad Pro" w:hAnsi="Myriad Pro"/>
+                <w:sz w:val="20"/>
+                <w:szCs w:val="20"/>
+                <w:lang w:val="en-GB" w:eastAsia="en-GB"/>
+              </w:rPr>
+              <w:t>pod harness</w:t>
+            </w:r>
+          </w:p>
+        </w:tc>
+        <w:tc>
+          <w:tcPr>
+            <w:tcW w:w="960" w:type="dxa"/>
+            <w:tcBorders>
+              <w:top w:val="nil"/>
+              <w:left w:val="nil"/>
+              <w:bottom w:val="single" w:sz="4" w:space="0" w:color="auto"/>
+              <w:right w:val="single" w:sz="4" w:space="0" w:color="auto"/>
+            </w:tcBorders>
+            <w:noWrap/>
+            <w:vAlign w:val="bottom"/>
+          </w:tcPr>
+          <w:p>
+            <w:pPr>
+              <w:spacing w:after="0" w:line="240" w:lineRule="auto"/>
+              <w:jc w:val="right"/>
+              <w:rPr>
+                <w:rFonts w:ascii="Myriad Pro" w:hAnsi="Myriad Pro"/>
+                <w:sz w:val="20"/>
+                <w:szCs w:val="20"/>
+                <w:lang w:val="en-GB" w:eastAsia="en-GB"/>
+              </w:rPr>
+            </w:pPr>
+            <w:r>
+              <w:rPr>
+                <w:rFonts w:ascii="Myriad Pro" w:hAnsi="Myriad Pro"/>
+                <w:sz w:val="20"/>
+                <w:szCs w:val="20"/>
+                <w:lang w:val="en-GB" w:eastAsia="en-GB"/>
+              </w:rPr>
+              <w:t>1</w:t>
+            </w:r>
+          </w:p>
+        </w:tc>
+        <w:tc>
+          <w:tcPr>
+            <w:tcW w:w="1440" w:type="dxa"/>
+            <w:tcBorders>
+              <w:top w:val="nil"/>
+              <w:left w:val="nil"/>
+              <w:bottom w:val="single" w:sz="4" w:space="0" w:color="auto"/>
+              <w:right w:val="single" w:sz="4" w:space="0" w:color="auto"/>
+            </w:tcBorders>
+            <w:noWrap/>
+            <w:vAlign w:val="bottom"/>
+          </w:tcPr>
+          <w:p>
+            <w:pPr>
+              <w:spacing w:after="0" w:line="240" w:lineRule="auto"/>
+              <w:jc w:val="right"/>
+              <w:rPr>
+                <w:rFonts w:ascii="Myriad Pro" w:hAnsi="Myriad Pro"/>
+                <w:sz w:val="20"/>
+                <w:szCs w:val="20"/>
+                <w:lang w:val="en-GB" w:eastAsia="en-GB"/>
+              </w:rPr>
+            </w:pPr>
+            <w:r>
+              <w:rPr>
+                <w:rFonts w:ascii="Myriad Pro" w:hAnsi="Myriad Pro"/>
+                <w:sz w:val="20"/>
+                <w:szCs w:val="20"/>
+                <w:lang w:val="en-GB" w:eastAsia="en-GB"/>
+              </w:rPr>
+              <w:t>20</w:t>
+            </w:r>
+          </w:p>
+        </w:tc>
+        <w:tc>
+          <w:tcPr>
+            <w:tcW w:w="1340" w:type="dxa"/>
+            <w:tcBorders>
+              <w:top w:val="nil"/>
+              <w:left w:val="nil"/>
+              <w:bottom w:val="single" w:sz="4" w:space="0" w:color="auto"/>
+              <w:right w:val="single" w:sz="4" w:space="0" w:color="auto"/>
+            </w:tcBorders>
+            <w:noWrap/>
+            <w:vAlign w:val="bottom"/>
+          </w:tcPr>
+          <w:p>
+            <w:pPr>
+              <w:spacing w:after="0" w:line="240" w:lineRule="auto"/>
+              <w:jc w:val="right"/>
+              <w:rPr>
+                <w:rFonts w:ascii="Myriad Pro" w:hAnsi="Myriad Pro"/>
+                <w:sz w:val="20"/>
+                <w:szCs w:val="20"/>
+                <w:lang w:val="en-GB" w:eastAsia="en-GB"/>
+              </w:rPr>
+            </w:pPr>
+            <w:r>
+              <w:rPr>
+                <w:rFonts w:ascii="Myriad Pro" w:hAnsi="Myriad Pro"/>
+                <w:sz w:val="20"/>
+                <w:szCs w:val="20"/>
+                <w:lang w:val="en-GB" w:eastAsia="en-GB"/>
+              </w:rPr>
+              <w:t>20</w:t>
+            </w:r>
+          </w:p>
+        </w:tc>
+        <w:tc>
+          <w:tcPr>
+            <w:tcW w:w="960" w:type="dxa"/>
+            <w:tcBorders>
+              <w:top w:val="nil"/>
+              <w:left w:val="nil"/>
+              <w:bottom w:val="single" w:sz="4" w:space="0" w:color="auto"/>
+              <w:right w:val="single" w:sz="4" w:space="0" w:color="auto"/>
+            </w:tcBorders>
+            <w:noWrap/>
+            <w:vAlign w:val="bottom"/>
+          </w:tcPr>
+          <w:p>
+            <w:pPr>
+              <w:spacing w:after="0" w:line="240" w:lineRule="auto"/>
+              <w:rPr>
+                <w:rFonts w:ascii="Myriad Pro" w:hAnsi="Myriad Pro"/>
+                <w:sz w:val="20"/>
+                <w:szCs w:val="20"/>
+                <w:lang w:val="en-GB" w:eastAsia="en-GB"/>
+              </w:rPr>
+            </w:pPr>
+            <w:r>
+              <w:rPr>
+                <w:rFonts w:ascii="Myriad Pro" w:hAnsi="Myriad Pro"/>
+                <w:sz w:val="20"/>
+                <w:szCs w:val="20"/>
+                <w:lang w:val="en-GB" w:eastAsia="en-GB"/>
+              </w:rPr>
+              <w:t>kg</w:t>
+            </w:r>
+          </w:p>
+        </w:tc>
+      </w:tr>
+      <w:tr>
+        <w:trPr>
+          <w:trHeight w:val="255"/>
+        </w:trPr>
+        <w:tc>
+          <w:tcPr>
+            <w:tcW w:w="1150" w:type="dxa"/>
+            <w:tcBorders>
+              <w:top w:val="nil"/>
+              <w:left w:val="single" w:sz="4" w:space="0" w:color="auto"/>
+              <w:bottom w:val="single" w:sz="4" w:space="0" w:color="auto"/>
+              <w:right w:val="single" w:sz="4" w:space="0" w:color="auto"/>
+            </w:tcBorders>
+            <w:noWrap/>
+            <w:vAlign w:val="bottom"/>
+          </w:tcPr>
+          <w:p>
+            <w:pPr>
+              <w:spacing w:after="0" w:line="240" w:lineRule="auto"/>
+              <w:rPr>
+                <w:rFonts w:ascii="Myriad Pro" w:hAnsi="Myriad Pro"/>
+                <w:sz w:val="20"/>
+                <w:szCs w:val="20"/>
+                <w:lang w:val="en-GB" w:eastAsia="en-GB"/>
+              </w:rPr>
+            </w:pPr>
+            <w:r>
+              <w:rPr>
+                <w:rFonts w:ascii="Myriad Pro" w:hAnsi="Myriad Pro"/>
+                <w:sz w:val="20"/>
+                <w:szCs w:val="20"/>
+                <w:lang w:val="en-GB" w:eastAsia="en-GB"/>
+              </w:rPr>
+              <w:t>pod structure</w:t>
+            </w:r>
+          </w:p>
+        </w:tc>
+        <w:tc>
+          <w:tcPr>
+            <w:tcW w:w="960" w:type="dxa"/>
+            <w:tcBorders>
+              <w:top w:val="nil"/>
+              <w:left w:val="nil"/>
+              <w:bottom w:val="single" w:sz="4" w:space="0" w:color="auto"/>
+              <w:right w:val="single" w:sz="4" w:space="0" w:color="auto"/>
+            </w:tcBorders>
+            <w:noWrap/>
+            <w:vAlign w:val="bottom"/>
+          </w:tcPr>
+          <w:p>
+            <w:pPr>
+              <w:spacing w:after="0" w:line="240" w:lineRule="auto"/>
+              <w:jc w:val="right"/>
+              <w:rPr>
+                <w:rFonts w:ascii="Myriad Pro" w:hAnsi="Myriad Pro"/>
+                <w:sz w:val="20"/>
+                <w:szCs w:val="20"/>
+                <w:lang w:val="en-GB" w:eastAsia="en-GB"/>
+              </w:rPr>
+            </w:pPr>
+            <w:r>
+              <w:rPr>
+                <w:rFonts w:ascii="Myriad Pro" w:hAnsi="Myriad Pro"/>
+                <w:sz w:val="20"/>
+                <w:szCs w:val="20"/>
+                <w:lang w:val="en-GB" w:eastAsia="en-GB"/>
+              </w:rPr>
+              <w:t>1</w:t>
+            </w:r>
+          </w:p>
+        </w:tc>
+        <w:tc>
+          <w:tcPr>
+            <w:tcW w:w="1440" w:type="dxa"/>
+            <w:tcBorders>
+              <w:top w:val="nil"/>
+              <w:left w:val="nil"/>
+              <w:bottom w:val="single" w:sz="4" w:space="0" w:color="auto"/>
+              <w:right w:val="single" w:sz="4" w:space="0" w:color="auto"/>
+            </w:tcBorders>
+            <w:noWrap/>
+            <w:vAlign w:val="bottom"/>
+          </w:tcPr>
+          <w:p>
+            <w:pPr>
+              <w:spacing w:after="0" w:line="240" w:lineRule="auto"/>
+              <w:jc w:val="right"/>
+              <w:rPr>
+                <w:rFonts w:ascii="Myriad Pro" w:hAnsi="Myriad Pro"/>
+                <w:sz w:val="20"/>
+                <w:szCs w:val="20"/>
+                <w:lang w:val="en-GB" w:eastAsia="en-GB"/>
+              </w:rPr>
+            </w:pPr>
+            <w:r>
+              <w:rPr>
+                <w:rFonts w:ascii="Myriad Pro" w:hAnsi="Myriad Pro"/>
+                <w:sz w:val="20"/>
+                <w:szCs w:val="20"/>
+                <w:lang w:val="en-GB" w:eastAsia="en-GB"/>
+              </w:rPr>
+              <w:t>175</w:t>
+            </w:r>
+          </w:p>
+        </w:tc>
+        <w:tc>
+          <w:tcPr>
+            <w:tcW w:w="1340" w:type="dxa"/>
+            <w:tcBorders>
+              <w:top w:val="nil"/>
+              <w:left w:val="nil"/>
+              <w:bottom w:val="single" w:sz="4" w:space="0" w:color="auto"/>
+              <w:right w:val="single" w:sz="4" w:space="0" w:color="auto"/>
+            </w:tcBorders>
+            <w:noWrap/>
+            <w:vAlign w:val="bottom"/>
+          </w:tcPr>
+          <w:p>
+            <w:pPr>
+              <w:spacing w:after="0" w:line="240" w:lineRule="auto"/>
+              <w:jc w:val="right"/>
+              <w:rPr>
+                <w:rFonts w:ascii="Myriad Pro" w:hAnsi="Myriad Pro"/>
+                <w:sz w:val="20"/>
+                <w:szCs w:val="20"/>
+                <w:lang w:val="en-GB" w:eastAsia="en-GB"/>
+              </w:rPr>
+            </w:pPr>
+            <w:r>
+              <w:rPr>
+                <w:rFonts w:ascii="Myriad Pro" w:hAnsi="Myriad Pro"/>
+                <w:sz w:val="20"/>
+                <w:szCs w:val="20"/>
+                <w:lang w:val="en-GB" w:eastAsia="en-GB"/>
+              </w:rPr>
+              <w:t>175</w:t>
+            </w:r>
+          </w:p>
+        </w:tc>
+        <w:tc>
+          <w:tcPr>
+            <w:tcW w:w="960" w:type="dxa"/>
+            <w:tcBorders>
+              <w:top w:val="nil"/>
+              <w:left w:val="nil"/>
+              <w:bottom w:val="single" w:sz="4" w:space="0" w:color="auto"/>
+              <w:right w:val="single" w:sz="4" w:space="0" w:color="auto"/>
+            </w:tcBorders>
+            <w:noWrap/>
+            <w:vAlign w:val="bottom"/>
+          </w:tcPr>
+          <w:p>
+            <w:pPr>
+              <w:spacing w:after="0" w:line="240" w:lineRule="auto"/>
+              <w:rPr>
+                <w:rFonts w:ascii="Myriad Pro" w:hAnsi="Myriad Pro"/>
+                <w:sz w:val="20"/>
+                <w:szCs w:val="20"/>
+                <w:lang w:val="en-GB" w:eastAsia="en-GB"/>
+              </w:rPr>
+            </w:pPr>
+            <w:r>
+              <w:rPr>
+                <w:rFonts w:ascii="Myriad Pro" w:hAnsi="Myriad Pro"/>
+                <w:sz w:val="20"/>
+                <w:szCs w:val="20"/>
+                <w:lang w:val="en-GB" w:eastAsia="en-GB"/>
+              </w:rPr>
+              <w:t>kg</w:t>
+            </w:r>
+          </w:p>
+        </w:tc>
+      </w:tr>
+      <w:tr>
+        <w:trPr>
+          <w:trHeight w:val="270"/>
+        </w:trPr>
+        <w:tc>
+          <w:tcPr>
+            <w:tcW w:w="1150" w:type="dxa"/>
+            <w:tcBorders>
+              <w:top w:val="nil"/>
+              <w:left w:val="single" w:sz="4" w:space="0" w:color="auto"/>
+              <w:bottom w:val="single" w:sz="4" w:space="0" w:color="auto"/>
+              <w:right w:val="single" w:sz="4" w:space="0" w:color="auto"/>
+            </w:tcBorders>
+            <w:noWrap/>
+            <w:vAlign w:val="bottom"/>
+          </w:tcPr>
+          <w:p>
+            <w:pPr>
+              <w:spacing w:after="0" w:line="240" w:lineRule="auto"/>
+              <w:rPr>
+                <w:rFonts w:ascii="Myriad Pro" w:hAnsi="Myriad Pro"/>
+                <w:sz w:val="20"/>
+                <w:szCs w:val="20"/>
+                <w:lang w:val="en-GB" w:eastAsia="en-GB"/>
+              </w:rPr>
+            </w:pPr>
+            <w:r>
+              <w:rPr>
+                <w:rFonts w:ascii="Myriad Pro" w:hAnsi="Myriad Pro"/>
+                <w:sz w:val="20"/>
+                <w:szCs w:val="20"/>
+                <w:lang w:val="en-GB" w:eastAsia="en-GB"/>
+              </w:rPr>
+              <w:t>PCU</w:t>
+            </w:r>
+          </w:p>
+        </w:tc>
+        <w:tc>
+          <w:tcPr>
+            <w:tcW w:w="960" w:type="dxa"/>
+            <w:tcBorders>
+              <w:top w:val="nil"/>
+              <w:left w:val="nil"/>
+              <w:bottom w:val="single" w:sz="4" w:space="0" w:color="auto"/>
+              <w:right w:val="single" w:sz="4" w:space="0" w:color="auto"/>
+            </w:tcBorders>
+            <w:noWrap/>
+            <w:vAlign w:val="bottom"/>
+          </w:tcPr>
+          <w:p>
+            <w:pPr>
+              <w:spacing w:after="0" w:line="240" w:lineRule="auto"/>
+              <w:jc w:val="right"/>
+              <w:rPr>
+                <w:rFonts w:ascii="Myriad Pro" w:hAnsi="Myriad Pro"/>
+                <w:sz w:val="20"/>
+                <w:szCs w:val="20"/>
+                <w:lang w:val="en-GB" w:eastAsia="en-GB"/>
+              </w:rPr>
+            </w:pPr>
+            <w:r>
+              <w:rPr>
+                <w:rFonts w:ascii="Myriad Pro" w:hAnsi="Myriad Pro"/>
+                <w:sz w:val="20"/>
+                <w:szCs w:val="20"/>
+                <w:lang w:val="en-GB" w:eastAsia="en-GB"/>
+              </w:rPr>
+              <w:t>1</w:t>
+            </w:r>
+          </w:p>
+        </w:tc>
+        <w:tc>
+          <w:tcPr>
+            <w:tcW w:w="1440" w:type="dxa"/>
+            <w:tcBorders>
+              <w:top w:val="nil"/>
+              <w:left w:val="nil"/>
+              <w:bottom w:val="single" w:sz="4" w:space="0" w:color="auto"/>
+              <w:right w:val="single" w:sz="4" w:space="0" w:color="auto"/>
+            </w:tcBorders>
+            <w:noWrap/>
+            <w:vAlign w:val="bottom"/>
+          </w:tcPr>
+          <w:p>
+            <w:pPr>
+              <w:spacing w:after="0" w:line="240" w:lineRule="auto"/>
+              <w:jc w:val="right"/>
+              <w:rPr>
+                <w:rFonts w:ascii="Myriad Pro" w:hAnsi="Myriad Pro"/>
+                <w:sz w:val="20"/>
+                <w:szCs w:val="20"/>
+                <w:lang w:val="en-GB" w:eastAsia="en-GB"/>
+              </w:rPr>
+            </w:pPr>
+            <w:r>
+              <w:rPr>
+                <w:rFonts w:ascii="Myriad Pro" w:hAnsi="Myriad Pro"/>
+                <w:sz w:val="20"/>
+                <w:szCs w:val="20"/>
+                <w:lang w:val="en-GB" w:eastAsia="en-GB"/>
+              </w:rPr>
+              <w:t>25</w:t>
+            </w:r>
+          </w:p>
+        </w:tc>
+        <w:tc>
+          <w:tcPr>
+            <w:tcW w:w="1340" w:type="dxa"/>
+            <w:tcBorders>
+              <w:top w:val="nil"/>
+              <w:left w:val="nil"/>
+              <w:bottom w:val="single" w:sz="4" w:space="0" w:color="auto"/>
+              <w:right w:val="single" w:sz="4" w:space="0" w:color="auto"/>
+            </w:tcBorders>
+            <w:noWrap/>
+            <w:vAlign w:val="bottom"/>
+          </w:tcPr>
+          <w:p>
+            <w:pPr>
+              <w:spacing w:after="0" w:line="240" w:lineRule="auto"/>
+              <w:jc w:val="right"/>
+              <w:rPr>
+                <w:rFonts w:ascii="Myriad Pro" w:hAnsi="Myriad Pro"/>
+                <w:sz w:val="20"/>
+                <w:szCs w:val="20"/>
+                <w:lang w:val="en-GB" w:eastAsia="en-GB"/>
+              </w:rPr>
+            </w:pPr>
+            <w:r>
+              <w:rPr>
+                <w:rFonts w:ascii="Myriad Pro" w:hAnsi="Myriad Pro"/>
+                <w:sz w:val="20"/>
+                <w:szCs w:val="20"/>
+                <w:lang w:val="en-GB" w:eastAsia="en-GB"/>
+              </w:rPr>
+              <w:t>25</w:t>
+            </w:r>
+          </w:p>
+        </w:tc>
+        <w:tc>
+          <w:tcPr>
+            <w:tcW w:w="960" w:type="dxa"/>
+            <w:tcBorders>
+              <w:top w:val="nil"/>
+              <w:left w:val="nil"/>
+              <w:bottom w:val="single" w:sz="4" w:space="0" w:color="auto"/>
+              <w:right w:val="single" w:sz="4" w:space="0" w:color="auto"/>
+            </w:tcBorders>
+            <w:noWrap/>
+            <w:vAlign w:val="bottom"/>
+          </w:tcPr>
+          <w:p>
+            <w:pPr>
+              <w:spacing w:after="0" w:line="240" w:lineRule="auto"/>
+              <w:rPr>
+                <w:rFonts w:ascii="Myriad Pro" w:hAnsi="Myriad Pro"/>
+                <w:sz w:val="20"/>
+                <w:szCs w:val="20"/>
+                <w:lang w:val="en-GB" w:eastAsia="en-GB"/>
+              </w:rPr>
+            </w:pPr>
+            <w:r>
+              <w:rPr>
+                <w:rFonts w:ascii="Myriad Pro" w:hAnsi="Myriad Pro"/>
+                <w:sz w:val="20"/>
+                <w:szCs w:val="20"/>
+                <w:lang w:val="en-GB" w:eastAsia="en-GB"/>
+              </w:rPr>
+              <w:t>kg</w:t>
+            </w:r>
+          </w:p>
+        </w:tc>
+      </w:tr>
+      <w:tr>
+        <w:trPr>
+          <w:trHeight w:val="255"/>
+        </w:trPr>
+        <w:tc>
+          <w:tcPr>
+            <w:tcW w:w="1150" w:type="dxa"/>
+            <w:tcBorders>
+              <w:top w:val="nil"/>
+              <w:left w:val="single" w:sz="4" w:space="0" w:color="auto"/>
+              <w:bottom w:val="single" w:sz="4" w:space="0" w:color="auto"/>
+              <w:right w:val="single" w:sz="4" w:space="0" w:color="auto"/>
+            </w:tcBorders>
+            <w:noWrap/>
+            <w:vAlign w:val="bottom"/>
+          </w:tcPr>
+          <w:p>
+            <w:pPr>
+              <w:spacing w:after="0" w:line="240" w:lineRule="auto"/>
+              <w:rPr>
+                <w:rFonts w:ascii="Myriad Pro" w:hAnsi="Myriad Pro"/>
+                <w:sz w:val="20"/>
+                <w:szCs w:val="20"/>
+                <w:lang w:val="en-GB" w:eastAsia="en-GB"/>
+              </w:rPr>
+            </w:pPr>
+            <w:r>
+              <w:rPr>
+                <w:rFonts w:ascii="Myriad Pro" w:hAnsi="Myriad Pro"/>
+                <w:sz w:val="20"/>
+                <w:szCs w:val="20"/>
+                <w:lang w:val="en-GB" w:eastAsia="en-GB"/>
+              </w:rPr>
+              <w:t>ECU</w:t>
+            </w:r>
+          </w:p>
+        </w:tc>
+        <w:tc>
+          <w:tcPr>
+            <w:tcW w:w="960" w:type="dxa"/>
+            <w:tcBorders>
+              <w:top w:val="nil"/>
+              <w:left w:val="nil"/>
+              <w:bottom w:val="single" w:sz="4" w:space="0" w:color="auto"/>
+              <w:right w:val="single" w:sz="4" w:space="0" w:color="auto"/>
+            </w:tcBorders>
+            <w:noWrap/>
+            <w:vAlign w:val="bottom"/>
+          </w:tcPr>
+          <w:p>
+            <w:pPr>
+              <w:spacing w:after="0" w:line="240" w:lineRule="auto"/>
+              <w:jc w:val="right"/>
+              <w:rPr>
+                <w:rFonts w:ascii="Myriad Pro" w:hAnsi="Myriad Pro"/>
+                <w:sz w:val="20"/>
+                <w:szCs w:val="20"/>
+                <w:lang w:val="en-GB" w:eastAsia="en-GB"/>
+              </w:rPr>
+            </w:pPr>
+            <w:r>
+              <w:rPr>
+                <w:rFonts w:ascii="Myriad Pro" w:hAnsi="Myriad Pro"/>
+                <w:sz w:val="20"/>
+                <w:szCs w:val="20"/>
+                <w:lang w:val="en-GB" w:eastAsia="en-GB"/>
+              </w:rPr>
+              <w:t>1</w:t>
+            </w:r>
+          </w:p>
+        </w:tc>
+        <w:tc>
+          <w:tcPr>
+            <w:tcW w:w="1440" w:type="dxa"/>
+            <w:tcBorders>
+              <w:top w:val="nil"/>
+              <w:left w:val="nil"/>
+              <w:bottom w:val="single" w:sz="4" w:space="0" w:color="auto"/>
+              <w:right w:val="single" w:sz="4" w:space="0" w:color="auto"/>
+            </w:tcBorders>
+            <w:noWrap/>
+            <w:vAlign w:val="bottom"/>
+          </w:tcPr>
+          <w:p>
+            <w:pPr>
+              <w:spacing w:after="0" w:line="240" w:lineRule="auto"/>
+              <w:jc w:val="right"/>
+              <w:rPr>
+                <w:rFonts w:ascii="Myriad Pro" w:hAnsi="Myriad Pro"/>
+                <w:sz w:val="20"/>
+                <w:szCs w:val="20"/>
+                <w:lang w:val="en-GB" w:eastAsia="en-GB"/>
+              </w:rPr>
+            </w:pPr>
+            <w:r>
+              <w:rPr>
+                <w:rFonts w:ascii="Myriad Pro" w:hAnsi="Myriad Pro"/>
+                <w:sz w:val="20"/>
+                <w:szCs w:val="20"/>
+                <w:lang w:val="en-GB" w:eastAsia="en-GB"/>
+              </w:rPr>
+              <w:t>18,2</w:t>
+            </w:r>
+          </w:p>
+        </w:tc>
+        <w:tc>
+          <w:tcPr>
+            <w:tcW w:w="1340" w:type="dxa"/>
+            <w:tcBorders>
+              <w:top w:val="nil"/>
+              <w:left w:val="nil"/>
+              <w:bottom w:val="single" w:sz="4" w:space="0" w:color="auto"/>
+              <w:right w:val="single" w:sz="4" w:space="0" w:color="auto"/>
+            </w:tcBorders>
+            <w:noWrap/>
+            <w:vAlign w:val="bottom"/>
+          </w:tcPr>
+          <w:p>
+            <w:pPr>
+              <w:spacing w:after="0" w:line="240" w:lineRule="auto"/>
+              <w:jc w:val="right"/>
+              <w:rPr>
+                <w:rFonts w:ascii="Myriad Pro" w:hAnsi="Myriad Pro"/>
+                <w:sz w:val="20"/>
+                <w:szCs w:val="20"/>
+                <w:lang w:val="en-GB" w:eastAsia="en-GB"/>
+              </w:rPr>
+            </w:pPr>
+            <w:r>
+              <w:rPr>
+                <w:rFonts w:ascii="Myriad Pro" w:hAnsi="Myriad Pro"/>
+                <w:sz w:val="20"/>
+                <w:szCs w:val="20"/>
+                <w:lang w:val="en-GB" w:eastAsia="en-GB"/>
+              </w:rPr>
+              <w:t>18,2</w:t>
+            </w:r>
+          </w:p>
+        </w:tc>
+        <w:tc>
+          <w:tcPr>
+            <w:tcW w:w="960" w:type="dxa"/>
+            <w:tcBorders>
+              <w:top w:val="nil"/>
+              <w:left w:val="nil"/>
+              <w:bottom w:val="single" w:sz="4" w:space="0" w:color="auto"/>
+              <w:right w:val="single" w:sz="4" w:space="0" w:color="auto"/>
+            </w:tcBorders>
+            <w:noWrap/>
+            <w:vAlign w:val="bottom"/>
+          </w:tcPr>
+          <w:p>
+            <w:pPr>
+              <w:spacing w:after="0" w:line="240" w:lineRule="auto"/>
+              <w:rPr>
+                <w:rFonts w:ascii="Myriad Pro" w:hAnsi="Myriad Pro"/>
+                <w:sz w:val="20"/>
+                <w:szCs w:val="20"/>
+                <w:lang w:val="en-GB" w:eastAsia="en-GB"/>
+              </w:rPr>
+            </w:pPr>
+            <w:r>
+              <w:rPr>
+                <w:rFonts w:ascii="Myriad Pro" w:hAnsi="Myriad Pro"/>
+                <w:sz w:val="20"/>
+                <w:szCs w:val="20"/>
+                <w:lang w:val="en-GB" w:eastAsia="en-GB"/>
+              </w:rPr>
+              <w:t>kg</w:t>
+            </w:r>
+          </w:p>
+        </w:tc>
+      </w:tr>
+      <w:tr>
+        <w:trPr>
+          <w:trHeight w:val="255"/>
+        </w:trPr>
+        <w:tc>
+          <w:tcPr>
+            <w:tcW w:w="1150" w:type="dxa"/>
+            <w:tcBorders>
+              <w:top w:val="nil"/>
+              <w:left w:val="single" w:sz="4" w:space="0" w:color="auto"/>
+              <w:bottom w:val="single" w:sz="4" w:space="0" w:color="auto"/>
+              <w:right w:val="single" w:sz="4" w:space="0" w:color="auto"/>
+            </w:tcBorders>
+            <w:noWrap/>
+            <w:vAlign w:val="bottom"/>
+          </w:tcPr>
+          <w:p>
+            <w:pPr>
+              <w:spacing w:after="0" w:line="240" w:lineRule="auto"/>
+              <w:rPr>
+                <w:rFonts w:ascii="Myriad Pro" w:hAnsi="Myriad Pro"/>
+                <w:sz w:val="20"/>
+                <w:szCs w:val="20"/>
+                <w:lang w:val="en-GB" w:eastAsia="en-GB"/>
+              </w:rPr>
+            </w:pPr>
+            <w:r>
+              <w:rPr>
+                <w:rFonts w:ascii="Myriad Pro" w:hAnsi="Myriad Pro"/>
+                <w:sz w:val="20"/>
+                <w:szCs w:val="20"/>
+                <w:lang w:val="en-GB" w:eastAsia="en-GB"/>
+              </w:rPr>
+              <w:t>4 x DSS</w:t>
+            </w:r>
+          </w:p>
+        </w:tc>
+        <w:tc>
+          <w:tcPr>
+            <w:tcW w:w="960" w:type="dxa"/>
+            <w:tcBorders>
+              <w:top w:val="nil"/>
+              <w:left w:val="nil"/>
+              <w:bottom w:val="single" w:sz="4" w:space="0" w:color="auto"/>
+              <w:right w:val="single" w:sz="4" w:space="0" w:color="auto"/>
+            </w:tcBorders>
+            <w:noWrap/>
+            <w:vAlign w:val="bottom"/>
+          </w:tcPr>
+          <w:p>
+            <w:pPr>
+              <w:spacing w:after="0" w:line="240" w:lineRule="auto"/>
+              <w:jc w:val="right"/>
+              <w:rPr>
+                <w:rFonts w:ascii="Myriad Pro" w:hAnsi="Myriad Pro"/>
+                <w:sz w:val="20"/>
+                <w:szCs w:val="20"/>
+                <w:lang w:val="en-GB" w:eastAsia="en-GB"/>
+              </w:rPr>
+            </w:pPr>
+            <w:r>
+              <w:rPr>
+                <w:rFonts w:ascii="Myriad Pro" w:hAnsi="Myriad Pro"/>
+                <w:sz w:val="20"/>
+                <w:szCs w:val="20"/>
+                <w:lang w:val="en-GB" w:eastAsia="en-GB"/>
+              </w:rPr>
+              <w:t>4</w:t>
+            </w:r>
+          </w:p>
+        </w:tc>
+        <w:tc>
+          <w:tcPr>
+            <w:tcW w:w="1440" w:type="dxa"/>
+            <w:tcBorders>
+              <w:top w:val="nil"/>
+              <w:left w:val="nil"/>
+              <w:bottom w:val="single" w:sz="4" w:space="0" w:color="auto"/>
+              <w:right w:val="single" w:sz="4" w:space="0" w:color="auto"/>
+            </w:tcBorders>
+            <w:noWrap/>
+            <w:vAlign w:val="bottom"/>
+          </w:tcPr>
+          <w:p>
+            <w:pPr>
+              <w:spacing w:after="0" w:line="240" w:lineRule="auto"/>
+              <w:jc w:val="right"/>
+              <w:rPr>
+                <w:rFonts w:ascii="Myriad Pro" w:hAnsi="Myriad Pro"/>
+                <w:sz w:val="20"/>
+                <w:szCs w:val="20"/>
+                <w:lang w:val="en-GB" w:eastAsia="en-GB"/>
+              </w:rPr>
+            </w:pPr>
+            <w:r>
+              <w:rPr>
+                <w:rFonts w:ascii="Myriad Pro" w:hAnsi="Myriad Pro"/>
+                <w:sz w:val="20"/>
+                <w:szCs w:val="20"/>
+                <w:lang w:val="en-GB" w:eastAsia="en-GB"/>
+              </w:rPr>
+              <w:t>5</w:t>
+            </w:r>
+          </w:p>
+        </w:tc>
+        <w:tc>
+          <w:tcPr>
+            <w:tcW w:w="1340" w:type="dxa"/>
+            <w:tcBorders>
+              <w:top w:val="nil"/>
+              <w:left w:val="nil"/>
+              <w:bottom w:val="single" w:sz="4" w:space="0" w:color="auto"/>
+              <w:right w:val="single" w:sz="4" w:space="0" w:color="auto"/>
+            </w:tcBorders>
+            <w:noWrap/>
+            <w:vAlign w:val="bottom"/>
+          </w:tcPr>
+          <w:p>
+            <w:pPr>
+              <w:spacing w:after="0" w:line="240" w:lineRule="auto"/>
+              <w:jc w:val="right"/>
+              <w:rPr>
+                <w:rFonts w:ascii="Myriad Pro" w:hAnsi="Myriad Pro"/>
+                <w:sz w:val="20"/>
+                <w:szCs w:val="20"/>
+                <w:lang w:val="en-GB" w:eastAsia="en-GB"/>
+              </w:rPr>
+            </w:pPr>
+            <w:r>
+              <w:rPr>
+                <w:rFonts w:ascii="Myriad Pro" w:hAnsi="Myriad Pro"/>
+                <w:sz w:val="20"/>
+                <w:szCs w:val="20"/>
+                <w:lang w:val="en-GB" w:eastAsia="en-GB"/>
+              </w:rPr>
+              <w:t>20</w:t>
+            </w:r>
+          </w:p>
+        </w:tc>
+        <w:tc>
+          <w:tcPr>
+            <w:tcW w:w="960" w:type="dxa"/>
+            <w:tcBorders>
+              <w:top w:val="nil"/>
+              <w:left w:val="nil"/>
+              <w:bottom w:val="single" w:sz="4" w:space="0" w:color="auto"/>
+              <w:right w:val="single" w:sz="4" w:space="0" w:color="auto"/>
+            </w:tcBorders>
+            <w:noWrap/>
+            <w:vAlign w:val="bottom"/>
+          </w:tcPr>
+          <w:p>
+            <w:pPr>
+              <w:spacing w:after="0" w:line="240" w:lineRule="auto"/>
+              <w:rPr>
+                <w:rFonts w:ascii="Myriad Pro" w:hAnsi="Myriad Pro"/>
+                <w:sz w:val="20"/>
+                <w:szCs w:val="20"/>
+                <w:lang w:val="en-GB" w:eastAsia="en-GB"/>
+              </w:rPr>
+            </w:pPr>
+            <w:r>
+              <w:rPr>
+                <w:rFonts w:ascii="Myriad Pro" w:hAnsi="Myriad Pro"/>
+                <w:sz w:val="20"/>
+                <w:szCs w:val="20"/>
+                <w:lang w:val="en-GB" w:eastAsia="en-GB"/>
+              </w:rPr>
+              <w:t>kg</w:t>
+            </w:r>
+          </w:p>
+        </w:tc>
+      </w:tr>
+      <w:tr>
+        <w:trPr>
+          <w:trHeight w:val="255"/>
+        </w:trPr>
+        <w:tc>
+          <w:tcPr>
+            <w:tcW w:w="1150" w:type="dxa"/>
+            <w:tcBorders>
+              <w:top w:val="nil"/>
+              <w:left w:val="single" w:sz="4" w:space="0" w:color="auto"/>
+              <w:bottom w:val="single" w:sz="4" w:space="0" w:color="auto"/>
+              <w:right w:val="single" w:sz="4" w:space="0" w:color="auto"/>
+            </w:tcBorders>
+            <w:noWrap/>
+            <w:vAlign w:val="bottom"/>
+          </w:tcPr>
+          <w:p>
+            <w:pPr>
+              <w:spacing w:after="0" w:line="240" w:lineRule="auto"/>
+              <w:rPr>
+                <w:rFonts w:ascii="Myriad Pro" w:hAnsi="Myriad Pro"/>
+                <w:sz w:val="20"/>
+                <w:szCs w:val="20"/>
+                <w:lang w:val="en-GB" w:eastAsia="en-GB"/>
+              </w:rPr>
+            </w:pPr>
+            <w:r>
+              <w:rPr>
+                <w:rFonts w:ascii="Myriad Pro" w:hAnsi="Myriad Pro"/>
+                <w:sz w:val="20"/>
+                <w:szCs w:val="20"/>
+                <w:lang w:val="en-GB" w:eastAsia="en-GB"/>
+              </w:rPr>
+              <w:t>4 x Dispenser</w:t>
+            </w:r>
+          </w:p>
+        </w:tc>
+        <w:tc>
+          <w:tcPr>
+            <w:tcW w:w="960" w:type="dxa"/>
+            <w:tcBorders>
+              <w:top w:val="nil"/>
+              <w:left w:val="nil"/>
+              <w:bottom w:val="single" w:sz="4" w:space="0" w:color="auto"/>
+              <w:right w:val="single" w:sz="4" w:space="0" w:color="auto"/>
+            </w:tcBorders>
+            <w:noWrap/>
+            <w:vAlign w:val="bottom"/>
+          </w:tcPr>
+          <w:p>
+            <w:pPr>
+              <w:spacing w:after="0" w:line="240" w:lineRule="auto"/>
+              <w:jc w:val="right"/>
+              <w:rPr>
+                <w:rFonts w:ascii="Myriad Pro" w:hAnsi="Myriad Pro"/>
+                <w:sz w:val="20"/>
+                <w:szCs w:val="20"/>
+                <w:lang w:val="en-GB" w:eastAsia="en-GB"/>
+              </w:rPr>
+            </w:pPr>
+            <w:r>
+              <w:rPr>
+                <w:rFonts w:ascii="Myriad Pro" w:hAnsi="Myriad Pro"/>
+                <w:sz w:val="20"/>
+                <w:szCs w:val="20"/>
+                <w:lang w:val="en-GB" w:eastAsia="en-GB"/>
+              </w:rPr>
+              <w:t>4</w:t>
+            </w:r>
+          </w:p>
+        </w:tc>
+        <w:tc>
+          <w:tcPr>
+            <w:tcW w:w="1440" w:type="dxa"/>
+            <w:tcBorders>
+              <w:top w:val="nil"/>
+              <w:left w:val="nil"/>
+              <w:bottom w:val="single" w:sz="4" w:space="0" w:color="auto"/>
+              <w:right w:val="single" w:sz="4" w:space="0" w:color="auto"/>
+            </w:tcBorders>
+            <w:noWrap/>
+            <w:vAlign w:val="bottom"/>
+          </w:tcPr>
+          <w:p>
+            <w:pPr>
+              <w:spacing w:after="0" w:line="240" w:lineRule="auto"/>
+              <w:jc w:val="right"/>
+              <w:rPr>
+                <w:rFonts w:ascii="Myriad Pro" w:hAnsi="Myriad Pro"/>
+                <w:sz w:val="20"/>
+                <w:szCs w:val="20"/>
+                <w:lang w:val="en-GB" w:eastAsia="en-GB"/>
+              </w:rPr>
+            </w:pPr>
+            <w:r>
+              <w:rPr>
+                <w:rFonts w:ascii="Myriad Pro" w:hAnsi="Myriad Pro"/>
+                <w:sz w:val="20"/>
+                <w:szCs w:val="20"/>
+                <w:lang w:val="en-GB" w:eastAsia="en-GB"/>
+              </w:rPr>
+              <w:t>3</w:t>
+            </w:r>
+          </w:p>
+        </w:tc>
+        <w:tc>
+          <w:tcPr>
+            <w:tcW w:w="1340" w:type="dxa"/>
+            <w:tcBorders>
+              <w:top w:val="nil"/>
+              <w:left w:val="nil"/>
+              <w:bottom w:val="single" w:sz="4" w:space="0" w:color="auto"/>
+              <w:right w:val="single" w:sz="4" w:space="0" w:color="auto"/>
+            </w:tcBorders>
+            <w:noWrap/>
+            <w:vAlign w:val="bottom"/>
+          </w:tcPr>
+          <w:p>
+            <w:pPr>
+              <w:spacing w:after="0" w:line="240" w:lineRule="auto"/>
+              <w:jc w:val="right"/>
+              <w:rPr>
+                <w:rFonts w:ascii="Myriad Pro" w:hAnsi="Myriad Pro"/>
+                <w:sz w:val="20"/>
+                <w:szCs w:val="20"/>
+                <w:lang w:val="en-GB" w:eastAsia="en-GB"/>
+              </w:rPr>
+            </w:pPr>
+            <w:r>
+              <w:rPr>
+                <w:rFonts w:ascii="Myriad Pro" w:hAnsi="Myriad Pro"/>
+                <w:sz w:val="20"/>
+                <w:szCs w:val="20"/>
+                <w:lang w:val="en-GB" w:eastAsia="en-GB"/>
+              </w:rPr>
+              <w:t>12</w:t>
+            </w:r>
+          </w:p>
+        </w:tc>
+        <w:tc>
+          <w:tcPr>
+            <w:tcW w:w="960" w:type="dxa"/>
+            <w:tcBorders>
+              <w:top w:val="nil"/>
+              <w:left w:val="nil"/>
+              <w:bottom w:val="single" w:sz="4" w:space="0" w:color="auto"/>
+              <w:right w:val="single" w:sz="4" w:space="0" w:color="auto"/>
+            </w:tcBorders>
+            <w:noWrap/>
+            <w:vAlign w:val="bottom"/>
+          </w:tcPr>
+          <w:p>
+            <w:pPr>
+              <w:spacing w:after="0" w:line="240" w:lineRule="auto"/>
+              <w:rPr>
+                <w:rFonts w:ascii="Myriad Pro" w:hAnsi="Myriad Pro"/>
+                <w:sz w:val="20"/>
+                <w:szCs w:val="20"/>
+                <w:lang w:val="en-GB" w:eastAsia="en-GB"/>
+              </w:rPr>
+            </w:pPr>
+            <w:r>
+              <w:rPr>
+                <w:rFonts w:ascii="Myriad Pro" w:hAnsi="Myriad Pro"/>
+                <w:sz w:val="20"/>
+                <w:szCs w:val="20"/>
+                <w:lang w:val="en-GB" w:eastAsia="en-GB"/>
+              </w:rPr>
+              <w:t>kg</w:t>
+            </w:r>
+          </w:p>
+        </w:tc>
+      </w:tr>
+      <w:tr>
+        <w:trPr>
+          <w:trHeight w:val="255"/>
+        </w:trPr>
+        <w:tc>
+          <w:tcPr>
+            <w:tcW w:w="1150" w:type="dxa"/>
+            <w:tcBorders>
+              <w:top w:val="nil"/>
+              <w:left w:val="single" w:sz="4" w:space="0" w:color="auto"/>
+              <w:bottom w:val="single" w:sz="4" w:space="0" w:color="auto"/>
+              <w:right w:val="single" w:sz="4" w:space="0" w:color="auto"/>
+            </w:tcBorders>
+            <w:noWrap/>
+            <w:vAlign w:val="bottom"/>
+          </w:tcPr>
+          <w:p>
+            <w:pPr>
+              <w:spacing w:after="0" w:line="240" w:lineRule="auto"/>
+              <w:rPr>
+                <w:rFonts w:ascii="Myriad Pro" w:hAnsi="Myriad Pro"/>
+                <w:sz w:val="20"/>
+                <w:szCs w:val="20"/>
+                <w:lang w:val="en-GB" w:eastAsia="en-GB"/>
+              </w:rPr>
+            </w:pPr>
+            <w:r>
+              <w:rPr>
+                <w:rFonts w:ascii="Myriad Pro" w:hAnsi="Myriad Pro"/>
+                <w:sz w:val="20"/>
+                <w:szCs w:val="20"/>
+                <w:lang w:val="en-GB" w:eastAsia="en-GB"/>
+              </w:rPr>
+              <w:t>Total</w:t>
+            </w:r>
+          </w:p>
+        </w:tc>
+        <w:tc>
+          <w:tcPr>
+            <w:tcW w:w="960" w:type="dxa"/>
+            <w:tcBorders>
+              <w:top w:val="nil"/>
+              <w:left w:val="nil"/>
+              <w:bottom w:val="single" w:sz="4" w:space="0" w:color="auto"/>
+              <w:right w:val="single" w:sz="4" w:space="0" w:color="auto"/>
+            </w:tcBorders>
+            <w:noWrap/>
+            <w:vAlign w:val="bottom"/>
+          </w:tcPr>
+          <w:p>
+            <w:pPr>
+              <w:spacing w:after="0" w:line="240" w:lineRule="auto"/>
+              <w:rPr>
+                <w:rFonts w:ascii="Myriad Pro" w:hAnsi="Myriad Pro"/>
+                <w:sz w:val="20"/>
+                <w:szCs w:val="20"/>
+                <w:lang w:val="en-GB" w:eastAsia="en-GB"/>
+              </w:rPr>
+            </w:pPr>
+            <w:r>
+              <w:rPr>
+                <w:rFonts w:ascii="Myriad Pro" w:hAnsi="Myriad Pro"/>
+                <w:sz w:val="20"/>
+                <w:szCs w:val="20"/>
+                <w:lang w:val="en-GB" w:eastAsia="en-GB"/>
+              </w:rPr>
+              <w:t> </w:t>
+            </w:r>
+          </w:p>
+        </w:tc>
+        <w:tc>
+          <w:tcPr>
+            <w:tcW w:w="1440" w:type="dxa"/>
+            <w:tcBorders>
+              <w:top w:val="nil"/>
+              <w:left w:val="nil"/>
+              <w:bottom w:val="single" w:sz="4" w:space="0" w:color="auto"/>
+              <w:right w:val="single" w:sz="4" w:space="0" w:color="auto"/>
+            </w:tcBorders>
+            <w:noWrap/>
+            <w:vAlign w:val="bottom"/>
+          </w:tcPr>
+          <w:p>
+            <w:pPr>
+              <w:spacing w:after="0" w:line="240" w:lineRule="auto"/>
+              <w:rPr>
+                <w:rFonts w:ascii="Myriad Pro" w:hAnsi="Myriad Pro"/>
+                <w:sz w:val="20"/>
+                <w:szCs w:val="20"/>
+                <w:lang w:val="en-GB" w:eastAsia="en-GB"/>
+              </w:rPr>
+            </w:pPr>
+            <w:r>
+              <w:rPr>
+                <w:rFonts w:ascii="Myriad Pro" w:hAnsi="Myriad Pro"/>
+                <w:sz w:val="20"/>
+                <w:szCs w:val="20"/>
+                <w:lang w:val="en-GB" w:eastAsia="en-GB"/>
+              </w:rPr>
+              <w:t> </w:t>
+            </w:r>
+          </w:p>
+        </w:tc>
+        <w:tc>
+          <w:tcPr>
+            <w:tcW w:w="1340" w:type="dxa"/>
+            <w:tcBorders>
+              <w:top w:val="nil"/>
+              <w:left w:val="nil"/>
+              <w:bottom w:val="single" w:sz="4" w:space="0" w:color="auto"/>
+              <w:right w:val="single" w:sz="4" w:space="0" w:color="auto"/>
+            </w:tcBorders>
+            <w:noWrap/>
+            <w:vAlign w:val="bottom"/>
+          </w:tcPr>
+          <w:p>
+            <w:pPr>
+              <w:spacing w:after="0" w:line="240" w:lineRule="auto"/>
+              <w:jc w:val="right"/>
+              <w:rPr>
+                <w:rFonts w:ascii="Myriad Pro" w:hAnsi="Myriad Pro"/>
+                <w:b/>
+                <w:sz w:val="20"/>
+                <w:szCs w:val="20"/>
+                <w:lang w:val="en-GB" w:eastAsia="en-GB"/>
+              </w:rPr>
+            </w:pPr>
+            <w:r>
+              <w:rPr>
+                <w:rFonts w:ascii="Myriad Pro" w:hAnsi="Myriad Pro"/>
+                <w:b/>
+                <w:sz w:val="20"/>
+                <w:szCs w:val="20"/>
+                <w:lang w:val="en-GB" w:eastAsia="en-GB"/>
+              </w:rPr>
+              <w:t>270,2</w:t>
+            </w:r>
+          </w:p>
+        </w:tc>
+        <w:tc>
+          <w:tcPr>
+            <w:tcW w:w="960" w:type="dxa"/>
+            <w:tcBorders>
+              <w:top w:val="nil"/>
+              <w:left w:val="nil"/>
+              <w:bottom w:val="single" w:sz="4" w:space="0" w:color="auto"/>
+              <w:right w:val="single" w:sz="4" w:space="0" w:color="auto"/>
+            </w:tcBorders>
+            <w:noWrap/>
+            <w:vAlign w:val="bottom"/>
+          </w:tcPr>
+          <w:p>
+            <w:pPr>
+              <w:spacing w:after="0" w:line="240" w:lineRule="auto"/>
+              <w:rPr>
+                <w:rFonts w:ascii="Myriad Pro" w:hAnsi="Myriad Pro"/>
+                <w:sz w:val="20"/>
+                <w:szCs w:val="20"/>
+                <w:lang w:val="en-GB" w:eastAsia="en-GB"/>
+              </w:rPr>
+            </w:pPr>
+            <w:r>
+              <w:rPr>
+                <w:rFonts w:ascii="Myriad Pro" w:hAnsi="Myriad Pro"/>
+                <w:sz w:val="20"/>
+                <w:szCs w:val="20"/>
+                <w:lang w:val="en-GB" w:eastAsia="en-GB"/>
+              </w:rPr>
+              <w:t>kg</w:t>
+            </w:r>
+          </w:p>
+        </w:tc>
+      </w:tr>
+    </w:tbl>
+    <w:p>
+      <w:pPr>
+        <w:rPr>
+          <w:lang w:val="en-GB" w:eastAsia="en-GB"/>
+        </w:rPr>
+      </w:pPr>
+    </w:p>
+    <w:p>
+      <w:pPr>
+        <w:rPr>
+          <w:lang w:val="en-GB" w:eastAsia="en-GB"/>
+        </w:rPr>
+      </w:pPr>
+      <w:r>
+        <w:rPr>
+          <w:lang w:val="en-GB" w:eastAsia="en-GB"/>
+        </w:rPr>
+        <w:t>The total is 0,2 kg above the maximum of 270kg, but it were agreed on the SRR meeting at IHA that up to 10kg  was allowed, see MOM4. So it is decided to keep this construction, which allow us to use known components that aren’t changed due to a demand for lower weight – a more safe solution.</w:t>
+      </w:r>
+      <w:bookmarkEnd w:id="29"/>
+      <w:bookmarkEnd w:id="30"/>
+    </w:p>
+    <w:p>
+      <w:pPr>
+        <w:pStyle w:val="Heading2"/>
+        <w:ind w:left="720"/>
+        <w:rPr>
+          <w:lang w:eastAsia="en-GB"/>
+        </w:rPr>
+      </w:pPr>
+      <w:bookmarkStart w:id="31" w:name="_Toc274262009"/>
+      <w:r>
+        <w:rPr>
+          <w:lang w:eastAsia="en-GB"/>
+        </w:rPr>
         <w:t>Magazine selector</w:t>
       </w:r>
-      <w:bookmarkEnd w:id="29"/>
+      <w:bookmarkEnd w:id="31"/>
     </w:p>
     <w:p>
       <w:pPr>
@@ -8804,13 +10349,13 @@
           <v:shape id="_x0000_i1026" type="#_x0000_t75" style="width:480.75pt;height:624.75pt" o:ole="">
             <v:imagedata r:id="rId9" o:title=""/>
           </v:shape>
-          <o:OLEObject Type="Embed" ProgID="Visio.Drawing.11" ShapeID="_x0000_i1026" DrawAspect="Content" ObjectID="_1348007832" r:id="rId10"/>
+          <o:OLEObject Type="Embed" ProgID="Visio.Drawing.11" ShapeID="_x0000_i1026" DrawAspect="Content" ObjectID="_1348010546" r:id="rId10"/>
         </w:object>
       </w:r>
     </w:p>
     <w:p>
       <w:pPr>
-        <w:pStyle w:val="Billedtekst"/>
+        <w:pStyle w:val="Caption"/>
         <w:rPr>
           <w:lang w:val="en-GB"/>
         </w:rPr>
@@ -8868,21 +10413,20 @@
     </w:p>
     <w:p>
       <w:pPr>
-        <w:pStyle w:val="Overskrift2"/>
+        <w:pStyle w:val="Heading2"/>
         <w:ind w:left="720"/>
         <w:rPr>
           <w:lang w:eastAsia="en-GB"/>
         </w:rPr>
       </w:pPr>
-      <w:bookmarkStart w:id="30" w:name="_Toc274262010"/>
+      <w:bookmarkStart w:id="32" w:name="_Toc274262010"/>
       <w:r>
         <w:rPr>
           <w:lang w:eastAsia="en-GB"/>
         </w:rPr>
-        <w:lastRenderedPageBreak/>
         <w:t>Safety</w:t>
       </w:r>
-      <w:bookmarkEnd w:id="30"/>
+      <w:bookmarkEnd w:id="32"/>
     </w:p>
     <w:p>
       <w:pPr>
@@ -8899,20 +10443,20 @@
     </w:p>
     <w:p>
       <w:pPr>
-        <w:pStyle w:val="Overskrift2"/>
+        <w:pStyle w:val="Heading2"/>
         <w:ind w:left="720"/>
         <w:rPr>
           <w:lang w:eastAsia="en-GB"/>
         </w:rPr>
       </w:pPr>
-      <w:bookmarkStart w:id="31" w:name="_Toc274262011"/>
+      <w:bookmarkStart w:id="33" w:name="_Toc274262011"/>
       <w:r>
         <w:rPr>
           <w:lang w:eastAsia="en-GB"/>
         </w:rPr>
         <w:t>Security</w:t>
       </w:r>
-      <w:bookmarkEnd w:id="31"/>
+      <w:bookmarkEnd w:id="33"/>
     </w:p>
     <w:p>
       <w:pPr>
@@ -8929,20 +10473,20 @@
     </w:p>
     <w:p>
       <w:pPr>
-        <w:pStyle w:val="Overskrift2"/>
+        <w:pStyle w:val="Heading2"/>
         <w:ind w:left="720"/>
         <w:rPr>
           <w:lang w:eastAsia="en-GB"/>
         </w:rPr>
       </w:pPr>
-      <w:bookmarkStart w:id="32" w:name="_Toc274262012"/>
+      <w:bookmarkStart w:id="34" w:name="_Toc274262012"/>
       <w:r>
         <w:rPr>
           <w:lang w:eastAsia="en-GB"/>
         </w:rPr>
         <w:t>Handling of navigation data</w:t>
       </w:r>
-      <w:bookmarkEnd w:id="32"/>
+      <w:bookmarkEnd w:id="34"/>
     </w:p>
     <w:p>
       <w:pPr>
@@ -9455,7 +10999,6 @@
           <w:rFonts w:ascii="Arial" w:hAnsi="Arial" w:cs="Arial"/>
           <w:lang w:val="en-GB" w:eastAsia="en-GB"/>
         </w:rPr>
-        <w:lastRenderedPageBreak/>
         <w:t>f. Other system-wide design decisions made in response to requirements, such as selected</w:t>
       </w:r>
     </w:p>
@@ -9480,14 +11023,14 @@
     </w:p>
     <w:p>
       <w:pPr>
-        <w:pStyle w:val="Overskrift1"/>
+        <w:pStyle w:val="Heading1"/>
         <w:ind w:left="360"/>
       </w:pPr>
-      <w:bookmarkStart w:id="33" w:name="_Toc274262013"/>
+      <w:bookmarkStart w:id="35" w:name="_Toc274262013"/>
       <w:r>
         <w:t>System architectural design.</w:t>
       </w:r>
-      <w:bookmarkEnd w:id="33"/>
+      <w:bookmarkEnd w:id="35"/>
       <w:r>
         <w:t xml:space="preserve"> </w:t>
       </w:r>
@@ -9684,14 +11227,14 @@
     </w:p>
     <w:p>
       <w:pPr>
-        <w:pStyle w:val="Overskrift2"/>
+        <w:pStyle w:val="Heading2"/>
         <w:ind w:left="720"/>
       </w:pPr>
-      <w:bookmarkStart w:id="34" w:name="_Toc274262014"/>
+      <w:bookmarkStart w:id="36" w:name="_Toc274262014"/>
       <w:r>
         <w:t>System components.</w:t>
       </w:r>
-      <w:bookmarkEnd w:id="34"/>
+      <w:bookmarkEnd w:id="36"/>
       <w:r>
         <w:t xml:space="preserve"> </w:t>
       </w:r>
@@ -9714,13 +11257,13 @@
           <v:shape id="_x0000_i1027" type="#_x0000_t75" style="width:477pt;height:588pt" o:ole="">
             <v:imagedata r:id="rId11" o:title=""/>
           </v:shape>
-          <o:OLEObject Type="Embed" ProgID="Visio.Drawing.11" ShapeID="_x0000_i1027" DrawAspect="Content" ObjectID="_1348007833" r:id="rId12"/>
+          <o:OLEObject Type="Embed" ProgID="Visio.Drawing.11" ShapeID="_x0000_i1027" DrawAspect="Content" ObjectID="_1348010547" r:id="rId12"/>
         </w:object>
       </w:r>
     </w:p>
     <w:p>
       <w:pPr>
-        <w:pStyle w:val="Billedtekst"/>
+        <w:pStyle w:val="Caption"/>
         <w:rPr>
           <w:lang w:val="en-GB"/>
         </w:rPr>
@@ -9831,7 +11374,7 @@
     </w:p>
     <w:p>
       <w:pPr>
-        <w:pStyle w:val="Billedtekst"/>
+        <w:pStyle w:val="Caption"/>
         <w:keepNext/>
         <w:rPr>
           <w:lang w:val="en-US"/>
@@ -12385,7 +13928,6 @@
                 <w:rFonts w:ascii="Arial" w:hAnsi="Arial" w:cs="Arial"/>
                 <w:lang w:val="en-GB" w:eastAsia="en-GB"/>
               </w:rPr>
-              <w:lastRenderedPageBreak/>
               <w:t>B002</w:t>
             </w:r>
           </w:p>
@@ -14047,7 +15589,6 @@
           <w:rFonts w:ascii="Arial" w:hAnsi="Arial" w:cs="Arial"/>
           <w:lang w:val="en-GB" w:eastAsia="en-GB"/>
         </w:rPr>
-        <w:lastRenderedPageBreak/>
         <w:t>or other components, shall include, as applicable, manufacturer name and model</w:t>
       </w:r>
     </w:p>
@@ -14167,14 +15708,14 @@
     </w:p>
     <w:p>
       <w:pPr>
-        <w:pStyle w:val="Overskrift2"/>
+        <w:pStyle w:val="Heading2"/>
         <w:ind w:left="720"/>
       </w:pPr>
-      <w:bookmarkStart w:id="35" w:name="_Toc274262015"/>
+      <w:bookmarkStart w:id="37" w:name="_Toc274262015"/>
       <w:r>
         <w:t>Concept of execution.</w:t>
       </w:r>
-      <w:bookmarkEnd w:id="35"/>
+      <w:bookmarkEnd w:id="37"/>
       <w:r>
         <w:t xml:space="preserve"> </w:t>
       </w:r>
@@ -14229,17 +15770,20 @@
         <w:t>When the Cockpit Controll Unit is powered on it will initialize itself and run a selftest. After initialization and selftest it will power up the rest of the system and then enter standby state.</w:t>
       </w:r>
       <w:r>
+        <w:rPr>
+          <w:lang w:val="en-GB"/>
+        </w:rPr>
         <w:object w:dxaOrig="7256" w:dyaOrig="11215">
-          <v:shape id="_x0000_i1029" type="#_x0000_t75" style="width:282.75pt;height:436.5pt" o:ole="">
+          <v:shape id="_x0000_i1028" type="#_x0000_t75" style="width:279pt;height:6in" o:ole="">
             <v:imagedata r:id="rId13" o:title=""/>
           </v:shape>
-          <o:OLEObject Type="Embed" ProgID="Visio.Drawing.11" ShapeID="_x0000_i1029" DrawAspect="Content" ObjectID="_1348007834" r:id="rId14"/>
+          <o:OLEObject Type="Embed" ProgID="Visio.Drawing.11" ShapeID="_x0000_i1028" DrawAspect="Content" ObjectID="_1348010548" r:id="rId14"/>
         </w:object>
       </w:r>
     </w:p>
     <w:p>
       <w:pPr>
-        <w:pStyle w:val="Billedtekst"/>
+        <w:pStyle w:val="Caption"/>
         <w:rPr>
           <w:lang w:val="en-US"/>
         </w:rPr>
@@ -14251,6 +15795,9 @@
         <w:t xml:space="preserve">Figur </w:t>
       </w:r>
       <w:r>
+        <w:rPr>
+          <w:lang w:val="en-US"/>
+        </w:rPr>
         <w:fldChar w:fldCharType="begin"/>
       </w:r>
       <w:r>
@@ -14260,6 +15807,9 @@
         <w:instrText xml:space="preserve"> SEQ Figur \* ARABIC </w:instrText>
       </w:r>
       <w:r>
+        <w:rPr>
+          <w:lang w:val="en-US"/>
+        </w:rPr>
         <w:fldChar w:fldCharType="separate"/>
       </w:r>
       <w:r>
@@ -14270,6 +15820,9 @@
         <w:t>1</w:t>
       </w:r>
       <w:r>
+        <w:rPr>
+          <w:lang w:val="en-US"/>
+        </w:rPr>
         <w:fldChar w:fldCharType="end"/>
       </w:r>
       <w:r>
@@ -14289,7 +15842,6 @@
         <w:rPr>
           <w:lang w:val="en-US"/>
         </w:rPr>
-        <w:lastRenderedPageBreak/>
         <w:t xml:space="preserve">Powering down goes much the same but in reverse </w:t>
       </w:r>
       <w:r>
@@ -14337,16 +15889,16 @@
       </w:pPr>
       <w:r>
         <w:object w:dxaOrig="8511" w:dyaOrig="6535">
-          <v:shape id="_x0000_i1030" type="#_x0000_t75" style="width:426pt;height:327pt" o:ole="">
+          <v:shape id="_x0000_i1029" type="#_x0000_t75" style="width:425.25pt;height:327pt" o:ole="">
             <v:imagedata r:id="rId15" o:title=""/>
           </v:shape>
-          <o:OLEObject Type="Embed" ProgID="Visio.Drawing.11" ShapeID="_x0000_i1030" DrawAspect="Content" ObjectID="_1348007835" r:id="rId16"/>
+          <o:OLEObject Type="Embed" ProgID="Visio.Drawing.11" ShapeID="_x0000_i1029" DrawAspect="Content" ObjectID="_1348010549" r:id="rId16"/>
         </w:object>
       </w:r>
     </w:p>
     <w:p>
       <w:pPr>
-        <w:pStyle w:val="Billedtekst"/>
+        <w:pStyle w:val="Caption"/>
         <w:rPr>
           <w:lang w:val="en-US"/>
         </w:rPr>
@@ -14358,6 +15910,9 @@
         <w:t xml:space="preserve">Figur </w:t>
       </w:r>
       <w:r>
+        <w:rPr>
+          <w:lang w:val="en-US"/>
+        </w:rPr>
         <w:fldChar w:fldCharType="begin"/>
       </w:r>
       <w:r>
@@ -14367,6 +15922,9 @@
         <w:instrText xml:space="preserve"> SEQ Figur \* ARABIC </w:instrText>
       </w:r>
       <w:r>
+        <w:rPr>
+          <w:lang w:val="en-US"/>
+        </w:rPr>
         <w:fldChar w:fldCharType="separate"/>
       </w:r>
       <w:r>
@@ -14377,6 +15935,9 @@
         <w:t>2</w:t>
       </w:r>
       <w:r>
+        <w:rPr>
+          <w:lang w:val="en-US"/>
+        </w:rPr>
         <w:fldChar w:fldCharType="end"/>
       </w:r>
       <w:r>
@@ -14437,7 +15998,7 @@
     </w:p>
     <w:p>
       <w:pPr>
-        <w:pStyle w:val="Listeafsnit"/>
+        <w:pStyle w:val="ListParagraph"/>
         <w:numPr>
           <w:ilvl w:val="0"/>
           <w:numId w:val="49"/>
@@ -14458,7 +16019,7 @@
     </w:p>
     <w:p>
       <w:pPr>
-        <w:pStyle w:val="Listeafsnit"/>
+        <w:pStyle w:val="ListParagraph"/>
         <w:numPr>
           <w:ilvl w:val="0"/>
           <w:numId w:val="49"/>
@@ -14496,10 +16057,10 @@
       </w:pPr>
       <w:r>
         <w:object w:dxaOrig="11125" w:dyaOrig="6715">
-          <v:shape id="_x0000_i1031" type="#_x0000_t75" style="width:450.75pt;height:272.25pt" o:ole="">
+          <v:shape id="_x0000_i1030" type="#_x0000_t75" style="width:450.75pt;height:272.25pt" o:ole="">
             <v:imagedata r:id="rId17" o:title=""/>
           </v:shape>
-          <o:OLEObject Type="Embed" ProgID="Visio.Drawing.11" ShapeID="_x0000_i1031" DrawAspect="Content" ObjectID="_1348007836" r:id="rId18"/>
+          <o:OLEObject Type="Embed" ProgID="Visio.Drawing.11" ShapeID="_x0000_i1030" DrawAspect="Content" ObjectID="_1348010550" r:id="rId18"/>
         </w:object>
       </w:r>
     </w:p>
@@ -14542,10 +16103,10 @@
           <w:lang w:val="en-US" w:eastAsia="en-GB"/>
         </w:rPr>
         <w:object w:dxaOrig="11125" w:dyaOrig="6715">
-          <v:shape id="_x0000_i1032" type="#_x0000_t75" style="width:556.5pt;height:335.25pt" o:ole="">
+          <v:shape id="_x0000_i1031" type="#_x0000_t75" style="width:556.5pt;height:332.25pt" o:ole="">
             <v:imagedata r:id="rId19" o:title=""/>
           </v:shape>
-          <o:OLEObject Type="Embed" ProgID="Visio.Drawing.11" ShapeID="_x0000_i1032" DrawAspect="Content" ObjectID="_1348007837" r:id="rId20"/>
+          <o:OLEObject Type="Embed" ProgID="Visio.Drawing.11" ShapeID="_x0000_i1031" DrawAspect="Content" ObjectID="_1348010551" r:id="rId20"/>
         </w:object>
       </w:r>
     </w:p>
@@ -14564,7 +16125,6 @@
           <w:b/>
           <w:lang w:val="en-US" w:eastAsia="en-GB"/>
         </w:rPr>
-        <w:lastRenderedPageBreak/>
         <w:t>Entering Critical Thread pattern</w:t>
       </w:r>
     </w:p>
@@ -14612,10 +16172,10 @@
       </w:pPr>
       <w:r>
         <w:object w:dxaOrig="8336" w:dyaOrig="8155">
-          <v:shape id="_x0000_i1033" type="#_x0000_t75" style="width:417pt;height:408pt" o:ole="">
+          <v:shape id="_x0000_i1032" type="#_x0000_t75" style="width:417pt;height:408pt" o:ole="">
             <v:imagedata r:id="rId21" o:title=""/>
           </v:shape>
-          <o:OLEObject Type="Embed" ProgID="Visio.Drawing.11" ShapeID="_x0000_i1033" DrawAspect="Content" ObjectID="_1348007838" r:id="rId22"/>
+          <o:OLEObject Type="Embed" ProgID="Visio.Drawing.11" ShapeID="_x0000_i1032" DrawAspect="Content" ObjectID="_1348010552" r:id="rId22"/>
         </w:object>
       </w:r>
     </w:p>
@@ -14809,14 +16369,14 @@
     </w:p>
     <w:p>
       <w:pPr>
-        <w:pStyle w:val="Overskrift2"/>
+        <w:pStyle w:val="Heading2"/>
         <w:ind w:left="720"/>
       </w:pPr>
-      <w:bookmarkStart w:id="36" w:name="_Toc274262016"/>
+      <w:bookmarkStart w:id="38" w:name="_Toc274262016"/>
       <w:r>
         <w:t>Interface design.</w:t>
       </w:r>
-      <w:bookmarkEnd w:id="36"/>
+      <w:bookmarkEnd w:id="38"/>
       <w:r>
         <w:t xml:space="preserve"> </w:t>
       </w:r>
@@ -14856,7 +16416,6 @@
           <w:rFonts w:ascii="Arial" w:hAnsi="Arial" w:cs="Arial"/>
           <w:lang w:val="en-GB" w:eastAsia="en-GB"/>
         </w:rPr>
-        <w:lastRenderedPageBreak/>
         <w:t>describe the interface characteristics of the system components. It shall include both interfaces</w:t>
       </w:r>
     </w:p>
@@ -14976,7 +16535,7 @@
     </w:p>
     <w:p>
       <w:pPr>
-        <w:pStyle w:val="Overskrift3"/>
+        <w:pStyle w:val="Heading3"/>
       </w:pPr>
       <w:r>
         <w:t xml:space="preserve">Interface identification and diagrams. </w:t>
@@ -14988,9 +16547,9 @@
           <w:lang w:val="en-GB"/>
         </w:rPr>
       </w:pPr>
-      <w:bookmarkStart w:id="37" w:name="OLE_LINK3"/>
-      <w:bookmarkStart w:id="38" w:name="OLE_LINK4"/>
-      <w:bookmarkStart w:id="39" w:name="OLE_LINK7"/>
+      <w:bookmarkStart w:id="39" w:name="OLE_LINK3"/>
+      <w:bookmarkStart w:id="40" w:name="OLE_LINK4"/>
+      <w:bookmarkStart w:id="41" w:name="OLE_LINK7"/>
       <w:r>
         <w:rPr>
           <w:lang w:val="en-GB"/>
@@ -15023,7 +16582,7 @@
           <w:lang w:val="en-GB"/>
         </w:rPr>
         <w:pict>
-          <v:shape id="_x0000_i1028" type="#_x0000_t75" style="width:449.25pt;height:351.75pt">
+          <v:shape id="_x0000_i1033" type="#_x0000_t75" style="width:449.25pt;height:351.75pt">
             <v:imagedata r:id="rId23" o:title=""/>
           </v:shape>
         </w:pict>
@@ -15031,7 +16590,7 @@
     </w:p>
     <w:p>
       <w:pPr>
-        <w:pStyle w:val="Billedtekst"/>
+        <w:pStyle w:val="Caption"/>
         <w:rPr>
           <w:lang w:val="en-GB"/>
         </w:rPr>
@@ -15197,7 +16756,6 @@
           <w:rFonts w:ascii="Arial" w:hAnsi="Arial" w:cs="Arial"/>
           <w:lang w:val="en-GB" w:eastAsia="en-GB"/>
         </w:rPr>
-        <w:lastRenderedPageBreak/>
         <w:t>or modified (thus having interface requirements imposed on them). One or more interface</w:t>
       </w:r>
     </w:p>
@@ -15222,10 +16780,10 @@
     </w:p>
     <w:p>
       <w:pPr>
-        <w:pStyle w:val="Overskrift3"/>
-      </w:pPr>
-      <w:bookmarkStart w:id="40" w:name="_Toc273129925"/>
-      <w:bookmarkStart w:id="41" w:name="_Toc273118147"/>
+        <w:pStyle w:val="Heading3"/>
+      </w:pPr>
+      <w:bookmarkStart w:id="42" w:name="_Toc273129925"/>
+      <w:bookmarkStart w:id="43" w:name="_Toc273118147"/>
       <w:r>
         <w:t>Interface A (</w:t>
       </w:r>
@@ -15247,7 +16805,7 @@
       <w:r>
         <w:t>Intercom).</w:t>
       </w:r>
-      <w:bookmarkEnd w:id="40"/>
+      <w:bookmarkEnd w:id="42"/>
     </w:p>
     <w:p>
       <w:pPr>
@@ -15264,15 +16822,15 @@
     </w:p>
     <w:p>
       <w:pPr>
-        <w:pStyle w:val="Overskrift3"/>
-      </w:pPr>
-      <w:bookmarkStart w:id="42" w:name="_Interface_B_(Cockpit"/>
-      <w:bookmarkStart w:id="43" w:name="_Toc273129931"/>
-      <w:bookmarkEnd w:id="42"/>
+        <w:pStyle w:val="Heading3"/>
+      </w:pPr>
+      <w:bookmarkStart w:id="44" w:name="_Interface_B_(Cockpit"/>
+      <w:bookmarkStart w:id="45" w:name="_Toc273129931"/>
+      <w:bookmarkEnd w:id="44"/>
       <w:r>
         <w:t>Interface B (IFCI008/IFCI006 CCU to Safety Switch).</w:t>
       </w:r>
-      <w:bookmarkEnd w:id="43"/>
+      <w:bookmarkEnd w:id="45"/>
     </w:p>
     <w:p>
       <w:pPr>
@@ -15479,13 +17037,13 @@
     </w:p>
     <w:p>
       <w:pPr>
-        <w:pStyle w:val="Overskrift3"/>
-      </w:pPr>
-      <w:bookmarkStart w:id="44" w:name="_Toc273129932"/>
+        <w:pStyle w:val="Heading3"/>
+      </w:pPr>
+      <w:bookmarkStart w:id="46" w:name="_Toc273129932"/>
       <w:r>
         <w:t>Interface C (IFCI011 CCUto Power Switch in pod).</w:t>
       </w:r>
-      <w:bookmarkEnd w:id="44"/>
+      <w:bookmarkEnd w:id="46"/>
     </w:p>
     <w:p>
       <w:pPr>
@@ -15523,13 +17081,13 @@
     </w:p>
     <w:p>
       <w:pPr>
-        <w:pStyle w:val="Overskrift3"/>
-      </w:pPr>
-      <w:bookmarkStart w:id="45" w:name="_Toc273129933"/>
+        <w:pStyle w:val="Heading3"/>
+      </w:pPr>
+      <w:bookmarkStart w:id="47" w:name="_Toc273129933"/>
       <w:r>
         <w:t>Interface D (IFCI005 CCU to ECU).</w:t>
       </w:r>
-      <w:bookmarkEnd w:id="45"/>
+      <w:bookmarkEnd w:id="47"/>
     </w:p>
     <w:p>
       <w:pPr>
@@ -15610,8 +17168,8 @@
           <w:lang w:val="en-GB"/>
         </w:rPr>
       </w:pPr>
-      <w:bookmarkStart w:id="46" w:name="OLE_LINK5"/>
-      <w:bookmarkStart w:id="47" w:name="OLE_LINK6"/>
+      <w:bookmarkStart w:id="48" w:name="OLE_LINK5"/>
+      <w:bookmarkStart w:id="49" w:name="OLE_LINK6"/>
       <w:r>
         <w:rPr>
           <w:lang w:val="en-GB"/>
@@ -15650,7 +17208,6 @@
         <w:rPr>
           <w:lang w:val="en-GB"/>
         </w:rPr>
-        <w:lastRenderedPageBreak/>
         <w:t>Aircraft Heading.</w:t>
       </w:r>
     </w:p>
@@ -15771,15 +17328,15 @@
     </w:p>
     <w:p>
       <w:pPr>
-        <w:pStyle w:val="Overskrift3"/>
-      </w:pPr>
-      <w:bookmarkStart w:id="48" w:name="_Toc273129926"/>
-      <w:bookmarkEnd w:id="46"/>
-      <w:bookmarkEnd w:id="47"/>
+        <w:pStyle w:val="Heading3"/>
+      </w:pPr>
+      <w:bookmarkStart w:id="50" w:name="_Toc273129926"/>
+      <w:bookmarkEnd w:id="48"/>
+      <w:bookmarkEnd w:id="49"/>
       <w:r>
         <w:t>Interface E ( IFCI010 Power to  Power Switch in pod).</w:t>
       </w:r>
-      <w:bookmarkEnd w:id="48"/>
+      <w:bookmarkEnd w:id="50"/>
     </w:p>
     <w:p>
       <w:pPr>
@@ -15826,14 +17383,14 @@
     </w:p>
     <w:p>
       <w:pPr>
-        <w:pStyle w:val="Overskrift3"/>
-      </w:pPr>
-      <w:bookmarkStart w:id="49" w:name="_Toc273129927"/>
+        <w:pStyle w:val="Heading3"/>
+      </w:pPr>
+      <w:bookmarkStart w:id="51" w:name="_Toc273129927"/>
       <w:r>
         <w:t>Interface F (IFCI003 CCU to AMC).</w:t>
       </w:r>
-      <w:bookmarkEnd w:id="41"/>
-      <w:bookmarkEnd w:id="49"/>
+      <w:bookmarkEnd w:id="43"/>
+      <w:bookmarkEnd w:id="51"/>
     </w:p>
     <w:p>
       <w:pPr>
@@ -15871,7 +17428,7 @@
         </w:rPr>
         <w:t xml:space="preserve"> to the AMC.</w:t>
       </w:r>
-      <w:bookmarkStart w:id="50" w:name="_Toc273129928"/>
+      <w:bookmarkStart w:id="52" w:name="_Toc273129928"/>
       <w:r>
         <w:rPr>
           <w:lang w:val="en-US"/>
@@ -16121,7 +17678,6 @@
         <w:rPr>
           <w:lang w:val="en-US"/>
         </w:rPr>
-        <w:lastRenderedPageBreak/>
         <w:t>Thread information in body frame format.</w:t>
       </w:r>
     </w:p>
@@ -16134,12 +17690,12 @@
     </w:p>
     <w:p>
       <w:pPr>
-        <w:pStyle w:val="Overskrift3"/>
+        <w:pStyle w:val="Heading3"/>
       </w:pPr>
       <w:r>
         <w:t>Interface G (IFCI009 Power to CCU).</w:t>
       </w:r>
-      <w:bookmarkEnd w:id="50"/>
+      <w:bookmarkEnd w:id="52"/>
     </w:p>
     <w:p>
       <w:pPr>
@@ -16226,13 +17782,13 @@
     </w:p>
     <w:p>
       <w:pPr>
-        <w:pStyle w:val="Overskrift3"/>
-      </w:pPr>
-      <w:bookmarkStart w:id="51" w:name="_Toc273129929"/>
+        <w:pStyle w:val="Heading3"/>
+      </w:pPr>
+      <w:bookmarkStart w:id="53" w:name="_Toc273129929"/>
       <w:r>
         <w:t>Interface H (IFCI007 Zeroize to CCU).</w:t>
       </w:r>
-      <w:bookmarkEnd w:id="51"/>
+      <w:bookmarkEnd w:id="53"/>
     </w:p>
     <w:p>
       <w:pPr>
@@ -16294,7 +17850,7 @@
     </w:p>
     <w:p>
       <w:pPr>
-        <w:pStyle w:val="Overskrift3"/>
+        <w:pStyle w:val="Heading3"/>
         <w:numPr>
           <w:ilvl w:val="2"/>
           <w:numId w:val="7"/>
@@ -16326,9 +17882,9 @@
         </w:rPr>
       </w:pPr>
     </w:p>
-    <w:bookmarkEnd w:id="37"/>
-    <w:bookmarkEnd w:id="38"/>
     <w:bookmarkEnd w:id="39"/>
+    <w:bookmarkEnd w:id="40"/>
+    <w:bookmarkEnd w:id="41"/>
     <w:p>
       <w:pPr>
         <w:autoSpaceDE w:val="0"/>
@@ -16833,7 +18389,6 @@
           <w:rFonts w:ascii="Arial" w:hAnsi="Arial" w:cs="Arial"/>
           <w:lang w:val="en-GB" w:eastAsia="en-GB"/>
         </w:rPr>
-        <w:lastRenderedPageBreak/>
         <w:t>5) Range or enumeration of possible values (such as 0-99)</w:t>
       </w:r>
     </w:p>
@@ -17637,14 +19192,14 @@
     </w:p>
     <w:p>
       <w:pPr>
-        <w:pStyle w:val="Overskrift1"/>
+        <w:pStyle w:val="Heading1"/>
         <w:ind w:left="360"/>
       </w:pPr>
-      <w:bookmarkStart w:id="52" w:name="_Toc274262017"/>
+      <w:bookmarkStart w:id="54" w:name="_Toc274262017"/>
       <w:r>
         <w:t>Requirements traceability.</w:t>
       </w:r>
-      <w:bookmarkEnd w:id="52"/>
+      <w:bookmarkEnd w:id="54"/>
       <w:r>
         <w:t xml:space="preserve"> </w:t>
       </w:r>
@@ -17721,14 +19276,13 @@
                 <w:lang w:val="en-GB"/>
               </w:rPr>
             </w:pPr>
-            <w:bookmarkStart w:id="53" w:name="OLE_LINK20"/>
-            <w:bookmarkStart w:id="54" w:name="OLE_LINK21"/>
+            <w:bookmarkStart w:id="55" w:name="OLE_LINK20"/>
+            <w:bookmarkStart w:id="56" w:name="OLE_LINK21"/>
             <w:r>
               <w:rPr>
                 <w:b/>
                 <w:lang w:val="en-GB"/>
               </w:rPr>
-              <w:lastRenderedPageBreak/>
               <w:t>REQ ID</w:t>
             </w:r>
           </w:p>
@@ -19729,7 +21283,7 @@
           </w:tcPr>
           <w:p>
             <w:pPr>
-              <w:pStyle w:val="Listeafsnit"/>
+              <w:pStyle w:val="ListParagraph"/>
               <w:ind w:left="0"/>
               <w:jc w:val="center"/>
               <w:rPr>
@@ -19938,7 +21492,7 @@
           </w:tcPr>
           <w:p>
             <w:pPr>
-              <w:pStyle w:val="Listeafsnit"/>
+              <w:pStyle w:val="ListParagraph"/>
               <w:ind w:left="0"/>
               <w:jc w:val="center"/>
               <w:rPr>
@@ -20171,7 +21725,7 @@
           </w:tcPr>
           <w:p>
             <w:pPr>
-              <w:pStyle w:val="Listeafsnit"/>
+              <w:pStyle w:val="ListParagraph"/>
               <w:ind w:left="0"/>
               <w:jc w:val="center"/>
               <w:rPr>
@@ -20416,7 +21970,7 @@
           </w:tcPr>
           <w:p>
             <w:pPr>
-              <w:pStyle w:val="Listeafsnit"/>
+              <w:pStyle w:val="ListParagraph"/>
               <w:ind w:left="0"/>
               <w:jc w:val="center"/>
               <w:rPr>
@@ -20631,7 +22185,7 @@
           </w:tcPr>
           <w:p>
             <w:pPr>
-              <w:pStyle w:val="Listeafsnit"/>
+              <w:pStyle w:val="ListParagraph"/>
               <w:ind w:left="0"/>
               <w:jc w:val="center"/>
               <w:rPr>
@@ -20834,7 +22388,7 @@
           </w:tcPr>
           <w:p>
             <w:pPr>
-              <w:pStyle w:val="Listeafsnit"/>
+              <w:pStyle w:val="ListParagraph"/>
               <w:ind w:left="0"/>
               <w:jc w:val="center"/>
               <w:rPr>
@@ -21049,7 +22603,7 @@
           </w:tcPr>
           <w:p>
             <w:pPr>
-              <w:pStyle w:val="Listeafsnit"/>
+              <w:pStyle w:val="ListParagraph"/>
               <w:ind w:left="0"/>
               <w:jc w:val="center"/>
               <w:rPr>
@@ -21252,7 +22806,7 @@
           </w:tcPr>
           <w:p>
             <w:pPr>
-              <w:pStyle w:val="Listeafsnit"/>
+              <w:pStyle w:val="ListParagraph"/>
               <w:ind w:left="0"/>
               <w:jc w:val="center"/>
               <w:rPr>
@@ -22085,7 +23639,7 @@
           </w:tcPr>
           <w:p>
             <w:pPr>
-              <w:pStyle w:val="Listeafsnit"/>
+              <w:pStyle w:val="ListParagraph"/>
               <w:ind w:left="0"/>
               <w:jc w:val="center"/>
               <w:rPr>
@@ -22300,7 +23854,7 @@
           </w:tcPr>
           <w:p>
             <w:pPr>
-              <w:pStyle w:val="Listeafsnit"/>
+              <w:pStyle w:val="ListParagraph"/>
               <w:ind w:left="0"/>
               <w:jc w:val="center"/>
               <w:rPr>
@@ -22503,7 +24057,7 @@
           </w:tcPr>
           <w:p>
             <w:pPr>
-              <w:pStyle w:val="Listeafsnit"/>
+              <w:pStyle w:val="ListParagraph"/>
               <w:ind w:left="0"/>
               <w:jc w:val="center"/>
               <w:rPr>
@@ -22724,7 +24278,7 @@
           </w:tcPr>
           <w:p>
             <w:pPr>
-              <w:pStyle w:val="Listeafsnit"/>
+              <w:pStyle w:val="ListParagraph"/>
               <w:ind w:left="0"/>
               <w:jc w:val="center"/>
               <w:rPr>
@@ -22939,7 +24493,7 @@
           </w:tcPr>
           <w:p>
             <w:pPr>
-              <w:pStyle w:val="Listeafsnit"/>
+              <w:pStyle w:val="ListParagraph"/>
               <w:ind w:left="0"/>
               <w:jc w:val="center"/>
               <w:rPr>
@@ -23154,7 +24708,7 @@
           </w:tcPr>
           <w:p>
             <w:pPr>
-              <w:pStyle w:val="Listeafsnit"/>
+              <w:pStyle w:val="ListParagraph"/>
               <w:ind w:left="0"/>
               <w:jc w:val="center"/>
               <w:rPr>
@@ -23405,7 +24959,7 @@
           </w:tcPr>
           <w:p>
             <w:pPr>
-              <w:pStyle w:val="Listeafsnit"/>
+              <w:pStyle w:val="ListParagraph"/>
               <w:ind w:left="0"/>
               <w:jc w:val="center"/>
               <w:rPr>
@@ -23608,7 +25162,7 @@
           </w:tcPr>
           <w:p>
             <w:pPr>
-              <w:pStyle w:val="Listeafsnit"/>
+              <w:pStyle w:val="ListParagraph"/>
               <w:ind w:left="0"/>
               <w:jc w:val="center"/>
               <w:rPr>
@@ -24431,7 +25985,6 @@
               <w:rPr>
                 <w:lang w:val="en-GB"/>
               </w:rPr>
-              <w:lastRenderedPageBreak/>
               <w:t>SR-36</w:t>
             </w:r>
           </w:p>
@@ -33298,7 +34851,6 @@
               <w:rPr>
                 <w:lang w:val="en-GB"/>
               </w:rPr>
-              <w:lastRenderedPageBreak/>
               <w:t>SR-78</w:t>
             </w:r>
           </w:p>
@@ -35130,8 +36682,8 @@
           </w:p>
         </w:tc>
       </w:tr>
-      <w:bookmarkEnd w:id="53"/>
-      <w:bookmarkEnd w:id="54"/>
+      <w:bookmarkEnd w:id="55"/>
+      <w:bookmarkEnd w:id="56"/>
     </w:tbl>
     <w:p>
       <w:pPr>
@@ -35244,28 +36796,28 @@
     </w:p>
     <w:p>
       <w:pPr>
-        <w:pStyle w:val="Overskrift1"/>
+        <w:pStyle w:val="Heading1"/>
         <w:ind w:left="360"/>
       </w:pPr>
-      <w:bookmarkStart w:id="55" w:name="_Toc274262018"/>
+      <w:bookmarkStart w:id="57" w:name="_Toc274262018"/>
       <w:r>
         <w:t>Notes.</w:t>
       </w:r>
-      <w:bookmarkEnd w:id="55"/>
+      <w:bookmarkEnd w:id="57"/>
       <w:r>
         <w:t xml:space="preserve"> </w:t>
       </w:r>
     </w:p>
     <w:p>
       <w:pPr>
-        <w:pStyle w:val="Overskrift2"/>
+        <w:pStyle w:val="Heading2"/>
         <w:ind w:left="720"/>
       </w:pPr>
-      <w:bookmarkStart w:id="56" w:name="_Toc274262019"/>
+      <w:bookmarkStart w:id="58" w:name="_Toc274262019"/>
       <w:r>
         <w:t>Acronyms and abbreviations</w:t>
       </w:r>
-      <w:bookmarkEnd w:id="56"/>
+      <w:bookmarkEnd w:id="58"/>
     </w:p>
     <w:tbl>
       <w:tblPr>
@@ -35321,21 +36873,7 @@
               <w:rPr>
                 <w:lang w:val="en-GB"/>
               </w:rPr>
-              <w:t xml:space="preserve">Aircraft </w:t>
-            </w:r>
-            <w:smartTag w:uri="urn:schemas-microsoft-com:office:smarttags" w:element="place">
-              <w:r>
-                <w:rPr>
-                  <w:lang w:val="en-GB"/>
-                </w:rPr>
-                <w:t>Mission</w:t>
-              </w:r>
-            </w:smartTag>
-            <w:r>
-              <w:rPr>
-                <w:lang w:val="en-GB"/>
-              </w:rPr>
-              <w:t xml:space="preserve"> Computer</w:t>
+              <w:t>Aircraft Mission Computer</w:t>
             </w:r>
           </w:p>
         </w:tc>
@@ -35704,21 +37242,7 @@
               <w:rPr>
                 <w:lang w:val="en-GB"/>
               </w:rPr>
-              <w:t xml:space="preserve">Aircraft </w:t>
-            </w:r>
-            <w:smartTag w:uri="urn:schemas-microsoft-com:office:smarttags" w:element="place">
-              <w:r>
-                <w:rPr>
-                  <w:lang w:val="en-GB"/>
-                </w:rPr>
-                <w:t>Mission</w:t>
-              </w:r>
-            </w:smartTag>
-            <w:r>
-              <w:rPr>
-                <w:lang w:val="en-GB"/>
-              </w:rPr>
-              <w:t xml:space="preserve"> Computer</w:t>
+              <w:t>Aircraft Mission Computer</w:t>
             </w:r>
           </w:p>
         </w:tc>
@@ -36014,14 +37538,14 @@
     </w:p>
     <w:p>
       <w:pPr>
-        <w:pStyle w:val="Overskrift1"/>
+        <w:pStyle w:val="Heading1"/>
         <w:ind w:left="360"/>
       </w:pPr>
-      <w:bookmarkStart w:id="57" w:name="_Toc274262020"/>
+      <w:bookmarkStart w:id="59" w:name="_Toc274262020"/>
       <w:r>
         <w:t>A. Appendixes.</w:t>
       </w:r>
-      <w:bookmarkEnd w:id="57"/>
+      <w:bookmarkEnd w:id="59"/>
       <w:r>
         <w:t xml:space="preserve"> </w:t>
       </w:r>
@@ -36080,7 +37604,6 @@
           <w:rFonts w:ascii="Arial" w:hAnsi="Arial" w:cs="Arial"/>
           <w:lang w:val="en-GB" w:eastAsia="en-GB"/>
         </w:rPr>
-        <w:lastRenderedPageBreak/>
         <w:t>appendix shall be referenced in the main body of the document where the data would normally</w:t>
       </w:r>
     </w:p>
@@ -36140,25 +37663,25 @@
     </w:p>
     <w:p>
       <w:pPr>
-        <w:pStyle w:val="Overskrift1"/>
+        <w:pStyle w:val="Heading1"/>
         <w:ind w:left="360"/>
       </w:pPr>
-      <w:bookmarkStart w:id="58" w:name="_Toc274262021"/>
+      <w:bookmarkStart w:id="60" w:name="_Toc274262021"/>
       <w:r>
         <w:t>Niv 1</w:t>
       </w:r>
-      <w:bookmarkEnd w:id="58"/>
-    </w:p>
-    <w:p>
-      <w:pPr>
-        <w:pStyle w:val="Overskrift2"/>
+      <w:bookmarkEnd w:id="60"/>
+    </w:p>
+    <w:p>
+      <w:pPr>
+        <w:pStyle w:val="Heading2"/>
         <w:ind w:left="720"/>
       </w:pPr>
-      <w:bookmarkStart w:id="59" w:name="_Toc274262022"/>
+      <w:bookmarkStart w:id="61" w:name="_Toc274262022"/>
       <w:r>
         <w:t>Niv 2</w:t>
       </w:r>
-      <w:bookmarkEnd w:id="59"/>
+      <w:bookmarkEnd w:id="61"/>
     </w:p>
     <w:p>
       <w:pPr>
@@ -36169,7 +37692,7 @@
     </w:p>
     <w:p>
       <w:pPr>
-        <w:pStyle w:val="Overskrift3"/>
+        <w:pStyle w:val="Heading3"/>
       </w:pPr>
       <w:r>
         <w:t>Niv 3</w:t>
@@ -36184,7 +37707,7 @@
     </w:p>
     <w:p>
       <w:pPr>
-        <w:pStyle w:val="Overskrift4"/>
+        <w:pStyle w:val="Heading4"/>
         <w:ind w:left="1080"/>
       </w:pPr>
       <w:r>
@@ -36245,7 +37768,7 @@
 <w:ftr xmlns:ve="http://schemas.openxmlformats.org/markup-compatibility/2006" xmlns:o="urn:schemas-microsoft-com:office:office" xmlns:r="http://schemas.openxmlformats.org/officeDocument/2006/relationships" xmlns:m="http://schemas.openxmlformats.org/officeDocument/2006/math" xmlns:v="urn:schemas-microsoft-com:vml" xmlns:wp="http://schemas.openxmlformats.org/drawingml/2006/wordprocessingDrawing" xmlns:w10="urn:schemas-microsoft-com:office:word" xmlns:w="http://schemas.openxmlformats.org/wordprocessingml/2006/main" xmlns:wne="http://schemas.microsoft.com/office/word/2006/wordml">
   <w:p>
     <w:pPr>
-      <w:pStyle w:val="Sidefod"/>
+      <w:pStyle w:val="Footer"/>
     </w:pPr>
     <w:fldSimple w:instr=" DOCPROPERTY  &quot;Document number&quot;  \* MERGEFORMAT ">
       <w:r>
@@ -36257,7 +37780,7 @@
     </w:r>
     <w:r>
       <w:tab/>
-      <w:t>Version 0.3</w:t>
+      <w:t>Version 0.6</w:t>
     </w:r>
   </w:p>
 </w:ftr>
@@ -36267,7 +37790,7 @@
 <w:ftr xmlns:ve="http://schemas.openxmlformats.org/markup-compatibility/2006" xmlns:o="urn:schemas-microsoft-com:office:office" xmlns:r="http://schemas.openxmlformats.org/officeDocument/2006/relationships" xmlns:m="http://schemas.openxmlformats.org/officeDocument/2006/math" xmlns:v="urn:schemas-microsoft-com:vml" xmlns:wp="http://schemas.openxmlformats.org/drawingml/2006/wordprocessingDrawing" xmlns:w10="urn:schemas-microsoft-com:office:word" xmlns:w="http://schemas.openxmlformats.org/wordprocessingml/2006/main" xmlns:wne="http://schemas.microsoft.com/office/word/2006/wordml">
   <w:p>
     <w:pPr>
-      <w:pStyle w:val="Sidefod"/>
+      <w:pStyle w:val="Footer"/>
     </w:pPr>
     <w:r>
       <w:rPr>
@@ -36275,13 +37798,13 @@
         <w:lang w:eastAsia="zh-CN"/>
       </w:rPr>
       <w:pict>
-        <v:line id="_x0000_s2049" style="position:absolute;flip:y;z-index:1" from="0,19.55pt" to="486pt,19.55pt"/>
+        <v:line id="_x0000_s2049" style="position:absolute;flip:y;z-index:251660288" from="0,19.55pt" to="486pt,19.55pt"/>
       </w:pict>
     </w:r>
   </w:p>
   <w:p>
     <w:pPr>
-      <w:pStyle w:val="Sidefod"/>
+      <w:pStyle w:val="Footer"/>
       <w:rPr>
         <w:lang w:val="en-GB"/>
       </w:rPr>
@@ -36327,7 +37850,7 @@
       <w:rPr>
         <w:lang w:val="en-GB"/>
       </w:rPr>
-      <w:t>Version 0.3</w:t>
+      <w:t>Version 0.6</w:t>
     </w:r>
     <w:r>
       <w:rPr>
@@ -36343,79 +37866,79 @@
     </w:r>
     <w:r>
       <w:rPr>
-        <w:rStyle w:val="Sidetal"/>
+        <w:rStyle w:val="PageNumber"/>
         <w:lang w:val="en-GB"/>
       </w:rPr>
       <w:fldChar w:fldCharType="begin"/>
     </w:r>
     <w:r>
       <w:rPr>
-        <w:rStyle w:val="Sidetal"/>
+        <w:rStyle w:val="PageNumber"/>
         <w:lang w:val="en-GB"/>
       </w:rPr>
       <w:instrText xml:space="preserve"> PAGE </w:instrText>
     </w:r>
     <w:r>
       <w:rPr>
-        <w:rStyle w:val="Sidetal"/>
+        <w:rStyle w:val="PageNumber"/>
         <w:lang w:val="en-GB"/>
       </w:rPr>
       <w:fldChar w:fldCharType="separate"/>
     </w:r>
     <w:r>
       <w:rPr>
-        <w:rStyle w:val="Sidetal"/>
+        <w:rStyle w:val="PageNumber"/>
         <w:noProof/>
         <w:lang w:val="en-GB"/>
       </w:rPr>
-      <w:t>18</w:t>
+      <w:t>7</w:t>
     </w:r>
     <w:r>
       <w:rPr>
-        <w:rStyle w:val="Sidetal"/>
+        <w:rStyle w:val="PageNumber"/>
         <w:lang w:val="en-GB"/>
       </w:rPr>
       <w:fldChar w:fldCharType="end"/>
     </w:r>
     <w:r>
       <w:rPr>
-        <w:rStyle w:val="Sidetal"/>
+        <w:rStyle w:val="PageNumber"/>
         <w:lang w:val="en-GB"/>
       </w:rPr>
       <w:t xml:space="preserve"> of </w:t>
     </w:r>
     <w:r>
       <w:rPr>
-        <w:rStyle w:val="Sidetal"/>
+        <w:rStyle w:val="PageNumber"/>
         <w:lang w:val="en-GB"/>
       </w:rPr>
       <w:fldChar w:fldCharType="begin"/>
     </w:r>
     <w:r>
       <w:rPr>
-        <w:rStyle w:val="Sidetal"/>
+        <w:rStyle w:val="PageNumber"/>
         <w:lang w:val="en-GB"/>
       </w:rPr>
       <w:instrText xml:space="preserve"> NUMPAGES </w:instrText>
     </w:r>
     <w:r>
       <w:rPr>
-        <w:rStyle w:val="Sidetal"/>
+        <w:rStyle w:val="PageNumber"/>
         <w:lang w:val="en-GB"/>
       </w:rPr>
       <w:fldChar w:fldCharType="separate"/>
     </w:r>
     <w:r>
       <w:rPr>
-        <w:rStyle w:val="Sidetal"/>
+        <w:rStyle w:val="PageNumber"/>
         <w:noProof/>
         <w:lang w:val="en-GB"/>
       </w:rPr>
-      <w:t>27</w:t>
+      <w:t>28</w:t>
     </w:r>
     <w:r>
       <w:rPr>
-        <w:rStyle w:val="Sidetal"/>
+        <w:rStyle w:val="PageNumber"/>
         <w:lang w:val="en-GB"/>
       </w:rPr>
       <w:fldChar w:fldCharType="end"/>
@@ -36423,7 +37946,7 @@
   </w:p>
   <w:p>
     <w:pPr>
-      <w:pStyle w:val="Sidefod"/>
+      <w:pStyle w:val="Footer"/>
       <w:rPr>
         <w:lang w:val="en-GB"/>
       </w:rPr>
@@ -36806,7 +38329,7 @@
     <w:lvl w:ilvl="0">
       <w:start w:val="1"/>
       <w:numFmt w:val="decimal"/>
-      <w:pStyle w:val="Overskrift1"/>
+      <w:pStyle w:val="Heading1"/>
       <w:lvlText w:val="%1."/>
       <w:lvlJc w:val="left"/>
       <w:pPr>
@@ -36819,7 +38342,7 @@
     <w:lvl w:ilvl="1">
       <w:start w:val="1"/>
       <w:numFmt w:val="decimal"/>
-      <w:pStyle w:val="Overskrift2"/>
+      <w:pStyle w:val="Heading2"/>
       <w:isLgl/>
       <w:lvlText w:val="%1.%2"/>
       <w:lvlJc w:val="left"/>
@@ -36833,7 +38356,7 @@
     <w:lvl w:ilvl="2">
       <w:start w:val="1"/>
       <w:numFmt w:val="decimal"/>
-      <w:pStyle w:val="Overskrift3"/>
+      <w:pStyle w:val="Heading3"/>
       <w:isLgl/>
       <w:lvlText w:val="%1.%2.%3"/>
       <w:lvlJc w:val="left"/>
@@ -36847,7 +38370,7 @@
     <w:lvl w:ilvl="3">
       <w:start w:val="1"/>
       <w:numFmt w:val="decimal"/>
-      <w:pStyle w:val="Overskrift4"/>
+      <w:pStyle w:val="Heading4"/>
       <w:isLgl/>
       <w:lvlText w:val="%1.%2.%3.%4"/>
       <w:lvlJc w:val="left"/>
@@ -37585,7 +39108,7 @@
         <w:ind w:left="1440" w:hanging="360"/>
       </w:pPr>
       <w:rPr>
-        <w:rFonts w:ascii="Courier New" w:hAnsi="Courier New" w:cs="Courier New" w:hint="default"/>
+        <w:rFonts w:ascii="Courier New" w:hAnsi="Courier New" w:hint="default"/>
       </w:rPr>
     </w:lvl>
     <w:lvl w:ilvl="2" w:tplc="04060005" w:tentative="1">
@@ -37621,7 +39144,7 @@
         <w:ind w:left="3600" w:hanging="360"/>
       </w:pPr>
       <w:rPr>
-        <w:rFonts w:ascii="Courier New" w:hAnsi="Courier New" w:cs="Courier New" w:hint="default"/>
+        <w:rFonts w:ascii="Courier New" w:hAnsi="Courier New" w:hint="default"/>
       </w:rPr>
     </w:lvl>
     <w:lvl w:ilvl="5" w:tplc="04060005" w:tentative="1">
@@ -37657,7 +39180,7 @@
         <w:ind w:left="5760" w:hanging="360"/>
       </w:pPr>
       <w:rPr>
-        <w:rFonts w:ascii="Courier New" w:hAnsi="Courier New" w:cs="Courier New" w:hint="default"/>
+        <w:rFonts w:ascii="Courier New" w:hAnsi="Courier New" w:hint="default"/>
       </w:rPr>
     </w:lvl>
     <w:lvl w:ilvl="8" w:tplc="04060005" w:tentative="1">
@@ -37884,17 +39407,19 @@
     <w:rPrDefault>
       <w:rPr>
         <w:rFonts w:ascii="Calibri" w:eastAsia="Calibri" w:hAnsi="Calibri" w:cs="Times New Roman"/>
-        <w:lang w:val="da-DK" w:eastAsia="da-DK" w:bidi="ar-SA"/>
+        <w:sz w:val="22"/>
+        <w:szCs w:val="22"/>
+        <w:lang w:val="da-DK" w:eastAsia="zh-CN" w:bidi="ar-SA"/>
       </w:rPr>
     </w:rPrDefault>
     <w:pPrDefault/>
   </w:docDefaults>
   <w:latentStyles w:defLockedState="0" w:defUIPriority="99" w:defSemiHidden="1" w:defUnhideWhenUsed="1" w:defQFormat="0" w:count="267">
     <w:lsdException w:name="Normal" w:locked="1" w:semiHidden="0" w:uiPriority="0" w:unhideWhenUsed="0" w:qFormat="1"/>
-    <w:lsdException w:name="heading 1" w:locked="1" w:semiHidden="0" w:unhideWhenUsed="0" w:qFormat="1"/>
-    <w:lsdException w:name="heading 2" w:locked="1" w:semiHidden="0" w:unhideWhenUsed="0" w:qFormat="1"/>
-    <w:lsdException w:name="heading 3" w:locked="1" w:semiHidden="0" w:unhideWhenUsed="0" w:qFormat="1"/>
-    <w:lsdException w:name="heading 4" w:locked="1" w:semiHidden="0" w:unhideWhenUsed="0" w:qFormat="1"/>
+    <w:lsdException w:name="heading 1" w:locked="1" w:semiHidden="0" w:uiPriority="0" w:unhideWhenUsed="0" w:qFormat="1"/>
+    <w:lsdException w:name="heading 2" w:locked="1" w:semiHidden="0" w:uiPriority="0" w:unhideWhenUsed="0" w:qFormat="1"/>
+    <w:lsdException w:name="heading 3" w:locked="1" w:semiHidden="0" w:uiPriority="0" w:unhideWhenUsed="0" w:qFormat="1"/>
+    <w:lsdException w:name="heading 4" w:locked="1" w:semiHidden="0" w:uiPriority="0" w:unhideWhenUsed="0" w:qFormat="1"/>
     <w:lsdException w:name="heading 5" w:locked="1" w:uiPriority="0" w:qFormat="1"/>
     <w:lsdException w:name="heading 6" w:locked="1" w:uiPriority="0" w:qFormat="1"/>
     <w:lsdException w:name="heading 7" w:locked="1" w:uiPriority="0" w:qFormat="1"/>
@@ -37909,7 +39434,7 @@
     <w:lsdException w:name="toc 7" w:locked="1" w:semiHidden="0" w:uiPriority="0" w:unhideWhenUsed="0"/>
     <w:lsdException w:name="toc 8" w:locked="1" w:semiHidden="0" w:uiPriority="0" w:unhideWhenUsed="0"/>
     <w:lsdException w:name="toc 9" w:locked="1" w:semiHidden="0" w:uiPriority="0" w:unhideWhenUsed="0"/>
-    <w:lsdException w:name="caption" w:locked="1" w:semiHidden="0" w:uiPriority="35" w:unhideWhenUsed="0" w:qFormat="1"/>
+    <w:lsdException w:name="caption" w:locked="1" w:semiHidden="0" w:uiPriority="0" w:unhideWhenUsed="0" w:qFormat="1"/>
     <w:lsdException w:name="Title" w:locked="1" w:semiHidden="0" w:uiPriority="0" w:unhideWhenUsed="0" w:qFormat="1"/>
     <w:lsdException w:name="Default Paragraph Font" w:locked="1" w:semiHidden="0" w:uiPriority="0" w:unhideWhenUsed="0"/>
     <w:lsdException w:name="Subtitle" w:locked="1" w:semiHidden="0" w:uiPriority="0" w:unhideWhenUsed="0" w:qFormat="1"/>
@@ -38036,16 +39561,14 @@
       <w:spacing w:after="200" w:line="276" w:lineRule="auto"/>
     </w:pPr>
     <w:rPr>
-      <w:sz w:val="22"/>
-      <w:szCs w:val="22"/>
       <w:lang w:eastAsia="en-US"/>
     </w:rPr>
   </w:style>
-  <w:style w:type="paragraph" w:styleId="Overskrift1">
+  <w:style w:type="paragraph" w:styleId="Heading1">
     <w:name w:val="heading 1"/>
     <w:basedOn w:val="Normal"/>
     <w:next w:val="Normal"/>
-    <w:link w:val="Overskrift1Tegn"/>
+    <w:link w:val="Heading1Char"/>
     <w:uiPriority w:val="99"/>
     <w:qFormat/>
     <w:rsid w:val="001B710D"/>
@@ -38067,11 +39590,11 @@
       <w:lang w:val="en-GB"/>
     </w:rPr>
   </w:style>
-  <w:style w:type="paragraph" w:styleId="Overskrift2">
+  <w:style w:type="paragraph" w:styleId="Heading2">
     <w:name w:val="heading 2"/>
-    <w:basedOn w:val="Overskrift1"/>
+    <w:basedOn w:val="Heading1"/>
     <w:next w:val="Normal"/>
-    <w:link w:val="Overskrift2Tegn"/>
+    <w:link w:val="Heading2Char"/>
     <w:autoRedefine/>
     <w:uiPriority w:val="99"/>
     <w:qFormat/>
@@ -38083,11 +39606,11 @@
       <w:outlineLvl w:val="1"/>
     </w:pPr>
   </w:style>
-  <w:style w:type="paragraph" w:styleId="Overskrift3">
+  <w:style w:type="paragraph" w:styleId="Heading3">
     <w:name w:val="heading 3"/>
-    <w:basedOn w:val="Overskrift4"/>
+    <w:basedOn w:val="Heading4"/>
     <w:next w:val="Normal"/>
-    <w:link w:val="Overskrift3Tegn"/>
+    <w:link w:val="Heading3Char"/>
     <w:autoRedefine/>
     <w:uiPriority w:val="99"/>
     <w:qFormat/>
@@ -38101,11 +39624,11 @@
       <w:outlineLvl w:val="2"/>
     </w:pPr>
   </w:style>
-  <w:style w:type="paragraph" w:styleId="Overskrift4">
+  <w:style w:type="paragraph" w:styleId="Heading4">
     <w:name w:val="heading 4"/>
     <w:basedOn w:val="Normal"/>
     <w:next w:val="Normal"/>
-    <w:link w:val="Overskrift4Tegn"/>
+    <w:link w:val="Heading4Char"/>
     <w:uiPriority w:val="99"/>
     <w:qFormat/>
     <w:locked/>
@@ -38128,13 +39651,12 @@
       <w:lang w:val="en-GB"/>
     </w:rPr>
   </w:style>
-  <w:style w:type="character" w:default="1" w:styleId="Standardskrifttypeiafsnit">
+  <w:style w:type="character" w:default="1" w:styleId="DefaultParagraphFont">
     <w:name w:val="Default Paragraph Font"/>
-    <w:uiPriority w:val="1"/>
+    <w:uiPriority w:val="99"/>
     <w:semiHidden/>
-    <w:unhideWhenUsed/>
   </w:style>
-  <w:style w:type="table" w:default="1" w:styleId="Tabel-Normal">
+  <w:style w:type="table" w:default="1" w:styleId="TableNormal">
     <w:name w:val="Normal Table"/>
     <w:uiPriority w:val="99"/>
     <w:semiHidden/>
@@ -38150,16 +39672,16 @@
       </w:tblCellMar>
     </w:tblPr>
   </w:style>
-  <w:style w:type="numbering" w:default="1" w:styleId="Ingenoversigt">
+  <w:style w:type="numbering" w:default="1" w:styleId="NoList">
     <w:name w:val="No List"/>
     <w:uiPriority w:val="99"/>
     <w:semiHidden/>
     <w:unhideWhenUsed/>
   </w:style>
-  <w:style w:type="character" w:customStyle="1" w:styleId="Overskrift1Tegn">
-    <w:name w:val="Overskrift 1 Tegn"/>
-    <w:basedOn w:val="Standardskrifttypeiafsnit"/>
-    <w:link w:val="Overskrift1"/>
+  <w:style w:type="character" w:customStyle="1" w:styleId="Heading1Char">
+    <w:name w:val="Heading 1 Char"/>
+    <w:basedOn w:val="DefaultParagraphFont"/>
+    <w:link w:val="Heading1"/>
     <w:uiPriority w:val="99"/>
     <w:locked/>
     <w:rsid w:val="001B710D"/>
@@ -38172,10 +39694,10 @@
       <w:lang w:val="en-GB" w:eastAsia="en-US" w:bidi="ar-SA"/>
     </w:rPr>
   </w:style>
-  <w:style w:type="character" w:customStyle="1" w:styleId="Overskrift2Tegn">
-    <w:name w:val="Overskrift 2 Tegn"/>
-    <w:basedOn w:val="Standardskrifttypeiafsnit"/>
-    <w:link w:val="Overskrift2"/>
+  <w:style w:type="character" w:customStyle="1" w:styleId="Heading2Char">
+    <w:name w:val="Heading 2 Char"/>
+    <w:basedOn w:val="DefaultParagraphFont"/>
+    <w:link w:val="Heading2"/>
     <w:uiPriority w:val="99"/>
     <w:locked/>
     <w:rsid w:val="003C6876"/>
@@ -38188,10 +39710,10 @@
       <w:lang w:val="en-GB" w:eastAsia="en-US" w:bidi="ar-SA"/>
     </w:rPr>
   </w:style>
-  <w:style w:type="character" w:customStyle="1" w:styleId="Overskrift3Tegn">
-    <w:name w:val="Overskrift 3 Tegn"/>
-    <w:basedOn w:val="Standardskrifttypeiafsnit"/>
-    <w:link w:val="Overskrift3"/>
+  <w:style w:type="character" w:customStyle="1" w:styleId="Heading3Char">
+    <w:name w:val="Heading 3 Char"/>
+    <w:basedOn w:val="DefaultParagraphFont"/>
+    <w:link w:val="Heading3"/>
     <w:uiPriority w:val="99"/>
     <w:locked/>
     <w:rsid w:val="00AA15FC"/>
@@ -38204,10 +39726,10 @@
       <w:lang w:val="en-GB" w:eastAsia="en-US" w:bidi="ar-SA"/>
     </w:rPr>
   </w:style>
-  <w:style w:type="character" w:customStyle="1" w:styleId="Overskrift4Tegn">
-    <w:name w:val="Overskrift 4 Tegn"/>
-    <w:basedOn w:val="Standardskrifttypeiafsnit"/>
-    <w:link w:val="Overskrift4"/>
+  <w:style w:type="character" w:customStyle="1" w:styleId="Heading4Char">
+    <w:name w:val="Heading 4 Char"/>
+    <w:basedOn w:val="DefaultParagraphFont"/>
+    <w:link w:val="Heading4"/>
     <w:uiPriority w:val="99"/>
     <w:semiHidden/>
     <w:locked/>
@@ -38221,11 +39743,11 @@
       <w:lang w:val="en-GB" w:eastAsia="en-US" w:bidi="ar-SA"/>
     </w:rPr>
   </w:style>
-  <w:style w:type="paragraph" w:styleId="Titel">
+  <w:style w:type="paragraph" w:styleId="Title">
     <w:name w:val="Title"/>
     <w:basedOn w:val="Normal"/>
     <w:next w:val="Normal"/>
-    <w:link w:val="TitelTegn"/>
+    <w:link w:val="TitleChar"/>
     <w:uiPriority w:val="99"/>
     <w:qFormat/>
     <w:rsid w:val="00B24DF7"/>
@@ -38245,10 +39767,10 @@
       <w:szCs w:val="52"/>
     </w:rPr>
   </w:style>
-  <w:style w:type="character" w:customStyle="1" w:styleId="TitelTegn">
-    <w:name w:val="Titel Tegn"/>
-    <w:basedOn w:val="Standardskrifttypeiafsnit"/>
-    <w:link w:val="Titel"/>
+  <w:style w:type="character" w:customStyle="1" w:styleId="TitleChar">
+    <w:name w:val="Title Char"/>
+    <w:basedOn w:val="DefaultParagraphFont"/>
+    <w:link w:val="Title"/>
     <w:uiPriority w:val="99"/>
     <w:locked/>
     <w:rsid w:val="00B24DF7"/>
@@ -38261,11 +39783,15 @@
       <w:szCs w:val="52"/>
     </w:rPr>
   </w:style>
-  <w:style w:type="table" w:styleId="Tabel-Gitter">
+  <w:style w:type="table" w:styleId="TableGrid">
     <w:name w:val="Table Grid"/>
-    <w:basedOn w:val="Tabel-Normal"/>
+    <w:basedOn w:val="TableNormal"/>
     <w:uiPriority w:val="99"/>
     <w:rsid w:val="00560622"/>
+    <w:rPr>
+      <w:sz w:val="20"/>
+      <w:szCs w:val="20"/>
+    </w:rPr>
     <w:tblPr>
       <w:tblInd w:w="0" w:type="dxa"/>
       <w:tblBorders>
@@ -38284,9 +39810,9 @@
       </w:tblCellMar>
     </w:tblPr>
   </w:style>
-  <w:style w:type="paragraph" w:styleId="Overskrift">
+  <w:style w:type="paragraph" w:styleId="TOCHeading">
     <w:name w:val="TOC Heading"/>
-    <w:basedOn w:val="Overskrift1"/>
+    <w:basedOn w:val="Heading1"/>
     <w:next w:val="Normal"/>
     <w:uiPriority w:val="99"/>
     <w:qFormat/>
@@ -38301,7 +39827,7 @@
       <w:color w:val="365F91"/>
     </w:rPr>
   </w:style>
-  <w:style w:type="paragraph" w:styleId="Indeks1">
+  <w:style w:type="paragraph" w:styleId="Index1">
     <w:name w:val="index 1"/>
     <w:basedOn w:val="Normal"/>
     <w:next w:val="Normal"/>
@@ -38314,7 +39840,7 @@
       <w:ind w:left="220" w:hanging="220"/>
     </w:pPr>
   </w:style>
-  <w:style w:type="paragraph" w:styleId="Indholdsfortegnelse1">
+  <w:style w:type="paragraph" w:styleId="TOC1">
     <w:name w:val="toc 1"/>
     <w:basedOn w:val="Normal"/>
     <w:next w:val="Normal"/>
@@ -38325,7 +39851,7 @@
       <w:spacing w:after="100"/>
     </w:pPr>
   </w:style>
-  <w:style w:type="paragraph" w:styleId="Indholdsfortegnelse2">
+  <w:style w:type="paragraph" w:styleId="TOC2">
     <w:name w:val="toc 2"/>
     <w:basedOn w:val="Normal"/>
     <w:next w:val="Normal"/>
@@ -38339,7 +39865,7 @@
   </w:style>
   <w:style w:type="character" w:styleId="Hyperlink">
     <w:name w:val="Hyperlink"/>
-    <w:basedOn w:val="Standardskrifttypeiafsnit"/>
+    <w:basedOn w:val="DefaultParagraphFont"/>
     <w:uiPriority w:val="99"/>
     <w:rsid w:val="00136E9F"/>
     <w:rPr>
@@ -38348,10 +39874,10 @@
       <w:u w:val="single"/>
     </w:rPr>
   </w:style>
-  <w:style w:type="paragraph" w:styleId="Markeringsbobletekst">
+  <w:style w:type="paragraph" w:styleId="BalloonText">
     <w:name w:val="Balloon Text"/>
     <w:basedOn w:val="Normal"/>
-    <w:link w:val="MarkeringsbobletekstTegn"/>
+    <w:link w:val="BalloonTextChar"/>
     <w:uiPriority w:val="99"/>
     <w:semiHidden/>
     <w:rsid w:val="00136E9F"/>
@@ -38364,10 +39890,10 @@
       <w:szCs w:val="16"/>
     </w:rPr>
   </w:style>
-  <w:style w:type="character" w:customStyle="1" w:styleId="MarkeringsbobletekstTegn">
-    <w:name w:val="Markeringsbobletekst Tegn"/>
-    <w:basedOn w:val="Standardskrifttypeiafsnit"/>
-    <w:link w:val="Markeringsbobletekst"/>
+  <w:style w:type="character" w:customStyle="1" w:styleId="BalloonTextChar">
+    <w:name w:val="Balloon Text Char"/>
+    <w:basedOn w:val="DefaultParagraphFont"/>
+    <w:link w:val="BalloonText"/>
     <w:uiPriority w:val="99"/>
     <w:semiHidden/>
     <w:locked/>
@@ -38378,7 +39904,7 @@
       <w:szCs w:val="16"/>
     </w:rPr>
   </w:style>
-  <w:style w:type="paragraph" w:styleId="Indholdsfortegnelse3">
+  <w:style w:type="paragraph" w:styleId="TOC3">
     <w:name w:val="toc 3"/>
     <w:basedOn w:val="Normal"/>
     <w:next w:val="Normal"/>
@@ -38393,10 +39919,10 @@
       <w:rFonts w:eastAsia="SimSun"/>
     </w:rPr>
   </w:style>
-  <w:style w:type="paragraph" w:styleId="Listeafsnit">
+  <w:style w:type="paragraph" w:styleId="ListParagraph">
     <w:name w:val="List Paragraph"/>
     <w:basedOn w:val="Normal"/>
-    <w:uiPriority w:val="34"/>
+    <w:uiPriority w:val="99"/>
     <w:qFormat/>
     <w:rsid w:val="00055B23"/>
     <w:pPr>
@@ -38404,10 +39930,10 @@
       <w:contextualSpacing/>
     </w:pPr>
   </w:style>
-  <w:style w:type="paragraph" w:styleId="Sidehoved">
+  <w:style w:type="paragraph" w:styleId="Header">
     <w:name w:val="header"/>
     <w:basedOn w:val="Normal"/>
-    <w:link w:val="SidehovedTegn"/>
+    <w:link w:val="HeaderChar"/>
     <w:uiPriority w:val="99"/>
     <w:semiHidden/>
     <w:rsid w:val="00544BA1"/>
@@ -38418,10 +39944,10 @@
       </w:tabs>
     </w:pPr>
   </w:style>
-  <w:style w:type="character" w:customStyle="1" w:styleId="SidehovedTegn">
-    <w:name w:val="Sidehoved Tegn"/>
-    <w:basedOn w:val="Standardskrifttypeiafsnit"/>
-    <w:link w:val="Sidehoved"/>
+  <w:style w:type="character" w:customStyle="1" w:styleId="HeaderChar">
+    <w:name w:val="Header Char"/>
+    <w:basedOn w:val="DefaultParagraphFont"/>
+    <w:link w:val="Header"/>
     <w:uiPriority w:val="99"/>
     <w:semiHidden/>
     <w:locked/>
@@ -38433,10 +39959,10 @@
       <w:lang w:eastAsia="en-US"/>
     </w:rPr>
   </w:style>
-  <w:style w:type="paragraph" w:styleId="Sidefod">
+  <w:style w:type="paragraph" w:styleId="Footer">
     <w:name w:val="footer"/>
     <w:basedOn w:val="Normal"/>
-    <w:link w:val="SidefodTegn"/>
+    <w:link w:val="FooterChar"/>
     <w:uiPriority w:val="99"/>
     <w:rsid w:val="00544BA1"/>
     <w:pPr>
@@ -38446,10 +39972,10 @@
       </w:tabs>
     </w:pPr>
   </w:style>
-  <w:style w:type="character" w:customStyle="1" w:styleId="SidefodTegn">
-    <w:name w:val="Sidefod Tegn"/>
-    <w:basedOn w:val="Standardskrifttypeiafsnit"/>
-    <w:link w:val="Sidefod"/>
+  <w:style w:type="character" w:customStyle="1" w:styleId="FooterChar">
+    <w:name w:val="Footer Char"/>
+    <w:basedOn w:val="DefaultParagraphFont"/>
+    <w:link w:val="Footer"/>
     <w:uiPriority w:val="99"/>
     <w:locked/>
     <w:rsid w:val="00544BA1"/>
@@ -38460,11 +39986,11 @@
       <w:lang w:eastAsia="en-US"/>
     </w:rPr>
   </w:style>
-  <w:style w:type="paragraph" w:styleId="Billedtekst">
+  <w:style w:type="paragraph" w:styleId="Caption">
     <w:name w:val="caption"/>
     <w:basedOn w:val="Normal"/>
     <w:next w:val="Normal"/>
-    <w:uiPriority w:val="35"/>
+    <w:uiPriority w:val="99"/>
     <w:qFormat/>
     <w:locked/>
     <w:rsid w:val="00801FD1"/>
@@ -38475,9 +40001,9 @@
       <w:szCs w:val="20"/>
     </w:rPr>
   </w:style>
-  <w:style w:type="character" w:styleId="Sidetal">
+  <w:style w:type="character" w:styleId="PageNumber">
     <w:name w:val="page number"/>
-    <w:basedOn w:val="Standardskrifttypeiafsnit"/>
+    <w:basedOn w:val="DefaultParagraphFont"/>
     <w:uiPriority w:val="99"/>
     <w:rsid w:val="00F25EA2"/>
     <w:rPr>

</xml_diff>

<commit_message>
Added some standards, some was missing from earlier
</commit_message>
<xml_diff>
--- a/SystemDesign/SSDD Self Protect Suite DocID 0102.docx
+++ b/SystemDesign/SSDD Self Protect Suite DocID 0102.docx
@@ -350,6 +350,7 @@
         <w:r>
           <w:rPr>
             <w:noProof/>
+            <w:webHidden/>
           </w:rPr>
         </w:r>
         <w:r>
@@ -439,6 +440,7 @@
         <w:r>
           <w:rPr>
             <w:noProof/>
+            <w:webHidden/>
           </w:rPr>
         </w:r>
         <w:r>
@@ -528,6 +530,7 @@
         <w:r>
           <w:rPr>
             <w:noProof/>
+            <w:webHidden/>
           </w:rPr>
         </w:r>
         <w:r>
@@ -617,6 +620,7 @@
         <w:r>
           <w:rPr>
             <w:noProof/>
+            <w:webHidden/>
           </w:rPr>
         </w:r>
         <w:r>
@@ -706,6 +710,7 @@
         <w:r>
           <w:rPr>
             <w:noProof/>
+            <w:webHidden/>
           </w:rPr>
         </w:r>
         <w:r>
@@ -795,6 +800,7 @@
         <w:r>
           <w:rPr>
             <w:noProof/>
+            <w:webHidden/>
           </w:rPr>
         </w:r>
         <w:r>
@@ -884,6 +890,7 @@
         <w:r>
           <w:rPr>
             <w:noProof/>
+            <w:webHidden/>
           </w:rPr>
         </w:r>
         <w:r>
@@ -973,6 +980,7 @@
         <w:r>
           <w:rPr>
             <w:noProof/>
+            <w:webHidden/>
           </w:rPr>
         </w:r>
         <w:r>
@@ -1064,6 +1072,7 @@
         <w:r>
           <w:rPr>
             <w:noProof/>
+            <w:webHidden/>
           </w:rPr>
         </w:r>
         <w:r>
@@ -1155,6 +1164,7 @@
         <w:r>
           <w:rPr>
             <w:noProof/>
+            <w:webHidden/>
           </w:rPr>
         </w:r>
         <w:r>
@@ -1246,6 +1256,7 @@
         <w:r>
           <w:rPr>
             <w:noProof/>
+            <w:webHidden/>
           </w:rPr>
         </w:r>
         <w:r>
@@ -1337,6 +1348,7 @@
         <w:r>
           <w:rPr>
             <w:noProof/>
+            <w:webHidden/>
           </w:rPr>
         </w:r>
         <w:r>
@@ -1428,6 +1440,7 @@
         <w:r>
           <w:rPr>
             <w:noProof/>
+            <w:webHidden/>
           </w:rPr>
         </w:r>
         <w:r>
@@ -1519,6 +1532,7 @@
         <w:r>
           <w:rPr>
             <w:noProof/>
+            <w:webHidden/>
           </w:rPr>
         </w:r>
         <w:r>
@@ -1610,6 +1624,7 @@
         <w:r>
           <w:rPr>
             <w:noProof/>
+            <w:webHidden/>
           </w:rPr>
         </w:r>
         <w:r>
@@ -1701,6 +1716,7 @@
         <w:r>
           <w:rPr>
             <w:noProof/>
+            <w:webHidden/>
           </w:rPr>
         </w:r>
         <w:r>
@@ -1792,6 +1808,7 @@
         <w:r>
           <w:rPr>
             <w:noProof/>
+            <w:webHidden/>
           </w:rPr>
         </w:r>
         <w:r>
@@ -1883,6 +1900,7 @@
         <w:r>
           <w:rPr>
             <w:noProof/>
+            <w:webHidden/>
           </w:rPr>
         </w:r>
         <w:r>
@@ -1974,6 +1992,7 @@
         <w:r>
           <w:rPr>
             <w:noProof/>
+            <w:webHidden/>
           </w:rPr>
         </w:r>
         <w:r>
@@ -2065,6 +2084,7 @@
         <w:r>
           <w:rPr>
             <w:noProof/>
+            <w:webHidden/>
           </w:rPr>
         </w:r>
         <w:r>
@@ -2156,6 +2176,7 @@
         <w:r>
           <w:rPr>
             <w:noProof/>
+            <w:webHidden/>
           </w:rPr>
         </w:r>
         <w:r>
@@ -2247,6 +2268,7 @@
         <w:r>
           <w:rPr>
             <w:noProof/>
+            <w:webHidden/>
           </w:rPr>
         </w:r>
         <w:r>
@@ -2336,6 +2358,7 @@
         <w:r>
           <w:rPr>
             <w:noProof/>
+            <w:webHidden/>
           </w:rPr>
         </w:r>
         <w:r>
@@ -2425,6 +2448,7 @@
         <w:r>
           <w:rPr>
             <w:noProof/>
+            <w:webHidden/>
           </w:rPr>
         </w:r>
         <w:r>
@@ -2514,6 +2538,7 @@
         <w:r>
           <w:rPr>
             <w:noProof/>
+            <w:webHidden/>
           </w:rPr>
         </w:r>
         <w:r>
@@ -2603,6 +2628,7 @@
         <w:r>
           <w:rPr>
             <w:noProof/>
+            <w:webHidden/>
           </w:rPr>
         </w:r>
         <w:r>
@@ -2692,6 +2718,7 @@
         <w:r>
           <w:rPr>
             <w:noProof/>
+            <w:webHidden/>
           </w:rPr>
         </w:r>
         <w:r>
@@ -2781,6 +2808,7 @@
         <w:r>
           <w:rPr>
             <w:noProof/>
+            <w:webHidden/>
           </w:rPr>
         </w:r>
         <w:r>
@@ -2870,6 +2898,7 @@
         <w:r>
           <w:rPr>
             <w:noProof/>
+            <w:webHidden/>
           </w:rPr>
         </w:r>
         <w:r>
@@ -2959,6 +2988,7 @@
         <w:r>
           <w:rPr>
             <w:noProof/>
+            <w:webHidden/>
           </w:rPr>
         </w:r>
         <w:r>
@@ -3048,6 +3078,7 @@
         <w:r>
           <w:rPr>
             <w:noProof/>
+            <w:webHidden/>
           </w:rPr>
         </w:r>
         <w:r>
@@ -4524,6 +4555,66 @@
               <w:rPr>
                 <w:lang w:val="en-GB"/>
               </w:rPr>
+              <w:t>TC1</w:t>
+            </w:r>
+          </w:p>
+        </w:tc>
+        <w:tc>
+          <w:tcPr>
+            <w:tcW w:w="3910" w:type="dxa"/>
+          </w:tcPr>
+          <w:p>
+            <w:pPr>
+              <w:spacing w:after="0" w:line="240" w:lineRule="auto"/>
+              <w:rPr>
+                <w:lang w:val="en-GB"/>
+              </w:rPr>
+            </w:pPr>
+            <w:r>
+              <w:rPr>
+                <w:lang w:val="en-GB"/>
+              </w:rPr>
+              <w:t>Terma case.pdf</w:t>
+            </w:r>
+          </w:p>
+        </w:tc>
+        <w:tc>
+          <w:tcPr>
+            <w:tcW w:w="4180" w:type="dxa"/>
+          </w:tcPr>
+          <w:p>
+            <w:pPr>
+              <w:spacing w:after="0" w:line="240" w:lineRule="auto"/>
+              <w:rPr>
+                <w:lang w:val="en-GB"/>
+              </w:rPr>
+            </w:pPr>
+            <w:r>
+              <w:rPr>
+                <w:lang w:val="en-GB"/>
+              </w:rPr>
+              <w:t>Document received from TERMA at IHA 3/9 2010</w:t>
+            </w:r>
+          </w:p>
+        </w:tc>
+      </w:tr>
+      <w:tr>
+        <w:tc>
+          <w:tcPr>
+            <w:tcW w:w="1230" w:type="dxa"/>
+          </w:tcPr>
+          <w:p>
+            <w:pPr>
+              <w:spacing w:after="0" w:line="240" w:lineRule="auto"/>
+              <w:jc w:val="center"/>
+              <w:rPr>
+                <w:lang w:val="en-GB"/>
+              </w:rPr>
+            </w:pPr>
+            <w:r>
+              <w:rPr>
+                <w:lang w:val="en-GB"/>
+              </w:rPr>
               <w:t>MWS-CD</w:t>
             </w:r>
           </w:p>
@@ -4683,17 +4774,8 @@
               <w:rPr>
                 <w:lang w:val="en-GB"/>
               </w:rPr>
-              <w:t>DF14b</w:t>
-            </w:r>
-          </w:p>
-          <w:p>
-            <w:pPr>
-              <w:spacing w:after="0" w:line="240" w:lineRule="auto"/>
-              <w:jc w:val="center"/>
-              <w:rPr>
-                <w:lang w:val="en-GB"/>
-              </w:rPr>
-            </w:pPr>
+              <w:t>DM30p</w:t>
+            </w:r>
           </w:p>
         </w:tc>
         <w:tc>
@@ -4711,7 +4793,7 @@
               <w:rPr>
                 <w:lang w:val="en-GB"/>
               </w:rPr>
-              <w:t>NATO threat format specify the protocol to use when exchanging threat data with the F-16 aircraft mission computer.</w:t>
+              <w:t>NATO dispenser magazine type contains the complete details about the magazines physical constructions and interface,</w:t>
             </w:r>
           </w:p>
         </w:tc>
@@ -4733,7 +4815,7 @@
               <w:rPr>
                 <w:lang w:val="en-GB"/>
               </w:rPr>
-              <w:t>GFE</w:t>
+              <w:t>FP42f</w:t>
             </w:r>
           </w:p>
         </w:tc>
@@ -4750,9 +4832,27 @@
             </w:pPr>
             <w:r>
               <w:rPr>
-                <w:lang w:val="en-GB"/>
-              </w:rPr>
-              <w:t>The complete specification of the Government Furnished Equipment that is the MWS.</w:t>
+                <w:rFonts w:ascii="Arial" w:hAnsi="Arial" w:cs="Arial"/>
+                <w:sz w:val="20"/>
+                <w:szCs w:val="20"/>
+                <w:lang w:val="en-GB" w:eastAsia="en-GB"/>
+              </w:rPr>
+              <w:t xml:space="preserve">MIL standard 1600-2-9 v12.45 </w:t>
+            </w:r>
+            <w:r>
+              <w:rPr>
+                <w:rFonts w:ascii="Arial" w:hAnsi="Arial" w:cs="Arial"/>
+                <w:sz w:val="20"/>
+                <w:szCs w:val="20"/>
+                <w:lang w:val="en-GB" w:eastAsia="en-GB"/>
+              </w:rPr>
+              <w:t xml:space="preserve">- </w:t>
+            </w:r>
+            <w:r>
+              <w:rPr>
+                <w:lang w:val="en-GB"/>
+              </w:rPr>
+              <w:t>F-16 POD standard contains complete specification about requirements for POD manufacturing, including size, weight, material, shape, etc.</w:t>
             </w:r>
           </w:p>
         </w:tc>
@@ -4774,6 +4874,343 @@
               <w:rPr>
                 <w:lang w:val="en-GB"/>
               </w:rPr>
+              <w:t>FE16d</w:t>
+            </w:r>
+          </w:p>
+        </w:tc>
+        <w:tc>
+          <w:tcPr>
+            <w:tcW w:w="8080" w:type="dxa"/>
+          </w:tcPr>
+          <w:p>
+            <w:pPr>
+              <w:spacing w:after="0" w:line="240" w:lineRule="auto"/>
+              <w:rPr>
+                <w:lang w:val="en-GB"/>
+              </w:rPr>
+            </w:pPr>
+            <w:r>
+              <w:rPr>
+                <w:lang w:val="en-GB"/>
+              </w:rPr>
+              <w:t xml:space="preserve">F-16 EW standard contains the requirements and test procedures required to have a new system approved on an F-16. </w:t>
+            </w:r>
+          </w:p>
+        </w:tc>
+      </w:tr>
+      <w:tr>
+        <w:tc>
+          <w:tcPr>
+            <w:tcW w:w="1275" w:type="dxa"/>
+          </w:tcPr>
+          <w:p>
+            <w:pPr>
+              <w:spacing w:after="0" w:line="240" w:lineRule="auto"/>
+              <w:jc w:val="center"/>
+              <w:rPr>
+                <w:lang w:val="en-GB"/>
+              </w:rPr>
+            </w:pPr>
+            <w:r>
+              <w:rPr>
+                <w:lang w:val="en-GB"/>
+              </w:rPr>
+              <w:t>PM11b</w:t>
+            </w:r>
+          </w:p>
+        </w:tc>
+        <w:tc>
+          <w:tcPr>
+            <w:tcW w:w="8080" w:type="dxa"/>
+          </w:tcPr>
+          <w:p>
+            <w:pPr>
+              <w:spacing w:after="0" w:line="240" w:lineRule="auto"/>
+              <w:rPr>
+                <w:lang w:val="en-GB"/>
+              </w:rPr>
+            </w:pPr>
+            <w:r>
+              <w:rPr>
+                <w:lang w:val="en-GB"/>
+              </w:rPr>
+              <w:t>F-16 POD mounting standard includes specifications on how a POD shall safely be mounted to an F-16 aircraft.</w:t>
+            </w:r>
+          </w:p>
+        </w:tc>
+      </w:tr>
+      <w:tr>
+        <w:tc>
+          <w:tcPr>
+            <w:tcW w:w="1275" w:type="dxa"/>
+          </w:tcPr>
+          <w:p>
+            <w:pPr>
+              <w:spacing w:after="0" w:line="240" w:lineRule="auto"/>
+              <w:jc w:val="center"/>
+              <w:rPr>
+                <w:lang w:val="en-GB"/>
+              </w:rPr>
+            </w:pPr>
+            <w:r>
+              <w:rPr>
+                <w:lang w:val="en-GB"/>
+              </w:rPr>
+              <w:t>DF14b</w:t>
+            </w:r>
+          </w:p>
+          <w:p>
+            <w:pPr>
+              <w:spacing w:after="0" w:line="240" w:lineRule="auto"/>
+              <w:jc w:val="center"/>
+              <w:rPr>
+                <w:lang w:val="en-GB"/>
+              </w:rPr>
+            </w:pPr>
+          </w:p>
+        </w:tc>
+        <w:tc>
+          <w:tcPr>
+            <w:tcW w:w="8080" w:type="dxa"/>
+          </w:tcPr>
+          <w:p>
+            <w:pPr>
+              <w:spacing w:after="0" w:line="240" w:lineRule="auto"/>
+              <w:rPr>
+                <w:lang w:val="en-GB"/>
+              </w:rPr>
+            </w:pPr>
+            <w:r>
+              <w:rPr>
+                <w:lang w:val="en-GB"/>
+              </w:rPr>
+              <w:t>NATO threat format specify the protocol to use when exchanging threat data with the F-16 aircraft mission computer.</w:t>
+            </w:r>
+          </w:p>
+        </w:tc>
+      </w:tr>
+      <w:tr>
+        <w:tc>
+          <w:tcPr>
+            <w:tcW w:w="1275" w:type="dxa"/>
+          </w:tcPr>
+          <w:p>
+            <w:pPr>
+              <w:spacing w:after="0" w:line="240" w:lineRule="auto"/>
+              <w:jc w:val="center"/>
+              <w:rPr>
+                <w:lang w:val="en-GB"/>
+              </w:rPr>
+            </w:pPr>
+            <w:r>
+              <w:rPr>
+                <w:lang w:val="en-GB"/>
+              </w:rPr>
+              <w:t>FBIT12c</w:t>
+            </w:r>
+          </w:p>
+        </w:tc>
+        <w:tc>
+          <w:tcPr>
+            <w:tcW w:w="8080" w:type="dxa"/>
+          </w:tcPr>
+          <w:p>
+            <w:pPr>
+              <w:spacing w:after="0" w:line="240" w:lineRule="auto"/>
+              <w:rPr>
+                <w:lang w:val="en-GB"/>
+              </w:rPr>
+            </w:pPr>
+            <w:r>
+              <w:rPr>
+                <w:lang w:val="en-GB"/>
+              </w:rPr>
+              <w:t>F-16 subsystem BIT standard indicate how a subsystem shall test its internal status to comply with the F-16 operational standard.</w:t>
+            </w:r>
+          </w:p>
+        </w:tc>
+      </w:tr>
+      <w:tr>
+        <w:tc>
+          <w:tcPr>
+            <w:tcW w:w="1275" w:type="dxa"/>
+          </w:tcPr>
+          <w:p>
+            <w:pPr>
+              <w:spacing w:after="0" w:line="240" w:lineRule="auto"/>
+              <w:jc w:val="center"/>
+              <w:rPr>
+                <w:lang w:val="en-GB"/>
+              </w:rPr>
+            </w:pPr>
+            <w:r>
+              <w:rPr>
+                <w:lang w:val="en-GB"/>
+              </w:rPr>
+              <w:t>ACTv2</w:t>
+            </w:r>
+          </w:p>
+        </w:tc>
+        <w:tc>
+          <w:tcPr>
+            <w:tcW w:w="8080" w:type="dxa"/>
+          </w:tcPr>
+          <w:p>
+            <w:pPr>
+              <w:spacing w:after="0" w:line="240" w:lineRule="auto"/>
+              <w:rPr>
+                <w:lang w:val="en-GB"/>
+              </w:rPr>
+            </w:pPr>
+            <w:r>
+              <w:rPr>
+                <w:lang w:val="en-GB"/>
+              </w:rPr>
+              <w:t>Separate document excluded due to the fact that it is not important for the process.</w:t>
+            </w:r>
+          </w:p>
+        </w:tc>
+      </w:tr>
+      <w:tr>
+        <w:tc>
+          <w:tcPr>
+            <w:tcW w:w="1275" w:type="dxa"/>
+          </w:tcPr>
+          <w:p>
+            <w:pPr>
+              <w:spacing w:after="0" w:line="240" w:lineRule="auto"/>
+              <w:jc w:val="center"/>
+              <w:rPr>
+                <w:lang w:val="en-GB"/>
+              </w:rPr>
+            </w:pPr>
+            <w:r>
+              <w:rPr>
+                <w:lang w:val="en-GB"/>
+              </w:rPr>
+              <w:t>AMM32f</w:t>
+            </w:r>
+          </w:p>
+        </w:tc>
+        <w:tc>
+          <w:tcPr>
+            <w:tcW w:w="8080" w:type="dxa"/>
+          </w:tcPr>
+          <w:p>
+            <w:pPr>
+              <w:spacing w:after="0" w:line="240" w:lineRule="auto"/>
+              <w:rPr>
+                <w:lang w:val="en-GB"/>
+              </w:rPr>
+            </w:pPr>
+            <w:r>
+              <w:rPr>
+                <w:lang w:val="en-GB"/>
+              </w:rPr>
+              <w:t>Aircraft maintenance manual contains details about how removable parts on aircraft shall be located and labeled.</w:t>
+            </w:r>
+          </w:p>
+        </w:tc>
+      </w:tr>
+      <w:tr>
+        <w:tc>
+          <w:tcPr>
+            <w:tcW w:w="1275" w:type="dxa"/>
+          </w:tcPr>
+          <w:p>
+            <w:pPr>
+              <w:spacing w:after="0" w:line="240" w:lineRule="auto"/>
+              <w:jc w:val="center"/>
+              <w:rPr>
+                <w:lang w:val="en-GB"/>
+              </w:rPr>
+            </w:pPr>
+            <w:r>
+              <w:rPr>
+                <w:lang w:val="en-GB"/>
+              </w:rPr>
+              <w:t>SDS23v</w:t>
+            </w:r>
+          </w:p>
+        </w:tc>
+        <w:tc>
+          <w:tcPr>
+            <w:tcW w:w="8080" w:type="dxa"/>
+          </w:tcPr>
+          <w:p>
+            <w:pPr>
+              <w:spacing w:after="0" w:line="240" w:lineRule="auto"/>
+              <w:rPr>
+                <w:lang w:val="en-GB"/>
+              </w:rPr>
+            </w:pPr>
+            <w:r>
+              <w:rPr>
+                <w:lang w:val="en-GB"/>
+              </w:rPr>
+              <w:t>DOD sensitive data standard specify how sensitive data must be stored, and also how the decryption key must be stored.</w:t>
+            </w:r>
+          </w:p>
+        </w:tc>
+      </w:tr>
+      <w:tr>
+        <w:tc>
+          <w:tcPr>
+            <w:tcW w:w="1275" w:type="dxa"/>
+          </w:tcPr>
+          <w:p>
+            <w:pPr>
+              <w:spacing w:after="0" w:line="240" w:lineRule="auto"/>
+              <w:jc w:val="center"/>
+              <w:rPr>
+                <w:lang w:val="en-GB"/>
+              </w:rPr>
+            </w:pPr>
+            <w:r>
+              <w:rPr>
+                <w:lang w:val="en-GB"/>
+              </w:rPr>
+              <w:t>DWS12g</w:t>
+            </w:r>
+          </w:p>
+        </w:tc>
+        <w:tc>
+          <w:tcPr>
+            <w:tcW w:w="8080" w:type="dxa"/>
+          </w:tcPr>
+          <w:p>
+            <w:pPr>
+              <w:spacing w:after="0" w:line="240" w:lineRule="auto"/>
+              <w:rPr>
+                <w:lang w:val="en-GB"/>
+              </w:rPr>
+            </w:pPr>
+            <w:r>
+              <w:rPr>
+                <w:lang w:val="en-GB"/>
+              </w:rPr>
+              <w:t>DOD data wipe specification dictates how sensitive data must be wiped from different media.</w:t>
+            </w:r>
+          </w:p>
+        </w:tc>
+      </w:tr>
+      <w:tr>
+        <w:tc>
+          <w:tcPr>
+            <w:tcW w:w="1275" w:type="dxa"/>
+          </w:tcPr>
+          <w:p>
+            <w:pPr>
+              <w:spacing w:after="0" w:line="240" w:lineRule="auto"/>
+              <w:jc w:val="center"/>
+              <w:rPr>
+                <w:lang w:val="en-GB"/>
+              </w:rPr>
+            </w:pPr>
+            <w:r>
+              <w:rPr>
+                <w:lang w:val="en-GB"/>
+              </w:rPr>
               <w:t>MIL-1553B</w:t>
             </w:r>
           </w:p>
@@ -4794,6 +5231,47 @@
                 <w:lang w:val="en-GB"/>
               </w:rPr>
               <w:t>Military standard for a redundant communication protocol. The MIL-1553B is pure master-slave(s), and can have 1 Bus Controller (BC) and a number of Remote Terminals (RT). Only the BC can initiate communication, so if two RTs are to communicate it must be programmed into the BC. The MIL-1553B specify polling frequencies of up to 50Hz, meaning that a given package (e.g. status information) can be requested (and thereby sent) with a minimum interval of 20ms.</w:t>
+            </w:r>
+          </w:p>
+        </w:tc>
+      </w:tr>
+      <w:tr>
+        <w:tc>
+          <w:tcPr>
+            <w:tcW w:w="1275" w:type="dxa"/>
+          </w:tcPr>
+          <w:p>
+            <w:pPr>
+              <w:spacing w:after="0" w:line="240" w:lineRule="auto"/>
+              <w:jc w:val="center"/>
+              <w:rPr>
+                <w:lang w:val="en-GB"/>
+              </w:rPr>
+            </w:pPr>
+            <w:r>
+              <w:rPr>
+                <w:lang w:val="en-GB"/>
+              </w:rPr>
+              <w:t>FAII34g</w:t>
+            </w:r>
+          </w:p>
+        </w:tc>
+        <w:tc>
+          <w:tcPr>
+            <w:tcW w:w="8080" w:type="dxa"/>
+          </w:tcPr>
+          <w:p>
+            <w:pPr>
+              <w:spacing w:after="0" w:line="240" w:lineRule="auto"/>
+              <w:rPr>
+                <w:lang w:val="pt-BR"/>
+              </w:rPr>
+            </w:pPr>
+            <w:r>
+              <w:rPr>
+                <w:lang w:val="pt-BR"/>
+              </w:rPr>
+              <w:t>F-16 Audio Interface for Intercom</w:t>
             </w:r>
           </w:p>
         </w:tc>
@@ -5910,7 +6388,7 @@
         <w:rPr>
           <w:lang w:val="en-GB" w:eastAsia="en-GB"/>
         </w:rPr>
-        <w:t>The PCU used to convert from 115Vac to 28Vdc in the pod can as maximum deliver 250W. At the same time UR-20 in the doc ref TBD required dispensing 2 payloads at the same time, but looking on the power analyse below:</w:t>
+        <w:t>The PCU used to convert from 115Vac to 28Vdc in the pod can as maximum deliver 250W. At the same time UR-20 in the document TC1  required dispensing 2 payloads at the same time, but looking on the power analyse below:</w:t>
       </w:r>
     </w:p>
     <w:p>
@@ -10348,7 +10826,7 @@
           <v:shape id="_x0000_i1026" type="#_x0000_t75" style="width:480.75pt;height:624.75pt" o:ole="">
             <v:imagedata r:id="rId9" o:title=""/>
           </v:shape>
-          <o:OLEObject Type="Embed" ProgID="Visio.Drawing.11" ShapeID="_x0000_i1026" DrawAspect="Content" ObjectID="_1348033878" r:id="rId10"/>
+          <o:OLEObject Type="Embed" ProgID="Visio.Drawing.11" ShapeID="_x0000_i1026" DrawAspect="Content" ObjectID="_1348034413" r:id="rId10"/>
         </w:object>
       </w:r>
     </w:p>
@@ -10545,7 +11023,7 @@
           <v:shape id="_x0000_i1027" type="#_x0000_t75" style="width:477pt;height:588pt" o:ole="">
             <v:imagedata r:id="rId11" o:title=""/>
           </v:shape>
-          <o:OLEObject Type="Embed" ProgID="Visio.Drawing.11" ShapeID="_x0000_i1027" DrawAspect="Content" ObjectID="_1348033879" r:id="rId12"/>
+          <o:OLEObject Type="Embed" ProgID="Visio.Drawing.11" ShapeID="_x0000_i1027" DrawAspect="Content" ObjectID="_1348034414" r:id="rId12"/>
         </w:object>
       </w:r>
     </w:p>
@@ -14260,7 +14738,7 @@
           <v:shape id="_x0000_i1028" type="#_x0000_t75" style="width:276pt;height:6in" o:ole="">
             <v:imagedata r:id="rId13" o:title=""/>
           </v:shape>
-          <o:OLEObject Type="Embed" ProgID="Visio.Drawing.11" ShapeID="_x0000_i1028" DrawAspect="Content" ObjectID="_1348033880" r:id="rId14"/>
+          <o:OLEObject Type="Embed" ProgID="Visio.Drawing.11" ShapeID="_x0000_i1028" DrawAspect="Content" ObjectID="_1348034415" r:id="rId14"/>
         </w:object>
       </w:r>
     </w:p>
@@ -14375,7 +14853,7 @@
           <v:shape id="_x0000_i1029" type="#_x0000_t75" style="width:421.5pt;height:327pt" o:ole="">
             <v:imagedata r:id="rId15" o:title=""/>
           </v:shape>
-          <o:OLEObject Type="Embed" ProgID="Visio.Drawing.11" ShapeID="_x0000_i1029" DrawAspect="Content" ObjectID="_1348033881" r:id="rId16"/>
+          <o:OLEObject Type="Embed" ProgID="Visio.Drawing.11" ShapeID="_x0000_i1029" DrawAspect="Content" ObjectID="_1348034416" r:id="rId16"/>
         </w:object>
       </w:r>
     </w:p>
@@ -14543,7 +15021,7 @@
           <v:shape id="_x0000_i1030" type="#_x0000_t75" style="width:450.75pt;height:272.25pt" o:ole="">
             <v:imagedata r:id="rId17" o:title=""/>
           </v:shape>
-          <o:OLEObject Type="Embed" ProgID="Visio.Drawing.11" ShapeID="_x0000_i1030" DrawAspect="Content" ObjectID="_1348033882" r:id="rId18"/>
+          <o:OLEObject Type="Embed" ProgID="Visio.Drawing.11" ShapeID="_x0000_i1030" DrawAspect="Content" ObjectID="_1348034417" r:id="rId18"/>
         </w:object>
       </w:r>
     </w:p>
@@ -14589,7 +15067,7 @@
           <v:shape id="_x0000_i1031" type="#_x0000_t75" style="width:556.5pt;height:332.25pt" o:ole="">
             <v:imagedata r:id="rId19" o:title=""/>
           </v:shape>
-          <o:OLEObject Type="Embed" ProgID="Visio.Drawing.11" ShapeID="_x0000_i1031" DrawAspect="Content" ObjectID="_1348033883" r:id="rId20"/>
+          <o:OLEObject Type="Embed" ProgID="Visio.Drawing.11" ShapeID="_x0000_i1031" DrawAspect="Content" ObjectID="_1348034418" r:id="rId20"/>
         </w:object>
       </w:r>
     </w:p>
@@ -14658,7 +15136,7 @@
           <v:shape id="_x0000_i1032" type="#_x0000_t75" style="width:417pt;height:408pt" o:ole="">
             <v:imagedata r:id="rId21" o:title=""/>
           </v:shape>
-          <o:OLEObject Type="Embed" ProgID="Visio.Drawing.11" ShapeID="_x0000_i1032" DrawAspect="Content" ObjectID="_1348033884" r:id="rId22"/>
+          <o:OLEObject Type="Embed" ProgID="Visio.Drawing.11" ShapeID="_x0000_i1032" DrawAspect="Content" ObjectID="_1348034419" r:id="rId22"/>
         </w:object>
       </w:r>
     </w:p>
@@ -15282,7 +15760,7 @@
         <w:rPr>
           <w:lang w:val="en-GB"/>
         </w:rPr>
-        <w:t>Data on the bus will be command and data for controlling the MWS and getting data from it. Commands and data formats are described in the MWS-CD document and will not be described further here. TBD Data and commands that shall be sent to the ECU are:</w:t>
+        <w:t>Data on the bus will be command and data for controlling the MWS and getting data from it. Commands and data formats are described in the MWS-CD document and will not be described further here. Data and commands that shall be sent to the ECU are:</w:t>
       </w:r>
     </w:p>
     <w:p>
@@ -15620,7 +16098,7 @@
         <w:rPr>
           <w:lang w:val="en-GB"/>
         </w:rPr>
-        <w:t xml:space="preserve"> TBD Data and commands that shall be sent to the CCU are:</w:t>
+        <w:t xml:space="preserve"> Data and commands that shall be sent to the CCU are:</w:t>
       </w:r>
     </w:p>
     <w:p>
@@ -15833,19 +16311,7 @@
         <w:rPr>
           <w:lang w:val="en-GB"/>
         </w:rPr>
-        <w:t xml:space="preserve">b </w:t>
-      </w:r>
-      <w:r>
-        <w:rPr>
-          <w:lang w:val="en-GB"/>
-        </w:rPr>
-        <w:t xml:space="preserve">TBD </w:t>
-      </w:r>
-      <w:r>
-        <w:rPr>
-          <w:lang w:val="en-GB"/>
-        </w:rPr>
-        <w:t>connector</w:t>
+        <w:t>b connector</w:t>
       </w:r>
       <w:r>
         <w:rPr>
@@ -33606,7 +34072,21 @@
               <w:rPr>
                 <w:lang w:val="en-GB"/>
               </w:rPr>
-              <w:t>Aircraft Mission Computer</w:t>
+              <w:t xml:space="preserve">Aircraft </w:t>
+            </w:r>
+            <w:smartTag w:uri="urn:schemas-microsoft-com:office:smarttags" w:element="place">
+              <w:r>
+                <w:rPr>
+                  <w:lang w:val="en-GB"/>
+                </w:rPr>
+                <w:t>Mission</w:t>
+              </w:r>
+            </w:smartTag>
+            <w:r>
+              <w:rPr>
+                <w:lang w:val="en-GB"/>
+              </w:rPr>
+              <w:t xml:space="preserve"> Computer</w:t>
             </w:r>
           </w:p>
         </w:tc>
@@ -33975,7 +34455,21 @@
               <w:rPr>
                 <w:lang w:val="en-GB"/>
               </w:rPr>
-              <w:t>Aircraft Mission Computer</w:t>
+              <w:t xml:space="preserve">Aircraft </w:t>
+            </w:r>
+            <w:smartTag w:uri="urn:schemas-microsoft-com:office:smarttags" w:element="place">
+              <w:r>
+                <w:rPr>
+                  <w:lang w:val="en-GB"/>
+                </w:rPr>
+                <w:t>Mission</w:t>
+              </w:r>
+            </w:smartTag>
+            <w:r>
+              <w:rPr>
+                <w:lang w:val="en-GB"/>
+              </w:rPr>
+              <w:t xml:space="preserve"> Computer</w:t>
             </w:r>
           </w:p>
         </w:tc>
@@ -34449,7 +34943,7 @@
         <w:noProof/>
         <w:lang w:val="en-GB"/>
       </w:rPr>
-      <w:t>3</w:t>
+      <w:t>5</w:t>
     </w:r>
     <w:r>
       <w:rPr>

</xml_diff>

<commit_message>
MOM4 added to ref doc
</commit_message>
<xml_diff>
--- a/SystemDesign/SSDD Self Protect Suite DocID 0102.docx
+++ b/SystemDesign/SSDD Self Protect Suite DocID 0102.docx
@@ -66,7 +66,7 @@
     </w:p>
     <w:p>
       <w:pPr>
-        <w:pStyle w:val="Titel"/>
+        <w:pStyle w:val="Title"/>
         <w:rPr>
           <w:rFonts w:ascii="Calibri" w:hAnsi="Calibri"/>
           <w:b/>
@@ -256,13 +256,12 @@
           <w:szCs w:val="28"/>
           <w:lang w:val="en-GB"/>
         </w:rPr>
-        <w:lastRenderedPageBreak/>
         <w:t>Index.</w:t>
       </w:r>
     </w:p>
     <w:p>
       <w:pPr>
-        <w:pStyle w:val="Indholdsfortegnelse1"/>
+        <w:pStyle w:val="TOC1"/>
         <w:tabs>
           <w:tab w:val="left" w:pos="440"/>
           <w:tab w:val="right" w:leader="dot" w:pos="9628"/>
@@ -379,7 +378,7 @@
     </w:p>
     <w:p>
       <w:pPr>
-        <w:pStyle w:val="Indholdsfortegnelse2"/>
+        <w:pStyle w:val="TOC2"/>
         <w:tabs>
           <w:tab w:val="left" w:pos="960"/>
           <w:tab w:val="right" w:leader="dot" w:pos="9628"/>
@@ -469,7 +468,7 @@
     </w:p>
     <w:p>
       <w:pPr>
-        <w:pStyle w:val="Indholdsfortegnelse2"/>
+        <w:pStyle w:val="TOC2"/>
         <w:tabs>
           <w:tab w:val="left" w:pos="960"/>
           <w:tab w:val="right" w:leader="dot" w:pos="9628"/>
@@ -559,7 +558,7 @@
     </w:p>
     <w:p>
       <w:pPr>
-        <w:pStyle w:val="Indholdsfortegnelse2"/>
+        <w:pStyle w:val="TOC2"/>
         <w:tabs>
           <w:tab w:val="left" w:pos="960"/>
           <w:tab w:val="right" w:leader="dot" w:pos="9628"/>
@@ -649,7 +648,7 @@
     </w:p>
     <w:p>
       <w:pPr>
-        <w:pStyle w:val="Indholdsfortegnelse1"/>
+        <w:pStyle w:val="TOC1"/>
         <w:tabs>
           <w:tab w:val="left" w:pos="440"/>
           <w:tab w:val="right" w:leader="dot" w:pos="9628"/>
@@ -739,7 +738,7 @@
     </w:p>
     <w:p>
       <w:pPr>
-        <w:pStyle w:val="Indholdsfortegnelse2"/>
+        <w:pStyle w:val="TOC2"/>
         <w:tabs>
           <w:tab w:val="left" w:pos="960"/>
           <w:tab w:val="right" w:leader="dot" w:pos="9628"/>
@@ -829,7 +828,7 @@
     </w:p>
     <w:p>
       <w:pPr>
-        <w:pStyle w:val="Indholdsfortegnelse2"/>
+        <w:pStyle w:val="TOC2"/>
         <w:tabs>
           <w:tab w:val="left" w:pos="960"/>
           <w:tab w:val="right" w:leader="dot" w:pos="9628"/>
@@ -919,7 +918,7 @@
     </w:p>
     <w:p>
       <w:pPr>
-        <w:pStyle w:val="Indholdsfortegnelse1"/>
+        <w:pStyle w:val="TOC1"/>
         <w:tabs>
           <w:tab w:val="left" w:pos="440"/>
           <w:tab w:val="right" w:leader="dot" w:pos="9628"/>
@@ -1009,7 +1008,7 @@
     </w:p>
     <w:p>
       <w:pPr>
-        <w:pStyle w:val="Indholdsfortegnelse2"/>
+        <w:pStyle w:val="TOC2"/>
         <w:tabs>
           <w:tab w:val="left" w:pos="960"/>
           <w:tab w:val="right" w:leader="dot" w:pos="9628"/>
@@ -1101,7 +1100,7 @@
     </w:p>
     <w:p>
       <w:pPr>
-        <w:pStyle w:val="Indholdsfortegnelse2"/>
+        <w:pStyle w:val="TOC2"/>
         <w:tabs>
           <w:tab w:val="left" w:pos="960"/>
           <w:tab w:val="right" w:leader="dot" w:pos="9628"/>
@@ -1193,7 +1192,7 @@
     </w:p>
     <w:p>
       <w:pPr>
-        <w:pStyle w:val="Indholdsfortegnelse2"/>
+        <w:pStyle w:val="TOC2"/>
         <w:tabs>
           <w:tab w:val="left" w:pos="960"/>
           <w:tab w:val="right" w:leader="dot" w:pos="9628"/>
@@ -1285,7 +1284,7 @@
     </w:p>
     <w:p>
       <w:pPr>
-        <w:pStyle w:val="Indholdsfortegnelse2"/>
+        <w:pStyle w:val="TOC2"/>
         <w:tabs>
           <w:tab w:val="left" w:pos="960"/>
           <w:tab w:val="right" w:leader="dot" w:pos="9628"/>
@@ -1377,7 +1376,7 @@
     </w:p>
     <w:p>
       <w:pPr>
-        <w:pStyle w:val="Indholdsfortegnelse2"/>
+        <w:pStyle w:val="TOC2"/>
         <w:tabs>
           <w:tab w:val="left" w:pos="960"/>
           <w:tab w:val="right" w:leader="dot" w:pos="9628"/>
@@ -1469,7 +1468,7 @@
     </w:p>
     <w:p>
       <w:pPr>
-        <w:pStyle w:val="Indholdsfortegnelse2"/>
+        <w:pStyle w:val="TOC2"/>
         <w:tabs>
           <w:tab w:val="left" w:pos="960"/>
           <w:tab w:val="right" w:leader="dot" w:pos="9628"/>
@@ -1561,7 +1560,7 @@
     </w:p>
     <w:p>
       <w:pPr>
-        <w:pStyle w:val="Indholdsfortegnelse2"/>
+        <w:pStyle w:val="TOC2"/>
         <w:tabs>
           <w:tab w:val="left" w:pos="960"/>
           <w:tab w:val="right" w:leader="dot" w:pos="9628"/>
@@ -1653,7 +1652,7 @@
     </w:p>
     <w:p>
       <w:pPr>
-        <w:pStyle w:val="Indholdsfortegnelse2"/>
+        <w:pStyle w:val="TOC2"/>
         <w:tabs>
           <w:tab w:val="left" w:pos="960"/>
           <w:tab w:val="right" w:leader="dot" w:pos="9628"/>
@@ -1745,7 +1744,7 @@
     </w:p>
     <w:p>
       <w:pPr>
-        <w:pStyle w:val="Indholdsfortegnelse2"/>
+        <w:pStyle w:val="TOC2"/>
         <w:tabs>
           <w:tab w:val="left" w:pos="960"/>
           <w:tab w:val="right" w:leader="dot" w:pos="9628"/>
@@ -1837,7 +1836,7 @@
     </w:p>
     <w:p>
       <w:pPr>
-        <w:pStyle w:val="Indholdsfortegnelse2"/>
+        <w:pStyle w:val="TOC2"/>
         <w:tabs>
           <w:tab w:val="left" w:pos="960"/>
           <w:tab w:val="right" w:leader="dot" w:pos="9628"/>
@@ -1929,7 +1928,7 @@
     </w:p>
     <w:p>
       <w:pPr>
-        <w:pStyle w:val="Indholdsfortegnelse2"/>
+        <w:pStyle w:val="TOC2"/>
         <w:tabs>
           <w:tab w:val="left" w:pos="960"/>
           <w:tab w:val="right" w:leader="dot" w:pos="9628"/>
@@ -2021,7 +2020,7 @@
     </w:p>
     <w:p>
       <w:pPr>
-        <w:pStyle w:val="Indholdsfortegnelse2"/>
+        <w:pStyle w:val="TOC2"/>
         <w:tabs>
           <w:tab w:val="left" w:pos="960"/>
           <w:tab w:val="right" w:leader="dot" w:pos="9628"/>
@@ -2113,7 +2112,7 @@
     </w:p>
     <w:p>
       <w:pPr>
-        <w:pStyle w:val="Indholdsfortegnelse2"/>
+        <w:pStyle w:val="TOC2"/>
         <w:tabs>
           <w:tab w:val="left" w:pos="960"/>
           <w:tab w:val="right" w:leader="dot" w:pos="9628"/>
@@ -2205,7 +2204,7 @@
     </w:p>
     <w:p>
       <w:pPr>
-        <w:pStyle w:val="Indholdsfortegnelse2"/>
+        <w:pStyle w:val="TOC2"/>
         <w:tabs>
           <w:tab w:val="left" w:pos="960"/>
           <w:tab w:val="right" w:leader="dot" w:pos="9628"/>
@@ -2297,7 +2296,7 @@
     </w:p>
     <w:p>
       <w:pPr>
-        <w:pStyle w:val="Indholdsfortegnelse1"/>
+        <w:pStyle w:val="TOC1"/>
         <w:tabs>
           <w:tab w:val="left" w:pos="440"/>
           <w:tab w:val="right" w:leader="dot" w:pos="9628"/>
@@ -2387,7 +2386,7 @@
     </w:p>
     <w:p>
       <w:pPr>
-        <w:pStyle w:val="Indholdsfortegnelse2"/>
+        <w:pStyle w:val="TOC2"/>
         <w:tabs>
           <w:tab w:val="left" w:pos="960"/>
           <w:tab w:val="right" w:leader="dot" w:pos="9628"/>
@@ -2477,7 +2476,7 @@
     </w:p>
     <w:p>
       <w:pPr>
-        <w:pStyle w:val="Indholdsfortegnelse2"/>
+        <w:pStyle w:val="TOC2"/>
         <w:tabs>
           <w:tab w:val="left" w:pos="960"/>
           <w:tab w:val="right" w:leader="dot" w:pos="9628"/>
@@ -2567,7 +2566,7 @@
     </w:p>
     <w:p>
       <w:pPr>
-        <w:pStyle w:val="Indholdsfortegnelse2"/>
+        <w:pStyle w:val="TOC2"/>
         <w:tabs>
           <w:tab w:val="left" w:pos="960"/>
           <w:tab w:val="right" w:leader="dot" w:pos="9628"/>
@@ -2657,7 +2656,7 @@
     </w:p>
     <w:p>
       <w:pPr>
-        <w:pStyle w:val="Indholdsfortegnelse1"/>
+        <w:pStyle w:val="TOC1"/>
         <w:tabs>
           <w:tab w:val="left" w:pos="440"/>
           <w:tab w:val="right" w:leader="dot" w:pos="9628"/>
@@ -2747,7 +2746,7 @@
     </w:p>
     <w:p>
       <w:pPr>
-        <w:pStyle w:val="Indholdsfortegnelse1"/>
+        <w:pStyle w:val="TOC1"/>
         <w:tabs>
           <w:tab w:val="left" w:pos="440"/>
           <w:tab w:val="right" w:leader="dot" w:pos="9628"/>
@@ -2837,7 +2836,7 @@
     </w:p>
     <w:p>
       <w:pPr>
-        <w:pStyle w:val="Indholdsfortegnelse2"/>
+        <w:pStyle w:val="TOC2"/>
         <w:tabs>
           <w:tab w:val="left" w:pos="960"/>
           <w:tab w:val="right" w:leader="dot" w:pos="9628"/>
@@ -2927,7 +2926,7 @@
     </w:p>
     <w:p>
       <w:pPr>
-        <w:pStyle w:val="Indholdsfortegnelse1"/>
+        <w:pStyle w:val="TOC1"/>
         <w:tabs>
           <w:tab w:val="left" w:pos="440"/>
           <w:tab w:val="right" w:leader="dot" w:pos="9628"/>
@@ -3017,7 +3016,7 @@
     </w:p>
     <w:p>
       <w:pPr>
-        <w:pStyle w:val="Indholdsfortegnelse2"/>
+        <w:pStyle w:val="TOC2"/>
         <w:tabs>
           <w:tab w:val="left" w:pos="960"/>
           <w:tab w:val="right" w:leader="dot" w:pos="9628"/>
@@ -3138,7 +3137,6 @@
           <w:szCs w:val="28"/>
           <w:lang w:val="en-GB"/>
         </w:rPr>
-        <w:lastRenderedPageBreak/>
         <w:t>History</w:t>
       </w:r>
     </w:p>
@@ -3938,7 +3936,7 @@
     </w:p>
     <w:p>
       <w:pPr>
-        <w:pStyle w:val="Overskrift1"/>
+        <w:pStyle w:val="Heading1"/>
         <w:ind w:left="360"/>
       </w:pPr>
       <w:bookmarkStart w:id="0" w:name="_Toc274291989"/>
@@ -3971,7 +3969,7 @@
     </w:p>
     <w:p>
       <w:pPr>
-        <w:pStyle w:val="Overskrift2"/>
+        <w:pStyle w:val="Heading2"/>
         <w:ind w:left="720"/>
       </w:pPr>
       <w:bookmarkStart w:id="1" w:name="_Toc274291990"/>
@@ -4059,7 +4057,7 @@
     </w:p>
     <w:p>
       <w:pPr>
-        <w:pStyle w:val="Overskrift2"/>
+        <w:pStyle w:val="Heading2"/>
         <w:ind w:left="720"/>
       </w:pPr>
       <w:bookmarkStart w:id="2" w:name="_Toc274291991"/>
@@ -4127,7 +4125,6 @@
         <w:rPr>
           <w:lang w:val="en-GB"/>
         </w:rPr>
-        <w:lastRenderedPageBreak/>
         <w:pict>
           <v:shapetype id="_x0000_t75" coordsize="21600,21600" o:spt="75" o:preferrelative="t" path="m@4@5l@4@11@9@11@9@5xe" filled="f" stroked="f">
             <v:stroke joinstyle="miter"/>
@@ -4156,7 +4153,7 @@
     </w:p>
     <w:p>
       <w:pPr>
-        <w:pStyle w:val="Billedtekst"/>
+        <w:pStyle w:val="Caption"/>
         <w:rPr>
           <w:lang w:val="en-GB"/>
         </w:rPr>
@@ -4345,12 +4342,11 @@
     </w:p>
     <w:p>
       <w:pPr>
-        <w:pStyle w:val="Overskrift2"/>
+        <w:pStyle w:val="Heading2"/>
         <w:ind w:left="720"/>
       </w:pPr>
       <w:bookmarkStart w:id="3" w:name="_Toc274291992"/>
       <w:r>
-        <w:lastRenderedPageBreak/>
         <w:t>Document overview.</w:t>
       </w:r>
       <w:bookmarkEnd w:id="3"/>
@@ -4416,7 +4412,7 @@
     </w:p>
     <w:p>
       <w:pPr>
-        <w:pStyle w:val="Overskrift1"/>
+        <w:pStyle w:val="Heading1"/>
         <w:ind w:left="360"/>
       </w:pPr>
       <w:bookmarkStart w:id="4" w:name="_Toc274078797"/>
@@ -4439,7 +4435,7 @@
     </w:p>
     <w:p>
       <w:pPr>
-        <w:pStyle w:val="Overskrift2"/>
+        <w:pStyle w:val="Heading2"/>
         <w:ind w:left="720"/>
       </w:pPr>
       <w:bookmarkStart w:id="6" w:name="_Toc274291994"/>
@@ -4668,10 +4664,70 @@
           </w:p>
         </w:tc>
       </w:tr>
+      <w:tr>
+        <w:tc>
+          <w:tcPr>
+            <w:tcW w:w="1230" w:type="dxa"/>
+          </w:tcPr>
+          <w:p>
+            <w:pPr>
+              <w:spacing w:after="0" w:line="240" w:lineRule="auto"/>
+              <w:jc w:val="center"/>
+              <w:rPr>
+                <w:lang w:val="en-GB"/>
+              </w:rPr>
+            </w:pPr>
+            <w:r>
+              <w:rPr>
+                <w:lang w:val="en-GB"/>
+              </w:rPr>
+              <w:t>MOM4</w:t>
+            </w:r>
+          </w:p>
+        </w:tc>
+        <w:tc>
+          <w:tcPr>
+            <w:tcW w:w="3910" w:type="dxa"/>
+          </w:tcPr>
+          <w:p>
+            <w:pPr>
+              <w:spacing w:after="0" w:line="240" w:lineRule="auto"/>
+              <w:rPr>
+                <w:rFonts w:ascii="Arial" w:hAnsi="Arial" w:cs="Arial"/>
+                <w:sz w:val="20"/>
+                <w:szCs w:val="20"/>
+                <w:lang w:val="en-GB" w:eastAsia="en-GB"/>
+              </w:rPr>
+            </w:pPr>
+            <w:r>
+              <w:rPr>
+                <w:rFonts w:ascii="Arial" w:hAnsi="Arial" w:cs="Arial"/>
+                <w:sz w:val="20"/>
+                <w:szCs w:val="20"/>
+                <w:lang w:val="en-GB" w:eastAsia="en-GB"/>
+              </w:rPr>
+              <w:t>Minutes of meeting Terma SRR meeting at IHA 28_09_10.pdf</w:t>
+            </w:r>
+          </w:p>
+        </w:tc>
+        <w:tc>
+          <w:tcPr>
+            <w:tcW w:w="4180" w:type="dxa"/>
+          </w:tcPr>
+          <w:p>
+            <w:pPr>
+              <w:spacing w:after="0" w:line="240" w:lineRule="auto"/>
+              <w:rPr>
+                <w:lang w:val="en-GB"/>
+              </w:rPr>
+            </w:pPr>
+          </w:p>
+        </w:tc>
+      </w:tr>
     </w:tbl>
     <w:p>
       <w:pPr>
-        <w:pStyle w:val="Overskrift2"/>
+        <w:pStyle w:val="Heading2"/>
         <w:ind w:left="720"/>
       </w:pPr>
       <w:bookmarkStart w:id="7" w:name="_Toc273129912"/>
@@ -5234,14 +5290,7 @@
               <w:rPr>
                 <w:lang w:val="en-GB"/>
               </w:rPr>
-              <w:t xml:space="preserve">Military standard for a redundant communication protocol. The MIL-1553B is pure master-slave(s), and can have 1 Bus Controller (BC) and a number of Remote Terminals (RT). Only the BC can initiate communication, so if two RTs are to communicate it must be programmed into the BC. The MIL-1553B specify polling frequencies of up to 50Hz, </w:t>
-            </w:r>
-            <w:r>
-              <w:rPr>
-                <w:lang w:val="en-GB"/>
-              </w:rPr>
-              <w:lastRenderedPageBreak/>
-              <w:t>meaning that a given package (e.g. status information) can be requested (and thereby sent) with a minimum interval of 20ms.</w:t>
+              <w:t>Military standard for a redundant communication protocol. The MIL-1553B is pure master-slave(s), and can have 1 Bus Controller (BC) and a number of Remote Terminals (RT). Only the BC can initiate communication, so if two RTs are to communicate it must be programmed into the BC. The MIL-1553B specify polling frequencies of up to 50Hz, meaning that a given package (e.g. status information) can be requested (and thereby sent) with a minimum interval of 20ms.</w:t>
             </w:r>
           </w:p>
         </w:tc>
@@ -5263,7 +5312,6 @@
               <w:rPr>
                 <w:lang w:val="en-GB"/>
               </w:rPr>
-              <w:lastRenderedPageBreak/>
               <w:t>FAII34g</w:t>
             </w:r>
           </w:p>
@@ -5291,7 +5339,7 @@
     </w:tbl>
     <w:p>
       <w:pPr>
-        <w:pStyle w:val="Overskrift1"/>
+        <w:pStyle w:val="Heading1"/>
         <w:ind w:left="360"/>
       </w:pPr>
       <w:bookmarkStart w:id="13" w:name="_Toc274291996"/>
@@ -5305,7 +5353,7 @@
     </w:p>
     <w:p>
       <w:pPr>
-        <w:pStyle w:val="Overskrift2"/>
+        <w:pStyle w:val="Heading2"/>
         <w:ind w:left="720"/>
         <w:rPr>
           <w:lang w:eastAsia="en-GB"/>
@@ -5753,7 +5801,7 @@
     </w:p>
     <w:p>
       <w:pPr>
-        <w:pStyle w:val="Overskrift2"/>
+        <w:pStyle w:val="Heading2"/>
         <w:ind w:left="720"/>
         <w:rPr>
           <w:lang w:eastAsia="en-GB"/>
@@ -5867,7 +5915,7 @@
     </w:p>
     <w:p>
       <w:pPr>
-        <w:pStyle w:val="Overskrift2"/>
+        <w:pStyle w:val="Heading2"/>
         <w:ind w:left="720"/>
         <w:rPr>
           <w:lang w:eastAsia="en-GB"/>
@@ -5966,7 +6014,7 @@
     </w:p>
     <w:p>
       <w:pPr>
-        <w:pStyle w:val="Overskrift2"/>
+        <w:pStyle w:val="Heading2"/>
         <w:ind w:left="720"/>
         <w:rPr>
           <w:lang w:eastAsia="en-GB"/>
@@ -6033,13 +6081,12 @@
         <w:rPr>
           <w:lang w:val="en-GB" w:eastAsia="en-GB"/>
         </w:rPr>
-        <w:lastRenderedPageBreak/>
         <w:t>This is handled under security.</w:t>
       </w:r>
     </w:p>
     <w:p>
       <w:pPr>
-        <w:pStyle w:val="Overskrift2"/>
+        <w:pStyle w:val="Heading2"/>
         <w:ind w:left="720"/>
         <w:rPr>
           <w:lang w:eastAsia="en-GB"/>
@@ -6137,7 +6184,7 @@
     </w:p>
     <w:p>
       <w:pPr>
-        <w:pStyle w:val="Overskrift2"/>
+        <w:pStyle w:val="Heading2"/>
         <w:ind w:left="720"/>
         <w:rPr>
           <w:lang w:eastAsia="en-GB"/>
@@ -6208,7 +6255,7 @@
     </w:p>
     <w:p>
       <w:pPr>
-        <w:pStyle w:val="Overskrift2"/>
+        <w:pStyle w:val="Heading2"/>
         <w:ind w:left="720"/>
         <w:rPr>
           <w:lang w:eastAsia="en-GB"/>
@@ -6312,7 +6359,7 @@
     </w:p>
     <w:p>
       <w:pPr>
-        <w:pStyle w:val="Overskrift2"/>
+        <w:pStyle w:val="Heading2"/>
         <w:ind w:left="720"/>
         <w:rPr>
           <w:lang w:eastAsia="en-GB"/>
@@ -6376,7 +6423,7 @@
     </w:p>
     <w:p>
       <w:pPr>
-        <w:pStyle w:val="Overskrift2"/>
+        <w:pStyle w:val="Heading2"/>
         <w:ind w:left="720"/>
         <w:rPr>
           <w:lang w:eastAsia="en-GB"/>
@@ -6470,7 +6517,7 @@
     </w:p>
     <w:p>
       <w:pPr>
-        <w:pStyle w:val="Billedtekst"/>
+        <w:pStyle w:val="Caption"/>
         <w:keepNext/>
       </w:pPr>
       <w:r>
@@ -6492,12 +6539,12 @@
         <w:tblLook w:val="0000"/>
       </w:tblPr>
       <w:tblGrid>
-        <w:gridCol w:w="1206"/>
+        <w:gridCol w:w="1149"/>
         <w:gridCol w:w="1200"/>
-        <w:gridCol w:w="1395"/>
-        <w:gridCol w:w="1395"/>
-        <w:gridCol w:w="2076"/>
-        <w:gridCol w:w="2187"/>
+        <w:gridCol w:w="1357"/>
+        <w:gridCol w:w="1357"/>
+        <w:gridCol w:w="1940"/>
+        <w:gridCol w:w="2027"/>
       </w:tblGrid>
       <w:tr>
         <w:trPr>
@@ -7761,7 +7808,6 @@
                 <w:szCs w:val="20"/>
                 <w:lang w:val="en-GB" w:eastAsia="en-GB"/>
               </w:rPr>
-              <w:lastRenderedPageBreak/>
               <w:t>Total Power consumption from 28Vdc and 115Vac</w:t>
             </w:r>
           </w:p>
@@ -7877,7 +7923,7 @@
     </w:p>
     <w:p>
       <w:pPr>
-        <w:pStyle w:val="Billedtekst"/>
+        <w:pStyle w:val="Caption"/>
         <w:keepNext/>
       </w:pPr>
       <w:r>
@@ -7899,12 +7945,12 @@
         <w:tblLook w:val="0000"/>
       </w:tblPr>
       <w:tblGrid>
-        <w:gridCol w:w="1206"/>
+        <w:gridCol w:w="1149"/>
         <w:gridCol w:w="1200"/>
-        <w:gridCol w:w="1395"/>
-        <w:gridCol w:w="1395"/>
-        <w:gridCol w:w="2076"/>
-        <w:gridCol w:w="2187"/>
+        <w:gridCol w:w="1357"/>
+        <w:gridCol w:w="1357"/>
+        <w:gridCol w:w="1940"/>
+        <w:gridCol w:w="2027"/>
       </w:tblGrid>
       <w:tr>
         <w:trPr>
@@ -9271,12 +9317,12 @@
         <w:rPr>
           <w:lang w:val="en-GB" w:eastAsia="en-GB"/>
         </w:rPr>
-        <w:t>UR-20 was by agreement with Terma at SRR meeting at IHA changed to SR-53 in SRD, which says that the system shall be able to dispense 2 payloads in 40msec. By changing it to this requirement reduced the power use on the 28Vdc to 223W, well below the 250W.</w:t>
+        <w:t>UR-20 was by agreement with Terma at SRR meeting at IHA changed to SR-53 in SRD, see MOM4, which says that the system shall be able to dispense 2 payloads in 40msec. By changing it to this requirement reduced the power use on the 28Vdc to 223W, well below the 250W.</w:t>
       </w:r>
     </w:p>
     <w:p>
       <w:pPr>
-        <w:pStyle w:val="Overskrift2"/>
+        <w:pStyle w:val="Heading2"/>
         <w:numPr>
           <w:ilvl w:val="1"/>
           <w:numId w:val="7"/>
@@ -10736,7 +10782,7 @@
     </w:p>
     <w:p>
       <w:pPr>
-        <w:pStyle w:val="Overskrift2"/>
+        <w:pStyle w:val="Heading2"/>
         <w:ind w:left="720"/>
         <w:rPr>
           <w:lang w:eastAsia="en-GB"/>
@@ -10747,7 +10793,6 @@
         <w:rPr>
           <w:lang w:eastAsia="en-GB"/>
         </w:rPr>
-        <w:lastRenderedPageBreak/>
         <w:t>Magazine selector</w:t>
       </w:r>
       <w:bookmarkEnd w:id="32"/>
@@ -10841,13 +10886,13 @@
           <v:shape id="_x0000_i1026" type="#_x0000_t75" style="width:480.75pt;height:624.75pt" o:ole="">
             <v:imagedata r:id="rId9" o:title=""/>
           </v:shape>
-          <o:OLEObject Type="Embed" ProgID="Visio.Drawing.11" ShapeID="_x0000_i1026" DrawAspect="Content" ObjectID="_1348035497" r:id="rId10"/>
+          <o:OLEObject Type="Embed" ProgID="Visio.Drawing.11" ShapeID="_x0000_i1026" DrawAspect="Content" ObjectID="_1348035792" r:id="rId10"/>
         </w:object>
       </w:r>
     </w:p>
     <w:p>
       <w:pPr>
-        <w:pStyle w:val="Billedtekst"/>
+        <w:pStyle w:val="Caption"/>
         <w:rPr>
           <w:lang w:val="en-GB"/>
         </w:rPr>
@@ -10879,7 +10924,7 @@
     </w:p>
     <w:p>
       <w:pPr>
-        <w:pStyle w:val="Overskrift2"/>
+        <w:pStyle w:val="Heading2"/>
         <w:ind w:left="720"/>
         <w:rPr>
           <w:lang w:eastAsia="en-GB"/>
@@ -10890,7 +10935,6 @@
         <w:rPr>
           <w:lang w:eastAsia="en-GB"/>
         </w:rPr>
-        <w:lastRenderedPageBreak/>
         <w:t>Safety</w:t>
       </w:r>
       <w:bookmarkEnd w:id="33"/>
@@ -10910,7 +10954,7 @@
     </w:p>
     <w:p>
       <w:pPr>
-        <w:pStyle w:val="Overskrift2"/>
+        <w:pStyle w:val="Heading2"/>
         <w:ind w:left="720"/>
         <w:rPr>
           <w:lang w:eastAsia="en-GB"/>
@@ -10940,7 +10984,7 @@
     </w:p>
     <w:p>
       <w:pPr>
-        <w:pStyle w:val="Overskrift2"/>
+        <w:pStyle w:val="Heading2"/>
         <w:ind w:left="720"/>
         <w:rPr>
           <w:lang w:eastAsia="en-GB"/>
@@ -10982,7 +11026,7 @@
     </w:p>
     <w:p>
       <w:pPr>
-        <w:pStyle w:val="Overskrift1"/>
+        <w:pStyle w:val="Heading1"/>
         <w:ind w:left="360"/>
       </w:pPr>
       <w:bookmarkStart w:id="36" w:name="_Toc274292011"/>
@@ -11009,7 +11053,7 @@
     </w:p>
     <w:p>
       <w:pPr>
-        <w:pStyle w:val="Overskrift2"/>
+        <w:pStyle w:val="Heading2"/>
         <w:ind w:left="720"/>
       </w:pPr>
       <w:bookmarkStart w:id="37" w:name="_Toc274292012"/>
@@ -11039,13 +11083,13 @@
           <v:shape id="_x0000_i1027" type="#_x0000_t75" style="width:477pt;height:588pt" o:ole="">
             <v:imagedata r:id="rId11" o:title=""/>
           </v:shape>
-          <o:OLEObject Type="Embed" ProgID="Visio.Drawing.11" ShapeID="_x0000_i1027" DrawAspect="Content" ObjectID="_1348035498" r:id="rId12"/>
+          <o:OLEObject Type="Embed" ProgID="Visio.Drawing.11" ShapeID="_x0000_i1027" DrawAspect="Content" ObjectID="_1348035793" r:id="rId12"/>
         </w:object>
       </w:r>
     </w:p>
     <w:p>
       <w:pPr>
-        <w:pStyle w:val="Billedtekst"/>
+        <w:pStyle w:val="Caption"/>
         <w:rPr>
           <w:lang w:val="en-GB"/>
         </w:rPr>
@@ -11156,7 +11200,7 @@
     </w:p>
     <w:p>
       <w:pPr>
-        <w:pStyle w:val="Billedtekst"/>
+        <w:pStyle w:val="Caption"/>
         <w:keepNext/>
         <w:rPr>
           <w:lang w:val="en-US"/>
@@ -11226,6 +11270,7 @@
         <w:tblLook w:val="00A0"/>
       </w:tblPr>
       <w:tblGrid>
+        <w:gridCol w:w="5"/>
         <w:gridCol w:w="1371"/>
         <w:gridCol w:w="2281"/>
         <w:gridCol w:w="3544"/>
@@ -11235,6 +11280,7 @@
         <w:tc>
           <w:tcPr>
             <w:tcW w:w="1371" w:type="dxa"/>
+            <w:gridSpan w:val="2"/>
           </w:tcPr>
           <w:p>
             <w:pPr>
@@ -11337,6 +11383,7 @@
         <w:tc>
           <w:tcPr>
             <w:tcW w:w="1371" w:type="dxa"/>
+            <w:gridSpan w:val="2"/>
           </w:tcPr>
           <w:p>
             <w:pPr>
@@ -11454,6 +11501,7 @@
         <w:tc>
           <w:tcPr>
             <w:tcW w:w="1371" w:type="dxa"/>
+            <w:gridSpan w:val="2"/>
           </w:tcPr>
           <w:p>
             <w:pPr>
@@ -11552,6 +11600,7 @@
         <w:tc>
           <w:tcPr>
             <w:tcW w:w="1371" w:type="dxa"/>
+            <w:gridSpan w:val="2"/>
           </w:tcPr>
           <w:p>
             <w:pPr>
@@ -11669,6 +11718,7 @@
         <w:tc>
           <w:tcPr>
             <w:tcW w:w="1371" w:type="dxa"/>
+            <w:gridSpan w:val="2"/>
           </w:tcPr>
           <w:p>
             <w:pPr>
@@ -11760,6 +11810,7 @@
         <w:tc>
           <w:tcPr>
             <w:tcW w:w="1371" w:type="dxa"/>
+            <w:gridSpan w:val="2"/>
           </w:tcPr>
           <w:p>
             <w:pPr>
@@ -11851,6 +11902,7 @@
         <w:tc>
           <w:tcPr>
             <w:tcW w:w="1371" w:type="dxa"/>
+            <w:gridSpan w:val="2"/>
           </w:tcPr>
           <w:p>
             <w:pPr>
@@ -12006,6 +12058,7 @@
         <w:tc>
           <w:tcPr>
             <w:tcW w:w="1371" w:type="dxa"/>
+            <w:gridSpan w:val="2"/>
           </w:tcPr>
           <w:p>
             <w:pPr>
@@ -12199,6 +12252,7 @@
         <w:tc>
           <w:tcPr>
             <w:tcW w:w="1371" w:type="dxa"/>
+            <w:gridSpan w:val="2"/>
           </w:tcPr>
           <w:p>
             <w:pPr>
@@ -12290,6 +12344,7 @@
         <w:tc>
           <w:tcPr>
             <w:tcW w:w="1371" w:type="dxa"/>
+            <w:gridSpan w:val="2"/>
           </w:tcPr>
           <w:p>
             <w:pPr>
@@ -12407,6 +12462,7 @@
         <w:tc>
           <w:tcPr>
             <w:tcW w:w="1371" w:type="dxa"/>
+            <w:gridSpan w:val="2"/>
           </w:tcPr>
           <w:p>
             <w:pPr>
@@ -12517,6 +12573,7 @@
         <w:tc>
           <w:tcPr>
             <w:tcW w:w="1371" w:type="dxa"/>
+            <w:gridSpan w:val="2"/>
           </w:tcPr>
           <w:p>
             <w:pPr>
@@ -12615,6 +12672,7 @@
         <w:tc>
           <w:tcPr>
             <w:tcW w:w="1371" w:type="dxa"/>
+            <w:gridSpan w:val="2"/>
           </w:tcPr>
           <w:p>
             <w:pPr>
@@ -12732,6 +12790,7 @@
         <w:tc>
           <w:tcPr>
             <w:tcW w:w="1371" w:type="dxa"/>
+            <w:gridSpan w:val="2"/>
           </w:tcPr>
           <w:p>
             <w:pPr>
@@ -12823,6 +12882,7 @@
         <w:tc>
           <w:tcPr>
             <w:tcW w:w="1371" w:type="dxa"/>
+            <w:gridSpan w:val="2"/>
           </w:tcPr>
           <w:p>
             <w:pPr>
@@ -12921,6 +12981,7 @@
         <w:tc>
           <w:tcPr>
             <w:tcW w:w="1371" w:type="dxa"/>
+            <w:gridSpan w:val="2"/>
           </w:tcPr>
           <w:p>
             <w:pPr>
@@ -13019,6 +13080,7 @@
         <w:tc>
           <w:tcPr>
             <w:tcW w:w="1371" w:type="dxa"/>
+            <w:gridSpan w:val="2"/>
           </w:tcPr>
           <w:p>
             <w:pPr>
@@ -13193,6 +13255,7 @@
         <w:tc>
           <w:tcPr>
             <w:tcW w:w="1371" w:type="dxa"/>
+            <w:gridSpan w:val="2"/>
           </w:tcPr>
           <w:p>
             <w:pPr>
@@ -13300,6 +13363,9 @@
         </w:tc>
       </w:tr>
       <w:tr>
+        <w:trPr>
+          <w:gridBefore w:val="1"/>
+        </w:trPr>
         <w:tc>
           <w:tcPr>
             <w:tcW w:w="1371" w:type="dxa"/>
@@ -13398,6 +13464,9 @@
         </w:tc>
       </w:tr>
       <w:tr>
+        <w:trPr>
+          <w:gridBefore w:val="1"/>
+        </w:trPr>
         <w:tc>
           <w:tcPr>
             <w:tcW w:w="1371" w:type="dxa"/>
@@ -13489,6 +13558,9 @@
         </w:tc>
       </w:tr>
       <w:tr>
+        <w:trPr>
+          <w:gridBefore w:val="1"/>
+        </w:trPr>
         <w:tc>
           <w:tcPr>
             <w:tcW w:w="1371" w:type="dxa"/>
@@ -13580,6 +13652,9 @@
         </w:tc>
       </w:tr>
       <w:tr>
+        <w:trPr>
+          <w:gridBefore w:val="1"/>
+        </w:trPr>
         <w:tc>
           <w:tcPr>
             <w:tcW w:w="1371" w:type="dxa"/>
@@ -13690,6 +13765,9 @@
         </w:tc>
       </w:tr>
       <w:tr>
+        <w:trPr>
+          <w:gridBefore w:val="1"/>
+        </w:trPr>
         <w:tc>
           <w:tcPr>
             <w:tcW w:w="1371" w:type="dxa"/>
@@ -13710,7 +13788,6 @@
                 <w:rFonts w:ascii="Arial" w:hAnsi="Arial" w:cs="Arial"/>
                 <w:lang w:val="en-GB" w:eastAsia="en-GB"/>
               </w:rPr>
-              <w:lastRenderedPageBreak/>
               <w:t>B002</w:t>
             </w:r>
           </w:p>
@@ -13782,6 +13859,9 @@
         </w:tc>
       </w:tr>
       <w:tr>
+        <w:trPr>
+          <w:gridBefore w:val="1"/>
+        </w:trPr>
         <w:tc>
           <w:tcPr>
             <w:tcW w:w="1371" w:type="dxa"/>
@@ -13880,6 +13960,9 @@
         </w:tc>
       </w:tr>
       <w:tr>
+        <w:trPr>
+          <w:gridBefore w:val="1"/>
+        </w:trPr>
         <w:tc>
           <w:tcPr>
             <w:tcW w:w="1371" w:type="dxa"/>
@@ -13978,6 +14061,9 @@
         </w:tc>
       </w:tr>
       <w:tr>
+        <w:trPr>
+          <w:gridBefore w:val="1"/>
+        </w:trPr>
         <w:tc>
           <w:tcPr>
             <w:tcW w:w="1371" w:type="dxa"/>
@@ -14076,6 +14162,9 @@
         </w:tc>
       </w:tr>
       <w:tr>
+        <w:trPr>
+          <w:gridBefore w:val="1"/>
+        </w:trPr>
         <w:tc>
           <w:tcPr>
             <w:tcW w:w="1371" w:type="dxa"/>
@@ -14193,6 +14282,9 @@
         </w:tc>
       </w:tr>
       <w:tr>
+        <w:trPr>
+          <w:gridBefore w:val="1"/>
+        </w:trPr>
         <w:tc>
           <w:tcPr>
             <w:tcW w:w="1371" w:type="dxa"/>
@@ -14284,6 +14376,9 @@
         </w:tc>
       </w:tr>
       <w:tr>
+        <w:trPr>
+          <w:gridBefore w:val="1"/>
+        </w:trPr>
         <w:tc>
           <w:tcPr>
             <w:tcW w:w="1371" w:type="dxa"/>
@@ -14375,6 +14470,9 @@
         </w:tc>
       </w:tr>
       <w:tr>
+        <w:trPr>
+          <w:gridBefore w:val="1"/>
+        </w:trPr>
         <w:tc>
           <w:tcPr>
             <w:tcW w:w="1371" w:type="dxa"/>
@@ -14466,6 +14564,9 @@
         </w:tc>
       </w:tr>
       <w:tr>
+        <w:trPr>
+          <w:gridBefore w:val="1"/>
+        </w:trPr>
         <w:tc>
           <w:tcPr>
             <w:tcW w:w="1371" w:type="dxa"/>
@@ -14557,6 +14658,9 @@
         </w:tc>
       </w:tr>
       <w:tr>
+        <w:trPr>
+          <w:gridBefore w:val="1"/>
+        </w:trPr>
         <w:tc>
           <w:tcPr>
             <w:tcW w:w="1371" w:type="dxa"/>
@@ -14686,7 +14790,7 @@
     </w:p>
     <w:p>
       <w:pPr>
-        <w:pStyle w:val="Overskrift2"/>
+        <w:pStyle w:val="Heading2"/>
         <w:ind w:left="720"/>
       </w:pPr>
       <w:bookmarkStart w:id="38" w:name="_Toc274292013"/>
@@ -14746,7 +14850,6 @@
         <w:rPr>
           <w:lang w:val="en-GB" w:eastAsia="en-GB"/>
         </w:rPr>
-        <w:lastRenderedPageBreak/>
         <w:t>When the Cockpit Controll Unit is powered on it will initialize itself and run a selftest. After initialization and selftest it will power up the rest of the system and then enter standby state.</w:t>
       </w:r>
       <w:r>
@@ -14754,16 +14857,16 @@
           <w:lang w:val="en-GB"/>
         </w:rPr>
         <w:object w:dxaOrig="7255" w:dyaOrig="11214">
-          <v:shape id="_x0000_i1029" type="#_x0000_t75" style="width:279pt;height:6in" o:ole="">
+          <v:shape id="_x0000_i1028" type="#_x0000_t75" style="width:276pt;height:6in" o:ole="">
             <v:imagedata r:id="rId13" o:title=""/>
           </v:shape>
-          <o:OLEObject Type="Embed" ProgID="Visio.Drawing.11" ShapeID="_x0000_i1029" DrawAspect="Content" ObjectID="_1348035499" r:id="rId14"/>
+          <o:OLEObject Type="Embed" ProgID="Visio.Drawing.11" ShapeID="_x0000_i1028" DrawAspect="Content" ObjectID="_1348035794" r:id="rId14"/>
         </w:object>
       </w:r>
     </w:p>
     <w:p>
       <w:pPr>
-        <w:pStyle w:val="Billedtekst"/>
+        <w:pStyle w:val="Caption"/>
         <w:rPr>
           <w:lang w:val="en-US"/>
         </w:rPr>
@@ -14830,7 +14933,6 @@
           <w:b/>
           <w:lang w:val="en-US"/>
         </w:rPr>
-        <w:lastRenderedPageBreak/>
         <w:t>Arming of the system</w:t>
       </w:r>
     </w:p>
@@ -14860,16 +14962,16 @@
       </w:pPr>
       <w:r>
         <w:object w:dxaOrig="8510" w:dyaOrig="6535">
-          <v:shape id="_x0000_i1030" type="#_x0000_t75" style="width:425.25pt;height:327pt" o:ole="">
+          <v:shape id="_x0000_i1029" type="#_x0000_t75" style="width:421.5pt;height:327pt" o:ole="">
             <v:imagedata r:id="rId15" o:title=""/>
           </v:shape>
-          <o:OLEObject Type="Embed" ProgID="Visio.Drawing.11" ShapeID="_x0000_i1030" DrawAspect="Content" ObjectID="_1348035500" r:id="rId16"/>
+          <o:OLEObject Type="Embed" ProgID="Visio.Drawing.11" ShapeID="_x0000_i1029" DrawAspect="Content" ObjectID="_1348035795" r:id="rId16"/>
         </w:object>
       </w:r>
     </w:p>
     <w:p>
       <w:pPr>
-        <w:pStyle w:val="Billedtekst"/>
+        <w:pStyle w:val="Caption"/>
         <w:rPr>
           <w:lang w:val="en-US"/>
         </w:rPr>
@@ -14969,7 +15071,7 @@
     </w:p>
     <w:p>
       <w:pPr>
-        <w:pStyle w:val="Listeafsnit"/>
+        <w:pStyle w:val="ListParagraph"/>
         <w:numPr>
           <w:ilvl w:val="0"/>
           <w:numId w:val="49"/>
@@ -14990,7 +15092,7 @@
     </w:p>
     <w:p>
       <w:pPr>
-        <w:pStyle w:val="Listeafsnit"/>
+        <w:pStyle w:val="ListParagraph"/>
         <w:numPr>
           <w:ilvl w:val="0"/>
           <w:numId w:val="49"/>
@@ -15028,10 +15130,10 @@
       </w:pPr>
       <w:r>
         <w:object w:dxaOrig="11125" w:dyaOrig="6715">
-          <v:shape id="_x0000_i1031" type="#_x0000_t75" style="width:450.75pt;height:272.25pt" o:ole="">
+          <v:shape id="_x0000_i1030" type="#_x0000_t75" style="width:450.75pt;height:272.25pt" o:ole="">
             <v:imagedata r:id="rId17" o:title=""/>
           </v:shape>
-          <o:OLEObject Type="Embed" ProgID="Visio.Drawing.11" ShapeID="_x0000_i1031" DrawAspect="Content" ObjectID="_1348035501" r:id="rId18"/>
+          <o:OLEObject Type="Embed" ProgID="Visio.Drawing.11" ShapeID="_x0000_i1030" DrawAspect="Content" ObjectID="_1348035796" r:id="rId18"/>
         </w:object>
       </w:r>
     </w:p>
@@ -15074,10 +15176,10 @@
           <w:lang w:val="en-US" w:eastAsia="en-GB"/>
         </w:rPr>
         <w:object w:dxaOrig="11125" w:dyaOrig="6715">
-          <v:shape id="_x0000_i1032" type="#_x0000_t75" style="width:578.25pt;height:332.25pt" o:ole="">
+          <v:shape id="_x0000_i1031" type="#_x0000_t75" style="width:578.25pt;height:332.25pt" o:ole="">
             <v:imagedata r:id="rId19" o:title=""/>
           </v:shape>
-          <o:OLEObject Type="Embed" ProgID="Visio.Drawing.11" ShapeID="_x0000_i1032" DrawAspect="Content" ObjectID="_1348035502" r:id="rId20"/>
+          <o:OLEObject Type="Embed" ProgID="Visio.Drawing.11" ShapeID="_x0000_i1031" DrawAspect="Content" ObjectID="_1348035797" r:id="rId20"/>
         </w:object>
       </w:r>
     </w:p>
@@ -15096,7 +15198,6 @@
           <w:b/>
           <w:lang w:val="en-US" w:eastAsia="en-GB"/>
         </w:rPr>
-        <w:lastRenderedPageBreak/>
         <w:t>Entering Critical Thread pattern</w:t>
       </w:r>
     </w:p>
@@ -15144,10 +15245,10 @@
       </w:pPr>
       <w:r>
         <w:object w:dxaOrig="8335" w:dyaOrig="8155">
-          <v:shape id="_x0000_i1033" type="#_x0000_t75" style="width:417pt;height:408pt" o:ole="">
+          <v:shape id="_x0000_i1032" type="#_x0000_t75" style="width:417pt;height:408pt" o:ole="">
             <v:imagedata r:id="rId21" o:title=""/>
           </v:shape>
-          <o:OLEObject Type="Embed" ProgID="Visio.Drawing.11" ShapeID="_x0000_i1033" DrawAspect="Content" ObjectID="_1348035503" r:id="rId22"/>
+          <o:OLEObject Type="Embed" ProgID="Visio.Drawing.11" ShapeID="_x0000_i1032" DrawAspect="Content" ObjectID="_1348035798" r:id="rId22"/>
         </w:object>
       </w:r>
     </w:p>
@@ -15189,7 +15290,7 @@
     </w:p>
     <w:p>
       <w:pPr>
-        <w:pStyle w:val="Overskrift2"/>
+        <w:pStyle w:val="Heading2"/>
         <w:ind w:left="720"/>
       </w:pPr>
       <w:r>
@@ -15233,7 +15334,7 @@
     </w:p>
     <w:p>
       <w:pPr>
-        <w:pStyle w:val="Overskrift3"/>
+        <w:pStyle w:val="Heading3"/>
       </w:pPr>
       <w:r>
         <w:t xml:space="preserve">Interface identification and diagrams. </w:t>
@@ -15280,7 +15381,7 @@
           <w:lang w:val="en-GB"/>
         </w:rPr>
         <w:pict>
-          <v:shape id="_x0000_i1028" type="#_x0000_t75" style="width:449.25pt;height:351.75pt">
+          <v:shape id="_x0000_i1033" type="#_x0000_t75" style="width:449.25pt;height:351.75pt">
             <v:imagedata r:id="rId23" o:title=""/>
           </v:shape>
         </w:pict>
@@ -15288,7 +15389,7 @@
     </w:p>
     <w:p>
       <w:pPr>
-        <w:pStyle w:val="Billedtekst"/>
+        <w:pStyle w:val="Caption"/>
         <w:rPr>
           <w:lang w:val="en-GB"/>
         </w:rPr>
@@ -15345,7 +15446,7 @@
     </w:p>
     <w:p>
       <w:pPr>
-        <w:pStyle w:val="Overskrift3"/>
+        <w:pStyle w:val="Heading3"/>
       </w:pPr>
       <w:bookmarkStart w:id="43" w:name="_Toc273129925"/>
       <w:bookmarkStart w:id="44" w:name="_Toc273118147"/>
@@ -15387,7 +15488,7 @@
     </w:p>
     <w:p>
       <w:pPr>
-        <w:pStyle w:val="Overskrift3"/>
+        <w:pStyle w:val="Heading3"/>
       </w:pPr>
       <w:bookmarkStart w:id="45" w:name="_Interface_B_(Cockpit"/>
       <w:bookmarkStart w:id="46" w:name="_Toc273129931"/>
@@ -15509,7 +15610,6 @@
         <w:rPr>
           <w:lang w:val="en-GB"/>
         </w:rPr>
-        <w:lastRenderedPageBreak/>
         <w:t>1 for controlling the power switch in pod. Logical High level Power Switch ON</w:t>
       </w:r>
     </w:p>
@@ -15603,7 +15703,7 @@
     </w:p>
     <w:p>
       <w:pPr>
-        <w:pStyle w:val="Overskrift3"/>
+        <w:pStyle w:val="Heading3"/>
       </w:pPr>
       <w:bookmarkStart w:id="47" w:name="_Toc273129932"/>
       <w:r>
@@ -15647,7 +15747,7 @@
     </w:p>
     <w:p>
       <w:pPr>
-        <w:pStyle w:val="Overskrift3"/>
+        <w:pStyle w:val="Heading3"/>
       </w:pPr>
       <w:bookmarkStart w:id="48" w:name="_Toc273129933"/>
       <w:r>
@@ -15894,7 +15994,7 @@
     </w:p>
     <w:p>
       <w:pPr>
-        <w:pStyle w:val="Overskrift3"/>
+        <w:pStyle w:val="Heading3"/>
       </w:pPr>
       <w:bookmarkStart w:id="51" w:name="_Toc273129926"/>
       <w:bookmarkEnd w:id="49"/>
@@ -15932,14 +16032,7 @@
         <w:rPr>
           <w:lang w:val="en-US"/>
         </w:rPr>
-        <w:t xml:space="preserve"> through the connector mounted by subcontractor </w:t>
-      </w:r>
-      <w:r>
-        <w:rPr>
-          <w:lang w:val="en-US"/>
-        </w:rPr>
-        <w:lastRenderedPageBreak/>
-        <w:t>on the pod</w:t>
+        <w:t xml:space="preserve"> through the connector mounted by subcontractor on the pod</w:t>
       </w:r>
       <w:r>
         <w:rPr>
@@ -15956,7 +16049,7 @@
     </w:p>
     <w:p>
       <w:pPr>
-        <w:pStyle w:val="Overskrift3"/>
+        <w:pStyle w:val="Heading3"/>
       </w:pPr>
       <w:bookmarkStart w:id="52" w:name="_Toc273129927"/>
       <w:r>
@@ -16263,7 +16356,7 @@
     </w:p>
     <w:p>
       <w:pPr>
-        <w:pStyle w:val="Overskrift3"/>
+        <w:pStyle w:val="Heading3"/>
       </w:pPr>
       <w:r>
         <w:t>Interface G (IFCI009 Power to CCU).</w:t>
@@ -16343,7 +16436,7 @@
     </w:p>
     <w:p>
       <w:pPr>
-        <w:pStyle w:val="Overskrift3"/>
+        <w:pStyle w:val="Heading3"/>
       </w:pPr>
       <w:bookmarkStart w:id="54" w:name="_Toc273129929"/>
       <w:r>
@@ -16411,7 +16504,7 @@
     </w:p>
     <w:p>
       <w:pPr>
-        <w:pStyle w:val="Overskrift3"/>
+        <w:pStyle w:val="Heading3"/>
         <w:numPr>
           <w:ilvl w:val="2"/>
           <w:numId w:val="7"/>
@@ -16419,7 +16512,6 @@
         <w:ind w:left="720"/>
       </w:pPr>
       <w:r>
-        <w:lastRenderedPageBreak/>
         <w:t>Mechanical interface, pod to wing</w:t>
       </w:r>
     </w:p>
@@ -16462,7 +16554,7 @@
     </w:p>
     <w:p>
       <w:pPr>
-        <w:pStyle w:val="Overskrift1"/>
+        <w:pStyle w:val="Heading1"/>
         <w:ind w:left="360"/>
       </w:pPr>
       <w:bookmarkStart w:id="55" w:name="_Toc274292015"/>
@@ -18553,7 +18645,7 @@
           </w:tcPr>
           <w:p>
             <w:pPr>
-              <w:pStyle w:val="Listeafsnit"/>
+              <w:pStyle w:val="ListParagraph"/>
               <w:ind w:left="0"/>
               <w:jc w:val="center"/>
               <w:rPr>
@@ -18762,7 +18854,7 @@
           </w:tcPr>
           <w:p>
             <w:pPr>
-              <w:pStyle w:val="Listeafsnit"/>
+              <w:pStyle w:val="ListParagraph"/>
               <w:ind w:left="0"/>
               <w:jc w:val="center"/>
               <w:rPr>
@@ -18995,7 +19087,7 @@
           </w:tcPr>
           <w:p>
             <w:pPr>
-              <w:pStyle w:val="Listeafsnit"/>
+              <w:pStyle w:val="ListParagraph"/>
               <w:ind w:left="0"/>
               <w:jc w:val="center"/>
               <w:rPr>
@@ -19240,7 +19332,7 @@
           </w:tcPr>
           <w:p>
             <w:pPr>
-              <w:pStyle w:val="Listeafsnit"/>
+              <w:pStyle w:val="ListParagraph"/>
               <w:ind w:left="0"/>
               <w:jc w:val="center"/>
               <w:rPr>
@@ -19455,7 +19547,7 @@
           </w:tcPr>
           <w:p>
             <w:pPr>
-              <w:pStyle w:val="Listeafsnit"/>
+              <w:pStyle w:val="ListParagraph"/>
               <w:ind w:left="0"/>
               <w:jc w:val="center"/>
               <w:rPr>
@@ -19658,7 +19750,7 @@
           </w:tcPr>
           <w:p>
             <w:pPr>
-              <w:pStyle w:val="Listeafsnit"/>
+              <w:pStyle w:val="ListParagraph"/>
               <w:ind w:left="0"/>
               <w:jc w:val="center"/>
               <w:rPr>
@@ -19873,7 +19965,7 @@
           </w:tcPr>
           <w:p>
             <w:pPr>
-              <w:pStyle w:val="Listeafsnit"/>
+              <w:pStyle w:val="ListParagraph"/>
               <w:ind w:left="0"/>
               <w:jc w:val="center"/>
               <w:rPr>
@@ -20076,7 +20168,7 @@
           </w:tcPr>
           <w:p>
             <w:pPr>
-              <w:pStyle w:val="Listeafsnit"/>
+              <w:pStyle w:val="ListParagraph"/>
               <w:ind w:left="0"/>
               <w:jc w:val="center"/>
               <w:rPr>
@@ -20909,7 +21001,7 @@
           </w:tcPr>
           <w:p>
             <w:pPr>
-              <w:pStyle w:val="Listeafsnit"/>
+              <w:pStyle w:val="ListParagraph"/>
               <w:ind w:left="0"/>
               <w:jc w:val="center"/>
               <w:rPr>
@@ -21114,7 +21206,6 @@
               <w:rPr>
                 <w:lang w:val="en-GB"/>
               </w:rPr>
-              <w:lastRenderedPageBreak/>
               <w:t>SR-21</w:t>
             </w:r>
           </w:p>
@@ -21125,7 +21216,7 @@
           </w:tcPr>
           <w:p>
             <w:pPr>
-              <w:pStyle w:val="Listeafsnit"/>
+              <w:pStyle w:val="ListParagraph"/>
               <w:ind w:left="0"/>
               <w:jc w:val="center"/>
               <w:rPr>
@@ -21328,7 +21419,7 @@
           </w:tcPr>
           <w:p>
             <w:pPr>
-              <w:pStyle w:val="Listeafsnit"/>
+              <w:pStyle w:val="ListParagraph"/>
               <w:ind w:left="0"/>
               <w:jc w:val="center"/>
               <w:rPr>
@@ -21549,7 +21640,7 @@
           </w:tcPr>
           <w:p>
             <w:pPr>
-              <w:pStyle w:val="Listeafsnit"/>
+              <w:pStyle w:val="ListParagraph"/>
               <w:ind w:left="0"/>
               <w:jc w:val="center"/>
               <w:rPr>
@@ -21764,7 +21855,7 @@
           </w:tcPr>
           <w:p>
             <w:pPr>
-              <w:pStyle w:val="Listeafsnit"/>
+              <w:pStyle w:val="ListParagraph"/>
               <w:ind w:left="0"/>
               <w:jc w:val="center"/>
               <w:rPr>
@@ -21979,7 +22070,7 @@
           </w:tcPr>
           <w:p>
             <w:pPr>
-              <w:pStyle w:val="Listeafsnit"/>
+              <w:pStyle w:val="ListParagraph"/>
               <w:ind w:left="0"/>
               <w:jc w:val="center"/>
               <w:rPr>
@@ -22230,7 +22321,7 @@
           </w:tcPr>
           <w:p>
             <w:pPr>
-              <w:pStyle w:val="Listeafsnit"/>
+              <w:pStyle w:val="ListParagraph"/>
               <w:ind w:left="0"/>
               <w:jc w:val="center"/>
               <w:rPr>
@@ -22433,7 +22524,7 @@
           </w:tcPr>
           <w:p>
             <w:pPr>
-              <w:pStyle w:val="Listeafsnit"/>
+              <w:pStyle w:val="ListParagraph"/>
               <w:ind w:left="0"/>
               <w:jc w:val="center"/>
               <w:rPr>
@@ -28836,7 +28927,6 @@
               <w:rPr>
                 <w:lang w:val="en-GB"/>
               </w:rPr>
-              <w:lastRenderedPageBreak/>
               <w:t>SR-62</w:t>
             </w:r>
           </w:p>
@@ -33985,7 +34075,7 @@
     </w:p>
     <w:p>
       <w:pPr>
-        <w:pStyle w:val="Overskrift1"/>
+        <w:pStyle w:val="Heading1"/>
         <w:ind w:left="360"/>
       </w:pPr>
       <w:bookmarkStart w:id="58" w:name="_Toc274292016"/>
@@ -33999,7 +34089,7 @@
     </w:p>
     <w:p>
       <w:pPr>
-        <w:pStyle w:val="Overskrift2"/>
+        <w:pStyle w:val="Heading2"/>
         <w:ind w:left="720"/>
       </w:pPr>
       <w:bookmarkStart w:id="59" w:name="_Toc274292017"/>
@@ -34062,21 +34152,7 @@
               <w:rPr>
                 <w:lang w:val="en-GB"/>
               </w:rPr>
-              <w:t xml:space="preserve">Aircraft </w:t>
-            </w:r>
-            <w:smartTag w:uri="urn:schemas-microsoft-com:office:smarttags" w:element="place">
-              <w:r>
-                <w:rPr>
-                  <w:lang w:val="en-GB"/>
-                </w:rPr>
-                <w:t>Mission</w:t>
-              </w:r>
-            </w:smartTag>
-            <w:r>
-              <w:rPr>
-                <w:lang w:val="en-GB"/>
-              </w:rPr>
-              <w:t xml:space="preserve"> Computer</w:t>
+              <w:t>Aircraft Mission Computer</w:t>
             </w:r>
           </w:p>
         </w:tc>
@@ -34445,21 +34521,7 @@
               <w:rPr>
                 <w:lang w:val="en-GB"/>
               </w:rPr>
-              <w:t xml:space="preserve">Aircraft </w:t>
-            </w:r>
-            <w:smartTag w:uri="urn:schemas-microsoft-com:office:smarttags" w:element="place">
-              <w:r>
-                <w:rPr>
-                  <w:lang w:val="en-GB"/>
-                </w:rPr>
-                <w:t>Mission</w:t>
-              </w:r>
-            </w:smartTag>
-            <w:r>
-              <w:rPr>
-                <w:lang w:val="en-GB"/>
-              </w:rPr>
-              <w:t xml:space="preserve"> Computer</w:t>
+              <w:t>Aircraft Mission Computer</w:t>
             </w:r>
           </w:p>
         </w:tc>
@@ -34604,7 +34666,6 @@
               <w:rPr>
                 <w:lang w:val="en-GB"/>
               </w:rPr>
-              <w:lastRenderedPageBreak/>
               <w:t>GFE</w:t>
             </w:r>
           </w:p>
@@ -34706,7 +34767,7 @@
     </w:p>
     <w:p>
       <w:pPr>
-        <w:pStyle w:val="Overskrift1"/>
+        <w:pStyle w:val="Heading1"/>
         <w:ind w:left="360"/>
       </w:pPr>
       <w:bookmarkStart w:id="60" w:name="_Toc274292018"/>
@@ -34717,7 +34778,7 @@
     </w:p>
     <w:p>
       <w:pPr>
-        <w:pStyle w:val="Overskrift2"/>
+        <w:pStyle w:val="Heading2"/>
         <w:ind w:left="720"/>
       </w:pPr>
       <w:bookmarkStart w:id="61" w:name="_Toc274292019"/>
@@ -34735,7 +34796,7 @@
     </w:p>
     <w:p>
       <w:pPr>
-        <w:pStyle w:val="Overskrift3"/>
+        <w:pStyle w:val="Heading3"/>
       </w:pPr>
       <w:r>
         <w:t>Niv 3</w:t>
@@ -34750,7 +34811,7 @@
     </w:p>
     <w:p>
       <w:pPr>
-        <w:pStyle w:val="Overskrift4"/>
+        <w:pStyle w:val="Heading4"/>
         <w:ind w:left="1080"/>
       </w:pPr>
       <w:r>
@@ -34811,7 +34872,7 @@
 <w:ftr xmlns:ve="http://schemas.openxmlformats.org/markup-compatibility/2006" xmlns:o="urn:schemas-microsoft-com:office:office" xmlns:r="http://schemas.openxmlformats.org/officeDocument/2006/relationships" xmlns:m="http://schemas.openxmlformats.org/officeDocument/2006/math" xmlns:v="urn:schemas-microsoft-com:vml" xmlns:wp="http://schemas.openxmlformats.org/drawingml/2006/wordprocessingDrawing" xmlns:w10="urn:schemas-microsoft-com:office:word" xmlns:w="http://schemas.openxmlformats.org/wordprocessingml/2006/main" xmlns:wne="http://schemas.microsoft.com/office/word/2006/wordml">
   <w:p>
     <w:pPr>
-      <w:pStyle w:val="Sidefod"/>
+      <w:pStyle w:val="Footer"/>
     </w:pPr>
     <w:fldSimple w:instr=" DOCPROPERTY  &quot;Document number&quot;  \* MERGEFORMAT ">
       <w:r>
@@ -34833,7 +34894,7 @@
 <w:ftr xmlns:ve="http://schemas.openxmlformats.org/markup-compatibility/2006" xmlns:o="urn:schemas-microsoft-com:office:office" xmlns:r="http://schemas.openxmlformats.org/officeDocument/2006/relationships" xmlns:m="http://schemas.openxmlformats.org/officeDocument/2006/math" xmlns:v="urn:schemas-microsoft-com:vml" xmlns:wp="http://schemas.openxmlformats.org/drawingml/2006/wordprocessingDrawing" xmlns:w10="urn:schemas-microsoft-com:office:word" xmlns:w="http://schemas.openxmlformats.org/wordprocessingml/2006/main" xmlns:wne="http://schemas.microsoft.com/office/word/2006/wordml">
   <w:p>
     <w:pPr>
-      <w:pStyle w:val="Sidefod"/>
+      <w:pStyle w:val="Footer"/>
     </w:pPr>
     <w:r>
       <w:rPr>
@@ -34841,13 +34902,13 @@
         <w:lang w:eastAsia="zh-CN"/>
       </w:rPr>
       <w:pict>
-        <v:line id="_x0000_s2049" style="position:absolute;flip:y;z-index:1" from="0,19.55pt" to="486pt,19.55pt"/>
+        <v:line id="_x0000_s2049" style="position:absolute;flip:y;z-index:251660288" from="0,19.55pt" to="486pt,19.55pt"/>
       </w:pict>
     </w:r>
   </w:p>
   <w:p>
     <w:pPr>
-      <w:pStyle w:val="Sidefod"/>
+      <w:pStyle w:val="Footer"/>
       <w:rPr>
         <w:lang w:val="en-GB"/>
       </w:rPr>
@@ -34909,71 +34970,71 @@
     </w:r>
     <w:r>
       <w:rPr>
-        <w:rStyle w:val="Sidetal"/>
+        <w:rStyle w:val="PageNumber"/>
         <w:lang w:val="en-GB"/>
       </w:rPr>
       <w:fldChar w:fldCharType="begin"/>
     </w:r>
     <w:r>
       <w:rPr>
-        <w:rStyle w:val="Sidetal"/>
+        <w:rStyle w:val="PageNumber"/>
         <w:lang w:val="en-GB"/>
       </w:rPr>
       <w:instrText xml:space="preserve"> PAGE </w:instrText>
     </w:r>
     <w:r>
       <w:rPr>
-        <w:rStyle w:val="Sidetal"/>
+        <w:rStyle w:val="PageNumber"/>
         <w:lang w:val="en-GB"/>
       </w:rPr>
       <w:fldChar w:fldCharType="separate"/>
     </w:r>
     <w:r>
       <w:rPr>
-        <w:rStyle w:val="Sidetal"/>
+        <w:rStyle w:val="PageNumber"/>
         <w:noProof/>
         <w:lang w:val="en-GB"/>
       </w:rPr>
-      <w:t>18</w:t>
+      <w:t>5</w:t>
     </w:r>
     <w:r>
       <w:rPr>
-        <w:rStyle w:val="Sidetal"/>
+        <w:rStyle w:val="PageNumber"/>
         <w:lang w:val="en-GB"/>
       </w:rPr>
       <w:fldChar w:fldCharType="end"/>
     </w:r>
     <w:r>
       <w:rPr>
-        <w:rStyle w:val="Sidetal"/>
+        <w:rStyle w:val="PageNumber"/>
         <w:lang w:val="en-GB"/>
       </w:rPr>
       <w:t xml:space="preserve"> of </w:t>
     </w:r>
     <w:r>
       <w:rPr>
-        <w:rStyle w:val="Sidetal"/>
+        <w:rStyle w:val="PageNumber"/>
         <w:lang w:val="en-GB"/>
       </w:rPr>
       <w:fldChar w:fldCharType="begin"/>
     </w:r>
     <w:r>
       <w:rPr>
-        <w:rStyle w:val="Sidetal"/>
+        <w:rStyle w:val="PageNumber"/>
         <w:lang w:val="en-GB"/>
       </w:rPr>
       <w:instrText xml:space="preserve"> NUMPAGES </w:instrText>
     </w:r>
     <w:r>
       <w:rPr>
-        <w:rStyle w:val="Sidetal"/>
+        <w:rStyle w:val="PageNumber"/>
         <w:lang w:val="en-GB"/>
       </w:rPr>
       <w:fldChar w:fldCharType="separate"/>
     </w:r>
     <w:r>
       <w:rPr>
-        <w:rStyle w:val="Sidetal"/>
+        <w:rStyle w:val="PageNumber"/>
         <w:noProof/>
         <w:lang w:val="en-GB"/>
       </w:rPr>
@@ -34981,7 +35042,7 @@
     </w:r>
     <w:r>
       <w:rPr>
-        <w:rStyle w:val="Sidetal"/>
+        <w:rStyle w:val="PageNumber"/>
         <w:lang w:val="en-GB"/>
       </w:rPr>
       <w:fldChar w:fldCharType="end"/>
@@ -34989,7 +35050,7 @@
   </w:p>
   <w:p>
     <w:pPr>
-      <w:pStyle w:val="Sidefod"/>
+      <w:pStyle w:val="Footer"/>
       <w:rPr>
         <w:lang w:val="en-GB"/>
       </w:rPr>
@@ -35372,7 +35433,7 @@
     <w:lvl w:ilvl="0">
       <w:start w:val="1"/>
       <w:numFmt w:val="decimal"/>
-      <w:pStyle w:val="Overskrift1"/>
+      <w:pStyle w:val="Heading1"/>
       <w:lvlText w:val="%1."/>
       <w:lvlJc w:val="left"/>
       <w:pPr>
@@ -35385,7 +35446,7 @@
     <w:lvl w:ilvl="1">
       <w:start w:val="1"/>
       <w:numFmt w:val="decimal"/>
-      <w:pStyle w:val="Overskrift2"/>
+      <w:pStyle w:val="Heading2"/>
       <w:isLgl/>
       <w:lvlText w:val="%1.%2"/>
       <w:lvlJc w:val="left"/>
@@ -35399,7 +35460,7 @@
     <w:lvl w:ilvl="2">
       <w:start w:val="1"/>
       <w:numFmt w:val="decimal"/>
-      <w:pStyle w:val="Overskrift3"/>
+      <w:pStyle w:val="Heading3"/>
       <w:isLgl/>
       <w:lvlText w:val="%1.%2.%3"/>
       <w:lvlJc w:val="left"/>
@@ -35413,7 +35474,7 @@
     <w:lvl w:ilvl="3">
       <w:start w:val="1"/>
       <w:numFmt w:val="decimal"/>
-      <w:pStyle w:val="Overskrift4"/>
+      <w:pStyle w:val="Heading4"/>
       <w:isLgl/>
       <w:lvlText w:val="%1.%2.%3.%4"/>
       <w:lvlJc w:val="left"/>
@@ -36450,7 +36511,9 @@
     <w:rPrDefault>
       <w:rPr>
         <w:rFonts w:ascii="Calibri" w:eastAsia="Calibri" w:hAnsi="Calibri" w:cs="Times New Roman"/>
-        <w:lang w:val="da-DK" w:eastAsia="da-DK" w:bidi="ar-SA"/>
+        <w:sz w:val="22"/>
+        <w:szCs w:val="22"/>
+        <w:lang w:val="da-DK" w:eastAsia="zh-CN" w:bidi="ar-SA"/>
       </w:rPr>
     </w:rPrDefault>
     <w:pPrDefault/>
@@ -36475,7 +36538,7 @@
     <w:lsdException w:name="toc 7" w:locked="1" w:semiHidden="0" w:uiPriority="0" w:unhideWhenUsed="0"/>
     <w:lsdException w:name="toc 8" w:locked="1" w:semiHidden="0" w:uiPriority="0" w:unhideWhenUsed="0"/>
     <w:lsdException w:name="toc 9" w:locked="1" w:semiHidden="0" w:uiPriority="0" w:unhideWhenUsed="0"/>
-    <w:lsdException w:name="caption" w:locked="1" w:semiHidden="0" w:unhideWhenUsed="0" w:qFormat="1"/>
+    <w:lsdException w:name="caption" w:locked="1" w:semiHidden="0" w:uiPriority="0" w:unhideWhenUsed="0" w:qFormat="1"/>
     <w:lsdException w:name="Title" w:locked="1" w:semiHidden="0" w:uiPriority="0" w:unhideWhenUsed="0" w:qFormat="1"/>
     <w:lsdException w:name="Default Paragraph Font" w:locked="1" w:semiHidden="0" w:uiPriority="0" w:unhideWhenUsed="0"/>
     <w:lsdException w:name="Subtitle" w:locked="1" w:semiHidden="0" w:uiPriority="0" w:unhideWhenUsed="0" w:qFormat="1"/>
@@ -36505,7 +36568,7 @@
     <w:lsdException w:name="Medium Shading 2 Accent 1" w:semiHidden="0" w:uiPriority="64" w:unhideWhenUsed="0"/>
     <w:lsdException w:name="Medium List 1 Accent 1" w:semiHidden="0" w:uiPriority="65" w:unhideWhenUsed="0"/>
     <w:lsdException w:name="Revision" w:unhideWhenUsed="0"/>
-    <w:lsdException w:name="List Paragraph" w:semiHidden="0" w:unhideWhenUsed="0" w:qFormat="1"/>
+    <w:lsdException w:name="List Paragraph" w:semiHidden="0" w:uiPriority="34" w:unhideWhenUsed="0" w:qFormat="1"/>
     <w:lsdException w:name="Quote" w:semiHidden="0" w:uiPriority="29" w:unhideWhenUsed="0" w:qFormat="1"/>
     <w:lsdException w:name="Intense Quote" w:semiHidden="0" w:uiPriority="30" w:unhideWhenUsed="0" w:qFormat="1"/>
     <w:lsdException w:name="Medium List 2 Accent 1" w:semiHidden="0" w:uiPriority="66" w:unhideWhenUsed="0"/>
@@ -36602,16 +36665,14 @@
       <w:spacing w:after="200" w:line="276" w:lineRule="auto"/>
     </w:pPr>
     <w:rPr>
-      <w:sz w:val="22"/>
-      <w:szCs w:val="22"/>
       <w:lang w:eastAsia="en-US"/>
     </w:rPr>
   </w:style>
-  <w:style w:type="paragraph" w:styleId="Overskrift1">
+  <w:style w:type="paragraph" w:styleId="Heading1">
     <w:name w:val="heading 1"/>
     <w:basedOn w:val="Normal"/>
     <w:next w:val="Normal"/>
-    <w:link w:val="Overskrift1Tegn"/>
+    <w:link w:val="Heading1Char"/>
     <w:uiPriority w:val="99"/>
     <w:qFormat/>
     <w:rsid w:val="001B710D"/>
@@ -36633,11 +36694,11 @@
       <w:lang w:val="en-GB"/>
     </w:rPr>
   </w:style>
-  <w:style w:type="paragraph" w:styleId="Overskrift2">
+  <w:style w:type="paragraph" w:styleId="Heading2">
     <w:name w:val="heading 2"/>
-    <w:basedOn w:val="Overskrift1"/>
+    <w:basedOn w:val="Heading1"/>
     <w:next w:val="Normal"/>
-    <w:link w:val="Overskrift2Tegn"/>
+    <w:link w:val="Heading2Char"/>
     <w:autoRedefine/>
     <w:uiPriority w:val="99"/>
     <w:qFormat/>
@@ -36649,11 +36710,11 @@
       <w:outlineLvl w:val="1"/>
     </w:pPr>
   </w:style>
-  <w:style w:type="paragraph" w:styleId="Overskrift3">
+  <w:style w:type="paragraph" w:styleId="Heading3">
     <w:name w:val="heading 3"/>
-    <w:basedOn w:val="Overskrift4"/>
+    <w:basedOn w:val="Heading4"/>
     <w:next w:val="Normal"/>
-    <w:link w:val="Overskrift3Tegn"/>
+    <w:link w:val="Heading3Char"/>
     <w:autoRedefine/>
     <w:uiPriority w:val="99"/>
     <w:qFormat/>
@@ -36667,11 +36728,11 @@
       <w:outlineLvl w:val="2"/>
     </w:pPr>
   </w:style>
-  <w:style w:type="paragraph" w:styleId="Overskrift4">
+  <w:style w:type="paragraph" w:styleId="Heading4">
     <w:name w:val="heading 4"/>
     <w:basedOn w:val="Normal"/>
     <w:next w:val="Normal"/>
-    <w:link w:val="Overskrift4Tegn"/>
+    <w:link w:val="Heading4Char"/>
     <w:uiPriority w:val="99"/>
     <w:qFormat/>
     <w:locked/>
@@ -36694,13 +36755,12 @@
       <w:lang w:val="en-GB"/>
     </w:rPr>
   </w:style>
-  <w:style w:type="character" w:default="1" w:styleId="Standardskrifttypeiafsnit">
+  <w:style w:type="character" w:default="1" w:styleId="DefaultParagraphFont">
     <w:name w:val="Default Paragraph Font"/>
-    <w:uiPriority w:val="1"/>
+    <w:uiPriority w:val="99"/>
     <w:semiHidden/>
-    <w:unhideWhenUsed/>
   </w:style>
-  <w:style w:type="table" w:default="1" w:styleId="Tabel-Normal">
+  <w:style w:type="table" w:default="1" w:styleId="TableNormal">
     <w:name w:val="Normal Table"/>
     <w:uiPriority w:val="99"/>
     <w:semiHidden/>
@@ -36716,16 +36776,16 @@
       </w:tblCellMar>
     </w:tblPr>
   </w:style>
-  <w:style w:type="numbering" w:default="1" w:styleId="Ingenoversigt">
+  <w:style w:type="numbering" w:default="1" w:styleId="NoList">
     <w:name w:val="No List"/>
     <w:uiPriority w:val="99"/>
     <w:semiHidden/>
     <w:unhideWhenUsed/>
   </w:style>
-  <w:style w:type="character" w:customStyle="1" w:styleId="Overskrift1Tegn">
-    <w:name w:val="Overskrift 1 Tegn"/>
-    <w:basedOn w:val="Standardskrifttypeiafsnit"/>
-    <w:link w:val="Overskrift1"/>
+  <w:style w:type="character" w:customStyle="1" w:styleId="Heading1Char">
+    <w:name w:val="Heading 1 Char"/>
+    <w:basedOn w:val="DefaultParagraphFont"/>
+    <w:link w:val="Heading1"/>
     <w:uiPriority w:val="99"/>
     <w:locked/>
     <w:rsid w:val="001B710D"/>
@@ -36738,10 +36798,10 @@
       <w:lang w:val="en-GB" w:eastAsia="en-US" w:bidi="ar-SA"/>
     </w:rPr>
   </w:style>
-  <w:style w:type="character" w:customStyle="1" w:styleId="Overskrift2Tegn">
-    <w:name w:val="Overskrift 2 Tegn"/>
-    <w:basedOn w:val="Standardskrifttypeiafsnit"/>
-    <w:link w:val="Overskrift2"/>
+  <w:style w:type="character" w:customStyle="1" w:styleId="Heading2Char">
+    <w:name w:val="Heading 2 Char"/>
+    <w:basedOn w:val="DefaultParagraphFont"/>
+    <w:link w:val="Heading2"/>
     <w:uiPriority w:val="99"/>
     <w:locked/>
     <w:rsid w:val="003C6876"/>
@@ -36754,10 +36814,10 @@
       <w:lang w:val="en-GB" w:eastAsia="en-US" w:bidi="ar-SA"/>
     </w:rPr>
   </w:style>
-  <w:style w:type="character" w:customStyle="1" w:styleId="Overskrift3Tegn">
-    <w:name w:val="Overskrift 3 Tegn"/>
-    <w:basedOn w:val="Standardskrifttypeiafsnit"/>
-    <w:link w:val="Overskrift3"/>
+  <w:style w:type="character" w:customStyle="1" w:styleId="Heading3Char">
+    <w:name w:val="Heading 3 Char"/>
+    <w:basedOn w:val="DefaultParagraphFont"/>
+    <w:link w:val="Heading3"/>
     <w:uiPriority w:val="99"/>
     <w:locked/>
     <w:rsid w:val="00AA15FC"/>
@@ -36770,10 +36830,10 @@
       <w:lang w:val="en-GB" w:eastAsia="en-US" w:bidi="ar-SA"/>
     </w:rPr>
   </w:style>
-  <w:style w:type="character" w:customStyle="1" w:styleId="Overskrift4Tegn">
-    <w:name w:val="Overskrift 4 Tegn"/>
-    <w:basedOn w:val="Standardskrifttypeiafsnit"/>
-    <w:link w:val="Overskrift4"/>
+  <w:style w:type="character" w:customStyle="1" w:styleId="Heading4Char">
+    <w:name w:val="Heading 4 Char"/>
+    <w:basedOn w:val="DefaultParagraphFont"/>
+    <w:link w:val="Heading4"/>
     <w:uiPriority w:val="99"/>
     <w:semiHidden/>
     <w:locked/>
@@ -36787,11 +36847,11 @@
       <w:lang w:val="en-GB" w:eastAsia="en-US" w:bidi="ar-SA"/>
     </w:rPr>
   </w:style>
-  <w:style w:type="paragraph" w:styleId="Titel">
+  <w:style w:type="paragraph" w:styleId="Title">
     <w:name w:val="Title"/>
     <w:basedOn w:val="Normal"/>
     <w:next w:val="Normal"/>
-    <w:link w:val="TitelTegn"/>
+    <w:link w:val="TitleChar"/>
     <w:uiPriority w:val="99"/>
     <w:qFormat/>
     <w:rsid w:val="00B24DF7"/>
@@ -36811,10 +36871,10 @@
       <w:szCs w:val="52"/>
     </w:rPr>
   </w:style>
-  <w:style w:type="character" w:customStyle="1" w:styleId="TitelTegn">
-    <w:name w:val="Titel Tegn"/>
-    <w:basedOn w:val="Standardskrifttypeiafsnit"/>
-    <w:link w:val="Titel"/>
+  <w:style w:type="character" w:customStyle="1" w:styleId="TitleChar">
+    <w:name w:val="Title Char"/>
+    <w:basedOn w:val="DefaultParagraphFont"/>
+    <w:link w:val="Title"/>
     <w:uiPriority w:val="99"/>
     <w:locked/>
     <w:rsid w:val="00B24DF7"/>
@@ -36827,11 +36887,15 @@
       <w:szCs w:val="52"/>
     </w:rPr>
   </w:style>
-  <w:style w:type="table" w:styleId="Tabel-Gitter">
+  <w:style w:type="table" w:styleId="TableGrid">
     <w:name w:val="Table Grid"/>
-    <w:basedOn w:val="Tabel-Normal"/>
+    <w:basedOn w:val="TableNormal"/>
     <w:uiPriority w:val="99"/>
     <w:rsid w:val="00560622"/>
+    <w:rPr>
+      <w:sz w:val="20"/>
+      <w:szCs w:val="20"/>
+    </w:rPr>
     <w:tblPr>
       <w:tblInd w:w="0" w:type="dxa"/>
       <w:tblBorders>
@@ -36850,9 +36914,9 @@
       </w:tblCellMar>
     </w:tblPr>
   </w:style>
-  <w:style w:type="paragraph" w:styleId="Overskrift">
+  <w:style w:type="paragraph" w:styleId="TOCHeading">
     <w:name w:val="TOC Heading"/>
-    <w:basedOn w:val="Overskrift1"/>
+    <w:basedOn w:val="Heading1"/>
     <w:next w:val="Normal"/>
     <w:uiPriority w:val="99"/>
     <w:qFormat/>
@@ -36867,7 +36931,7 @@
       <w:color w:val="365F91"/>
     </w:rPr>
   </w:style>
-  <w:style w:type="paragraph" w:styleId="Indeks1">
+  <w:style w:type="paragraph" w:styleId="Index1">
     <w:name w:val="index 1"/>
     <w:basedOn w:val="Normal"/>
     <w:next w:val="Normal"/>
@@ -36880,7 +36944,7 @@
       <w:ind w:left="220" w:hanging="220"/>
     </w:pPr>
   </w:style>
-  <w:style w:type="paragraph" w:styleId="Indholdsfortegnelse1">
+  <w:style w:type="paragraph" w:styleId="TOC1">
     <w:name w:val="toc 1"/>
     <w:basedOn w:val="Normal"/>
     <w:next w:val="Normal"/>
@@ -36891,7 +36955,7 @@
       <w:spacing w:after="100"/>
     </w:pPr>
   </w:style>
-  <w:style w:type="paragraph" w:styleId="Indholdsfortegnelse2">
+  <w:style w:type="paragraph" w:styleId="TOC2">
     <w:name w:val="toc 2"/>
     <w:basedOn w:val="Normal"/>
     <w:next w:val="Normal"/>
@@ -36905,7 +36969,7 @@
   </w:style>
   <w:style w:type="character" w:styleId="Hyperlink">
     <w:name w:val="Hyperlink"/>
-    <w:basedOn w:val="Standardskrifttypeiafsnit"/>
+    <w:basedOn w:val="DefaultParagraphFont"/>
     <w:uiPriority w:val="99"/>
     <w:rsid w:val="00136E9F"/>
     <w:rPr>
@@ -36914,10 +36978,10 @@
       <w:u w:val="single"/>
     </w:rPr>
   </w:style>
-  <w:style w:type="paragraph" w:styleId="Markeringsbobletekst">
+  <w:style w:type="paragraph" w:styleId="BalloonText">
     <w:name w:val="Balloon Text"/>
     <w:basedOn w:val="Normal"/>
-    <w:link w:val="MarkeringsbobletekstTegn"/>
+    <w:link w:val="BalloonTextChar"/>
     <w:uiPriority w:val="99"/>
     <w:semiHidden/>
     <w:rsid w:val="00136E9F"/>
@@ -36930,10 +36994,10 @@
       <w:szCs w:val="16"/>
     </w:rPr>
   </w:style>
-  <w:style w:type="character" w:customStyle="1" w:styleId="MarkeringsbobletekstTegn">
-    <w:name w:val="Markeringsbobletekst Tegn"/>
-    <w:basedOn w:val="Standardskrifttypeiafsnit"/>
-    <w:link w:val="Markeringsbobletekst"/>
+  <w:style w:type="character" w:customStyle="1" w:styleId="BalloonTextChar">
+    <w:name w:val="Balloon Text Char"/>
+    <w:basedOn w:val="DefaultParagraphFont"/>
+    <w:link w:val="BalloonText"/>
     <w:uiPriority w:val="99"/>
     <w:semiHidden/>
     <w:locked/>
@@ -36944,7 +37008,7 @@
       <w:szCs w:val="16"/>
     </w:rPr>
   </w:style>
-  <w:style w:type="paragraph" w:styleId="Indholdsfortegnelse3">
+  <w:style w:type="paragraph" w:styleId="TOC3">
     <w:name w:val="toc 3"/>
     <w:basedOn w:val="Normal"/>
     <w:next w:val="Normal"/>
@@ -36959,7 +37023,7 @@
       <w:rFonts w:eastAsia="SimSun"/>
     </w:rPr>
   </w:style>
-  <w:style w:type="paragraph" w:styleId="Listeafsnit">
+  <w:style w:type="paragraph" w:styleId="ListParagraph">
     <w:name w:val="List Paragraph"/>
     <w:basedOn w:val="Normal"/>
     <w:uiPriority w:val="99"/>
@@ -36970,10 +37034,10 @@
       <w:contextualSpacing/>
     </w:pPr>
   </w:style>
-  <w:style w:type="paragraph" w:styleId="Sidehoved">
+  <w:style w:type="paragraph" w:styleId="Header">
     <w:name w:val="header"/>
     <w:basedOn w:val="Normal"/>
-    <w:link w:val="SidehovedTegn"/>
+    <w:link w:val="HeaderChar"/>
     <w:uiPriority w:val="99"/>
     <w:semiHidden/>
     <w:rsid w:val="00544BA1"/>
@@ -36984,10 +37048,10 @@
       </w:tabs>
     </w:pPr>
   </w:style>
-  <w:style w:type="character" w:customStyle="1" w:styleId="SidehovedTegn">
-    <w:name w:val="Sidehoved Tegn"/>
-    <w:basedOn w:val="Standardskrifttypeiafsnit"/>
-    <w:link w:val="Sidehoved"/>
+  <w:style w:type="character" w:customStyle="1" w:styleId="HeaderChar">
+    <w:name w:val="Header Char"/>
+    <w:basedOn w:val="DefaultParagraphFont"/>
+    <w:link w:val="Header"/>
     <w:uiPriority w:val="99"/>
     <w:semiHidden/>
     <w:locked/>
@@ -36999,10 +37063,10 @@
       <w:lang w:eastAsia="en-US"/>
     </w:rPr>
   </w:style>
-  <w:style w:type="paragraph" w:styleId="Sidefod">
+  <w:style w:type="paragraph" w:styleId="Footer">
     <w:name w:val="footer"/>
     <w:basedOn w:val="Normal"/>
-    <w:link w:val="SidefodTegn"/>
+    <w:link w:val="FooterChar"/>
     <w:uiPriority w:val="99"/>
     <w:rsid w:val="00544BA1"/>
     <w:pPr>
@@ -37012,10 +37076,10 @@
       </w:tabs>
     </w:pPr>
   </w:style>
-  <w:style w:type="character" w:customStyle="1" w:styleId="SidefodTegn">
-    <w:name w:val="Sidefod Tegn"/>
-    <w:basedOn w:val="Standardskrifttypeiafsnit"/>
-    <w:link w:val="Sidefod"/>
+  <w:style w:type="character" w:customStyle="1" w:styleId="FooterChar">
+    <w:name w:val="Footer Char"/>
+    <w:basedOn w:val="DefaultParagraphFont"/>
+    <w:link w:val="Footer"/>
     <w:uiPriority w:val="99"/>
     <w:locked/>
     <w:rsid w:val="00544BA1"/>
@@ -37026,7 +37090,7 @@
       <w:lang w:eastAsia="en-US"/>
     </w:rPr>
   </w:style>
-  <w:style w:type="paragraph" w:styleId="Billedtekst">
+  <w:style w:type="paragraph" w:styleId="Caption">
     <w:name w:val="caption"/>
     <w:basedOn w:val="Normal"/>
     <w:next w:val="Normal"/>
@@ -37041,9 +37105,9 @@
       <w:szCs w:val="20"/>
     </w:rPr>
   </w:style>
-  <w:style w:type="character" w:styleId="Sidetal">
+  <w:style w:type="character" w:styleId="PageNumber">
     <w:name w:val="page number"/>
-    <w:basedOn w:val="Standardskrifttypeiafsnit"/>
+    <w:basedOn w:val="DefaultParagraphFont"/>
     <w:uiPriority w:val="99"/>
     <w:rsid w:val="00F25EA2"/>
     <w:rPr>

</xml_diff>

<commit_message>
Added somerefences and other minor things
</commit_message>
<xml_diff>
--- a/SystemDesign/SSDD Self Protect Suite DocID 0102.docx
+++ b/SystemDesign/SSDD Self Protect Suite DocID 0102.docx
@@ -4724,6 +4724,72 @@
           </w:p>
         </w:tc>
       </w:tr>
+      <w:tr>
+        <w:tc>
+          <w:tcPr>
+            <w:tcW w:w="1230" w:type="dxa"/>
+          </w:tcPr>
+          <w:p>
+            <w:pPr>
+              <w:spacing w:after="0" w:line="240" w:lineRule="auto"/>
+              <w:jc w:val="center"/>
+              <w:rPr>
+                <w:lang w:val="en-GB"/>
+              </w:rPr>
+            </w:pPr>
+            <w:r>
+              <w:rPr>
+                <w:lang w:val="en-GB"/>
+              </w:rPr>
+              <w:t>SRS-doc</w:t>
+            </w:r>
+          </w:p>
+        </w:tc>
+        <w:tc>
+          <w:tcPr>
+            <w:tcW w:w="3910" w:type="dxa"/>
+          </w:tcPr>
+          <w:p>
+            <w:pPr>
+              <w:spacing w:after="0" w:line="240" w:lineRule="auto"/>
+              <w:rPr>
+                <w:rFonts w:ascii="Arial" w:hAnsi="Arial" w:cs="Arial"/>
+                <w:sz w:val="20"/>
+                <w:szCs w:val="20"/>
+                <w:lang w:val="en-GB" w:eastAsia="en-GB"/>
+              </w:rPr>
+            </w:pPr>
+            <w:r>
+              <w:rPr>
+                <w:rFonts w:ascii="Arial" w:hAnsi="Arial" w:cs="Arial"/>
+                <w:sz w:val="20"/>
+                <w:szCs w:val="20"/>
+                <w:lang w:val="en-GB" w:eastAsia="en-GB"/>
+              </w:rPr>
+              <w:t>SRS Missile Warning System ver A.pdf</w:t>
+            </w:r>
+          </w:p>
+        </w:tc>
+        <w:tc>
+          <w:tcPr>
+            <w:tcW w:w="4180" w:type="dxa"/>
+          </w:tcPr>
+          <w:p>
+            <w:pPr>
+              <w:spacing w:after="0" w:line="240" w:lineRule="auto"/>
+              <w:rPr>
+                <w:lang w:val="en-GB"/>
+              </w:rPr>
+            </w:pPr>
+            <w:r>
+              <w:rPr>
+                <w:lang w:val="en-GB"/>
+              </w:rPr>
+              <w:t>System Requirement Specification of Self Protecting Suite for F-16.</w:t>
+            </w:r>
+          </w:p>
+        </w:tc>
+      </w:tr>
     </w:tbl>
     <w:p>
       <w:pPr>
@@ -9317,7 +9383,19 @@
         <w:rPr>
           <w:lang w:val="en-GB" w:eastAsia="en-GB"/>
         </w:rPr>
-        <w:t>UR-20 was by agreement with Terma at SRR meeting at IHA changed to SR-53 in SRD, see MOM4, which says that the system shall be able to dispense 2 payloads in 40msec. By changing it to this requirement reduced the power use on the 28Vdc to 223W, well below the 250W.</w:t>
+        <w:t xml:space="preserve">UR-20 was by agreement with Terma at SRR meeting at IHA changed to SR-53 in </w:t>
+      </w:r>
+      <w:r>
+        <w:rPr>
+          <w:lang w:val="en-GB"/>
+        </w:rPr>
+        <w:t>SRS-doc</w:t>
+      </w:r>
+      <w:r>
+        <w:rPr>
+          <w:lang w:val="en-GB" w:eastAsia="en-GB"/>
+        </w:rPr>
+        <w:t>, see MOM4, which says that the system shall be able to dispense 2 payloads in 40msec. By changing it to this requirement reduced the power use on the 28Vdc to 223W, well below the 250W.</w:t>
       </w:r>
     </w:p>
     <w:p>
@@ -9353,7 +9431,19 @@
         <w:rPr>
           <w:lang w:val="en-GB" w:eastAsia="en-GB"/>
         </w:rPr>
-        <w:t>SR-74 in the SRD states that the maximum allowed weight of the pod is 270kg. Below is a table with the weight of the different items.</w:t>
+        <w:t xml:space="preserve">SR-74 in the </w:t>
+      </w:r>
+      <w:r>
+        <w:rPr>
+          <w:lang w:val="en-GB"/>
+        </w:rPr>
+        <w:t>SRS-doc</w:t>
+      </w:r>
+      <w:r>
+        <w:rPr>
+          <w:lang w:val="en-GB" w:eastAsia="en-GB"/>
+        </w:rPr>
+        <w:t xml:space="preserve"> states that the maximum allowed weight of the pod is 270kg. Below is a table with the weight of the different items.</w:t>
       </w:r>
     </w:p>
     <w:p>
@@ -10775,7 +10865,7 @@
         <w:rPr>
           <w:lang w:val="en-GB" w:eastAsia="en-GB"/>
         </w:rPr>
-        <w:t>The total is 0,2 kg above the maximum of 270kg, but it were agreed on the SRR meeting at IHA that up to 10kg  was allowed, see MOM4. So it is decided to keep this construction, which allow us to use known components that aren’t changed due to a demand for lower weight – a more safe solution.</w:t>
+        <w:t>The total is 0,2 kg above the maximum of 270kg, but it were agreed on the SRR meeting at IHA that up to 10kg  was allowed, see MOM4. So it is decided to keep this construction, which allows us to use known components that aren’t changed due to a demand for lower weight – a more safe solution.</w:t>
       </w:r>
       <w:bookmarkEnd w:id="30"/>
       <w:bookmarkEnd w:id="31"/>
@@ -10886,7 +10976,7 @@
           <v:shape id="_x0000_i1026" type="#_x0000_t75" style="width:480.75pt;height:624.75pt" o:ole="">
             <v:imagedata r:id="rId9" o:title=""/>
           </v:shape>
-          <o:OLEObject Type="Embed" ProgID="Visio.Drawing.11" ShapeID="_x0000_i1026" DrawAspect="Content" ObjectID="_1348035792" r:id="rId10"/>
+          <o:OLEObject Type="Embed" ProgID="Visio.Drawing.11" ShapeID="_x0000_i1026" DrawAspect="Content" ObjectID="_1348036929" r:id="rId10"/>
         </w:object>
       </w:r>
     </w:p>
@@ -10960,14 +11050,16 @@
           <w:lang w:eastAsia="en-GB"/>
         </w:rPr>
       </w:pPr>
-      <w:bookmarkStart w:id="34" w:name="_Toc274292009"/>
+      <w:bookmarkStart w:id="34" w:name="_Security"/>
+      <w:bookmarkStart w:id="35" w:name="_Toc274292009"/>
+      <w:bookmarkEnd w:id="34"/>
       <w:r>
         <w:rPr>
           <w:lang w:eastAsia="en-GB"/>
         </w:rPr>
         <w:t>Security</w:t>
       </w:r>
-      <w:bookmarkEnd w:id="34"/>
+      <w:bookmarkEnd w:id="35"/>
     </w:p>
     <w:p>
       <w:pPr>
@@ -10990,14 +11082,14 @@
           <w:lang w:eastAsia="en-GB"/>
         </w:rPr>
       </w:pPr>
-      <w:bookmarkStart w:id="35" w:name="_Toc274292010"/>
+      <w:bookmarkStart w:id="36" w:name="_Toc274292010"/>
       <w:r>
         <w:rPr>
           <w:lang w:eastAsia="en-GB"/>
         </w:rPr>
         <w:t>Handling of navigation data</w:t>
       </w:r>
-      <w:bookmarkEnd w:id="35"/>
+      <w:bookmarkEnd w:id="36"/>
     </w:p>
     <w:p>
       <w:pPr>
@@ -11029,11 +11121,11 @@
         <w:pStyle w:val="Heading1"/>
         <w:ind w:left="360"/>
       </w:pPr>
-      <w:bookmarkStart w:id="36" w:name="_Toc274292011"/>
+      <w:bookmarkStart w:id="37" w:name="_Toc274292011"/>
       <w:r>
         <w:t>System architectural design.</w:t>
       </w:r>
-      <w:bookmarkEnd w:id="36"/>
+      <w:bookmarkEnd w:id="37"/>
       <w:r>
         <w:t xml:space="preserve"> </w:t>
       </w:r>
@@ -11056,11 +11148,11 @@
         <w:pStyle w:val="Heading2"/>
         <w:ind w:left="720"/>
       </w:pPr>
-      <w:bookmarkStart w:id="37" w:name="_Toc274292012"/>
+      <w:bookmarkStart w:id="38" w:name="_Toc274292012"/>
       <w:r>
         <w:t>System components.</w:t>
       </w:r>
-      <w:bookmarkEnd w:id="37"/>
+      <w:bookmarkEnd w:id="38"/>
       <w:r>
         <w:t xml:space="preserve"> </w:t>
       </w:r>
@@ -11083,7 +11175,7 @@
           <v:shape id="_x0000_i1027" type="#_x0000_t75" style="width:477pt;height:588pt" o:ole="">
             <v:imagedata r:id="rId11" o:title=""/>
           </v:shape>
-          <o:OLEObject Type="Embed" ProgID="Visio.Drawing.11" ShapeID="_x0000_i1027" DrawAspect="Content" ObjectID="_1348035793" r:id="rId12"/>
+          <o:OLEObject Type="Embed" ProgID="Visio.Drawing.11" ShapeID="_x0000_i1027" DrawAspect="Content" ObjectID="_1348036930" r:id="rId12"/>
         </w:object>
       </w:r>
     </w:p>
@@ -13252,10 +13344,12 @@
         </w:tc>
       </w:tr>
       <w:tr>
+        <w:trPr>
+          <w:gridBefore w:val="1"/>
+        </w:trPr>
         <w:tc>
           <w:tcPr>
             <w:tcW w:w="1371" w:type="dxa"/>
-            <w:gridSpan w:val="2"/>
           </w:tcPr>
           <w:p>
             <w:pPr>
@@ -14793,11 +14887,11 @@
         <w:pStyle w:val="Heading2"/>
         <w:ind w:left="720"/>
       </w:pPr>
-      <w:bookmarkStart w:id="38" w:name="_Toc274292013"/>
+      <w:bookmarkStart w:id="39" w:name="_Toc274292013"/>
       <w:r>
         <w:t>Concept of execution.</w:t>
       </w:r>
-      <w:bookmarkEnd w:id="38"/>
+      <w:bookmarkEnd w:id="39"/>
       <w:r>
         <w:t xml:space="preserve"> </w:t>
       </w:r>
@@ -14822,7 +14916,7 @@
           <w:lang w:val="en-GB" w:eastAsia="en-GB"/>
         </w:rPr>
       </w:pPr>
-      <w:bookmarkStart w:id="39" w:name="_Toc274292014"/>
+      <w:bookmarkStart w:id="40" w:name="_Toc274292014"/>
       <w:r>
         <w:rPr>
           <w:b/>
@@ -14860,7 +14954,7 @@
           <v:shape id="_x0000_i1028" type="#_x0000_t75" style="width:276pt;height:6in" o:ole="">
             <v:imagedata r:id="rId13" o:title=""/>
           </v:shape>
-          <o:OLEObject Type="Embed" ProgID="Visio.Drawing.11" ShapeID="_x0000_i1028" DrawAspect="Content" ObjectID="_1348035794" r:id="rId14"/>
+          <o:OLEObject Type="Embed" ProgID="Visio.Drawing.11" ShapeID="_x0000_i1028" DrawAspect="Content" ObjectID="_1348036931" r:id="rId14"/>
         </w:object>
       </w:r>
     </w:p>
@@ -14965,7 +15059,7 @@
           <v:shape id="_x0000_i1029" type="#_x0000_t75" style="width:421.5pt;height:327pt" o:ole="">
             <v:imagedata r:id="rId15" o:title=""/>
           </v:shape>
-          <o:OLEObject Type="Embed" ProgID="Visio.Drawing.11" ShapeID="_x0000_i1029" DrawAspect="Content" ObjectID="_1348035795" r:id="rId16"/>
+          <o:OLEObject Type="Embed" ProgID="Visio.Drawing.11" ShapeID="_x0000_i1029" DrawAspect="Content" ObjectID="_1348036932" r:id="rId16"/>
         </w:object>
       </w:r>
     </w:p>
@@ -15133,7 +15227,7 @@
           <v:shape id="_x0000_i1030" type="#_x0000_t75" style="width:450.75pt;height:272.25pt" o:ole="">
             <v:imagedata r:id="rId17" o:title=""/>
           </v:shape>
-          <o:OLEObject Type="Embed" ProgID="Visio.Drawing.11" ShapeID="_x0000_i1030" DrawAspect="Content" ObjectID="_1348035796" r:id="rId18"/>
+          <o:OLEObject Type="Embed" ProgID="Visio.Drawing.11" ShapeID="_x0000_i1030" DrawAspect="Content" ObjectID="_1348036933" r:id="rId18"/>
         </w:object>
       </w:r>
     </w:p>
@@ -15179,7 +15273,7 @@
           <v:shape id="_x0000_i1031" type="#_x0000_t75" style="width:578.25pt;height:332.25pt" o:ole="">
             <v:imagedata r:id="rId19" o:title=""/>
           </v:shape>
-          <o:OLEObject Type="Embed" ProgID="Visio.Drawing.11" ShapeID="_x0000_i1031" DrawAspect="Content" ObjectID="_1348035797" r:id="rId20"/>
+          <o:OLEObject Type="Embed" ProgID="Visio.Drawing.11" ShapeID="_x0000_i1031" DrawAspect="Content" ObjectID="_1348036934" r:id="rId20"/>
         </w:object>
       </w:r>
     </w:p>
@@ -15248,7 +15342,7 @@
           <v:shape id="_x0000_i1032" type="#_x0000_t75" style="width:417pt;height:408pt" o:ole="">
             <v:imagedata r:id="rId21" o:title=""/>
           </v:shape>
-          <o:OLEObject Type="Embed" ProgID="Visio.Drawing.11" ShapeID="_x0000_i1032" DrawAspect="Content" ObjectID="_1348035798" r:id="rId22"/>
+          <o:OLEObject Type="Embed" ProgID="Visio.Drawing.11" ShapeID="_x0000_i1032" DrawAspect="Content" ObjectID="_1348036935" r:id="rId22"/>
         </w:object>
       </w:r>
     </w:p>
@@ -15296,7 +15390,7 @@
       <w:r>
         <w:t>Interface design.</w:t>
       </w:r>
-      <w:bookmarkEnd w:id="39"/>
+      <w:bookmarkEnd w:id="40"/>
       <w:r>
         <w:t xml:space="preserve"> </w:t>
       </w:r>
@@ -15317,7 +15411,7 @@
           <w:rFonts w:ascii="Arial" w:hAnsi="Arial" w:cs="Arial"/>
           <w:lang w:val="en-GB" w:eastAsia="en-GB"/>
         </w:rPr>
-        <w:t>In the following subparagraphs are the interfaces of systems components desribed.</w:t>
+        <w:t>In the following subparagraphs are the interfaces of systems components described.</w:t>
       </w:r>
     </w:p>
     <w:p>
@@ -15346,14 +15440,14 @@
           <w:lang w:val="en-GB"/>
         </w:rPr>
       </w:pPr>
-      <w:bookmarkStart w:id="40" w:name="OLE_LINK3"/>
-      <w:bookmarkStart w:id="41" w:name="OLE_LINK4"/>
-      <w:bookmarkStart w:id="42" w:name="OLE_LINK7"/>
+      <w:bookmarkStart w:id="41" w:name="OLE_LINK3"/>
+      <w:bookmarkStart w:id="42" w:name="OLE_LINK4"/>
+      <w:bookmarkStart w:id="43" w:name="OLE_LINK7"/>
       <w:r>
         <w:rPr>
           <w:lang w:val="en-GB"/>
         </w:rPr>
-        <w:t>The system has a number interfaces, some internal, some external, some mecanical and some are software interfaces.  Below is a sketch showing some the interfaces. The mechanical interface used to mount the pod on the wing and software interfaces are not shown here.</w:t>
+        <w:t>The system has a number interfaces, some internal, some external, some mechanical and some are software interfaces.  Below is a sketch showing some the interfaces. The mechanical interface used to mount the pod on the wing and software interfaces are not shown here.</w:t>
       </w:r>
     </w:p>
     <w:p>
@@ -15448,8 +15542,8 @@
       <w:pPr>
         <w:pStyle w:val="Heading3"/>
       </w:pPr>
-      <w:bookmarkStart w:id="43" w:name="_Toc273129925"/>
-      <w:bookmarkStart w:id="44" w:name="_Toc273118147"/>
+      <w:bookmarkStart w:id="44" w:name="_Toc273129925"/>
+      <w:bookmarkStart w:id="45" w:name="_Toc273118147"/>
       <w:r>
         <w:t>Interface A (</w:t>
       </w:r>
@@ -15471,7 +15565,7 @@
       <w:r>
         <w:t>Intercom).</w:t>
       </w:r>
-      <w:bookmarkEnd w:id="43"/>
+      <w:bookmarkEnd w:id="44"/>
     </w:p>
     <w:p>
       <w:pPr>
@@ -15490,13 +15584,13 @@
       <w:pPr>
         <w:pStyle w:val="Heading3"/>
       </w:pPr>
-      <w:bookmarkStart w:id="45" w:name="_Interface_B_(Cockpit"/>
-      <w:bookmarkStart w:id="46" w:name="_Toc273129931"/>
-      <w:bookmarkEnd w:id="45"/>
+      <w:bookmarkStart w:id="46" w:name="_Interface_B_(Cockpit"/>
+      <w:bookmarkStart w:id="47" w:name="_Toc273129931"/>
+      <w:bookmarkEnd w:id="46"/>
       <w:r>
         <w:t>Interface B (IFCI008/IFCI006 CCU to Safety Switch).</w:t>
       </w:r>
-      <w:bookmarkEnd w:id="46"/>
+      <w:bookmarkEnd w:id="47"/>
     </w:p>
     <w:p>
       <w:pPr>
@@ -15705,11 +15799,11 @@
       <w:pPr>
         <w:pStyle w:val="Heading3"/>
       </w:pPr>
-      <w:bookmarkStart w:id="47" w:name="_Toc273129932"/>
-      <w:r>
-        <w:t>Interface C (IFCI011 CCUto Power Switch in pod).</w:t>
-      </w:r>
-      <w:bookmarkEnd w:id="47"/>
+      <w:bookmarkStart w:id="48" w:name="_Toc273129932"/>
+      <w:r>
+        <w:t>Interface C (IFCI011 CCU to Power Switch in pod).</w:t>
+      </w:r>
+      <w:bookmarkEnd w:id="48"/>
     </w:p>
     <w:p>
       <w:pPr>
@@ -15749,11 +15843,11 @@
       <w:pPr>
         <w:pStyle w:val="Heading3"/>
       </w:pPr>
-      <w:bookmarkStart w:id="48" w:name="_Toc273129933"/>
+      <w:bookmarkStart w:id="49" w:name="_Toc273129933"/>
       <w:r>
         <w:t>Interface D (IFCI005 CCU to ECU).</w:t>
       </w:r>
-      <w:bookmarkEnd w:id="48"/>
+      <w:bookmarkEnd w:id="49"/>
     </w:p>
     <w:p>
       <w:pPr>
@@ -15834,8 +15928,8 @@
           <w:lang w:val="en-GB"/>
         </w:rPr>
       </w:pPr>
-      <w:bookmarkStart w:id="49" w:name="OLE_LINK5"/>
-      <w:bookmarkStart w:id="50" w:name="OLE_LINK6"/>
+      <w:bookmarkStart w:id="50" w:name="OLE_LINK5"/>
+      <w:bookmarkStart w:id="51" w:name="OLE_LINK6"/>
       <w:r>
         <w:rPr>
           <w:lang w:val="en-GB"/>
@@ -15996,13 +16090,13 @@
       <w:pPr>
         <w:pStyle w:val="Heading3"/>
       </w:pPr>
-      <w:bookmarkStart w:id="51" w:name="_Toc273129926"/>
-      <w:bookmarkEnd w:id="49"/>
+      <w:bookmarkStart w:id="52" w:name="_Toc273129926"/>
       <w:bookmarkEnd w:id="50"/>
+      <w:bookmarkEnd w:id="51"/>
       <w:r>
         <w:t>Interface E ( IFCI010 Power to  Power Switch in pod).</w:t>
       </w:r>
-      <w:bookmarkEnd w:id="51"/>
+      <w:bookmarkEnd w:id="52"/>
     </w:p>
     <w:p>
       <w:pPr>
@@ -16051,12 +16145,12 @@
       <w:pPr>
         <w:pStyle w:val="Heading3"/>
       </w:pPr>
-      <w:bookmarkStart w:id="52" w:name="_Toc273129927"/>
+      <w:bookmarkStart w:id="53" w:name="_Toc273129927"/>
       <w:r>
         <w:t>Interface F (IFCI003 CCU to AMC).</w:t>
       </w:r>
-      <w:bookmarkEnd w:id="44"/>
-      <w:bookmarkEnd w:id="52"/>
+      <w:bookmarkEnd w:id="45"/>
+      <w:bookmarkEnd w:id="53"/>
     </w:p>
     <w:p>
       <w:pPr>
@@ -16094,7 +16188,7 @@
         </w:rPr>
         <w:t xml:space="preserve"> to the AMC.</w:t>
       </w:r>
-      <w:bookmarkStart w:id="53" w:name="_Toc273129928"/>
+      <w:bookmarkStart w:id="54" w:name="_Toc273129928"/>
       <w:r>
         <w:rPr>
           <w:lang w:val="en-US"/>
@@ -16361,7 +16455,7 @@
       <w:r>
         <w:t>Interface G (IFCI009 Power to CCU).</w:t>
       </w:r>
-      <w:bookmarkEnd w:id="53"/>
+      <w:bookmarkEnd w:id="54"/>
     </w:p>
     <w:p>
       <w:pPr>
@@ -16438,11 +16532,11 @@
       <w:pPr>
         <w:pStyle w:val="Heading3"/>
       </w:pPr>
-      <w:bookmarkStart w:id="54" w:name="_Toc273129929"/>
+      <w:bookmarkStart w:id="55" w:name="_Toc273129929"/>
       <w:r>
         <w:t>Interface H (IFCI007 Zeroize to CCU).</w:t>
       </w:r>
-      <w:bookmarkEnd w:id="54"/>
+      <w:bookmarkEnd w:id="55"/>
     </w:p>
     <w:p>
       <w:pPr>
@@ -16484,7 +16578,19 @@
         <w:rPr>
           <w:lang w:val="en-GB"/>
         </w:rPr>
-        <w:t xml:space="preserve"> will be used, pin no 1 is for the Zeroize signal. A Logical High level of 5V defines zeroize sensitive data. Further description of zerozice can be found in </w:t>
+        <w:t xml:space="preserve"> will be used, pin no 1 is for the Zeroize signal. A Logical High level of 5V defines zeroize sensitive data. Further description of zerozice can be found in the paragraph</w:t>
+      </w:r>
+      <w:r>
+        <w:rPr>
+          <w:lang w:val="en-GB"/>
+        </w:rPr>
+        <w:t xml:space="preserve"> </w:t>
+      </w:r>
+      <w:r>
+        <w:rPr>
+          <w:lang w:val="en-GB"/>
+        </w:rPr>
+        <w:t xml:space="preserve">about </w:t>
       </w:r>
       <w:hyperlink w:anchor="_Security" w:history="1">
         <w:r>
@@ -16499,7 +16605,7 @@
         <w:rPr>
           <w:lang w:val="en-GB"/>
         </w:rPr>
-        <w:t xml:space="preserve"> paragraph. </w:t>
+        <w:t xml:space="preserve">. </w:t>
       </w:r>
     </w:p>
     <w:p>
@@ -16536,9 +16642,9 @@
         </w:rPr>
       </w:pPr>
     </w:p>
-    <w:bookmarkEnd w:id="40"/>
     <w:bookmarkEnd w:id="41"/>
     <w:bookmarkEnd w:id="42"/>
+    <w:bookmarkEnd w:id="43"/>
     <w:p>
       <w:pPr>
         <w:autoSpaceDE w:val="0"/>
@@ -16557,11 +16663,11 @@
         <w:pStyle w:val="Heading1"/>
         <w:ind w:left="360"/>
       </w:pPr>
-      <w:bookmarkStart w:id="55" w:name="_Toc274292015"/>
+      <w:bookmarkStart w:id="56" w:name="_Toc274292015"/>
       <w:r>
         <w:t>Requirements traceability.</w:t>
       </w:r>
-      <w:bookmarkEnd w:id="55"/>
+      <w:bookmarkEnd w:id="56"/>
       <w:r>
         <w:t xml:space="preserve"> </w:t>
       </w:r>
@@ -16588,7 +16694,7 @@
         <w:rPr>
           <w:lang w:val="en-GB"/>
         </w:rPr>
-        <w:t>issile Warning System ver A.pdf” and the column with the text Trace ID is back to the “Terma Case.pdf” received at IHA.</w:t>
+        <w:t>issile Warning System ver A.pdf” (SRS-doc) and the column with the text Trace ID is back to the “Terma Case.pdf”  (TC1) received at IHA.</w:t>
       </w:r>
     </w:p>
     <w:tbl>
@@ -16638,8 +16744,8 @@
                 <w:lang w:val="en-GB"/>
               </w:rPr>
             </w:pPr>
-            <w:bookmarkStart w:id="56" w:name="OLE_LINK20"/>
-            <w:bookmarkStart w:id="57" w:name="OLE_LINK21"/>
+            <w:bookmarkStart w:id="57" w:name="OLE_LINK20"/>
+            <w:bookmarkStart w:id="58" w:name="OLE_LINK21"/>
             <w:r>
               <w:rPr>
                 <w:b/>
@@ -24817,7 +24923,7 @@
               <w:rPr>
                 <w:lang w:val="en-GB"/>
               </w:rPr>
-              <w:t>By fault left out in SRD</w:t>
+              <w:t>By fault left out in SRS-doc</w:t>
             </w:r>
           </w:p>
         </w:tc>
@@ -27061,7 +27167,7 @@
               <w:rPr>
                 <w:lang w:val="en-GB"/>
               </w:rPr>
-              <w:t>Left blank by fault in SRD</w:t>
+              <w:t>Left blank by fault in SRS-doc</w:t>
             </w:r>
           </w:p>
         </w:tc>
@@ -34044,8 +34150,8 @@
           </w:p>
         </w:tc>
       </w:tr>
-      <w:bookmarkEnd w:id="56"/>
       <w:bookmarkEnd w:id="57"/>
+      <w:bookmarkEnd w:id="58"/>
     </w:tbl>
     <w:p>
       <w:pPr>
@@ -34078,11 +34184,11 @@
         <w:pStyle w:val="Heading1"/>
         <w:ind w:left="360"/>
       </w:pPr>
-      <w:bookmarkStart w:id="58" w:name="_Toc274292016"/>
+      <w:bookmarkStart w:id="59" w:name="_Toc274292016"/>
       <w:r>
         <w:t>Notes.</w:t>
       </w:r>
-      <w:bookmarkEnd w:id="58"/>
+      <w:bookmarkEnd w:id="59"/>
       <w:r>
         <w:t xml:space="preserve"> </w:t>
       </w:r>
@@ -34092,11 +34198,11 @@
         <w:pStyle w:val="Heading2"/>
         <w:ind w:left="720"/>
       </w:pPr>
-      <w:bookmarkStart w:id="59" w:name="_Toc274292017"/>
+      <w:bookmarkStart w:id="60" w:name="_Toc274292017"/>
       <w:r>
         <w:t>Acronyms and abbreviations</w:t>
       </w:r>
-      <w:bookmarkEnd w:id="59"/>
+      <w:bookmarkEnd w:id="60"/>
     </w:p>
     <w:tbl>
       <w:tblPr>
@@ -34152,7 +34258,21 @@
               <w:rPr>
                 <w:lang w:val="en-GB"/>
               </w:rPr>
-              <w:t>Aircraft Mission Computer</w:t>
+              <w:t xml:space="preserve">Aircraft </w:t>
+            </w:r>
+            <w:smartTag w:uri="urn:schemas-microsoft-com:office:smarttags" w:element="place">
+              <w:r>
+                <w:rPr>
+                  <w:lang w:val="en-GB"/>
+                </w:rPr>
+                <w:t>Mission</w:t>
+              </w:r>
+            </w:smartTag>
+            <w:r>
+              <w:rPr>
+                <w:lang w:val="en-GB"/>
+              </w:rPr>
+              <w:t xml:space="preserve"> Computer</w:t>
             </w:r>
           </w:p>
         </w:tc>
@@ -34521,7 +34641,21 @@
               <w:rPr>
                 <w:lang w:val="en-GB"/>
               </w:rPr>
-              <w:t>Aircraft Mission Computer</w:t>
+              <w:t xml:space="preserve">Aircraft </w:t>
+            </w:r>
+            <w:smartTag w:uri="urn:schemas-microsoft-com:office:smarttags" w:element="place">
+              <w:r>
+                <w:rPr>
+                  <w:lang w:val="en-GB"/>
+                </w:rPr>
+                <w:t>Mission</w:t>
+              </w:r>
+            </w:smartTag>
+            <w:r>
+              <w:rPr>
+                <w:lang w:val="en-GB"/>
+              </w:rPr>
+              <w:t xml:space="preserve"> Computer</w:t>
             </w:r>
           </w:p>
         </w:tc>
@@ -34770,22 +34904,22 @@
         <w:pStyle w:val="Heading1"/>
         <w:ind w:left="360"/>
       </w:pPr>
-      <w:bookmarkStart w:id="60" w:name="_Toc274292018"/>
+      <w:bookmarkStart w:id="61" w:name="_Toc274292018"/>
       <w:r>
         <w:t>Niv 1</w:t>
       </w:r>
-      <w:bookmarkEnd w:id="60"/>
+      <w:bookmarkEnd w:id="61"/>
     </w:p>
     <w:p>
       <w:pPr>
         <w:pStyle w:val="Heading2"/>
         <w:ind w:left="720"/>
       </w:pPr>
-      <w:bookmarkStart w:id="61" w:name="_Toc274292019"/>
+      <w:bookmarkStart w:id="62" w:name="_Toc274292019"/>
       <w:r>
         <w:t>Niv 2</w:t>
       </w:r>
-      <w:bookmarkEnd w:id="61"/>
+      <w:bookmarkEnd w:id="62"/>
     </w:p>
     <w:p>
       <w:pPr>
@@ -34995,7 +35129,7 @@
         <w:noProof/>
         <w:lang w:val="en-GB"/>
       </w:rPr>
-      <w:t>5</w:t>
+      <w:t>25</w:t>
     </w:r>
     <w:r>
       <w:rPr>
@@ -37114,6 +37248,17 @@
       <w:rFonts w:cs="Times New Roman"/>
     </w:rPr>
   </w:style>
+  <w:style w:type="character" w:styleId="FollowedHyperlink">
+    <w:name w:val="FollowedHyperlink"/>
+    <w:basedOn w:val="DefaultParagraphFont"/>
+    <w:uiPriority w:val="99"/>
+    <w:rsid w:val="005353F2"/>
+    <w:rPr>
+      <w:rFonts w:cs="Times New Roman"/>
+      <w:color w:val="800080"/>
+      <w:u w:val="single"/>
+    </w:rPr>
+  </w:style>
 </w:styles>
 </file>
 

</xml_diff>

<commit_message>
Version changed to A
</commit_message>
<xml_diff>
--- a/SystemDesign/SSDD Self Protect Suite DocID 0102.docx
+++ b/SystemDesign/SSDD Self Protect Suite DocID 0102.docx
@@ -61,30 +61,12 @@
           <w:szCs w:val="48"/>
           <w:lang w:val="en-GB"/>
         </w:rPr>
-        <w:t>System Design Descri</w:t>
-      </w:r>
-      <w:r>
-        <w:rPr>
-          <w:b/>
-          <w:sz w:val="48"/>
-          <w:szCs w:val="48"/>
-          <w:lang w:val="en-GB"/>
-        </w:rPr>
-        <w:t>p</w:t>
-      </w:r>
-      <w:r>
-        <w:rPr>
-          <w:b/>
-          <w:sz w:val="48"/>
-          <w:szCs w:val="48"/>
-          <w:lang w:val="en-GB"/>
-        </w:rPr>
-        <w:t>tion</w:t>
+        <w:t>System Design Description</w:t>
       </w:r>
     </w:p>
     <w:p>
       <w:pPr>
-        <w:pStyle w:val="Titel"/>
+        <w:pStyle w:val="Title"/>
         <w:rPr>
           <w:rFonts w:ascii="Calibri" w:hAnsi="Calibri"/>
           <w:b/>
@@ -286,19 +268,18 @@
           <w:szCs w:val="28"/>
           <w:lang w:val="en-GB"/>
         </w:rPr>
-        <w:lastRenderedPageBreak/>
         <w:t>Index.</w:t>
       </w:r>
     </w:p>
     <w:p>
       <w:pPr>
-        <w:pStyle w:val="Indholdsfortegnelse1"/>
+        <w:pStyle w:val="TOC1"/>
         <w:tabs>
           <w:tab w:val="left" w:pos="440"/>
           <w:tab w:val="right" w:leader="dot" w:pos="9628"/>
         </w:tabs>
         <w:rPr>
-          <w:rFonts w:asciiTheme="minorHAnsi" w:eastAsiaTheme="minorEastAsia" w:hAnsiTheme="minorHAnsi" w:cstheme="minorBidi"/>
+          <w:rFonts w:eastAsia="SimSun"/>
           <w:noProof/>
           <w:lang w:eastAsia="da-DK"/>
         </w:rPr>
@@ -340,7 +321,7 @@
         </w:r>
         <w:r>
           <w:rPr>
-            <w:rFonts w:asciiTheme="minorHAnsi" w:eastAsiaTheme="minorEastAsia" w:hAnsiTheme="minorHAnsi" w:cstheme="minorBidi"/>
+            <w:rFonts w:eastAsia="SimSun"/>
             <w:noProof/>
             <w:lang w:eastAsia="da-DK"/>
           </w:rPr>
@@ -405,13 +386,13 @@
     </w:p>
     <w:p>
       <w:pPr>
-        <w:pStyle w:val="Indholdsfortegnelse2"/>
+        <w:pStyle w:val="TOC2"/>
         <w:tabs>
           <w:tab w:val="left" w:pos="880"/>
           <w:tab w:val="right" w:leader="dot" w:pos="9628"/>
         </w:tabs>
         <w:rPr>
-          <w:rFonts w:asciiTheme="minorHAnsi" w:eastAsiaTheme="minorEastAsia" w:hAnsiTheme="minorHAnsi" w:cstheme="minorBidi"/>
+          <w:rFonts w:eastAsia="SimSun"/>
           <w:noProof/>
           <w:lang w:eastAsia="da-DK"/>
         </w:rPr>
@@ -426,7 +407,7 @@
         </w:r>
         <w:r>
           <w:rPr>
-            <w:rFonts w:asciiTheme="minorHAnsi" w:eastAsiaTheme="minorEastAsia" w:hAnsiTheme="minorHAnsi" w:cstheme="minorBidi"/>
+            <w:rFonts w:eastAsia="SimSun"/>
             <w:noProof/>
             <w:lang w:eastAsia="da-DK"/>
           </w:rPr>
@@ -491,13 +472,13 @@
     </w:p>
     <w:p>
       <w:pPr>
-        <w:pStyle w:val="Indholdsfortegnelse2"/>
+        <w:pStyle w:val="TOC2"/>
         <w:tabs>
           <w:tab w:val="left" w:pos="880"/>
           <w:tab w:val="right" w:leader="dot" w:pos="9628"/>
         </w:tabs>
         <w:rPr>
-          <w:rFonts w:asciiTheme="minorHAnsi" w:eastAsiaTheme="minorEastAsia" w:hAnsiTheme="minorHAnsi" w:cstheme="minorBidi"/>
+          <w:rFonts w:eastAsia="SimSun"/>
           <w:noProof/>
           <w:lang w:eastAsia="da-DK"/>
         </w:rPr>
@@ -512,7 +493,7 @@
         </w:r>
         <w:r>
           <w:rPr>
-            <w:rFonts w:asciiTheme="minorHAnsi" w:eastAsiaTheme="minorEastAsia" w:hAnsiTheme="minorHAnsi" w:cstheme="minorBidi"/>
+            <w:rFonts w:eastAsia="SimSun"/>
             <w:noProof/>
             <w:lang w:eastAsia="da-DK"/>
           </w:rPr>
@@ -577,13 +558,13 @@
     </w:p>
     <w:p>
       <w:pPr>
-        <w:pStyle w:val="Indholdsfortegnelse2"/>
+        <w:pStyle w:val="TOC2"/>
         <w:tabs>
           <w:tab w:val="left" w:pos="880"/>
           <w:tab w:val="right" w:leader="dot" w:pos="9628"/>
         </w:tabs>
         <w:rPr>
-          <w:rFonts w:asciiTheme="minorHAnsi" w:eastAsiaTheme="minorEastAsia" w:hAnsiTheme="minorHAnsi" w:cstheme="minorBidi"/>
+          <w:rFonts w:eastAsia="SimSun"/>
           <w:noProof/>
           <w:lang w:eastAsia="da-DK"/>
         </w:rPr>
@@ -598,7 +579,7 @@
         </w:r>
         <w:r>
           <w:rPr>
-            <w:rFonts w:asciiTheme="minorHAnsi" w:eastAsiaTheme="minorEastAsia" w:hAnsiTheme="minorHAnsi" w:cstheme="minorBidi"/>
+            <w:rFonts w:eastAsia="SimSun"/>
             <w:noProof/>
             <w:lang w:eastAsia="da-DK"/>
           </w:rPr>
@@ -663,13 +644,13 @@
     </w:p>
     <w:p>
       <w:pPr>
-        <w:pStyle w:val="Indholdsfortegnelse1"/>
+        <w:pStyle w:val="TOC1"/>
         <w:tabs>
           <w:tab w:val="left" w:pos="440"/>
           <w:tab w:val="right" w:leader="dot" w:pos="9628"/>
         </w:tabs>
         <w:rPr>
-          <w:rFonts w:asciiTheme="minorHAnsi" w:eastAsiaTheme="minorEastAsia" w:hAnsiTheme="minorHAnsi" w:cstheme="minorBidi"/>
+          <w:rFonts w:eastAsia="SimSun"/>
           <w:noProof/>
           <w:lang w:eastAsia="da-DK"/>
         </w:rPr>
@@ -684,7 +665,7 @@
         </w:r>
         <w:r>
           <w:rPr>
-            <w:rFonts w:asciiTheme="minorHAnsi" w:eastAsiaTheme="minorEastAsia" w:hAnsiTheme="minorHAnsi" w:cstheme="minorBidi"/>
+            <w:rFonts w:eastAsia="SimSun"/>
             <w:noProof/>
             <w:lang w:eastAsia="da-DK"/>
           </w:rPr>
@@ -749,13 +730,13 @@
     </w:p>
     <w:p>
       <w:pPr>
-        <w:pStyle w:val="Indholdsfortegnelse2"/>
+        <w:pStyle w:val="TOC2"/>
         <w:tabs>
           <w:tab w:val="left" w:pos="880"/>
           <w:tab w:val="right" w:leader="dot" w:pos="9628"/>
         </w:tabs>
         <w:rPr>
-          <w:rFonts w:asciiTheme="minorHAnsi" w:eastAsiaTheme="minorEastAsia" w:hAnsiTheme="minorHAnsi" w:cstheme="minorBidi"/>
+          <w:rFonts w:eastAsia="SimSun"/>
           <w:noProof/>
           <w:lang w:eastAsia="da-DK"/>
         </w:rPr>
@@ -770,7 +751,7 @@
         </w:r>
         <w:r>
           <w:rPr>
-            <w:rFonts w:asciiTheme="minorHAnsi" w:eastAsiaTheme="minorEastAsia" w:hAnsiTheme="minorHAnsi" w:cstheme="minorBidi"/>
+            <w:rFonts w:eastAsia="SimSun"/>
             <w:noProof/>
             <w:lang w:eastAsia="da-DK"/>
           </w:rPr>
@@ -835,13 +816,13 @@
     </w:p>
     <w:p>
       <w:pPr>
-        <w:pStyle w:val="Indholdsfortegnelse2"/>
+        <w:pStyle w:val="TOC2"/>
         <w:tabs>
           <w:tab w:val="left" w:pos="880"/>
           <w:tab w:val="right" w:leader="dot" w:pos="9628"/>
         </w:tabs>
         <w:rPr>
-          <w:rFonts w:asciiTheme="minorHAnsi" w:eastAsiaTheme="minorEastAsia" w:hAnsiTheme="minorHAnsi" w:cstheme="minorBidi"/>
+          <w:rFonts w:eastAsia="SimSun"/>
           <w:noProof/>
           <w:lang w:eastAsia="da-DK"/>
         </w:rPr>
@@ -856,7 +837,7 @@
         </w:r>
         <w:r>
           <w:rPr>
-            <w:rFonts w:asciiTheme="minorHAnsi" w:eastAsiaTheme="minorEastAsia" w:hAnsiTheme="minorHAnsi" w:cstheme="minorBidi"/>
+            <w:rFonts w:eastAsia="SimSun"/>
             <w:noProof/>
             <w:lang w:eastAsia="da-DK"/>
           </w:rPr>
@@ -921,13 +902,13 @@
     </w:p>
     <w:p>
       <w:pPr>
-        <w:pStyle w:val="Indholdsfortegnelse1"/>
+        <w:pStyle w:val="TOC1"/>
         <w:tabs>
           <w:tab w:val="left" w:pos="440"/>
           <w:tab w:val="right" w:leader="dot" w:pos="9628"/>
         </w:tabs>
         <w:rPr>
-          <w:rFonts w:asciiTheme="minorHAnsi" w:eastAsiaTheme="minorEastAsia" w:hAnsiTheme="minorHAnsi" w:cstheme="minorBidi"/>
+          <w:rFonts w:eastAsia="SimSun"/>
           <w:noProof/>
           <w:lang w:eastAsia="da-DK"/>
         </w:rPr>
@@ -942,7 +923,7 @@
         </w:r>
         <w:r>
           <w:rPr>
-            <w:rFonts w:asciiTheme="minorHAnsi" w:eastAsiaTheme="minorEastAsia" w:hAnsiTheme="minorHAnsi" w:cstheme="minorBidi"/>
+            <w:rFonts w:eastAsia="SimSun"/>
             <w:noProof/>
             <w:lang w:eastAsia="da-DK"/>
           </w:rPr>
@@ -1007,13 +988,13 @@
     </w:p>
     <w:p>
       <w:pPr>
-        <w:pStyle w:val="Indholdsfortegnelse2"/>
+        <w:pStyle w:val="TOC2"/>
         <w:tabs>
           <w:tab w:val="left" w:pos="880"/>
           <w:tab w:val="right" w:leader="dot" w:pos="9628"/>
         </w:tabs>
         <w:rPr>
-          <w:rFonts w:asciiTheme="minorHAnsi" w:eastAsiaTheme="minorEastAsia" w:hAnsiTheme="minorHAnsi" w:cstheme="minorBidi"/>
+          <w:rFonts w:eastAsia="SimSun"/>
           <w:noProof/>
           <w:lang w:eastAsia="da-DK"/>
         </w:rPr>
@@ -1029,7 +1010,7 @@
         </w:r>
         <w:r>
           <w:rPr>
-            <w:rFonts w:asciiTheme="minorHAnsi" w:eastAsiaTheme="minorEastAsia" w:hAnsiTheme="minorHAnsi" w:cstheme="minorBidi"/>
+            <w:rFonts w:eastAsia="SimSun"/>
             <w:noProof/>
             <w:lang w:eastAsia="da-DK"/>
           </w:rPr>
@@ -1095,13 +1076,13 @@
     </w:p>
     <w:p>
       <w:pPr>
-        <w:pStyle w:val="Indholdsfortegnelse2"/>
+        <w:pStyle w:val="TOC2"/>
         <w:tabs>
           <w:tab w:val="left" w:pos="880"/>
           <w:tab w:val="right" w:leader="dot" w:pos="9628"/>
         </w:tabs>
         <w:rPr>
-          <w:rFonts w:asciiTheme="minorHAnsi" w:eastAsiaTheme="minorEastAsia" w:hAnsiTheme="minorHAnsi" w:cstheme="minorBidi"/>
+          <w:rFonts w:eastAsia="SimSun"/>
           <w:noProof/>
           <w:lang w:eastAsia="da-DK"/>
         </w:rPr>
@@ -1117,7 +1098,7 @@
         </w:r>
         <w:r>
           <w:rPr>
-            <w:rFonts w:asciiTheme="minorHAnsi" w:eastAsiaTheme="minorEastAsia" w:hAnsiTheme="minorHAnsi" w:cstheme="minorBidi"/>
+            <w:rFonts w:eastAsia="SimSun"/>
             <w:noProof/>
             <w:lang w:eastAsia="da-DK"/>
           </w:rPr>
@@ -1183,13 +1164,13 @@
     </w:p>
     <w:p>
       <w:pPr>
-        <w:pStyle w:val="Indholdsfortegnelse2"/>
+        <w:pStyle w:val="TOC2"/>
         <w:tabs>
           <w:tab w:val="left" w:pos="880"/>
           <w:tab w:val="right" w:leader="dot" w:pos="9628"/>
         </w:tabs>
         <w:rPr>
-          <w:rFonts w:asciiTheme="minorHAnsi" w:eastAsiaTheme="minorEastAsia" w:hAnsiTheme="minorHAnsi" w:cstheme="minorBidi"/>
+          <w:rFonts w:eastAsia="SimSun"/>
           <w:noProof/>
           <w:lang w:eastAsia="da-DK"/>
         </w:rPr>
@@ -1205,7 +1186,7 @@
         </w:r>
         <w:r>
           <w:rPr>
-            <w:rFonts w:asciiTheme="minorHAnsi" w:eastAsiaTheme="minorEastAsia" w:hAnsiTheme="minorHAnsi" w:cstheme="minorBidi"/>
+            <w:rFonts w:eastAsia="SimSun"/>
             <w:noProof/>
             <w:lang w:eastAsia="da-DK"/>
           </w:rPr>
@@ -1271,13 +1252,13 @@
     </w:p>
     <w:p>
       <w:pPr>
-        <w:pStyle w:val="Indholdsfortegnelse2"/>
+        <w:pStyle w:val="TOC2"/>
         <w:tabs>
           <w:tab w:val="left" w:pos="880"/>
           <w:tab w:val="right" w:leader="dot" w:pos="9628"/>
         </w:tabs>
         <w:rPr>
-          <w:rFonts w:asciiTheme="minorHAnsi" w:eastAsiaTheme="minorEastAsia" w:hAnsiTheme="minorHAnsi" w:cstheme="minorBidi"/>
+          <w:rFonts w:eastAsia="SimSun"/>
           <w:noProof/>
           <w:lang w:eastAsia="da-DK"/>
         </w:rPr>
@@ -1293,7 +1274,7 @@
         </w:r>
         <w:r>
           <w:rPr>
-            <w:rFonts w:asciiTheme="minorHAnsi" w:eastAsiaTheme="minorEastAsia" w:hAnsiTheme="minorHAnsi" w:cstheme="minorBidi"/>
+            <w:rFonts w:eastAsia="SimSun"/>
             <w:noProof/>
             <w:lang w:eastAsia="da-DK"/>
           </w:rPr>
@@ -1359,13 +1340,13 @@
     </w:p>
     <w:p>
       <w:pPr>
-        <w:pStyle w:val="Indholdsfortegnelse2"/>
+        <w:pStyle w:val="TOC2"/>
         <w:tabs>
           <w:tab w:val="left" w:pos="880"/>
           <w:tab w:val="right" w:leader="dot" w:pos="9628"/>
         </w:tabs>
         <w:rPr>
-          <w:rFonts w:asciiTheme="minorHAnsi" w:eastAsiaTheme="minorEastAsia" w:hAnsiTheme="minorHAnsi" w:cstheme="minorBidi"/>
+          <w:rFonts w:eastAsia="SimSun"/>
           <w:noProof/>
           <w:lang w:eastAsia="da-DK"/>
         </w:rPr>
@@ -1381,7 +1362,7 @@
         </w:r>
         <w:r>
           <w:rPr>
-            <w:rFonts w:asciiTheme="minorHAnsi" w:eastAsiaTheme="minorEastAsia" w:hAnsiTheme="minorHAnsi" w:cstheme="minorBidi"/>
+            <w:rFonts w:eastAsia="SimSun"/>
             <w:noProof/>
             <w:lang w:eastAsia="da-DK"/>
           </w:rPr>
@@ -1447,13 +1428,13 @@
     </w:p>
     <w:p>
       <w:pPr>
-        <w:pStyle w:val="Indholdsfortegnelse2"/>
+        <w:pStyle w:val="TOC2"/>
         <w:tabs>
           <w:tab w:val="left" w:pos="880"/>
           <w:tab w:val="right" w:leader="dot" w:pos="9628"/>
         </w:tabs>
         <w:rPr>
-          <w:rFonts w:asciiTheme="minorHAnsi" w:eastAsiaTheme="minorEastAsia" w:hAnsiTheme="minorHAnsi" w:cstheme="minorBidi"/>
+          <w:rFonts w:eastAsia="SimSun"/>
           <w:noProof/>
           <w:lang w:eastAsia="da-DK"/>
         </w:rPr>
@@ -1469,7 +1450,7 @@
         </w:r>
         <w:r>
           <w:rPr>
-            <w:rFonts w:asciiTheme="minorHAnsi" w:eastAsiaTheme="minorEastAsia" w:hAnsiTheme="minorHAnsi" w:cstheme="minorBidi"/>
+            <w:rFonts w:eastAsia="SimSun"/>
             <w:noProof/>
             <w:lang w:eastAsia="da-DK"/>
           </w:rPr>
@@ -1535,13 +1516,13 @@
     </w:p>
     <w:p>
       <w:pPr>
-        <w:pStyle w:val="Indholdsfortegnelse2"/>
+        <w:pStyle w:val="TOC2"/>
         <w:tabs>
           <w:tab w:val="left" w:pos="880"/>
           <w:tab w:val="right" w:leader="dot" w:pos="9628"/>
         </w:tabs>
         <w:rPr>
-          <w:rFonts w:asciiTheme="minorHAnsi" w:eastAsiaTheme="minorEastAsia" w:hAnsiTheme="minorHAnsi" w:cstheme="minorBidi"/>
+          <w:rFonts w:eastAsia="SimSun"/>
           <w:noProof/>
           <w:lang w:eastAsia="da-DK"/>
         </w:rPr>
@@ -1557,7 +1538,7 @@
         </w:r>
         <w:r>
           <w:rPr>
-            <w:rFonts w:asciiTheme="minorHAnsi" w:eastAsiaTheme="minorEastAsia" w:hAnsiTheme="minorHAnsi" w:cstheme="minorBidi"/>
+            <w:rFonts w:eastAsia="SimSun"/>
             <w:noProof/>
             <w:lang w:eastAsia="da-DK"/>
           </w:rPr>
@@ -1623,13 +1604,13 @@
     </w:p>
     <w:p>
       <w:pPr>
-        <w:pStyle w:val="Indholdsfortegnelse2"/>
+        <w:pStyle w:val="TOC2"/>
         <w:tabs>
           <w:tab w:val="left" w:pos="880"/>
           <w:tab w:val="right" w:leader="dot" w:pos="9628"/>
         </w:tabs>
         <w:rPr>
-          <w:rFonts w:asciiTheme="minorHAnsi" w:eastAsiaTheme="minorEastAsia" w:hAnsiTheme="minorHAnsi" w:cstheme="minorBidi"/>
+          <w:rFonts w:eastAsia="SimSun"/>
           <w:noProof/>
           <w:lang w:eastAsia="da-DK"/>
         </w:rPr>
@@ -1645,7 +1626,7 @@
         </w:r>
         <w:r>
           <w:rPr>
-            <w:rFonts w:asciiTheme="minorHAnsi" w:eastAsiaTheme="minorEastAsia" w:hAnsiTheme="minorHAnsi" w:cstheme="minorBidi"/>
+            <w:rFonts w:eastAsia="SimSun"/>
             <w:noProof/>
             <w:lang w:eastAsia="da-DK"/>
           </w:rPr>
@@ -1711,13 +1692,13 @@
     </w:p>
     <w:p>
       <w:pPr>
-        <w:pStyle w:val="Indholdsfortegnelse2"/>
+        <w:pStyle w:val="TOC2"/>
         <w:tabs>
           <w:tab w:val="left" w:pos="880"/>
           <w:tab w:val="right" w:leader="dot" w:pos="9628"/>
         </w:tabs>
         <w:rPr>
-          <w:rFonts w:asciiTheme="minorHAnsi" w:eastAsiaTheme="minorEastAsia" w:hAnsiTheme="minorHAnsi" w:cstheme="minorBidi"/>
+          <w:rFonts w:eastAsia="SimSun"/>
           <w:noProof/>
           <w:lang w:eastAsia="da-DK"/>
         </w:rPr>
@@ -1733,7 +1714,7 @@
         </w:r>
         <w:r>
           <w:rPr>
-            <w:rFonts w:asciiTheme="minorHAnsi" w:eastAsiaTheme="minorEastAsia" w:hAnsiTheme="minorHAnsi" w:cstheme="minorBidi"/>
+            <w:rFonts w:eastAsia="SimSun"/>
             <w:noProof/>
             <w:lang w:eastAsia="da-DK"/>
           </w:rPr>
@@ -1799,13 +1780,13 @@
     </w:p>
     <w:p>
       <w:pPr>
-        <w:pStyle w:val="Indholdsfortegnelse2"/>
+        <w:pStyle w:val="TOC2"/>
         <w:tabs>
           <w:tab w:val="left" w:pos="880"/>
           <w:tab w:val="right" w:leader="dot" w:pos="9628"/>
         </w:tabs>
         <w:rPr>
-          <w:rFonts w:asciiTheme="minorHAnsi" w:eastAsiaTheme="minorEastAsia" w:hAnsiTheme="minorHAnsi" w:cstheme="minorBidi"/>
+          <w:rFonts w:eastAsia="SimSun"/>
           <w:noProof/>
           <w:lang w:eastAsia="da-DK"/>
         </w:rPr>
@@ -1821,7 +1802,7 @@
         </w:r>
         <w:r>
           <w:rPr>
-            <w:rFonts w:asciiTheme="minorHAnsi" w:eastAsiaTheme="minorEastAsia" w:hAnsiTheme="minorHAnsi" w:cstheme="minorBidi"/>
+            <w:rFonts w:eastAsia="SimSun"/>
             <w:noProof/>
             <w:lang w:eastAsia="da-DK"/>
           </w:rPr>
@@ -1887,13 +1868,13 @@
     </w:p>
     <w:p>
       <w:pPr>
-        <w:pStyle w:val="Indholdsfortegnelse2"/>
+        <w:pStyle w:val="TOC2"/>
         <w:tabs>
           <w:tab w:val="left" w:pos="880"/>
           <w:tab w:val="right" w:leader="dot" w:pos="9628"/>
         </w:tabs>
         <w:rPr>
-          <w:rFonts w:asciiTheme="minorHAnsi" w:eastAsiaTheme="minorEastAsia" w:hAnsiTheme="minorHAnsi" w:cstheme="minorBidi"/>
+          <w:rFonts w:eastAsia="SimSun"/>
           <w:noProof/>
           <w:lang w:eastAsia="da-DK"/>
         </w:rPr>
@@ -1909,7 +1890,7 @@
         </w:r>
         <w:r>
           <w:rPr>
-            <w:rFonts w:asciiTheme="minorHAnsi" w:eastAsiaTheme="minorEastAsia" w:hAnsiTheme="minorHAnsi" w:cstheme="minorBidi"/>
+            <w:rFonts w:eastAsia="SimSun"/>
             <w:noProof/>
             <w:lang w:eastAsia="da-DK"/>
           </w:rPr>
@@ -1975,13 +1956,13 @@
     </w:p>
     <w:p>
       <w:pPr>
-        <w:pStyle w:val="Indholdsfortegnelse2"/>
+        <w:pStyle w:val="TOC2"/>
         <w:tabs>
           <w:tab w:val="left" w:pos="880"/>
           <w:tab w:val="right" w:leader="dot" w:pos="9628"/>
         </w:tabs>
         <w:rPr>
-          <w:rFonts w:asciiTheme="minorHAnsi" w:eastAsiaTheme="minorEastAsia" w:hAnsiTheme="minorHAnsi" w:cstheme="minorBidi"/>
+          <w:rFonts w:eastAsia="SimSun"/>
           <w:noProof/>
           <w:lang w:eastAsia="da-DK"/>
         </w:rPr>
@@ -1997,7 +1978,7 @@
         </w:r>
         <w:r>
           <w:rPr>
-            <w:rFonts w:asciiTheme="minorHAnsi" w:eastAsiaTheme="minorEastAsia" w:hAnsiTheme="minorHAnsi" w:cstheme="minorBidi"/>
+            <w:rFonts w:eastAsia="SimSun"/>
             <w:noProof/>
             <w:lang w:eastAsia="da-DK"/>
           </w:rPr>
@@ -2063,13 +2044,13 @@
     </w:p>
     <w:p>
       <w:pPr>
-        <w:pStyle w:val="Indholdsfortegnelse2"/>
+        <w:pStyle w:val="TOC2"/>
         <w:tabs>
           <w:tab w:val="left" w:pos="880"/>
           <w:tab w:val="right" w:leader="dot" w:pos="9628"/>
         </w:tabs>
         <w:rPr>
-          <w:rFonts w:asciiTheme="minorHAnsi" w:eastAsiaTheme="minorEastAsia" w:hAnsiTheme="minorHAnsi" w:cstheme="minorBidi"/>
+          <w:rFonts w:eastAsia="SimSun"/>
           <w:noProof/>
           <w:lang w:eastAsia="da-DK"/>
         </w:rPr>
@@ -2085,7 +2066,7 @@
         </w:r>
         <w:r>
           <w:rPr>
-            <w:rFonts w:asciiTheme="minorHAnsi" w:eastAsiaTheme="minorEastAsia" w:hAnsiTheme="minorHAnsi" w:cstheme="minorBidi"/>
+            <w:rFonts w:eastAsia="SimSun"/>
             <w:noProof/>
             <w:lang w:eastAsia="da-DK"/>
           </w:rPr>
@@ -2151,13 +2132,13 @@
     </w:p>
     <w:p>
       <w:pPr>
-        <w:pStyle w:val="Indholdsfortegnelse2"/>
+        <w:pStyle w:val="TOC2"/>
         <w:tabs>
           <w:tab w:val="left" w:pos="880"/>
           <w:tab w:val="right" w:leader="dot" w:pos="9628"/>
         </w:tabs>
         <w:rPr>
-          <w:rFonts w:asciiTheme="minorHAnsi" w:eastAsiaTheme="minorEastAsia" w:hAnsiTheme="minorHAnsi" w:cstheme="minorBidi"/>
+          <w:rFonts w:eastAsia="SimSun"/>
           <w:noProof/>
           <w:lang w:eastAsia="da-DK"/>
         </w:rPr>
@@ -2173,7 +2154,7 @@
         </w:r>
         <w:r>
           <w:rPr>
-            <w:rFonts w:asciiTheme="minorHAnsi" w:eastAsiaTheme="minorEastAsia" w:hAnsiTheme="minorHAnsi" w:cstheme="minorBidi"/>
+            <w:rFonts w:eastAsia="SimSun"/>
             <w:noProof/>
             <w:lang w:eastAsia="da-DK"/>
           </w:rPr>
@@ -2239,13 +2220,13 @@
     </w:p>
     <w:p>
       <w:pPr>
-        <w:pStyle w:val="Indholdsfortegnelse1"/>
+        <w:pStyle w:val="TOC1"/>
         <w:tabs>
           <w:tab w:val="left" w:pos="440"/>
           <w:tab w:val="right" w:leader="dot" w:pos="9628"/>
         </w:tabs>
         <w:rPr>
-          <w:rFonts w:asciiTheme="minorHAnsi" w:eastAsiaTheme="minorEastAsia" w:hAnsiTheme="minorHAnsi" w:cstheme="minorBidi"/>
+          <w:rFonts w:eastAsia="SimSun"/>
           <w:noProof/>
           <w:lang w:eastAsia="da-DK"/>
         </w:rPr>
@@ -2260,7 +2241,7 @@
         </w:r>
         <w:r>
           <w:rPr>
-            <w:rFonts w:asciiTheme="minorHAnsi" w:eastAsiaTheme="minorEastAsia" w:hAnsiTheme="minorHAnsi" w:cstheme="minorBidi"/>
+            <w:rFonts w:eastAsia="SimSun"/>
             <w:noProof/>
             <w:lang w:eastAsia="da-DK"/>
           </w:rPr>
@@ -2325,13 +2306,13 @@
     </w:p>
     <w:p>
       <w:pPr>
-        <w:pStyle w:val="Indholdsfortegnelse2"/>
+        <w:pStyle w:val="TOC2"/>
         <w:tabs>
           <w:tab w:val="left" w:pos="880"/>
           <w:tab w:val="right" w:leader="dot" w:pos="9628"/>
         </w:tabs>
         <w:rPr>
-          <w:rFonts w:asciiTheme="minorHAnsi" w:eastAsiaTheme="minorEastAsia" w:hAnsiTheme="minorHAnsi" w:cstheme="minorBidi"/>
+          <w:rFonts w:eastAsia="SimSun"/>
           <w:noProof/>
           <w:lang w:eastAsia="da-DK"/>
         </w:rPr>
@@ -2346,7 +2327,7 @@
         </w:r>
         <w:r>
           <w:rPr>
-            <w:rFonts w:asciiTheme="minorHAnsi" w:eastAsiaTheme="minorEastAsia" w:hAnsiTheme="minorHAnsi" w:cstheme="minorBidi"/>
+            <w:rFonts w:eastAsia="SimSun"/>
             <w:noProof/>
             <w:lang w:eastAsia="da-DK"/>
           </w:rPr>
@@ -2411,13 +2392,13 @@
     </w:p>
     <w:p>
       <w:pPr>
-        <w:pStyle w:val="Indholdsfortegnelse2"/>
+        <w:pStyle w:val="TOC2"/>
         <w:tabs>
           <w:tab w:val="left" w:pos="880"/>
           <w:tab w:val="right" w:leader="dot" w:pos="9628"/>
         </w:tabs>
         <w:rPr>
-          <w:rFonts w:asciiTheme="minorHAnsi" w:eastAsiaTheme="minorEastAsia" w:hAnsiTheme="minorHAnsi" w:cstheme="minorBidi"/>
+          <w:rFonts w:eastAsia="SimSun"/>
           <w:noProof/>
           <w:lang w:eastAsia="da-DK"/>
         </w:rPr>
@@ -2432,7 +2413,7 @@
         </w:r>
         <w:r>
           <w:rPr>
-            <w:rFonts w:asciiTheme="minorHAnsi" w:eastAsiaTheme="minorEastAsia" w:hAnsiTheme="minorHAnsi" w:cstheme="minorBidi"/>
+            <w:rFonts w:eastAsia="SimSun"/>
             <w:noProof/>
             <w:lang w:eastAsia="da-DK"/>
           </w:rPr>
@@ -2497,13 +2478,13 @@
     </w:p>
     <w:p>
       <w:pPr>
-        <w:pStyle w:val="Indholdsfortegnelse2"/>
+        <w:pStyle w:val="TOC2"/>
         <w:tabs>
           <w:tab w:val="left" w:pos="880"/>
           <w:tab w:val="right" w:leader="dot" w:pos="9628"/>
         </w:tabs>
         <w:rPr>
-          <w:rFonts w:asciiTheme="minorHAnsi" w:eastAsiaTheme="minorEastAsia" w:hAnsiTheme="minorHAnsi" w:cstheme="minorBidi"/>
+          <w:rFonts w:eastAsia="SimSun"/>
           <w:noProof/>
           <w:lang w:eastAsia="da-DK"/>
         </w:rPr>
@@ -2518,7 +2499,7 @@
         </w:r>
         <w:r>
           <w:rPr>
-            <w:rFonts w:asciiTheme="minorHAnsi" w:eastAsiaTheme="minorEastAsia" w:hAnsiTheme="minorHAnsi" w:cstheme="minorBidi"/>
+            <w:rFonts w:eastAsia="SimSun"/>
             <w:noProof/>
             <w:lang w:eastAsia="da-DK"/>
           </w:rPr>
@@ -2583,13 +2564,13 @@
     </w:p>
     <w:p>
       <w:pPr>
-        <w:pStyle w:val="Indholdsfortegnelse1"/>
+        <w:pStyle w:val="TOC1"/>
         <w:tabs>
           <w:tab w:val="left" w:pos="440"/>
           <w:tab w:val="right" w:leader="dot" w:pos="9628"/>
         </w:tabs>
         <w:rPr>
-          <w:rFonts w:asciiTheme="minorHAnsi" w:eastAsiaTheme="minorEastAsia" w:hAnsiTheme="minorHAnsi" w:cstheme="minorBidi"/>
+          <w:rFonts w:eastAsia="SimSun"/>
           <w:noProof/>
           <w:lang w:eastAsia="da-DK"/>
         </w:rPr>
@@ -2604,7 +2585,7 @@
         </w:r>
         <w:r>
           <w:rPr>
-            <w:rFonts w:asciiTheme="minorHAnsi" w:eastAsiaTheme="minorEastAsia" w:hAnsiTheme="minorHAnsi" w:cstheme="minorBidi"/>
+            <w:rFonts w:eastAsia="SimSun"/>
             <w:noProof/>
             <w:lang w:eastAsia="da-DK"/>
           </w:rPr>
@@ -2669,13 +2650,13 @@
     </w:p>
     <w:p>
       <w:pPr>
-        <w:pStyle w:val="Indholdsfortegnelse1"/>
+        <w:pStyle w:val="TOC1"/>
         <w:tabs>
           <w:tab w:val="left" w:pos="440"/>
           <w:tab w:val="right" w:leader="dot" w:pos="9628"/>
         </w:tabs>
         <w:rPr>
-          <w:rFonts w:asciiTheme="minorHAnsi" w:eastAsiaTheme="minorEastAsia" w:hAnsiTheme="minorHAnsi" w:cstheme="minorBidi"/>
+          <w:rFonts w:eastAsia="SimSun"/>
           <w:noProof/>
           <w:lang w:eastAsia="da-DK"/>
         </w:rPr>
@@ -2690,7 +2671,7 @@
         </w:r>
         <w:r>
           <w:rPr>
-            <w:rFonts w:asciiTheme="minorHAnsi" w:eastAsiaTheme="minorEastAsia" w:hAnsiTheme="minorHAnsi" w:cstheme="minorBidi"/>
+            <w:rFonts w:eastAsia="SimSun"/>
             <w:noProof/>
             <w:lang w:eastAsia="da-DK"/>
           </w:rPr>
@@ -2755,13 +2736,13 @@
     </w:p>
     <w:p>
       <w:pPr>
-        <w:pStyle w:val="Indholdsfortegnelse2"/>
+        <w:pStyle w:val="TOC2"/>
         <w:tabs>
           <w:tab w:val="left" w:pos="880"/>
           <w:tab w:val="right" w:leader="dot" w:pos="9628"/>
         </w:tabs>
         <w:rPr>
-          <w:rFonts w:asciiTheme="minorHAnsi" w:eastAsiaTheme="minorEastAsia" w:hAnsiTheme="minorHAnsi" w:cstheme="minorBidi"/>
+          <w:rFonts w:eastAsia="SimSun"/>
           <w:noProof/>
           <w:lang w:eastAsia="da-DK"/>
         </w:rPr>
@@ -2776,7 +2757,7 @@
         </w:r>
         <w:r>
           <w:rPr>
-            <w:rFonts w:asciiTheme="minorHAnsi" w:eastAsiaTheme="minorEastAsia" w:hAnsiTheme="minorHAnsi" w:cstheme="minorBidi"/>
+            <w:rFonts w:eastAsia="SimSun"/>
             <w:noProof/>
             <w:lang w:eastAsia="da-DK"/>
           </w:rPr>
@@ -2916,7 +2897,6 @@
                 <w:szCs w:val="28"/>
                 <w:lang w:val="en-GB"/>
               </w:rPr>
-              <w:lastRenderedPageBreak/>
               <w:t>Date</w:t>
             </w:r>
           </w:p>
@@ -3651,6 +3631,100 @@
                 <w:lang w:val="en-GB"/>
               </w:rPr>
               <w:t>0.7</w:t>
+            </w:r>
+          </w:p>
+        </w:tc>
+      </w:tr>
+      <w:tr>
+        <w:tc>
+          <w:tcPr>
+            <w:tcW w:w="2444" w:type="dxa"/>
+          </w:tcPr>
+          <w:p>
+            <w:pPr>
+              <w:spacing w:after="0" w:line="240" w:lineRule="auto"/>
+              <w:rPr>
+                <w:sz w:val="24"/>
+                <w:szCs w:val="24"/>
+                <w:lang w:val="en-GB"/>
+              </w:rPr>
+            </w:pPr>
+            <w:r>
+              <w:rPr>
+                <w:sz w:val="24"/>
+                <w:szCs w:val="24"/>
+                <w:lang w:val="en-GB"/>
+              </w:rPr>
+              <w:t>8/10 2010</w:t>
+            </w:r>
+          </w:p>
+        </w:tc>
+        <w:tc>
+          <w:tcPr>
+            <w:tcW w:w="2444" w:type="dxa"/>
+          </w:tcPr>
+          <w:p>
+            <w:pPr>
+              <w:spacing w:after="0" w:line="240" w:lineRule="auto"/>
+              <w:rPr>
+                <w:sz w:val="24"/>
+                <w:szCs w:val="24"/>
+                <w:lang w:val="en-GB"/>
+              </w:rPr>
+            </w:pPr>
+            <w:r>
+              <w:rPr>
+                <w:sz w:val="24"/>
+                <w:szCs w:val="24"/>
+                <w:lang w:val="en-GB"/>
+              </w:rPr>
+              <w:t>Reviewed version</w:t>
+            </w:r>
+          </w:p>
+        </w:tc>
+        <w:tc>
+          <w:tcPr>
+            <w:tcW w:w="2445" w:type="dxa"/>
+          </w:tcPr>
+          <w:p>
+            <w:pPr>
+              <w:spacing w:after="0" w:line="240" w:lineRule="auto"/>
+              <w:rPr>
+                <w:sz w:val="24"/>
+                <w:szCs w:val="24"/>
+                <w:lang w:val="en-GB"/>
+              </w:rPr>
+            </w:pPr>
+            <w:r>
+              <w:rPr>
+                <w:sz w:val="24"/>
+                <w:szCs w:val="24"/>
+                <w:lang w:val="en-GB"/>
+              </w:rPr>
+              <w:t>LMU</w:t>
+            </w:r>
+          </w:p>
+        </w:tc>
+        <w:tc>
+          <w:tcPr>
+            <w:tcW w:w="2445" w:type="dxa"/>
+          </w:tcPr>
+          <w:p>
+            <w:pPr>
+              <w:spacing w:after="0" w:line="240" w:lineRule="auto"/>
+              <w:rPr>
+                <w:sz w:val="24"/>
+                <w:szCs w:val="24"/>
+                <w:lang w:val="en-GB"/>
+              </w:rPr>
+            </w:pPr>
+            <w:r>
+              <w:rPr>
+                <w:sz w:val="24"/>
+                <w:szCs w:val="24"/>
+                <w:lang w:val="en-GB"/>
+              </w:rPr>
+              <w:t>A</w:t>
             </w:r>
           </w:p>
         </w:tc>
@@ -3672,7 +3746,7 @@
     </w:p>
     <w:p>
       <w:pPr>
-        <w:pStyle w:val="Overskrift1"/>
+        <w:pStyle w:val="Heading1"/>
         <w:ind w:left="360"/>
       </w:pPr>
       <w:bookmarkStart w:id="0" w:name="_Toc274298435"/>
@@ -3686,7 +3760,7 @@
     </w:p>
     <w:p>
       <w:pPr>
-        <w:pStyle w:val="Overskrift2"/>
+        <w:pStyle w:val="Heading2"/>
         <w:ind w:left="720"/>
       </w:pPr>
       <w:bookmarkStart w:id="1" w:name="_Toc274298436"/>
@@ -3774,7 +3848,7 @@
     </w:p>
     <w:p>
       <w:pPr>
-        <w:pStyle w:val="Overskrift2"/>
+        <w:pStyle w:val="Heading2"/>
         <w:ind w:left="720"/>
       </w:pPr>
       <w:bookmarkStart w:id="2" w:name="_Toc274298437"/>
@@ -3908,7 +3982,6 @@
         <w:rPr>
           <w:lang w:val="en-GB"/>
         </w:rPr>
-        <w:lastRenderedPageBreak/>
         <w:pict>
           <v:shapetype id="_x0000_t75" coordsize="21600,21600" o:spt="75" o:preferrelative="t" path="m@4@5l@4@11@9@11@9@5xe" filled="f" stroked="f">
             <v:stroke joinstyle="miter"/>
@@ -3937,7 +4010,7 @@
     </w:p>
     <w:p>
       <w:pPr>
-        <w:pStyle w:val="Billedtekst"/>
+        <w:pStyle w:val="Caption"/>
         <w:rPr>
           <w:lang w:val="en-GB"/>
         </w:rPr>
@@ -4186,12 +4259,11 @@
     </w:p>
     <w:p>
       <w:pPr>
-        <w:pStyle w:val="Overskrift2"/>
+        <w:pStyle w:val="Heading2"/>
         <w:ind w:left="720"/>
       </w:pPr>
       <w:bookmarkStart w:id="3" w:name="_Toc274298438"/>
       <w:r>
-        <w:lastRenderedPageBreak/>
         <w:t>Document overview.</w:t>
       </w:r>
       <w:bookmarkEnd w:id="3"/>
@@ -4281,7 +4353,7 @@
     </w:p>
     <w:p>
       <w:pPr>
-        <w:pStyle w:val="Overskrift1"/>
+        <w:pStyle w:val="Heading1"/>
         <w:ind w:left="360"/>
       </w:pPr>
       <w:bookmarkStart w:id="4" w:name="_Toc274078797"/>
@@ -4304,7 +4376,7 @@
     </w:p>
     <w:p>
       <w:pPr>
-        <w:pStyle w:val="Overskrift2"/>
+        <w:pStyle w:val="Heading2"/>
         <w:ind w:left="720"/>
       </w:pPr>
       <w:bookmarkStart w:id="6" w:name="_Toc274298440"/>
@@ -4662,7 +4734,7 @@
     </w:tbl>
     <w:p>
       <w:pPr>
-        <w:pStyle w:val="Overskrift2"/>
+        <w:pStyle w:val="Heading2"/>
         <w:ind w:left="720"/>
       </w:pPr>
       <w:bookmarkStart w:id="7" w:name="_Toc273129912"/>
@@ -5206,7 +5278,6 @@
               <w:rPr>
                 <w:lang w:val="en-GB"/>
               </w:rPr>
-              <w:lastRenderedPageBreak/>
               <w:t>MIL-1553B</w:t>
             </w:r>
           </w:p>
@@ -5275,7 +5346,7 @@
     </w:tbl>
     <w:p>
       <w:pPr>
-        <w:pStyle w:val="Overskrift1"/>
+        <w:pStyle w:val="Heading1"/>
         <w:ind w:left="360"/>
       </w:pPr>
       <w:bookmarkStart w:id="13" w:name="_Toc274298442"/>
@@ -5289,7 +5360,7 @@
     </w:p>
     <w:p>
       <w:pPr>
-        <w:pStyle w:val="Overskrift2"/>
+        <w:pStyle w:val="Heading2"/>
         <w:ind w:left="720"/>
         <w:rPr>
           <w:lang w:eastAsia="en-GB"/>
@@ -5317,19 +5388,7 @@
         <w:rPr>
           <w:lang w:val="en-GB" w:eastAsia="en-GB"/>
         </w:rPr>
-        <w:t xml:space="preserve">This paragraph lists all actors who will be using the system. An actor can be anything which creates an input event to the system e.g. a person, a machine or a signal. In the list </w:t>
-      </w:r>
-      <w:r>
-        <w:rPr>
-          <w:lang w:val="en-GB" w:eastAsia="en-GB"/>
-        </w:rPr>
-        <w:t xml:space="preserve">below, </w:t>
-      </w:r>
-      <w:r>
-        <w:rPr>
-          <w:lang w:val="en-GB" w:eastAsia="en-GB"/>
-        </w:rPr>
-        <w:t>actors are preceded with the stereotype &lt;</w:t>
+        <w:t>This paragraph lists all actors who will be using the system. An actor can be anything which creates an input event to the system e.g. a person, a machine or a signal. In the list below, actors are preceded with the stereotype &lt;</w:t>
       </w:r>
       <w:r>
         <w:rPr>
@@ -5749,7 +5808,7 @@
     </w:p>
     <w:p>
       <w:pPr>
-        <w:pStyle w:val="Overskrift2"/>
+        <w:pStyle w:val="Heading2"/>
         <w:ind w:left="720"/>
         <w:rPr>
           <w:lang w:eastAsia="en-GB"/>
@@ -5863,7 +5922,7 @@
     </w:p>
     <w:p>
       <w:pPr>
-        <w:pStyle w:val="Overskrift2"/>
+        <w:pStyle w:val="Heading2"/>
         <w:ind w:left="720"/>
         <w:rPr>
           <w:lang w:eastAsia="en-GB"/>
@@ -5962,7 +6021,7 @@
     </w:p>
     <w:p>
       <w:pPr>
-        <w:pStyle w:val="Overskrift2"/>
+        <w:pStyle w:val="Heading2"/>
         <w:ind w:left="720"/>
         <w:rPr>
           <w:lang w:eastAsia="en-GB"/>
@@ -5974,7 +6033,6 @@
         <w:rPr>
           <w:lang w:eastAsia="en-GB"/>
         </w:rPr>
-        <w:lastRenderedPageBreak/>
         <w:t>Zerorize</w:t>
       </w:r>
       <w:bookmarkEnd w:id="20"/>
@@ -6035,7 +6093,7 @@
     </w:p>
     <w:p>
       <w:pPr>
-        <w:pStyle w:val="Overskrift2"/>
+        <w:pStyle w:val="Heading2"/>
         <w:ind w:left="720"/>
         <w:rPr>
           <w:lang w:eastAsia="en-GB"/>
@@ -6133,7 +6191,7 @@
     </w:p>
     <w:p>
       <w:pPr>
-        <w:pStyle w:val="Overskrift2"/>
+        <w:pStyle w:val="Heading2"/>
         <w:ind w:left="720"/>
         <w:rPr>
           <w:lang w:eastAsia="en-GB"/>
@@ -6204,7 +6262,7 @@
     </w:p>
     <w:p>
       <w:pPr>
-        <w:pStyle w:val="Overskrift2"/>
+        <w:pStyle w:val="Heading2"/>
         <w:ind w:left="720"/>
         <w:rPr>
           <w:lang w:eastAsia="en-GB"/>
@@ -6308,7 +6366,7 @@
     </w:p>
     <w:p>
       <w:pPr>
-        <w:pStyle w:val="Overskrift2"/>
+        <w:pStyle w:val="Heading2"/>
         <w:ind w:left="720"/>
         <w:rPr>
           <w:lang w:eastAsia="en-GB"/>
@@ -6372,7 +6430,7 @@
     </w:p>
     <w:p>
       <w:pPr>
-        <w:pStyle w:val="Overskrift2"/>
+        <w:pStyle w:val="Heading2"/>
         <w:ind w:left="720"/>
         <w:rPr>
           <w:lang w:eastAsia="en-GB"/>
@@ -6466,7 +6524,7 @@
     </w:p>
     <w:p>
       <w:pPr>
-        <w:pStyle w:val="Billedtekst"/>
+        <w:pStyle w:val="Caption"/>
         <w:keepNext/>
       </w:pPr>
       <w:r>
@@ -6488,12 +6546,12 @@
         <w:tblLook w:val="0000"/>
       </w:tblPr>
       <w:tblGrid>
-        <w:gridCol w:w="1206"/>
+        <w:gridCol w:w="1149"/>
         <w:gridCol w:w="1200"/>
-        <w:gridCol w:w="1395"/>
-        <w:gridCol w:w="1395"/>
-        <w:gridCol w:w="2076"/>
-        <w:gridCol w:w="2187"/>
+        <w:gridCol w:w="1357"/>
+        <w:gridCol w:w="1357"/>
+        <w:gridCol w:w="1940"/>
+        <w:gridCol w:w="2027"/>
       </w:tblGrid>
       <w:tr>
         <w:trPr>
@@ -7138,7 +7196,6 @@
                 <w:szCs w:val="20"/>
                 <w:lang w:val="en-GB" w:eastAsia="en-GB"/>
               </w:rPr>
-              <w:lastRenderedPageBreak/>
               <w:t>Dispensing</w:t>
             </w:r>
           </w:p>
@@ -7873,7 +7930,7 @@
     </w:p>
     <w:p>
       <w:pPr>
-        <w:pStyle w:val="Billedtekst"/>
+        <w:pStyle w:val="Caption"/>
         <w:keepNext/>
       </w:pPr>
       <w:r>
@@ -7895,12 +7952,12 @@
         <w:tblLook w:val="0000"/>
       </w:tblPr>
       <w:tblGrid>
-        <w:gridCol w:w="1206"/>
+        <w:gridCol w:w="1149"/>
         <w:gridCol w:w="1200"/>
-        <w:gridCol w:w="1395"/>
-        <w:gridCol w:w="1395"/>
-        <w:gridCol w:w="2076"/>
-        <w:gridCol w:w="2187"/>
+        <w:gridCol w:w="1357"/>
+        <w:gridCol w:w="1357"/>
+        <w:gridCol w:w="1940"/>
+        <w:gridCol w:w="2027"/>
       </w:tblGrid>
       <w:tr>
         <w:trPr>
@@ -9284,7 +9341,7 @@
     </w:p>
     <w:p>
       <w:pPr>
-        <w:pStyle w:val="Overskrift2"/>
+        <w:pStyle w:val="Heading2"/>
         <w:numPr>
           <w:ilvl w:val="1"/>
           <w:numId w:val="7"/>
@@ -9294,16 +9351,16 @@
           <w:lang w:eastAsia="en-GB"/>
         </w:rPr>
       </w:pPr>
-      <w:bookmarkStart w:id="29" w:name="OLE_LINK23"/>
-      <w:bookmarkStart w:id="30" w:name="OLE_LINK22"/>
-      <w:bookmarkStart w:id="31" w:name="_Toc274298452"/>
+      <w:bookmarkStart w:id="29" w:name="_Toc274298452"/>
+      <w:bookmarkStart w:id="30" w:name="OLE_LINK23"/>
+      <w:bookmarkStart w:id="31" w:name="OLE_LINK22"/>
       <w:r>
         <w:rPr>
           <w:lang w:eastAsia="en-GB"/>
         </w:rPr>
         <w:t>Weight</w:t>
       </w:r>
-      <w:bookmarkEnd w:id="31"/>
+      <w:bookmarkEnd w:id="29"/>
     </w:p>
     <w:p>
       <w:pPr>
@@ -10749,15 +10806,14 @@
         <w:rPr>
           <w:lang w:val="en-GB" w:eastAsia="en-GB"/>
         </w:rPr>
-        <w:lastRenderedPageBreak/>
         <w:t>The total is 0,2 kg above the maximum of 270kg, but it were agreed on the SRR meeting at IHA that up to 10kg  was allowed, see MOM4. So it is decided to keep this construction, which allows us to use known components that aren’t changed due to a demand for lower weight – a more safe solution.</w:t>
       </w:r>
-      <w:bookmarkEnd w:id="29"/>
       <w:bookmarkEnd w:id="30"/>
+      <w:bookmarkEnd w:id="31"/>
     </w:p>
     <w:p>
       <w:pPr>
-        <w:pStyle w:val="Overskrift2"/>
+        <w:pStyle w:val="Heading2"/>
         <w:ind w:left="720"/>
         <w:rPr>
           <w:lang w:eastAsia="en-GB"/>
@@ -10861,13 +10917,13 @@
           <v:shape id="_x0000_i1026" type="#_x0000_t75" style="width:480.75pt;height:624.75pt" o:ole="">
             <v:imagedata r:id="rId9" o:title=""/>
           </v:shape>
-          <o:OLEObject Type="Embed" ProgID="Visio.Drawing.11" ShapeID="_x0000_i1026" DrawAspect="Content" ObjectID="_1348040319" r:id="rId10"/>
+          <o:OLEObject Type="Embed" ProgID="Visio.Drawing.11" ShapeID="_x0000_i1026" DrawAspect="Content" ObjectID="_1348040657" r:id="rId10"/>
         </w:object>
       </w:r>
     </w:p>
     <w:p>
       <w:pPr>
-        <w:pStyle w:val="Billedtekst"/>
+        <w:pStyle w:val="Caption"/>
         <w:rPr>
           <w:lang w:val="en-GB"/>
         </w:rPr>
@@ -10879,6 +10935,9 @@
         <w:t xml:space="preserve">Figure </w:t>
       </w:r>
       <w:r>
+        <w:rPr>
+          <w:lang w:val="en-US"/>
+        </w:rPr>
         <w:fldChar w:fldCharType="begin"/>
       </w:r>
       <w:r>
@@ -10888,6 +10947,9 @@
         <w:instrText xml:space="preserve"> SEQ Figure \* ARABIC </w:instrText>
       </w:r>
       <w:r>
+        <w:rPr>
+          <w:lang w:val="en-US"/>
+        </w:rPr>
         <w:fldChar w:fldCharType="separate"/>
       </w:r>
       <w:r>
@@ -10898,6 +10960,9 @@
         <w:t>2</w:t>
       </w:r>
       <w:r>
+        <w:rPr>
+          <w:lang w:val="en-US"/>
+        </w:rPr>
         <w:fldChar w:fldCharType="end"/>
       </w:r>
       <w:r>
@@ -10916,7 +10981,7 @@
     </w:p>
     <w:p>
       <w:pPr>
-        <w:pStyle w:val="Overskrift2"/>
+        <w:pStyle w:val="Heading2"/>
         <w:ind w:left="720"/>
         <w:rPr>
           <w:lang w:eastAsia="en-GB"/>
@@ -10927,7 +10992,6 @@
         <w:rPr>
           <w:lang w:eastAsia="en-GB"/>
         </w:rPr>
-        <w:lastRenderedPageBreak/>
         <w:t>Safety</w:t>
       </w:r>
       <w:bookmarkEnd w:id="33"/>
@@ -10942,24 +11006,12 @@
         <w:rPr>
           <w:lang w:val="en-GB" w:eastAsia="en-GB"/>
         </w:rPr>
-        <w:t>To prevent that chaffs or flares can be fired at times where it can be dangerous to other users, ground personal and other people or things in the surrounding</w:t>
-      </w:r>
-      <w:r>
-        <w:rPr>
-          <w:lang w:val="en-GB" w:eastAsia="en-GB"/>
-        </w:rPr>
-        <w:t>s,</w:t>
-      </w:r>
-      <w:r>
-        <w:rPr>
-          <w:lang w:val="en-GB" w:eastAsia="en-GB"/>
-        </w:rPr>
-        <w:t xml:space="preserve"> a hardware safety switch is build into the system. This safety switch prevent that the DSS’ get a firing signal for any chaffs or flares as long as the safety switch is activated. Further more the CCU is always monitoring the “Plane On Ground” signal which is received as data on the bus from the AMC and as long this signal is logical high, indicating the plane is not in the air the CCU may not give a signal for firing chaffs or flares even though the MWS gives a missile warning.</w:t>
+        <w:t>To prevent that chaffs or flares can be fired at times where it can be dangerous to other users, ground personal and other people or things in the surroundings, a hardware safety switch is build into the system. This safety switch prevent that the DSS’ get a firing signal for any chaffs or flares as long as the safety switch is activated. Further more the CCU is always monitoring the “Plane On Ground” signal which is received as data on the bus from the AMC and as long this signal is logical high, indicating the plane is not in the air the CCU may not give a signal for firing chaffs or flares even though the MWS gives a missile warning.</w:t>
       </w:r>
     </w:p>
     <w:p>
       <w:pPr>
-        <w:pStyle w:val="Overskrift2"/>
+        <w:pStyle w:val="Heading2"/>
         <w:ind w:left="720"/>
         <w:rPr>
           <w:lang w:eastAsia="en-GB"/>
@@ -10986,24 +11038,12 @@
         <w:rPr>
           <w:lang w:val="en-GB" w:eastAsia="en-GB"/>
         </w:rPr>
-        <w:t>For security reasons the CCU is monitoring a zeroize signal from the aircraft</w:t>
-      </w:r>
-      <w:r>
-        <w:rPr>
-          <w:lang w:val="en-GB" w:eastAsia="en-GB"/>
-        </w:rPr>
-        <w:t>, and</w:t>
-      </w:r>
-      <w:r>
-        <w:rPr>
-          <w:lang w:val="en-GB" w:eastAsia="en-GB"/>
-        </w:rPr>
-        <w:t xml:space="preserve"> if this signal goes logical high the self protection suite shall erase sensitive data in the system. If the signal goes to a high level the CCU will send a zeroize signal to the ECU in the MWS to start the erasure of sensitive data there and also start to erase its own sensitive data.</w:t>
+        <w:t>For security reasons the CCU is monitoring a zeroize signal from the aircraft, and if this signal goes logical high the self protection suite shall erase sensitive data in the system. If the signal goes to a high level the CCU will send a zeroize signal to the ECU in the MWS to start the erasure of sensitive data there and also start to erase its own sensitive data.</w:t>
       </w:r>
     </w:p>
     <w:p>
       <w:pPr>
-        <w:pStyle w:val="Overskrift2"/>
+        <w:pStyle w:val="Heading2"/>
         <w:ind w:left="720"/>
         <w:rPr>
           <w:lang w:eastAsia="en-GB"/>
@@ -11028,19 +11068,7 @@
         <w:rPr>
           <w:lang w:val="en-GB" w:eastAsia="en-GB"/>
         </w:rPr>
-        <w:t>The CCU shall be able to convert navigation data in body frame format to inertial data and back again. It is not stated in the requirement</w:t>
-      </w:r>
-      <w:r>
-        <w:rPr>
-          <w:lang w:val="en-GB" w:eastAsia="en-GB"/>
-        </w:rPr>
-        <w:t>s how fast this shall be done, b</w:t>
-      </w:r>
-      <w:r>
-        <w:rPr>
-          <w:lang w:val="en-GB" w:eastAsia="en-GB"/>
-        </w:rPr>
-        <w:t xml:space="preserve">ut in order to calculate the speed of a missile this must be done within 40 ms. </w:t>
+        <w:t xml:space="preserve">The CCU shall be able to convert navigation data in body frame format to inertial data and back again. It is not stated in the requirements how fast this shall be done, but in order to calculate the speed of a missile this must be done within 40 ms. </w:t>
       </w:r>
     </w:p>
     <w:p>
@@ -11057,7 +11085,7 @@
     </w:p>
     <w:p>
       <w:pPr>
-        <w:pStyle w:val="Overskrift1"/>
+        <w:pStyle w:val="Heading1"/>
         <w:ind w:left="360"/>
       </w:pPr>
       <w:bookmarkStart w:id="37" w:name="_Toc274298457"/>
@@ -11079,24 +11107,12 @@
         <w:rPr>
           <w:lang w:val="en-GB"/>
         </w:rPr>
-        <w:t>In the following paragraphs the system architectural design</w:t>
-      </w:r>
-      <w:r>
-        <w:rPr>
-          <w:lang w:val="en-GB"/>
-        </w:rPr>
-        <w:t xml:space="preserve"> are</w:t>
-      </w:r>
-      <w:r>
-        <w:rPr>
-          <w:lang w:val="en-GB"/>
-        </w:rPr>
-        <w:t xml:space="preserve"> described.</w:t>
+        <w:t>In the following paragraphs the system architectural design are described.</w:t>
       </w:r>
     </w:p>
     <w:p>
       <w:pPr>
-        <w:pStyle w:val="Overskrift2"/>
+        <w:pStyle w:val="Heading2"/>
         <w:ind w:left="720"/>
       </w:pPr>
       <w:bookmarkStart w:id="38" w:name="_Toc274298458"/>
@@ -11117,79 +11133,47 @@
     </w:p>
     <w:p>
       <w:pPr>
-        <w:rPr>
-          <w:lang w:val="en-GB"/>
-        </w:rPr>
+        <w:keepNext/>
       </w:pPr>
       <w:r>
         <w:object w:dxaOrig="9838" w:dyaOrig="12129">
           <v:shape id="_x0000_i1027" type="#_x0000_t75" style="width:477pt;height:588pt" o:ole="">
             <v:imagedata r:id="rId11" o:title=""/>
           </v:shape>
-          <o:OLEObject Type="Embed" ProgID="Visio.Drawing.11" ShapeID="_x0000_i1027" DrawAspect="Content" ObjectID="_1348040320" r:id="rId12"/>
+          <o:OLEObject Type="Embed" ProgID="Visio.Drawing.11" ShapeID="_x0000_i1027" DrawAspect="Content" ObjectID="_1348040658" r:id="rId12"/>
         </w:object>
       </w:r>
     </w:p>
     <w:p>
       <w:pPr>
-        <w:pStyle w:val="Billedtekst"/>
+        <w:pStyle w:val="Caption"/>
         <w:rPr>
           <w:lang w:val="en-GB"/>
         </w:rPr>
       </w:pPr>
       <w:r>
-        <w:rPr>
-          <w:lang w:val="en-US"/>
-        </w:rPr>
-        <w:t xml:space="preserve">Figur </w:t>
-      </w:r>
-      <w:r>
-        <w:rPr>
-          <w:lang w:val="en-US"/>
-        </w:rPr>
-        <w:fldChar w:fldCharType="begin"/>
-      </w:r>
-      <w:r>
-        <w:rPr>
-          <w:lang w:val="en-US"/>
-        </w:rPr>
-        <w:instrText xml:space="preserve"> SEQ Figur \* ARABIC </w:instrText>
-      </w:r>
-      <w:r>
-        <w:rPr>
-          <w:lang w:val="en-US"/>
-        </w:rPr>
-        <w:fldChar w:fldCharType="separate"/>
-      </w:r>
-      <w:r>
-        <w:rPr>
-          <w:noProof/>
-          <w:lang w:val="en-US"/>
-        </w:rPr>
-        <w:t>1</w:t>
-      </w:r>
-      <w:r>
-        <w:rPr>
-          <w:lang w:val="en-US"/>
-        </w:rPr>
-        <w:fldChar w:fldCharType="end"/>
-      </w:r>
-      <w:r>
-        <w:rPr>
-          <w:lang w:val="en-US"/>
-        </w:rPr>
-        <w:t xml:space="preserve"> Component diagram</w:t>
+        <w:t xml:space="preserve">Figure </w:t>
+      </w:r>
+      <w:fldSimple w:instr=" SEQ Figure \* ARABIC ">
+        <w:r>
+          <w:rPr>
+            <w:noProof/>
+          </w:rPr>
+          <w:t>3</w:t>
+        </w:r>
+      </w:fldSimple>
+      <w:r>
+        <w:t xml:space="preserve"> </w:t>
+      </w:r>
+      <w:r>
+        <w:t>Component diagram</w:t>
       </w:r>
     </w:p>
     <w:p>
       <w:pPr>
-        <w:autoSpaceDE w:val="0"/>
-        <w:autoSpaceDN w:val="0"/>
-        <w:adjustRightInd w:val="0"/>
-        <w:spacing w:after="0" w:line="240" w:lineRule="auto"/>
-        <w:rPr>
-          <w:rFonts w:ascii="Arial" w:hAnsi="Arial" w:cs="Arial"/>
-          <w:lang w:val="en-GB" w:eastAsia="en-GB"/>
+        <w:pStyle w:val="Caption"/>
+        <w:rPr>
+          <w:lang w:val="en-GB"/>
         </w:rPr>
       </w:pPr>
     </w:p>
@@ -11243,7 +11227,19 @@
     </w:p>
     <w:p>
       <w:pPr>
-        <w:pStyle w:val="Billedtekst"/>
+        <w:autoSpaceDE w:val="0"/>
+        <w:autoSpaceDN w:val="0"/>
+        <w:adjustRightInd w:val="0"/>
+        <w:spacing w:after="0" w:line="240" w:lineRule="auto"/>
+        <w:rPr>
+          <w:rFonts w:ascii="Arial" w:hAnsi="Arial" w:cs="Arial"/>
+          <w:lang w:val="en-GB" w:eastAsia="en-GB"/>
+        </w:rPr>
+      </w:pPr>
+    </w:p>
+    <w:p>
+      <w:pPr>
+        <w:pStyle w:val="Caption"/>
         <w:keepNext/>
         <w:rPr>
           <w:lang w:val="en-US"/>
@@ -11313,6 +11309,7 @@
         <w:tblLook w:val="00A0"/>
       </w:tblPr>
       <w:tblGrid>
+        <w:gridCol w:w="5"/>
         <w:gridCol w:w="1371"/>
         <w:gridCol w:w="2281"/>
         <w:gridCol w:w="3544"/>
@@ -11322,6 +11319,7 @@
         <w:tc>
           <w:tcPr>
             <w:tcW w:w="1371" w:type="dxa"/>
+            <w:gridSpan w:val="2"/>
           </w:tcPr>
           <w:p>
             <w:pPr>
@@ -11424,6 +11422,7 @@
         <w:tc>
           <w:tcPr>
             <w:tcW w:w="1371" w:type="dxa"/>
+            <w:gridSpan w:val="2"/>
           </w:tcPr>
           <w:p>
             <w:pPr>
@@ -11541,6 +11540,7 @@
         <w:tc>
           <w:tcPr>
             <w:tcW w:w="1371" w:type="dxa"/>
+            <w:gridSpan w:val="2"/>
           </w:tcPr>
           <w:p>
             <w:pPr>
@@ -11639,6 +11639,7 @@
         <w:tc>
           <w:tcPr>
             <w:tcW w:w="1371" w:type="dxa"/>
+            <w:gridSpan w:val="2"/>
           </w:tcPr>
           <w:p>
             <w:pPr>
@@ -11756,6 +11757,7 @@
         <w:tc>
           <w:tcPr>
             <w:tcW w:w="1371" w:type="dxa"/>
+            <w:gridSpan w:val="2"/>
           </w:tcPr>
           <w:p>
             <w:pPr>
@@ -11847,6 +11849,7 @@
         <w:tc>
           <w:tcPr>
             <w:tcW w:w="1371" w:type="dxa"/>
+            <w:gridSpan w:val="2"/>
           </w:tcPr>
           <w:p>
             <w:pPr>
@@ -11938,6 +11941,7 @@
         <w:tc>
           <w:tcPr>
             <w:tcW w:w="1371" w:type="dxa"/>
+            <w:gridSpan w:val="2"/>
           </w:tcPr>
           <w:p>
             <w:pPr>
@@ -12093,6 +12097,7 @@
         <w:tc>
           <w:tcPr>
             <w:tcW w:w="1371" w:type="dxa"/>
+            <w:gridSpan w:val="2"/>
           </w:tcPr>
           <w:p>
             <w:pPr>
@@ -12286,6 +12291,7 @@
         <w:tc>
           <w:tcPr>
             <w:tcW w:w="1371" w:type="dxa"/>
+            <w:gridSpan w:val="2"/>
           </w:tcPr>
           <w:p>
             <w:pPr>
@@ -12377,6 +12383,7 @@
         <w:tc>
           <w:tcPr>
             <w:tcW w:w="1371" w:type="dxa"/>
+            <w:gridSpan w:val="2"/>
           </w:tcPr>
           <w:p>
             <w:pPr>
@@ -12494,6 +12501,7 @@
         <w:tc>
           <w:tcPr>
             <w:tcW w:w="1371" w:type="dxa"/>
+            <w:gridSpan w:val="2"/>
           </w:tcPr>
           <w:p>
             <w:pPr>
@@ -12604,6 +12612,7 @@
         <w:tc>
           <w:tcPr>
             <w:tcW w:w="1371" w:type="dxa"/>
+            <w:gridSpan w:val="2"/>
           </w:tcPr>
           <w:p>
             <w:pPr>
@@ -12702,6 +12711,7 @@
         <w:tc>
           <w:tcPr>
             <w:tcW w:w="1371" w:type="dxa"/>
+            <w:gridSpan w:val="2"/>
           </w:tcPr>
           <w:p>
             <w:pPr>
@@ -12819,6 +12829,7 @@
         <w:tc>
           <w:tcPr>
             <w:tcW w:w="1371" w:type="dxa"/>
+            <w:gridSpan w:val="2"/>
           </w:tcPr>
           <w:p>
             <w:pPr>
@@ -12910,6 +12921,7 @@
         <w:tc>
           <w:tcPr>
             <w:tcW w:w="1371" w:type="dxa"/>
+            <w:gridSpan w:val="2"/>
           </w:tcPr>
           <w:p>
             <w:pPr>
@@ -13008,6 +13020,7 @@
         <w:tc>
           <w:tcPr>
             <w:tcW w:w="1371" w:type="dxa"/>
+            <w:gridSpan w:val="2"/>
           </w:tcPr>
           <w:p>
             <w:pPr>
@@ -13106,6 +13119,7 @@
         <w:tc>
           <w:tcPr>
             <w:tcW w:w="1371" w:type="dxa"/>
+            <w:gridSpan w:val="2"/>
           </w:tcPr>
           <w:p>
             <w:pPr>
@@ -13280,6 +13294,7 @@
         <w:tc>
           <w:tcPr>
             <w:tcW w:w="1371" w:type="dxa"/>
+            <w:gridSpan w:val="2"/>
           </w:tcPr>
           <w:p>
             <w:pPr>
@@ -13390,6 +13405,7 @@
         <w:tc>
           <w:tcPr>
             <w:tcW w:w="1371" w:type="dxa"/>
+            <w:gridSpan w:val="2"/>
           </w:tcPr>
           <w:p>
             <w:pPr>
@@ -13485,6 +13501,9 @@
         </w:tc>
       </w:tr>
       <w:tr>
+        <w:trPr>
+          <w:gridBefore w:val="1"/>
+        </w:trPr>
         <w:tc>
           <w:tcPr>
             <w:tcW w:w="1371" w:type="dxa"/>
@@ -13576,6 +13595,9 @@
         </w:tc>
       </w:tr>
       <w:tr>
+        <w:trPr>
+          <w:gridBefore w:val="1"/>
+        </w:trPr>
         <w:tc>
           <w:tcPr>
             <w:tcW w:w="1371" w:type="dxa"/>
@@ -13674,6 +13696,9 @@
         </w:tc>
       </w:tr>
       <w:tr>
+        <w:trPr>
+          <w:gridBefore w:val="1"/>
+        </w:trPr>
         <w:tc>
           <w:tcPr>
             <w:tcW w:w="1371" w:type="dxa"/>
@@ -13742,15 +13767,7 @@
                 <w:rFonts w:ascii="Arial" w:hAnsi="Arial" w:cs="Arial"/>
                 <w:lang w:val="en-GB" w:eastAsia="en-GB"/>
               </w:rPr>
-              <w:t xml:space="preserve">Interface provided by the pod incl. Communication bus, discrete </w:t>
-            </w:r>
-            <w:r>
-              <w:rPr>
-                <w:rFonts w:ascii="Arial" w:hAnsi="Arial" w:cs="Arial"/>
-                <w:lang w:val="en-GB" w:eastAsia="en-GB"/>
-              </w:rPr>
-              <w:lastRenderedPageBreak/>
-              <w:t>signals</w:t>
+              <w:t>Interface provided by the pod incl. Communication bus, discrete signals</w:t>
             </w:r>
           </w:p>
         </w:tc>
@@ -13774,7 +13791,6 @@
                 <w:rFonts w:ascii="Arial" w:hAnsi="Arial" w:cs="Arial"/>
                 <w:lang w:val="en-GB" w:eastAsia="en-GB"/>
               </w:rPr>
-              <w:lastRenderedPageBreak/>
               <w:t>Thread detected</w:t>
             </w:r>
           </w:p>
@@ -13793,6 +13809,9 @@
         </w:tc>
       </w:tr>
       <w:tr>
+        <w:trPr>
+          <w:gridBefore w:val="1"/>
+        </w:trPr>
         <w:tc>
           <w:tcPr>
             <w:tcW w:w="1371" w:type="dxa"/>
@@ -13813,7 +13832,6 @@
                 <w:rFonts w:ascii="Arial" w:hAnsi="Arial" w:cs="Arial"/>
                 <w:lang w:val="en-GB" w:eastAsia="en-GB"/>
               </w:rPr>
-              <w:lastRenderedPageBreak/>
               <w:t>B002</w:t>
             </w:r>
           </w:p>
@@ -13885,6 +13903,9 @@
         </w:tc>
       </w:tr>
       <w:tr>
+        <w:trPr>
+          <w:gridBefore w:val="1"/>
+        </w:trPr>
         <w:tc>
           <w:tcPr>
             <w:tcW w:w="1371" w:type="dxa"/>
@@ -13983,6 +14004,9 @@
         </w:tc>
       </w:tr>
       <w:tr>
+        <w:trPr>
+          <w:gridBefore w:val="1"/>
+        </w:trPr>
         <w:tc>
           <w:tcPr>
             <w:tcW w:w="1371" w:type="dxa"/>
@@ -14081,6 +14105,9 @@
         </w:tc>
       </w:tr>
       <w:tr>
+        <w:trPr>
+          <w:gridBefore w:val="1"/>
+        </w:trPr>
         <w:tc>
           <w:tcPr>
             <w:tcW w:w="1371" w:type="dxa"/>
@@ -14179,6 +14206,9 @@
         </w:tc>
       </w:tr>
       <w:tr>
+        <w:trPr>
+          <w:gridBefore w:val="1"/>
+        </w:trPr>
         <w:tc>
           <w:tcPr>
             <w:tcW w:w="1371" w:type="dxa"/>
@@ -14296,6 +14326,9 @@
         </w:tc>
       </w:tr>
       <w:tr>
+        <w:trPr>
+          <w:gridBefore w:val="1"/>
+        </w:trPr>
         <w:tc>
           <w:tcPr>
             <w:tcW w:w="1371" w:type="dxa"/>
@@ -14387,6 +14420,9 @@
         </w:tc>
       </w:tr>
       <w:tr>
+        <w:trPr>
+          <w:gridBefore w:val="1"/>
+        </w:trPr>
         <w:tc>
           <w:tcPr>
             <w:tcW w:w="1371" w:type="dxa"/>
@@ -14478,6 +14514,9 @@
         </w:tc>
       </w:tr>
       <w:tr>
+        <w:trPr>
+          <w:gridBefore w:val="1"/>
+        </w:trPr>
         <w:tc>
           <w:tcPr>
             <w:tcW w:w="1371" w:type="dxa"/>
@@ -14569,6 +14608,9 @@
         </w:tc>
       </w:tr>
       <w:tr>
+        <w:trPr>
+          <w:gridBefore w:val="1"/>
+        </w:trPr>
         <w:tc>
           <w:tcPr>
             <w:tcW w:w="1371" w:type="dxa"/>
@@ -14660,6 +14702,9 @@
         </w:tc>
       </w:tr>
       <w:tr>
+        <w:trPr>
+          <w:gridBefore w:val="1"/>
+        </w:trPr>
         <w:tc>
           <w:tcPr>
             <w:tcW w:w="1371" w:type="dxa"/>
@@ -14789,7 +14834,7 @@
     </w:p>
     <w:p>
       <w:pPr>
-        <w:pStyle w:val="Overskrift2"/>
+        <w:pStyle w:val="Heading2"/>
         <w:ind w:left="720"/>
       </w:pPr>
       <w:bookmarkStart w:id="39" w:name="_Toc274298459"/>
@@ -14848,7 +14893,6 @@
         <w:rPr>
           <w:lang w:val="en-GB" w:eastAsia="en-GB"/>
         </w:rPr>
-        <w:lastRenderedPageBreak/>
         <w:t>When the Cockpit Controll Unit is powered on it will initialize itself and run a selftest. After initialization and selftest it will power up the rest of the system and then enter standby state.</w:t>
       </w:r>
       <w:r>
@@ -14859,13 +14903,13 @@
           <v:shape id="_x0000_i1028" type="#_x0000_t75" style="width:276pt;height:6in" o:ole="">
             <v:imagedata r:id="rId13" o:title=""/>
           </v:shape>
-          <o:OLEObject Type="Embed" ProgID="Visio.Drawing.11" ShapeID="_x0000_i1028" DrawAspect="Content" ObjectID="_1348040321" r:id="rId14"/>
+          <o:OLEObject Type="Embed" ProgID="Visio.Drawing.11" ShapeID="_x0000_i1028" DrawAspect="Content" ObjectID="_1348040659" r:id="rId14"/>
         </w:object>
       </w:r>
     </w:p>
     <w:p>
       <w:pPr>
-        <w:pStyle w:val="Billedtekst"/>
+        <w:pStyle w:val="Caption"/>
         <w:rPr>
           <w:lang w:val="en-GB" w:eastAsia="en-GB"/>
         </w:rPr>
@@ -14895,7 +14939,6 @@
           <w:b/>
           <w:lang w:val="en-US"/>
         </w:rPr>
-        <w:lastRenderedPageBreak/>
         <w:t>Arming of the system</w:t>
       </w:r>
     </w:p>
@@ -14928,13 +14971,13 @@
           <v:shape id="_x0000_i1029" type="#_x0000_t75" style="width:421.5pt;height:327pt" o:ole="">
             <v:imagedata r:id="rId15" o:title=""/>
           </v:shape>
-          <o:OLEObject Type="Embed" ProgID="Visio.Drawing.11" ShapeID="_x0000_i1029" DrawAspect="Content" ObjectID="_1348040322" r:id="rId16"/>
+          <o:OLEObject Type="Embed" ProgID="Visio.Drawing.11" ShapeID="_x0000_i1029" DrawAspect="Content" ObjectID="_1348040660" r:id="rId16"/>
         </w:object>
       </w:r>
     </w:p>
     <w:p>
       <w:pPr>
-        <w:pStyle w:val="Billedtekst"/>
+        <w:pStyle w:val="Caption"/>
         <w:rPr>
           <w:lang w:val="en-US"/>
         </w:rPr>
@@ -15020,26 +15063,12 @@
           <w:rFonts w:ascii="Arial" w:hAnsi="Arial" w:cs="Arial"/>
           <w:lang w:val="en-US" w:eastAsia="en-GB"/>
         </w:rPr>
-        <w:t xml:space="preserve">When CCU is in armed mode it goes into a process </w:t>
-      </w:r>
-      <w:r>
-        <w:rPr>
-          <w:rFonts w:ascii="Arial" w:hAnsi="Arial" w:cs="Arial"/>
-          <w:lang w:val="en-US" w:eastAsia="en-GB"/>
-        </w:rPr>
-        <w:t>continuously</w:t>
-      </w:r>
-      <w:r>
-        <w:rPr>
-          <w:rFonts w:ascii="Arial" w:hAnsi="Arial" w:cs="Arial"/>
-          <w:lang w:val="en-US" w:eastAsia="en-GB"/>
-        </w:rPr>
-        <w:t xml:space="preserve"> calculating a number of aspects in the actual thread status and decides</w:t>
+        <w:t>When CCU is in armed mode it goes into a process continuously calculating a number of aspects in the actual thread status and decides</w:t>
       </w:r>
     </w:p>
     <w:p>
       <w:pPr>
-        <w:pStyle w:val="Listeafsnit"/>
+        <w:pStyle w:val="ListParagraph"/>
         <w:numPr>
           <w:ilvl w:val="0"/>
           <w:numId w:val="49"/>
@@ -15055,26 +15084,12 @@
           <w:rFonts w:ascii="Arial" w:hAnsi="Arial" w:cs="Arial"/>
           <w:lang w:val="en-US" w:eastAsia="en-GB"/>
         </w:rPr>
-        <w:t>If the actual thread pattern</w:t>
-      </w:r>
-      <w:r>
-        <w:rPr>
-          <w:rFonts w:ascii="Arial" w:hAnsi="Arial" w:cs="Arial"/>
-          <w:lang w:val="en-US" w:eastAsia="en-GB"/>
-        </w:rPr>
-        <w:t xml:space="preserve"> </w:t>
-      </w:r>
-      <w:r>
-        <w:rPr>
-          <w:rFonts w:ascii="Arial" w:hAnsi="Arial" w:cs="Arial"/>
-          <w:lang w:val="en-US" w:eastAsia="en-GB"/>
-        </w:rPr>
-        <w:t>level is above the critical Thread pattern</w:t>
+        <w:t>If the actual thread pattern level is above the critical Thread pattern</w:t>
       </w:r>
     </w:p>
     <w:p>
       <w:pPr>
-        <w:pStyle w:val="Listeafsnit"/>
+        <w:pStyle w:val="ListParagraph"/>
         <w:numPr>
           <w:ilvl w:val="0"/>
           <w:numId w:val="49"/>
@@ -15114,7 +15129,7 @@
           <v:shape id="_x0000_i1030" type="#_x0000_t75" style="width:450.75pt;height:272.25pt" o:ole="">
             <v:imagedata r:id="rId17" o:title=""/>
           </v:shape>
-          <o:OLEObject Type="Embed" ProgID="Visio.Drawing.11" ShapeID="_x0000_i1030" DrawAspect="Content" ObjectID="_1348040323" r:id="rId18"/>
+          <o:OLEObject Type="Embed" ProgID="Visio.Drawing.11" ShapeID="_x0000_i1030" DrawAspect="Content" ObjectID="_1348040661" r:id="rId18"/>
         </w:object>
       </w:r>
       <w:bookmarkEnd w:id="40"/>
@@ -15122,7 +15137,7 @@
     </w:p>
     <w:p>
       <w:pPr>
-        <w:pStyle w:val="Billedtekst"/>
+        <w:pStyle w:val="Caption"/>
         <w:rPr>
           <w:rFonts w:ascii="Arial" w:hAnsi="Arial" w:cs="Arial"/>
           <w:lang w:val="en-US" w:eastAsia="en-GB"/>
@@ -15166,7 +15181,6 @@
           <w:rFonts w:ascii="Arial" w:hAnsi="Arial" w:cs="Arial"/>
           <w:lang w:val="en-US" w:eastAsia="en-GB"/>
         </w:rPr>
-        <w:lastRenderedPageBreak/>
         <w:t>The flow of data when handling Thread data in armed mode is shown below.</w:t>
       </w:r>
       <w:bookmarkStart w:id="42" w:name="OLE_LINK12"/>
@@ -15184,10 +15198,10 @@
           <w:lang w:val="en-US" w:eastAsia="en-GB"/>
         </w:rPr>
         <w:object w:dxaOrig="11125" w:dyaOrig="6715">
-          <v:shape id="_x0000_i1031" type="#_x0000_t75" style="width:578.25pt;height:332.25pt" o:ole="">
+          <v:shape id="_x0000_i1031" type="#_x0000_t75" style="width:511.5pt;height:332.25pt" o:ole="">
             <v:imagedata r:id="rId19" o:title=""/>
           </v:shape>
-          <o:OLEObject Type="Embed" ProgID="Visio.Drawing.11" ShapeID="_x0000_i1031" DrawAspect="Content" ObjectID="_1348040324" r:id="rId20"/>
+          <o:OLEObject Type="Embed" ProgID="Visio.Drawing.11" ShapeID="_x0000_i1031" DrawAspect="Content" ObjectID="_1348040662" r:id="rId20"/>
         </w:object>
       </w:r>
       <w:bookmarkEnd w:id="42"/>
@@ -15195,7 +15209,7 @@
     </w:p>
     <w:p>
       <w:pPr>
-        <w:pStyle w:val="Billedtekst"/>
+        <w:pStyle w:val="Caption"/>
         <w:rPr>
           <w:rFonts w:ascii="Arial" w:hAnsi="Arial" w:cs="Arial"/>
           <w:lang w:val="en-US" w:eastAsia="en-GB"/>
@@ -15270,13 +15284,13 @@
           <v:shape id="_x0000_i1032" type="#_x0000_t75" style="width:417pt;height:408pt" o:ole="">
             <v:imagedata r:id="rId21" o:title=""/>
           </v:shape>
-          <o:OLEObject Type="Embed" ProgID="Visio.Drawing.11" ShapeID="_x0000_i1032" DrawAspect="Content" ObjectID="_1348040325" r:id="rId22"/>
+          <o:OLEObject Type="Embed" ProgID="Visio.Drawing.11" ShapeID="_x0000_i1032" DrawAspect="Content" ObjectID="_1348040663" r:id="rId22"/>
         </w:object>
       </w:r>
     </w:p>
     <w:p>
       <w:pPr>
-        <w:pStyle w:val="Billedtekst"/>
+        <w:pStyle w:val="Caption"/>
         <w:rPr>
           <w:rFonts w:ascii="Arial" w:hAnsi="Arial" w:cs="Arial"/>
           <w:lang w:val="en-US" w:eastAsia="en-GB"/>
@@ -15324,7 +15338,7 @@
     </w:p>
     <w:p>
       <w:pPr>
-        <w:pStyle w:val="Overskrift2"/>
+        <w:pStyle w:val="Heading2"/>
         <w:ind w:left="720"/>
       </w:pPr>
       <w:bookmarkStart w:id="44" w:name="_Toc274298460"/>
@@ -15369,7 +15383,7 @@
     </w:p>
     <w:p>
       <w:pPr>
-        <w:pStyle w:val="Overskrift3"/>
+        <w:pStyle w:val="Heading3"/>
       </w:pPr>
       <w:r>
         <w:t xml:space="preserve">Interface identification and diagrams. </w:t>
@@ -15415,7 +15429,6 @@
         <w:rPr>
           <w:lang w:val="en-GB"/>
         </w:rPr>
-        <w:lastRenderedPageBreak/>
         <w:pict>
           <v:shape id="_x0000_i1033" type="#_x0000_t75" style="width:449.25pt;height:351.75pt">
             <v:imagedata r:id="rId23" o:title=""/>
@@ -15425,7 +15438,7 @@
     </w:p>
     <w:p>
       <w:pPr>
-        <w:pStyle w:val="Billedtekst"/>
+        <w:pStyle w:val="Caption"/>
         <w:rPr>
           <w:lang w:val="en-GB"/>
         </w:rPr>
@@ -15457,7 +15470,7 @@
     </w:p>
     <w:p>
       <w:pPr>
-        <w:pStyle w:val="Overskrift3"/>
+        <w:pStyle w:val="Heading3"/>
       </w:pPr>
       <w:bookmarkStart w:id="48" w:name="_Toc273129925"/>
       <w:bookmarkStart w:id="49" w:name="_Toc273118147"/>
@@ -15499,7 +15512,7 @@
     </w:p>
     <w:p>
       <w:pPr>
-        <w:pStyle w:val="Overskrift3"/>
+        <w:pStyle w:val="Heading3"/>
       </w:pPr>
       <w:bookmarkStart w:id="50" w:name="_Interface_B_(Cockpit"/>
       <w:bookmarkStart w:id="51" w:name="_Toc273129931"/>
@@ -15655,7 +15668,6 @@
         <w:rPr>
           <w:lang w:val="en-GB"/>
         </w:rPr>
-        <w:lastRenderedPageBreak/>
         <w:t>1 is a spare wire.</w:t>
       </w:r>
     </w:p>
@@ -15715,7 +15727,7 @@
     </w:p>
     <w:p>
       <w:pPr>
-        <w:pStyle w:val="Overskrift3"/>
+        <w:pStyle w:val="Heading3"/>
       </w:pPr>
       <w:bookmarkStart w:id="52" w:name="_Toc273129932"/>
       <w:r>
@@ -15759,7 +15771,7 @@
     </w:p>
     <w:p>
       <w:pPr>
-        <w:pStyle w:val="Overskrift3"/>
+        <w:pStyle w:val="Heading3"/>
       </w:pPr>
       <w:bookmarkStart w:id="53" w:name="_Toc273129933"/>
       <w:r>
@@ -16006,7 +16018,7 @@
     </w:p>
     <w:p>
       <w:pPr>
-        <w:pStyle w:val="Overskrift3"/>
+        <w:pStyle w:val="Heading3"/>
       </w:pPr>
       <w:bookmarkStart w:id="56" w:name="_Toc273129926"/>
       <w:bookmarkEnd w:id="54"/>
@@ -16061,11 +16073,10 @@
     </w:p>
     <w:p>
       <w:pPr>
-        <w:pStyle w:val="Overskrift3"/>
+        <w:pStyle w:val="Heading3"/>
       </w:pPr>
       <w:bookmarkStart w:id="57" w:name="_Toc273129927"/>
       <w:r>
-        <w:lastRenderedPageBreak/>
         <w:t>Interface F (IFCI003 CCU to AMC).</w:t>
       </w:r>
       <w:bookmarkEnd w:id="49"/>
@@ -16369,7 +16380,7 @@
     </w:p>
     <w:p>
       <w:pPr>
-        <w:pStyle w:val="Overskrift3"/>
+        <w:pStyle w:val="Heading3"/>
       </w:pPr>
       <w:r>
         <w:t>Interface G (IFCI009 Power to CCU).</w:t>
@@ -16449,7 +16460,7 @@
     </w:p>
     <w:p>
       <w:pPr>
-        <w:pStyle w:val="Overskrift3"/>
+        <w:pStyle w:val="Heading3"/>
       </w:pPr>
       <w:bookmarkStart w:id="59" w:name="_Toc273129929"/>
       <w:r>
@@ -16529,7 +16540,7 @@
     </w:p>
     <w:p>
       <w:pPr>
-        <w:pStyle w:val="Overskrift3"/>
+        <w:pStyle w:val="Heading3"/>
         <w:numPr>
           <w:ilvl w:val="2"/>
           <w:numId w:val="7"/>
@@ -16579,7 +16590,7 @@
     </w:p>
     <w:p>
       <w:pPr>
-        <w:pStyle w:val="Overskrift1"/>
+        <w:pStyle w:val="Heading1"/>
         <w:ind w:left="360"/>
       </w:pPr>
       <w:bookmarkStart w:id="60" w:name="_Toc274298461"/>
@@ -18670,7 +18681,7 @@
           </w:tcPr>
           <w:p>
             <w:pPr>
-              <w:pStyle w:val="Listeafsnit"/>
+              <w:pStyle w:val="ListParagraph"/>
               <w:ind w:left="0"/>
               <w:jc w:val="center"/>
               <w:rPr>
@@ -18879,7 +18890,7 @@
           </w:tcPr>
           <w:p>
             <w:pPr>
-              <w:pStyle w:val="Listeafsnit"/>
+              <w:pStyle w:val="ListParagraph"/>
               <w:ind w:left="0"/>
               <w:jc w:val="center"/>
               <w:rPr>
@@ -19112,7 +19123,7 @@
           </w:tcPr>
           <w:p>
             <w:pPr>
-              <w:pStyle w:val="Listeafsnit"/>
+              <w:pStyle w:val="ListParagraph"/>
               <w:ind w:left="0"/>
               <w:jc w:val="center"/>
               <w:rPr>
@@ -19357,7 +19368,7 @@
           </w:tcPr>
           <w:p>
             <w:pPr>
-              <w:pStyle w:val="Listeafsnit"/>
+              <w:pStyle w:val="ListParagraph"/>
               <w:ind w:left="0"/>
               <w:jc w:val="center"/>
               <w:rPr>
@@ -19572,7 +19583,7 @@
           </w:tcPr>
           <w:p>
             <w:pPr>
-              <w:pStyle w:val="Listeafsnit"/>
+              <w:pStyle w:val="ListParagraph"/>
               <w:ind w:left="0"/>
               <w:jc w:val="center"/>
               <w:rPr>
@@ -19775,7 +19786,7 @@
           </w:tcPr>
           <w:p>
             <w:pPr>
-              <w:pStyle w:val="Listeafsnit"/>
+              <w:pStyle w:val="ListParagraph"/>
               <w:ind w:left="0"/>
               <w:jc w:val="center"/>
               <w:rPr>
@@ -19990,7 +20001,7 @@
           </w:tcPr>
           <w:p>
             <w:pPr>
-              <w:pStyle w:val="Listeafsnit"/>
+              <w:pStyle w:val="ListParagraph"/>
               <w:ind w:left="0"/>
               <w:jc w:val="center"/>
               <w:rPr>
@@ -20193,7 +20204,7 @@
           </w:tcPr>
           <w:p>
             <w:pPr>
-              <w:pStyle w:val="Listeafsnit"/>
+              <w:pStyle w:val="ListParagraph"/>
               <w:ind w:left="0"/>
               <w:jc w:val="center"/>
               <w:rPr>
@@ -21026,7 +21037,7 @@
           </w:tcPr>
           <w:p>
             <w:pPr>
-              <w:pStyle w:val="Listeafsnit"/>
+              <w:pStyle w:val="ListParagraph"/>
               <w:ind w:left="0"/>
               <w:jc w:val="center"/>
               <w:rPr>
@@ -21241,7 +21252,7 @@
           </w:tcPr>
           <w:p>
             <w:pPr>
-              <w:pStyle w:val="Listeafsnit"/>
+              <w:pStyle w:val="ListParagraph"/>
               <w:ind w:left="0"/>
               <w:jc w:val="center"/>
               <w:rPr>
@@ -21444,7 +21455,7 @@
           </w:tcPr>
           <w:p>
             <w:pPr>
-              <w:pStyle w:val="Listeafsnit"/>
+              <w:pStyle w:val="ListParagraph"/>
               <w:ind w:left="0"/>
               <w:jc w:val="center"/>
               <w:rPr>
@@ -21665,7 +21676,7 @@
           </w:tcPr>
           <w:p>
             <w:pPr>
-              <w:pStyle w:val="Listeafsnit"/>
+              <w:pStyle w:val="ListParagraph"/>
               <w:ind w:left="0"/>
               <w:jc w:val="center"/>
               <w:rPr>
@@ -21870,7 +21881,6 @@
               <w:rPr>
                 <w:lang w:val="en-GB"/>
               </w:rPr>
-              <w:lastRenderedPageBreak/>
               <w:t>SR-24</w:t>
             </w:r>
           </w:p>
@@ -21881,7 +21891,7 @@
           </w:tcPr>
           <w:p>
             <w:pPr>
-              <w:pStyle w:val="Listeafsnit"/>
+              <w:pStyle w:val="ListParagraph"/>
               <w:ind w:left="0"/>
               <w:jc w:val="center"/>
               <w:rPr>
@@ -22096,7 +22106,7 @@
           </w:tcPr>
           <w:p>
             <w:pPr>
-              <w:pStyle w:val="Listeafsnit"/>
+              <w:pStyle w:val="ListParagraph"/>
               <w:ind w:left="0"/>
               <w:jc w:val="center"/>
               <w:rPr>
@@ -22347,7 +22357,7 @@
           </w:tcPr>
           <w:p>
             <w:pPr>
-              <w:pStyle w:val="Listeafsnit"/>
+              <w:pStyle w:val="ListParagraph"/>
               <w:ind w:left="0"/>
               <w:jc w:val="center"/>
               <w:rPr>
@@ -22550,7 +22560,7 @@
           </w:tcPr>
           <w:p>
             <w:pPr>
-              <w:pStyle w:val="Listeafsnit"/>
+              <w:pStyle w:val="ListParagraph"/>
               <w:ind w:left="0"/>
               <w:jc w:val="center"/>
               <w:rPr>
@@ -29767,7 +29777,6 @@
               <w:rPr>
                 <w:lang w:val="en-GB"/>
               </w:rPr>
-              <w:lastRenderedPageBreak/>
               <w:t>SR-66</w:t>
             </w:r>
           </w:p>
@@ -34102,7 +34111,7 @@
     </w:p>
     <w:p>
       <w:pPr>
-        <w:pStyle w:val="Overskrift1"/>
+        <w:pStyle w:val="Heading1"/>
         <w:ind w:left="360"/>
       </w:pPr>
       <w:bookmarkStart w:id="63" w:name="_Toc274298462"/>
@@ -34116,7 +34125,7 @@
     </w:p>
     <w:p>
       <w:pPr>
-        <w:pStyle w:val="Overskrift2"/>
+        <w:pStyle w:val="Heading2"/>
         <w:ind w:left="720"/>
       </w:pPr>
       <w:bookmarkStart w:id="64" w:name="_Toc274298463"/>
@@ -34179,21 +34188,7 @@
               <w:rPr>
                 <w:lang w:val="en-GB"/>
               </w:rPr>
-              <w:t xml:space="preserve">Aircraft </w:t>
-            </w:r>
-            <w:smartTag w:uri="urn:schemas-microsoft-com:office:smarttags" w:element="place">
-              <w:r>
-                <w:rPr>
-                  <w:lang w:val="en-GB"/>
-                </w:rPr>
-                <w:t>Mission</w:t>
-              </w:r>
-            </w:smartTag>
-            <w:r>
-              <w:rPr>
-                <w:lang w:val="en-GB"/>
-              </w:rPr>
-              <w:t xml:space="preserve"> Computer</w:t>
+              <w:t>Aircraft Mission Computer</w:t>
             </w:r>
           </w:p>
         </w:tc>
@@ -34562,21 +34557,7 @@
               <w:rPr>
                 <w:lang w:val="en-GB"/>
               </w:rPr>
-              <w:t xml:space="preserve">Aircraft </w:t>
-            </w:r>
-            <w:smartTag w:uri="urn:schemas-microsoft-com:office:smarttags" w:element="place">
-              <w:r>
-                <w:rPr>
-                  <w:lang w:val="en-GB"/>
-                </w:rPr>
-                <w:t>Mission</w:t>
-              </w:r>
-            </w:smartTag>
-            <w:r>
-              <w:rPr>
-                <w:lang w:val="en-GB"/>
-              </w:rPr>
-              <w:t xml:space="preserve"> Computer</w:t>
+              <w:t>Aircraft Mission Computer</w:t>
             </w:r>
           </w:p>
         </w:tc>
@@ -34834,7 +34815,7 @@
 <w:ftr xmlns:ve="http://schemas.openxmlformats.org/markup-compatibility/2006" xmlns:o="urn:schemas-microsoft-com:office:office" xmlns:r="http://schemas.openxmlformats.org/officeDocument/2006/relationships" xmlns:m="http://schemas.openxmlformats.org/officeDocument/2006/math" xmlns:v="urn:schemas-microsoft-com:vml" xmlns:wp="http://schemas.openxmlformats.org/drawingml/2006/wordprocessingDrawing" xmlns:w10="urn:schemas-microsoft-com:office:word" xmlns:w="http://schemas.openxmlformats.org/wordprocessingml/2006/main" xmlns:wne="http://schemas.microsoft.com/office/word/2006/wordml">
   <w:p>
     <w:pPr>
-      <w:pStyle w:val="Sidefod"/>
+      <w:pStyle w:val="Footer"/>
     </w:pPr>
     <w:fldSimple w:instr=" DOCPROPERTY  &quot;Document number&quot;  \* MERGEFORMAT ">
       <w:r>
@@ -34846,7 +34827,7 @@
     </w:r>
     <w:r>
       <w:tab/>
-      <w:t>Version 0.7</w:t>
+      <w:t>Version A</w:t>
     </w:r>
   </w:p>
 </w:ftr>
@@ -34856,7 +34837,7 @@
 <w:ftr xmlns:ve="http://schemas.openxmlformats.org/markup-compatibility/2006" xmlns:o="urn:schemas-microsoft-com:office:office" xmlns:r="http://schemas.openxmlformats.org/officeDocument/2006/relationships" xmlns:m="http://schemas.openxmlformats.org/officeDocument/2006/math" xmlns:v="urn:schemas-microsoft-com:vml" xmlns:wp="http://schemas.openxmlformats.org/drawingml/2006/wordprocessingDrawing" xmlns:w10="urn:schemas-microsoft-com:office:word" xmlns:w="http://schemas.openxmlformats.org/wordprocessingml/2006/main" xmlns:wne="http://schemas.microsoft.com/office/word/2006/wordml">
   <w:p>
     <w:pPr>
-      <w:pStyle w:val="Sidefod"/>
+      <w:pStyle w:val="Footer"/>
     </w:pPr>
     <w:r>
       <w:rPr>
@@ -34864,13 +34845,13 @@
         <w:lang w:eastAsia="zh-CN"/>
       </w:rPr>
       <w:pict>
-        <v:line id="_x0000_s2049" style="position:absolute;flip:y;z-index:1" from="0,19.55pt" to="486pt,19.55pt"/>
+        <v:line id="_x0000_s2049" style="position:absolute;flip:y;z-index:251660288" from="0,19.55pt" to="486pt,19.55pt"/>
       </w:pict>
     </w:r>
   </w:p>
   <w:p>
     <w:pPr>
-      <w:pStyle w:val="Sidefod"/>
+      <w:pStyle w:val="Footer"/>
       <w:rPr>
         <w:lang w:val="en-GB"/>
       </w:rPr>
@@ -34916,7 +34897,7 @@
       <w:rPr>
         <w:lang w:val="en-GB"/>
       </w:rPr>
-      <w:t>Version 0.7</w:t>
+      <w:t>Version A</w:t>
     </w:r>
     <w:r>
       <w:rPr>
@@ -34932,71 +34913,71 @@
     </w:r>
     <w:r>
       <w:rPr>
-        <w:rStyle w:val="Sidetal"/>
+        <w:rStyle w:val="PageNumber"/>
         <w:lang w:val="en-GB"/>
       </w:rPr>
       <w:fldChar w:fldCharType="begin"/>
     </w:r>
     <w:r>
       <w:rPr>
-        <w:rStyle w:val="Sidetal"/>
+        <w:rStyle w:val="PageNumber"/>
         <w:lang w:val="en-GB"/>
       </w:rPr>
       <w:instrText xml:space="preserve"> PAGE </w:instrText>
     </w:r>
     <w:r>
       <w:rPr>
-        <w:rStyle w:val="Sidetal"/>
+        <w:rStyle w:val="PageNumber"/>
         <w:lang w:val="en-GB"/>
       </w:rPr>
       <w:fldChar w:fldCharType="separate"/>
     </w:r>
     <w:r>
       <w:rPr>
-        <w:rStyle w:val="Sidetal"/>
+        <w:rStyle w:val="PageNumber"/>
         <w:noProof/>
         <w:lang w:val="en-GB"/>
       </w:rPr>
-      <w:t>2</w:t>
+      <w:t>10</w:t>
     </w:r>
     <w:r>
       <w:rPr>
-        <w:rStyle w:val="Sidetal"/>
+        <w:rStyle w:val="PageNumber"/>
         <w:lang w:val="en-GB"/>
       </w:rPr>
       <w:fldChar w:fldCharType="end"/>
     </w:r>
     <w:r>
       <w:rPr>
-        <w:rStyle w:val="Sidetal"/>
+        <w:rStyle w:val="PageNumber"/>
         <w:lang w:val="en-GB"/>
       </w:rPr>
       <w:t xml:space="preserve"> of </w:t>
     </w:r>
     <w:r>
       <w:rPr>
-        <w:rStyle w:val="Sidetal"/>
+        <w:rStyle w:val="PageNumber"/>
         <w:lang w:val="en-GB"/>
       </w:rPr>
       <w:fldChar w:fldCharType="begin"/>
     </w:r>
     <w:r>
       <w:rPr>
-        <w:rStyle w:val="Sidetal"/>
+        <w:rStyle w:val="PageNumber"/>
         <w:lang w:val="en-GB"/>
       </w:rPr>
       <w:instrText xml:space="preserve"> NUMPAGES </w:instrText>
     </w:r>
     <w:r>
       <w:rPr>
-        <w:rStyle w:val="Sidetal"/>
+        <w:rStyle w:val="PageNumber"/>
         <w:lang w:val="en-GB"/>
       </w:rPr>
       <w:fldChar w:fldCharType="separate"/>
     </w:r>
     <w:r>
       <w:rPr>
-        <w:rStyle w:val="Sidetal"/>
+        <w:rStyle w:val="PageNumber"/>
         <w:noProof/>
         <w:lang w:val="en-GB"/>
       </w:rPr>
@@ -35004,7 +34985,7 @@
     </w:r>
     <w:r>
       <w:rPr>
-        <w:rStyle w:val="Sidetal"/>
+        <w:rStyle w:val="PageNumber"/>
         <w:lang w:val="en-GB"/>
       </w:rPr>
       <w:fldChar w:fldCharType="end"/>
@@ -35012,7 +34993,7 @@
   </w:p>
   <w:p>
     <w:pPr>
-      <w:pStyle w:val="Sidefod"/>
+      <w:pStyle w:val="Footer"/>
       <w:rPr>
         <w:lang w:val="en-GB"/>
       </w:rPr>
@@ -35395,7 +35376,7 @@
     <w:lvl w:ilvl="0">
       <w:start w:val="1"/>
       <w:numFmt w:val="decimal"/>
-      <w:pStyle w:val="Overskrift1"/>
+      <w:pStyle w:val="Heading1"/>
       <w:lvlText w:val="%1."/>
       <w:lvlJc w:val="left"/>
       <w:pPr>
@@ -35408,7 +35389,7 @@
     <w:lvl w:ilvl="1">
       <w:start w:val="1"/>
       <w:numFmt w:val="decimal"/>
-      <w:pStyle w:val="Overskrift2"/>
+      <w:pStyle w:val="Heading2"/>
       <w:isLgl/>
       <w:lvlText w:val="%1.%2"/>
       <w:lvlJc w:val="left"/>
@@ -35422,7 +35403,7 @@
     <w:lvl w:ilvl="2">
       <w:start w:val="1"/>
       <w:numFmt w:val="decimal"/>
-      <w:pStyle w:val="Overskrift3"/>
+      <w:pStyle w:val="Heading3"/>
       <w:isLgl/>
       <w:lvlText w:val="%1.%2.%3"/>
       <w:lvlJc w:val="left"/>
@@ -35436,7 +35417,7 @@
     <w:lvl w:ilvl="3">
       <w:start w:val="1"/>
       <w:numFmt w:val="decimal"/>
-      <w:pStyle w:val="Overskrift4"/>
+      <w:pStyle w:val="Heading4"/>
       <w:isLgl/>
       <w:lvlText w:val="%1.%2.%3.%4"/>
       <w:lvlJc w:val="left"/>
@@ -36473,7 +36454,9 @@
     <w:rPrDefault>
       <w:rPr>
         <w:rFonts w:ascii="Calibri" w:eastAsia="Calibri" w:hAnsi="Calibri" w:cs="Times New Roman"/>
-        <w:lang w:val="da-DK" w:eastAsia="da-DK" w:bidi="ar-SA"/>
+        <w:sz w:val="22"/>
+        <w:szCs w:val="22"/>
+        <w:lang w:val="da-DK" w:eastAsia="zh-CN" w:bidi="ar-SA"/>
       </w:rPr>
     </w:rPrDefault>
     <w:pPrDefault/>
@@ -36489,8 +36472,8 @@
     <w:lsdException w:name="heading 7" w:locked="1" w:uiPriority="0" w:qFormat="1"/>
     <w:lsdException w:name="heading 8" w:locked="1" w:uiPriority="0" w:qFormat="1"/>
     <w:lsdException w:name="heading 9" w:locked="1" w:uiPriority="0" w:qFormat="1"/>
-    <w:lsdException w:name="toc 1" w:locked="1" w:semiHidden="0" w:uiPriority="39" w:unhideWhenUsed="0"/>
-    <w:lsdException w:name="toc 2" w:locked="1" w:semiHidden="0" w:uiPriority="39" w:unhideWhenUsed="0"/>
+    <w:lsdException w:name="toc 1" w:locked="1" w:semiHidden="0" w:uiPriority="0" w:unhideWhenUsed="0"/>
+    <w:lsdException w:name="toc 2" w:locked="1" w:semiHidden="0" w:uiPriority="0" w:unhideWhenUsed="0"/>
     <w:lsdException w:name="toc 3" w:locked="1" w:semiHidden="0" w:uiPriority="0" w:unhideWhenUsed="0"/>
     <w:lsdException w:name="toc 4" w:locked="1" w:semiHidden="0" w:uiPriority="0" w:unhideWhenUsed="0"/>
     <w:lsdException w:name="toc 5" w:locked="1" w:semiHidden="0" w:uiPriority="0" w:unhideWhenUsed="0"/>
@@ -36625,16 +36608,14 @@
       <w:spacing w:after="200" w:line="276" w:lineRule="auto"/>
     </w:pPr>
     <w:rPr>
-      <w:sz w:val="22"/>
-      <w:szCs w:val="22"/>
       <w:lang w:eastAsia="en-US"/>
     </w:rPr>
   </w:style>
-  <w:style w:type="paragraph" w:styleId="Overskrift1">
+  <w:style w:type="paragraph" w:styleId="Heading1">
     <w:name w:val="heading 1"/>
     <w:basedOn w:val="Normal"/>
     <w:next w:val="Normal"/>
-    <w:link w:val="Overskrift1Tegn"/>
+    <w:link w:val="Heading1Char"/>
     <w:uiPriority w:val="99"/>
     <w:qFormat/>
     <w:rsid w:val="001B710D"/>
@@ -36656,11 +36637,11 @@
       <w:lang w:val="en-GB"/>
     </w:rPr>
   </w:style>
-  <w:style w:type="paragraph" w:styleId="Overskrift2">
+  <w:style w:type="paragraph" w:styleId="Heading2">
     <w:name w:val="heading 2"/>
-    <w:basedOn w:val="Overskrift1"/>
+    <w:basedOn w:val="Heading1"/>
     <w:next w:val="Normal"/>
-    <w:link w:val="Overskrift2Tegn"/>
+    <w:link w:val="Heading2Char"/>
     <w:autoRedefine/>
     <w:uiPriority w:val="99"/>
     <w:qFormat/>
@@ -36672,11 +36653,11 @@
       <w:outlineLvl w:val="1"/>
     </w:pPr>
   </w:style>
-  <w:style w:type="paragraph" w:styleId="Overskrift3">
+  <w:style w:type="paragraph" w:styleId="Heading3">
     <w:name w:val="heading 3"/>
-    <w:basedOn w:val="Overskrift4"/>
+    <w:basedOn w:val="Heading4"/>
     <w:next w:val="Normal"/>
-    <w:link w:val="Overskrift3Tegn"/>
+    <w:link w:val="Heading3Char"/>
     <w:autoRedefine/>
     <w:uiPriority w:val="99"/>
     <w:qFormat/>
@@ -36690,11 +36671,11 @@
       <w:outlineLvl w:val="2"/>
     </w:pPr>
   </w:style>
-  <w:style w:type="paragraph" w:styleId="Overskrift4">
+  <w:style w:type="paragraph" w:styleId="Heading4">
     <w:name w:val="heading 4"/>
     <w:basedOn w:val="Normal"/>
     <w:next w:val="Normal"/>
-    <w:link w:val="Overskrift4Tegn"/>
+    <w:link w:val="Heading4Char"/>
     <w:uiPriority w:val="99"/>
     <w:qFormat/>
     <w:locked/>
@@ -36717,13 +36698,12 @@
       <w:lang w:val="en-GB"/>
     </w:rPr>
   </w:style>
-  <w:style w:type="character" w:default="1" w:styleId="Standardskrifttypeiafsnit">
+  <w:style w:type="character" w:default="1" w:styleId="DefaultParagraphFont">
     <w:name w:val="Default Paragraph Font"/>
-    <w:uiPriority w:val="1"/>
+    <w:uiPriority w:val="99"/>
     <w:semiHidden/>
-    <w:unhideWhenUsed/>
   </w:style>
-  <w:style w:type="table" w:default="1" w:styleId="Tabel-Normal">
+  <w:style w:type="table" w:default="1" w:styleId="TableNormal">
     <w:name w:val="Normal Table"/>
     <w:uiPriority w:val="99"/>
     <w:semiHidden/>
@@ -36739,16 +36719,16 @@
       </w:tblCellMar>
     </w:tblPr>
   </w:style>
-  <w:style w:type="numbering" w:default="1" w:styleId="Ingenoversigt">
+  <w:style w:type="numbering" w:default="1" w:styleId="NoList">
     <w:name w:val="No List"/>
     <w:uiPriority w:val="99"/>
     <w:semiHidden/>
     <w:unhideWhenUsed/>
   </w:style>
-  <w:style w:type="character" w:customStyle="1" w:styleId="Overskrift1Tegn">
-    <w:name w:val="Overskrift 1 Tegn"/>
-    <w:basedOn w:val="Standardskrifttypeiafsnit"/>
-    <w:link w:val="Overskrift1"/>
+  <w:style w:type="character" w:customStyle="1" w:styleId="Heading1Char">
+    <w:name w:val="Heading 1 Char"/>
+    <w:basedOn w:val="DefaultParagraphFont"/>
+    <w:link w:val="Heading1"/>
     <w:uiPriority w:val="99"/>
     <w:locked/>
     <w:rsid w:val="001B710D"/>
@@ -36761,10 +36741,10 @@
       <w:lang w:val="en-GB" w:eastAsia="en-US" w:bidi="ar-SA"/>
     </w:rPr>
   </w:style>
-  <w:style w:type="character" w:customStyle="1" w:styleId="Overskrift2Tegn">
-    <w:name w:val="Overskrift 2 Tegn"/>
-    <w:basedOn w:val="Standardskrifttypeiafsnit"/>
-    <w:link w:val="Overskrift2"/>
+  <w:style w:type="character" w:customStyle="1" w:styleId="Heading2Char">
+    <w:name w:val="Heading 2 Char"/>
+    <w:basedOn w:val="DefaultParagraphFont"/>
+    <w:link w:val="Heading2"/>
     <w:uiPriority w:val="99"/>
     <w:locked/>
     <w:rsid w:val="003C6876"/>
@@ -36777,10 +36757,10 @@
       <w:lang w:val="en-GB" w:eastAsia="en-US" w:bidi="ar-SA"/>
     </w:rPr>
   </w:style>
-  <w:style w:type="character" w:customStyle="1" w:styleId="Overskrift3Tegn">
-    <w:name w:val="Overskrift 3 Tegn"/>
-    <w:basedOn w:val="Standardskrifttypeiafsnit"/>
-    <w:link w:val="Overskrift3"/>
+  <w:style w:type="character" w:customStyle="1" w:styleId="Heading3Char">
+    <w:name w:val="Heading 3 Char"/>
+    <w:basedOn w:val="DefaultParagraphFont"/>
+    <w:link w:val="Heading3"/>
     <w:uiPriority w:val="99"/>
     <w:locked/>
     <w:rsid w:val="00AA15FC"/>
@@ -36793,10 +36773,10 @@
       <w:lang w:val="en-GB" w:eastAsia="en-US" w:bidi="ar-SA"/>
     </w:rPr>
   </w:style>
-  <w:style w:type="character" w:customStyle="1" w:styleId="Overskrift4Tegn">
-    <w:name w:val="Overskrift 4 Tegn"/>
-    <w:basedOn w:val="Standardskrifttypeiafsnit"/>
-    <w:link w:val="Overskrift4"/>
+  <w:style w:type="character" w:customStyle="1" w:styleId="Heading4Char">
+    <w:name w:val="Heading 4 Char"/>
+    <w:basedOn w:val="DefaultParagraphFont"/>
+    <w:link w:val="Heading4"/>
     <w:uiPriority w:val="99"/>
     <w:semiHidden/>
     <w:locked/>
@@ -36810,11 +36790,11 @@
       <w:lang w:val="en-GB" w:eastAsia="en-US" w:bidi="ar-SA"/>
     </w:rPr>
   </w:style>
-  <w:style w:type="paragraph" w:styleId="Titel">
+  <w:style w:type="paragraph" w:styleId="Title">
     <w:name w:val="Title"/>
     <w:basedOn w:val="Normal"/>
     <w:next w:val="Normal"/>
-    <w:link w:val="TitelTegn"/>
+    <w:link w:val="TitleChar"/>
     <w:uiPriority w:val="99"/>
     <w:qFormat/>
     <w:rsid w:val="00B24DF7"/>
@@ -36834,10 +36814,10 @@
       <w:szCs w:val="52"/>
     </w:rPr>
   </w:style>
-  <w:style w:type="character" w:customStyle="1" w:styleId="TitelTegn">
-    <w:name w:val="Titel Tegn"/>
-    <w:basedOn w:val="Standardskrifttypeiafsnit"/>
-    <w:link w:val="Titel"/>
+  <w:style w:type="character" w:customStyle="1" w:styleId="TitleChar">
+    <w:name w:val="Title Char"/>
+    <w:basedOn w:val="DefaultParagraphFont"/>
+    <w:link w:val="Title"/>
     <w:uiPriority w:val="99"/>
     <w:locked/>
     <w:rsid w:val="00B24DF7"/>
@@ -36850,11 +36830,15 @@
       <w:szCs w:val="52"/>
     </w:rPr>
   </w:style>
-  <w:style w:type="table" w:styleId="Tabel-Gitter">
+  <w:style w:type="table" w:styleId="TableGrid">
     <w:name w:val="Table Grid"/>
-    <w:basedOn w:val="Tabel-Normal"/>
+    <w:basedOn w:val="TableNormal"/>
     <w:uiPriority w:val="99"/>
     <w:rsid w:val="00560622"/>
+    <w:rPr>
+      <w:sz w:val="20"/>
+      <w:szCs w:val="20"/>
+    </w:rPr>
     <w:tblPr>
       <w:tblInd w:w="0" w:type="dxa"/>
       <w:tblBorders>
@@ -36873,9 +36857,9 @@
       </w:tblCellMar>
     </w:tblPr>
   </w:style>
-  <w:style w:type="paragraph" w:styleId="Overskrift">
+  <w:style w:type="paragraph" w:styleId="TOCHeading">
     <w:name w:val="TOC Heading"/>
-    <w:basedOn w:val="Overskrift1"/>
+    <w:basedOn w:val="Heading1"/>
     <w:next w:val="Normal"/>
     <w:uiPriority w:val="99"/>
     <w:qFormat/>
@@ -36890,7 +36874,7 @@
       <w:color w:val="365F91"/>
     </w:rPr>
   </w:style>
-  <w:style w:type="paragraph" w:styleId="Indeks1">
+  <w:style w:type="paragraph" w:styleId="Index1">
     <w:name w:val="index 1"/>
     <w:basedOn w:val="Normal"/>
     <w:next w:val="Normal"/>
@@ -36903,23 +36887,23 @@
       <w:ind w:left="220" w:hanging="220"/>
     </w:pPr>
   </w:style>
-  <w:style w:type="paragraph" w:styleId="Indholdsfortegnelse1">
+  <w:style w:type="paragraph" w:styleId="TOC1">
     <w:name w:val="toc 1"/>
     <w:basedOn w:val="Normal"/>
     <w:next w:val="Normal"/>
     <w:autoRedefine/>
-    <w:uiPriority w:val="39"/>
+    <w:uiPriority w:val="99"/>
     <w:rsid w:val="00136E9F"/>
     <w:pPr>
       <w:spacing w:after="100"/>
     </w:pPr>
   </w:style>
-  <w:style w:type="paragraph" w:styleId="Indholdsfortegnelse2">
+  <w:style w:type="paragraph" w:styleId="TOC2">
     <w:name w:val="toc 2"/>
     <w:basedOn w:val="Normal"/>
     <w:next w:val="Normal"/>
     <w:autoRedefine/>
-    <w:uiPriority w:val="39"/>
+    <w:uiPriority w:val="99"/>
     <w:rsid w:val="00136E9F"/>
     <w:pPr>
       <w:spacing w:after="100"/>
@@ -36928,7 +36912,7 @@
   </w:style>
   <w:style w:type="character" w:styleId="Hyperlink">
     <w:name w:val="Hyperlink"/>
-    <w:basedOn w:val="Standardskrifttypeiafsnit"/>
+    <w:basedOn w:val="DefaultParagraphFont"/>
     <w:uiPriority w:val="99"/>
     <w:rsid w:val="00136E9F"/>
     <w:rPr>
@@ -36937,10 +36921,10 @@
       <w:u w:val="single"/>
     </w:rPr>
   </w:style>
-  <w:style w:type="paragraph" w:styleId="Markeringsbobletekst">
+  <w:style w:type="paragraph" w:styleId="BalloonText">
     <w:name w:val="Balloon Text"/>
     <w:basedOn w:val="Normal"/>
-    <w:link w:val="MarkeringsbobletekstTegn"/>
+    <w:link w:val="BalloonTextChar"/>
     <w:uiPriority w:val="99"/>
     <w:semiHidden/>
     <w:rsid w:val="00136E9F"/>
@@ -36953,10 +36937,10 @@
       <w:szCs w:val="16"/>
     </w:rPr>
   </w:style>
-  <w:style w:type="character" w:customStyle="1" w:styleId="MarkeringsbobletekstTegn">
-    <w:name w:val="Markeringsbobletekst Tegn"/>
-    <w:basedOn w:val="Standardskrifttypeiafsnit"/>
-    <w:link w:val="Markeringsbobletekst"/>
+  <w:style w:type="character" w:customStyle="1" w:styleId="BalloonTextChar">
+    <w:name w:val="Balloon Text Char"/>
+    <w:basedOn w:val="DefaultParagraphFont"/>
+    <w:link w:val="BalloonText"/>
     <w:uiPriority w:val="99"/>
     <w:semiHidden/>
     <w:locked/>
@@ -36967,7 +36951,7 @@
       <w:szCs w:val="16"/>
     </w:rPr>
   </w:style>
-  <w:style w:type="paragraph" w:styleId="Indholdsfortegnelse3">
+  <w:style w:type="paragraph" w:styleId="TOC3">
     <w:name w:val="toc 3"/>
     <w:basedOn w:val="Normal"/>
     <w:next w:val="Normal"/>
@@ -36982,7 +36966,7 @@
       <w:rFonts w:eastAsia="SimSun"/>
     </w:rPr>
   </w:style>
-  <w:style w:type="paragraph" w:styleId="Listeafsnit">
+  <w:style w:type="paragraph" w:styleId="ListParagraph">
     <w:name w:val="List Paragraph"/>
     <w:basedOn w:val="Normal"/>
     <w:uiPriority w:val="99"/>
@@ -36993,10 +36977,10 @@
       <w:contextualSpacing/>
     </w:pPr>
   </w:style>
-  <w:style w:type="paragraph" w:styleId="Sidehoved">
+  <w:style w:type="paragraph" w:styleId="Header">
     <w:name w:val="header"/>
     <w:basedOn w:val="Normal"/>
-    <w:link w:val="SidehovedTegn"/>
+    <w:link w:val="HeaderChar"/>
     <w:uiPriority w:val="99"/>
     <w:semiHidden/>
     <w:rsid w:val="00544BA1"/>
@@ -37007,10 +36991,10 @@
       </w:tabs>
     </w:pPr>
   </w:style>
-  <w:style w:type="character" w:customStyle="1" w:styleId="SidehovedTegn">
-    <w:name w:val="Sidehoved Tegn"/>
-    <w:basedOn w:val="Standardskrifttypeiafsnit"/>
-    <w:link w:val="Sidehoved"/>
+  <w:style w:type="character" w:customStyle="1" w:styleId="HeaderChar">
+    <w:name w:val="Header Char"/>
+    <w:basedOn w:val="DefaultParagraphFont"/>
+    <w:link w:val="Header"/>
     <w:uiPriority w:val="99"/>
     <w:semiHidden/>
     <w:locked/>
@@ -37022,10 +37006,10 @@
       <w:lang w:eastAsia="en-US"/>
     </w:rPr>
   </w:style>
-  <w:style w:type="paragraph" w:styleId="Sidefod">
+  <w:style w:type="paragraph" w:styleId="Footer">
     <w:name w:val="footer"/>
     <w:basedOn w:val="Normal"/>
-    <w:link w:val="SidefodTegn"/>
+    <w:link w:val="FooterChar"/>
     <w:uiPriority w:val="99"/>
     <w:rsid w:val="00544BA1"/>
     <w:pPr>
@@ -37035,10 +37019,10 @@
       </w:tabs>
     </w:pPr>
   </w:style>
-  <w:style w:type="character" w:customStyle="1" w:styleId="SidefodTegn">
-    <w:name w:val="Sidefod Tegn"/>
-    <w:basedOn w:val="Standardskrifttypeiafsnit"/>
-    <w:link w:val="Sidefod"/>
+  <w:style w:type="character" w:customStyle="1" w:styleId="FooterChar">
+    <w:name w:val="Footer Char"/>
+    <w:basedOn w:val="DefaultParagraphFont"/>
+    <w:link w:val="Footer"/>
     <w:uiPriority w:val="99"/>
     <w:locked/>
     <w:rsid w:val="00544BA1"/>
@@ -37049,7 +37033,7 @@
       <w:lang w:eastAsia="en-US"/>
     </w:rPr>
   </w:style>
-  <w:style w:type="paragraph" w:styleId="Billedtekst">
+  <w:style w:type="paragraph" w:styleId="Caption">
     <w:name w:val="caption"/>
     <w:basedOn w:val="Normal"/>
     <w:next w:val="Normal"/>
@@ -37064,18 +37048,18 @@
       <w:szCs w:val="20"/>
     </w:rPr>
   </w:style>
-  <w:style w:type="character" w:styleId="Sidetal">
+  <w:style w:type="character" w:styleId="PageNumber">
     <w:name w:val="page number"/>
-    <w:basedOn w:val="Standardskrifttypeiafsnit"/>
+    <w:basedOn w:val="DefaultParagraphFont"/>
     <w:uiPriority w:val="99"/>
     <w:rsid w:val="00F25EA2"/>
     <w:rPr>
       <w:rFonts w:cs="Times New Roman"/>
     </w:rPr>
   </w:style>
-  <w:style w:type="character" w:styleId="BesgtHyperlink">
+  <w:style w:type="character" w:styleId="FollowedHyperlink">
     <w:name w:val="FollowedHyperlink"/>
-    <w:basedOn w:val="Standardskrifttypeiafsnit"/>
+    <w:basedOn w:val="DefaultParagraphFont"/>
     <w:uiPriority w:val="99"/>
     <w:rsid w:val="005353F2"/>
     <w:rPr>

</xml_diff>

<commit_message>
TOC updated history moved
</commit_message>
<xml_diff>
--- a/SystemDesign/SSDD Self Protect Suite DocID 0102.docx
+++ b/SystemDesign/SSDD Self Protect Suite DocID 0102.docx
@@ -279,9 +279,11 @@
           <w:tab w:val="right" w:leader="dot" w:pos="9628"/>
         </w:tabs>
         <w:rPr>
-          <w:rFonts w:eastAsia="SimSun"/>
+          <w:rFonts w:ascii="Times New Roman" w:hAnsi="Times New Roman"/>
           <w:noProof/>
-          <w:lang w:eastAsia="da-DK"/>
+          <w:sz w:val="24"/>
+          <w:szCs w:val="24"/>
+          <w:lang w:val="en-GB" w:eastAsia="en-GB"/>
         </w:rPr>
       </w:pPr>
       <w:r>
@@ -311,7 +313,7 @@
         </w:rPr>
         <w:fldChar w:fldCharType="separate"/>
       </w:r>
-      <w:hyperlink w:anchor="_Toc274298435" w:history="1">
+      <w:hyperlink w:anchor="_Toc274298928" w:history="1">
         <w:r>
           <w:rPr>
             <w:rStyle w:val="Hyperlink"/>
@@ -321,9 +323,11 @@
         </w:r>
         <w:r>
           <w:rPr>
-            <w:rFonts w:eastAsia="SimSun"/>
+            <w:rFonts w:ascii="Times New Roman" w:hAnsi="Times New Roman"/>
             <w:noProof/>
-            <w:lang w:eastAsia="da-DK"/>
+            <w:sz w:val="24"/>
+            <w:szCs w:val="24"/>
+            <w:lang w:val="en-GB" w:eastAsia="en-GB"/>
           </w:rPr>
           <w:tab/>
         </w:r>
@@ -353,12 +357,11 @@
             <w:noProof/>
             <w:webHidden/>
           </w:rPr>
-          <w:instrText xml:space="preserve"> PAGEREF _Toc274298435 \h </w:instrText>
+          <w:instrText xml:space="preserve"> PAGEREF _Toc274298928 \h </w:instrText>
         </w:r>
         <w:r>
           <w:rPr>
             <w:noProof/>
-            <w:webHidden/>
           </w:rPr>
         </w:r>
         <w:r>
@@ -388,16 +391,18 @@
       <w:pPr>
         <w:pStyle w:val="TOC2"/>
         <w:tabs>
-          <w:tab w:val="left" w:pos="880"/>
+          <w:tab w:val="left" w:pos="960"/>
           <w:tab w:val="right" w:leader="dot" w:pos="9628"/>
         </w:tabs>
         <w:rPr>
-          <w:rFonts w:eastAsia="SimSun"/>
+          <w:rFonts w:ascii="Times New Roman" w:hAnsi="Times New Roman"/>
           <w:noProof/>
-          <w:lang w:eastAsia="da-DK"/>
+          <w:sz w:val="24"/>
+          <w:szCs w:val="24"/>
+          <w:lang w:val="en-GB" w:eastAsia="en-GB"/>
         </w:rPr>
       </w:pPr>
-      <w:hyperlink w:anchor="_Toc274298436" w:history="1">
+      <w:hyperlink w:anchor="_Toc274298929" w:history="1">
         <w:r>
           <w:rPr>
             <w:rStyle w:val="Hyperlink"/>
@@ -407,9 +412,11 @@
         </w:r>
         <w:r>
           <w:rPr>
-            <w:rFonts w:eastAsia="SimSun"/>
+            <w:rFonts w:ascii="Times New Roman" w:hAnsi="Times New Roman"/>
             <w:noProof/>
-            <w:lang w:eastAsia="da-DK"/>
+            <w:sz w:val="24"/>
+            <w:szCs w:val="24"/>
+            <w:lang w:val="en-GB" w:eastAsia="en-GB"/>
           </w:rPr>
           <w:tab/>
         </w:r>
@@ -439,12 +446,11 @@
             <w:noProof/>
             <w:webHidden/>
           </w:rPr>
-          <w:instrText xml:space="preserve"> PAGEREF _Toc274298436 \h </w:instrText>
+          <w:instrText xml:space="preserve"> PAGEREF _Toc274298929 \h </w:instrText>
         </w:r>
         <w:r>
           <w:rPr>
             <w:noProof/>
-            <w:webHidden/>
           </w:rPr>
         </w:r>
         <w:r>
@@ -474,16 +480,18 @@
       <w:pPr>
         <w:pStyle w:val="TOC2"/>
         <w:tabs>
-          <w:tab w:val="left" w:pos="880"/>
+          <w:tab w:val="left" w:pos="960"/>
           <w:tab w:val="right" w:leader="dot" w:pos="9628"/>
         </w:tabs>
         <w:rPr>
-          <w:rFonts w:eastAsia="SimSun"/>
+          <w:rFonts w:ascii="Times New Roman" w:hAnsi="Times New Roman"/>
           <w:noProof/>
-          <w:lang w:eastAsia="da-DK"/>
+          <w:sz w:val="24"/>
+          <w:szCs w:val="24"/>
+          <w:lang w:val="en-GB" w:eastAsia="en-GB"/>
         </w:rPr>
       </w:pPr>
-      <w:hyperlink w:anchor="_Toc274298437" w:history="1">
+      <w:hyperlink w:anchor="_Toc274298930" w:history="1">
         <w:r>
           <w:rPr>
             <w:rStyle w:val="Hyperlink"/>
@@ -493,9 +501,11 @@
         </w:r>
         <w:r>
           <w:rPr>
-            <w:rFonts w:eastAsia="SimSun"/>
+            <w:rFonts w:ascii="Times New Roman" w:hAnsi="Times New Roman"/>
             <w:noProof/>
-            <w:lang w:eastAsia="da-DK"/>
+            <w:sz w:val="24"/>
+            <w:szCs w:val="24"/>
+            <w:lang w:val="en-GB" w:eastAsia="en-GB"/>
           </w:rPr>
           <w:tab/>
         </w:r>
@@ -525,12 +535,11 @@
             <w:noProof/>
             <w:webHidden/>
           </w:rPr>
-          <w:instrText xml:space="preserve"> PAGEREF _Toc274298437 \h </w:instrText>
+          <w:instrText xml:space="preserve"> PAGEREF _Toc274298930 \h </w:instrText>
         </w:r>
         <w:r>
           <w:rPr>
             <w:noProof/>
-            <w:webHidden/>
           </w:rPr>
         </w:r>
         <w:r>
@@ -560,16 +569,18 @@
       <w:pPr>
         <w:pStyle w:val="TOC2"/>
         <w:tabs>
-          <w:tab w:val="left" w:pos="880"/>
+          <w:tab w:val="left" w:pos="960"/>
           <w:tab w:val="right" w:leader="dot" w:pos="9628"/>
         </w:tabs>
         <w:rPr>
-          <w:rFonts w:eastAsia="SimSun"/>
+          <w:rFonts w:ascii="Times New Roman" w:hAnsi="Times New Roman"/>
           <w:noProof/>
-          <w:lang w:eastAsia="da-DK"/>
+          <w:sz w:val="24"/>
+          <w:szCs w:val="24"/>
+          <w:lang w:val="en-GB" w:eastAsia="en-GB"/>
         </w:rPr>
       </w:pPr>
-      <w:hyperlink w:anchor="_Toc274298438" w:history="1">
+      <w:hyperlink w:anchor="_Toc274298931" w:history="1">
         <w:r>
           <w:rPr>
             <w:rStyle w:val="Hyperlink"/>
@@ -579,9 +590,11 @@
         </w:r>
         <w:r>
           <w:rPr>
-            <w:rFonts w:eastAsia="SimSun"/>
+            <w:rFonts w:ascii="Times New Roman" w:hAnsi="Times New Roman"/>
             <w:noProof/>
-            <w:lang w:eastAsia="da-DK"/>
+            <w:sz w:val="24"/>
+            <w:szCs w:val="24"/>
+            <w:lang w:val="en-GB" w:eastAsia="en-GB"/>
           </w:rPr>
           <w:tab/>
         </w:r>
@@ -611,12 +624,11 @@
             <w:noProof/>
             <w:webHidden/>
           </w:rPr>
-          <w:instrText xml:space="preserve"> PAGEREF _Toc274298438 \h </w:instrText>
+          <w:instrText xml:space="preserve"> PAGEREF _Toc274298931 \h </w:instrText>
         </w:r>
         <w:r>
           <w:rPr>
             <w:noProof/>
-            <w:webHidden/>
           </w:rPr>
         </w:r>
         <w:r>
@@ -650,12 +662,14 @@
           <w:tab w:val="right" w:leader="dot" w:pos="9628"/>
         </w:tabs>
         <w:rPr>
-          <w:rFonts w:eastAsia="SimSun"/>
+          <w:rFonts w:ascii="Times New Roman" w:hAnsi="Times New Roman"/>
           <w:noProof/>
-          <w:lang w:eastAsia="da-DK"/>
+          <w:sz w:val="24"/>
+          <w:szCs w:val="24"/>
+          <w:lang w:val="en-GB" w:eastAsia="en-GB"/>
         </w:rPr>
       </w:pPr>
-      <w:hyperlink w:anchor="_Toc274298439" w:history="1">
+      <w:hyperlink w:anchor="_Toc274298932" w:history="1">
         <w:r>
           <w:rPr>
             <w:rStyle w:val="Hyperlink"/>
@@ -665,9 +679,11 @@
         </w:r>
         <w:r>
           <w:rPr>
-            <w:rFonts w:eastAsia="SimSun"/>
+            <w:rFonts w:ascii="Times New Roman" w:hAnsi="Times New Roman"/>
             <w:noProof/>
-            <w:lang w:eastAsia="da-DK"/>
+            <w:sz w:val="24"/>
+            <w:szCs w:val="24"/>
+            <w:lang w:val="en-GB" w:eastAsia="en-GB"/>
           </w:rPr>
           <w:tab/>
         </w:r>
@@ -697,12 +713,11 @@
             <w:noProof/>
             <w:webHidden/>
           </w:rPr>
-          <w:instrText xml:space="preserve"> PAGEREF _Toc274298439 \h </w:instrText>
+          <w:instrText xml:space="preserve"> PAGEREF _Toc274298932 \h </w:instrText>
         </w:r>
         <w:r>
           <w:rPr>
             <w:noProof/>
-            <w:webHidden/>
           </w:rPr>
         </w:r>
         <w:r>
@@ -732,16 +747,18 @@
       <w:pPr>
         <w:pStyle w:val="TOC2"/>
         <w:tabs>
-          <w:tab w:val="left" w:pos="880"/>
+          <w:tab w:val="left" w:pos="960"/>
           <w:tab w:val="right" w:leader="dot" w:pos="9628"/>
         </w:tabs>
         <w:rPr>
-          <w:rFonts w:eastAsia="SimSun"/>
+          <w:rFonts w:ascii="Times New Roman" w:hAnsi="Times New Roman"/>
           <w:noProof/>
-          <w:lang w:eastAsia="da-DK"/>
+          <w:sz w:val="24"/>
+          <w:szCs w:val="24"/>
+          <w:lang w:val="en-GB" w:eastAsia="en-GB"/>
         </w:rPr>
       </w:pPr>
-      <w:hyperlink w:anchor="_Toc274298440" w:history="1">
+      <w:hyperlink w:anchor="_Toc274298933" w:history="1">
         <w:r>
           <w:rPr>
             <w:rStyle w:val="Hyperlink"/>
@@ -751,9 +768,11 @@
         </w:r>
         <w:r>
           <w:rPr>
-            <w:rFonts w:eastAsia="SimSun"/>
+            <w:rFonts w:ascii="Times New Roman" w:hAnsi="Times New Roman"/>
             <w:noProof/>
-            <w:lang w:eastAsia="da-DK"/>
+            <w:sz w:val="24"/>
+            <w:szCs w:val="24"/>
+            <w:lang w:val="en-GB" w:eastAsia="en-GB"/>
           </w:rPr>
           <w:tab/>
         </w:r>
@@ -783,12 +802,11 @@
             <w:noProof/>
             <w:webHidden/>
           </w:rPr>
-          <w:instrText xml:space="preserve"> PAGEREF _Toc274298440 \h </w:instrText>
+          <w:instrText xml:space="preserve"> PAGEREF _Toc274298933 \h </w:instrText>
         </w:r>
         <w:r>
           <w:rPr>
             <w:noProof/>
-            <w:webHidden/>
           </w:rPr>
         </w:r>
         <w:r>
@@ -818,16 +836,18 @@
       <w:pPr>
         <w:pStyle w:val="TOC2"/>
         <w:tabs>
-          <w:tab w:val="left" w:pos="880"/>
+          <w:tab w:val="left" w:pos="960"/>
           <w:tab w:val="right" w:leader="dot" w:pos="9628"/>
         </w:tabs>
         <w:rPr>
-          <w:rFonts w:eastAsia="SimSun"/>
+          <w:rFonts w:ascii="Times New Roman" w:hAnsi="Times New Roman"/>
           <w:noProof/>
-          <w:lang w:eastAsia="da-DK"/>
+          <w:sz w:val="24"/>
+          <w:szCs w:val="24"/>
+          <w:lang w:val="en-GB" w:eastAsia="en-GB"/>
         </w:rPr>
       </w:pPr>
-      <w:hyperlink w:anchor="_Toc274298441" w:history="1">
+      <w:hyperlink w:anchor="_Toc274298934" w:history="1">
         <w:r>
           <w:rPr>
             <w:rStyle w:val="Hyperlink"/>
@@ -837,9 +857,11 @@
         </w:r>
         <w:r>
           <w:rPr>
-            <w:rFonts w:eastAsia="SimSun"/>
+            <w:rFonts w:ascii="Times New Roman" w:hAnsi="Times New Roman"/>
             <w:noProof/>
-            <w:lang w:eastAsia="da-DK"/>
+            <w:sz w:val="24"/>
+            <w:szCs w:val="24"/>
+            <w:lang w:val="en-GB" w:eastAsia="en-GB"/>
           </w:rPr>
           <w:tab/>
         </w:r>
@@ -869,12 +891,11 @@
             <w:noProof/>
             <w:webHidden/>
           </w:rPr>
-          <w:instrText xml:space="preserve"> PAGEREF _Toc274298441 \h </w:instrText>
+          <w:instrText xml:space="preserve"> PAGEREF _Toc274298934 \h </w:instrText>
         </w:r>
         <w:r>
           <w:rPr>
             <w:noProof/>
-            <w:webHidden/>
           </w:rPr>
         </w:r>
         <w:r>
@@ -908,12 +929,14 @@
           <w:tab w:val="right" w:leader="dot" w:pos="9628"/>
         </w:tabs>
         <w:rPr>
-          <w:rFonts w:eastAsia="SimSun"/>
+          <w:rFonts w:ascii="Times New Roman" w:hAnsi="Times New Roman"/>
           <w:noProof/>
-          <w:lang w:eastAsia="da-DK"/>
+          <w:sz w:val="24"/>
+          <w:szCs w:val="24"/>
+          <w:lang w:val="en-GB" w:eastAsia="en-GB"/>
         </w:rPr>
       </w:pPr>
-      <w:hyperlink w:anchor="_Toc274298442" w:history="1">
+      <w:hyperlink w:anchor="_Toc274298935" w:history="1">
         <w:r>
           <w:rPr>
             <w:rStyle w:val="Hyperlink"/>
@@ -923,9 +946,11 @@
         </w:r>
         <w:r>
           <w:rPr>
-            <w:rFonts w:eastAsia="SimSun"/>
+            <w:rFonts w:ascii="Times New Roman" w:hAnsi="Times New Roman"/>
             <w:noProof/>
-            <w:lang w:eastAsia="da-DK"/>
+            <w:sz w:val="24"/>
+            <w:szCs w:val="24"/>
+            <w:lang w:val="en-GB" w:eastAsia="en-GB"/>
           </w:rPr>
           <w:tab/>
         </w:r>
@@ -955,12 +980,11 @@
             <w:noProof/>
             <w:webHidden/>
           </w:rPr>
-          <w:instrText xml:space="preserve"> PAGEREF _Toc274298442 \h </w:instrText>
+          <w:instrText xml:space="preserve"> PAGEREF _Toc274298935 \h </w:instrText>
         </w:r>
         <w:r>
           <w:rPr>
             <w:noProof/>
-            <w:webHidden/>
           </w:rPr>
         </w:r>
         <w:r>
@@ -990,16 +1014,18 @@
       <w:pPr>
         <w:pStyle w:val="TOC2"/>
         <w:tabs>
-          <w:tab w:val="left" w:pos="880"/>
+          <w:tab w:val="left" w:pos="960"/>
           <w:tab w:val="right" w:leader="dot" w:pos="9628"/>
         </w:tabs>
         <w:rPr>
-          <w:rFonts w:eastAsia="SimSun"/>
+          <w:rFonts w:ascii="Times New Roman" w:hAnsi="Times New Roman"/>
           <w:noProof/>
-          <w:lang w:eastAsia="da-DK"/>
+          <w:sz w:val="24"/>
+          <w:szCs w:val="24"/>
+          <w:lang w:val="en-GB" w:eastAsia="en-GB"/>
         </w:rPr>
       </w:pPr>
-      <w:hyperlink w:anchor="_Toc274298443" w:history="1">
+      <w:hyperlink w:anchor="_Toc274298936" w:history="1">
         <w:r>
           <w:rPr>
             <w:rStyle w:val="Hyperlink"/>
@@ -1010,9 +1036,11 @@
         </w:r>
         <w:r>
           <w:rPr>
-            <w:rFonts w:eastAsia="SimSun"/>
+            <w:rFonts w:ascii="Times New Roman" w:hAnsi="Times New Roman"/>
             <w:noProof/>
-            <w:lang w:eastAsia="da-DK"/>
+            <w:sz w:val="24"/>
+            <w:szCs w:val="24"/>
+            <w:lang w:val="en-GB" w:eastAsia="en-GB"/>
           </w:rPr>
           <w:tab/>
         </w:r>
@@ -1043,12 +1071,11 @@
             <w:noProof/>
             <w:webHidden/>
           </w:rPr>
-          <w:instrText xml:space="preserve"> PAGEREF _Toc274298443 \h </w:instrText>
+          <w:instrText xml:space="preserve"> PAGEREF _Toc274298936 \h </w:instrText>
         </w:r>
         <w:r>
           <w:rPr>
             <w:noProof/>
-            <w:webHidden/>
           </w:rPr>
         </w:r>
         <w:r>
@@ -1078,16 +1105,18 @@
       <w:pPr>
         <w:pStyle w:val="TOC2"/>
         <w:tabs>
-          <w:tab w:val="left" w:pos="880"/>
+          <w:tab w:val="left" w:pos="960"/>
           <w:tab w:val="right" w:leader="dot" w:pos="9628"/>
         </w:tabs>
         <w:rPr>
-          <w:rFonts w:eastAsia="SimSun"/>
+          <w:rFonts w:ascii="Times New Roman" w:hAnsi="Times New Roman"/>
           <w:noProof/>
-          <w:lang w:eastAsia="da-DK"/>
+          <w:sz w:val="24"/>
+          <w:szCs w:val="24"/>
+          <w:lang w:val="en-GB" w:eastAsia="en-GB"/>
         </w:rPr>
       </w:pPr>
-      <w:hyperlink w:anchor="_Toc274298444" w:history="1">
+      <w:hyperlink w:anchor="_Toc274298937" w:history="1">
         <w:r>
           <w:rPr>
             <w:rStyle w:val="Hyperlink"/>
@@ -1098,9 +1127,11 @@
         </w:r>
         <w:r>
           <w:rPr>
-            <w:rFonts w:eastAsia="SimSun"/>
+            <w:rFonts w:ascii="Times New Roman" w:hAnsi="Times New Roman"/>
             <w:noProof/>
-            <w:lang w:eastAsia="da-DK"/>
+            <w:sz w:val="24"/>
+            <w:szCs w:val="24"/>
+            <w:lang w:val="en-GB" w:eastAsia="en-GB"/>
           </w:rPr>
           <w:tab/>
         </w:r>
@@ -1131,12 +1162,11 @@
             <w:noProof/>
             <w:webHidden/>
           </w:rPr>
-          <w:instrText xml:space="preserve"> PAGEREF _Toc274298444 \h </w:instrText>
+          <w:instrText xml:space="preserve"> PAGEREF _Toc274298937 \h </w:instrText>
         </w:r>
         <w:r>
           <w:rPr>
             <w:noProof/>
-            <w:webHidden/>
           </w:rPr>
         </w:r>
         <w:r>
@@ -1166,16 +1196,18 @@
       <w:pPr>
         <w:pStyle w:val="TOC2"/>
         <w:tabs>
-          <w:tab w:val="left" w:pos="880"/>
+          <w:tab w:val="left" w:pos="960"/>
           <w:tab w:val="right" w:leader="dot" w:pos="9628"/>
         </w:tabs>
         <w:rPr>
-          <w:rFonts w:eastAsia="SimSun"/>
+          <w:rFonts w:ascii="Times New Roman" w:hAnsi="Times New Roman"/>
           <w:noProof/>
-          <w:lang w:eastAsia="da-DK"/>
+          <w:sz w:val="24"/>
+          <w:szCs w:val="24"/>
+          <w:lang w:val="en-GB" w:eastAsia="en-GB"/>
         </w:rPr>
       </w:pPr>
-      <w:hyperlink w:anchor="_Toc274298445" w:history="1">
+      <w:hyperlink w:anchor="_Toc274298938" w:history="1">
         <w:r>
           <w:rPr>
             <w:rStyle w:val="Hyperlink"/>
@@ -1186,9 +1218,11 @@
         </w:r>
         <w:r>
           <w:rPr>
-            <w:rFonts w:eastAsia="SimSun"/>
+            <w:rFonts w:ascii="Times New Roman" w:hAnsi="Times New Roman"/>
             <w:noProof/>
-            <w:lang w:eastAsia="da-DK"/>
+            <w:sz w:val="24"/>
+            <w:szCs w:val="24"/>
+            <w:lang w:val="en-GB" w:eastAsia="en-GB"/>
           </w:rPr>
           <w:tab/>
         </w:r>
@@ -1219,12 +1253,11 @@
             <w:noProof/>
             <w:webHidden/>
           </w:rPr>
-          <w:instrText xml:space="preserve"> PAGEREF _Toc274298445 \h </w:instrText>
+          <w:instrText xml:space="preserve"> PAGEREF _Toc274298938 \h </w:instrText>
         </w:r>
         <w:r>
           <w:rPr>
             <w:noProof/>
-            <w:webHidden/>
           </w:rPr>
         </w:r>
         <w:r>
@@ -1254,16 +1287,18 @@
       <w:pPr>
         <w:pStyle w:val="TOC2"/>
         <w:tabs>
-          <w:tab w:val="left" w:pos="880"/>
+          <w:tab w:val="left" w:pos="960"/>
           <w:tab w:val="right" w:leader="dot" w:pos="9628"/>
         </w:tabs>
         <w:rPr>
-          <w:rFonts w:eastAsia="SimSun"/>
+          <w:rFonts w:ascii="Times New Roman" w:hAnsi="Times New Roman"/>
           <w:noProof/>
-          <w:lang w:eastAsia="da-DK"/>
+          <w:sz w:val="24"/>
+          <w:szCs w:val="24"/>
+          <w:lang w:val="en-GB" w:eastAsia="en-GB"/>
         </w:rPr>
       </w:pPr>
-      <w:hyperlink w:anchor="_Toc274298446" w:history="1">
+      <w:hyperlink w:anchor="_Toc274298939" w:history="1">
         <w:r>
           <w:rPr>
             <w:rStyle w:val="Hyperlink"/>
@@ -1274,9 +1309,11 @@
         </w:r>
         <w:r>
           <w:rPr>
-            <w:rFonts w:eastAsia="SimSun"/>
+            <w:rFonts w:ascii="Times New Roman" w:hAnsi="Times New Roman"/>
             <w:noProof/>
-            <w:lang w:eastAsia="da-DK"/>
+            <w:sz w:val="24"/>
+            <w:szCs w:val="24"/>
+            <w:lang w:val="en-GB" w:eastAsia="en-GB"/>
           </w:rPr>
           <w:tab/>
         </w:r>
@@ -1307,12 +1344,11 @@
             <w:noProof/>
             <w:webHidden/>
           </w:rPr>
-          <w:instrText xml:space="preserve"> PAGEREF _Toc274298446 \h </w:instrText>
+          <w:instrText xml:space="preserve"> PAGEREF _Toc274298939 \h </w:instrText>
         </w:r>
         <w:r>
           <w:rPr>
             <w:noProof/>
-            <w:webHidden/>
           </w:rPr>
         </w:r>
         <w:r>
@@ -1342,16 +1378,18 @@
       <w:pPr>
         <w:pStyle w:val="TOC2"/>
         <w:tabs>
-          <w:tab w:val="left" w:pos="880"/>
+          <w:tab w:val="left" w:pos="960"/>
           <w:tab w:val="right" w:leader="dot" w:pos="9628"/>
         </w:tabs>
         <w:rPr>
-          <w:rFonts w:eastAsia="SimSun"/>
+          <w:rFonts w:ascii="Times New Roman" w:hAnsi="Times New Roman"/>
           <w:noProof/>
-          <w:lang w:eastAsia="da-DK"/>
+          <w:sz w:val="24"/>
+          <w:szCs w:val="24"/>
+          <w:lang w:val="en-GB" w:eastAsia="en-GB"/>
         </w:rPr>
       </w:pPr>
-      <w:hyperlink w:anchor="_Toc274298447" w:history="1">
+      <w:hyperlink w:anchor="_Toc274298940" w:history="1">
         <w:r>
           <w:rPr>
             <w:rStyle w:val="Hyperlink"/>
@@ -1362,9 +1400,11 @@
         </w:r>
         <w:r>
           <w:rPr>
-            <w:rFonts w:eastAsia="SimSun"/>
+            <w:rFonts w:ascii="Times New Roman" w:hAnsi="Times New Roman"/>
             <w:noProof/>
-            <w:lang w:eastAsia="da-DK"/>
+            <w:sz w:val="24"/>
+            <w:szCs w:val="24"/>
+            <w:lang w:val="en-GB" w:eastAsia="en-GB"/>
           </w:rPr>
           <w:tab/>
         </w:r>
@@ -1395,12 +1435,11 @@
             <w:noProof/>
             <w:webHidden/>
           </w:rPr>
-          <w:instrText xml:space="preserve"> PAGEREF _Toc274298447 \h </w:instrText>
+          <w:instrText xml:space="preserve"> PAGEREF _Toc274298940 \h </w:instrText>
         </w:r>
         <w:r>
           <w:rPr>
             <w:noProof/>
-            <w:webHidden/>
           </w:rPr>
         </w:r>
         <w:r>
@@ -1430,16 +1469,18 @@
       <w:pPr>
         <w:pStyle w:val="TOC2"/>
         <w:tabs>
-          <w:tab w:val="left" w:pos="880"/>
+          <w:tab w:val="left" w:pos="960"/>
           <w:tab w:val="right" w:leader="dot" w:pos="9628"/>
         </w:tabs>
         <w:rPr>
-          <w:rFonts w:eastAsia="SimSun"/>
+          <w:rFonts w:ascii="Times New Roman" w:hAnsi="Times New Roman"/>
           <w:noProof/>
-          <w:lang w:eastAsia="da-DK"/>
+          <w:sz w:val="24"/>
+          <w:szCs w:val="24"/>
+          <w:lang w:val="en-GB" w:eastAsia="en-GB"/>
         </w:rPr>
       </w:pPr>
-      <w:hyperlink w:anchor="_Toc274298448" w:history="1">
+      <w:hyperlink w:anchor="_Toc274298941" w:history="1">
         <w:r>
           <w:rPr>
             <w:rStyle w:val="Hyperlink"/>
@@ -1450,9 +1491,11 @@
         </w:r>
         <w:r>
           <w:rPr>
-            <w:rFonts w:eastAsia="SimSun"/>
+            <w:rFonts w:ascii="Times New Roman" w:hAnsi="Times New Roman"/>
             <w:noProof/>
-            <w:lang w:eastAsia="da-DK"/>
+            <w:sz w:val="24"/>
+            <w:szCs w:val="24"/>
+            <w:lang w:val="en-GB" w:eastAsia="en-GB"/>
           </w:rPr>
           <w:tab/>
         </w:r>
@@ -1483,12 +1526,11 @@
             <w:noProof/>
             <w:webHidden/>
           </w:rPr>
-          <w:instrText xml:space="preserve"> PAGEREF _Toc274298448 \h </w:instrText>
+          <w:instrText xml:space="preserve"> PAGEREF _Toc274298941 \h </w:instrText>
         </w:r>
         <w:r>
           <w:rPr>
             <w:noProof/>
-            <w:webHidden/>
           </w:rPr>
         </w:r>
         <w:r>
@@ -1518,16 +1560,18 @@
       <w:pPr>
         <w:pStyle w:val="TOC2"/>
         <w:tabs>
-          <w:tab w:val="left" w:pos="880"/>
+          <w:tab w:val="left" w:pos="960"/>
           <w:tab w:val="right" w:leader="dot" w:pos="9628"/>
         </w:tabs>
         <w:rPr>
-          <w:rFonts w:eastAsia="SimSun"/>
+          <w:rFonts w:ascii="Times New Roman" w:hAnsi="Times New Roman"/>
           <w:noProof/>
-          <w:lang w:eastAsia="da-DK"/>
+          <w:sz w:val="24"/>
+          <w:szCs w:val="24"/>
+          <w:lang w:val="en-GB" w:eastAsia="en-GB"/>
         </w:rPr>
       </w:pPr>
-      <w:hyperlink w:anchor="_Toc274298449" w:history="1">
+      <w:hyperlink w:anchor="_Toc274298942" w:history="1">
         <w:r>
           <w:rPr>
             <w:rStyle w:val="Hyperlink"/>
@@ -1538,9 +1582,11 @@
         </w:r>
         <w:r>
           <w:rPr>
-            <w:rFonts w:eastAsia="SimSun"/>
+            <w:rFonts w:ascii="Times New Roman" w:hAnsi="Times New Roman"/>
             <w:noProof/>
-            <w:lang w:eastAsia="da-DK"/>
+            <w:sz w:val="24"/>
+            <w:szCs w:val="24"/>
+            <w:lang w:val="en-GB" w:eastAsia="en-GB"/>
           </w:rPr>
           <w:tab/>
         </w:r>
@@ -1571,12 +1617,11 @@
             <w:noProof/>
             <w:webHidden/>
           </w:rPr>
-          <w:instrText xml:space="preserve"> PAGEREF _Toc274298449 \h </w:instrText>
+          <w:instrText xml:space="preserve"> PAGEREF _Toc274298942 \h </w:instrText>
         </w:r>
         <w:r>
           <w:rPr>
             <w:noProof/>
-            <w:webHidden/>
           </w:rPr>
         </w:r>
         <w:r>
@@ -1606,16 +1651,18 @@
       <w:pPr>
         <w:pStyle w:val="TOC2"/>
         <w:tabs>
-          <w:tab w:val="left" w:pos="880"/>
+          <w:tab w:val="left" w:pos="960"/>
           <w:tab w:val="right" w:leader="dot" w:pos="9628"/>
         </w:tabs>
         <w:rPr>
-          <w:rFonts w:eastAsia="SimSun"/>
+          <w:rFonts w:ascii="Times New Roman" w:hAnsi="Times New Roman"/>
           <w:noProof/>
-          <w:lang w:eastAsia="da-DK"/>
+          <w:sz w:val="24"/>
+          <w:szCs w:val="24"/>
+          <w:lang w:val="en-GB" w:eastAsia="en-GB"/>
         </w:rPr>
       </w:pPr>
-      <w:hyperlink w:anchor="_Toc274298450" w:history="1">
+      <w:hyperlink w:anchor="_Toc274298943" w:history="1">
         <w:r>
           <w:rPr>
             <w:rStyle w:val="Hyperlink"/>
@@ -1626,9 +1673,11 @@
         </w:r>
         <w:r>
           <w:rPr>
-            <w:rFonts w:eastAsia="SimSun"/>
+            <w:rFonts w:ascii="Times New Roman" w:hAnsi="Times New Roman"/>
             <w:noProof/>
-            <w:lang w:eastAsia="da-DK"/>
+            <w:sz w:val="24"/>
+            <w:szCs w:val="24"/>
+            <w:lang w:val="en-GB" w:eastAsia="en-GB"/>
           </w:rPr>
           <w:tab/>
         </w:r>
@@ -1659,12 +1708,11 @@
             <w:noProof/>
             <w:webHidden/>
           </w:rPr>
-          <w:instrText xml:space="preserve"> PAGEREF _Toc274298450 \h </w:instrText>
+          <w:instrText xml:space="preserve"> PAGEREF _Toc274298943 \h </w:instrText>
         </w:r>
         <w:r>
           <w:rPr>
             <w:noProof/>
-            <w:webHidden/>
           </w:rPr>
         </w:r>
         <w:r>
@@ -1694,16 +1742,18 @@
       <w:pPr>
         <w:pStyle w:val="TOC2"/>
         <w:tabs>
-          <w:tab w:val="left" w:pos="880"/>
+          <w:tab w:val="left" w:pos="960"/>
           <w:tab w:val="right" w:leader="dot" w:pos="9628"/>
         </w:tabs>
         <w:rPr>
-          <w:rFonts w:eastAsia="SimSun"/>
+          <w:rFonts w:ascii="Times New Roman" w:hAnsi="Times New Roman"/>
           <w:noProof/>
-          <w:lang w:eastAsia="da-DK"/>
+          <w:sz w:val="24"/>
+          <w:szCs w:val="24"/>
+          <w:lang w:val="en-GB" w:eastAsia="en-GB"/>
         </w:rPr>
       </w:pPr>
-      <w:hyperlink w:anchor="_Toc274298451" w:history="1">
+      <w:hyperlink w:anchor="_Toc274298944" w:history="1">
         <w:r>
           <w:rPr>
             <w:rStyle w:val="Hyperlink"/>
@@ -1714,9 +1764,11 @@
         </w:r>
         <w:r>
           <w:rPr>
-            <w:rFonts w:eastAsia="SimSun"/>
+            <w:rFonts w:ascii="Times New Roman" w:hAnsi="Times New Roman"/>
             <w:noProof/>
-            <w:lang w:eastAsia="da-DK"/>
+            <w:sz w:val="24"/>
+            <w:szCs w:val="24"/>
+            <w:lang w:val="en-GB" w:eastAsia="en-GB"/>
           </w:rPr>
           <w:tab/>
         </w:r>
@@ -1747,12 +1799,11 @@
             <w:noProof/>
             <w:webHidden/>
           </w:rPr>
-          <w:instrText xml:space="preserve"> PAGEREF _Toc274298451 \h </w:instrText>
+          <w:instrText xml:space="preserve"> PAGEREF _Toc274298944 \h </w:instrText>
         </w:r>
         <w:r>
           <w:rPr>
             <w:noProof/>
-            <w:webHidden/>
           </w:rPr>
         </w:r>
         <w:r>
@@ -1782,16 +1833,18 @@
       <w:pPr>
         <w:pStyle w:val="TOC2"/>
         <w:tabs>
-          <w:tab w:val="left" w:pos="880"/>
+          <w:tab w:val="left" w:pos="960"/>
           <w:tab w:val="right" w:leader="dot" w:pos="9628"/>
         </w:tabs>
         <w:rPr>
-          <w:rFonts w:eastAsia="SimSun"/>
+          <w:rFonts w:ascii="Times New Roman" w:hAnsi="Times New Roman"/>
           <w:noProof/>
-          <w:lang w:eastAsia="da-DK"/>
+          <w:sz w:val="24"/>
+          <w:szCs w:val="24"/>
+          <w:lang w:val="en-GB" w:eastAsia="en-GB"/>
         </w:rPr>
       </w:pPr>
-      <w:hyperlink w:anchor="_Toc274298452" w:history="1">
+      <w:hyperlink w:anchor="_Toc274298945" w:history="1">
         <w:r>
           <w:rPr>
             <w:rStyle w:val="Hyperlink"/>
@@ -1802,9 +1855,11 @@
         </w:r>
         <w:r>
           <w:rPr>
-            <w:rFonts w:eastAsia="SimSun"/>
+            <w:rFonts w:ascii="Times New Roman" w:hAnsi="Times New Roman"/>
             <w:noProof/>
-            <w:lang w:eastAsia="da-DK"/>
+            <w:sz w:val="24"/>
+            <w:szCs w:val="24"/>
+            <w:lang w:val="en-GB" w:eastAsia="en-GB"/>
           </w:rPr>
           <w:tab/>
         </w:r>
@@ -1835,12 +1890,11 @@
             <w:noProof/>
             <w:webHidden/>
           </w:rPr>
-          <w:instrText xml:space="preserve"> PAGEREF _Toc274298452 \h </w:instrText>
+          <w:instrText xml:space="preserve"> PAGEREF _Toc274298945 \h </w:instrText>
         </w:r>
         <w:r>
           <w:rPr>
             <w:noProof/>
-            <w:webHidden/>
           </w:rPr>
         </w:r>
         <w:r>
@@ -1870,16 +1924,18 @@
       <w:pPr>
         <w:pStyle w:val="TOC2"/>
         <w:tabs>
-          <w:tab w:val="left" w:pos="880"/>
+          <w:tab w:val="left" w:pos="960"/>
           <w:tab w:val="right" w:leader="dot" w:pos="9628"/>
         </w:tabs>
         <w:rPr>
-          <w:rFonts w:eastAsia="SimSun"/>
+          <w:rFonts w:ascii="Times New Roman" w:hAnsi="Times New Roman"/>
           <w:noProof/>
-          <w:lang w:eastAsia="da-DK"/>
+          <w:sz w:val="24"/>
+          <w:szCs w:val="24"/>
+          <w:lang w:val="en-GB" w:eastAsia="en-GB"/>
         </w:rPr>
       </w:pPr>
-      <w:hyperlink w:anchor="_Toc274298453" w:history="1">
+      <w:hyperlink w:anchor="_Toc274298946" w:history="1">
         <w:r>
           <w:rPr>
             <w:rStyle w:val="Hyperlink"/>
@@ -1890,9 +1946,11 @@
         </w:r>
         <w:r>
           <w:rPr>
-            <w:rFonts w:eastAsia="SimSun"/>
+            <w:rFonts w:ascii="Times New Roman" w:hAnsi="Times New Roman"/>
             <w:noProof/>
-            <w:lang w:eastAsia="da-DK"/>
+            <w:sz w:val="24"/>
+            <w:szCs w:val="24"/>
+            <w:lang w:val="en-GB" w:eastAsia="en-GB"/>
           </w:rPr>
           <w:tab/>
         </w:r>
@@ -1923,12 +1981,11 @@
             <w:noProof/>
             <w:webHidden/>
           </w:rPr>
-          <w:instrText xml:space="preserve"> PAGEREF _Toc274298453 \h </w:instrText>
+          <w:instrText xml:space="preserve"> PAGEREF _Toc274298946 \h </w:instrText>
         </w:r>
         <w:r>
           <w:rPr>
             <w:noProof/>
-            <w:webHidden/>
           </w:rPr>
         </w:r>
         <w:r>
@@ -1958,16 +2015,18 @@
       <w:pPr>
         <w:pStyle w:val="TOC2"/>
         <w:tabs>
-          <w:tab w:val="left" w:pos="880"/>
+          <w:tab w:val="left" w:pos="960"/>
           <w:tab w:val="right" w:leader="dot" w:pos="9628"/>
         </w:tabs>
         <w:rPr>
-          <w:rFonts w:eastAsia="SimSun"/>
+          <w:rFonts w:ascii="Times New Roman" w:hAnsi="Times New Roman"/>
           <w:noProof/>
-          <w:lang w:eastAsia="da-DK"/>
+          <w:sz w:val="24"/>
+          <w:szCs w:val="24"/>
+          <w:lang w:val="en-GB" w:eastAsia="en-GB"/>
         </w:rPr>
       </w:pPr>
-      <w:hyperlink w:anchor="_Toc274298454" w:history="1">
+      <w:hyperlink w:anchor="_Toc274298947" w:history="1">
         <w:r>
           <w:rPr>
             <w:rStyle w:val="Hyperlink"/>
@@ -1978,9 +2037,11 @@
         </w:r>
         <w:r>
           <w:rPr>
-            <w:rFonts w:eastAsia="SimSun"/>
+            <w:rFonts w:ascii="Times New Roman" w:hAnsi="Times New Roman"/>
             <w:noProof/>
-            <w:lang w:eastAsia="da-DK"/>
+            <w:sz w:val="24"/>
+            <w:szCs w:val="24"/>
+            <w:lang w:val="en-GB" w:eastAsia="en-GB"/>
           </w:rPr>
           <w:tab/>
         </w:r>
@@ -2011,12 +2072,11 @@
             <w:noProof/>
             <w:webHidden/>
           </w:rPr>
-          <w:instrText xml:space="preserve"> PAGEREF _Toc274298454 \h </w:instrText>
+          <w:instrText xml:space="preserve"> PAGEREF _Toc274298947 \h </w:instrText>
         </w:r>
         <w:r>
           <w:rPr>
             <w:noProof/>
-            <w:webHidden/>
           </w:rPr>
         </w:r>
         <w:r>
@@ -2046,16 +2106,18 @@
       <w:pPr>
         <w:pStyle w:val="TOC2"/>
         <w:tabs>
-          <w:tab w:val="left" w:pos="880"/>
+          <w:tab w:val="left" w:pos="960"/>
           <w:tab w:val="right" w:leader="dot" w:pos="9628"/>
         </w:tabs>
         <w:rPr>
-          <w:rFonts w:eastAsia="SimSun"/>
+          <w:rFonts w:ascii="Times New Roman" w:hAnsi="Times New Roman"/>
           <w:noProof/>
-          <w:lang w:eastAsia="da-DK"/>
+          <w:sz w:val="24"/>
+          <w:szCs w:val="24"/>
+          <w:lang w:val="en-GB" w:eastAsia="en-GB"/>
         </w:rPr>
       </w:pPr>
-      <w:hyperlink w:anchor="_Toc274298455" w:history="1">
+      <w:hyperlink w:anchor="_Toc274298948" w:history="1">
         <w:r>
           <w:rPr>
             <w:rStyle w:val="Hyperlink"/>
@@ -2066,9 +2128,11 @@
         </w:r>
         <w:r>
           <w:rPr>
-            <w:rFonts w:eastAsia="SimSun"/>
+            <w:rFonts w:ascii="Times New Roman" w:hAnsi="Times New Roman"/>
             <w:noProof/>
-            <w:lang w:eastAsia="da-DK"/>
+            <w:sz w:val="24"/>
+            <w:szCs w:val="24"/>
+            <w:lang w:val="en-GB" w:eastAsia="en-GB"/>
           </w:rPr>
           <w:tab/>
         </w:r>
@@ -2099,12 +2163,11 @@
             <w:noProof/>
             <w:webHidden/>
           </w:rPr>
-          <w:instrText xml:space="preserve"> PAGEREF _Toc274298455 \h </w:instrText>
+          <w:instrText xml:space="preserve"> PAGEREF _Toc274298948 \h </w:instrText>
         </w:r>
         <w:r>
           <w:rPr>
             <w:noProof/>
-            <w:webHidden/>
           </w:rPr>
         </w:r>
         <w:r>
@@ -2134,16 +2197,18 @@
       <w:pPr>
         <w:pStyle w:val="TOC2"/>
         <w:tabs>
-          <w:tab w:val="left" w:pos="880"/>
+          <w:tab w:val="left" w:pos="960"/>
           <w:tab w:val="right" w:leader="dot" w:pos="9628"/>
         </w:tabs>
         <w:rPr>
-          <w:rFonts w:eastAsia="SimSun"/>
+          <w:rFonts w:ascii="Times New Roman" w:hAnsi="Times New Roman"/>
           <w:noProof/>
-          <w:lang w:eastAsia="da-DK"/>
+          <w:sz w:val="24"/>
+          <w:szCs w:val="24"/>
+          <w:lang w:val="en-GB" w:eastAsia="en-GB"/>
         </w:rPr>
       </w:pPr>
-      <w:hyperlink w:anchor="_Toc274298456" w:history="1">
+      <w:hyperlink w:anchor="_Toc274298949" w:history="1">
         <w:r>
           <w:rPr>
             <w:rStyle w:val="Hyperlink"/>
@@ -2154,9 +2219,11 @@
         </w:r>
         <w:r>
           <w:rPr>
-            <w:rFonts w:eastAsia="SimSun"/>
+            <w:rFonts w:ascii="Times New Roman" w:hAnsi="Times New Roman"/>
             <w:noProof/>
-            <w:lang w:eastAsia="da-DK"/>
+            <w:sz w:val="24"/>
+            <w:szCs w:val="24"/>
+            <w:lang w:val="en-GB" w:eastAsia="en-GB"/>
           </w:rPr>
           <w:tab/>
         </w:r>
@@ -2187,12 +2254,11 @@
             <w:noProof/>
             <w:webHidden/>
           </w:rPr>
-          <w:instrText xml:space="preserve"> PAGEREF _Toc274298456 \h </w:instrText>
+          <w:instrText xml:space="preserve"> PAGEREF _Toc274298949 \h </w:instrText>
         </w:r>
         <w:r>
           <w:rPr>
             <w:noProof/>
-            <w:webHidden/>
           </w:rPr>
         </w:r>
         <w:r>
@@ -2226,12 +2292,14 @@
           <w:tab w:val="right" w:leader="dot" w:pos="9628"/>
         </w:tabs>
         <w:rPr>
-          <w:rFonts w:eastAsia="SimSun"/>
+          <w:rFonts w:ascii="Times New Roman" w:hAnsi="Times New Roman"/>
           <w:noProof/>
-          <w:lang w:eastAsia="da-DK"/>
+          <w:sz w:val="24"/>
+          <w:szCs w:val="24"/>
+          <w:lang w:val="en-GB" w:eastAsia="en-GB"/>
         </w:rPr>
       </w:pPr>
-      <w:hyperlink w:anchor="_Toc274298457" w:history="1">
+      <w:hyperlink w:anchor="_Toc274298950" w:history="1">
         <w:r>
           <w:rPr>
             <w:rStyle w:val="Hyperlink"/>
@@ -2241,9 +2309,11 @@
         </w:r>
         <w:r>
           <w:rPr>
-            <w:rFonts w:eastAsia="SimSun"/>
+            <w:rFonts w:ascii="Times New Roman" w:hAnsi="Times New Roman"/>
             <w:noProof/>
-            <w:lang w:eastAsia="da-DK"/>
+            <w:sz w:val="24"/>
+            <w:szCs w:val="24"/>
+            <w:lang w:val="en-GB" w:eastAsia="en-GB"/>
           </w:rPr>
           <w:tab/>
         </w:r>
@@ -2273,12 +2343,11 @@
             <w:noProof/>
             <w:webHidden/>
           </w:rPr>
-          <w:instrText xml:space="preserve"> PAGEREF _Toc274298457 \h </w:instrText>
+          <w:instrText xml:space="preserve"> PAGEREF _Toc274298950 \h </w:instrText>
         </w:r>
         <w:r>
           <w:rPr>
             <w:noProof/>
-            <w:webHidden/>
           </w:rPr>
         </w:r>
         <w:r>
@@ -2308,16 +2377,18 @@
       <w:pPr>
         <w:pStyle w:val="TOC2"/>
         <w:tabs>
-          <w:tab w:val="left" w:pos="880"/>
+          <w:tab w:val="left" w:pos="960"/>
           <w:tab w:val="right" w:leader="dot" w:pos="9628"/>
         </w:tabs>
         <w:rPr>
-          <w:rFonts w:eastAsia="SimSun"/>
+          <w:rFonts w:ascii="Times New Roman" w:hAnsi="Times New Roman"/>
           <w:noProof/>
-          <w:lang w:eastAsia="da-DK"/>
+          <w:sz w:val="24"/>
+          <w:szCs w:val="24"/>
+          <w:lang w:val="en-GB" w:eastAsia="en-GB"/>
         </w:rPr>
       </w:pPr>
-      <w:hyperlink w:anchor="_Toc274298458" w:history="1">
+      <w:hyperlink w:anchor="_Toc274298951" w:history="1">
         <w:r>
           <w:rPr>
             <w:rStyle w:val="Hyperlink"/>
@@ -2327,9 +2398,11 @@
         </w:r>
         <w:r>
           <w:rPr>
-            <w:rFonts w:eastAsia="SimSun"/>
+            <w:rFonts w:ascii="Times New Roman" w:hAnsi="Times New Roman"/>
             <w:noProof/>
-            <w:lang w:eastAsia="da-DK"/>
+            <w:sz w:val="24"/>
+            <w:szCs w:val="24"/>
+            <w:lang w:val="en-GB" w:eastAsia="en-GB"/>
           </w:rPr>
           <w:tab/>
         </w:r>
@@ -2359,12 +2432,11 @@
             <w:noProof/>
             <w:webHidden/>
           </w:rPr>
-          <w:instrText xml:space="preserve"> PAGEREF _Toc274298458 \h </w:instrText>
+          <w:instrText xml:space="preserve"> PAGEREF _Toc274298951 \h </w:instrText>
         </w:r>
         <w:r>
           <w:rPr>
             <w:noProof/>
-            <w:webHidden/>
           </w:rPr>
         </w:r>
         <w:r>
@@ -2394,16 +2466,18 @@
       <w:pPr>
         <w:pStyle w:val="TOC2"/>
         <w:tabs>
-          <w:tab w:val="left" w:pos="880"/>
+          <w:tab w:val="left" w:pos="960"/>
           <w:tab w:val="right" w:leader="dot" w:pos="9628"/>
         </w:tabs>
         <w:rPr>
-          <w:rFonts w:eastAsia="SimSun"/>
+          <w:rFonts w:ascii="Times New Roman" w:hAnsi="Times New Roman"/>
           <w:noProof/>
-          <w:lang w:eastAsia="da-DK"/>
+          <w:sz w:val="24"/>
+          <w:szCs w:val="24"/>
+          <w:lang w:val="en-GB" w:eastAsia="en-GB"/>
         </w:rPr>
       </w:pPr>
-      <w:hyperlink w:anchor="_Toc274298459" w:history="1">
+      <w:hyperlink w:anchor="_Toc274298952" w:history="1">
         <w:r>
           <w:rPr>
             <w:rStyle w:val="Hyperlink"/>
@@ -2413,9 +2487,11 @@
         </w:r>
         <w:r>
           <w:rPr>
-            <w:rFonts w:eastAsia="SimSun"/>
+            <w:rFonts w:ascii="Times New Roman" w:hAnsi="Times New Roman"/>
             <w:noProof/>
-            <w:lang w:eastAsia="da-DK"/>
+            <w:sz w:val="24"/>
+            <w:szCs w:val="24"/>
+            <w:lang w:val="en-GB" w:eastAsia="en-GB"/>
           </w:rPr>
           <w:tab/>
         </w:r>
@@ -2445,12 +2521,11 @@
             <w:noProof/>
             <w:webHidden/>
           </w:rPr>
-          <w:instrText xml:space="preserve"> PAGEREF _Toc274298459 \h </w:instrText>
+          <w:instrText xml:space="preserve"> PAGEREF _Toc274298952 \h </w:instrText>
         </w:r>
         <w:r>
           <w:rPr>
             <w:noProof/>
-            <w:webHidden/>
           </w:rPr>
         </w:r>
         <w:r>
@@ -2480,16 +2555,18 @@
       <w:pPr>
         <w:pStyle w:val="TOC2"/>
         <w:tabs>
-          <w:tab w:val="left" w:pos="880"/>
+          <w:tab w:val="left" w:pos="960"/>
           <w:tab w:val="right" w:leader="dot" w:pos="9628"/>
         </w:tabs>
         <w:rPr>
-          <w:rFonts w:eastAsia="SimSun"/>
+          <w:rFonts w:ascii="Times New Roman" w:hAnsi="Times New Roman"/>
           <w:noProof/>
-          <w:lang w:eastAsia="da-DK"/>
+          <w:sz w:val="24"/>
+          <w:szCs w:val="24"/>
+          <w:lang w:val="en-GB" w:eastAsia="en-GB"/>
         </w:rPr>
       </w:pPr>
-      <w:hyperlink w:anchor="_Toc274298460" w:history="1">
+      <w:hyperlink w:anchor="_Toc274298953" w:history="1">
         <w:r>
           <w:rPr>
             <w:rStyle w:val="Hyperlink"/>
@@ -2499,9 +2576,11 @@
         </w:r>
         <w:r>
           <w:rPr>
-            <w:rFonts w:eastAsia="SimSun"/>
+            <w:rFonts w:ascii="Times New Roman" w:hAnsi="Times New Roman"/>
             <w:noProof/>
-            <w:lang w:eastAsia="da-DK"/>
+            <w:sz w:val="24"/>
+            <w:szCs w:val="24"/>
+            <w:lang w:val="en-GB" w:eastAsia="en-GB"/>
           </w:rPr>
           <w:tab/>
         </w:r>
@@ -2531,12 +2610,11 @@
             <w:noProof/>
             <w:webHidden/>
           </w:rPr>
-          <w:instrText xml:space="preserve"> PAGEREF _Toc274298460 \h </w:instrText>
+          <w:instrText xml:space="preserve"> PAGEREF _Toc274298953 \h </w:instrText>
         </w:r>
         <w:r>
           <w:rPr>
             <w:noProof/>
-            <w:webHidden/>
           </w:rPr>
         </w:r>
         <w:r>
@@ -2570,12 +2648,14 @@
           <w:tab w:val="right" w:leader="dot" w:pos="9628"/>
         </w:tabs>
         <w:rPr>
-          <w:rFonts w:eastAsia="SimSun"/>
+          <w:rFonts w:ascii="Times New Roman" w:hAnsi="Times New Roman"/>
           <w:noProof/>
-          <w:lang w:eastAsia="da-DK"/>
+          <w:sz w:val="24"/>
+          <w:szCs w:val="24"/>
+          <w:lang w:val="en-GB" w:eastAsia="en-GB"/>
         </w:rPr>
       </w:pPr>
-      <w:hyperlink w:anchor="_Toc274298461" w:history="1">
+      <w:hyperlink w:anchor="_Toc274298954" w:history="1">
         <w:r>
           <w:rPr>
             <w:rStyle w:val="Hyperlink"/>
@@ -2585,9 +2665,11 @@
         </w:r>
         <w:r>
           <w:rPr>
-            <w:rFonts w:eastAsia="SimSun"/>
+            <w:rFonts w:ascii="Times New Roman" w:hAnsi="Times New Roman"/>
             <w:noProof/>
-            <w:lang w:eastAsia="da-DK"/>
+            <w:sz w:val="24"/>
+            <w:szCs w:val="24"/>
+            <w:lang w:val="en-GB" w:eastAsia="en-GB"/>
           </w:rPr>
           <w:tab/>
         </w:r>
@@ -2617,12 +2699,11 @@
             <w:noProof/>
             <w:webHidden/>
           </w:rPr>
-          <w:instrText xml:space="preserve"> PAGEREF _Toc274298461 \h </w:instrText>
+          <w:instrText xml:space="preserve"> PAGEREF _Toc274298954 \h </w:instrText>
         </w:r>
         <w:r>
           <w:rPr>
             <w:noProof/>
-            <w:webHidden/>
           </w:rPr>
         </w:r>
         <w:r>
@@ -2656,12 +2737,14 @@
           <w:tab w:val="right" w:leader="dot" w:pos="9628"/>
         </w:tabs>
         <w:rPr>
-          <w:rFonts w:eastAsia="SimSun"/>
+          <w:rFonts w:ascii="Times New Roman" w:hAnsi="Times New Roman"/>
           <w:noProof/>
-          <w:lang w:eastAsia="da-DK"/>
+          <w:sz w:val="24"/>
+          <w:szCs w:val="24"/>
+          <w:lang w:val="en-GB" w:eastAsia="en-GB"/>
         </w:rPr>
       </w:pPr>
-      <w:hyperlink w:anchor="_Toc274298462" w:history="1">
+      <w:hyperlink w:anchor="_Toc274298955" w:history="1">
         <w:r>
           <w:rPr>
             <w:rStyle w:val="Hyperlink"/>
@@ -2671,9 +2754,11 @@
         </w:r>
         <w:r>
           <w:rPr>
-            <w:rFonts w:eastAsia="SimSun"/>
+            <w:rFonts w:ascii="Times New Roman" w:hAnsi="Times New Roman"/>
             <w:noProof/>
-            <w:lang w:eastAsia="da-DK"/>
+            <w:sz w:val="24"/>
+            <w:szCs w:val="24"/>
+            <w:lang w:val="en-GB" w:eastAsia="en-GB"/>
           </w:rPr>
           <w:tab/>
         </w:r>
@@ -2703,12 +2788,11 @@
             <w:noProof/>
             <w:webHidden/>
           </w:rPr>
-          <w:instrText xml:space="preserve"> PAGEREF _Toc274298462 \h </w:instrText>
+          <w:instrText xml:space="preserve"> PAGEREF _Toc274298955 \h </w:instrText>
         </w:r>
         <w:r>
           <w:rPr>
             <w:noProof/>
-            <w:webHidden/>
           </w:rPr>
         </w:r>
         <w:r>
@@ -2738,16 +2822,18 @@
       <w:pPr>
         <w:pStyle w:val="TOC2"/>
         <w:tabs>
-          <w:tab w:val="left" w:pos="880"/>
+          <w:tab w:val="left" w:pos="960"/>
           <w:tab w:val="right" w:leader="dot" w:pos="9628"/>
         </w:tabs>
         <w:rPr>
-          <w:rFonts w:eastAsia="SimSun"/>
+          <w:rFonts w:ascii="Times New Roman" w:hAnsi="Times New Roman"/>
           <w:noProof/>
-          <w:lang w:eastAsia="da-DK"/>
+          <w:sz w:val="24"/>
+          <w:szCs w:val="24"/>
+          <w:lang w:val="en-GB" w:eastAsia="en-GB"/>
         </w:rPr>
       </w:pPr>
-      <w:hyperlink w:anchor="_Toc274298463" w:history="1">
+      <w:hyperlink w:anchor="_Toc274298956" w:history="1">
         <w:r>
           <w:rPr>
             <w:rStyle w:val="Hyperlink"/>
@@ -2757,9 +2843,11 @@
         </w:r>
         <w:r>
           <w:rPr>
-            <w:rFonts w:eastAsia="SimSun"/>
+            <w:rFonts w:ascii="Times New Roman" w:hAnsi="Times New Roman"/>
             <w:noProof/>
-            <w:lang w:eastAsia="da-DK"/>
+            <w:sz w:val="24"/>
+            <w:szCs w:val="24"/>
+            <w:lang w:val="en-GB" w:eastAsia="en-GB"/>
           </w:rPr>
           <w:tab/>
         </w:r>
@@ -2789,12 +2877,11 @@
             <w:noProof/>
             <w:webHidden/>
           </w:rPr>
-          <w:instrText xml:space="preserve"> PAGEREF _Toc274298463 \h </w:instrText>
+          <w:instrText xml:space="preserve"> PAGEREF _Toc274298956 \h </w:instrText>
         </w:r>
         <w:r>
           <w:rPr>
             <w:noProof/>
-            <w:webHidden/>
           </w:rPr>
         </w:r>
         <w:r>
@@ -2823,18 +2910,28 @@
     <w:p>
       <w:pPr>
         <w:rPr>
-          <w:lang w:val="en-GB"/>
-        </w:rPr>
-      </w:pPr>
-      <w:r>
-        <w:rPr>
           <w:b/>
           <w:sz w:val="20"/>
           <w:szCs w:val="20"/>
           <w:lang w:val="en-GB"/>
         </w:rPr>
+      </w:pPr>
+      <w:r>
+        <w:rPr>
+          <w:b/>
+          <w:sz w:val="20"/>
+          <w:szCs w:val="20"/>
+          <w:lang w:val="en-GB"/>
+        </w:rPr>
         <w:fldChar w:fldCharType="end"/>
       </w:r>
+    </w:p>
+    <w:p>
+      <w:pPr>
+        <w:rPr>
+          <w:lang w:val="en-GB"/>
+        </w:rPr>
+      </w:pPr>
     </w:p>
     <w:p>
       <w:pPr>
@@ -3749,7 +3846,7 @@
         <w:pStyle w:val="Heading1"/>
         <w:ind w:left="360"/>
       </w:pPr>
-      <w:bookmarkStart w:id="0" w:name="_Toc274298435"/>
+      <w:bookmarkStart w:id="0" w:name="_Toc274298928"/>
       <w:r>
         <w:t>Scope.</w:t>
       </w:r>
@@ -3763,7 +3860,7 @@
         <w:pStyle w:val="Heading2"/>
         <w:ind w:left="720"/>
       </w:pPr>
-      <w:bookmarkStart w:id="1" w:name="_Toc274298436"/>
+      <w:bookmarkStart w:id="1" w:name="_Toc274298929"/>
       <w:r>
         <w:t>Identification.</w:t>
       </w:r>
@@ -3851,7 +3948,7 @@
         <w:pStyle w:val="Heading2"/>
         <w:ind w:left="720"/>
       </w:pPr>
-      <w:bookmarkStart w:id="2" w:name="_Toc274298437"/>
+      <w:bookmarkStart w:id="2" w:name="_Toc274298930"/>
       <w:r>
         <w:t>System overview.</w:t>
       </w:r>
@@ -4262,7 +4359,7 @@
         <w:pStyle w:val="Heading2"/>
         <w:ind w:left="720"/>
       </w:pPr>
-      <w:bookmarkStart w:id="3" w:name="_Toc274298438"/>
+      <w:bookmarkStart w:id="3" w:name="_Toc274298931"/>
       <w:r>
         <w:t>Document overview.</w:t>
       </w:r>
@@ -4357,7 +4454,7 @@
         <w:ind w:left="360"/>
       </w:pPr>
       <w:bookmarkStart w:id="4" w:name="_Toc274078797"/>
-      <w:bookmarkStart w:id="5" w:name="_Toc274298439"/>
+      <w:bookmarkStart w:id="5" w:name="_Toc274298932"/>
       <w:r>
         <w:t>Referenced documents.</w:t>
       </w:r>
@@ -4379,7 +4476,7 @@
         <w:pStyle w:val="Heading2"/>
         <w:ind w:left="720"/>
       </w:pPr>
-      <w:bookmarkStart w:id="6" w:name="_Toc274298440"/>
+      <w:bookmarkStart w:id="6" w:name="_Toc274298933"/>
       <w:r>
         <w:t>Documents</w:t>
       </w:r>
@@ -4742,7 +4839,7 @@
       <w:bookmarkStart w:id="9" w:name="_Toc273168913"/>
       <w:bookmarkStart w:id="10" w:name="_Toc273169972"/>
       <w:bookmarkStart w:id="11" w:name="_Toc273170870"/>
-      <w:bookmarkStart w:id="12" w:name="_Toc274298441"/>
+      <w:bookmarkStart w:id="12" w:name="_Toc274298934"/>
       <w:r>
         <w:t>Standards</w:t>
       </w:r>
@@ -5349,7 +5446,7 @@
         <w:pStyle w:val="Heading1"/>
         <w:ind w:left="360"/>
       </w:pPr>
-      <w:bookmarkStart w:id="13" w:name="_Toc274298442"/>
+      <w:bookmarkStart w:id="13" w:name="_Toc274298935"/>
       <w:r>
         <w:t>System-wide design decisions.</w:t>
       </w:r>
@@ -5367,7 +5464,7 @@
         </w:rPr>
       </w:pPr>
       <w:bookmarkStart w:id="14" w:name="_Toc274077693"/>
-      <w:bookmarkStart w:id="15" w:name="_Toc274298443"/>
+      <w:bookmarkStart w:id="15" w:name="_Toc274298936"/>
       <w:r>
         <w:rPr>
           <w:lang w:eastAsia="en-GB"/>
@@ -5815,7 +5912,7 @@
         </w:rPr>
       </w:pPr>
       <w:bookmarkStart w:id="16" w:name="_Toc274077694"/>
-      <w:bookmarkStart w:id="17" w:name="_Toc274298444"/>
+      <w:bookmarkStart w:id="17" w:name="_Toc274298937"/>
       <w:r>
         <w:rPr>
           <w:lang w:eastAsia="en-GB"/>
@@ -5929,7 +6026,7 @@
         </w:rPr>
       </w:pPr>
       <w:bookmarkStart w:id="18" w:name="_Toc274077696"/>
-      <w:bookmarkStart w:id="19" w:name="_Toc274298445"/>
+      <w:bookmarkStart w:id="19" w:name="_Toc274298938"/>
       <w:r>
         <w:rPr>
           <w:lang w:eastAsia="en-GB"/>
@@ -6028,7 +6125,7 @@
         </w:rPr>
       </w:pPr>
       <w:bookmarkStart w:id="20" w:name="_Toc274077697"/>
-      <w:bookmarkStart w:id="21" w:name="_Toc274298446"/>
+      <w:bookmarkStart w:id="21" w:name="_Toc274298939"/>
       <w:r>
         <w:rPr>
           <w:lang w:eastAsia="en-GB"/>
@@ -6100,7 +6197,7 @@
         </w:rPr>
       </w:pPr>
       <w:bookmarkStart w:id="22" w:name="_Toc274077699"/>
-      <w:bookmarkStart w:id="23" w:name="_Toc274298447"/>
+      <w:bookmarkStart w:id="23" w:name="_Toc274298940"/>
       <w:r>
         <w:rPr>
           <w:lang w:eastAsia="en-GB"/>
@@ -6198,7 +6295,7 @@
         </w:rPr>
       </w:pPr>
       <w:bookmarkStart w:id="24" w:name="_Toc274077700"/>
-      <w:bookmarkStart w:id="25" w:name="_Toc274298448"/>
+      <w:bookmarkStart w:id="25" w:name="_Toc274298941"/>
       <w:r>
         <w:rPr>
           <w:lang w:eastAsia="en-GB"/>
@@ -6268,7 +6365,7 @@
           <w:lang w:eastAsia="en-GB"/>
         </w:rPr>
       </w:pPr>
-      <w:bookmarkStart w:id="26" w:name="_Toc274298449"/>
+      <w:bookmarkStart w:id="26" w:name="_Toc274298942"/>
       <w:r>
         <w:rPr>
           <w:lang w:eastAsia="en-GB"/>
@@ -6372,7 +6469,7 @@
           <w:lang w:eastAsia="en-GB"/>
         </w:rPr>
       </w:pPr>
-      <w:bookmarkStart w:id="27" w:name="_Toc274298450"/>
+      <w:bookmarkStart w:id="27" w:name="_Toc274298943"/>
       <w:r>
         <w:rPr>
           <w:lang w:eastAsia="en-GB"/>
@@ -6436,7 +6533,7 @@
           <w:lang w:eastAsia="en-GB"/>
         </w:rPr>
       </w:pPr>
-      <w:bookmarkStart w:id="28" w:name="_Toc274298451"/>
+      <w:bookmarkStart w:id="28" w:name="_Toc274298944"/>
       <w:r>
         <w:rPr>
           <w:lang w:eastAsia="en-GB"/>
@@ -9351,7 +9448,7 @@
           <w:lang w:eastAsia="en-GB"/>
         </w:rPr>
       </w:pPr>
-      <w:bookmarkStart w:id="29" w:name="_Toc274298452"/>
+      <w:bookmarkStart w:id="29" w:name="_Toc274298945"/>
       <w:bookmarkStart w:id="30" w:name="OLE_LINK23"/>
       <w:bookmarkStart w:id="31" w:name="OLE_LINK22"/>
       <w:r>
@@ -10819,7 +10916,7 @@
           <w:lang w:eastAsia="en-GB"/>
         </w:rPr>
       </w:pPr>
-      <w:bookmarkStart w:id="32" w:name="_Toc274298453"/>
+      <w:bookmarkStart w:id="32" w:name="_Toc274298946"/>
       <w:r>
         <w:rPr>
           <w:lang w:eastAsia="en-GB"/>
@@ -10917,7 +11014,7 @@
           <v:shape id="_x0000_i1026" type="#_x0000_t75" style="width:480.75pt;height:624.75pt" o:ole="">
             <v:imagedata r:id="rId9" o:title=""/>
           </v:shape>
-          <o:OLEObject Type="Embed" ProgID="Visio.Drawing.11" ShapeID="_x0000_i1026" DrawAspect="Content" ObjectID="_1348040657" r:id="rId10"/>
+          <o:OLEObject Type="Embed" ProgID="Visio.Drawing.11" ShapeID="_x0000_i1026" DrawAspect="Content" ObjectID="_1348040759" r:id="rId10"/>
         </w:object>
       </w:r>
     </w:p>
@@ -10987,7 +11084,7 @@
           <w:lang w:eastAsia="en-GB"/>
         </w:rPr>
       </w:pPr>
-      <w:bookmarkStart w:id="33" w:name="_Toc274298454"/>
+      <w:bookmarkStart w:id="33" w:name="_Toc274298947"/>
       <w:r>
         <w:rPr>
           <w:lang w:eastAsia="en-GB"/>
@@ -11018,7 +11115,7 @@
         </w:rPr>
       </w:pPr>
       <w:bookmarkStart w:id="34" w:name="_Security"/>
-      <w:bookmarkStart w:id="35" w:name="_Toc274298455"/>
+      <w:bookmarkStart w:id="35" w:name="_Toc274298948"/>
       <w:bookmarkEnd w:id="34"/>
       <w:r>
         <w:rPr>
@@ -11049,7 +11146,7 @@
           <w:lang w:eastAsia="en-GB"/>
         </w:rPr>
       </w:pPr>
-      <w:bookmarkStart w:id="36" w:name="_Toc274298456"/>
+      <w:bookmarkStart w:id="36" w:name="_Toc274298949"/>
       <w:r>
         <w:rPr>
           <w:lang w:eastAsia="en-GB"/>
@@ -11088,7 +11185,7 @@
         <w:pStyle w:val="Heading1"/>
         <w:ind w:left="360"/>
       </w:pPr>
-      <w:bookmarkStart w:id="37" w:name="_Toc274298457"/>
+      <w:bookmarkStart w:id="37" w:name="_Toc274298950"/>
       <w:r>
         <w:t>System architectural design.</w:t>
       </w:r>
@@ -11115,7 +11212,7 @@
         <w:pStyle w:val="Heading2"/>
         <w:ind w:left="720"/>
       </w:pPr>
-      <w:bookmarkStart w:id="38" w:name="_Toc274298458"/>
+      <w:bookmarkStart w:id="38" w:name="_Toc274298951"/>
       <w:r>
         <w:t>System components.</w:t>
       </w:r>
@@ -11140,7 +11237,7 @@
           <v:shape id="_x0000_i1027" type="#_x0000_t75" style="width:477pt;height:588pt" o:ole="">
             <v:imagedata r:id="rId11" o:title=""/>
           </v:shape>
-          <o:OLEObject Type="Embed" ProgID="Visio.Drawing.11" ShapeID="_x0000_i1027" DrawAspect="Content" ObjectID="_1348040658" r:id="rId12"/>
+          <o:OLEObject Type="Embed" ProgID="Visio.Drawing.11" ShapeID="_x0000_i1027" DrawAspect="Content" ObjectID="_1348040760" r:id="rId12"/>
         </w:object>
       </w:r>
     </w:p>
@@ -14837,7 +14934,7 @@
         <w:pStyle w:val="Heading2"/>
         <w:ind w:left="720"/>
       </w:pPr>
-      <w:bookmarkStart w:id="39" w:name="_Toc274298459"/>
+      <w:bookmarkStart w:id="39" w:name="_Toc274298952"/>
       <w:r>
         <w:t>Concept of execution.</w:t>
       </w:r>
@@ -14903,7 +15000,7 @@
           <v:shape id="_x0000_i1028" type="#_x0000_t75" style="width:276pt;height:6in" o:ole="">
             <v:imagedata r:id="rId13" o:title=""/>
           </v:shape>
-          <o:OLEObject Type="Embed" ProgID="Visio.Drawing.11" ShapeID="_x0000_i1028" DrawAspect="Content" ObjectID="_1348040659" r:id="rId14"/>
+          <o:OLEObject Type="Embed" ProgID="Visio.Drawing.11" ShapeID="_x0000_i1028" DrawAspect="Content" ObjectID="_1348040761" r:id="rId14"/>
         </w:object>
       </w:r>
     </w:p>
@@ -14971,7 +15068,7 @@
           <v:shape id="_x0000_i1029" type="#_x0000_t75" style="width:421.5pt;height:327pt" o:ole="">
             <v:imagedata r:id="rId15" o:title=""/>
           </v:shape>
-          <o:OLEObject Type="Embed" ProgID="Visio.Drawing.11" ShapeID="_x0000_i1029" DrawAspect="Content" ObjectID="_1348040660" r:id="rId16"/>
+          <o:OLEObject Type="Embed" ProgID="Visio.Drawing.11" ShapeID="_x0000_i1029" DrawAspect="Content" ObjectID="_1348040762" r:id="rId16"/>
         </w:object>
       </w:r>
     </w:p>
@@ -15129,7 +15226,7 @@
           <v:shape id="_x0000_i1030" type="#_x0000_t75" style="width:450.75pt;height:272.25pt" o:ole="">
             <v:imagedata r:id="rId17" o:title=""/>
           </v:shape>
-          <o:OLEObject Type="Embed" ProgID="Visio.Drawing.11" ShapeID="_x0000_i1030" DrawAspect="Content" ObjectID="_1348040661" r:id="rId18"/>
+          <o:OLEObject Type="Embed" ProgID="Visio.Drawing.11" ShapeID="_x0000_i1030" DrawAspect="Content" ObjectID="_1348040763" r:id="rId18"/>
         </w:object>
       </w:r>
       <w:bookmarkEnd w:id="40"/>
@@ -15201,7 +15298,7 @@
           <v:shape id="_x0000_i1031" type="#_x0000_t75" style="width:511.5pt;height:332.25pt" o:ole="">
             <v:imagedata r:id="rId19" o:title=""/>
           </v:shape>
-          <o:OLEObject Type="Embed" ProgID="Visio.Drawing.11" ShapeID="_x0000_i1031" DrawAspect="Content" ObjectID="_1348040662" r:id="rId20"/>
+          <o:OLEObject Type="Embed" ProgID="Visio.Drawing.11" ShapeID="_x0000_i1031" DrawAspect="Content" ObjectID="_1348040764" r:id="rId20"/>
         </w:object>
       </w:r>
       <w:bookmarkEnd w:id="42"/>
@@ -15284,7 +15381,7 @@
           <v:shape id="_x0000_i1032" type="#_x0000_t75" style="width:417pt;height:408pt" o:ole="">
             <v:imagedata r:id="rId21" o:title=""/>
           </v:shape>
-          <o:OLEObject Type="Embed" ProgID="Visio.Drawing.11" ShapeID="_x0000_i1032" DrawAspect="Content" ObjectID="_1348040663" r:id="rId22"/>
+          <o:OLEObject Type="Embed" ProgID="Visio.Drawing.11" ShapeID="_x0000_i1032" DrawAspect="Content" ObjectID="_1348040765" r:id="rId22"/>
         </w:object>
       </w:r>
     </w:p>
@@ -15341,7 +15438,7 @@
         <w:pStyle w:val="Heading2"/>
         <w:ind w:left="720"/>
       </w:pPr>
-      <w:bookmarkStart w:id="44" w:name="_Toc274298460"/>
+      <w:bookmarkStart w:id="44" w:name="_Toc274298953"/>
       <w:r>
         <w:t>Interface design.</w:t>
       </w:r>
@@ -16593,7 +16690,7 @@
         <w:pStyle w:val="Heading1"/>
         <w:ind w:left="360"/>
       </w:pPr>
-      <w:bookmarkStart w:id="60" w:name="_Toc274298461"/>
+      <w:bookmarkStart w:id="60" w:name="_Toc274298954"/>
       <w:r>
         <w:t>Requirements traceability.</w:t>
       </w:r>
@@ -34114,7 +34211,7 @@
         <w:pStyle w:val="Heading1"/>
         <w:ind w:left="360"/>
       </w:pPr>
-      <w:bookmarkStart w:id="63" w:name="_Toc274298462"/>
+      <w:bookmarkStart w:id="63" w:name="_Toc274298955"/>
       <w:r>
         <w:t>Notes.</w:t>
       </w:r>
@@ -34128,7 +34225,7 @@
         <w:pStyle w:val="Heading2"/>
         <w:ind w:left="720"/>
       </w:pPr>
-      <w:bookmarkStart w:id="64" w:name="_Toc274298463"/>
+      <w:bookmarkStart w:id="64" w:name="_Toc274298956"/>
       <w:r>
         <w:t>Acronyms and abbreviations</w:t>
       </w:r>
@@ -34938,7 +35035,7 @@
         <w:noProof/>
         <w:lang w:val="en-GB"/>
       </w:rPr>
-      <w:t>10</w:t>
+      <w:t>25</w:t>
     </w:r>
     <w:r>
       <w:rPr>

</xml_diff>